<commit_message>
Wrote and performed FAT test for Bug 1
</commit_message>
<xml_diff>
--- a/A4 Bug Solution.docx
+++ b/A4 Bug Solution.docx
@@ -1,6 +1,6 @@
 
 <file path=word/document.xml><?xml version="1.0" encoding="utf-8"?>
-<w:document xmlns:wpc="http://schemas.microsoft.com/office/word/2010/wordprocessingCanvas" xmlns:cx="http://schemas.microsoft.com/office/drawing/2014/chartex" xmlns:cx1="http://schemas.microsoft.com/office/drawing/2015/9/8/chartex" xmlns:cx2="http://schemas.microsoft.com/office/drawing/2015/10/21/chartex" xmlns:cx3="http://schemas.microsoft.com/office/drawing/2016/5/9/chartex" xmlns:cx4="http://schemas.microsoft.com/office/drawing/2016/5/10/chartex" xmlns:cx5="http://schemas.microsoft.com/office/drawing/2016/5/11/chartex" xmlns:cx6="http://schemas.microsoft.com/office/drawing/2016/5/12/chartex" xmlns:cx7="http://schemas.microsoft.com/office/drawing/2016/5/13/chartex" xmlns:cx8="http://schemas.microsoft.com/office/drawing/2016/5/14/chartex" xmlns:mc="http://schemas.openxmlformats.org/markup-compatibility/2006" xmlns:aink="http://schemas.microsoft.com/office/drawing/2016/ink" xmlns:am3d="http://schemas.microsoft.com/office/drawing/2017/model3d" xmlns:o="urn:schemas-microsoft-com:office:office" xmlns:r="http://schemas.openxmlformats.org/officeDocument/2006/relationships" xmlns:m="http://schemas.openxmlformats.org/officeDocument/2006/math" xmlns:v="urn:schemas-microsoft-com:vml" xmlns:wp14="http://schemas.microsoft.com/office/word/2010/wordprocessingDrawing" xmlns:wp="http://schemas.openxmlformats.org/drawingml/2006/wordprocessingDrawing" xmlns:w10="urn:schemas-microsoft-com:office:word" xmlns:w="http://schemas.openxmlformats.org/wordprocessingml/2006/main" xmlns:w14="http://schemas.microsoft.com/office/word/2010/wordml" xmlns:w15="http://schemas.microsoft.com/office/word/2012/wordml" xmlns:w16cex="http://schemas.microsoft.com/office/word/2018/wordml/cex" xmlns:w16cid="http://schemas.microsoft.com/office/word/2016/wordml/cid" xmlns:w16="http://schemas.microsoft.com/office/word/2018/wordml" xmlns:w16se="http://schemas.microsoft.com/office/word/2015/wordml/symex" xmlns:wpg="http://schemas.microsoft.com/office/word/2010/wordprocessingGroup" xmlns:wpi="http://schemas.microsoft.com/office/word/2010/wordprocessingInk" xmlns:wne="http://schemas.microsoft.com/office/word/2006/wordml" xmlns:wps="http://schemas.microsoft.com/office/word/2010/wordprocessingShape" mc:Ignorable="w14 w15 w16se w16cid w16 w16cex wp14">
+<w:document xmlns:wpc="http://schemas.microsoft.com/office/word/2010/wordprocessingCanvas" xmlns:cx="http://schemas.microsoft.com/office/drawing/2014/chartex" xmlns:cx1="http://schemas.microsoft.com/office/drawing/2015/9/8/chartex" xmlns:cx2="http://schemas.microsoft.com/office/drawing/2015/10/21/chartex" xmlns:cx3="http://schemas.microsoft.com/office/drawing/2016/5/9/chartex" xmlns:cx4="http://schemas.microsoft.com/office/drawing/2016/5/10/chartex" xmlns:cx5="http://schemas.microsoft.com/office/drawing/2016/5/11/chartex" xmlns:cx6="http://schemas.microsoft.com/office/drawing/2016/5/12/chartex" xmlns:cx7="http://schemas.microsoft.com/office/drawing/2016/5/13/chartex" xmlns:cx8="http://schemas.microsoft.com/office/drawing/2016/5/14/chartex" xmlns:mc="http://schemas.openxmlformats.org/markup-compatibility/2006" xmlns:aink="http://schemas.microsoft.com/office/drawing/2016/ink" xmlns:am3d="http://schemas.microsoft.com/office/drawing/2017/model3d" xmlns:o="urn:schemas-microsoft-com:office:office" xmlns:oel="http://schemas.microsoft.com/office/2019/extlst" xmlns:r="http://schemas.openxmlformats.org/officeDocument/2006/relationships" xmlns:m="http://schemas.openxmlformats.org/officeDocument/2006/math" xmlns:v="urn:schemas-microsoft-com:vml" xmlns:wp14="http://schemas.microsoft.com/office/word/2010/wordprocessingDrawing" xmlns:wp="http://schemas.openxmlformats.org/drawingml/2006/wordprocessingDrawing" xmlns:w10="urn:schemas-microsoft-com:office:word" xmlns:w="http://schemas.openxmlformats.org/wordprocessingml/2006/main" xmlns:w14="http://schemas.microsoft.com/office/word/2010/wordml" xmlns:w15="http://schemas.microsoft.com/office/word/2012/wordml" xmlns:w16cex="http://schemas.microsoft.com/office/word/2018/wordml/cex" xmlns:w16cid="http://schemas.microsoft.com/office/word/2016/wordml/cid" xmlns:w16="http://schemas.microsoft.com/office/word/2018/wordml" xmlns:w16sdtdh="http://schemas.microsoft.com/office/word/2020/wordml/sdtdatahash" xmlns:w16se="http://schemas.microsoft.com/office/word/2015/wordml/symex" xmlns:wpg="http://schemas.microsoft.com/office/word/2010/wordprocessingGroup" xmlns:wpi="http://schemas.microsoft.com/office/word/2010/wordprocessingInk" xmlns:wne="http://schemas.microsoft.com/office/word/2006/wordml" xmlns:wps="http://schemas.microsoft.com/office/word/2010/wordprocessingShape" mc:Ignorable="w14 w15 w16se w16cid w16 w16cex w16sdtdh wp14">
   <w:body>
     <w:p>
       <w:pPr>
@@ -29,6 +29,12 @@
         </w:rPr>
         <w:t xml:space="preserve">Name: </w:t>
       </w:r>
+      <w:r>
+        <w:rPr>
+          <w:lang w:val="en-AU"/>
+        </w:rPr>
+        <w:t>Rishabh Singh</w:t>
+      </w:r>
     </w:p>
     <w:p>
       <w:pPr>
@@ -43,6 +49,12 @@
         </w:rPr>
         <w:t>Student ID:</w:t>
       </w:r>
+      <w:r>
+        <w:rPr>
+          <w:lang w:val="en-AU"/>
+        </w:rPr>
+        <w:t xml:space="preserve"> 11748219</w:t>
+      </w:r>
     </w:p>
     <w:p>
       <w:pPr>
@@ -55,21 +67,14 @@
         <w:rPr>
           <w:lang w:val="en-AU"/>
         </w:rPr>
-        <w:t>Assignment details</w:t>
-      </w:r>
-      <w:r>
-        <w:rPr>
-          <w:lang w:val="en-AU"/>
-        </w:rPr>
-        <w:t>:</w:t>
-      </w:r>
-    </w:p>
-    <w:p>
-      <w:pPr>
-        <w:rPr>
-          <w:lang w:val="en-AU"/>
-        </w:rPr>
-      </w:pPr>
+        <w:t>Assignment details:</w:t>
+      </w:r>
+      <w:r>
+        <w:rPr>
+          <w:lang w:val="en-AU"/>
+        </w:rPr>
+        <w:t xml:space="preserve"> A4 Debugging</w:t>
+      </w:r>
     </w:p>
     <w:p>
       <w:pPr>
@@ -87,13 +92,6 @@
     </w:p>
     <w:p>
       <w:pPr>
-        <w:rPr>
-          <w:lang w:val="en-AU"/>
-        </w:rPr>
-      </w:pPr>
-    </w:p>
-    <w:p>
-      <w:pPr>
         <w:pStyle w:val="Heading2"/>
         <w:rPr>
           <w:lang w:val="en-AU"/>
@@ -112,94 +110,6 @@
           <w:lang w:val="en-AU"/>
         </w:rPr>
       </w:pPr>
-    </w:p>
-    <w:p>
-      <w:pPr>
-        <w:rPr>
-          <w:lang w:val="en-AU"/>
-        </w:rPr>
-      </w:pPr>
-      <w:r>
-        <w:rPr>
-          <w:lang w:val="en-AU"/>
-        </w:rPr>
-        <w:t>When a book becomes overdue by one day, no fine is imposed.</w:t>
-      </w:r>
-    </w:p>
-    <w:p>
-      <w:pPr>
-        <w:rPr>
-          <w:lang w:val="en-AU"/>
-        </w:rPr>
-      </w:pPr>
-    </w:p>
-    <w:p>
-      <w:pPr>
-        <w:rPr>
-          <w:lang w:val="en-AU"/>
-        </w:rPr>
-      </w:pPr>
-      <w:r>
-        <w:rPr>
-          <w:noProof/>
-          <w:lang w:val="en-AU"/>
-        </w:rPr>
-        <w:drawing>
-          <wp:inline distT="0" distB="0" distL="0" distR="0" wp14:anchorId="4B030D9D" wp14:editId="4F2E232A">
-            <wp:extent cx="3608832" cy="2476318"/>
-            <wp:effectExtent l="0" t="0" r="0" b="635"/>
-            <wp:docPr id="1" name="Picture 1"/>
-            <wp:cNvGraphicFramePr>
-              <a:graphicFrameLocks xmlns:a="http://schemas.openxmlformats.org/drawingml/2006/main" noChangeAspect="1"/>
-            </wp:cNvGraphicFramePr>
-            <a:graphic xmlns:a="http://schemas.openxmlformats.org/drawingml/2006/main">
-              <a:graphicData uri="http://schemas.openxmlformats.org/drawingml/2006/picture">
-                <pic:pic xmlns:pic="http://schemas.openxmlformats.org/drawingml/2006/picture">
-                  <pic:nvPicPr>
-                    <pic:cNvPr id="1" name="Screen Shot 2020-09-30 at 12.06.48 pm.png"/>
-                    <pic:cNvPicPr/>
-                  </pic:nvPicPr>
-                  <pic:blipFill>
-                    <a:blip r:embed="rId5">
-                      <a:extLst>
-                        <a:ext uri="{28A0092B-C50C-407E-A947-70E740481C1C}">
-                          <a14:useLocalDpi xmlns:a14="http://schemas.microsoft.com/office/drawing/2010/main" val="0"/>
-                        </a:ext>
-                      </a:extLst>
-                    </a:blip>
-                    <a:stretch>
-                      <a:fillRect/>
-                    </a:stretch>
-                  </pic:blipFill>
-                  <pic:spPr>
-                    <a:xfrm>
-                      <a:off x="0" y="0"/>
-                      <a:ext cx="3637191" cy="2495778"/>
-                    </a:xfrm>
-                    <a:prstGeom prst="rect">
-                      <a:avLst/>
-                    </a:prstGeom>
-                  </pic:spPr>
-                </pic:pic>
-              </a:graphicData>
-            </a:graphic>
-          </wp:inline>
-        </w:drawing>
-      </w:r>
-    </w:p>
-    <w:p>
-      <w:pPr>
-        <w:rPr>
-          <w:lang w:val="en-AU"/>
-        </w:rPr>
-      </w:pPr>
-    </w:p>
-    <w:p>
-      <w:pPr>
-        <w:rPr>
-          <w:lang w:val="en-AU"/>
-        </w:rPr>
-      </w:pPr>
       <w:r>
         <w:rPr>
           <w:lang w:val="en-AU"/>
@@ -237,26 +147,13 @@
     </w:p>
     <w:p>
       <w:pPr>
-        <w:rPr>
-          <w:lang w:val="en-AU"/>
-        </w:rPr>
-      </w:pPr>
-    </w:p>
-    <w:p>
-      <w:pPr>
         <w:pStyle w:val="Heading1"/>
       </w:pPr>
       <w:r>
-        <w:t xml:space="preserve">Scenario </w:t>
-      </w:r>
-      <w:r>
-        <w:t>1</w:t>
-      </w:r>
-      <w:r>
-        <w:t xml:space="preserve">: </w:t>
-      </w:r>
-      <w:r>
-        <w:t xml:space="preserve">Calculate Fine </w:t>
+        <w:t>S</w:t>
+      </w:r>
+      <w:r>
+        <w:t xml:space="preserve">cenario 1: Calculate Fine </w:t>
       </w:r>
     </w:p>
     <w:p>
@@ -274,39 +171,7 @@
         <w:pStyle w:val="ListBullet"/>
       </w:pPr>
       <w:r>
-        <w:t>Describe the intent of the test scenario</w:t>
-      </w:r>
-    </w:p>
-    <w:p>
-      <w:pPr>
-        <w:pStyle w:val="ListBullet"/>
-      </w:pPr>
-      <w:r>
-        <w:t xml:space="preserve">Test scenarios (aka test set or test suite) are a set of test scripts that cover a specific functional area, business process, use case, </w:t>
-      </w:r>
-      <w:proofErr w:type="spellStart"/>
-      <w:r>
-        <w:t>etc</w:t>
-      </w:r>
-      <w:proofErr w:type="spellEnd"/>
-      <w:r>
-        <w:t>…</w:t>
-      </w:r>
-    </w:p>
-    <w:p>
-      <w:pPr>
-        <w:pStyle w:val="ListBullet"/>
-      </w:pPr>
-      <w:r>
-        <w:t xml:space="preserve">For example, a given test scenario might cover an order placed on a web site by an existing customer (another scenario might cover orders placed by new customers) – test scripts within the scenario might cover a single item order, a multiple items order, quantity not on hand exception, </w:t>
-      </w:r>
-      <w:proofErr w:type="spellStart"/>
-      <w:r>
-        <w:t>etc</w:t>
-      </w:r>
-      <w:proofErr w:type="spellEnd"/>
-      <w:r>
-        <w:t>…</w:t>
+        <w:t>This scenario tests the fines that are incurred against the Patron when they attempt to pay the fine after returning overdue loan items.</w:t>
       </w:r>
     </w:p>
     <w:p>
@@ -315,7 +180,6 @@
       </w:pPr>
       <w:bookmarkStart w:id="1" w:name="_Toc43786488"/>
       <w:r>
-        <w:lastRenderedPageBreak/>
         <w:t>Version Control</w:t>
       </w:r>
     </w:p>
@@ -383,7 +247,7 @@
           </w:tcPr>
           <w:p>
             <w:r>
-              <w:t>0.1</w:t>
+              <w:t>1.0</w:t>
             </w:r>
           </w:p>
         </w:tc>
@@ -393,7 +257,13 @@
           </w:tcPr>
           <w:p>
             <w:r>
-              <w:t>01/01/2006</w:t>
+              <w:t>21</w:t>
+            </w:r>
+            <w:r>
+              <w:t>/10/20</w:t>
+            </w:r>
+            <w:r>
+              <w:t>22</w:t>
             </w:r>
           </w:p>
         </w:tc>
@@ -403,7 +273,7 @@
           </w:tcPr>
           <w:p>
             <w:r>
-              <w:t>Author Name</w:t>
+              <w:t>Rishabh</w:t>
             </w:r>
           </w:p>
         </w:tc>
@@ -413,49 +283,13 @@
           </w:tcPr>
           <w:p>
             <w:r>
-              <w:t>Initial Draft</w:t>
-            </w:r>
-          </w:p>
-        </w:tc>
-      </w:tr>
-      <w:tr>
-        <w:tc>
-          <w:tcPr>
-            <w:tcW w:w="1440" w:type="dxa"/>
-          </w:tcPr>
-          <w:p>
-            <w:r>
-              <w:t>1.0</w:t>
-            </w:r>
-          </w:p>
-        </w:tc>
-        <w:tc>
-          <w:tcPr>
-            <w:tcW w:w="1440" w:type="dxa"/>
-          </w:tcPr>
-          <w:p>
-            <w:r>
-              <w:t>01/10/2006</w:t>
-            </w:r>
-          </w:p>
-        </w:tc>
-        <w:tc>
-          <w:tcPr>
-            <w:tcW w:w="2160" w:type="dxa"/>
-          </w:tcPr>
-          <w:p>
-            <w:r>
-              <w:t>Author Name</w:t>
-            </w:r>
-          </w:p>
-        </w:tc>
-        <w:tc>
-          <w:tcPr>
-            <w:tcW w:w="3798" w:type="dxa"/>
-          </w:tcPr>
-          <w:p>
-            <w:r>
-              <w:t>Initial Version</w:t>
+              <w:t>Initial</w:t>
+            </w:r>
+            <w:r>
+              <w:t xml:space="preserve"> (and Final)</w:t>
+            </w:r>
+            <w:r>
+              <w:t xml:space="preserve"> Version</w:t>
             </w:r>
           </w:p>
         </w:tc>
@@ -466,7 +300,10 @@
         <w:pStyle w:val="Heading2"/>
       </w:pPr>
       <w:r>
-        <w:t>Test Scripts</w:t>
+        <w:t xml:space="preserve">Test </w:t>
+      </w:r>
+      <w:r>
+        <w:t>Scripts</w:t>
       </w:r>
       <w:bookmarkEnd w:id="1"/>
     </w:p>
@@ -481,22 +318,6 @@
       </w:pPr>
       <w:r>
         <w:t>1.1 Overdue Loan Case</w:t>
-      </w:r>
-    </w:p>
-    <w:p>
-      <w:pPr>
-        <w:pStyle w:val="ListBullet"/>
-      </w:pPr>
-      <w:r>
-        <w:t>1.2 Test Script Name</w:t>
-      </w:r>
-    </w:p>
-    <w:p>
-      <w:pPr>
-        <w:pStyle w:val="ListBullet"/>
-      </w:pPr>
-      <w:r>
-        <w:t>1.3 Test Script Name</w:t>
       </w:r>
     </w:p>
     <w:p>
@@ -517,7 +338,7 @@
         <w:spacing w:before="120"/>
       </w:pPr>
       <w:r>
-        <w:t>List the Use Case covered by this Test Scenario – limit the test scenario to just one Use Case</w:t>
+        <w:t>Paying an overdue fine.</w:t>
       </w:r>
     </w:p>
     <w:p>
@@ -539,18 +360,77 @@
     </w:p>
     <w:p>
       <w:pPr>
+        <w:pStyle w:val="ListParagraph"/>
+        <w:numPr>
+          <w:ilvl w:val="0"/>
+          <w:numId w:val="2"/>
+        </w:numPr>
+      </w:pPr>
+      <w:r>
+        <w:t xml:space="preserve">Functioning of the </w:t>
+      </w:r>
+    </w:p>
+    <w:p>
+      <w:pPr>
+        <w:pStyle w:val="Heading2"/>
+      </w:pPr>
+      <w:bookmarkStart w:id="3" w:name="_Toc43786490"/>
+      <w:r>
+        <w:t>User Groups</w:t>
+      </w:r>
+    </w:p>
+    <w:p>
+      <w:pPr>
         <w:pStyle w:val="ListBullet"/>
       </w:pPr>
       <w:r>
-        <w:t>Component 1</w:t>
-      </w:r>
+        <w:t>The administrators and users of the BRLS.</w:t>
+      </w:r>
+    </w:p>
+    <w:p>
+      <w:pPr>
+        <w:pStyle w:val="Heading2"/>
+      </w:pPr>
+      <w:r>
+        <w:br w:type="page"/>
+      </w:r>
+      <w:bookmarkEnd w:id="3"/>
+      <w:r>
+        <w:lastRenderedPageBreak/>
+        <w:t>Script 1: Overdue Loan Case</w:t>
+      </w:r>
+    </w:p>
+    <w:p>
+      <w:pPr>
+        <w:pStyle w:val="Heading3"/>
+      </w:pPr>
+      <w:bookmarkStart w:id="4" w:name="_Toc43786491"/>
+      <w:r>
+        <w:t>Script Description</w:t>
+      </w:r>
+      <w:bookmarkEnd w:id="4"/>
     </w:p>
     <w:p>
       <w:pPr>
         <w:pStyle w:val="ListBullet"/>
       </w:pPr>
-      <w:r>
-        <w:t>Component 2</w:t>
+      <w:bookmarkStart w:id="5" w:name="_Toc43786492"/>
+      <w:r>
+        <w:t>Overdue fine is calculated correctly</w:t>
+      </w:r>
+    </w:p>
+    <w:p>
+      <w:pPr>
+        <w:pStyle w:val="Heading3"/>
+      </w:pPr>
+      <w:r>
+        <w:t>Testing Requirements</w:t>
+      </w:r>
+      <w:bookmarkEnd w:id="5"/>
+    </w:p>
+    <w:p>
+      <w:r>
+        <w:t>This test script covers the following specific testing requirements:</w:t>
       </w:r>
     </w:p>
     <w:p>
@@ -558,24 +438,28 @@
         <w:pStyle w:val="ListBullet"/>
       </w:pPr>
       <w:r>
-        <w:t>Functional Requirements Group 1</w:t>
-      </w:r>
-    </w:p>
-    <w:p>
-      <w:pPr>
-        <w:pStyle w:val="Heading2"/>
-      </w:pPr>
-      <w:bookmarkStart w:id="3" w:name="_Toc43786490"/>
-      <w:r>
-        <w:t>User Groups</w:t>
-      </w:r>
+        <w:t>A member</w:t>
+      </w:r>
+      <w:r>
+        <w:t>’s loan repayment amount should still be the same.</w:t>
+      </w:r>
+    </w:p>
+    <w:p>
+      <w:pPr>
+        <w:pStyle w:val="Heading3"/>
+      </w:pPr>
+      <w:bookmarkStart w:id="6" w:name="_Toc43786493"/>
+      <w:r>
+        <w:t>Setup</w:t>
+      </w:r>
+      <w:bookmarkEnd w:id="6"/>
     </w:p>
     <w:p>
       <w:pPr>
         <w:pStyle w:val="ListBullet"/>
       </w:pPr>
       <w:r>
-        <w:t>User group/responsibility 1</w:t>
+        <w:t>Patron created</w:t>
       </w:r>
     </w:p>
     <w:p>
@@ -583,90 +467,15 @@
         <w:pStyle w:val="ListBullet"/>
       </w:pPr>
       <w:r>
-        <w:t>User group/responsibility 2</w:t>
-      </w:r>
-    </w:p>
-    <w:p>
-      <w:pPr>
-        <w:pStyle w:val="Heading2"/>
-      </w:pPr>
-      <w:r>
-        <w:br w:type="page"/>
-      </w:r>
-      <w:bookmarkEnd w:id="3"/>
-      <w:r>
-        <w:lastRenderedPageBreak/>
-        <w:t xml:space="preserve">Script 1: Overdue </w:t>
-      </w:r>
-      <w:r>
-        <w:t>Loan Case</w:t>
-      </w:r>
-    </w:p>
-    <w:p>
-      <w:pPr>
-        <w:pStyle w:val="Heading3"/>
-      </w:pPr>
-      <w:bookmarkStart w:id="4" w:name="_Toc43786491"/>
-      <w:r>
-        <w:t>Script Description</w:t>
-      </w:r>
-      <w:bookmarkEnd w:id="4"/>
+        <w:t xml:space="preserve">Item created </w:t>
+      </w:r>
     </w:p>
     <w:p>
       <w:pPr>
         <w:pStyle w:val="ListBullet"/>
       </w:pPr>
-      <w:bookmarkStart w:id="5" w:name="_Toc43786492"/>
-      <w:r>
-        <w:t>Overdue fine is calculated correctly</w:t>
-      </w:r>
-    </w:p>
-    <w:p>
-      <w:pPr>
-        <w:pStyle w:val="Heading3"/>
-      </w:pPr>
-      <w:r>
-        <w:t>Testing Requirements</w:t>
-      </w:r>
-      <w:bookmarkEnd w:id="5"/>
-    </w:p>
-    <w:p>
-      <w:r>
-        <w:t>This test script covers the following specific testing requirements:</w:t>
-      </w:r>
-    </w:p>
-    <w:p>
-      <w:pPr>
-        <w:pStyle w:val="ListBullet"/>
-      </w:pPr>
-      <w:r>
-        <w:t>A member cannot borrow when they have an overdue loan.</w:t>
-      </w:r>
-    </w:p>
-    <w:p>
-      <w:pPr>
-        <w:pStyle w:val="Heading3"/>
-      </w:pPr>
-      <w:bookmarkStart w:id="6" w:name="_Toc43786493"/>
-      <w:r>
-        <w:t>Setup</w:t>
-      </w:r>
-      <w:bookmarkEnd w:id="6"/>
-    </w:p>
-    <w:p>
-      <w:pPr>
-        <w:pStyle w:val="ListBullet"/>
-      </w:pPr>
-      <w:r>
-        <w:t>Member has an overdue loan</w:t>
-      </w:r>
-    </w:p>
-    <w:p>
-      <w:pPr>
-        <w:pStyle w:val="ListBullet"/>
-      </w:pPr>
-      <w:r>
-        <w:t>The book returned after the due date</w:t>
+      <w:r>
+        <w:t xml:space="preserve">Item borrowed </w:t>
       </w:r>
     </w:p>
     <w:p>
@@ -687,7 +496,7 @@
         <w:spacing w:before="120"/>
       </w:pPr>
       <w:r>
-        <w:t xml:space="preserve">List all steps that should be taken after the test case is executed </w:t>
+        <w:t>Quit app</w:t>
       </w:r>
     </w:p>
     <w:p>
@@ -837,7 +646,7 @@
           </w:tcPr>
           <w:p>
             <w:r>
-              <w:t>The patron chooses the option r</w:t>
+              <w:t>Add a new Patron</w:t>
             </w:r>
           </w:p>
         </w:tc>
@@ -847,7 +656,7 @@
           </w:tcPr>
           <w:p>
             <w:r>
-              <w:t>Calculate  1 day fine</w:t>
+              <w:t>New patron added</w:t>
             </w:r>
           </w:p>
         </w:tc>
@@ -857,7 +666,7 @@
           </w:tcPr>
           <w:p>
             <w:r>
-              <w:t>Pass/fail</w:t>
+              <w:t>Pass</w:t>
             </w:r>
           </w:p>
         </w:tc>
@@ -877,19 +686,31 @@
           <w:tcPr>
             <w:tcW w:w="3416" w:type="dxa"/>
           </w:tcPr>
-          <w:p/>
+          <w:p>
+            <w:r>
+              <w:t>Add a new Item</w:t>
+            </w:r>
+          </w:p>
         </w:tc>
         <w:tc>
           <w:tcPr>
             <w:tcW w:w="3795" w:type="dxa"/>
           </w:tcPr>
-          <w:p/>
+          <w:p>
+            <w:r>
+              <w:t>New item added</w:t>
+            </w:r>
+          </w:p>
         </w:tc>
         <w:tc>
           <w:tcPr>
             <w:tcW w:w="759" w:type="dxa"/>
           </w:tcPr>
-          <w:p/>
+          <w:p>
+            <w:r>
+              <w:t>Pass</w:t>
+            </w:r>
+          </w:p>
         </w:tc>
       </w:tr>
       <w:tr>
@@ -907,19 +728,31 @@
           <w:tcPr>
             <w:tcW w:w="3416" w:type="dxa"/>
           </w:tcPr>
-          <w:p/>
+          <w:p>
+            <w:r>
+              <w:t>Borrow Item</w:t>
+            </w:r>
+          </w:p>
         </w:tc>
         <w:tc>
           <w:tcPr>
             <w:tcW w:w="3795" w:type="dxa"/>
           </w:tcPr>
-          <w:p/>
+          <w:p>
+            <w:r>
+              <w:t>Patron 1 borrows item 1</w:t>
+            </w:r>
+          </w:p>
         </w:tc>
         <w:tc>
           <w:tcPr>
             <w:tcW w:w="759" w:type="dxa"/>
           </w:tcPr>
-          <w:p/>
+          <w:p>
+            <w:r>
+              <w:t>Pass</w:t>
+            </w:r>
+          </w:p>
         </w:tc>
       </w:tr>
       <w:tr>
@@ -944,20 +777,42 @@
                 <w:tab w:val="clear" w:pos="4320"/>
                 <w:tab w:val="clear" w:pos="8640"/>
               </w:tabs>
+              <w:spacing w:before="0"/>
+              <w:rPr>
+                <w:rFonts w:asciiTheme="minorHAnsi" w:hAnsiTheme="minorHAnsi" w:cstheme="minorHAnsi"/>
+                <w:sz w:val="24"/>
+                <w:szCs w:val="24"/>
+              </w:rPr>
             </w:pPr>
+            <w:r>
+              <w:rPr>
+                <w:rFonts w:asciiTheme="minorHAnsi" w:hAnsiTheme="minorHAnsi" w:cstheme="minorHAnsi"/>
+                <w:sz w:val="24"/>
+                <w:szCs w:val="24"/>
+              </w:rPr>
+              <w:t>Increment day by 4</w:t>
+            </w:r>
           </w:p>
         </w:tc>
         <w:tc>
           <w:tcPr>
             <w:tcW w:w="3795" w:type="dxa"/>
           </w:tcPr>
-          <w:p/>
+          <w:p>
+            <w:r>
+              <w:t>Date increments 4 days</w:t>
+            </w:r>
+          </w:p>
         </w:tc>
         <w:tc>
           <w:tcPr>
             <w:tcW w:w="759" w:type="dxa"/>
           </w:tcPr>
-          <w:p/>
+          <w:p>
+            <w:r>
+              <w:t>Pass</w:t>
+            </w:r>
+          </w:p>
         </w:tc>
       </w:tr>
       <w:tr>
@@ -975,19 +830,31 @@
           <w:tcPr>
             <w:tcW w:w="3416" w:type="dxa"/>
           </w:tcPr>
-          <w:p/>
+          <w:p>
+            <w:r>
+              <w:t>Return item</w:t>
+            </w:r>
+          </w:p>
         </w:tc>
         <w:tc>
           <w:tcPr>
             <w:tcW w:w="3795" w:type="dxa"/>
           </w:tcPr>
-          <w:p/>
+          <w:p>
+            <w:r>
+              <w:t>Patron 1 return item 2 two days late</w:t>
+            </w:r>
+          </w:p>
         </w:tc>
         <w:tc>
           <w:tcPr>
             <w:tcW w:w="759" w:type="dxa"/>
           </w:tcPr>
-          <w:p/>
+          <w:p>
+            <w:r>
+              <w:t>Pass</w:t>
+            </w:r>
+          </w:p>
         </w:tc>
       </w:tr>
       <w:tr>
@@ -1005,112 +872,35 @@
           <w:tcPr>
             <w:tcW w:w="3416" w:type="dxa"/>
           </w:tcPr>
-          <w:p/>
+          <w:p>
+            <w:r>
+              <w:t>Pay Fine</w:t>
+            </w:r>
+          </w:p>
         </w:tc>
         <w:tc>
           <w:tcPr>
             <w:tcW w:w="3795" w:type="dxa"/>
           </w:tcPr>
-          <w:p/>
+          <w:p>
+            <w:r>
+              <w:t>Patron 1 pays $2.00 fine</w:t>
+            </w:r>
+          </w:p>
         </w:tc>
         <w:tc>
           <w:tcPr>
             <w:tcW w:w="759" w:type="dxa"/>
           </w:tcPr>
-          <w:p/>
-        </w:tc>
-      </w:tr>
-      <w:tr>
-        <w:tc>
-          <w:tcPr>
-            <w:tcW w:w="738" w:type="dxa"/>
-          </w:tcPr>
-          <w:p>
-            <w:r>
-              <w:t>7</w:t>
-            </w:r>
-          </w:p>
-        </w:tc>
-        <w:tc>
-          <w:tcPr>
-            <w:tcW w:w="3416" w:type="dxa"/>
-          </w:tcPr>
-          <w:p/>
-        </w:tc>
-        <w:tc>
-          <w:tcPr>
-            <w:tcW w:w="3795" w:type="dxa"/>
-          </w:tcPr>
-          <w:p/>
-        </w:tc>
-        <w:tc>
-          <w:tcPr>
-            <w:tcW w:w="759" w:type="dxa"/>
-          </w:tcPr>
-          <w:p/>
-        </w:tc>
-      </w:tr>
-      <w:tr>
-        <w:tc>
-          <w:tcPr>
-            <w:tcW w:w="738" w:type="dxa"/>
-          </w:tcPr>
-          <w:p>
-            <w:r>
-              <w:t>8</w:t>
-            </w:r>
-          </w:p>
-        </w:tc>
-        <w:tc>
-          <w:tcPr>
-            <w:tcW w:w="3416" w:type="dxa"/>
-          </w:tcPr>
-          <w:p/>
-        </w:tc>
-        <w:tc>
-          <w:tcPr>
-            <w:tcW w:w="3795" w:type="dxa"/>
-          </w:tcPr>
-          <w:p/>
-        </w:tc>
-        <w:tc>
-          <w:tcPr>
-            <w:tcW w:w="759" w:type="dxa"/>
-          </w:tcPr>
-          <w:p/>
-        </w:tc>
-      </w:tr>
-      <w:tr>
-        <w:tc>
-          <w:tcPr>
-            <w:tcW w:w="738" w:type="dxa"/>
-          </w:tcPr>
-          <w:p>
-            <w:r>
-              <w:t>9</w:t>
-            </w:r>
-          </w:p>
-        </w:tc>
-        <w:tc>
-          <w:tcPr>
-            <w:tcW w:w="3416" w:type="dxa"/>
-          </w:tcPr>
-          <w:p/>
-        </w:tc>
-        <w:tc>
-          <w:tcPr>
-            <w:tcW w:w="3795" w:type="dxa"/>
-          </w:tcPr>
-          <w:p/>
-        </w:tc>
-        <w:tc>
-          <w:tcPr>
-            <w:tcW w:w="759" w:type="dxa"/>
-          </w:tcPr>
-          <w:p/>
+          <w:p>
+            <w:r>
+              <w:t>Fail</w:t>
+            </w:r>
+          </w:p>
         </w:tc>
       </w:tr>
     </w:tbl>
+    <w:p/>
     <w:p>
       <w:pPr>
         <w:pStyle w:val="Heading3"/>
@@ -1127,7 +917,7 @@
       </w:tblPr>
       <w:tblGrid>
         <w:gridCol w:w="1818"/>
-        <w:gridCol w:w="1530"/>
+        <w:gridCol w:w="6821"/>
       </w:tblGrid>
       <w:tr>
         <w:trPr>
@@ -1145,7 +935,7 @@
         </w:tc>
         <w:tc>
           <w:tcPr>
-            <w:tcW w:w="1530" w:type="dxa"/>
+            <w:tcW w:w="6821" w:type="dxa"/>
           </w:tcPr>
           <w:p>
             <w:r>
@@ -1160,23 +950,449 @@
             <w:tcW w:w="1818" w:type="dxa"/>
           </w:tcPr>
           <w:p>
-            <w:r>
+            <w:pPr>
+              <w:spacing w:before="0"/>
+              <w:contextualSpacing/>
+              <w:rPr>
+                <w:rFonts w:asciiTheme="minorHAnsi" w:hAnsiTheme="minorHAnsi" w:cstheme="minorHAnsi"/>
+                <w:sz w:val="24"/>
+                <w:szCs w:val="24"/>
+              </w:rPr>
+            </w:pPr>
+            <w:r>
+              <w:rPr>
+                <w:rFonts w:asciiTheme="minorHAnsi" w:hAnsiTheme="minorHAnsi" w:cstheme="minorHAnsi"/>
+                <w:sz w:val="24"/>
+                <w:szCs w:val="24"/>
+              </w:rPr>
               <w:t>1</w:t>
             </w:r>
           </w:p>
         </w:tc>
         <w:tc>
           <w:tcPr>
-            <w:tcW w:w="1530" w:type="dxa"/>
-          </w:tcPr>
-          <w:p>
-            <w:r>
-              <w:t>Member Id: 1</w:t>
+            <w:tcW w:w="6821" w:type="dxa"/>
+          </w:tcPr>
+          <w:p>
+            <w:pPr>
+              <w:spacing w:before="0"/>
+              <w:contextualSpacing/>
+              <w:rPr>
+                <w:rFonts w:asciiTheme="minorHAnsi" w:hAnsiTheme="minorHAnsi" w:cstheme="minorHAnsi"/>
+                <w:sz w:val="24"/>
+                <w:szCs w:val="24"/>
+              </w:rPr>
+            </w:pPr>
+            <w:r>
+              <w:rPr>
+                <w:rFonts w:asciiTheme="minorHAnsi" w:hAnsiTheme="minorHAnsi" w:cstheme="minorHAnsi"/>
+                <w:sz w:val="24"/>
+                <w:szCs w:val="24"/>
+              </w:rPr>
+              <w:t>Current date: 21/10/2022</w:t>
+            </w:r>
+            <w:r>
+              <w:rPr>
+                <w:rFonts w:asciiTheme="minorHAnsi" w:hAnsiTheme="minorHAnsi" w:cstheme="minorHAnsi"/>
+                <w:sz w:val="24"/>
+                <w:szCs w:val="24"/>
+              </w:rPr>
+              <w:br/>
+            </w:r>
+            <w:r>
+              <w:rPr>
+                <w:rFonts w:asciiTheme="minorHAnsi" w:hAnsiTheme="minorHAnsi" w:cstheme="minorHAnsi"/>
+                <w:sz w:val="24"/>
+                <w:szCs w:val="24"/>
+              </w:rPr>
+              <w:br/>
+            </w:r>
+            <w:r>
+              <w:rPr>
+                <w:rFonts w:asciiTheme="minorHAnsi" w:hAnsiTheme="minorHAnsi" w:cstheme="minorHAnsi"/>
+                <w:sz w:val="24"/>
+                <w:szCs w:val="24"/>
+              </w:rPr>
+              <w:t>Patron</w:t>
+            </w:r>
+            <w:r>
+              <w:rPr>
+                <w:rFonts w:asciiTheme="minorHAnsi" w:hAnsiTheme="minorHAnsi" w:cstheme="minorHAnsi"/>
+                <w:sz w:val="24"/>
+                <w:szCs w:val="24"/>
+              </w:rPr>
+              <w:t xml:space="preserve"> Id: 1</w:t>
+            </w:r>
+          </w:p>
+          <w:p>
+            <w:pPr>
+              <w:spacing w:before="0"/>
+              <w:contextualSpacing/>
+              <w:rPr>
+                <w:rFonts w:asciiTheme="minorHAnsi" w:hAnsiTheme="minorHAnsi" w:cstheme="minorHAnsi"/>
+                <w:sz w:val="24"/>
+                <w:szCs w:val="24"/>
+              </w:rPr>
+            </w:pPr>
+            <w:r>
+              <w:rPr>
+                <w:rFonts w:asciiTheme="minorHAnsi" w:hAnsiTheme="minorHAnsi" w:cstheme="minorHAnsi"/>
+                <w:sz w:val="24"/>
+                <w:szCs w:val="24"/>
+              </w:rPr>
+              <w:t>Patron Name: Test Person</w:t>
+            </w:r>
+          </w:p>
+          <w:p>
+            <w:pPr>
+              <w:spacing w:before="0"/>
+              <w:contextualSpacing/>
+              <w:rPr>
+                <w:rFonts w:asciiTheme="minorHAnsi" w:hAnsiTheme="minorHAnsi" w:cstheme="minorHAnsi"/>
+                <w:sz w:val="24"/>
+                <w:szCs w:val="24"/>
+              </w:rPr>
+            </w:pPr>
+            <w:r>
+              <w:rPr>
+                <w:rFonts w:asciiTheme="minorHAnsi" w:hAnsiTheme="minorHAnsi" w:cstheme="minorHAnsi"/>
+                <w:sz w:val="24"/>
+                <w:szCs w:val="24"/>
+              </w:rPr>
+              <w:t xml:space="preserve">Patron email: </w:t>
+            </w:r>
+            <w:hyperlink r:id="rId8" w:history="1">
+              <w:r>
+                <w:rPr>
+                  <w:rStyle w:val="Hyperlink"/>
+                  <w:rFonts w:asciiTheme="minorHAnsi" w:hAnsiTheme="minorHAnsi" w:cstheme="minorHAnsi"/>
+                  <w:sz w:val="24"/>
+                  <w:szCs w:val="24"/>
+                </w:rPr>
+                <w:t>test@example.com</w:t>
+              </w:r>
+            </w:hyperlink>
+          </w:p>
+          <w:p>
+            <w:pPr>
+              <w:spacing w:before="0"/>
+              <w:contextualSpacing/>
+              <w:rPr>
+                <w:rFonts w:asciiTheme="minorHAnsi" w:hAnsiTheme="minorHAnsi" w:cstheme="minorHAnsi"/>
+                <w:sz w:val="24"/>
+                <w:szCs w:val="24"/>
+              </w:rPr>
+            </w:pPr>
+            <w:r>
+              <w:rPr>
+                <w:rFonts w:asciiTheme="minorHAnsi" w:hAnsiTheme="minorHAnsi" w:cstheme="minorHAnsi"/>
+                <w:sz w:val="24"/>
+                <w:szCs w:val="24"/>
+              </w:rPr>
+              <w:t>Patron phone: 5551234</w:t>
+            </w:r>
+          </w:p>
+        </w:tc>
+      </w:tr>
+      <w:tr>
+        <w:tc>
+          <w:tcPr>
+            <w:tcW w:w="1818" w:type="dxa"/>
+          </w:tcPr>
+          <w:p>
+            <w:pPr>
+              <w:spacing w:before="0"/>
+              <w:contextualSpacing/>
+              <w:rPr>
+                <w:rFonts w:asciiTheme="minorHAnsi" w:hAnsiTheme="minorHAnsi" w:cstheme="minorHAnsi"/>
+                <w:sz w:val="24"/>
+                <w:szCs w:val="24"/>
+              </w:rPr>
+            </w:pPr>
+            <w:r>
+              <w:rPr>
+                <w:rFonts w:asciiTheme="minorHAnsi" w:hAnsiTheme="minorHAnsi" w:cstheme="minorHAnsi"/>
+                <w:sz w:val="24"/>
+                <w:szCs w:val="24"/>
+              </w:rPr>
+              <w:t>2</w:t>
+            </w:r>
+          </w:p>
+        </w:tc>
+        <w:tc>
+          <w:tcPr>
+            <w:tcW w:w="6821" w:type="dxa"/>
+          </w:tcPr>
+          <w:p>
+            <w:pPr>
+              <w:spacing w:before="0"/>
+              <w:contextualSpacing/>
+              <w:rPr>
+                <w:rFonts w:asciiTheme="minorHAnsi" w:hAnsiTheme="minorHAnsi" w:cstheme="minorHAnsi"/>
+                <w:sz w:val="24"/>
+                <w:szCs w:val="24"/>
+              </w:rPr>
+            </w:pPr>
+            <w:r>
+              <w:rPr>
+                <w:rFonts w:asciiTheme="minorHAnsi" w:hAnsiTheme="minorHAnsi" w:cstheme="minorHAnsi"/>
+                <w:sz w:val="24"/>
+                <w:szCs w:val="24"/>
+              </w:rPr>
+              <w:t xml:space="preserve">Item </w:t>
+            </w:r>
+            <w:r>
+              <w:rPr>
+                <w:rFonts w:asciiTheme="minorHAnsi" w:hAnsiTheme="minorHAnsi" w:cstheme="minorHAnsi"/>
+                <w:sz w:val="24"/>
+                <w:szCs w:val="24"/>
+              </w:rPr>
+              <w:t>Id: 1</w:t>
+            </w:r>
+          </w:p>
+          <w:p>
+            <w:pPr>
+              <w:spacing w:before="0"/>
+              <w:contextualSpacing/>
+              <w:rPr>
+                <w:rFonts w:asciiTheme="minorHAnsi" w:hAnsiTheme="minorHAnsi" w:cstheme="minorHAnsi"/>
+                <w:sz w:val="24"/>
+                <w:szCs w:val="24"/>
+              </w:rPr>
+            </w:pPr>
+            <w:r>
+              <w:rPr>
+                <w:rFonts w:asciiTheme="minorHAnsi" w:hAnsiTheme="minorHAnsi" w:cstheme="minorHAnsi"/>
+                <w:sz w:val="24"/>
+                <w:szCs w:val="24"/>
+              </w:rPr>
+              <w:t>Item type: Book</w:t>
+            </w:r>
+          </w:p>
+          <w:p>
+            <w:pPr>
+              <w:spacing w:before="0"/>
+              <w:contextualSpacing/>
+              <w:rPr>
+                <w:rFonts w:asciiTheme="minorHAnsi" w:hAnsiTheme="minorHAnsi" w:cstheme="minorHAnsi"/>
+                <w:sz w:val="24"/>
+                <w:szCs w:val="24"/>
+              </w:rPr>
+            </w:pPr>
+            <w:r>
+              <w:rPr>
+                <w:rFonts w:asciiTheme="minorHAnsi" w:hAnsiTheme="minorHAnsi" w:cstheme="minorHAnsi"/>
+                <w:sz w:val="24"/>
+                <w:szCs w:val="24"/>
+              </w:rPr>
+              <w:t>Item author: Another Person</w:t>
+            </w:r>
+          </w:p>
+        </w:tc>
+      </w:tr>
+      <w:tr>
+        <w:tc>
+          <w:tcPr>
+            <w:tcW w:w="1818" w:type="dxa"/>
+          </w:tcPr>
+          <w:p>
+            <w:pPr>
+              <w:contextualSpacing/>
+              <w:rPr>
+                <w:rFonts w:asciiTheme="minorHAnsi" w:hAnsiTheme="minorHAnsi" w:cstheme="minorHAnsi"/>
+                <w:sz w:val="24"/>
+                <w:szCs w:val="24"/>
+              </w:rPr>
+            </w:pPr>
+            <w:r>
+              <w:rPr>
+                <w:rFonts w:asciiTheme="minorHAnsi" w:hAnsiTheme="minorHAnsi" w:cstheme="minorHAnsi"/>
+                <w:sz w:val="24"/>
+                <w:szCs w:val="24"/>
+              </w:rPr>
+              <w:t>3</w:t>
+            </w:r>
+          </w:p>
+        </w:tc>
+        <w:tc>
+          <w:tcPr>
+            <w:tcW w:w="6821" w:type="dxa"/>
+          </w:tcPr>
+          <w:p>
+            <w:pPr>
+              <w:contextualSpacing/>
+              <w:rPr>
+                <w:rFonts w:asciiTheme="minorHAnsi" w:hAnsiTheme="minorHAnsi" w:cstheme="minorHAnsi"/>
+                <w:sz w:val="24"/>
+                <w:szCs w:val="24"/>
+              </w:rPr>
+            </w:pPr>
+            <w:r>
+              <w:rPr>
+                <w:rFonts w:asciiTheme="minorHAnsi" w:hAnsiTheme="minorHAnsi" w:cstheme="minorHAnsi"/>
+                <w:sz w:val="24"/>
+                <w:szCs w:val="24"/>
+              </w:rPr>
+              <w:t>Loan Id: 1</w:t>
+            </w:r>
+            <w:r>
+              <w:rPr>
+                <w:rFonts w:asciiTheme="minorHAnsi" w:hAnsiTheme="minorHAnsi" w:cstheme="minorHAnsi"/>
+                <w:sz w:val="24"/>
+                <w:szCs w:val="24"/>
+              </w:rPr>
+              <w:br/>
+              <w:t>Loan due date: 23/10/2022</w:t>
+            </w:r>
+          </w:p>
+        </w:tc>
+      </w:tr>
+      <w:tr>
+        <w:tc>
+          <w:tcPr>
+            <w:tcW w:w="1818" w:type="dxa"/>
+          </w:tcPr>
+          <w:p>
+            <w:pPr>
+              <w:contextualSpacing/>
+              <w:rPr>
+                <w:rFonts w:asciiTheme="minorHAnsi" w:hAnsiTheme="minorHAnsi" w:cstheme="minorHAnsi"/>
+                <w:sz w:val="24"/>
+                <w:szCs w:val="24"/>
+              </w:rPr>
+            </w:pPr>
+            <w:r>
+              <w:rPr>
+                <w:rFonts w:asciiTheme="minorHAnsi" w:hAnsiTheme="minorHAnsi" w:cstheme="minorHAnsi"/>
+                <w:sz w:val="24"/>
+                <w:szCs w:val="24"/>
+              </w:rPr>
+              <w:t>4</w:t>
+            </w:r>
+          </w:p>
+        </w:tc>
+        <w:tc>
+          <w:tcPr>
+            <w:tcW w:w="6821" w:type="dxa"/>
+          </w:tcPr>
+          <w:p>
+            <w:pPr>
+              <w:contextualSpacing/>
+              <w:rPr>
+                <w:rFonts w:asciiTheme="minorHAnsi" w:hAnsiTheme="minorHAnsi" w:cstheme="minorHAnsi"/>
+                <w:sz w:val="24"/>
+                <w:szCs w:val="24"/>
+              </w:rPr>
+            </w:pPr>
+            <w:r>
+              <w:rPr>
+                <w:rFonts w:asciiTheme="minorHAnsi" w:hAnsiTheme="minorHAnsi" w:cstheme="minorHAnsi"/>
+                <w:sz w:val="24"/>
+                <w:szCs w:val="24"/>
+              </w:rPr>
+              <w:t>Current date: 25/10/2022</w:t>
+            </w:r>
+          </w:p>
+        </w:tc>
+      </w:tr>
+      <w:tr>
+        <w:tc>
+          <w:tcPr>
+            <w:tcW w:w="1818" w:type="dxa"/>
+          </w:tcPr>
+          <w:p>
+            <w:pPr>
+              <w:contextualSpacing/>
+              <w:rPr>
+                <w:rFonts w:asciiTheme="minorHAnsi" w:hAnsiTheme="minorHAnsi" w:cstheme="minorHAnsi"/>
+                <w:sz w:val="24"/>
+                <w:szCs w:val="24"/>
+              </w:rPr>
+            </w:pPr>
+            <w:r>
+              <w:rPr>
+                <w:rFonts w:asciiTheme="minorHAnsi" w:hAnsiTheme="minorHAnsi" w:cstheme="minorHAnsi"/>
+                <w:sz w:val="24"/>
+                <w:szCs w:val="24"/>
+              </w:rPr>
+              <w:t>5</w:t>
+            </w:r>
+          </w:p>
+        </w:tc>
+        <w:tc>
+          <w:tcPr>
+            <w:tcW w:w="6821" w:type="dxa"/>
+          </w:tcPr>
+          <w:p>
+            <w:pPr>
+              <w:contextualSpacing/>
+              <w:rPr>
+                <w:rFonts w:asciiTheme="minorHAnsi" w:hAnsiTheme="minorHAnsi" w:cstheme="minorHAnsi"/>
+                <w:sz w:val="24"/>
+                <w:szCs w:val="24"/>
+              </w:rPr>
+            </w:pPr>
+            <w:r>
+              <w:rPr>
+                <w:rFonts w:asciiTheme="minorHAnsi" w:hAnsiTheme="minorHAnsi" w:cstheme="minorHAnsi"/>
+                <w:sz w:val="24"/>
+                <w:szCs w:val="24"/>
+              </w:rPr>
+              <w:t>Patron 1 fines: $2.00</w:t>
+            </w:r>
+          </w:p>
+        </w:tc>
+      </w:tr>
+      <w:tr>
+        <w:tc>
+          <w:tcPr>
+            <w:tcW w:w="1818" w:type="dxa"/>
+          </w:tcPr>
+          <w:p>
+            <w:pPr>
+              <w:contextualSpacing/>
+              <w:rPr>
+                <w:rFonts w:asciiTheme="minorHAnsi" w:hAnsiTheme="minorHAnsi" w:cstheme="minorHAnsi"/>
+                <w:sz w:val="24"/>
+                <w:szCs w:val="24"/>
+              </w:rPr>
+            </w:pPr>
+            <w:r>
+              <w:rPr>
+                <w:rFonts w:asciiTheme="minorHAnsi" w:hAnsiTheme="minorHAnsi" w:cstheme="minorHAnsi"/>
+                <w:sz w:val="24"/>
+                <w:szCs w:val="24"/>
+              </w:rPr>
+              <w:t>6</w:t>
+            </w:r>
+          </w:p>
+        </w:tc>
+        <w:tc>
+          <w:tcPr>
+            <w:tcW w:w="6821" w:type="dxa"/>
+          </w:tcPr>
+          <w:p>
+            <w:pPr>
+              <w:contextualSpacing/>
+              <w:rPr>
+                <w:rFonts w:asciiTheme="minorHAnsi" w:hAnsiTheme="minorHAnsi" w:cstheme="minorHAnsi"/>
+                <w:sz w:val="24"/>
+                <w:szCs w:val="24"/>
+              </w:rPr>
+            </w:pPr>
+            <w:r>
+              <w:rPr>
+                <w:rFonts w:asciiTheme="minorHAnsi" w:hAnsiTheme="minorHAnsi" w:cstheme="minorHAnsi"/>
+                <w:sz w:val="24"/>
+                <w:szCs w:val="24"/>
+              </w:rPr>
+              <w:t>Patron 1 fines: $6.00</w:t>
             </w:r>
           </w:p>
         </w:tc>
       </w:tr>
     </w:tbl>
+    <w:p/>
     <w:p/>
     <w:p/>
     <w:p>
@@ -1267,7 +1483,10 @@
           </w:tcPr>
           <w:p>
             <w:r>
-              <w:t>2/12/06 11:35 am</w:t>
+              <w:t>21/10/22</w:t>
+            </w:r>
+            <w:r>
+              <w:t xml:space="preserve"> 11:35 am</w:t>
             </w:r>
           </w:p>
         </w:tc>
@@ -1277,7 +1496,7 @@
           </w:tcPr>
           <w:p>
             <w:r>
-              <w:t>Joseph Jones</w:t>
+              <w:t>Rishabh Singh</w:t>
             </w:r>
           </w:p>
         </w:tc>
@@ -1287,7 +1506,7 @@
           </w:tcPr>
           <w:p>
             <w:r>
-              <w:t>Samsmith1</w:t>
+              <w:t>rsing107</w:t>
             </w:r>
           </w:p>
         </w:tc>
@@ -1308,58 +1527,6 @@
           <w:p>
             <w:r>
               <w:t>Failed</w:t>
-            </w:r>
-          </w:p>
-        </w:tc>
-      </w:tr>
-      <w:tr>
-        <w:tc>
-          <w:tcPr>
-            <w:tcW w:w="1818" w:type="dxa"/>
-          </w:tcPr>
-          <w:p>
-            <w:r>
-              <w:t>2/16/06 3:45 pm</w:t>
-            </w:r>
-          </w:p>
-        </w:tc>
-        <w:tc>
-          <w:tcPr>
-            <w:tcW w:w="1530" w:type="dxa"/>
-          </w:tcPr>
-          <w:p>
-            <w:r>
-              <w:t>Joseph Jones</w:t>
-            </w:r>
-          </w:p>
-        </w:tc>
-        <w:tc>
-          <w:tcPr>
-            <w:tcW w:w="1303" w:type="dxa"/>
-          </w:tcPr>
-          <w:p>
-            <w:r>
-              <w:t>Samsmith1</w:t>
-            </w:r>
-          </w:p>
-        </w:tc>
-        <w:tc>
-          <w:tcPr>
-            <w:tcW w:w="1667" w:type="dxa"/>
-          </w:tcPr>
-          <w:p>
-            <w:r>
-              <w:t>System Cycle 2</w:t>
-            </w:r>
-          </w:p>
-        </w:tc>
-        <w:tc>
-          <w:tcPr>
-            <w:tcW w:w="2430" w:type="dxa"/>
-          </w:tcPr>
-          <w:p>
-            <w:r>
-              <w:t>Passed</w:t>
             </w:r>
           </w:p>
         </w:tc>
@@ -1372,548 +1539,41 @@
       </w:r>
     </w:p>
     <w:p>
-      <w:r>
-        <w:t>&lt;screenshots&gt;</w:t>
-      </w:r>
-    </w:p>
-    <w:p>
-      <w:pPr>
-        <w:rPr>
-          <w:rStyle w:val="Strong"/>
-          <w:rFonts w:ascii="Source Sans Pro" w:hAnsi="Source Sans Pro"/>
-          <w:b w:val="0"/>
-          <w:bCs w:val="0"/>
-          <w:color w:val="000000"/>
-        </w:rPr>
-      </w:pPr>
-      <w:r>
-        <w:rPr>
-          <w:rStyle w:val="Strong"/>
-          <w:rFonts w:ascii="Source Sans Pro" w:hAnsi="Source Sans Pro"/>
-          <w:b w:val="0"/>
-          <w:bCs w:val="0"/>
-          <w:color w:val="000000"/>
-        </w:rPr>
-        <w:t>Description of the screenshots</w:t>
-      </w:r>
-    </w:p>
-    <w:p>
-      <w:pPr>
-        <w:rPr>
-          <w:lang w:val="en-AU"/>
-        </w:rPr>
-      </w:pPr>
-    </w:p>
-    <w:p>
-      <w:r>
-        <w:t xml:space="preserve">Version control: </w:t>
-      </w:r>
-      <w:r>
-        <w:t>Provide screenshots of commits</w:t>
-      </w:r>
-    </w:p>
-    <w:p>
-      <w:pPr>
-        <w:rPr>
-          <w:rStyle w:val="Strong"/>
-          <w:rFonts w:ascii="Source Sans Pro" w:hAnsi="Source Sans Pro"/>
-          <w:b w:val="0"/>
-          <w:bCs w:val="0"/>
-          <w:color w:val="000000"/>
-        </w:rPr>
-      </w:pPr>
-      <w:r>
-        <w:rPr>
-          <w:rStyle w:val="Strong"/>
-          <w:rFonts w:ascii="Source Sans Pro" w:hAnsi="Source Sans Pro"/>
-          <w:b w:val="0"/>
-          <w:bCs w:val="0"/>
-          <w:color w:val="000000"/>
-        </w:rPr>
-        <w:t>Description of the screenshots</w:t>
-      </w:r>
-    </w:p>
-    <w:p/>
-    <w:p/>
-    <w:p>
-      <w:pPr>
-        <w:rPr>
-          <w:rStyle w:val="Strong"/>
-          <w:rFonts w:ascii="Source Sans Pro" w:hAnsi="Source Sans Pro"/>
-          <w:color w:val="FF0000"/>
-        </w:rPr>
-      </w:pPr>
-      <w:r>
-        <w:rPr>
-          <w:rStyle w:val="Strong"/>
-          <w:rFonts w:ascii="Source Sans Pro" w:hAnsi="Source Sans Pro"/>
-          <w:color w:val="FF0000"/>
-        </w:rPr>
-        <w:t>Simplification</w:t>
-      </w:r>
-    </w:p>
-    <w:p>
-      <w:pPr>
-        <w:rPr>
-          <w:rStyle w:val="Strong"/>
-          <w:rFonts w:ascii="Source Sans Pro" w:hAnsi="Source Sans Pro"/>
-          <w:b w:val="0"/>
-          <w:bCs w:val="0"/>
-          <w:color w:val="000000"/>
-        </w:rPr>
-      </w:pPr>
-      <w:r>
-        <w:rPr>
-          <w:rStyle w:val="Strong"/>
-          <w:rFonts w:ascii="Source Sans Pro" w:hAnsi="Source Sans Pro"/>
-          <w:b w:val="0"/>
-          <w:bCs w:val="0"/>
-          <w:color w:val="000000"/>
-        </w:rPr>
-        <w:t xml:space="preserve">H0: </w:t>
-      </w:r>
-    </w:p>
-    <w:p>
-      <w:pPr>
-        <w:rPr>
-          <w:rStyle w:val="Strong"/>
-          <w:rFonts w:ascii="Source Sans Pro" w:hAnsi="Source Sans Pro"/>
-          <w:b w:val="0"/>
-          <w:bCs w:val="0"/>
-          <w:color w:val="000000"/>
-        </w:rPr>
-      </w:pPr>
-      <w:r>
-        <w:rPr>
-          <w:rStyle w:val="Strong"/>
-          <w:rFonts w:ascii="Source Sans Pro" w:hAnsi="Source Sans Pro"/>
-          <w:b w:val="0"/>
-          <w:bCs w:val="0"/>
-          <w:color w:val="000000"/>
-        </w:rPr>
-        <w:t>T0:</w:t>
-      </w:r>
-    </w:p>
-    <w:p>
-      <w:pPr>
-        <w:rPr>
-          <w:rStyle w:val="Strong"/>
-          <w:rFonts w:ascii="Source Sans Pro" w:hAnsi="Source Sans Pro"/>
-          <w:b w:val="0"/>
-          <w:bCs w:val="0"/>
-          <w:color w:val="000000"/>
-        </w:rPr>
-      </w:pPr>
-      <w:r>
-        <w:rPr>
-          <w:rStyle w:val="Strong"/>
-          <w:rFonts w:ascii="Source Sans Pro" w:hAnsi="Source Sans Pro"/>
-          <w:b w:val="0"/>
-          <w:bCs w:val="0"/>
-          <w:color w:val="000000"/>
-        </w:rPr>
-        <w:t>R0:</w:t>
-      </w:r>
-    </w:p>
-    <w:p>
-      <w:pPr>
-        <w:rPr>
-          <w:rStyle w:val="Strong"/>
-          <w:rFonts w:ascii="Source Sans Pro" w:hAnsi="Source Sans Pro"/>
-          <w:b w:val="0"/>
-          <w:bCs w:val="0"/>
-          <w:color w:val="000000"/>
-        </w:rPr>
-      </w:pPr>
-      <w:r>
-        <w:rPr>
-          <w:rStyle w:val="Strong"/>
-          <w:rFonts w:ascii="Source Sans Pro" w:hAnsi="Source Sans Pro"/>
-          <w:b w:val="0"/>
-          <w:bCs w:val="0"/>
-          <w:color w:val="000000"/>
-        </w:rPr>
-        <w:t>Test screenshots</w:t>
-      </w:r>
-      <w:r>
-        <w:rPr>
-          <w:rStyle w:val="Strong"/>
-          <w:rFonts w:ascii="Source Sans Pro" w:hAnsi="Source Sans Pro"/>
-          <w:b w:val="0"/>
-          <w:bCs w:val="0"/>
-          <w:color w:val="000000"/>
-        </w:rPr>
-        <w:t xml:space="preserve"> </w:t>
-      </w:r>
-      <w:r>
-        <w:rPr>
-          <w:rStyle w:val="Strong"/>
-          <w:rFonts w:ascii="Source Sans Pro" w:hAnsi="Source Sans Pro"/>
-          <w:b w:val="0"/>
-          <w:bCs w:val="0"/>
-          <w:color w:val="000000"/>
-        </w:rPr>
-        <w:t>of the buggy code</w:t>
-      </w:r>
-    </w:p>
-    <w:p>
-      <w:pPr>
-        <w:rPr>
-          <w:rStyle w:val="Strong"/>
-          <w:rFonts w:ascii="Source Sans Pro" w:hAnsi="Source Sans Pro"/>
-          <w:color w:val="000000"/>
-        </w:rPr>
-      </w:pPr>
-    </w:p>
-    <w:p>
-      <w:r>
-        <w:t>Version control: Provide screenshots of commits</w:t>
-      </w:r>
-    </w:p>
-    <w:p>
-      <w:pPr>
-        <w:rPr>
-          <w:rStyle w:val="Strong"/>
-          <w:rFonts w:ascii="Source Sans Pro" w:hAnsi="Source Sans Pro"/>
-          <w:color w:val="000000"/>
-        </w:rPr>
-      </w:pPr>
-    </w:p>
-    <w:p>
-      <w:pPr>
-        <w:rPr>
-          <w:rStyle w:val="Strong"/>
-          <w:rFonts w:ascii="Source Sans Pro" w:hAnsi="Source Sans Pro"/>
-          <w:color w:val="FF0000"/>
-        </w:rPr>
-      </w:pPr>
-      <w:r>
-        <w:rPr>
-          <w:rStyle w:val="Strong"/>
-          <w:rFonts w:ascii="Source Sans Pro" w:hAnsi="Source Sans Pro"/>
-          <w:color w:val="FF0000"/>
-        </w:rPr>
-        <w:t>Tracing</w:t>
-      </w:r>
-    </w:p>
-    <w:p>
-      <w:pPr>
-        <w:rPr>
-          <w:rStyle w:val="Strong"/>
-          <w:rFonts w:ascii="Source Sans Pro" w:hAnsi="Source Sans Pro"/>
-          <w:b w:val="0"/>
-          <w:bCs w:val="0"/>
-          <w:color w:val="000000"/>
-        </w:rPr>
-      </w:pPr>
-      <w:r>
-        <w:rPr>
-          <w:rStyle w:val="Strong"/>
-          <w:rFonts w:ascii="Source Sans Pro" w:hAnsi="Source Sans Pro"/>
-          <w:b w:val="0"/>
-          <w:bCs w:val="0"/>
-          <w:color w:val="000000"/>
-        </w:rPr>
-        <w:t xml:space="preserve">H0: </w:t>
-      </w:r>
-    </w:p>
-    <w:p>
-      <w:pPr>
-        <w:rPr>
-          <w:rStyle w:val="Strong"/>
-          <w:rFonts w:ascii="Source Sans Pro" w:hAnsi="Source Sans Pro"/>
-          <w:b w:val="0"/>
-          <w:bCs w:val="0"/>
-          <w:color w:val="000000"/>
-        </w:rPr>
-      </w:pPr>
-      <w:r>
-        <w:rPr>
-          <w:rStyle w:val="Strong"/>
-          <w:rFonts w:ascii="Source Sans Pro" w:hAnsi="Source Sans Pro"/>
-          <w:b w:val="0"/>
-          <w:bCs w:val="0"/>
-          <w:color w:val="000000"/>
-        </w:rPr>
-        <w:t>T0:</w:t>
-      </w:r>
-    </w:p>
-    <w:p>
-      <w:pPr>
-        <w:rPr>
-          <w:rStyle w:val="Strong"/>
-          <w:rFonts w:ascii="Source Sans Pro" w:hAnsi="Source Sans Pro"/>
-          <w:b w:val="0"/>
-          <w:bCs w:val="0"/>
-          <w:color w:val="000000"/>
-        </w:rPr>
-      </w:pPr>
-      <w:r>
-        <w:rPr>
-          <w:rStyle w:val="Strong"/>
-          <w:rFonts w:ascii="Source Sans Pro" w:hAnsi="Source Sans Pro"/>
-          <w:b w:val="0"/>
-          <w:bCs w:val="0"/>
-          <w:color w:val="000000"/>
-        </w:rPr>
-        <w:t>R0:</w:t>
-      </w:r>
-    </w:p>
-    <w:p>
-      <w:pPr>
-        <w:rPr>
-          <w:rStyle w:val="Strong"/>
-          <w:rFonts w:ascii="Source Sans Pro" w:hAnsi="Source Sans Pro"/>
-          <w:b w:val="0"/>
-          <w:bCs w:val="0"/>
-          <w:color w:val="000000"/>
-        </w:rPr>
-      </w:pPr>
-      <w:r>
-        <w:rPr>
-          <w:rStyle w:val="Strong"/>
-          <w:rFonts w:ascii="Source Sans Pro" w:hAnsi="Source Sans Pro"/>
-          <w:b w:val="0"/>
-          <w:bCs w:val="0"/>
-          <w:color w:val="000000"/>
-        </w:rPr>
-        <w:t>Test screenshots</w:t>
-      </w:r>
-      <w:r>
-        <w:rPr>
-          <w:rStyle w:val="Strong"/>
-          <w:rFonts w:ascii="Source Sans Pro" w:hAnsi="Source Sans Pro"/>
-          <w:b w:val="0"/>
-          <w:bCs w:val="0"/>
-          <w:color w:val="000000"/>
-        </w:rPr>
-        <w:t xml:space="preserve"> of the buggy code</w:t>
-      </w:r>
-    </w:p>
-    <w:p>
-      <w:pPr>
-        <w:rPr>
-          <w:rStyle w:val="Strong"/>
-          <w:rFonts w:ascii="Source Sans Pro" w:hAnsi="Source Sans Pro"/>
-          <w:color w:val="000000"/>
-        </w:rPr>
-      </w:pPr>
-    </w:p>
-    <w:p>
-      <w:r>
-        <w:t>Version control: Provide screenshots of commits</w:t>
-      </w:r>
-    </w:p>
-    <w:p/>
-    <w:p>
-      <w:pPr>
-        <w:rPr>
-          <w:rStyle w:val="Strong"/>
-          <w:rFonts w:ascii="Source Sans Pro" w:hAnsi="Source Sans Pro"/>
-          <w:color w:val="FF0000"/>
-        </w:rPr>
-      </w:pPr>
-      <w:r>
-        <w:rPr>
-          <w:rStyle w:val="Strong"/>
-          <w:rFonts w:ascii="Source Sans Pro" w:hAnsi="Source Sans Pro"/>
-          <w:color w:val="FF0000"/>
-        </w:rPr>
-        <w:t>Resolution</w:t>
-      </w:r>
-    </w:p>
-    <w:p>
-      <w:pPr>
-        <w:rPr>
-          <w:rStyle w:val="Strong"/>
-          <w:rFonts w:ascii="Source Sans Pro" w:hAnsi="Source Sans Pro"/>
-          <w:b w:val="0"/>
-          <w:bCs w:val="0"/>
-          <w:color w:val="000000"/>
-        </w:rPr>
-      </w:pPr>
-      <w:r>
-        <w:rPr>
-          <w:rStyle w:val="Strong"/>
-          <w:rFonts w:ascii="Source Sans Pro" w:hAnsi="Source Sans Pro"/>
-          <w:b w:val="0"/>
-          <w:bCs w:val="0"/>
-          <w:color w:val="000000"/>
-        </w:rPr>
-        <w:t xml:space="preserve">H0: </w:t>
-      </w:r>
-    </w:p>
-    <w:p>
-      <w:pPr>
-        <w:rPr>
-          <w:rStyle w:val="Strong"/>
-          <w:rFonts w:ascii="Source Sans Pro" w:hAnsi="Source Sans Pro"/>
-          <w:b w:val="0"/>
-          <w:bCs w:val="0"/>
-          <w:color w:val="000000"/>
-        </w:rPr>
-      </w:pPr>
-      <w:r>
-        <w:rPr>
-          <w:rStyle w:val="Strong"/>
-          <w:rFonts w:ascii="Source Sans Pro" w:hAnsi="Source Sans Pro"/>
-          <w:b w:val="0"/>
-          <w:bCs w:val="0"/>
-          <w:color w:val="000000"/>
-        </w:rPr>
-        <w:t>T0:</w:t>
-      </w:r>
-    </w:p>
-    <w:p>
-      <w:pPr>
-        <w:rPr>
-          <w:rStyle w:val="Strong"/>
-          <w:rFonts w:ascii="Source Sans Pro" w:hAnsi="Source Sans Pro"/>
-          <w:b w:val="0"/>
-          <w:bCs w:val="0"/>
-          <w:color w:val="000000"/>
-        </w:rPr>
-      </w:pPr>
-      <w:r>
-        <w:rPr>
-          <w:rStyle w:val="Strong"/>
-          <w:rFonts w:ascii="Source Sans Pro" w:hAnsi="Source Sans Pro"/>
-          <w:b w:val="0"/>
-          <w:bCs w:val="0"/>
-          <w:color w:val="000000"/>
-        </w:rPr>
-        <w:t>R0:</w:t>
-      </w:r>
-    </w:p>
-    <w:p>
-      <w:pPr>
-        <w:rPr>
-          <w:rStyle w:val="Strong"/>
-          <w:rFonts w:ascii="Source Sans Pro" w:hAnsi="Source Sans Pro"/>
-          <w:b w:val="0"/>
-          <w:bCs w:val="0"/>
-          <w:color w:val="000000"/>
-        </w:rPr>
-      </w:pPr>
-      <w:r>
-        <w:rPr>
-          <w:rStyle w:val="Strong"/>
-          <w:rFonts w:ascii="Source Sans Pro" w:hAnsi="Source Sans Pro"/>
-          <w:b w:val="0"/>
-          <w:bCs w:val="0"/>
-          <w:color w:val="000000"/>
-        </w:rPr>
-        <w:t>Test screenshots</w:t>
-      </w:r>
-      <w:r>
-        <w:rPr>
-          <w:rStyle w:val="Strong"/>
-          <w:rFonts w:ascii="Source Sans Pro" w:hAnsi="Source Sans Pro"/>
-          <w:b w:val="0"/>
-          <w:bCs w:val="0"/>
-          <w:color w:val="000000"/>
-        </w:rPr>
-        <w:t xml:space="preserve"> with </w:t>
-      </w:r>
-      <w:r>
-        <w:rPr>
-          <w:rStyle w:val="Strong"/>
-          <w:rFonts w:ascii="Source Sans Pro" w:hAnsi="Source Sans Pro"/>
-          <w:b w:val="0"/>
-          <w:bCs w:val="0"/>
-          <w:color w:val="FF0000"/>
-        </w:rPr>
-        <w:t>correct code</w:t>
-      </w:r>
-    </w:p>
-    <w:p>
-      <w:pPr>
-        <w:rPr>
-          <w:rStyle w:val="Strong"/>
-          <w:rFonts w:ascii="Source Sans Pro" w:hAnsi="Source Sans Pro"/>
-          <w:color w:val="000000"/>
-        </w:rPr>
-      </w:pPr>
-    </w:p>
-    <w:p>
-      <w:r>
-        <w:t>Version control: Provide screenshots of commits</w:t>
-      </w:r>
-    </w:p>
-    <w:p/>
-    <w:p/>
-    <w:p>
-      <w:pPr>
-        <w:pStyle w:val="Heading2"/>
-        <w:rPr>
-          <w:lang w:val="en-AU"/>
-        </w:rPr>
-      </w:pPr>
-    </w:p>
-    <w:p>
-      <w:pPr>
-        <w:pStyle w:val="Heading2"/>
-        <w:rPr>
-          <w:lang w:val="en-AU"/>
-        </w:rPr>
-      </w:pPr>
-      <w:r>
-        <w:rPr>
-          <w:lang w:val="en-AU"/>
-        </w:rPr>
-        <w:t>Bug 2: Incorrect fine amount levied.</w:t>
-      </w:r>
-    </w:p>
-    <w:p>
-      <w:pPr>
-        <w:rPr>
-          <w:lang w:val="en-AU"/>
-        </w:rPr>
-      </w:pPr>
-    </w:p>
-    <w:p>
-      <w:pPr>
-        <w:rPr>
-          <w:lang w:val="en-AU"/>
-        </w:rPr>
-      </w:pPr>
-      <w:r>
-        <w:rPr>
-          <w:lang w:val="en-AU"/>
-        </w:rPr>
-        <w:t>W</w:t>
-      </w:r>
-      <w:r>
-        <w:rPr>
-          <w:lang w:val="en-AU"/>
-        </w:rPr>
-        <w:t>hen a fine is incurred, the amount of fine reported is half the amount intended.</w:t>
-      </w:r>
-    </w:p>
-    <w:p>
-      <w:pPr>
-        <w:rPr>
-          <w:lang w:val="en-AU"/>
-        </w:rPr>
-      </w:pPr>
-    </w:p>
-    <w:p>
-      <w:pPr>
-        <w:rPr>
-          <w:lang w:val="en-AU"/>
-        </w:rPr>
-      </w:pPr>
-      <w:r>
-        <w:rPr>
-          <w:noProof/>
-          <w:lang w:val="en-AU"/>
-        </w:rPr>
-        <w:lastRenderedPageBreak/>
+      <w:pPr>
+        <w:rPr>
+          <w:lang w:val="en-AU"/>
+        </w:rPr>
+      </w:pPr>
+      <w:r>
+        <w:rPr>
+          <w:lang w:val="en-AU"/>
+        </w:rPr>
+        <w:t>Adding patron functions normally</w:t>
+      </w:r>
+    </w:p>
+    <w:p>
+      <w:pPr>
+        <w:rPr>
+          <w:lang w:val="en-AU"/>
+        </w:rPr>
+      </w:pPr>
+    </w:p>
+    <w:p>
+      <w:pPr>
+        <w:jc w:val="center"/>
+        <w:rPr>
+          <w:lang w:val="en-AU"/>
+        </w:rPr>
+      </w:pPr>
+      <w:r>
+        <w:rPr>
+          <w:lang w:val="en-AU"/>
+        </w:rPr>
         <w:drawing>
-          <wp:inline distT="0" distB="0" distL="0" distR="0" wp14:anchorId="3807E803" wp14:editId="225C8831">
-            <wp:extent cx="4394200" cy="3632200"/>
-            <wp:effectExtent l="0" t="0" r="0" b="0"/>
-            <wp:docPr id="2" name="Picture 2"/>
+          <wp:inline distT="0" distB="0" distL="0" distR="0" wp14:anchorId="76B96EAB" wp14:editId="42D797BF">
+            <wp:extent cx="2924175" cy="4414931"/>
+            <wp:effectExtent l="0" t="0" r="0" b="5080"/>
+            <wp:docPr id="1" name="Picture 1"/>
             <wp:cNvGraphicFramePr>
               <a:graphicFrameLocks xmlns:a="http://schemas.openxmlformats.org/drawingml/2006/main" noChangeAspect="1"/>
             </wp:cNvGraphicFramePr>
@@ -1921,17 +1581,11 @@
               <a:graphicData uri="http://schemas.openxmlformats.org/drawingml/2006/picture">
                 <pic:pic xmlns:pic="http://schemas.openxmlformats.org/drawingml/2006/picture">
                   <pic:nvPicPr>
-                    <pic:cNvPr id="2" name="Screen Shot 2020-09-30 at 12.12.02 pm.png"/>
+                    <pic:cNvPr id="1" name=""/>
                     <pic:cNvPicPr/>
                   </pic:nvPicPr>
                   <pic:blipFill>
-                    <a:blip r:embed="rId6">
-                      <a:extLst>
-                        <a:ext uri="{28A0092B-C50C-407E-A947-70E740481C1C}">
-                          <a14:useLocalDpi xmlns:a14="http://schemas.microsoft.com/office/drawing/2010/main" val="0"/>
-                        </a:ext>
-                      </a:extLst>
-                    </a:blip>
+                    <a:blip r:embed="rId9"/>
                     <a:stretch>
                       <a:fillRect/>
                     </a:stretch>
@@ -1939,7 +1593,7 @@
                   <pic:spPr>
                     <a:xfrm>
                       <a:off x="0" y="0"/>
-                      <a:ext cx="4394200" cy="3632200"/>
+                      <a:ext cx="2928341" cy="4421221"/>
                     </a:xfrm>
                     <a:prstGeom prst="rect">
                       <a:avLst/>
@@ -1962,6 +1616,961 @@
     <w:p>
       <w:pPr>
         <w:rPr>
+          <w:lang w:val="en-AU"/>
+        </w:rPr>
+      </w:pPr>
+    </w:p>
+    <w:p>
+      <w:pPr>
+        <w:rPr>
+          <w:lang w:val="en-AU"/>
+        </w:rPr>
+      </w:pPr>
+    </w:p>
+    <w:p>
+      <w:pPr>
+        <w:rPr>
+          <w:lang w:val="en-AU"/>
+        </w:rPr>
+      </w:pPr>
+    </w:p>
+    <w:p>
+      <w:pPr>
+        <w:rPr>
+          <w:lang w:val="en-AU"/>
+        </w:rPr>
+      </w:pPr>
+    </w:p>
+    <w:p>
+      <w:pPr>
+        <w:rPr>
+          <w:lang w:val="en-AU"/>
+        </w:rPr>
+      </w:pPr>
+    </w:p>
+    <w:p>
+      <w:pPr>
+        <w:rPr>
+          <w:lang w:val="en-AU"/>
+        </w:rPr>
+      </w:pPr>
+    </w:p>
+    <w:p>
+      <w:pPr>
+        <w:rPr>
+          <w:lang w:val="en-AU"/>
+        </w:rPr>
+      </w:pPr>
+    </w:p>
+    <w:p>
+      <w:pPr>
+        <w:rPr>
+          <w:lang w:val="en-AU"/>
+        </w:rPr>
+      </w:pPr>
+    </w:p>
+    <w:p>
+      <w:pPr>
+        <w:rPr>
+          <w:lang w:val="en-AU"/>
+        </w:rPr>
+      </w:pPr>
+    </w:p>
+    <w:p>
+      <w:pPr>
+        <w:rPr>
+          <w:lang w:val="en-AU"/>
+        </w:rPr>
+      </w:pPr>
+    </w:p>
+    <w:p>
+      <w:pPr>
+        <w:rPr>
+          <w:lang w:val="en-AU"/>
+        </w:rPr>
+      </w:pPr>
+    </w:p>
+    <w:p>
+      <w:pPr>
+        <w:rPr>
+          <w:lang w:val="en-AU"/>
+        </w:rPr>
+      </w:pPr>
+    </w:p>
+    <w:p>
+      <w:pPr>
+        <w:rPr>
+          <w:lang w:val="en-AU"/>
+        </w:rPr>
+      </w:pPr>
+    </w:p>
+    <w:p>
+      <w:pPr>
+        <w:rPr>
+          <w:lang w:val="en-AU"/>
+        </w:rPr>
+      </w:pPr>
+    </w:p>
+    <w:p>
+      <w:pPr>
+        <w:rPr>
+          <w:lang w:val="en-AU"/>
+        </w:rPr>
+      </w:pPr>
+      <w:r>
+        <w:rPr>
+          <w:lang w:val="en-AU"/>
+        </w:rPr>
+        <w:lastRenderedPageBreak/>
+        <w:t>Step 2 Result: Pass</w:t>
+      </w:r>
+    </w:p>
+    <w:p>
+      <w:pPr>
+        <w:rPr>
+          <w:lang w:val="en-AU"/>
+        </w:rPr>
+      </w:pPr>
+      <w:r>
+        <w:rPr>
+          <w:lang w:val="en-AU"/>
+        </w:rPr>
+        <w:t>Adding item functions normally</w:t>
+      </w:r>
+    </w:p>
+    <w:p>
+      <w:pPr>
+        <w:rPr>
+          <w:lang w:val="en-AU"/>
+        </w:rPr>
+      </w:pPr>
+    </w:p>
+    <w:p>
+      <w:pPr>
+        <w:jc w:val="center"/>
+        <w:rPr>
+          <w:lang w:val="en-AU"/>
+        </w:rPr>
+      </w:pPr>
+      <w:r>
+        <w:rPr>
+          <w:lang w:val="en-AU"/>
+        </w:rPr>
+        <w:drawing>
+          <wp:inline distT="0" distB="0" distL="0" distR="0" wp14:anchorId="63E55D84" wp14:editId="714176B4">
+            <wp:extent cx="2828925" cy="7050881"/>
+            <wp:effectExtent l="0" t="0" r="0" b="0"/>
+            <wp:docPr id="3" name="Picture 3" descr="Text&#10;&#10;Description automatically generated"/>
+            <wp:cNvGraphicFramePr>
+              <a:graphicFrameLocks xmlns:a="http://schemas.openxmlformats.org/drawingml/2006/main" noChangeAspect="1"/>
+            </wp:cNvGraphicFramePr>
+            <a:graphic xmlns:a="http://schemas.openxmlformats.org/drawingml/2006/main">
+              <a:graphicData uri="http://schemas.openxmlformats.org/drawingml/2006/picture">
+                <pic:pic xmlns:pic="http://schemas.openxmlformats.org/drawingml/2006/picture">
+                  <pic:nvPicPr>
+                    <pic:cNvPr id="3" name="Picture 3" descr="Text&#10;&#10;Description automatically generated"/>
+                    <pic:cNvPicPr/>
+                  </pic:nvPicPr>
+                  <pic:blipFill>
+                    <a:blip r:embed="rId10"/>
+                    <a:stretch>
+                      <a:fillRect/>
+                    </a:stretch>
+                  </pic:blipFill>
+                  <pic:spPr>
+                    <a:xfrm>
+                      <a:off x="0" y="0"/>
+                      <a:ext cx="2839139" cy="7076340"/>
+                    </a:xfrm>
+                    <a:prstGeom prst="rect">
+                      <a:avLst/>
+                    </a:prstGeom>
+                  </pic:spPr>
+                </pic:pic>
+              </a:graphicData>
+            </a:graphic>
+          </wp:inline>
+        </w:drawing>
+      </w:r>
+    </w:p>
+    <w:p>
+      <w:pPr>
+        <w:rPr>
+          <w:lang w:val="en-AU"/>
+        </w:rPr>
+      </w:pPr>
+    </w:p>
+    <w:p>
+      <w:pPr>
+        <w:rPr>
+          <w:lang w:val="en-AU"/>
+        </w:rPr>
+      </w:pPr>
+    </w:p>
+    <w:p>
+      <w:pPr>
+        <w:rPr>
+          <w:lang w:val="en-AU"/>
+        </w:rPr>
+      </w:pPr>
+    </w:p>
+    <w:p>
+      <w:pPr>
+        <w:rPr>
+          <w:lang w:val="en-AU"/>
+        </w:rPr>
+      </w:pPr>
+    </w:p>
+    <w:p>
+      <w:pPr>
+        <w:rPr>
+          <w:lang w:val="en-AU"/>
+        </w:rPr>
+      </w:pPr>
+    </w:p>
+    <w:p>
+      <w:pPr>
+        <w:rPr>
+          <w:lang w:val="en-AU"/>
+        </w:rPr>
+      </w:pPr>
+    </w:p>
+    <w:p>
+      <w:pPr>
+        <w:rPr>
+          <w:lang w:val="en-AU"/>
+        </w:rPr>
+      </w:pPr>
+      <w:r>
+        <w:rPr>
+          <w:lang w:val="en-AU"/>
+        </w:rPr>
+        <w:lastRenderedPageBreak/>
+        <w:t xml:space="preserve">Step 3 Result: Pass – </w:t>
+      </w:r>
+      <w:r>
+        <w:rPr>
+          <w:lang w:val="en-AU"/>
+        </w:rPr>
+        <w:t>Borrowing</w:t>
+      </w:r>
+      <w:r>
+        <w:rPr>
+          <w:lang w:val="en-AU"/>
+        </w:rPr>
+        <w:t xml:space="preserve"> </w:t>
+      </w:r>
+      <w:r>
+        <w:rPr>
+          <w:lang w:val="en-AU"/>
+        </w:rPr>
+        <w:t>one item functions normally</w:t>
+      </w:r>
+    </w:p>
+    <w:p>
+      <w:pPr>
+        <w:jc w:val="center"/>
+        <w:rPr>
+          <w:lang w:val="en-AU"/>
+        </w:rPr>
+      </w:pPr>
+      <w:r>
+        <w:rPr>
+          <w:lang w:val="en-AU"/>
+        </w:rPr>
+        <w:drawing>
+          <wp:inline distT="0" distB="0" distL="0" distR="0" wp14:anchorId="7773CADA" wp14:editId="303A09F4">
+            <wp:extent cx="2781300" cy="3947883"/>
+            <wp:effectExtent l="0" t="0" r="0" b="0"/>
+            <wp:docPr id="4" name="Picture 4" descr="Text&#10;&#10;Description automatically generated"/>
+            <wp:cNvGraphicFramePr>
+              <a:graphicFrameLocks xmlns:a="http://schemas.openxmlformats.org/drawingml/2006/main" noChangeAspect="1"/>
+            </wp:cNvGraphicFramePr>
+            <a:graphic xmlns:a="http://schemas.openxmlformats.org/drawingml/2006/main">
+              <a:graphicData uri="http://schemas.openxmlformats.org/drawingml/2006/picture">
+                <pic:pic xmlns:pic="http://schemas.openxmlformats.org/drawingml/2006/picture">
+                  <pic:nvPicPr>
+                    <pic:cNvPr id="4" name="Picture 4" descr="Text&#10;&#10;Description automatically generated"/>
+                    <pic:cNvPicPr/>
+                  </pic:nvPicPr>
+                  <pic:blipFill>
+                    <a:blip r:embed="rId11"/>
+                    <a:stretch>
+                      <a:fillRect/>
+                    </a:stretch>
+                  </pic:blipFill>
+                  <pic:spPr>
+                    <a:xfrm>
+                      <a:off x="0" y="0"/>
+                      <a:ext cx="2813253" cy="3993238"/>
+                    </a:xfrm>
+                    <a:prstGeom prst="rect">
+                      <a:avLst/>
+                    </a:prstGeom>
+                  </pic:spPr>
+                </pic:pic>
+              </a:graphicData>
+            </a:graphic>
+          </wp:inline>
+        </w:drawing>
+      </w:r>
+    </w:p>
+    <w:p>
+      <w:pPr>
+        <w:rPr>
+          <w:lang w:val="en-AU"/>
+        </w:rPr>
+      </w:pPr>
+    </w:p>
+    <w:p>
+      <w:pPr>
+        <w:rPr>
+          <w:lang w:val="en-AU"/>
+        </w:rPr>
+      </w:pPr>
+      <w:r>
+        <w:rPr>
+          <w:lang w:val="en-AU"/>
+        </w:rPr>
+        <w:t xml:space="preserve">Step 5 Result: Pass – </w:t>
+      </w:r>
+      <w:r>
+        <w:rPr>
+          <w:lang w:val="en-AU"/>
+        </w:rPr>
+        <w:t>When</w:t>
+      </w:r>
+      <w:r>
+        <w:rPr>
+          <w:lang w:val="en-AU"/>
+        </w:rPr>
+        <w:t xml:space="preserve"> </w:t>
+      </w:r>
+      <w:r>
+        <w:rPr>
+          <w:lang w:val="en-AU"/>
+        </w:rPr>
+        <w:t>returning overdue book, fines are imposed as per normal.</w:t>
+      </w:r>
+    </w:p>
+    <w:p>
+      <w:pPr>
+        <w:jc w:val="center"/>
+        <w:rPr>
+          <w:lang w:val="en-AU"/>
+        </w:rPr>
+      </w:pPr>
+      <w:r>
+        <w:rPr>
+          <w:lang w:val="en-AU"/>
+        </w:rPr>
+        <w:drawing>
+          <wp:inline distT="0" distB="0" distL="0" distR="0" wp14:anchorId="3D9C99C0" wp14:editId="3BC338DC">
+            <wp:extent cx="2724150" cy="4340171"/>
+            <wp:effectExtent l="0" t="0" r="0" b="3810"/>
+            <wp:docPr id="5" name="Picture 5" descr="Text&#10;&#10;Description automatically generated"/>
+            <wp:cNvGraphicFramePr>
+              <a:graphicFrameLocks xmlns:a="http://schemas.openxmlformats.org/drawingml/2006/main" noChangeAspect="1"/>
+            </wp:cNvGraphicFramePr>
+            <a:graphic xmlns:a="http://schemas.openxmlformats.org/drawingml/2006/main">
+              <a:graphicData uri="http://schemas.openxmlformats.org/drawingml/2006/picture">
+                <pic:pic xmlns:pic="http://schemas.openxmlformats.org/drawingml/2006/picture">
+                  <pic:nvPicPr>
+                    <pic:cNvPr id="5" name="Picture 5" descr="Text&#10;&#10;Description automatically generated"/>
+                    <pic:cNvPicPr/>
+                  </pic:nvPicPr>
+                  <pic:blipFill>
+                    <a:blip r:embed="rId12"/>
+                    <a:stretch>
+                      <a:fillRect/>
+                    </a:stretch>
+                  </pic:blipFill>
+                  <pic:spPr>
+                    <a:xfrm>
+                      <a:off x="0" y="0"/>
+                      <a:ext cx="2732601" cy="4353635"/>
+                    </a:xfrm>
+                    <a:prstGeom prst="rect">
+                      <a:avLst/>
+                    </a:prstGeom>
+                  </pic:spPr>
+                </pic:pic>
+              </a:graphicData>
+            </a:graphic>
+          </wp:inline>
+        </w:drawing>
+      </w:r>
+    </w:p>
+    <w:p>
+      <w:pPr>
+        <w:rPr>
+          <w:lang w:val="en-AU"/>
+        </w:rPr>
+      </w:pPr>
+      <w:r>
+        <w:rPr>
+          <w:lang w:val="en-AU"/>
+        </w:rPr>
+        <w:lastRenderedPageBreak/>
+        <w:t>Step 6 Result: Fail</w:t>
+      </w:r>
+    </w:p>
+    <w:p>
+      <w:pPr>
+        <w:rPr>
+          <w:lang w:val="en-AU"/>
+        </w:rPr>
+      </w:pPr>
+      <w:r>
+        <w:rPr>
+          <w:lang w:val="en-AU"/>
+        </w:rPr>
+        <w:t>However, patron is charged incorrectly when paying fine.</w:t>
+      </w:r>
+    </w:p>
+    <w:p>
+      <w:pPr>
+        <w:rPr>
+          <w:lang w:val="en-AU"/>
+        </w:rPr>
+      </w:pPr>
+    </w:p>
+    <w:p>
+      <w:pPr>
+        <w:jc w:val="center"/>
+        <w:rPr>
+          <w:lang w:val="en-AU"/>
+        </w:rPr>
+      </w:pPr>
+      <w:r>
+        <w:rPr>
+          <w:lang w:val="en-AU"/>
+        </w:rPr>
+        <w:drawing>
+          <wp:inline distT="0" distB="0" distL="0" distR="0" wp14:anchorId="4B692F28" wp14:editId="1D42E634">
+            <wp:extent cx="3705742" cy="5153744"/>
+            <wp:effectExtent l="0" t="0" r="9525" b="8890"/>
+            <wp:docPr id="6" name="Picture 6"/>
+            <wp:cNvGraphicFramePr>
+              <a:graphicFrameLocks xmlns:a="http://schemas.openxmlformats.org/drawingml/2006/main" noChangeAspect="1"/>
+            </wp:cNvGraphicFramePr>
+            <a:graphic xmlns:a="http://schemas.openxmlformats.org/drawingml/2006/main">
+              <a:graphicData uri="http://schemas.openxmlformats.org/drawingml/2006/picture">
+                <pic:pic xmlns:pic="http://schemas.openxmlformats.org/drawingml/2006/picture">
+                  <pic:nvPicPr>
+                    <pic:cNvPr id="1" name=""/>
+                    <pic:cNvPicPr/>
+                  </pic:nvPicPr>
+                  <pic:blipFill>
+                    <a:blip r:embed="rId13"/>
+                    <a:stretch>
+                      <a:fillRect/>
+                    </a:stretch>
+                  </pic:blipFill>
+                  <pic:spPr>
+                    <a:xfrm>
+                      <a:off x="0" y="0"/>
+                      <a:ext cx="3705742" cy="5153744"/>
+                    </a:xfrm>
+                    <a:prstGeom prst="rect">
+                      <a:avLst/>
+                    </a:prstGeom>
+                  </pic:spPr>
+                </pic:pic>
+              </a:graphicData>
+            </a:graphic>
+          </wp:inline>
+        </w:drawing>
+      </w:r>
+    </w:p>
+    <w:p>
+      <w:pPr>
+        <w:rPr>
+          <w:lang w:val="en-AU"/>
+        </w:rPr>
+      </w:pPr>
+    </w:p>
+    <w:p>
+      <w:r>
+        <w:t>Version control: Provide screenshots of commits</w:t>
+      </w:r>
+    </w:p>
+    <w:p>
+      <w:pPr>
+        <w:rPr>
+          <w:rStyle w:val="Strong"/>
+          <w:rFonts w:ascii="Source Sans Pro" w:hAnsi="Source Sans Pro"/>
+          <w:b w:val="0"/>
+          <w:bCs w:val="0"/>
+          <w:color w:val="000000"/>
+        </w:rPr>
+      </w:pPr>
+      <w:r>
+        <w:rPr>
+          <w:rStyle w:val="Strong"/>
+          <w:rFonts w:ascii="Source Sans Pro" w:hAnsi="Source Sans Pro"/>
+          <w:b w:val="0"/>
+          <w:bCs w:val="0"/>
+          <w:color w:val="000000"/>
+        </w:rPr>
+        <w:t>Description of the screenshots</w:t>
+      </w:r>
+    </w:p>
+    <w:p/>
+    <w:p/>
+    <w:p>
+      <w:pPr>
+        <w:rPr>
+          <w:rStyle w:val="Strong"/>
+          <w:rFonts w:ascii="Source Sans Pro" w:hAnsi="Source Sans Pro"/>
+          <w:color w:val="FF0000"/>
+        </w:rPr>
+      </w:pPr>
+      <w:r>
+        <w:rPr>
+          <w:rStyle w:val="Strong"/>
+          <w:rFonts w:ascii="Source Sans Pro" w:hAnsi="Source Sans Pro"/>
+          <w:color w:val="FF0000"/>
+        </w:rPr>
+        <w:t>Simplification</w:t>
+      </w:r>
+    </w:p>
+    <w:p>
+      <w:pPr>
+        <w:rPr>
+          <w:rStyle w:val="Strong"/>
+          <w:rFonts w:ascii="Source Sans Pro" w:hAnsi="Source Sans Pro"/>
+          <w:b w:val="0"/>
+          <w:bCs w:val="0"/>
+          <w:color w:val="000000"/>
+        </w:rPr>
+      </w:pPr>
+      <w:r>
+        <w:rPr>
+          <w:rStyle w:val="Strong"/>
+          <w:rFonts w:ascii="Source Sans Pro" w:hAnsi="Source Sans Pro"/>
+          <w:b w:val="0"/>
+          <w:bCs w:val="0"/>
+          <w:color w:val="000000"/>
+        </w:rPr>
+        <w:t xml:space="preserve">H0: </w:t>
+      </w:r>
+    </w:p>
+    <w:p>
+      <w:pPr>
+        <w:rPr>
+          <w:rStyle w:val="Strong"/>
+          <w:rFonts w:ascii="Source Sans Pro" w:hAnsi="Source Sans Pro"/>
+          <w:b w:val="0"/>
+          <w:bCs w:val="0"/>
+          <w:color w:val="000000"/>
+        </w:rPr>
+      </w:pPr>
+      <w:r>
+        <w:rPr>
+          <w:rStyle w:val="Strong"/>
+          <w:rFonts w:ascii="Source Sans Pro" w:hAnsi="Source Sans Pro"/>
+          <w:b w:val="0"/>
+          <w:bCs w:val="0"/>
+          <w:color w:val="000000"/>
+        </w:rPr>
+        <w:t>T0:</w:t>
+      </w:r>
+    </w:p>
+    <w:p>
+      <w:pPr>
+        <w:rPr>
+          <w:rStyle w:val="Strong"/>
+          <w:rFonts w:ascii="Source Sans Pro" w:hAnsi="Source Sans Pro"/>
+          <w:b w:val="0"/>
+          <w:bCs w:val="0"/>
+          <w:color w:val="000000"/>
+        </w:rPr>
+      </w:pPr>
+      <w:r>
+        <w:rPr>
+          <w:rStyle w:val="Strong"/>
+          <w:rFonts w:ascii="Source Sans Pro" w:hAnsi="Source Sans Pro"/>
+          <w:b w:val="0"/>
+          <w:bCs w:val="0"/>
+          <w:color w:val="000000"/>
+        </w:rPr>
+        <w:t>R0:</w:t>
+      </w:r>
+    </w:p>
+    <w:p>
+      <w:pPr>
+        <w:rPr>
+          <w:rStyle w:val="Strong"/>
+          <w:rFonts w:ascii="Source Sans Pro" w:hAnsi="Source Sans Pro"/>
+          <w:b w:val="0"/>
+          <w:bCs w:val="0"/>
+          <w:color w:val="000000"/>
+        </w:rPr>
+      </w:pPr>
+      <w:r>
+        <w:rPr>
+          <w:rStyle w:val="Strong"/>
+          <w:rFonts w:ascii="Source Sans Pro" w:hAnsi="Source Sans Pro"/>
+          <w:b w:val="0"/>
+          <w:bCs w:val="0"/>
+          <w:color w:val="000000"/>
+        </w:rPr>
+        <w:t>Test screenshots</w:t>
+      </w:r>
+      <w:r>
+        <w:rPr>
+          <w:rStyle w:val="Strong"/>
+          <w:rFonts w:ascii="Source Sans Pro" w:hAnsi="Source Sans Pro"/>
+          <w:b w:val="0"/>
+          <w:bCs w:val="0"/>
+          <w:color w:val="000000"/>
+        </w:rPr>
+        <w:t xml:space="preserve"> of the buggy code</w:t>
+      </w:r>
+    </w:p>
+    <w:p>
+      <w:pPr>
+        <w:rPr>
+          <w:rStyle w:val="Strong"/>
+          <w:rFonts w:ascii="Source Sans Pro" w:hAnsi="Source Sans Pro"/>
+          <w:color w:val="000000"/>
+        </w:rPr>
+      </w:pPr>
+    </w:p>
+    <w:p>
+      <w:r>
+        <w:t>Version control: Provide screenshots of commits</w:t>
+      </w:r>
+    </w:p>
+    <w:p>
+      <w:pPr>
+        <w:rPr>
+          <w:rStyle w:val="Strong"/>
+          <w:rFonts w:ascii="Source Sans Pro" w:hAnsi="Source Sans Pro"/>
+          <w:color w:val="000000"/>
+        </w:rPr>
+      </w:pPr>
+    </w:p>
+    <w:p>
+      <w:pPr>
+        <w:rPr>
+          <w:rStyle w:val="Strong"/>
+          <w:rFonts w:ascii="Source Sans Pro" w:hAnsi="Source Sans Pro"/>
+          <w:color w:val="FF0000"/>
+        </w:rPr>
+      </w:pPr>
+      <w:r>
+        <w:rPr>
+          <w:rStyle w:val="Strong"/>
+          <w:rFonts w:ascii="Source Sans Pro" w:hAnsi="Source Sans Pro"/>
+          <w:color w:val="FF0000"/>
+        </w:rPr>
+        <w:t>Tracing</w:t>
+      </w:r>
+    </w:p>
+    <w:p>
+      <w:pPr>
+        <w:rPr>
+          <w:rStyle w:val="Strong"/>
+          <w:rFonts w:ascii="Source Sans Pro" w:hAnsi="Source Sans Pro"/>
+          <w:b w:val="0"/>
+          <w:bCs w:val="0"/>
+          <w:color w:val="000000"/>
+        </w:rPr>
+      </w:pPr>
+      <w:r>
+        <w:rPr>
+          <w:rStyle w:val="Strong"/>
+          <w:rFonts w:ascii="Source Sans Pro" w:hAnsi="Source Sans Pro"/>
+          <w:b w:val="0"/>
+          <w:bCs w:val="0"/>
+          <w:color w:val="000000"/>
+        </w:rPr>
+        <w:t xml:space="preserve">H0: </w:t>
+      </w:r>
+    </w:p>
+    <w:p>
+      <w:pPr>
+        <w:rPr>
+          <w:rStyle w:val="Strong"/>
+          <w:rFonts w:ascii="Source Sans Pro" w:hAnsi="Source Sans Pro"/>
+          <w:b w:val="0"/>
+          <w:bCs w:val="0"/>
+          <w:color w:val="000000"/>
+        </w:rPr>
+      </w:pPr>
+      <w:r>
+        <w:rPr>
+          <w:rStyle w:val="Strong"/>
+          <w:rFonts w:ascii="Source Sans Pro" w:hAnsi="Source Sans Pro"/>
+          <w:b w:val="0"/>
+          <w:bCs w:val="0"/>
+          <w:color w:val="000000"/>
+        </w:rPr>
+        <w:t>T0:</w:t>
+      </w:r>
+    </w:p>
+    <w:p>
+      <w:pPr>
+        <w:rPr>
+          <w:rStyle w:val="Strong"/>
+          <w:rFonts w:ascii="Source Sans Pro" w:hAnsi="Source Sans Pro"/>
+          <w:b w:val="0"/>
+          <w:bCs w:val="0"/>
+          <w:color w:val="000000"/>
+        </w:rPr>
+      </w:pPr>
+      <w:r>
+        <w:rPr>
+          <w:rStyle w:val="Strong"/>
+          <w:rFonts w:ascii="Source Sans Pro" w:hAnsi="Source Sans Pro"/>
+          <w:b w:val="0"/>
+          <w:bCs w:val="0"/>
+          <w:color w:val="000000"/>
+        </w:rPr>
+        <w:lastRenderedPageBreak/>
+        <w:t>R0:</w:t>
+      </w:r>
+    </w:p>
+    <w:p>
+      <w:pPr>
+        <w:rPr>
+          <w:rStyle w:val="Strong"/>
+          <w:rFonts w:ascii="Source Sans Pro" w:hAnsi="Source Sans Pro"/>
+          <w:b w:val="0"/>
+          <w:bCs w:val="0"/>
+          <w:color w:val="000000"/>
+        </w:rPr>
+      </w:pPr>
+      <w:r>
+        <w:rPr>
+          <w:rStyle w:val="Strong"/>
+          <w:rFonts w:ascii="Source Sans Pro" w:hAnsi="Source Sans Pro"/>
+          <w:b w:val="0"/>
+          <w:bCs w:val="0"/>
+          <w:color w:val="000000"/>
+        </w:rPr>
+        <w:t>Test screenshots</w:t>
+      </w:r>
+      <w:r>
+        <w:rPr>
+          <w:rStyle w:val="Strong"/>
+          <w:rFonts w:ascii="Source Sans Pro" w:hAnsi="Source Sans Pro"/>
+          <w:b w:val="0"/>
+          <w:bCs w:val="0"/>
+          <w:color w:val="000000"/>
+        </w:rPr>
+        <w:t xml:space="preserve"> of the buggy code</w:t>
+      </w:r>
+    </w:p>
+    <w:p>
+      <w:pPr>
+        <w:rPr>
+          <w:rStyle w:val="Strong"/>
+          <w:rFonts w:ascii="Source Sans Pro" w:hAnsi="Source Sans Pro"/>
+          <w:color w:val="000000"/>
+        </w:rPr>
+      </w:pPr>
+    </w:p>
+    <w:p>
+      <w:r>
+        <w:t>Version control: Provide screenshots of commits</w:t>
+      </w:r>
+    </w:p>
+    <w:p/>
+    <w:p>
+      <w:pPr>
+        <w:rPr>
+          <w:rStyle w:val="Strong"/>
+          <w:rFonts w:ascii="Source Sans Pro" w:hAnsi="Source Sans Pro"/>
+          <w:color w:val="FF0000"/>
+        </w:rPr>
+      </w:pPr>
+      <w:r>
+        <w:rPr>
+          <w:rStyle w:val="Strong"/>
+          <w:rFonts w:ascii="Source Sans Pro" w:hAnsi="Source Sans Pro"/>
+          <w:color w:val="FF0000"/>
+        </w:rPr>
+        <w:t>Resolution</w:t>
+      </w:r>
+    </w:p>
+    <w:p>
+      <w:pPr>
+        <w:rPr>
+          <w:rStyle w:val="Strong"/>
+          <w:rFonts w:ascii="Source Sans Pro" w:hAnsi="Source Sans Pro"/>
+          <w:b w:val="0"/>
+          <w:bCs w:val="0"/>
+          <w:color w:val="000000"/>
+        </w:rPr>
+      </w:pPr>
+      <w:r>
+        <w:rPr>
+          <w:rStyle w:val="Strong"/>
+          <w:rFonts w:ascii="Source Sans Pro" w:hAnsi="Source Sans Pro"/>
+          <w:b w:val="0"/>
+          <w:bCs w:val="0"/>
+          <w:color w:val="000000"/>
+        </w:rPr>
+        <w:t xml:space="preserve">H0: </w:t>
+      </w:r>
+    </w:p>
+    <w:p>
+      <w:pPr>
+        <w:rPr>
+          <w:rStyle w:val="Strong"/>
+          <w:rFonts w:ascii="Source Sans Pro" w:hAnsi="Source Sans Pro"/>
+          <w:b w:val="0"/>
+          <w:bCs w:val="0"/>
+          <w:color w:val="000000"/>
+        </w:rPr>
+      </w:pPr>
+      <w:r>
+        <w:rPr>
+          <w:rStyle w:val="Strong"/>
+          <w:rFonts w:ascii="Source Sans Pro" w:hAnsi="Source Sans Pro"/>
+          <w:b w:val="0"/>
+          <w:bCs w:val="0"/>
+          <w:color w:val="000000"/>
+        </w:rPr>
+        <w:t>T0:</w:t>
+      </w:r>
+    </w:p>
+    <w:p>
+      <w:pPr>
+        <w:rPr>
+          <w:rStyle w:val="Strong"/>
+          <w:rFonts w:ascii="Source Sans Pro" w:hAnsi="Source Sans Pro"/>
+          <w:b w:val="0"/>
+          <w:bCs w:val="0"/>
+          <w:color w:val="000000"/>
+        </w:rPr>
+      </w:pPr>
+      <w:r>
+        <w:rPr>
+          <w:rStyle w:val="Strong"/>
+          <w:rFonts w:ascii="Source Sans Pro" w:hAnsi="Source Sans Pro"/>
+          <w:b w:val="0"/>
+          <w:bCs w:val="0"/>
+          <w:color w:val="000000"/>
+        </w:rPr>
+        <w:t>R0:</w:t>
+      </w:r>
+    </w:p>
+    <w:p>
+      <w:pPr>
+        <w:rPr>
+          <w:rStyle w:val="Strong"/>
+          <w:rFonts w:ascii="Source Sans Pro" w:hAnsi="Source Sans Pro"/>
+          <w:b w:val="0"/>
+          <w:bCs w:val="0"/>
+          <w:color w:val="000000"/>
+        </w:rPr>
+      </w:pPr>
+      <w:r>
+        <w:rPr>
+          <w:rStyle w:val="Strong"/>
+          <w:rFonts w:ascii="Source Sans Pro" w:hAnsi="Source Sans Pro"/>
+          <w:b w:val="0"/>
+          <w:bCs w:val="0"/>
+          <w:color w:val="000000"/>
+        </w:rPr>
+        <w:t>Test screenshots</w:t>
+      </w:r>
+      <w:r>
+        <w:rPr>
+          <w:rStyle w:val="Strong"/>
+          <w:rFonts w:ascii="Source Sans Pro" w:hAnsi="Source Sans Pro"/>
+          <w:b w:val="0"/>
+          <w:bCs w:val="0"/>
+          <w:color w:val="000000"/>
+        </w:rPr>
+        <w:t xml:space="preserve"> with </w:t>
+      </w:r>
+      <w:r>
+        <w:rPr>
+          <w:rStyle w:val="Strong"/>
+          <w:rFonts w:ascii="Source Sans Pro" w:hAnsi="Source Sans Pro"/>
+          <w:b w:val="0"/>
+          <w:bCs w:val="0"/>
+          <w:color w:val="FF0000"/>
+        </w:rPr>
+        <w:t>correct code</w:t>
+      </w:r>
+    </w:p>
+    <w:p>
+      <w:pPr>
+        <w:rPr>
+          <w:rStyle w:val="Strong"/>
+          <w:rFonts w:ascii="Source Sans Pro" w:hAnsi="Source Sans Pro"/>
+          <w:color w:val="000000"/>
+        </w:rPr>
+      </w:pPr>
+    </w:p>
+    <w:p>
+      <w:r>
+        <w:t>Version control: Provide screenshots of commits</w:t>
+      </w:r>
+    </w:p>
+    <w:p/>
+    <w:p/>
+    <w:p>
+      <w:pPr>
+        <w:rPr>
+          <w:rFonts w:asciiTheme="majorHAnsi" w:eastAsiaTheme="majorEastAsia" w:hAnsiTheme="majorHAnsi" w:cstheme="majorBidi"/>
+          <w:color w:val="2F5496" w:themeColor="accent1" w:themeShade="BF"/>
+          <w:sz w:val="26"/>
+          <w:szCs w:val="26"/>
+          <w:lang w:val="en-AU"/>
+        </w:rPr>
+      </w:pPr>
+      <w:r>
+        <w:rPr>
+          <w:lang w:val="en-AU"/>
+        </w:rPr>
+        <w:br w:type="page"/>
+      </w:r>
+    </w:p>
+    <w:p>
+      <w:pPr>
+        <w:pStyle w:val="Heading2"/>
+        <w:rPr>
+          <w:lang w:val="en-AU"/>
+        </w:rPr>
+      </w:pPr>
+      <w:r>
+        <w:rPr>
+          <w:lang w:val="en-AU"/>
+        </w:rPr>
+        <w:lastRenderedPageBreak/>
+        <w:t xml:space="preserve">Bug 2: </w:t>
+      </w:r>
+      <w:r>
+        <w:rPr>
+          <w:lang w:val="en-AU"/>
+        </w:rPr>
+        <w:t xml:space="preserve">Patron can borrow more than </w:t>
+      </w:r>
+      <w:r>
+        <w:rPr>
+          <w:rFonts w:ascii="Consolas" w:hAnsi="Consolas"/>
+          <w:lang w:val="en-AU"/>
+        </w:rPr>
+        <w:t>LOAN_LIMIT</w:t>
+      </w:r>
+    </w:p>
+    <w:p>
+      <w:pPr>
+        <w:rPr>
+          <w:lang w:val="en-AU"/>
+        </w:rPr>
+      </w:pPr>
+    </w:p>
+    <w:p>
+      <w:pPr>
+        <w:rPr>
           <w:u w:val="single"/>
           <w:lang w:val="en-AU"/>
         </w:rPr>
@@ -1971,21 +2580,7 @@
           <w:u w:val="single"/>
           <w:lang w:val="en-AU"/>
         </w:rPr>
-        <w:t xml:space="preserve">Bug </w:t>
-      </w:r>
-      <w:r>
-        <w:rPr>
-          <w:u w:val="single"/>
-          <w:lang w:val="en-AU"/>
-        </w:rPr>
-        <w:t>2</w:t>
-      </w:r>
-      <w:r>
-        <w:rPr>
-          <w:u w:val="single"/>
-          <w:lang w:val="en-AU"/>
-        </w:rPr>
-        <w:t xml:space="preserve"> Solution</w:t>
+        <w:t>Bug 2 Solution</w:t>
       </w:r>
     </w:p>
     <w:p>
@@ -2022,13 +2617,7 @@
         <w:pStyle w:val="Heading1"/>
       </w:pPr>
       <w:r>
-        <w:t xml:space="preserve">Scenario </w:t>
-      </w:r>
-      <w:r>
-        <w:t>2</w:t>
-      </w:r>
-      <w:r>
-        <w:t xml:space="preserve">: Calculate Fine </w:t>
+        <w:t xml:space="preserve">Scenario 2: Calculate Fine </w:t>
       </w:r>
     </w:p>
     <w:p>
@@ -2052,15 +2641,7 @@
         <w:pStyle w:val="ListBullet"/>
       </w:pPr>
       <w:r>
-        <w:t xml:space="preserve">Test scenarios (aka test set or test suite) are a set of test scripts that cover a specific functional area, business process, use case, </w:t>
-      </w:r>
-      <w:proofErr w:type="spellStart"/>
-      <w:r>
-        <w:t>etc</w:t>
-      </w:r>
-      <w:proofErr w:type="spellEnd"/>
-      <w:r>
-        <w:t>…</w:t>
+        <w:t>Test scenarios (aka test set or test suite) are a set of test scripts that cover a specific functional area, business process, use case, etc…</w:t>
       </w:r>
     </w:p>
     <w:p>
@@ -2068,15 +2649,7 @@
         <w:pStyle w:val="ListBullet"/>
       </w:pPr>
       <w:r>
-        <w:t xml:space="preserve">For example, a given test scenario might cover an order placed on a web site by an existing customer (another scenario might cover orders placed by new customers) – test scripts within the scenario might cover a single item order, a multiple items order, quantity not on hand exception, </w:t>
-      </w:r>
-      <w:proofErr w:type="spellStart"/>
-      <w:r>
-        <w:t>etc</w:t>
-      </w:r>
-      <w:proofErr w:type="spellEnd"/>
-      <w:r>
-        <w:t>…</w:t>
+        <w:t>For example, a given test scenario might cover an order placed on a web site by an existing customer (another scenario might cover orders placed by new customers) – test scripts within the scenario might cover a single item order, a multiple items order, quantity not on hand exception, etc…</w:t>
       </w:r>
     </w:p>
     <w:p>
@@ -2271,7 +2844,6 @@
         <w:pStyle w:val="Heading2"/>
       </w:pPr>
       <w:r>
-        <w:lastRenderedPageBreak/>
         <w:t>Use Case</w:t>
       </w:r>
     </w:p>
@@ -2357,13 +2929,7 @@
       </w:r>
       <w:r>
         <w:lastRenderedPageBreak/>
-        <w:t xml:space="preserve">Script </w:t>
-      </w:r>
-      <w:r>
-        <w:t>2</w:t>
-      </w:r>
-      <w:r>
-        <w:t>: Overdue Loan Case</w:t>
+        <w:t>Script 2: Overdue Loan Case</w:t>
       </w:r>
     </w:p>
     <w:p>
@@ -3580,8 +4146,46 @@
 </w:document>
 </file>
 
+<file path=word/endnotes.xml><?xml version="1.0" encoding="utf-8"?>
+<w:endnotes xmlns:wpc="http://schemas.microsoft.com/office/word/2010/wordprocessingCanvas" xmlns:cx="http://schemas.microsoft.com/office/drawing/2014/chartex" xmlns:cx1="http://schemas.microsoft.com/office/drawing/2015/9/8/chartex" xmlns:cx2="http://schemas.microsoft.com/office/drawing/2015/10/21/chartex" xmlns:cx3="http://schemas.microsoft.com/office/drawing/2016/5/9/chartex" xmlns:cx4="http://schemas.microsoft.com/office/drawing/2016/5/10/chartex" xmlns:cx5="http://schemas.microsoft.com/office/drawing/2016/5/11/chartex" xmlns:cx6="http://schemas.microsoft.com/office/drawing/2016/5/12/chartex" xmlns:cx7="http://schemas.microsoft.com/office/drawing/2016/5/13/chartex" xmlns:cx8="http://schemas.microsoft.com/office/drawing/2016/5/14/chartex" xmlns:mc="http://schemas.openxmlformats.org/markup-compatibility/2006" xmlns:aink="http://schemas.microsoft.com/office/drawing/2016/ink" xmlns:am3d="http://schemas.microsoft.com/office/drawing/2017/model3d" xmlns:o="urn:schemas-microsoft-com:office:office" xmlns:oel="http://schemas.microsoft.com/office/2019/extlst" xmlns:r="http://schemas.openxmlformats.org/officeDocument/2006/relationships" xmlns:m="http://schemas.openxmlformats.org/officeDocument/2006/math" xmlns:v="urn:schemas-microsoft-com:vml" xmlns:wp14="http://schemas.microsoft.com/office/word/2010/wordprocessingDrawing" xmlns:wp="http://schemas.openxmlformats.org/drawingml/2006/wordprocessingDrawing" xmlns:w10="urn:schemas-microsoft-com:office:word" xmlns:w="http://schemas.openxmlformats.org/wordprocessingml/2006/main" xmlns:w14="http://schemas.microsoft.com/office/word/2010/wordml" xmlns:w15="http://schemas.microsoft.com/office/word/2012/wordml" xmlns:w16cex="http://schemas.microsoft.com/office/word/2018/wordml/cex" xmlns:w16cid="http://schemas.microsoft.com/office/word/2016/wordml/cid" xmlns:w16="http://schemas.microsoft.com/office/word/2018/wordml" xmlns:w16sdtdh="http://schemas.microsoft.com/office/word/2020/wordml/sdtdatahash" xmlns:w16se="http://schemas.microsoft.com/office/word/2015/wordml/symex" xmlns:wpg="http://schemas.microsoft.com/office/word/2010/wordprocessingGroup" xmlns:wpi="http://schemas.microsoft.com/office/word/2010/wordprocessingInk" xmlns:wne="http://schemas.microsoft.com/office/word/2006/wordml" xmlns:wps="http://schemas.microsoft.com/office/word/2010/wordprocessingShape" mc:Ignorable="w14 w15 w16se w16cid w16 w16cex w16sdtdh wp14">
+  <w:endnote w:type="separator" w:id="-1">
+    <w:p>
+      <w:r>
+        <w:separator/>
+      </w:r>
+    </w:p>
+  </w:endnote>
+  <w:endnote w:type="continuationSeparator" w:id="0">
+    <w:p>
+      <w:r>
+        <w:continuationSeparator/>
+      </w:r>
+    </w:p>
+  </w:endnote>
+</w:endnotes>
+</file>
+
+<file path=word/footnotes.xml><?xml version="1.0" encoding="utf-8"?>
+<w:footnotes xmlns:wpc="http://schemas.microsoft.com/office/word/2010/wordprocessingCanvas" xmlns:cx="http://schemas.microsoft.com/office/drawing/2014/chartex" xmlns:cx1="http://schemas.microsoft.com/office/drawing/2015/9/8/chartex" xmlns:cx2="http://schemas.microsoft.com/office/drawing/2015/10/21/chartex" xmlns:cx3="http://schemas.microsoft.com/office/drawing/2016/5/9/chartex" xmlns:cx4="http://schemas.microsoft.com/office/drawing/2016/5/10/chartex" xmlns:cx5="http://schemas.microsoft.com/office/drawing/2016/5/11/chartex" xmlns:cx6="http://schemas.microsoft.com/office/drawing/2016/5/12/chartex" xmlns:cx7="http://schemas.microsoft.com/office/drawing/2016/5/13/chartex" xmlns:cx8="http://schemas.microsoft.com/office/drawing/2016/5/14/chartex" xmlns:mc="http://schemas.openxmlformats.org/markup-compatibility/2006" xmlns:aink="http://schemas.microsoft.com/office/drawing/2016/ink" xmlns:am3d="http://schemas.microsoft.com/office/drawing/2017/model3d" xmlns:o="urn:schemas-microsoft-com:office:office" xmlns:oel="http://schemas.microsoft.com/office/2019/extlst" xmlns:r="http://schemas.openxmlformats.org/officeDocument/2006/relationships" xmlns:m="http://schemas.openxmlformats.org/officeDocument/2006/math" xmlns:v="urn:schemas-microsoft-com:vml" xmlns:wp14="http://schemas.microsoft.com/office/word/2010/wordprocessingDrawing" xmlns:wp="http://schemas.openxmlformats.org/drawingml/2006/wordprocessingDrawing" xmlns:w10="urn:schemas-microsoft-com:office:word" xmlns:w="http://schemas.openxmlformats.org/wordprocessingml/2006/main" xmlns:w14="http://schemas.microsoft.com/office/word/2010/wordml" xmlns:w15="http://schemas.microsoft.com/office/word/2012/wordml" xmlns:w16cex="http://schemas.microsoft.com/office/word/2018/wordml/cex" xmlns:w16cid="http://schemas.microsoft.com/office/word/2016/wordml/cid" xmlns:w16="http://schemas.microsoft.com/office/word/2018/wordml" xmlns:w16sdtdh="http://schemas.microsoft.com/office/word/2020/wordml/sdtdatahash" xmlns:w16se="http://schemas.microsoft.com/office/word/2015/wordml/symex" xmlns:wpg="http://schemas.microsoft.com/office/word/2010/wordprocessingGroup" xmlns:wpi="http://schemas.microsoft.com/office/word/2010/wordprocessingInk" xmlns:wne="http://schemas.microsoft.com/office/word/2006/wordml" xmlns:wps="http://schemas.microsoft.com/office/word/2010/wordprocessingShape" mc:Ignorable="w14 w15 w16se w16cid w16 w16cex w16sdtdh wp14">
+  <w:footnote w:type="separator" w:id="-1">
+    <w:p>
+      <w:r>
+        <w:separator/>
+      </w:r>
+    </w:p>
+  </w:footnote>
+  <w:footnote w:type="continuationSeparator" w:id="0">
+    <w:p>
+      <w:r>
+        <w:continuationSeparator/>
+      </w:r>
+    </w:p>
+  </w:footnote>
+</w:footnotes>
+</file>
+
 <file path=word/numbering.xml><?xml version="1.0" encoding="utf-8"?>
-<w:numbering xmlns:wpc="http://schemas.microsoft.com/office/word/2010/wordprocessingCanvas" xmlns:cx="http://schemas.microsoft.com/office/drawing/2014/chartex" xmlns:cx1="http://schemas.microsoft.com/office/drawing/2015/9/8/chartex" xmlns:cx2="http://schemas.microsoft.com/office/drawing/2015/10/21/chartex" xmlns:cx3="http://schemas.microsoft.com/office/drawing/2016/5/9/chartex" xmlns:cx4="http://schemas.microsoft.com/office/drawing/2016/5/10/chartex" xmlns:cx5="http://schemas.microsoft.com/office/drawing/2016/5/11/chartex" xmlns:cx6="http://schemas.microsoft.com/office/drawing/2016/5/12/chartex" xmlns:cx7="http://schemas.microsoft.com/office/drawing/2016/5/13/chartex" xmlns:cx8="http://schemas.microsoft.com/office/drawing/2016/5/14/chartex" xmlns:mc="http://schemas.openxmlformats.org/markup-compatibility/2006" xmlns:aink="http://schemas.microsoft.com/office/drawing/2016/ink" xmlns:am3d="http://schemas.microsoft.com/office/drawing/2017/model3d" xmlns:o="urn:schemas-microsoft-com:office:office" xmlns:r="http://schemas.openxmlformats.org/officeDocument/2006/relationships" xmlns:m="http://schemas.openxmlformats.org/officeDocument/2006/math" xmlns:v="urn:schemas-microsoft-com:vml" xmlns:wp14="http://schemas.microsoft.com/office/word/2010/wordprocessingDrawing" xmlns:wp="http://schemas.openxmlformats.org/drawingml/2006/wordprocessingDrawing" xmlns:w10="urn:schemas-microsoft-com:office:word" xmlns:w="http://schemas.openxmlformats.org/wordprocessingml/2006/main" xmlns:w14="http://schemas.microsoft.com/office/word/2010/wordml" xmlns:w15="http://schemas.microsoft.com/office/word/2012/wordml" xmlns:w16cex="http://schemas.microsoft.com/office/word/2018/wordml/cex" xmlns:w16cid="http://schemas.microsoft.com/office/word/2016/wordml/cid" xmlns:w16="http://schemas.microsoft.com/office/word/2018/wordml" xmlns:w16se="http://schemas.microsoft.com/office/word/2015/wordml/symex" xmlns:wpg="http://schemas.microsoft.com/office/word/2010/wordprocessingGroup" xmlns:wpi="http://schemas.microsoft.com/office/word/2010/wordprocessingInk" xmlns:wne="http://schemas.microsoft.com/office/word/2006/wordml" xmlns:wps="http://schemas.microsoft.com/office/word/2010/wordprocessingShape" mc:Ignorable="w14 w15 w16se w16cid w16 w16cex wp14">
+<w:numbering xmlns:wpc="http://schemas.microsoft.com/office/word/2010/wordprocessingCanvas" xmlns:cx="http://schemas.microsoft.com/office/drawing/2014/chartex" xmlns:cx1="http://schemas.microsoft.com/office/drawing/2015/9/8/chartex" xmlns:cx2="http://schemas.microsoft.com/office/drawing/2015/10/21/chartex" xmlns:cx3="http://schemas.microsoft.com/office/drawing/2016/5/9/chartex" xmlns:cx4="http://schemas.microsoft.com/office/drawing/2016/5/10/chartex" xmlns:cx5="http://schemas.microsoft.com/office/drawing/2016/5/11/chartex" xmlns:cx6="http://schemas.microsoft.com/office/drawing/2016/5/12/chartex" xmlns:cx7="http://schemas.microsoft.com/office/drawing/2016/5/13/chartex" xmlns:cx8="http://schemas.microsoft.com/office/drawing/2016/5/14/chartex" xmlns:mc="http://schemas.openxmlformats.org/markup-compatibility/2006" xmlns:aink="http://schemas.microsoft.com/office/drawing/2016/ink" xmlns:am3d="http://schemas.microsoft.com/office/drawing/2017/model3d" xmlns:o="urn:schemas-microsoft-com:office:office" xmlns:oel="http://schemas.microsoft.com/office/2019/extlst" xmlns:r="http://schemas.openxmlformats.org/officeDocument/2006/relationships" xmlns:m="http://schemas.openxmlformats.org/officeDocument/2006/math" xmlns:v="urn:schemas-microsoft-com:vml" xmlns:wp14="http://schemas.microsoft.com/office/word/2010/wordprocessingDrawing" xmlns:wp="http://schemas.openxmlformats.org/drawingml/2006/wordprocessingDrawing" xmlns:w10="urn:schemas-microsoft-com:office:word" xmlns:w="http://schemas.openxmlformats.org/wordprocessingml/2006/main" xmlns:w14="http://schemas.microsoft.com/office/word/2010/wordml" xmlns:w15="http://schemas.microsoft.com/office/word/2012/wordml" xmlns:w16cex="http://schemas.microsoft.com/office/word/2018/wordml/cex" xmlns:w16cid="http://schemas.microsoft.com/office/word/2016/wordml/cid" xmlns:w16="http://schemas.microsoft.com/office/word/2018/wordml" xmlns:w16sdtdh="http://schemas.microsoft.com/office/word/2020/wordml/sdtdatahash" xmlns:w16se="http://schemas.microsoft.com/office/word/2015/wordml/symex" xmlns:wpg="http://schemas.microsoft.com/office/word/2010/wordprocessingGroup" xmlns:wpi="http://schemas.microsoft.com/office/word/2010/wordprocessingInk" xmlns:wne="http://schemas.microsoft.com/office/word/2006/wordml" xmlns:wps="http://schemas.microsoft.com/office/word/2010/wordprocessingShape" mc:Ignorable="w14 w15 w16se w16cid w16 w16cex w16sdtdh wp14">
   <w:abstractNum w:abstractNumId="0" w15:restartNumberingAfterBreak="0">
     <w:nsid w:val="1BF40CFC"/>
     <w:multiLevelType w:val="singleLevel"/>
@@ -3744,17 +4348,17 @@
       </w:rPr>
     </w:lvl>
   </w:abstractNum>
-  <w:num w:numId="1">
+  <w:num w:numId="1" w16cid:durableId="2081293118">
     <w:abstractNumId w:val="0"/>
   </w:num>
-  <w:num w:numId="2">
+  <w:num w:numId="2" w16cid:durableId="1652170144">
     <w:abstractNumId w:val="1"/>
   </w:num>
 </w:numbering>
 </file>
 
 <file path=word/styles.xml><?xml version="1.0" encoding="utf-8"?>
-<w:styles xmlns:mc="http://schemas.openxmlformats.org/markup-compatibility/2006" xmlns:r="http://schemas.openxmlformats.org/officeDocument/2006/relationships" xmlns:w="http://schemas.openxmlformats.org/wordprocessingml/2006/main" xmlns:w14="http://schemas.microsoft.com/office/word/2010/wordml" xmlns:w15="http://schemas.microsoft.com/office/word/2012/wordml" xmlns:w16cex="http://schemas.microsoft.com/office/word/2018/wordml/cex" xmlns:w16cid="http://schemas.microsoft.com/office/word/2016/wordml/cid" xmlns:w16="http://schemas.microsoft.com/office/word/2018/wordml" xmlns:w16se="http://schemas.microsoft.com/office/word/2015/wordml/symex" mc:Ignorable="w14 w15 w16se w16cid w16 w16cex">
+<w:styles xmlns:mc="http://schemas.openxmlformats.org/markup-compatibility/2006" xmlns:r="http://schemas.openxmlformats.org/officeDocument/2006/relationships" xmlns:w="http://schemas.openxmlformats.org/wordprocessingml/2006/main" xmlns:w14="http://schemas.microsoft.com/office/word/2010/wordml" xmlns:w15="http://schemas.microsoft.com/office/word/2012/wordml" xmlns:w16cex="http://schemas.microsoft.com/office/word/2018/wordml/cex" xmlns:w16cid="http://schemas.microsoft.com/office/word/2016/wordml/cid" xmlns:w16="http://schemas.microsoft.com/office/word/2018/wordml" xmlns:w16sdtdh="http://schemas.microsoft.com/office/word/2020/wordml/sdtdatahash" xmlns:w16se="http://schemas.microsoft.com/office/word/2015/wordml/symex" mc:Ignorable="w14 w15 w16se w16cid w16 w16cex w16sdtdh">
   <w:docDefaults>
     <w:rPrDefault>
       <w:rPr>
@@ -4175,11 +4779,11 @@
     <w:uiPriority w:val="9"/>
     <w:unhideWhenUsed/>
     <w:qFormat/>
-    <w:rsid w:val="00640B96"/>
+    <w:rsid w:val="005B7185"/>
     <w:pPr>
       <w:keepNext/>
       <w:keepLines/>
-      <w:spacing w:before="40"/>
+      <w:spacing w:before="120" w:after="120"/>
       <w:outlineLvl w:val="1"/>
     </w:pPr>
     <w:rPr>
@@ -4242,7 +4846,7 @@
     <w:basedOn w:val="DefaultParagraphFont"/>
     <w:link w:val="Heading2"/>
     <w:uiPriority w:val="9"/>
-    <w:rsid w:val="00640B96"/>
+    <w:rsid w:val="005B7185"/>
     <w:rPr>
       <w:rFonts w:asciiTheme="majorHAnsi" w:eastAsiaTheme="majorEastAsia" w:hAnsiTheme="majorHAnsi" w:cstheme="majorBidi"/>
       <w:color w:val="2F5496" w:themeColor="accent1" w:themeShade="BF"/>
@@ -4409,6 +5013,59 @@
       <w:b/>
       <w:bCs/>
     </w:rPr>
+  </w:style>
+  <w:style w:type="paragraph" w:styleId="Header">
+    <w:name w:val="header"/>
+    <w:basedOn w:val="Normal"/>
+    <w:link w:val="HeaderChar"/>
+    <w:uiPriority w:val="99"/>
+    <w:unhideWhenUsed/>
+    <w:rsid w:val="00C07A7B"/>
+    <w:pPr>
+      <w:tabs>
+        <w:tab w:val="center" w:pos="4513"/>
+        <w:tab w:val="right" w:pos="9026"/>
+      </w:tabs>
+    </w:pPr>
+  </w:style>
+  <w:style w:type="character" w:customStyle="1" w:styleId="HeaderChar">
+    <w:name w:val="Header Char"/>
+    <w:basedOn w:val="DefaultParagraphFont"/>
+    <w:link w:val="Header"/>
+    <w:uiPriority w:val="99"/>
+    <w:rsid w:val="00C07A7B"/>
+  </w:style>
+  <w:style w:type="character" w:styleId="Hyperlink">
+    <w:name w:val="Hyperlink"/>
+    <w:basedOn w:val="DefaultParagraphFont"/>
+    <w:uiPriority w:val="99"/>
+    <w:unhideWhenUsed/>
+    <w:rsid w:val="005B7185"/>
+    <w:rPr>
+      <w:color w:val="0563C1" w:themeColor="hyperlink"/>
+      <w:u w:val="single"/>
+    </w:rPr>
+  </w:style>
+  <w:style w:type="character" w:styleId="UnresolvedMention">
+    <w:name w:val="Unresolved Mention"/>
+    <w:basedOn w:val="DefaultParagraphFont"/>
+    <w:uiPriority w:val="99"/>
+    <w:rsid w:val="005B7185"/>
+    <w:rPr>
+      <w:color w:val="605E5C"/>
+      <w:shd w:val="clear" w:color="auto" w:fill="E1DFDD"/>
+    </w:rPr>
+  </w:style>
+  <w:style w:type="paragraph" w:styleId="ListParagraph">
+    <w:name w:val="List Paragraph"/>
+    <w:basedOn w:val="Normal"/>
+    <w:uiPriority w:val="34"/>
+    <w:qFormat/>
+    <w:rsid w:val="00572F71"/>
+    <w:pPr>
+      <w:ind w:left="720"/>
+      <w:contextualSpacing/>
+    </w:pPr>
   </w:style>
 </w:styles>
 </file>
@@ -4672,4 +5329,16 @@
     </a:ext>
   </a:extLst>
 </a:theme>
+</file>
+
+<file path=customXml/item1.xml><?xml version="1.0" encoding="utf-8"?>
+<b:Sources xmlns:b="http://schemas.openxmlformats.org/officeDocument/2006/bibliography" xmlns="http://schemas.openxmlformats.org/officeDocument/2006/bibliography" SelectedStyle="\APASixthEditionOfficeOnline.xsl" StyleName="APA" Version="6"/>
+</file>
+
+<file path=customXml/itemProps1.xml><?xml version="1.0" encoding="utf-8"?>
+<ds:datastoreItem xmlns:ds="http://schemas.openxmlformats.org/officeDocument/2006/customXml" ds:itemID="{0AC3870A-5B66-4C1C-83D2-E74525CF4F02}">
+  <ds:schemaRefs>
+    <ds:schemaRef ds:uri="http://schemas.openxmlformats.org/officeDocument/2006/bibliography"/>
+  </ds:schemaRefs>
+</ds:datastoreItem>
 </file>
</xml_diff>

<commit_message>
Tested my 3rd and 4th hypotheses
</commit_message>
<xml_diff>
--- a/A4 Bug Solution.docx
+++ b/A4 Bug Solution.docx
@@ -2937,6 +2937,329 @@
         </w:drawing>
       </w:r>
     </w:p>
+    <w:p/>
+    <w:p/>
+    <w:p>
+      <w:r>
+        <w:t xml:space="preserve">H2: The </w:t>
+      </w:r>
+      <w:proofErr w:type="spellStart"/>
+      <w:proofErr w:type="gramStart"/>
+      <w:r>
+        <w:rPr>
+          <w:rFonts w:ascii="Consolas" w:hAnsi="Consolas"/>
+        </w:rPr>
+        <w:t>library.calculateOverDueFine</w:t>
+      </w:r>
+      <w:proofErr w:type="spellEnd"/>
+      <w:proofErr w:type="gramEnd"/>
+      <w:r>
+        <w:rPr>
+          <w:rFonts w:ascii="Consolas" w:hAnsi="Consolas"/>
+        </w:rPr>
+        <w:t>(</w:t>
+      </w:r>
+      <w:proofErr w:type="spellStart"/>
+      <w:r>
+        <w:rPr>
+          <w:rFonts w:ascii="Consolas" w:hAnsi="Consolas"/>
+        </w:rPr>
+        <w:t>itemId</w:t>
+      </w:r>
+      <w:proofErr w:type="spellEnd"/>
+      <w:r>
+        <w:rPr>
+          <w:rFonts w:ascii="Consolas" w:hAnsi="Consolas"/>
+        </w:rPr>
+        <w:t>)</w:t>
+      </w:r>
+      <w:r>
+        <w:t xml:space="preserve"> method is inaccurate.</w:t>
+      </w:r>
+    </w:p>
+    <w:p>
+      <w:r>
+        <w:t xml:space="preserve">T2: Set a breakpoint to see the value of </w:t>
+      </w:r>
+      <w:proofErr w:type="spellStart"/>
+      <w:r>
+        <w:rPr>
+          <w:rFonts w:ascii="Consolas" w:hAnsi="Consolas"/>
+        </w:rPr>
+        <w:t>overDueFine</w:t>
+      </w:r>
+      <w:proofErr w:type="spellEnd"/>
+      <w:r>
+        <w:t>.</w:t>
+      </w:r>
+    </w:p>
+    <w:p>
+      <w:r>
+        <w:t xml:space="preserve">R2: </w:t>
+      </w:r>
+      <w:r>
+        <w:t xml:space="preserve">Incorrect – the </w:t>
+      </w:r>
+      <w:proofErr w:type="spellStart"/>
+      <w:r>
+        <w:t>overDueFine</w:t>
+      </w:r>
+      <w:proofErr w:type="spellEnd"/>
+      <w:r>
+        <w:t xml:space="preserve"> was calculated correctly.</w:t>
+      </w:r>
+    </w:p>
+    <w:p/>
+    <w:p>
+      <w:r>
+        <w:drawing>
+          <wp:inline distT="0" distB="0" distL="0" distR="0" wp14:anchorId="0DAF70E0" wp14:editId="68172E95">
+            <wp:extent cx="5727700" cy="1582420"/>
+            <wp:effectExtent l="0" t="0" r="6350" b="0"/>
+            <wp:docPr id="12" name="Picture 12"/>
+            <wp:cNvGraphicFramePr>
+              <a:graphicFrameLocks xmlns:a="http://schemas.openxmlformats.org/drawingml/2006/main" noChangeAspect="1"/>
+            </wp:cNvGraphicFramePr>
+            <a:graphic xmlns:a="http://schemas.openxmlformats.org/drawingml/2006/main">
+              <a:graphicData uri="http://schemas.openxmlformats.org/drawingml/2006/picture">
+                <pic:pic xmlns:pic="http://schemas.openxmlformats.org/drawingml/2006/picture">
+                  <pic:nvPicPr>
+                    <pic:cNvPr id="1" name=""/>
+                    <pic:cNvPicPr/>
+                  </pic:nvPicPr>
+                  <pic:blipFill>
+                    <a:blip r:embed="rId19"/>
+                    <a:stretch>
+                      <a:fillRect/>
+                    </a:stretch>
+                  </pic:blipFill>
+                  <pic:spPr>
+                    <a:xfrm>
+                      <a:off x="0" y="0"/>
+                      <a:ext cx="5727700" cy="1582420"/>
+                    </a:xfrm>
+                    <a:prstGeom prst="rect">
+                      <a:avLst/>
+                    </a:prstGeom>
+                  </pic:spPr>
+                </pic:pic>
+              </a:graphicData>
+            </a:graphic>
+          </wp:inline>
+        </w:drawing>
+      </w:r>
+    </w:p>
+    <w:p>
+      <w:r>
+        <w:drawing>
+          <wp:inline distT="0" distB="0" distL="0" distR="0" wp14:anchorId="318AB0C3" wp14:editId="30ABFDCF">
+            <wp:extent cx="2791215" cy="1038370"/>
+            <wp:effectExtent l="0" t="0" r="9525" b="9525"/>
+            <wp:docPr id="13" name="Picture 13" descr="Graphical user interface, text&#10;&#10;Description automatically generated"/>
+            <wp:cNvGraphicFramePr>
+              <a:graphicFrameLocks xmlns:a="http://schemas.openxmlformats.org/drawingml/2006/main" noChangeAspect="1"/>
+            </wp:cNvGraphicFramePr>
+            <a:graphic xmlns:a="http://schemas.openxmlformats.org/drawingml/2006/main">
+              <a:graphicData uri="http://schemas.openxmlformats.org/drawingml/2006/picture">
+                <pic:pic xmlns:pic="http://schemas.openxmlformats.org/drawingml/2006/picture">
+                  <pic:nvPicPr>
+                    <pic:cNvPr id="13" name="Picture 13" descr="Graphical user interface, text&#10;&#10;Description automatically generated"/>
+                    <pic:cNvPicPr/>
+                  </pic:nvPicPr>
+                  <pic:blipFill>
+                    <a:blip r:embed="rId20"/>
+                    <a:stretch>
+                      <a:fillRect/>
+                    </a:stretch>
+                  </pic:blipFill>
+                  <pic:spPr>
+                    <a:xfrm>
+                      <a:off x="0" y="0"/>
+                      <a:ext cx="2791215" cy="1038370"/>
+                    </a:xfrm>
+                    <a:prstGeom prst="rect">
+                      <a:avLst/>
+                    </a:prstGeom>
+                  </pic:spPr>
+                </pic:pic>
+              </a:graphicData>
+            </a:graphic>
+          </wp:inline>
+        </w:drawing>
+      </w:r>
+    </w:p>
+    <w:p/>
+    <w:p/>
+    <w:p/>
+    <w:p/>
+    <w:p/>
+    <w:p>
+      <w:r>
+        <w:lastRenderedPageBreak/>
+        <w:t xml:space="preserve">H3: </w:t>
+      </w:r>
+      <w:proofErr w:type="spellStart"/>
+      <w:r>
+        <w:rPr>
+          <w:rFonts w:ascii="Consolas" w:hAnsi="Consolas"/>
+        </w:rPr>
+        <w:t>isDamaged</w:t>
+      </w:r>
+      <w:proofErr w:type="spellEnd"/>
+      <w:r>
+        <w:t xml:space="preserve"> is accidentally true, adding additional fines</w:t>
+      </w:r>
+    </w:p>
+    <w:p>
+      <w:r>
+        <w:t xml:space="preserve">T3: Set a breakpoint in </w:t>
+      </w:r>
+      <w:proofErr w:type="spellStart"/>
+      <w:proofErr w:type="gramStart"/>
+      <w:r>
+        <w:rPr>
+          <w:rFonts w:ascii="Consolas" w:hAnsi="Consolas"/>
+        </w:rPr>
+        <w:t>dischargeLoan</w:t>
+      </w:r>
+      <w:proofErr w:type="spellEnd"/>
+      <w:r>
+        <w:rPr>
+          <w:rFonts w:ascii="Consolas" w:hAnsi="Consolas"/>
+        </w:rPr>
+        <w:t>(</w:t>
+      </w:r>
+      <w:proofErr w:type="gramEnd"/>
+      <w:r>
+        <w:rPr>
+          <w:rFonts w:ascii="Consolas" w:hAnsi="Consolas"/>
+        </w:rPr>
+        <w:t>)</w:t>
+      </w:r>
+      <w:r>
+        <w:t xml:space="preserve"> to check the value of </w:t>
+      </w:r>
+      <w:proofErr w:type="spellStart"/>
+      <w:r>
+        <w:rPr>
+          <w:rFonts w:ascii="Consolas" w:hAnsi="Consolas"/>
+        </w:rPr>
+        <w:t>isDamaged</w:t>
+      </w:r>
+      <w:proofErr w:type="spellEnd"/>
+      <w:r>
+        <w:t>.</w:t>
+      </w:r>
+    </w:p>
+    <w:p>
+      <w:r>
+        <w:t xml:space="preserve">R3: False – </w:t>
+      </w:r>
+      <w:proofErr w:type="spellStart"/>
+      <w:r>
+        <w:rPr>
+          <w:rFonts w:ascii="Consolas" w:hAnsi="Consolas"/>
+        </w:rPr>
+        <w:t>isDamaged</w:t>
+      </w:r>
+      <w:proofErr w:type="spellEnd"/>
+      <w:r>
+        <w:t xml:space="preserve"> is false and the if statement to add </w:t>
+      </w:r>
+      <w:proofErr w:type="spellStart"/>
+      <w:r>
+        <w:rPr>
+          <w:rFonts w:ascii="Consolas" w:hAnsi="Consolas"/>
+        </w:rPr>
+        <w:t>damagedFine</w:t>
+      </w:r>
+      <w:proofErr w:type="spellEnd"/>
+      <w:r>
+        <w:t xml:space="preserve"> is not triggered.</w:t>
+      </w:r>
+    </w:p>
+    <w:p/>
+    <w:p>
+      <w:r>
+        <w:drawing>
+          <wp:inline distT="0" distB="0" distL="0" distR="0" wp14:anchorId="27E28A4C" wp14:editId="2AAE5F01">
+            <wp:extent cx="5727700" cy="1430655"/>
+            <wp:effectExtent l="0" t="0" r="6350" b="0"/>
+            <wp:docPr id="14" name="Picture 14"/>
+            <wp:cNvGraphicFramePr>
+              <a:graphicFrameLocks xmlns:a="http://schemas.openxmlformats.org/drawingml/2006/main" noChangeAspect="1"/>
+            </wp:cNvGraphicFramePr>
+            <a:graphic xmlns:a="http://schemas.openxmlformats.org/drawingml/2006/main">
+              <a:graphicData uri="http://schemas.openxmlformats.org/drawingml/2006/picture">
+                <pic:pic xmlns:pic="http://schemas.openxmlformats.org/drawingml/2006/picture">
+                  <pic:nvPicPr>
+                    <pic:cNvPr id="1" name=""/>
+                    <pic:cNvPicPr/>
+                  </pic:nvPicPr>
+                  <pic:blipFill>
+                    <a:blip r:embed="rId21"/>
+                    <a:stretch>
+                      <a:fillRect/>
+                    </a:stretch>
+                  </pic:blipFill>
+                  <pic:spPr>
+                    <a:xfrm>
+                      <a:off x="0" y="0"/>
+                      <a:ext cx="5727700" cy="1430655"/>
+                    </a:xfrm>
+                    <a:prstGeom prst="rect">
+                      <a:avLst/>
+                    </a:prstGeom>
+                  </pic:spPr>
+                </pic:pic>
+              </a:graphicData>
+            </a:graphic>
+          </wp:inline>
+        </w:drawing>
+      </w:r>
+    </w:p>
+    <w:p>
+      <w:r>
+        <w:drawing>
+          <wp:inline distT="0" distB="0" distL="0" distR="0" wp14:anchorId="17B8C6F8" wp14:editId="26B5CD98">
+            <wp:extent cx="3343742" cy="1324160"/>
+            <wp:effectExtent l="0" t="0" r="9525" b="9525"/>
+            <wp:docPr id="15" name="Picture 15" descr="Graphical user interface, text, application, chat or text message&#10;&#10;Description automatically generated"/>
+            <wp:cNvGraphicFramePr>
+              <a:graphicFrameLocks xmlns:a="http://schemas.openxmlformats.org/drawingml/2006/main" noChangeAspect="1"/>
+            </wp:cNvGraphicFramePr>
+            <a:graphic xmlns:a="http://schemas.openxmlformats.org/drawingml/2006/main">
+              <a:graphicData uri="http://schemas.openxmlformats.org/drawingml/2006/picture">
+                <pic:pic xmlns:pic="http://schemas.openxmlformats.org/drawingml/2006/picture">
+                  <pic:nvPicPr>
+                    <pic:cNvPr id="15" name="Picture 15" descr="Graphical user interface, text, application, chat or text message&#10;&#10;Description automatically generated"/>
+                    <pic:cNvPicPr/>
+                  </pic:nvPicPr>
+                  <pic:blipFill>
+                    <a:blip r:embed="rId22"/>
+                    <a:stretch>
+                      <a:fillRect/>
+                    </a:stretch>
+                  </pic:blipFill>
+                  <pic:spPr>
+                    <a:xfrm>
+                      <a:off x="0" y="0"/>
+                      <a:ext cx="3343742" cy="1324160"/>
+                    </a:xfrm>
+                    <a:prstGeom prst="rect">
+                      <a:avLst/>
+                    </a:prstGeom>
+                  </pic:spPr>
+                </pic:pic>
+              </a:graphicData>
+            </a:graphic>
+          </wp:inline>
+        </w:drawing>
+      </w:r>
+    </w:p>
+    <w:p/>
+    <w:p/>
+    <w:p/>
     <w:p>
       <w:r>
         <w:t>Version control: Provide screenshots of commits</w:t>

</xml_diff>

<commit_message>
Tested my 5th hypothesis
</commit_message>
<xml_diff>
--- a/A4 Bug Solution.docx
+++ b/A4 Bug Solution.docx
@@ -2697,7 +2697,27 @@
           <w:bCs w:val="0"/>
           <w:color w:val="000000"/>
         </w:rPr>
-        <w:t xml:space="preserve">Fine amount is $0 </w:t>
+        <w:t xml:space="preserve">Fine amount is </w:t>
+      </w:r>
+      <w:r>
+        <w:rPr>
+          <w:rStyle w:val="Strong"/>
+          <w:rFonts w:ascii="Source Sans Pro" w:hAnsi="Source Sans Pro"/>
+          <w:b w:val="0"/>
+          <w:bCs w:val="0"/>
+          <w:color w:val="000000"/>
+        </w:rPr>
+        <w:t>erroneous</w:t>
+      </w:r>
+      <w:r>
+        <w:rPr>
+          <w:rStyle w:val="Strong"/>
+          <w:rFonts w:ascii="Source Sans Pro" w:hAnsi="Source Sans Pro"/>
+          <w:b w:val="0"/>
+          <w:bCs w:val="0"/>
+          <w:color w:val="000000"/>
+        </w:rPr>
+        <w:t xml:space="preserve"> </w:t>
       </w:r>
       <w:r>
         <w:rPr>
@@ -2833,7 +2853,17 @@
           <w:bCs w:val="0"/>
           <w:color w:val="000000"/>
         </w:rPr>
-        <w:t xml:space="preserve"> Correct – the fine is currently 0.</w:t>
+        <w:t>Inc</w:t>
+      </w:r>
+      <w:r>
+        <w:rPr>
+          <w:rStyle w:val="Strong"/>
+          <w:rFonts w:ascii="Source Sans Pro" w:hAnsi="Source Sans Pro"/>
+          <w:b w:val="0"/>
+          <w:bCs w:val="0"/>
+          <w:color w:val="000000"/>
+        </w:rPr>
+        <w:t>orrect – the fine is currently 0.</w:t>
       </w:r>
     </w:p>
     <w:p>
@@ -3153,7 +3183,18 @@
     </w:p>
     <w:p>
       <w:r>
-        <w:t xml:space="preserve">R3: False – </w:t>
+        <w:t xml:space="preserve">R3: </w:t>
+      </w:r>
+      <w:proofErr w:type="gramStart"/>
+      <w:r>
+        <w:t xml:space="preserve">Incorrect </w:t>
+      </w:r>
+      <w:r>
+        <w:t xml:space="preserve"> –</w:t>
+      </w:r>
+      <w:proofErr w:type="gramEnd"/>
+      <w:r>
+        <w:t xml:space="preserve"> </w:t>
       </w:r>
       <w:proofErr w:type="spellStart"/>
       <w:r>
@@ -3164,7 +3205,7 @@
       </w:r>
       <w:proofErr w:type="spellEnd"/>
       <w:r>
-        <w:t xml:space="preserve"> is false and the if statement to add </w:t>
+        <w:t xml:space="preserve"> is false and if statement to add </w:t>
       </w:r>
       <w:proofErr w:type="spellStart"/>
       <w:r>
@@ -3258,6 +3299,134 @@
       </w:r>
     </w:p>
     <w:p/>
+    <w:p>
+      <w:r>
+        <w:t xml:space="preserve">H4: </w:t>
+      </w:r>
+      <w:proofErr w:type="spellStart"/>
+      <w:r>
+        <w:rPr>
+          <w:rFonts w:ascii="Consolas" w:hAnsi="Consolas"/>
+        </w:rPr>
+        <w:t>currentLoan.getFines</w:t>
+      </w:r>
+      <w:proofErr w:type="spellEnd"/>
+      <w:r>
+        <w:rPr>
+          <w:rFonts w:ascii="Consolas" w:hAnsi="Consolas"/>
+        </w:rPr>
+        <w:t>()</w:t>
+      </w:r>
+      <w:r>
+        <w:t xml:space="preserve"> calculates the fines incorrectly/</w:t>
+      </w:r>
+    </w:p>
+    <w:p>
+      <w:r>
+        <w:t xml:space="preserve">T4: Set a breakpoint to check value of </w:t>
+      </w:r>
+      <w:proofErr w:type="spellStart"/>
+      <w:r>
+        <w:rPr>
+          <w:rFonts w:ascii="Consolas" w:hAnsi="Consolas"/>
+        </w:rPr>
+        <w:t>currentLoans.getFines</w:t>
+      </w:r>
+      <w:proofErr w:type="spellEnd"/>
+      <w:r>
+        <w:rPr>
+          <w:rFonts w:ascii="Consolas" w:hAnsi="Consolas"/>
+        </w:rPr>
+        <w:t>()</w:t>
+      </w:r>
+      <w:r>
+        <w:t>.</w:t>
+      </w:r>
+    </w:p>
+    <w:p>
+      <w:r>
+        <w:t>R4: Incorrect – the calculated fine is $2 as expected.</w:t>
+      </w:r>
+    </w:p>
+    <w:p/>
+    <w:p>
+      <w:r>
+        <w:drawing>
+          <wp:inline distT="0" distB="0" distL="0" distR="0" wp14:anchorId="376A8083" wp14:editId="1C76B37F">
+            <wp:extent cx="5727700" cy="1703705"/>
+            <wp:effectExtent l="0" t="0" r="6350" b="0"/>
+            <wp:docPr id="16" name="Picture 16" descr="Text&#10;&#10;Description automatically generated"/>
+            <wp:cNvGraphicFramePr>
+              <a:graphicFrameLocks xmlns:a="http://schemas.openxmlformats.org/drawingml/2006/main" noChangeAspect="1"/>
+            </wp:cNvGraphicFramePr>
+            <a:graphic xmlns:a="http://schemas.openxmlformats.org/drawingml/2006/main">
+              <a:graphicData uri="http://schemas.openxmlformats.org/drawingml/2006/picture">
+                <pic:pic xmlns:pic="http://schemas.openxmlformats.org/drawingml/2006/picture">
+                  <pic:nvPicPr>
+                    <pic:cNvPr id="16" name="Picture 16" descr="Text&#10;&#10;Description automatically generated"/>
+                    <pic:cNvPicPr/>
+                  </pic:nvPicPr>
+                  <pic:blipFill>
+                    <a:blip r:embed="rId23"/>
+                    <a:stretch>
+                      <a:fillRect/>
+                    </a:stretch>
+                  </pic:blipFill>
+                  <pic:spPr>
+                    <a:xfrm>
+                      <a:off x="0" y="0"/>
+                      <a:ext cx="5727700" cy="1703705"/>
+                    </a:xfrm>
+                    <a:prstGeom prst="rect">
+                      <a:avLst/>
+                    </a:prstGeom>
+                  </pic:spPr>
+                </pic:pic>
+              </a:graphicData>
+            </a:graphic>
+          </wp:inline>
+        </w:drawing>
+      </w:r>
+    </w:p>
+    <w:p>
+      <w:r>
+        <w:drawing>
+          <wp:inline distT="0" distB="0" distL="0" distR="0" wp14:anchorId="5B992492" wp14:editId="1D1CD699">
+            <wp:extent cx="3715268" cy="1295581"/>
+            <wp:effectExtent l="0" t="0" r="0" b="0"/>
+            <wp:docPr id="17" name="Picture 17" descr="Graphical user interface, text, application, chat or text message&#10;&#10;Description automatically generated"/>
+            <wp:cNvGraphicFramePr>
+              <a:graphicFrameLocks xmlns:a="http://schemas.openxmlformats.org/drawingml/2006/main" noChangeAspect="1"/>
+            </wp:cNvGraphicFramePr>
+            <a:graphic xmlns:a="http://schemas.openxmlformats.org/drawingml/2006/main">
+              <a:graphicData uri="http://schemas.openxmlformats.org/drawingml/2006/picture">
+                <pic:pic xmlns:pic="http://schemas.openxmlformats.org/drawingml/2006/picture">
+                  <pic:nvPicPr>
+                    <pic:cNvPr id="17" name="Picture 17" descr="Graphical user interface, text, application, chat or text message&#10;&#10;Description automatically generated"/>
+                    <pic:cNvPicPr/>
+                  </pic:nvPicPr>
+                  <pic:blipFill>
+                    <a:blip r:embed="rId24"/>
+                    <a:stretch>
+                      <a:fillRect/>
+                    </a:stretch>
+                  </pic:blipFill>
+                  <pic:spPr>
+                    <a:xfrm>
+                      <a:off x="0" y="0"/>
+                      <a:ext cx="3715268" cy="1295581"/>
+                    </a:xfrm>
+                    <a:prstGeom prst="rect">
+                      <a:avLst/>
+                    </a:prstGeom>
+                  </pic:spPr>
+                </pic:pic>
+              </a:graphicData>
+            </a:graphic>
+          </wp:inline>
+        </w:drawing>
+      </w:r>
+    </w:p>
     <w:p/>
     <w:p/>
     <w:p>
@@ -3351,6 +3520,7 @@
           <w:bCs w:val="0"/>
           <w:color w:val="000000"/>
         </w:rPr>
+        <w:lastRenderedPageBreak/>
         <w:t>R0:</w:t>
       </w:r>
     </w:p>

</xml_diff>

<commit_message>
Tested my 6th hypothesis
</commit_message>
<xml_diff>
--- a/A4 Bug Solution.docx
+++ b/A4 Bug Solution.docx
@@ -3429,6 +3429,184 @@
     </w:p>
     <w:p/>
     <w:p/>
+    <w:p/>
+    <w:p/>
+    <w:p/>
+    <w:p/>
+    <w:p/>
+    <w:p>
+      <w:r>
+        <w:lastRenderedPageBreak/>
+        <w:t xml:space="preserve">H5: </w:t>
+      </w:r>
+      <w:proofErr w:type="spellStart"/>
+      <w:proofErr w:type="gramStart"/>
+      <w:r>
+        <w:rPr>
+          <w:rFonts w:ascii="Consolas" w:hAnsi="Consolas"/>
+        </w:rPr>
+        <w:t>patron.incurFine</w:t>
+      </w:r>
+      <w:proofErr w:type="spellEnd"/>
+      <w:proofErr w:type="gramEnd"/>
+      <w:r>
+        <w:rPr>
+          <w:rFonts w:ascii="Consolas" w:hAnsi="Consolas"/>
+        </w:rPr>
+        <w:t>()</w:t>
+      </w:r>
+      <w:r>
+        <w:t xml:space="preserve"> has an error, and adds the wrong fine.</w:t>
+      </w:r>
+    </w:p>
+    <w:p>
+      <w:r>
+        <w:t xml:space="preserve">T5: Set a breakpoint to check the value of </w:t>
+      </w:r>
+      <w:proofErr w:type="spellStart"/>
+      <w:r>
+        <w:rPr>
+          <w:rFonts w:ascii="Consolas" w:hAnsi="Consolas"/>
+        </w:rPr>
+        <w:t>finesOwing</w:t>
+      </w:r>
+      <w:proofErr w:type="spellEnd"/>
+      <w:r>
+        <w:t xml:space="preserve"> after </w:t>
+      </w:r>
+      <w:proofErr w:type="spellStart"/>
+      <w:proofErr w:type="gramStart"/>
+      <w:r>
+        <w:rPr>
+          <w:rFonts w:ascii="Consolas" w:hAnsi="Consolas"/>
+        </w:rPr>
+        <w:t>incurFines</w:t>
+      </w:r>
+      <w:proofErr w:type="spellEnd"/>
+      <w:r>
+        <w:rPr>
+          <w:rFonts w:ascii="Consolas" w:hAnsi="Consolas"/>
+        </w:rPr>
+        <w:t>(</w:t>
+      </w:r>
+      <w:proofErr w:type="gramEnd"/>
+      <w:r>
+        <w:rPr>
+          <w:rFonts w:ascii="Consolas" w:hAnsi="Consolas"/>
+        </w:rPr>
+        <w:t>)</w:t>
+      </w:r>
+      <w:r>
+        <w:t xml:space="preserve"> is called.</w:t>
+      </w:r>
+    </w:p>
+    <w:p>
+      <w:r>
+        <w:t xml:space="preserve">R5: Incorrect – </w:t>
+      </w:r>
+      <w:proofErr w:type="spellStart"/>
+      <w:r>
+        <w:rPr>
+          <w:rFonts w:ascii="Consolas" w:hAnsi="Consolas"/>
+        </w:rPr>
+        <w:t>finesOwing</w:t>
+      </w:r>
+      <w:proofErr w:type="spellEnd"/>
+      <w:r>
+        <w:t xml:space="preserve"> is $2 after </w:t>
+      </w:r>
+      <w:proofErr w:type="spellStart"/>
+      <w:r>
+        <w:rPr>
+          <w:rFonts w:ascii="Consolas" w:hAnsi="Consolas"/>
+        </w:rPr>
+        <w:t>incurFines</w:t>
+      </w:r>
+      <w:proofErr w:type="spellEnd"/>
+      <w:r>
+        <w:t xml:space="preserve"> is called.</w:t>
+      </w:r>
+    </w:p>
+    <w:p/>
+    <w:p>
+      <w:r>
+        <w:drawing>
+          <wp:inline distT="0" distB="0" distL="0" distR="0" wp14:anchorId="408BC7E1" wp14:editId="5006E0B4">
+            <wp:extent cx="5727700" cy="1373505"/>
+            <wp:effectExtent l="0" t="0" r="6350" b="0"/>
+            <wp:docPr id="19" name="Picture 19" descr="Text&#10;&#10;Description automatically generated"/>
+            <wp:cNvGraphicFramePr>
+              <a:graphicFrameLocks xmlns:a="http://schemas.openxmlformats.org/drawingml/2006/main" noChangeAspect="1"/>
+            </wp:cNvGraphicFramePr>
+            <a:graphic xmlns:a="http://schemas.openxmlformats.org/drawingml/2006/main">
+              <a:graphicData uri="http://schemas.openxmlformats.org/drawingml/2006/picture">
+                <pic:pic xmlns:pic="http://schemas.openxmlformats.org/drawingml/2006/picture">
+                  <pic:nvPicPr>
+                    <pic:cNvPr id="19" name="Picture 19" descr="Text&#10;&#10;Description automatically generated"/>
+                    <pic:cNvPicPr/>
+                  </pic:nvPicPr>
+                  <pic:blipFill>
+                    <a:blip r:embed="rId25"/>
+                    <a:stretch>
+                      <a:fillRect/>
+                    </a:stretch>
+                  </pic:blipFill>
+                  <pic:spPr>
+                    <a:xfrm>
+                      <a:off x="0" y="0"/>
+                      <a:ext cx="5727700" cy="1373505"/>
+                    </a:xfrm>
+                    <a:prstGeom prst="rect">
+                      <a:avLst/>
+                    </a:prstGeom>
+                  </pic:spPr>
+                </pic:pic>
+              </a:graphicData>
+            </a:graphic>
+          </wp:inline>
+        </w:drawing>
+      </w:r>
+    </w:p>
+    <w:p>
+      <w:r>
+        <w:drawing>
+          <wp:inline distT="0" distB="0" distL="0" distR="0" wp14:anchorId="5DDFD238" wp14:editId="6E909D63">
+            <wp:extent cx="3419952" cy="1705213"/>
+            <wp:effectExtent l="0" t="0" r="9525" b="9525"/>
+            <wp:docPr id="18" name="Picture 18"/>
+            <wp:cNvGraphicFramePr>
+              <a:graphicFrameLocks xmlns:a="http://schemas.openxmlformats.org/drawingml/2006/main" noChangeAspect="1"/>
+            </wp:cNvGraphicFramePr>
+            <a:graphic xmlns:a="http://schemas.openxmlformats.org/drawingml/2006/main">
+              <a:graphicData uri="http://schemas.openxmlformats.org/drawingml/2006/picture">
+                <pic:pic xmlns:pic="http://schemas.openxmlformats.org/drawingml/2006/picture">
+                  <pic:nvPicPr>
+                    <pic:cNvPr id="1" name=""/>
+                    <pic:cNvPicPr/>
+                  </pic:nvPicPr>
+                  <pic:blipFill>
+                    <a:blip r:embed="rId26"/>
+                    <a:stretch>
+                      <a:fillRect/>
+                    </a:stretch>
+                  </pic:blipFill>
+                  <pic:spPr>
+                    <a:xfrm>
+                      <a:off x="0" y="0"/>
+                      <a:ext cx="3419952" cy="1705213"/>
+                    </a:xfrm>
+                    <a:prstGeom prst="rect">
+                      <a:avLst/>
+                    </a:prstGeom>
+                  </pic:spPr>
+                </pic:pic>
+              </a:graphicData>
+            </a:graphic>
+          </wp:inline>
+        </w:drawing>
+      </w:r>
+    </w:p>
+    <w:p/>
     <w:p>
       <w:r>
         <w:t>Version control: Provide screenshots of commits</w:t>
@@ -3520,7 +3698,6 @@
           <w:bCs w:val="0"/>
           <w:color w:val="000000"/>
         </w:rPr>
-        <w:lastRenderedPageBreak/>
         <w:t>R0:</w:t>
       </w:r>
     </w:p>

</xml_diff>

<commit_message>
Tested my 7th hypothesis
</commit_message>
<xml_diff>
--- a/A4 Bug Solution.docx
+++ b/A4 Bug Solution.docx
@@ -3606,6 +3606,211 @@
         </w:drawing>
       </w:r>
     </w:p>
+    <w:p/>
+    <w:p>
+      <w:r>
+        <w:t xml:space="preserve">H6: </w:t>
+      </w:r>
+      <w:proofErr w:type="spellStart"/>
+      <w:proofErr w:type="gramStart"/>
+      <w:r>
+        <w:rPr>
+          <w:rFonts w:ascii="Consolas" w:hAnsi="Consolas"/>
+        </w:rPr>
+        <w:t>library.dischargeLoan</w:t>
+      </w:r>
+      <w:proofErr w:type="spellEnd"/>
+      <w:proofErr w:type="gramEnd"/>
+      <w:r>
+        <w:rPr>
+          <w:rFonts w:ascii="Consolas" w:hAnsi="Consolas"/>
+        </w:rPr>
+        <w:t>()</w:t>
+      </w:r>
+      <w:r>
+        <w:rPr>
+          <w:rFonts w:ascii="Consolas" w:hAnsi="Consolas"/>
+        </w:rPr>
+        <w:t>a</w:t>
+      </w:r>
+      <w:r>
+        <w:t xml:space="preserve">dds further fines on top of </w:t>
+      </w:r>
+      <w:proofErr w:type="spellStart"/>
+      <w:r>
+        <w:rPr>
+          <w:rFonts w:ascii="Consolas" w:hAnsi="Consolas"/>
+        </w:rPr>
+        <w:t>incurFines</w:t>
+      </w:r>
+      <w:proofErr w:type="spellEnd"/>
+      <w:r>
+        <w:rPr>
+          <w:rFonts w:ascii="Consolas" w:hAnsi="Consolas"/>
+        </w:rPr>
+        <w:t>()</w:t>
+      </w:r>
+      <w:r>
+        <w:t xml:space="preserve"> </w:t>
+      </w:r>
+    </w:p>
+    <w:p>
+      <w:r>
+        <w:t xml:space="preserve">T6: Set a breakpoint to check value of </w:t>
+      </w:r>
+      <w:proofErr w:type="spellStart"/>
+      <w:r>
+        <w:rPr>
+          <w:rFonts w:ascii="Consolas" w:hAnsi="Consolas"/>
+        </w:rPr>
+        <w:t>finesOwing</w:t>
+      </w:r>
+      <w:proofErr w:type="spellEnd"/>
+      <w:r>
+        <w:t xml:space="preserve"> after </w:t>
+      </w:r>
+      <w:proofErr w:type="spellStart"/>
+      <w:proofErr w:type="gramStart"/>
+      <w:r>
+        <w:rPr>
+          <w:rFonts w:ascii="Consolas" w:hAnsi="Consolas"/>
+        </w:rPr>
+        <w:t>dischargeLoan</w:t>
+      </w:r>
+      <w:proofErr w:type="spellEnd"/>
+      <w:r>
+        <w:rPr>
+          <w:rFonts w:ascii="Consolas" w:hAnsi="Consolas"/>
+        </w:rPr>
+        <w:t>(</w:t>
+      </w:r>
+      <w:proofErr w:type="gramEnd"/>
+      <w:r>
+        <w:rPr>
+          <w:rFonts w:ascii="Consolas" w:hAnsi="Consolas"/>
+        </w:rPr>
+        <w:t>)</w:t>
+      </w:r>
+    </w:p>
+    <w:p>
+      <w:r>
+        <w:t xml:space="preserve">R6: Correct! </w:t>
+      </w:r>
+      <w:proofErr w:type="spellStart"/>
+      <w:r>
+        <w:rPr>
+          <w:rFonts w:ascii="Consolas" w:hAnsi="Consolas"/>
+        </w:rPr>
+        <w:t>finesOwing</w:t>
+      </w:r>
+      <w:proofErr w:type="spellEnd"/>
+      <w:r>
+        <w:t xml:space="preserve"> is now $6.</w:t>
+      </w:r>
+    </w:p>
+    <w:p/>
+    <w:p>
+      <w:r>
+        <w:drawing>
+          <wp:inline distT="0" distB="0" distL="0" distR="0" wp14:anchorId="5C71A695" wp14:editId="22353C84">
+            <wp:extent cx="5727700" cy="2035810"/>
+            <wp:effectExtent l="0" t="0" r="6350" b="2540"/>
+            <wp:docPr id="20" name="Picture 20" descr="Text&#10;&#10;Description automatically generated"/>
+            <wp:cNvGraphicFramePr>
+              <a:graphicFrameLocks xmlns:a="http://schemas.openxmlformats.org/drawingml/2006/main" noChangeAspect="1"/>
+            </wp:cNvGraphicFramePr>
+            <a:graphic xmlns:a="http://schemas.openxmlformats.org/drawingml/2006/main">
+              <a:graphicData uri="http://schemas.openxmlformats.org/drawingml/2006/picture">
+                <pic:pic xmlns:pic="http://schemas.openxmlformats.org/drawingml/2006/picture">
+                  <pic:nvPicPr>
+                    <pic:cNvPr id="20" name="Picture 20" descr="Text&#10;&#10;Description automatically generated"/>
+                    <pic:cNvPicPr/>
+                  </pic:nvPicPr>
+                  <pic:blipFill>
+                    <a:blip r:embed="rId27"/>
+                    <a:stretch>
+                      <a:fillRect/>
+                    </a:stretch>
+                  </pic:blipFill>
+                  <pic:spPr>
+                    <a:xfrm>
+                      <a:off x="0" y="0"/>
+                      <a:ext cx="5727700" cy="2035810"/>
+                    </a:xfrm>
+                    <a:prstGeom prst="rect">
+                      <a:avLst/>
+                    </a:prstGeom>
+                  </pic:spPr>
+                </pic:pic>
+              </a:graphicData>
+            </a:graphic>
+          </wp:inline>
+        </w:drawing>
+      </w:r>
+    </w:p>
+    <w:p>
+      <w:r>
+        <w:drawing>
+          <wp:inline distT="0" distB="0" distL="0" distR="0" wp14:anchorId="2BBB8006" wp14:editId="532B3574">
+            <wp:extent cx="3324689" cy="1714739"/>
+            <wp:effectExtent l="0" t="0" r="9525" b="0"/>
+            <wp:docPr id="21" name="Picture 21" descr="Graphical user interface, text, application, chat or text message&#10;&#10;Description automatically generated"/>
+            <wp:cNvGraphicFramePr>
+              <a:graphicFrameLocks xmlns:a="http://schemas.openxmlformats.org/drawingml/2006/main" noChangeAspect="1"/>
+            </wp:cNvGraphicFramePr>
+            <a:graphic xmlns:a="http://schemas.openxmlformats.org/drawingml/2006/main">
+              <a:graphicData uri="http://schemas.openxmlformats.org/drawingml/2006/picture">
+                <pic:pic xmlns:pic="http://schemas.openxmlformats.org/drawingml/2006/picture">
+                  <pic:nvPicPr>
+                    <pic:cNvPr id="21" name="Picture 21" descr="Graphical user interface, text, application, chat or text message&#10;&#10;Description automatically generated"/>
+                    <pic:cNvPicPr/>
+                  </pic:nvPicPr>
+                  <pic:blipFill>
+                    <a:blip r:embed="rId28"/>
+                    <a:stretch>
+                      <a:fillRect/>
+                    </a:stretch>
+                  </pic:blipFill>
+                  <pic:spPr>
+                    <a:xfrm>
+                      <a:off x="0" y="0"/>
+                      <a:ext cx="3324689" cy="1714739"/>
+                    </a:xfrm>
+                    <a:prstGeom prst="rect">
+                      <a:avLst/>
+                    </a:prstGeom>
+                  </pic:spPr>
+                </pic:pic>
+              </a:graphicData>
+            </a:graphic>
+          </wp:inline>
+        </w:drawing>
+      </w:r>
+    </w:p>
+    <w:p/>
+    <w:p>
+      <w:r>
+        <w:lastRenderedPageBreak/>
+        <w:t xml:space="preserve">Backwards chaining to inside the </w:t>
+      </w:r>
+      <w:proofErr w:type="spellStart"/>
+      <w:proofErr w:type="gramStart"/>
+      <w:r>
+        <w:rPr>
+          <w:rFonts w:ascii="Consolas" w:hAnsi="Consolas"/>
+        </w:rPr>
+        <w:t>library.dischargeLoan</w:t>
+      </w:r>
+      <w:proofErr w:type="spellEnd"/>
+      <w:proofErr w:type="gramEnd"/>
+      <w:r>
+        <w:rPr>
+          <w:rFonts w:ascii="Consolas" w:hAnsi="Consolas"/>
+        </w:rPr>
+        <w:t>()</w:t>
+      </w:r>
+    </w:p>
+    <w:p/>
     <w:p/>
     <w:p>
       <w:r>

</xml_diff>

<commit_message>
Made unit test for bug1
</commit_message>
<xml_diff>
--- a/A4 Bug Solution.docx
+++ b/A4 Bug Solution.docx
@@ -2236,8 +2236,6 @@
         </w:rPr>
         <w:t xml:space="preserve"> Set breakpoint at </w:t>
       </w:r>
-      <w:proofErr w:type="spellStart"/>
-      <w:proofErr w:type="gramStart"/>
       <w:r>
         <w:rPr>
           <w:rStyle w:val="Strong"/>
@@ -2246,9 +2244,18 @@
           <w:bCs w:val="0"/>
           <w:color w:val="000000"/>
         </w:rPr>
-        <w:t>cardSwiped</w:t>
-      </w:r>
-      <w:proofErr w:type="spellEnd"/>
+        <w:t>cardSwiped()</w:t>
+      </w:r>
+      <w:r>
+        <w:rPr>
+          <w:rStyle w:val="Strong"/>
+          <w:rFonts w:ascii="Source Sans Pro" w:hAnsi="Source Sans Pro"/>
+          <w:b w:val="0"/>
+          <w:bCs w:val="0"/>
+          <w:color w:val="000000"/>
+        </w:rPr>
+        <w:t xml:space="preserve"> in </w:t>
+      </w:r>
       <w:r>
         <w:rPr>
           <w:rStyle w:val="Strong"/>
@@ -2257,41 +2264,8 @@
           <w:bCs w:val="0"/>
           <w:color w:val="000000"/>
         </w:rPr>
-        <w:t>(</w:t>
-      </w:r>
-      <w:proofErr w:type="gramEnd"/>
-      <w:r>
-        <w:rPr>
-          <w:rStyle w:val="Strong"/>
-          <w:rFonts w:ascii="Consolas" w:hAnsi="Consolas"/>
-          <w:b w:val="0"/>
-          <w:bCs w:val="0"/>
-          <w:color w:val="000000"/>
-        </w:rPr>
-        <w:t>)</w:t>
-      </w:r>
-      <w:r>
-        <w:rPr>
-          <w:rStyle w:val="Strong"/>
-          <w:rFonts w:ascii="Source Sans Pro" w:hAnsi="Source Sans Pro"/>
-          <w:b w:val="0"/>
-          <w:bCs w:val="0"/>
-          <w:color w:val="000000"/>
-        </w:rPr>
-        <w:t xml:space="preserve"> in </w:t>
-      </w:r>
-      <w:proofErr w:type="spellStart"/>
-      <w:r>
-        <w:rPr>
-          <w:rStyle w:val="Strong"/>
-          <w:rFonts w:ascii="Consolas" w:hAnsi="Consolas"/>
-          <w:b w:val="0"/>
-          <w:bCs w:val="0"/>
-          <w:color w:val="000000"/>
-        </w:rPr>
         <w:t>PayFineControl</w:t>
       </w:r>
-      <w:proofErr w:type="spellEnd"/>
       <w:r>
         <w:rPr>
           <w:rStyle w:val="Strong"/>
@@ -2729,7 +2703,6 @@
         </w:rPr>
         <w:t xml:space="preserve">at the start of the </w:t>
       </w:r>
-      <w:proofErr w:type="spellStart"/>
       <w:r>
         <w:rPr>
           <w:rStyle w:val="Strong"/>
@@ -2740,7 +2713,6 @@
         </w:rPr>
         <w:t>ReturnItemControl</w:t>
       </w:r>
-      <w:proofErr w:type="spellEnd"/>
       <w:r>
         <w:rPr>
           <w:rStyle w:val="Strong"/>
@@ -2782,7 +2754,6 @@
         </w:rPr>
         <w:t xml:space="preserve">Set breakpoint when </w:t>
       </w:r>
-      <w:proofErr w:type="spellStart"/>
       <w:r>
         <w:rPr>
           <w:rStyle w:val="Strong"/>
@@ -2793,7 +2764,6 @@
         </w:rPr>
         <w:t>currentLoan</w:t>
       </w:r>
-      <w:proofErr w:type="spellEnd"/>
       <w:r>
         <w:rPr>
           <w:rStyle w:val="Strong"/>
@@ -2973,52 +2943,26 @@
       <w:r>
         <w:t xml:space="preserve">H2: The </w:t>
       </w:r>
-      <w:proofErr w:type="spellStart"/>
-      <w:proofErr w:type="gramStart"/>
       <w:r>
         <w:rPr>
           <w:rFonts w:ascii="Consolas" w:hAnsi="Consolas"/>
         </w:rPr>
-        <w:t>library.calculateOverDueFine</w:t>
-      </w:r>
-      <w:proofErr w:type="spellEnd"/>
-      <w:proofErr w:type="gramEnd"/>
+        <w:t>library.calculateOverDueFine(itemId)</w:t>
+      </w:r>
+      <w:r>
+        <w:t xml:space="preserve"> method is inaccurate.</w:t>
+      </w:r>
+    </w:p>
+    <w:p>
+      <w:r>
+        <w:t xml:space="preserve">T2: Set a breakpoint to see the value of </w:t>
+      </w:r>
       <w:r>
         <w:rPr>
           <w:rFonts w:ascii="Consolas" w:hAnsi="Consolas"/>
         </w:rPr>
-        <w:t>(</w:t>
-      </w:r>
-      <w:proofErr w:type="spellStart"/>
-      <w:r>
-        <w:rPr>
-          <w:rFonts w:ascii="Consolas" w:hAnsi="Consolas"/>
-        </w:rPr>
-        <w:t>itemId</w:t>
-      </w:r>
-      <w:proofErr w:type="spellEnd"/>
-      <w:r>
-        <w:rPr>
-          <w:rFonts w:ascii="Consolas" w:hAnsi="Consolas"/>
-        </w:rPr>
-        <w:t>)</w:t>
-      </w:r>
-      <w:r>
-        <w:t xml:space="preserve"> method is inaccurate.</w:t>
-      </w:r>
-    </w:p>
-    <w:p>
-      <w:r>
-        <w:t xml:space="preserve">T2: Set a breakpoint to see the value of </w:t>
-      </w:r>
-      <w:proofErr w:type="spellStart"/>
-      <w:r>
-        <w:rPr>
-          <w:rFonts w:ascii="Consolas" w:hAnsi="Consolas"/>
-        </w:rPr>
         <w:t>overDueFine</w:t>
       </w:r>
-      <w:proofErr w:type="spellEnd"/>
       <w:r>
         <w:t>.</w:t>
       </w:r>
@@ -3028,15 +2972,7 @@
         <w:t xml:space="preserve">R2: </w:t>
       </w:r>
       <w:r>
-        <w:t xml:space="preserve">Incorrect – the </w:t>
-      </w:r>
-      <w:proofErr w:type="spellStart"/>
-      <w:r>
-        <w:t>overDueFine</w:t>
-      </w:r>
-      <w:proofErr w:type="spellEnd"/>
-      <w:r>
-        <w:t xml:space="preserve"> was calculated correctly.</w:t>
+        <w:t>Incorrect – the overDueFine was calculated correctly.</w:t>
       </w:r>
     </w:p>
     <w:p/>
@@ -3128,14 +3064,12 @@
         <w:lastRenderedPageBreak/>
         <w:t xml:space="preserve">H3: </w:t>
       </w:r>
-      <w:proofErr w:type="spellStart"/>
       <w:r>
         <w:rPr>
           <w:rFonts w:ascii="Consolas" w:hAnsi="Consolas"/>
         </w:rPr>
         <w:t>isDamaged</w:t>
       </w:r>
-      <w:proofErr w:type="spellEnd"/>
       <w:r>
         <w:t xml:space="preserve"> is accidentally true, adding additional fines</w:t>
       </w:r>
@@ -3144,77 +3078,50 @@
       <w:r>
         <w:t xml:space="preserve">T3: Set a breakpoint in </w:t>
       </w:r>
-      <w:proofErr w:type="spellStart"/>
-      <w:proofErr w:type="gramStart"/>
       <w:r>
         <w:rPr>
           <w:rFonts w:ascii="Consolas" w:hAnsi="Consolas"/>
         </w:rPr>
-        <w:t>dischargeLoan</w:t>
-      </w:r>
-      <w:proofErr w:type="spellEnd"/>
+        <w:t>dischargeLoan()</w:t>
+      </w:r>
+      <w:r>
+        <w:t xml:space="preserve"> to check the value of </w:t>
+      </w:r>
       <w:r>
         <w:rPr>
           <w:rFonts w:ascii="Consolas" w:hAnsi="Consolas"/>
         </w:rPr>
-        <w:t>(</w:t>
-      </w:r>
-      <w:proofErr w:type="gramEnd"/>
+        <w:t>isDamaged</w:t>
+      </w:r>
+      <w:r>
+        <w:t>.</w:t>
+      </w:r>
+    </w:p>
+    <w:p>
+      <w:r>
+        <w:t xml:space="preserve">R3: </w:t>
+      </w:r>
+      <w:r>
+        <w:t xml:space="preserve">Incorrect </w:t>
+      </w:r>
+      <w:r>
+        <w:t xml:space="preserve"> – </w:t>
+      </w:r>
       <w:r>
         <w:rPr>
           <w:rFonts w:ascii="Consolas" w:hAnsi="Consolas"/>
         </w:rPr>
-        <w:t>)</w:t>
-      </w:r>
-      <w:r>
-        <w:t xml:space="preserve"> to check the value of </w:t>
-      </w:r>
-      <w:proofErr w:type="spellStart"/>
+        <w:t>isDamaged</w:t>
+      </w:r>
+      <w:r>
+        <w:t xml:space="preserve"> is false and if statement to add </w:t>
+      </w:r>
       <w:r>
         <w:rPr>
           <w:rFonts w:ascii="Consolas" w:hAnsi="Consolas"/>
         </w:rPr>
-        <w:t>isDamaged</w:t>
-      </w:r>
-      <w:proofErr w:type="spellEnd"/>
-      <w:r>
-        <w:t>.</w:t>
-      </w:r>
-    </w:p>
-    <w:p>
-      <w:r>
-        <w:t xml:space="preserve">R3: </w:t>
-      </w:r>
-      <w:proofErr w:type="gramStart"/>
-      <w:r>
-        <w:t xml:space="preserve">Incorrect </w:t>
-      </w:r>
-      <w:r>
-        <w:t xml:space="preserve"> –</w:t>
-      </w:r>
-      <w:proofErr w:type="gramEnd"/>
-      <w:r>
-        <w:t xml:space="preserve"> </w:t>
-      </w:r>
-      <w:proofErr w:type="spellStart"/>
-      <w:r>
-        <w:rPr>
-          <w:rFonts w:ascii="Consolas" w:hAnsi="Consolas"/>
-        </w:rPr>
-        <w:t>isDamaged</w:t>
-      </w:r>
-      <w:proofErr w:type="spellEnd"/>
-      <w:r>
-        <w:t xml:space="preserve"> is false and if statement to add </w:t>
-      </w:r>
-      <w:proofErr w:type="spellStart"/>
-      <w:r>
-        <w:rPr>
-          <w:rFonts w:ascii="Consolas" w:hAnsi="Consolas"/>
-        </w:rPr>
         <w:t>damagedFine</w:t>
       </w:r>
-      <w:proofErr w:type="spellEnd"/>
       <w:r>
         <w:t xml:space="preserve"> is not triggered.</w:t>
       </w:r>
@@ -3303,41 +3210,25 @@
       <w:r>
         <w:t xml:space="preserve">H4: </w:t>
       </w:r>
-      <w:proofErr w:type="spellStart"/>
       <w:r>
         <w:rPr>
           <w:rFonts w:ascii="Consolas" w:hAnsi="Consolas"/>
         </w:rPr>
-        <w:t>currentLoan.getFines</w:t>
-      </w:r>
-      <w:proofErr w:type="spellEnd"/>
+        <w:t>currentLoan.getFines()</w:t>
+      </w:r>
+      <w:r>
+        <w:t xml:space="preserve"> calculates the fines incorrectly/</w:t>
+      </w:r>
+    </w:p>
+    <w:p>
+      <w:r>
+        <w:t xml:space="preserve">T4: Set a breakpoint to check value of </w:t>
+      </w:r>
       <w:r>
         <w:rPr>
           <w:rFonts w:ascii="Consolas" w:hAnsi="Consolas"/>
         </w:rPr>
-        <w:t>()</w:t>
-      </w:r>
-      <w:r>
-        <w:t xml:space="preserve"> calculates the fines incorrectly/</w:t>
-      </w:r>
-    </w:p>
-    <w:p>
-      <w:r>
-        <w:t xml:space="preserve">T4: Set a breakpoint to check value of </w:t>
-      </w:r>
-      <w:proofErr w:type="spellStart"/>
-      <w:r>
-        <w:rPr>
-          <w:rFonts w:ascii="Consolas" w:hAnsi="Consolas"/>
-        </w:rPr>
-        <w:t>currentLoans.getFines</w:t>
-      </w:r>
-      <w:proofErr w:type="spellEnd"/>
-      <w:r>
-        <w:rPr>
-          <w:rFonts w:ascii="Consolas" w:hAnsi="Consolas"/>
-        </w:rPr>
-        <w:t>()</w:t>
+        <w:t>currentLoans.getFines()</w:t>
       </w:r>
       <w:r>
         <w:t>.</w:t>
@@ -3439,90 +3330,58 @@
         <w:lastRenderedPageBreak/>
         <w:t xml:space="preserve">H5: </w:t>
       </w:r>
-      <w:proofErr w:type="spellStart"/>
-      <w:proofErr w:type="gramStart"/>
       <w:r>
         <w:rPr>
           <w:rFonts w:ascii="Consolas" w:hAnsi="Consolas"/>
         </w:rPr>
-        <w:t>patron.incurFine</w:t>
-      </w:r>
-      <w:proofErr w:type="spellEnd"/>
-      <w:proofErr w:type="gramEnd"/>
+        <w:t>patron.incurFine()</w:t>
+      </w:r>
+      <w:r>
+        <w:t xml:space="preserve"> has an error, and adds the wrong fine.</w:t>
+      </w:r>
+    </w:p>
+    <w:p>
+      <w:r>
+        <w:t xml:space="preserve">T5: Set a breakpoint to check the value of </w:t>
+      </w:r>
       <w:r>
         <w:rPr>
           <w:rFonts w:ascii="Consolas" w:hAnsi="Consolas"/>
         </w:rPr>
-        <w:t>()</w:t>
-      </w:r>
-      <w:r>
-        <w:t xml:space="preserve"> has an error, and adds the wrong fine.</w:t>
-      </w:r>
-    </w:p>
-    <w:p>
-      <w:r>
-        <w:t xml:space="preserve">T5: Set a breakpoint to check the value of </w:t>
-      </w:r>
-      <w:proofErr w:type="spellStart"/>
+        <w:t>finesOwing</w:t>
+      </w:r>
+      <w:r>
+        <w:t xml:space="preserve"> after </w:t>
+      </w:r>
       <w:r>
         <w:rPr>
           <w:rFonts w:ascii="Consolas" w:hAnsi="Consolas"/>
         </w:rPr>
+        <w:t>incurFines()</w:t>
+      </w:r>
+      <w:r>
+        <w:t xml:space="preserve"> is called.</w:t>
+      </w:r>
+    </w:p>
+    <w:p>
+      <w:r>
+        <w:t xml:space="preserve">R5: Incorrect – </w:t>
+      </w:r>
+      <w:r>
+        <w:rPr>
+          <w:rFonts w:ascii="Consolas" w:hAnsi="Consolas"/>
+        </w:rPr>
         <w:t>finesOwing</w:t>
       </w:r>
-      <w:proofErr w:type="spellEnd"/>
-      <w:r>
-        <w:t xml:space="preserve"> after </w:t>
-      </w:r>
-      <w:proofErr w:type="spellStart"/>
-      <w:proofErr w:type="gramStart"/>
+      <w:r>
+        <w:t xml:space="preserve"> is $2 after </w:t>
+      </w:r>
       <w:r>
         <w:rPr>
           <w:rFonts w:ascii="Consolas" w:hAnsi="Consolas"/>
         </w:rPr>
         <w:t>incurFines</w:t>
       </w:r>
-      <w:proofErr w:type="spellEnd"/>
-      <w:r>
-        <w:rPr>
-          <w:rFonts w:ascii="Consolas" w:hAnsi="Consolas"/>
-        </w:rPr>
-        <w:t>(</w:t>
-      </w:r>
-      <w:proofErr w:type="gramEnd"/>
-      <w:r>
-        <w:rPr>
-          <w:rFonts w:ascii="Consolas" w:hAnsi="Consolas"/>
-        </w:rPr>
-        <w:t>)</w:t>
-      </w:r>
-      <w:r>
-        <w:t xml:space="preserve"> is called.</w:t>
-      </w:r>
-    </w:p>
-    <w:p>
-      <w:r>
-        <w:t xml:space="preserve">R5: Incorrect – </w:t>
-      </w:r>
-      <w:proofErr w:type="spellStart"/>
-      <w:r>
-        <w:rPr>
-          <w:rFonts w:ascii="Consolas" w:hAnsi="Consolas"/>
-        </w:rPr>
-        <w:t>finesOwing</w:t>
-      </w:r>
-      <w:proofErr w:type="spellEnd"/>
-      <w:r>
-        <w:t xml:space="preserve"> is $2 after </w:t>
-      </w:r>
-      <w:proofErr w:type="spellStart"/>
-      <w:r>
-        <w:rPr>
-          <w:rFonts w:ascii="Consolas" w:hAnsi="Consolas"/>
-        </w:rPr>
-        <w:t>incurFines</w:t>
-      </w:r>
-      <w:proofErr w:type="spellEnd"/>
       <w:r>
         <w:t xml:space="preserve"> is called.</w:t>
       </w:r>
@@ -3611,99 +3470,61 @@
       <w:r>
         <w:t xml:space="preserve">H6: </w:t>
       </w:r>
-      <w:proofErr w:type="spellStart"/>
-      <w:proofErr w:type="gramStart"/>
       <w:r>
         <w:rPr>
           <w:rFonts w:ascii="Consolas" w:hAnsi="Consolas"/>
         </w:rPr>
-        <w:t>library.dischargeLoan</w:t>
-      </w:r>
-      <w:proofErr w:type="spellEnd"/>
-      <w:proofErr w:type="gramEnd"/>
+        <w:t>library.dischargeLoan()</w:t>
+      </w:r>
       <w:r>
         <w:rPr>
           <w:rFonts w:ascii="Consolas" w:hAnsi="Consolas"/>
         </w:rPr>
-        <w:t>()</w:t>
+        <w:t>a</w:t>
+      </w:r>
+      <w:r>
+        <w:t xml:space="preserve">dds further fines on top of </w:t>
       </w:r>
       <w:r>
         <w:rPr>
           <w:rFonts w:ascii="Consolas" w:hAnsi="Consolas"/>
         </w:rPr>
-        <w:t>a</w:t>
-      </w:r>
-      <w:r>
-        <w:t xml:space="preserve">dds further fines on top of </w:t>
-      </w:r>
-      <w:proofErr w:type="spellStart"/>
+        <w:t>incurFines()</w:t>
+      </w:r>
+      <w:r>
+        <w:t xml:space="preserve"> </w:t>
+      </w:r>
+    </w:p>
+    <w:p>
+      <w:r>
+        <w:t xml:space="preserve">T6: Set a breakpoint to check value of </w:t>
+      </w:r>
       <w:r>
         <w:rPr>
           <w:rFonts w:ascii="Consolas" w:hAnsi="Consolas"/>
         </w:rPr>
-        <w:t>incurFines</w:t>
-      </w:r>
-      <w:proofErr w:type="spellEnd"/>
+        <w:t>finesOwing</w:t>
+      </w:r>
+      <w:r>
+        <w:t xml:space="preserve"> after </w:t>
+      </w:r>
       <w:r>
         <w:rPr>
           <w:rFonts w:ascii="Consolas" w:hAnsi="Consolas"/>
         </w:rPr>
-        <w:t>()</w:t>
-      </w:r>
-      <w:r>
-        <w:t xml:space="preserve"> </w:t>
-      </w:r>
-    </w:p>
-    <w:p>
-      <w:r>
-        <w:t xml:space="preserve">T6: Set a breakpoint to check value of </w:t>
-      </w:r>
-      <w:proofErr w:type="spellStart"/>
+        <w:t>dischargeLoan()</w:t>
+      </w:r>
+    </w:p>
+    <w:p>
+      <w:r>
+        <w:t xml:space="preserve">R6: Correct! </w:t>
+      </w:r>
       <w:r>
         <w:rPr>
           <w:rFonts w:ascii="Consolas" w:hAnsi="Consolas"/>
         </w:rPr>
         <w:t>finesOwing</w:t>
       </w:r>
-      <w:proofErr w:type="spellEnd"/>
-      <w:r>
-        <w:t xml:space="preserve"> after </w:t>
-      </w:r>
-      <w:proofErr w:type="spellStart"/>
-      <w:proofErr w:type="gramStart"/>
-      <w:r>
-        <w:rPr>
-          <w:rFonts w:ascii="Consolas" w:hAnsi="Consolas"/>
-        </w:rPr>
-        <w:t>dischargeLoan</w:t>
-      </w:r>
-      <w:proofErr w:type="spellEnd"/>
-      <w:r>
-        <w:rPr>
-          <w:rFonts w:ascii="Consolas" w:hAnsi="Consolas"/>
-        </w:rPr>
-        <w:t>(</w:t>
-      </w:r>
-      <w:proofErr w:type="gramEnd"/>
-      <w:r>
-        <w:rPr>
-          <w:rFonts w:ascii="Consolas" w:hAnsi="Consolas"/>
-        </w:rPr>
-        <w:t>)</w:t>
-      </w:r>
-    </w:p>
-    <w:p>
-      <w:r>
-        <w:t xml:space="preserve">R6: Correct! </w:t>
-      </w:r>
-      <w:proofErr w:type="spellStart"/>
-      <w:r>
-        <w:rPr>
-          <w:rFonts w:ascii="Consolas" w:hAnsi="Consolas"/>
-        </w:rPr>
-        <w:t>finesOwing</w:t>
-      </w:r>
-      <w:proofErr w:type="spellEnd"/>
       <w:r>
         <w:t xml:space="preserve"> is now $6.</w:t>
       </w:r>
@@ -3791,26 +3612,54 @@
     <w:p>
       <w:r>
         <w:lastRenderedPageBreak/>
-        <w:t xml:space="preserve">Backwards chaining to inside the </w:t>
-      </w:r>
-      <w:proofErr w:type="spellStart"/>
-      <w:proofErr w:type="gramStart"/>
-      <w:r>
-        <w:rPr>
-          <w:rFonts w:ascii="Consolas" w:hAnsi="Consolas"/>
-        </w:rPr>
-        <w:t>library.dischargeLoan</w:t>
-      </w:r>
-      <w:proofErr w:type="spellEnd"/>
-      <w:proofErr w:type="gramEnd"/>
-      <w:r>
-        <w:rPr>
-          <w:rFonts w:ascii="Consolas" w:hAnsi="Consolas"/>
-        </w:rPr>
-        <w:t>()</w:t>
+        <w:t>Method call narrowed down to library.dischargeLoans()</w:t>
       </w:r>
     </w:p>
     <w:p/>
+    <w:p>
+      <w:r>
+        <w:drawing>
+          <wp:inline distT="0" distB="0" distL="0" distR="0" wp14:anchorId="292D84BD" wp14:editId="524A16C2">
+            <wp:extent cx="4858428" cy="1695687"/>
+            <wp:effectExtent l="0" t="0" r="0" b="0"/>
+            <wp:docPr id="22" name="Picture 22"/>
+            <wp:cNvGraphicFramePr>
+              <a:graphicFrameLocks xmlns:a="http://schemas.openxmlformats.org/drawingml/2006/main" noChangeAspect="1"/>
+            </wp:cNvGraphicFramePr>
+            <a:graphic xmlns:a="http://schemas.openxmlformats.org/drawingml/2006/main">
+              <a:graphicData uri="http://schemas.openxmlformats.org/drawingml/2006/picture">
+                <pic:pic xmlns:pic="http://schemas.openxmlformats.org/drawingml/2006/picture">
+                  <pic:nvPicPr>
+                    <pic:cNvPr id="1" name=""/>
+                    <pic:cNvPicPr/>
+                  </pic:nvPicPr>
+                  <pic:blipFill>
+                    <a:blip r:embed="rId29"/>
+                    <a:stretch>
+                      <a:fillRect/>
+                    </a:stretch>
+                  </pic:blipFill>
+                  <pic:spPr>
+                    <a:xfrm>
+                      <a:off x="0" y="0"/>
+                      <a:ext cx="4858428" cy="1695687"/>
+                    </a:xfrm>
+                    <a:prstGeom prst="rect">
+                      <a:avLst/>
+                    </a:prstGeom>
+                  </pic:spPr>
+                </pic:pic>
+              </a:graphicData>
+            </a:graphic>
+          </wp:inline>
+        </w:drawing>
+      </w:r>
+    </w:p>
+    <w:p>
+      <w:r>
+        <w:t>Wrote a test – failed as expected.</w:t>
+      </w:r>
+    </w:p>
     <w:p/>
     <w:p>
       <w:r>
@@ -4214,15 +4063,7 @@
         <w:pStyle w:val="ListBullet"/>
       </w:pPr>
       <w:r>
-        <w:t xml:space="preserve">Test scenarios (aka test set or test suite) are a set of test scripts that cover a specific functional area, business process, use case, </w:t>
-      </w:r>
-      <w:proofErr w:type="spellStart"/>
-      <w:r>
-        <w:t>etc</w:t>
-      </w:r>
-      <w:proofErr w:type="spellEnd"/>
-      <w:r>
-        <w:t>…</w:t>
+        <w:t>Test scenarios (aka test set or test suite) are a set of test scripts that cover a specific functional area, business process, use case, etc…</w:t>
       </w:r>
     </w:p>
     <w:p>
@@ -4230,15 +4071,7 @@
         <w:pStyle w:val="ListBullet"/>
       </w:pPr>
       <w:r>
-        <w:t xml:space="preserve">For example, a given test scenario might cover an order placed on a web site by an existing customer (another scenario might cover orders placed by new customers) – test scripts within the scenario might cover a single item order, a multiple items order, quantity not on hand exception, </w:t>
-      </w:r>
-      <w:proofErr w:type="spellStart"/>
-      <w:r>
-        <w:t>etc</w:t>
-      </w:r>
-      <w:proofErr w:type="spellEnd"/>
-      <w:r>
-        <w:t>…</w:t>
+        <w:t>For example, a given test scenario might cover an order placed on a web site by an existing customer (another scenario might cover orders placed by new customers) – test scripts within the scenario might cover a single item order, a multiple items order, quantity not on hand exception, etc…</w:t>
       </w:r>
     </w:p>
     <w:p>
@@ -4445,15 +4278,7 @@
         <w:spacing w:before="120"/>
       </w:pPr>
       <w:r>
-        <w:t xml:space="preserve">List the Use Case covered by this Test Scenario – limit the test scenario to just </w:t>
-      </w:r>
-      <w:proofErr w:type="gramStart"/>
-      <w:r>
-        <w:t>one Use</w:t>
-      </w:r>
-      <w:proofErr w:type="gramEnd"/>
-      <w:r>
-        <w:t xml:space="preserve"> Case</w:t>
+        <w:t>List the Use Case covered by this Test Scenario – limit the test scenario to just one Use Case</w:t>
       </w:r>
     </w:p>
     <w:p>
@@ -4765,13 +4590,8 @@
             <w:tcW w:w="3795" w:type="dxa"/>
           </w:tcPr>
           <w:p>
-            <w:proofErr w:type="gramStart"/>
-            <w:r>
-              <w:t>Calculate  1</w:t>
-            </w:r>
-            <w:proofErr w:type="gramEnd"/>
-            <w:r>
-              <w:t xml:space="preserve"> day fine</w:t>
+            <w:r>
+              <w:t>Calculate  1 day fine</w:t>
             </w:r>
           </w:p>
         </w:tc>

</xml_diff>

<commit_message>
tested my first and second trace hypotheses
</commit_message>
<xml_diff>
--- a/A4 Bug Solution.docx
+++ b/A4 Bug Solution.docx
@@ -2236,6 +2236,7 @@
         </w:rPr>
         <w:t xml:space="preserve"> Set breakpoint at </w:t>
       </w:r>
+      <w:proofErr w:type="spellStart"/>
       <w:r>
         <w:rPr>
           <w:rStyle w:val="Strong"/>
@@ -2244,7 +2245,18 @@
           <w:bCs w:val="0"/>
           <w:color w:val="000000"/>
         </w:rPr>
-        <w:t>cardSwiped()</w:t>
+        <w:t>cardSwiped</w:t>
+      </w:r>
+      <w:proofErr w:type="spellEnd"/>
+      <w:r>
+        <w:rPr>
+          <w:rStyle w:val="Strong"/>
+          <w:rFonts w:ascii="Consolas" w:hAnsi="Consolas"/>
+          <w:b w:val="0"/>
+          <w:bCs w:val="0"/>
+          <w:color w:val="000000"/>
+        </w:rPr>
+        <w:t>()</w:t>
       </w:r>
       <w:r>
         <w:rPr>
@@ -2256,6 +2268,7 @@
         </w:rPr>
         <w:t xml:space="preserve"> in </w:t>
       </w:r>
+      <w:proofErr w:type="spellStart"/>
       <w:r>
         <w:rPr>
           <w:rStyle w:val="Strong"/>
@@ -2266,6 +2279,7 @@
         </w:rPr>
         <w:t>PayFineControl</w:t>
       </w:r>
+      <w:proofErr w:type="spellEnd"/>
       <w:r>
         <w:rPr>
           <w:rStyle w:val="Strong"/>
@@ -2703,6 +2717,7 @@
         </w:rPr>
         <w:t xml:space="preserve">at the start of the </w:t>
       </w:r>
+      <w:proofErr w:type="spellStart"/>
       <w:r>
         <w:rPr>
           <w:rStyle w:val="Strong"/>
@@ -2713,6 +2728,7 @@
         </w:rPr>
         <w:t>ReturnItemControl</w:t>
       </w:r>
+      <w:proofErr w:type="spellEnd"/>
       <w:r>
         <w:rPr>
           <w:rStyle w:val="Strong"/>
@@ -2754,6 +2770,7 @@
         </w:rPr>
         <w:t xml:space="preserve">Set breakpoint when </w:t>
       </w:r>
+      <w:proofErr w:type="spellStart"/>
       <w:r>
         <w:rPr>
           <w:rStyle w:val="Strong"/>
@@ -2764,6 +2781,7 @@
         </w:rPr>
         <w:t>currentLoan</w:t>
       </w:r>
+      <w:proofErr w:type="spellEnd"/>
       <w:r>
         <w:rPr>
           <w:rStyle w:val="Strong"/>
@@ -2943,11 +2961,33 @@
       <w:r>
         <w:t xml:space="preserve">H2: The </w:t>
       </w:r>
+      <w:proofErr w:type="spellStart"/>
       <w:r>
         <w:rPr>
           <w:rFonts w:ascii="Consolas" w:hAnsi="Consolas"/>
         </w:rPr>
-        <w:t>library.calculateOverDueFine(itemId)</w:t>
+        <w:t>library.calculateOverDueFine</w:t>
+      </w:r>
+      <w:proofErr w:type="spellEnd"/>
+      <w:r>
+        <w:rPr>
+          <w:rFonts w:ascii="Consolas" w:hAnsi="Consolas"/>
+        </w:rPr>
+        <w:t>(</w:t>
+      </w:r>
+      <w:proofErr w:type="spellStart"/>
+      <w:r>
+        <w:rPr>
+          <w:rFonts w:ascii="Consolas" w:hAnsi="Consolas"/>
+        </w:rPr>
+        <w:t>itemId</w:t>
+      </w:r>
+      <w:proofErr w:type="spellEnd"/>
+      <w:r>
+        <w:rPr>
+          <w:rFonts w:ascii="Consolas" w:hAnsi="Consolas"/>
+        </w:rPr>
+        <w:t>)</w:t>
       </w:r>
       <w:r>
         <w:t xml:space="preserve"> method is inaccurate.</w:t>
@@ -2957,12 +2997,14 @@
       <w:r>
         <w:t xml:space="preserve">T2: Set a breakpoint to see the value of </w:t>
       </w:r>
+      <w:proofErr w:type="spellStart"/>
       <w:r>
         <w:rPr>
           <w:rFonts w:ascii="Consolas" w:hAnsi="Consolas"/>
         </w:rPr>
         <w:t>overDueFine</w:t>
       </w:r>
+      <w:proofErr w:type="spellEnd"/>
       <w:r>
         <w:t>.</w:t>
       </w:r>
@@ -2972,7 +3014,15 @@
         <w:t xml:space="preserve">R2: </w:t>
       </w:r>
       <w:r>
-        <w:t>Incorrect – the overDueFine was calculated correctly.</w:t>
+        <w:t xml:space="preserve">Incorrect – the </w:t>
+      </w:r>
+      <w:proofErr w:type="spellStart"/>
+      <w:r>
+        <w:t>overDueFine</w:t>
+      </w:r>
+      <w:proofErr w:type="spellEnd"/>
+      <w:r>
+        <w:t xml:space="preserve"> was calculated correctly.</w:t>
       </w:r>
     </w:p>
     <w:p/>
@@ -3064,12 +3114,14 @@
         <w:lastRenderedPageBreak/>
         <w:t xml:space="preserve">H3: </w:t>
       </w:r>
+      <w:proofErr w:type="spellStart"/>
       <w:r>
         <w:rPr>
           <w:rFonts w:ascii="Consolas" w:hAnsi="Consolas"/>
         </w:rPr>
         <w:t>isDamaged</w:t>
       </w:r>
+      <w:proofErr w:type="spellEnd"/>
       <w:r>
         <w:t xml:space="preserve"> is accidentally true, adding additional fines</w:t>
       </w:r>
@@ -3078,21 +3130,31 @@
       <w:r>
         <w:t xml:space="preserve">T3: Set a breakpoint in </w:t>
       </w:r>
+      <w:proofErr w:type="spellStart"/>
       <w:r>
         <w:rPr>
           <w:rFonts w:ascii="Consolas" w:hAnsi="Consolas"/>
         </w:rPr>
-        <w:t>dischargeLoan()</w:t>
+        <w:t>dischargeLoan</w:t>
+      </w:r>
+      <w:proofErr w:type="spellEnd"/>
+      <w:r>
+        <w:rPr>
+          <w:rFonts w:ascii="Consolas" w:hAnsi="Consolas"/>
+        </w:rPr>
+        <w:t>()</w:t>
       </w:r>
       <w:r>
         <w:t xml:space="preserve"> to check the value of </w:t>
       </w:r>
+      <w:proofErr w:type="spellStart"/>
       <w:r>
         <w:rPr>
           <w:rFonts w:ascii="Consolas" w:hAnsi="Consolas"/>
         </w:rPr>
         <w:t>isDamaged</w:t>
       </w:r>
+      <w:proofErr w:type="spellEnd"/>
       <w:r>
         <w:t>.</w:t>
       </w:r>
@@ -3107,21 +3169,25 @@
       <w:r>
         <w:t xml:space="preserve"> – </w:t>
       </w:r>
+      <w:proofErr w:type="spellStart"/>
       <w:r>
         <w:rPr>
           <w:rFonts w:ascii="Consolas" w:hAnsi="Consolas"/>
         </w:rPr>
         <w:t>isDamaged</w:t>
       </w:r>
+      <w:proofErr w:type="spellEnd"/>
       <w:r>
         <w:t xml:space="preserve"> is false and if statement to add </w:t>
       </w:r>
+      <w:proofErr w:type="spellStart"/>
       <w:r>
         <w:rPr>
           <w:rFonts w:ascii="Consolas" w:hAnsi="Consolas"/>
         </w:rPr>
         <w:t>damagedFine</w:t>
       </w:r>
+      <w:proofErr w:type="spellEnd"/>
       <w:r>
         <w:t xml:space="preserve"> is not triggered.</w:t>
       </w:r>
@@ -3210,11 +3276,19 @@
       <w:r>
         <w:t xml:space="preserve">H4: </w:t>
       </w:r>
+      <w:proofErr w:type="spellStart"/>
       <w:r>
         <w:rPr>
           <w:rFonts w:ascii="Consolas" w:hAnsi="Consolas"/>
         </w:rPr>
-        <w:t>currentLoan.getFines()</w:t>
+        <w:t>currentLoan.getFines</w:t>
+      </w:r>
+      <w:proofErr w:type="spellEnd"/>
+      <w:r>
+        <w:rPr>
+          <w:rFonts w:ascii="Consolas" w:hAnsi="Consolas"/>
+        </w:rPr>
+        <w:t>()</w:t>
       </w:r>
       <w:r>
         <w:t xml:space="preserve"> calculates the fines incorrectly/</w:t>
@@ -3224,11 +3298,19 @@
       <w:r>
         <w:t xml:space="preserve">T4: Set a breakpoint to check value of </w:t>
       </w:r>
+      <w:proofErr w:type="spellStart"/>
       <w:r>
         <w:rPr>
           <w:rFonts w:ascii="Consolas" w:hAnsi="Consolas"/>
         </w:rPr>
-        <w:t>currentLoans.getFines()</w:t>
+        <w:t>currentLoans.getFines</w:t>
+      </w:r>
+      <w:proofErr w:type="spellEnd"/>
+      <w:r>
+        <w:rPr>
+          <w:rFonts w:ascii="Consolas" w:hAnsi="Consolas"/>
+        </w:rPr>
+        <w:t>()</w:t>
       </w:r>
       <w:r>
         <w:t>.</w:t>
@@ -3330,11 +3412,19 @@
         <w:lastRenderedPageBreak/>
         <w:t xml:space="preserve">H5: </w:t>
       </w:r>
+      <w:proofErr w:type="spellStart"/>
       <w:r>
         <w:rPr>
           <w:rFonts w:ascii="Consolas" w:hAnsi="Consolas"/>
         </w:rPr>
-        <w:t>patron.incurFine()</w:t>
+        <w:t>patron.incurFine</w:t>
+      </w:r>
+      <w:proofErr w:type="spellEnd"/>
+      <w:r>
+        <w:rPr>
+          <w:rFonts w:ascii="Consolas" w:hAnsi="Consolas"/>
+        </w:rPr>
+        <w:t>()</w:t>
       </w:r>
       <w:r>
         <w:t xml:space="preserve"> has an error, and adds the wrong fine.</w:t>
@@ -3344,20 +3434,30 @@
       <w:r>
         <w:t xml:space="preserve">T5: Set a breakpoint to check the value of </w:t>
       </w:r>
+      <w:proofErr w:type="spellStart"/>
       <w:r>
         <w:rPr>
           <w:rFonts w:ascii="Consolas" w:hAnsi="Consolas"/>
         </w:rPr>
         <w:t>finesOwing</w:t>
       </w:r>
+      <w:proofErr w:type="spellEnd"/>
       <w:r>
         <w:t xml:space="preserve"> after </w:t>
       </w:r>
+      <w:proofErr w:type="spellStart"/>
       <w:r>
         <w:rPr>
           <w:rFonts w:ascii="Consolas" w:hAnsi="Consolas"/>
         </w:rPr>
-        <w:t>incurFines()</w:t>
+        <w:t>incurFines</w:t>
+      </w:r>
+      <w:proofErr w:type="spellEnd"/>
+      <w:r>
+        <w:rPr>
+          <w:rFonts w:ascii="Consolas" w:hAnsi="Consolas"/>
+        </w:rPr>
+        <w:t>()</w:t>
       </w:r>
       <w:r>
         <w:t xml:space="preserve"> is called.</w:t>
@@ -3367,21 +3467,25 @@
       <w:r>
         <w:t xml:space="preserve">R5: Incorrect – </w:t>
       </w:r>
+      <w:proofErr w:type="spellStart"/>
       <w:r>
         <w:rPr>
           <w:rFonts w:ascii="Consolas" w:hAnsi="Consolas"/>
         </w:rPr>
         <w:t>finesOwing</w:t>
       </w:r>
+      <w:proofErr w:type="spellEnd"/>
       <w:r>
         <w:t xml:space="preserve"> is $2 after </w:t>
       </w:r>
+      <w:proofErr w:type="spellStart"/>
       <w:r>
         <w:rPr>
           <w:rFonts w:ascii="Consolas" w:hAnsi="Consolas"/>
         </w:rPr>
         <w:t>incurFines</w:t>
       </w:r>
+      <w:proofErr w:type="spellEnd"/>
       <w:r>
         <w:t xml:space="preserve"> is called.</w:t>
       </w:r>
@@ -3470,26 +3574,42 @@
       <w:r>
         <w:t xml:space="preserve">H6: </w:t>
       </w:r>
+      <w:proofErr w:type="spellStart"/>
       <w:r>
         <w:rPr>
           <w:rFonts w:ascii="Consolas" w:hAnsi="Consolas"/>
         </w:rPr>
-        <w:t>library.dischargeLoan()</w:t>
-      </w:r>
+        <w:t>library.dischargeLoan</w:t>
+      </w:r>
+      <w:proofErr w:type="spellEnd"/>
       <w:r>
         <w:rPr>
           <w:rFonts w:ascii="Consolas" w:hAnsi="Consolas"/>
         </w:rPr>
+        <w:t>()</w:t>
+      </w:r>
+      <w:r>
+        <w:rPr>
+          <w:rFonts w:ascii="Consolas" w:hAnsi="Consolas"/>
+        </w:rPr>
         <w:t>a</w:t>
       </w:r>
       <w:r>
         <w:t xml:space="preserve">dds further fines on top of </w:t>
       </w:r>
+      <w:proofErr w:type="spellStart"/>
       <w:r>
         <w:rPr>
           <w:rFonts w:ascii="Consolas" w:hAnsi="Consolas"/>
         </w:rPr>
-        <w:t>incurFines()</w:t>
+        <w:t>incurFines</w:t>
+      </w:r>
+      <w:proofErr w:type="spellEnd"/>
+      <w:r>
+        <w:rPr>
+          <w:rFonts w:ascii="Consolas" w:hAnsi="Consolas"/>
+        </w:rPr>
+        <w:t>()</w:t>
       </w:r>
       <w:r>
         <w:t xml:space="preserve"> </w:t>
@@ -3499,32 +3619,44 @@
       <w:r>
         <w:t xml:space="preserve">T6: Set a breakpoint to check value of </w:t>
       </w:r>
+      <w:proofErr w:type="spellStart"/>
       <w:r>
         <w:rPr>
           <w:rFonts w:ascii="Consolas" w:hAnsi="Consolas"/>
         </w:rPr>
         <w:t>finesOwing</w:t>
       </w:r>
+      <w:proofErr w:type="spellEnd"/>
       <w:r>
         <w:t xml:space="preserve"> after </w:t>
       </w:r>
+      <w:proofErr w:type="spellStart"/>
       <w:r>
         <w:rPr>
           <w:rFonts w:ascii="Consolas" w:hAnsi="Consolas"/>
         </w:rPr>
-        <w:t>dischargeLoan()</w:t>
+        <w:t>dischargeLoan</w:t>
+      </w:r>
+      <w:proofErr w:type="spellEnd"/>
+      <w:r>
+        <w:rPr>
+          <w:rFonts w:ascii="Consolas" w:hAnsi="Consolas"/>
+        </w:rPr>
+        <w:t>()</w:t>
       </w:r>
     </w:p>
     <w:p>
       <w:r>
         <w:t xml:space="preserve">R6: Correct! </w:t>
       </w:r>
+      <w:proofErr w:type="spellStart"/>
       <w:r>
         <w:rPr>
           <w:rFonts w:ascii="Consolas" w:hAnsi="Consolas"/>
         </w:rPr>
         <w:t>finesOwing</w:t>
       </w:r>
+      <w:proofErr w:type="spellEnd"/>
       <w:r>
         <w:t xml:space="preserve"> is now $6.</w:t>
       </w:r>
@@ -3612,7 +3744,15 @@
     <w:p>
       <w:r>
         <w:lastRenderedPageBreak/>
-        <w:t>Method call narrowed down to library.dischargeLoans()</w:t>
+        <w:t xml:space="preserve">Method call narrowed down to </w:t>
+      </w:r>
+      <w:proofErr w:type="spellStart"/>
+      <w:r>
+        <w:t>library.dischargeLoans</w:t>
+      </w:r>
+      <w:proofErr w:type="spellEnd"/>
+      <w:r>
+        <w:t>()</w:t>
       </w:r>
     </w:p>
     <w:p/>
@@ -3657,7 +3797,13 @@
     </w:p>
     <w:p>
       <w:r>
-        <w:t>Wrote a test – failed as expected.</w:t>
+        <w:t xml:space="preserve">Wrote a </w:t>
+      </w:r>
+      <w:r>
+        <w:t xml:space="preserve">unit </w:t>
+      </w:r>
+      <w:r>
+        <w:t>test – failed as expected.</w:t>
       </w:r>
     </w:p>
     <w:p/>
@@ -3712,6 +3858,70 @@
         </w:rPr>
         <w:t xml:space="preserve">H0: </w:t>
       </w:r>
+      <w:proofErr w:type="spellStart"/>
+      <w:r>
+        <w:rPr>
+          <w:rStyle w:val="Strong"/>
+          <w:rFonts w:ascii="Consolas" w:hAnsi="Consolas"/>
+          <w:b w:val="0"/>
+          <w:bCs w:val="0"/>
+          <w:color w:val="000000"/>
+        </w:rPr>
+        <w:t>patron.incurFine</w:t>
+      </w:r>
+      <w:proofErr w:type="spellEnd"/>
+      <w:r>
+        <w:rPr>
+          <w:rStyle w:val="Strong"/>
+          <w:rFonts w:ascii="Consolas" w:hAnsi="Consolas"/>
+          <w:b w:val="0"/>
+          <w:bCs w:val="0"/>
+          <w:color w:val="000000"/>
+        </w:rPr>
+        <w:t>()</w:t>
+      </w:r>
+      <w:r>
+        <w:rPr>
+          <w:rStyle w:val="Strong"/>
+          <w:rFonts w:ascii="Source Sans Pro" w:hAnsi="Source Sans Pro"/>
+          <w:b w:val="0"/>
+          <w:bCs w:val="0"/>
+          <w:color w:val="000000"/>
+        </w:rPr>
+        <w:t xml:space="preserve"> in the </w:t>
+      </w:r>
+      <w:proofErr w:type="spellStart"/>
+      <w:r>
+        <w:rPr>
+          <w:rStyle w:val="Strong"/>
+          <w:rFonts w:ascii="Consolas" w:hAnsi="Consolas"/>
+          <w:b w:val="0"/>
+          <w:bCs w:val="0"/>
+          <w:color w:val="000000"/>
+        </w:rPr>
+        <w:t>library.dischargeLoan</w:t>
+      </w:r>
+      <w:proofErr w:type="spellEnd"/>
+      <w:r>
+        <w:rPr>
+          <w:rStyle w:val="Strong"/>
+          <w:rFonts w:ascii="Consolas" w:hAnsi="Consolas"/>
+          <w:b w:val="0"/>
+          <w:bCs w:val="0"/>
+          <w:color w:val="000000"/>
+        </w:rPr>
+        <w:t>()</w:t>
+      </w:r>
+      <w:r>
+        <w:rPr>
+          <w:rStyle w:val="Strong"/>
+          <w:rFonts w:ascii="Source Sans Pro" w:hAnsi="Source Sans Pro"/>
+          <w:b w:val="0"/>
+          <w:bCs w:val="0"/>
+          <w:color w:val="000000"/>
+        </w:rPr>
+        <w:t xml:space="preserve"> method adds extra fine.</w:t>
+      </w:r>
     </w:p>
     <w:p>
       <w:pPr>
@@ -3733,6 +3943,16 @@
         </w:rPr>
         <w:t>T0:</w:t>
       </w:r>
+      <w:r>
+        <w:rPr>
+          <w:rStyle w:val="Strong"/>
+          <w:rFonts w:ascii="Source Sans Pro" w:hAnsi="Source Sans Pro"/>
+          <w:b w:val="0"/>
+          <w:bCs w:val="0"/>
+          <w:color w:val="000000"/>
+        </w:rPr>
+        <w:t xml:space="preserve"> Set a breakpoint immediately after the line of code, to see the value.</w:t>
+      </w:r>
     </w:p>
     <w:p>
       <w:pPr>
@@ -3754,43 +3974,449 @@
         </w:rPr>
         <w:t>R0:</w:t>
       </w:r>
-    </w:p>
-    <w:p>
-      <w:pPr>
-        <w:rPr>
-          <w:rStyle w:val="Strong"/>
-          <w:rFonts w:ascii="Source Sans Pro" w:hAnsi="Source Sans Pro"/>
-          <w:b w:val="0"/>
-          <w:bCs w:val="0"/>
-          <w:color w:val="000000"/>
-        </w:rPr>
-      </w:pPr>
-      <w:r>
-        <w:rPr>
-          <w:rStyle w:val="Strong"/>
-          <w:rFonts w:ascii="Source Sans Pro" w:hAnsi="Source Sans Pro"/>
-          <w:b w:val="0"/>
-          <w:bCs w:val="0"/>
-          <w:color w:val="000000"/>
-        </w:rPr>
-        <w:t>Test screenshots</w:t>
-      </w:r>
-      <w:r>
-        <w:rPr>
-          <w:rStyle w:val="Strong"/>
-          <w:rFonts w:ascii="Source Sans Pro" w:hAnsi="Source Sans Pro"/>
-          <w:b w:val="0"/>
-          <w:bCs w:val="0"/>
-          <w:color w:val="000000"/>
-        </w:rPr>
-        <w:t xml:space="preserve"> of the buggy code</w:t>
-      </w:r>
-    </w:p>
-    <w:p>
-      <w:pPr>
-        <w:rPr>
-          <w:rStyle w:val="Strong"/>
-          <w:rFonts w:ascii="Source Sans Pro" w:hAnsi="Source Sans Pro"/>
+      <w:r>
+        <w:rPr>
+          <w:rStyle w:val="Strong"/>
+          <w:rFonts w:ascii="Source Sans Pro" w:hAnsi="Source Sans Pro"/>
+          <w:b w:val="0"/>
+          <w:bCs w:val="0"/>
+          <w:color w:val="000000"/>
+        </w:rPr>
+        <w:t xml:space="preserve"> Correct! </w:t>
+      </w:r>
+      <w:proofErr w:type="spellStart"/>
+      <w:r>
+        <w:rPr>
+          <w:rStyle w:val="Strong"/>
+          <w:rFonts w:ascii="Source Sans Pro" w:hAnsi="Source Sans Pro"/>
+          <w:b w:val="0"/>
+          <w:bCs w:val="0"/>
+          <w:color w:val="000000"/>
+        </w:rPr>
+        <w:t>finesOwed</w:t>
+      </w:r>
+      <w:proofErr w:type="spellEnd"/>
+      <w:r>
+        <w:rPr>
+          <w:rStyle w:val="Strong"/>
+          <w:rFonts w:ascii="Source Sans Pro" w:hAnsi="Source Sans Pro"/>
+          <w:b w:val="0"/>
+          <w:bCs w:val="0"/>
+          <w:color w:val="000000"/>
+        </w:rPr>
+        <w:t xml:space="preserve"> changes from 2 to 4. Part of bug found.</w:t>
+      </w:r>
+    </w:p>
+    <w:p>
+      <w:pPr>
+        <w:rPr>
+          <w:rStyle w:val="Strong"/>
+          <w:rFonts w:ascii="Source Sans Pro" w:hAnsi="Source Sans Pro"/>
+          <w:b w:val="0"/>
+          <w:bCs w:val="0"/>
+          <w:color w:val="000000"/>
+        </w:rPr>
+      </w:pPr>
+    </w:p>
+    <w:p>
+      <w:pPr>
+        <w:rPr>
+          <w:rStyle w:val="Strong"/>
+          <w:rFonts w:ascii="Source Sans Pro" w:hAnsi="Source Sans Pro"/>
+          <w:color w:val="000000"/>
+        </w:rPr>
+      </w:pPr>
+      <w:r>
+        <w:rPr>
+          <w:rStyle w:val="Strong"/>
+          <w:rFonts w:ascii="Source Sans Pro" w:hAnsi="Source Sans Pro"/>
+          <w:b w:val="0"/>
+          <w:bCs w:val="0"/>
+          <w:color w:val="000000"/>
+        </w:rPr>
+        <w:drawing>
+          <wp:inline distT="0" distB="0" distL="0" distR="0" wp14:anchorId="04B27971" wp14:editId="3B37DB7D">
+            <wp:extent cx="5727700" cy="1724660"/>
+            <wp:effectExtent l="0" t="0" r="6350" b="8890"/>
+            <wp:docPr id="23" name="Picture 23"/>
+            <wp:cNvGraphicFramePr>
+              <a:graphicFrameLocks xmlns:a="http://schemas.openxmlformats.org/drawingml/2006/main" noChangeAspect="1"/>
+            </wp:cNvGraphicFramePr>
+            <a:graphic xmlns:a="http://schemas.openxmlformats.org/drawingml/2006/main">
+              <a:graphicData uri="http://schemas.openxmlformats.org/drawingml/2006/picture">
+                <pic:pic xmlns:pic="http://schemas.openxmlformats.org/drawingml/2006/picture">
+                  <pic:nvPicPr>
+                    <pic:cNvPr id="1" name=""/>
+                    <pic:cNvPicPr/>
+                  </pic:nvPicPr>
+                  <pic:blipFill>
+                    <a:blip r:embed="rId30"/>
+                    <a:stretch>
+                      <a:fillRect/>
+                    </a:stretch>
+                  </pic:blipFill>
+                  <pic:spPr>
+                    <a:xfrm>
+                      <a:off x="0" y="0"/>
+                      <a:ext cx="5727700" cy="1724660"/>
+                    </a:xfrm>
+                    <a:prstGeom prst="rect">
+                      <a:avLst/>
+                    </a:prstGeom>
+                  </pic:spPr>
+                </pic:pic>
+              </a:graphicData>
+            </a:graphic>
+          </wp:inline>
+        </w:drawing>
+      </w:r>
+    </w:p>
+    <w:p>
+      <w:pPr>
+        <w:rPr>
+          <w:rStyle w:val="Strong"/>
+          <w:rFonts w:ascii="Source Sans Pro" w:hAnsi="Source Sans Pro"/>
+          <w:color w:val="000000"/>
+        </w:rPr>
+      </w:pPr>
+      <w:r>
+        <w:rPr>
+          <w:rStyle w:val="Strong"/>
+          <w:rFonts w:ascii="Source Sans Pro" w:hAnsi="Source Sans Pro"/>
+          <w:color w:val="000000"/>
+        </w:rPr>
+        <w:drawing>
+          <wp:inline distT="0" distB="0" distL="0" distR="0" wp14:anchorId="2459E367" wp14:editId="27759A7F">
+            <wp:extent cx="3896269" cy="2762636"/>
+            <wp:effectExtent l="0" t="0" r="9525" b="0"/>
+            <wp:docPr id="24" name="Picture 24" descr="Text&#10;&#10;Description automatically generated"/>
+            <wp:cNvGraphicFramePr>
+              <a:graphicFrameLocks xmlns:a="http://schemas.openxmlformats.org/drawingml/2006/main" noChangeAspect="1"/>
+            </wp:cNvGraphicFramePr>
+            <a:graphic xmlns:a="http://schemas.openxmlformats.org/drawingml/2006/main">
+              <a:graphicData uri="http://schemas.openxmlformats.org/drawingml/2006/picture">
+                <pic:pic xmlns:pic="http://schemas.openxmlformats.org/drawingml/2006/picture">
+                  <pic:nvPicPr>
+                    <pic:cNvPr id="24" name="Picture 24" descr="Text&#10;&#10;Description automatically generated"/>
+                    <pic:cNvPicPr/>
+                  </pic:nvPicPr>
+                  <pic:blipFill>
+                    <a:blip r:embed="rId31"/>
+                    <a:stretch>
+                      <a:fillRect/>
+                    </a:stretch>
+                  </pic:blipFill>
+                  <pic:spPr>
+                    <a:xfrm>
+                      <a:off x="0" y="0"/>
+                      <a:ext cx="3896269" cy="2762636"/>
+                    </a:xfrm>
+                    <a:prstGeom prst="rect">
+                      <a:avLst/>
+                    </a:prstGeom>
+                  </pic:spPr>
+                </pic:pic>
+              </a:graphicData>
+            </a:graphic>
+          </wp:inline>
+        </w:drawing>
+      </w:r>
+    </w:p>
+    <w:p>
+      <w:pPr>
+        <w:rPr>
+          <w:rStyle w:val="Strong"/>
+          <w:rFonts w:ascii="Source Sans Pro" w:hAnsi="Source Sans Pro"/>
+          <w:color w:val="000000"/>
+        </w:rPr>
+      </w:pPr>
+    </w:p>
+    <w:p>
+      <w:pPr>
+        <w:rPr>
+          <w:rStyle w:val="Strong"/>
+          <w:rFonts w:ascii="Source Sans Pro" w:hAnsi="Source Sans Pro"/>
+          <w:color w:val="000000"/>
+        </w:rPr>
+      </w:pPr>
+    </w:p>
+    <w:p>
+      <w:pPr>
+        <w:rPr>
+          <w:rStyle w:val="Strong"/>
+          <w:rFonts w:ascii="Source Sans Pro" w:hAnsi="Source Sans Pro"/>
+          <w:color w:val="000000"/>
+        </w:rPr>
+      </w:pPr>
+    </w:p>
+    <w:p>
+      <w:pPr>
+        <w:rPr>
+          <w:rStyle w:val="Strong"/>
+          <w:rFonts w:ascii="Source Sans Pro" w:hAnsi="Source Sans Pro"/>
+          <w:b w:val="0"/>
+          <w:bCs w:val="0"/>
+          <w:color w:val="000000"/>
+        </w:rPr>
+      </w:pPr>
+      <w:r>
+        <w:rPr>
+          <w:rStyle w:val="Strong"/>
+          <w:rFonts w:ascii="Source Sans Pro" w:hAnsi="Source Sans Pro"/>
+          <w:b w:val="0"/>
+          <w:bCs w:val="0"/>
+          <w:color w:val="000000"/>
+        </w:rPr>
+        <w:lastRenderedPageBreak/>
+        <w:t>H1</w:t>
+      </w:r>
+      <w:r>
+        <w:rPr>
+          <w:rStyle w:val="Strong"/>
+          <w:rFonts w:ascii="Source Sans Pro" w:hAnsi="Source Sans Pro"/>
+          <w:b w:val="0"/>
+          <w:bCs w:val="0"/>
+          <w:color w:val="000000"/>
+        </w:rPr>
+        <w:t xml:space="preserve">: </w:t>
+      </w:r>
+      <w:proofErr w:type="spellStart"/>
+      <w:r>
+        <w:rPr>
+          <w:rStyle w:val="Strong"/>
+          <w:rFonts w:ascii="Source Sans Pro" w:hAnsi="Source Sans Pro"/>
+          <w:b w:val="0"/>
+          <w:bCs w:val="0"/>
+          <w:color w:val="000000"/>
+        </w:rPr>
+        <w:t>isDamaged</w:t>
+      </w:r>
+      <w:proofErr w:type="spellEnd"/>
+      <w:r>
+        <w:rPr>
+          <w:rStyle w:val="Strong"/>
+          <w:rFonts w:ascii="Source Sans Pro" w:hAnsi="Source Sans Pro"/>
+          <w:b w:val="0"/>
+          <w:bCs w:val="0"/>
+          <w:color w:val="000000"/>
+        </w:rPr>
+        <w:t xml:space="preserve"> value is true, patron incurs extra fines.</w:t>
+      </w:r>
+    </w:p>
+    <w:p>
+      <w:pPr>
+        <w:rPr>
+          <w:rStyle w:val="Strong"/>
+          <w:rFonts w:ascii="Source Sans Pro" w:hAnsi="Source Sans Pro"/>
+          <w:b w:val="0"/>
+          <w:bCs w:val="0"/>
+          <w:color w:val="000000"/>
+        </w:rPr>
+      </w:pPr>
+      <w:r>
+        <w:rPr>
+          <w:rStyle w:val="Strong"/>
+          <w:rFonts w:ascii="Source Sans Pro" w:hAnsi="Source Sans Pro"/>
+          <w:b w:val="0"/>
+          <w:bCs w:val="0"/>
+          <w:color w:val="000000"/>
+        </w:rPr>
+        <w:t>T1: Set a breakpoint in the body of the if statement to see value.</w:t>
+      </w:r>
+    </w:p>
+    <w:p>
+      <w:pPr>
+        <w:rPr>
+          <w:rStyle w:val="Strong"/>
+          <w:rFonts w:ascii="Source Sans Pro" w:hAnsi="Source Sans Pro"/>
+          <w:b w:val="0"/>
+          <w:bCs w:val="0"/>
+          <w:color w:val="000000"/>
+        </w:rPr>
+      </w:pPr>
+      <w:r>
+        <w:rPr>
+          <w:rStyle w:val="Strong"/>
+          <w:rFonts w:ascii="Source Sans Pro" w:hAnsi="Source Sans Pro"/>
+          <w:b w:val="0"/>
+          <w:bCs w:val="0"/>
+          <w:color w:val="000000"/>
+        </w:rPr>
+        <w:t xml:space="preserve">R1: Incorrect, </w:t>
+      </w:r>
+      <w:proofErr w:type="spellStart"/>
+      <w:r>
+        <w:rPr>
+          <w:rStyle w:val="Strong"/>
+          <w:rFonts w:ascii="Source Sans Pro" w:hAnsi="Source Sans Pro"/>
+          <w:b w:val="0"/>
+          <w:bCs w:val="0"/>
+          <w:color w:val="000000"/>
+        </w:rPr>
+        <w:t>isDamaged</w:t>
+      </w:r>
+      <w:proofErr w:type="spellEnd"/>
+      <w:r>
+        <w:rPr>
+          <w:rStyle w:val="Strong"/>
+          <w:rFonts w:ascii="Source Sans Pro" w:hAnsi="Source Sans Pro"/>
+          <w:b w:val="0"/>
+          <w:bCs w:val="0"/>
+          <w:color w:val="000000"/>
+        </w:rPr>
+        <w:t xml:space="preserve"> is false.</w:t>
+      </w:r>
+    </w:p>
+    <w:p>
+      <w:pPr>
+        <w:rPr>
+          <w:rStyle w:val="Strong"/>
+          <w:rFonts w:ascii="Source Sans Pro" w:hAnsi="Source Sans Pro"/>
+          <w:b w:val="0"/>
+          <w:bCs w:val="0"/>
+          <w:color w:val="000000"/>
+        </w:rPr>
+      </w:pPr>
+    </w:p>
+    <w:p>
+      <w:pPr>
+        <w:rPr>
+          <w:rStyle w:val="Strong"/>
+          <w:rFonts w:ascii="Source Sans Pro" w:hAnsi="Source Sans Pro"/>
+          <w:b w:val="0"/>
+          <w:bCs w:val="0"/>
+          <w:color w:val="000000"/>
+        </w:rPr>
+      </w:pPr>
+      <w:r>
+        <w:rPr>
+          <w:rStyle w:val="Strong"/>
+          <w:rFonts w:ascii="Source Sans Pro" w:hAnsi="Source Sans Pro"/>
+          <w:b w:val="0"/>
+          <w:bCs w:val="0"/>
+          <w:color w:val="000000"/>
+        </w:rPr>
+        <w:drawing>
+          <wp:inline distT="0" distB="0" distL="0" distR="0" wp14:anchorId="0C8820A0" wp14:editId="5D585983">
+            <wp:extent cx="3829584" cy="2943636"/>
+            <wp:effectExtent l="0" t="0" r="0" b="9525"/>
+            <wp:docPr id="25" name="Picture 25"/>
+            <wp:cNvGraphicFramePr>
+              <a:graphicFrameLocks xmlns:a="http://schemas.openxmlformats.org/drawingml/2006/main" noChangeAspect="1"/>
+            </wp:cNvGraphicFramePr>
+            <a:graphic xmlns:a="http://schemas.openxmlformats.org/drawingml/2006/main">
+              <a:graphicData uri="http://schemas.openxmlformats.org/drawingml/2006/picture">
+                <pic:pic xmlns:pic="http://schemas.openxmlformats.org/drawingml/2006/picture">
+                  <pic:nvPicPr>
+                    <pic:cNvPr id="1" name=""/>
+                    <pic:cNvPicPr/>
+                  </pic:nvPicPr>
+                  <pic:blipFill>
+                    <a:blip r:embed="rId32"/>
+                    <a:stretch>
+                      <a:fillRect/>
+                    </a:stretch>
+                  </pic:blipFill>
+                  <pic:spPr>
+                    <a:xfrm>
+                      <a:off x="0" y="0"/>
+                      <a:ext cx="3829584" cy="2943636"/>
+                    </a:xfrm>
+                    <a:prstGeom prst="rect">
+                      <a:avLst/>
+                    </a:prstGeom>
+                  </pic:spPr>
+                </pic:pic>
+              </a:graphicData>
+            </a:graphic>
+          </wp:inline>
+        </w:drawing>
+      </w:r>
+    </w:p>
+    <w:p>
+      <w:pPr>
+        <w:rPr>
+          <w:rStyle w:val="Strong"/>
+          <w:rFonts w:ascii="Source Sans Pro" w:hAnsi="Source Sans Pro"/>
+          <w:b w:val="0"/>
+          <w:bCs w:val="0"/>
+          <w:color w:val="000000"/>
+        </w:rPr>
+      </w:pPr>
+      <w:r>
+        <w:rPr>
+          <w:rStyle w:val="Strong"/>
+          <w:rFonts w:ascii="Source Sans Pro" w:hAnsi="Source Sans Pro"/>
+          <w:b w:val="0"/>
+          <w:bCs w:val="0"/>
+          <w:color w:val="000000"/>
+        </w:rPr>
+        <w:drawing>
+          <wp:inline distT="0" distB="0" distL="0" distR="0" wp14:anchorId="34E762D1" wp14:editId="24432836">
+            <wp:extent cx="5727700" cy="1480820"/>
+            <wp:effectExtent l="0" t="0" r="6350" b="5080"/>
+            <wp:docPr id="26" name="Picture 26"/>
+            <wp:cNvGraphicFramePr>
+              <a:graphicFrameLocks xmlns:a="http://schemas.openxmlformats.org/drawingml/2006/main" noChangeAspect="1"/>
+            </wp:cNvGraphicFramePr>
+            <a:graphic xmlns:a="http://schemas.openxmlformats.org/drawingml/2006/main">
+              <a:graphicData uri="http://schemas.openxmlformats.org/drawingml/2006/picture">
+                <pic:pic xmlns:pic="http://schemas.openxmlformats.org/drawingml/2006/picture">
+                  <pic:nvPicPr>
+                    <pic:cNvPr id="1" name=""/>
+                    <pic:cNvPicPr/>
+                  </pic:nvPicPr>
+                  <pic:blipFill>
+                    <a:blip r:embed="rId33"/>
+                    <a:stretch>
+                      <a:fillRect/>
+                    </a:stretch>
+                  </pic:blipFill>
+                  <pic:spPr>
+                    <a:xfrm>
+                      <a:off x="0" y="0"/>
+                      <a:ext cx="5727700" cy="1480820"/>
+                    </a:xfrm>
+                    <a:prstGeom prst="rect">
+                      <a:avLst/>
+                    </a:prstGeom>
+                  </pic:spPr>
+                </pic:pic>
+              </a:graphicData>
+            </a:graphic>
+          </wp:inline>
+        </w:drawing>
+      </w:r>
+    </w:p>
+    <w:p>
+      <w:pPr>
+        <w:rPr>
+          <w:rStyle w:val="Strong"/>
+          <w:rFonts w:ascii="Source Sans Pro" w:hAnsi="Source Sans Pro"/>
+          <w:b w:val="0"/>
+          <w:bCs w:val="0"/>
+          <w:color w:val="000000"/>
+        </w:rPr>
+      </w:pPr>
+    </w:p>
+    <w:p>
+      <w:pPr>
+        <w:rPr>
+          <w:rStyle w:val="Strong"/>
+          <w:rFonts w:ascii="Source Sans Pro" w:hAnsi="Source Sans Pro"/>
+          <w:b w:val="0"/>
+          <w:bCs w:val="0"/>
+          <w:color w:val="000000"/>
+        </w:rPr>
+      </w:pPr>
+    </w:p>
+    <w:p>
+      <w:pPr>
+        <w:rPr>
+          <w:rStyle w:val="Strong"/>
+          <w:rFonts w:ascii="Source Sans Pro" w:hAnsi="Source Sans Pro"/>
+          <w:b w:val="0"/>
+          <w:bCs w:val="0"/>
           <w:color w:val="000000"/>
         </w:rPr>
       </w:pPr>
@@ -4063,7 +4689,15 @@
         <w:pStyle w:val="ListBullet"/>
       </w:pPr>
       <w:r>
-        <w:t>Test scenarios (aka test set or test suite) are a set of test scripts that cover a specific functional area, business process, use case, etc…</w:t>
+        <w:t xml:space="preserve">Test scenarios (aka test set or test suite) are a set of test scripts that cover a specific functional area, business process, use case, </w:t>
+      </w:r>
+      <w:proofErr w:type="spellStart"/>
+      <w:r>
+        <w:t>etc</w:t>
+      </w:r>
+      <w:proofErr w:type="spellEnd"/>
+      <w:r>
+        <w:t>…</w:t>
       </w:r>
     </w:p>
     <w:p>
@@ -4071,7 +4705,15 @@
         <w:pStyle w:val="ListBullet"/>
       </w:pPr>
       <w:r>
-        <w:t>For example, a given test scenario might cover an order placed on a web site by an existing customer (another scenario might cover orders placed by new customers) – test scripts within the scenario might cover a single item order, a multiple items order, quantity not on hand exception, etc…</w:t>
+        <w:t xml:space="preserve">For example, a given test scenario might cover an order placed on a web site by an existing customer (another scenario might cover orders placed by new customers) – test scripts within the scenario might cover a single item order, a multiple items order, quantity not on hand exception, </w:t>
+      </w:r>
+      <w:proofErr w:type="spellStart"/>
+      <w:r>
+        <w:t>etc</w:t>
+      </w:r>
+      <w:proofErr w:type="spellEnd"/>
+      <w:r>
+        <w:t>…</w:t>
       </w:r>
     </w:p>
     <w:p>

</xml_diff>

<commit_message>
tested my third and fourth trace hypotheses
</commit_message>
<xml_diff>
--- a/A4 Bug Solution.docx
+++ b/A4 Bug Solution.docx
@@ -2236,7 +2236,6 @@
         </w:rPr>
         <w:t xml:space="preserve"> Set breakpoint at </w:t>
       </w:r>
-      <w:proofErr w:type="spellStart"/>
       <w:r>
         <w:rPr>
           <w:rStyle w:val="Strong"/>
@@ -2245,9 +2244,18 @@
           <w:bCs w:val="0"/>
           <w:color w:val="000000"/>
         </w:rPr>
-        <w:t>cardSwiped</w:t>
-      </w:r>
-      <w:proofErr w:type="spellEnd"/>
+        <w:t>cardSwiped()</w:t>
+      </w:r>
+      <w:r>
+        <w:rPr>
+          <w:rStyle w:val="Strong"/>
+          <w:rFonts w:ascii="Source Sans Pro" w:hAnsi="Source Sans Pro"/>
+          <w:b w:val="0"/>
+          <w:bCs w:val="0"/>
+          <w:color w:val="000000"/>
+        </w:rPr>
+        <w:t xml:space="preserve"> in </w:t>
+      </w:r>
       <w:r>
         <w:rPr>
           <w:rStyle w:val="Strong"/>
@@ -2256,30 +2264,8 @@
           <w:bCs w:val="0"/>
           <w:color w:val="000000"/>
         </w:rPr>
-        <w:t>()</w:t>
-      </w:r>
-      <w:r>
-        <w:rPr>
-          <w:rStyle w:val="Strong"/>
-          <w:rFonts w:ascii="Source Sans Pro" w:hAnsi="Source Sans Pro"/>
-          <w:b w:val="0"/>
-          <w:bCs w:val="0"/>
-          <w:color w:val="000000"/>
-        </w:rPr>
-        <w:t xml:space="preserve"> in </w:t>
-      </w:r>
-      <w:proofErr w:type="spellStart"/>
-      <w:r>
-        <w:rPr>
-          <w:rStyle w:val="Strong"/>
-          <w:rFonts w:ascii="Consolas" w:hAnsi="Consolas"/>
-          <w:b w:val="0"/>
-          <w:bCs w:val="0"/>
-          <w:color w:val="000000"/>
-        </w:rPr>
         <w:t>PayFineControl</w:t>
       </w:r>
-      <w:proofErr w:type="spellEnd"/>
       <w:r>
         <w:rPr>
           <w:rStyle w:val="Strong"/>
@@ -2717,7 +2703,6 @@
         </w:rPr>
         <w:t xml:space="preserve">at the start of the </w:t>
       </w:r>
-      <w:proofErr w:type="spellStart"/>
       <w:r>
         <w:rPr>
           <w:rStyle w:val="Strong"/>
@@ -2728,7 +2713,6 @@
         </w:rPr>
         <w:t>ReturnItemControl</w:t>
       </w:r>
-      <w:proofErr w:type="spellEnd"/>
       <w:r>
         <w:rPr>
           <w:rStyle w:val="Strong"/>
@@ -2770,7 +2754,6 @@
         </w:rPr>
         <w:t xml:space="preserve">Set breakpoint when </w:t>
       </w:r>
-      <w:proofErr w:type="spellStart"/>
       <w:r>
         <w:rPr>
           <w:rStyle w:val="Strong"/>
@@ -2781,7 +2764,6 @@
         </w:rPr>
         <w:t>currentLoan</w:t>
       </w:r>
-      <w:proofErr w:type="spellEnd"/>
       <w:r>
         <w:rPr>
           <w:rStyle w:val="Strong"/>
@@ -2961,50 +2943,26 @@
       <w:r>
         <w:t xml:space="preserve">H2: The </w:t>
       </w:r>
-      <w:proofErr w:type="spellStart"/>
       <w:r>
         <w:rPr>
           <w:rFonts w:ascii="Consolas" w:hAnsi="Consolas"/>
         </w:rPr>
-        <w:t>library.calculateOverDueFine</w:t>
-      </w:r>
-      <w:proofErr w:type="spellEnd"/>
+        <w:t>library.calculateOverDueFine(itemId)</w:t>
+      </w:r>
+      <w:r>
+        <w:t xml:space="preserve"> method is inaccurate.</w:t>
+      </w:r>
+    </w:p>
+    <w:p>
+      <w:r>
+        <w:t xml:space="preserve">T2: Set a breakpoint to see the value of </w:t>
+      </w:r>
       <w:r>
         <w:rPr>
           <w:rFonts w:ascii="Consolas" w:hAnsi="Consolas"/>
         </w:rPr>
-        <w:t>(</w:t>
-      </w:r>
-      <w:proofErr w:type="spellStart"/>
-      <w:r>
-        <w:rPr>
-          <w:rFonts w:ascii="Consolas" w:hAnsi="Consolas"/>
-        </w:rPr>
-        <w:t>itemId</w:t>
-      </w:r>
-      <w:proofErr w:type="spellEnd"/>
-      <w:r>
-        <w:rPr>
-          <w:rFonts w:ascii="Consolas" w:hAnsi="Consolas"/>
-        </w:rPr>
-        <w:t>)</w:t>
-      </w:r>
-      <w:r>
-        <w:t xml:space="preserve"> method is inaccurate.</w:t>
-      </w:r>
-    </w:p>
-    <w:p>
-      <w:r>
-        <w:t xml:space="preserve">T2: Set a breakpoint to see the value of </w:t>
-      </w:r>
-      <w:proofErr w:type="spellStart"/>
-      <w:r>
-        <w:rPr>
-          <w:rFonts w:ascii="Consolas" w:hAnsi="Consolas"/>
-        </w:rPr>
         <w:t>overDueFine</w:t>
       </w:r>
-      <w:proofErr w:type="spellEnd"/>
       <w:r>
         <w:t>.</w:t>
       </w:r>
@@ -3014,15 +2972,7 @@
         <w:t xml:space="preserve">R2: </w:t>
       </w:r>
       <w:r>
-        <w:t xml:space="preserve">Incorrect – the </w:t>
-      </w:r>
-      <w:proofErr w:type="spellStart"/>
-      <w:r>
-        <w:t>overDueFine</w:t>
-      </w:r>
-      <w:proofErr w:type="spellEnd"/>
-      <w:r>
-        <w:t xml:space="preserve"> was calculated correctly.</w:t>
+        <w:t>Incorrect – the overDueFine was calculated correctly.</w:t>
       </w:r>
     </w:p>
     <w:p/>
@@ -3114,14 +3064,12 @@
         <w:lastRenderedPageBreak/>
         <w:t xml:space="preserve">H3: </w:t>
       </w:r>
-      <w:proofErr w:type="spellStart"/>
       <w:r>
         <w:rPr>
           <w:rFonts w:ascii="Consolas" w:hAnsi="Consolas"/>
         </w:rPr>
         <w:t>isDamaged</w:t>
       </w:r>
-      <w:proofErr w:type="spellEnd"/>
       <w:r>
         <w:t xml:space="preserve"> is accidentally true, adding additional fines</w:t>
       </w:r>
@@ -3130,64 +3078,50 @@
       <w:r>
         <w:t xml:space="preserve">T3: Set a breakpoint in </w:t>
       </w:r>
-      <w:proofErr w:type="spellStart"/>
       <w:r>
         <w:rPr>
           <w:rFonts w:ascii="Consolas" w:hAnsi="Consolas"/>
         </w:rPr>
-        <w:t>dischargeLoan</w:t>
-      </w:r>
-      <w:proofErr w:type="spellEnd"/>
+        <w:t>dischargeLoan()</w:t>
+      </w:r>
+      <w:r>
+        <w:t xml:space="preserve"> to check the value of </w:t>
+      </w:r>
       <w:r>
         <w:rPr>
           <w:rFonts w:ascii="Consolas" w:hAnsi="Consolas"/>
         </w:rPr>
-        <w:t>()</w:t>
-      </w:r>
-      <w:r>
-        <w:t xml:space="preserve"> to check the value of </w:t>
-      </w:r>
-      <w:proofErr w:type="spellStart"/>
+        <w:t>isDamaged</w:t>
+      </w:r>
+      <w:r>
+        <w:t>.</w:t>
+      </w:r>
+    </w:p>
+    <w:p>
+      <w:r>
+        <w:t xml:space="preserve">R3: </w:t>
+      </w:r>
+      <w:r>
+        <w:t xml:space="preserve">Incorrect </w:t>
+      </w:r>
+      <w:r>
+        <w:t xml:space="preserve"> – </w:t>
+      </w:r>
       <w:r>
         <w:rPr>
           <w:rFonts w:ascii="Consolas" w:hAnsi="Consolas"/>
         </w:rPr>
         <w:t>isDamaged</w:t>
       </w:r>
-      <w:proofErr w:type="spellEnd"/>
-      <w:r>
-        <w:t>.</w:t>
-      </w:r>
-    </w:p>
-    <w:p>
-      <w:r>
-        <w:t xml:space="preserve">R3: </w:t>
-      </w:r>
-      <w:r>
-        <w:t xml:space="preserve">Incorrect </w:t>
-      </w:r>
-      <w:r>
-        <w:t xml:space="preserve"> – </w:t>
-      </w:r>
-      <w:proofErr w:type="spellStart"/>
+      <w:r>
+        <w:t xml:space="preserve"> is false and if statement to add </w:t>
+      </w:r>
       <w:r>
         <w:rPr>
           <w:rFonts w:ascii="Consolas" w:hAnsi="Consolas"/>
         </w:rPr>
-        <w:t>isDamaged</w:t>
-      </w:r>
-      <w:proofErr w:type="spellEnd"/>
-      <w:r>
-        <w:t xml:space="preserve"> is false and if statement to add </w:t>
-      </w:r>
-      <w:proofErr w:type="spellStart"/>
-      <w:r>
-        <w:rPr>
-          <w:rFonts w:ascii="Consolas" w:hAnsi="Consolas"/>
-        </w:rPr>
         <w:t>damagedFine</w:t>
       </w:r>
-      <w:proofErr w:type="spellEnd"/>
       <w:r>
         <w:t xml:space="preserve"> is not triggered.</w:t>
       </w:r>
@@ -3276,41 +3210,25 @@
       <w:r>
         <w:t xml:space="preserve">H4: </w:t>
       </w:r>
-      <w:proofErr w:type="spellStart"/>
       <w:r>
         <w:rPr>
           <w:rFonts w:ascii="Consolas" w:hAnsi="Consolas"/>
         </w:rPr>
-        <w:t>currentLoan.getFines</w:t>
-      </w:r>
-      <w:proofErr w:type="spellEnd"/>
+        <w:t>currentLoan.getFines()</w:t>
+      </w:r>
+      <w:r>
+        <w:t xml:space="preserve"> calculates the fines incorrectly/</w:t>
+      </w:r>
+    </w:p>
+    <w:p>
+      <w:r>
+        <w:t xml:space="preserve">T4: Set a breakpoint to check value of </w:t>
+      </w:r>
       <w:r>
         <w:rPr>
           <w:rFonts w:ascii="Consolas" w:hAnsi="Consolas"/>
         </w:rPr>
-        <w:t>()</w:t>
-      </w:r>
-      <w:r>
-        <w:t xml:space="preserve"> calculates the fines incorrectly/</w:t>
-      </w:r>
-    </w:p>
-    <w:p>
-      <w:r>
-        <w:t xml:space="preserve">T4: Set a breakpoint to check value of </w:t>
-      </w:r>
-      <w:proofErr w:type="spellStart"/>
-      <w:r>
-        <w:rPr>
-          <w:rFonts w:ascii="Consolas" w:hAnsi="Consolas"/>
-        </w:rPr>
-        <w:t>currentLoans.getFines</w:t>
-      </w:r>
-      <w:proofErr w:type="spellEnd"/>
-      <w:r>
-        <w:rPr>
-          <w:rFonts w:ascii="Consolas" w:hAnsi="Consolas"/>
-        </w:rPr>
-        <w:t>()</w:t>
+        <w:t>currentLoans.getFines()</w:t>
       </w:r>
       <w:r>
         <w:t>.</w:t>
@@ -3412,80 +3330,58 @@
         <w:lastRenderedPageBreak/>
         <w:t xml:space="preserve">H5: </w:t>
       </w:r>
-      <w:proofErr w:type="spellStart"/>
       <w:r>
         <w:rPr>
           <w:rFonts w:ascii="Consolas" w:hAnsi="Consolas"/>
         </w:rPr>
-        <w:t>patron.incurFine</w:t>
-      </w:r>
-      <w:proofErr w:type="spellEnd"/>
+        <w:t>patron.incurFine()</w:t>
+      </w:r>
+      <w:r>
+        <w:t xml:space="preserve"> has an error, and adds the wrong fine.</w:t>
+      </w:r>
+    </w:p>
+    <w:p>
+      <w:r>
+        <w:t xml:space="preserve">T5: Set a breakpoint to check the value of </w:t>
+      </w:r>
       <w:r>
         <w:rPr>
           <w:rFonts w:ascii="Consolas" w:hAnsi="Consolas"/>
         </w:rPr>
-        <w:t>()</w:t>
-      </w:r>
-      <w:r>
-        <w:t xml:space="preserve"> has an error, and adds the wrong fine.</w:t>
-      </w:r>
-    </w:p>
-    <w:p>
-      <w:r>
-        <w:t xml:space="preserve">T5: Set a breakpoint to check the value of </w:t>
-      </w:r>
-      <w:proofErr w:type="spellStart"/>
+        <w:t>finesOwing</w:t>
+      </w:r>
+      <w:r>
+        <w:t xml:space="preserve"> after </w:t>
+      </w:r>
       <w:r>
         <w:rPr>
           <w:rFonts w:ascii="Consolas" w:hAnsi="Consolas"/>
         </w:rPr>
+        <w:t>incurFines()</w:t>
+      </w:r>
+      <w:r>
+        <w:t xml:space="preserve"> is called.</w:t>
+      </w:r>
+    </w:p>
+    <w:p>
+      <w:r>
+        <w:t xml:space="preserve">R5: Incorrect – </w:t>
+      </w:r>
+      <w:r>
+        <w:rPr>
+          <w:rFonts w:ascii="Consolas" w:hAnsi="Consolas"/>
+        </w:rPr>
         <w:t>finesOwing</w:t>
       </w:r>
-      <w:proofErr w:type="spellEnd"/>
-      <w:r>
-        <w:t xml:space="preserve"> after </w:t>
-      </w:r>
-      <w:proofErr w:type="spellStart"/>
+      <w:r>
+        <w:t xml:space="preserve"> is $2 after </w:t>
+      </w:r>
       <w:r>
         <w:rPr>
           <w:rFonts w:ascii="Consolas" w:hAnsi="Consolas"/>
         </w:rPr>
         <w:t>incurFines</w:t>
       </w:r>
-      <w:proofErr w:type="spellEnd"/>
-      <w:r>
-        <w:rPr>
-          <w:rFonts w:ascii="Consolas" w:hAnsi="Consolas"/>
-        </w:rPr>
-        <w:t>()</w:t>
-      </w:r>
-      <w:r>
-        <w:t xml:space="preserve"> is called.</w:t>
-      </w:r>
-    </w:p>
-    <w:p>
-      <w:r>
-        <w:t xml:space="preserve">R5: Incorrect – </w:t>
-      </w:r>
-      <w:proofErr w:type="spellStart"/>
-      <w:r>
-        <w:rPr>
-          <w:rFonts w:ascii="Consolas" w:hAnsi="Consolas"/>
-        </w:rPr>
-        <w:t>finesOwing</w:t>
-      </w:r>
-      <w:proofErr w:type="spellEnd"/>
-      <w:r>
-        <w:t xml:space="preserve"> is $2 after </w:t>
-      </w:r>
-      <w:proofErr w:type="spellStart"/>
-      <w:r>
-        <w:rPr>
-          <w:rFonts w:ascii="Consolas" w:hAnsi="Consolas"/>
-        </w:rPr>
-        <w:t>incurFines</w:t>
-      </w:r>
-      <w:proofErr w:type="spellEnd"/>
       <w:r>
         <w:t xml:space="preserve"> is called.</w:t>
       </w:r>
@@ -3574,89 +3470,61 @@
       <w:r>
         <w:t xml:space="preserve">H6: </w:t>
       </w:r>
-      <w:proofErr w:type="spellStart"/>
       <w:r>
         <w:rPr>
           <w:rFonts w:ascii="Consolas" w:hAnsi="Consolas"/>
         </w:rPr>
-        <w:t>library.dischargeLoan</w:t>
-      </w:r>
-      <w:proofErr w:type="spellEnd"/>
+        <w:t>library.dischargeLoan()</w:t>
+      </w:r>
       <w:r>
         <w:rPr>
           <w:rFonts w:ascii="Consolas" w:hAnsi="Consolas"/>
         </w:rPr>
-        <w:t>()</w:t>
+        <w:t>a</w:t>
+      </w:r>
+      <w:r>
+        <w:t xml:space="preserve">dds further fines on top of </w:t>
       </w:r>
       <w:r>
         <w:rPr>
           <w:rFonts w:ascii="Consolas" w:hAnsi="Consolas"/>
         </w:rPr>
-        <w:t>a</w:t>
-      </w:r>
-      <w:r>
-        <w:t xml:space="preserve">dds further fines on top of </w:t>
-      </w:r>
-      <w:proofErr w:type="spellStart"/>
+        <w:t>incurFines()</w:t>
+      </w:r>
+      <w:r>
+        <w:t xml:space="preserve"> </w:t>
+      </w:r>
+    </w:p>
+    <w:p>
+      <w:r>
+        <w:t xml:space="preserve">T6: Set a breakpoint to check value of </w:t>
+      </w:r>
       <w:r>
         <w:rPr>
           <w:rFonts w:ascii="Consolas" w:hAnsi="Consolas"/>
         </w:rPr>
-        <w:t>incurFines</w:t>
-      </w:r>
-      <w:proofErr w:type="spellEnd"/>
+        <w:t>finesOwing</w:t>
+      </w:r>
+      <w:r>
+        <w:t xml:space="preserve"> after </w:t>
+      </w:r>
       <w:r>
         <w:rPr>
           <w:rFonts w:ascii="Consolas" w:hAnsi="Consolas"/>
         </w:rPr>
-        <w:t>()</w:t>
-      </w:r>
-      <w:r>
-        <w:t xml:space="preserve"> </w:t>
-      </w:r>
-    </w:p>
-    <w:p>
-      <w:r>
-        <w:t xml:space="preserve">T6: Set a breakpoint to check value of </w:t>
-      </w:r>
-      <w:proofErr w:type="spellStart"/>
+        <w:t>dischargeLoan()</w:t>
+      </w:r>
+    </w:p>
+    <w:p>
+      <w:r>
+        <w:t xml:space="preserve">R6: Correct! </w:t>
+      </w:r>
       <w:r>
         <w:rPr>
           <w:rFonts w:ascii="Consolas" w:hAnsi="Consolas"/>
         </w:rPr>
         <w:t>finesOwing</w:t>
       </w:r>
-      <w:proofErr w:type="spellEnd"/>
-      <w:r>
-        <w:t xml:space="preserve"> after </w:t>
-      </w:r>
-      <w:proofErr w:type="spellStart"/>
-      <w:r>
-        <w:rPr>
-          <w:rFonts w:ascii="Consolas" w:hAnsi="Consolas"/>
-        </w:rPr>
-        <w:t>dischargeLoan</w:t>
-      </w:r>
-      <w:proofErr w:type="spellEnd"/>
-      <w:r>
-        <w:rPr>
-          <w:rFonts w:ascii="Consolas" w:hAnsi="Consolas"/>
-        </w:rPr>
-        <w:t>()</w:t>
-      </w:r>
-    </w:p>
-    <w:p>
-      <w:r>
-        <w:t xml:space="preserve">R6: Correct! </w:t>
-      </w:r>
-      <w:proofErr w:type="spellStart"/>
-      <w:r>
-        <w:rPr>
-          <w:rFonts w:ascii="Consolas" w:hAnsi="Consolas"/>
-        </w:rPr>
-        <w:t>finesOwing</w:t>
-      </w:r>
-      <w:proofErr w:type="spellEnd"/>
       <w:r>
         <w:t xml:space="preserve"> is now $6.</w:t>
       </w:r>
@@ -3744,15 +3612,7 @@
     <w:p>
       <w:r>
         <w:lastRenderedPageBreak/>
-        <w:t xml:space="preserve">Method call narrowed down to </w:t>
-      </w:r>
-      <w:proofErr w:type="spellStart"/>
-      <w:r>
-        <w:t>library.dischargeLoans</w:t>
-      </w:r>
-      <w:proofErr w:type="spellEnd"/>
-      <w:r>
-        <w:t>()</w:t>
+        <w:t>Method call narrowed down to library.dischargeLoans()</w:t>
       </w:r>
     </w:p>
     <w:p/>
@@ -3858,7 +3718,6 @@
         </w:rPr>
         <w:t xml:space="preserve">H0: </w:t>
       </w:r>
-      <w:proofErr w:type="spellStart"/>
       <w:r>
         <w:rPr>
           <w:rStyle w:val="Strong"/>
@@ -3867,9 +3726,18 @@
           <w:bCs w:val="0"/>
           <w:color w:val="000000"/>
         </w:rPr>
-        <w:t>patron.incurFine</w:t>
-      </w:r>
-      <w:proofErr w:type="spellEnd"/>
+        <w:t>patron.incurFine()</w:t>
+      </w:r>
+      <w:r>
+        <w:rPr>
+          <w:rStyle w:val="Strong"/>
+          <w:rFonts w:ascii="Source Sans Pro" w:hAnsi="Source Sans Pro"/>
+          <w:b w:val="0"/>
+          <w:bCs w:val="0"/>
+          <w:color w:val="000000"/>
+        </w:rPr>
+        <w:t xml:space="preserve"> in the </w:t>
+      </w:r>
       <w:r>
         <w:rPr>
           <w:rStyle w:val="Strong"/>
@@ -3878,39 +3746,7 @@
           <w:bCs w:val="0"/>
           <w:color w:val="000000"/>
         </w:rPr>
-        <w:t>()</w:t>
-      </w:r>
-      <w:r>
-        <w:rPr>
-          <w:rStyle w:val="Strong"/>
-          <w:rFonts w:ascii="Source Sans Pro" w:hAnsi="Source Sans Pro"/>
-          <w:b w:val="0"/>
-          <w:bCs w:val="0"/>
-          <w:color w:val="000000"/>
-        </w:rPr>
-        <w:t xml:space="preserve"> in the </w:t>
-      </w:r>
-      <w:proofErr w:type="spellStart"/>
-      <w:r>
-        <w:rPr>
-          <w:rStyle w:val="Strong"/>
-          <w:rFonts w:ascii="Consolas" w:hAnsi="Consolas"/>
-          <w:b w:val="0"/>
-          <w:bCs w:val="0"/>
-          <w:color w:val="000000"/>
-        </w:rPr>
-        <w:t>library.dischargeLoan</w:t>
-      </w:r>
-      <w:proofErr w:type="spellEnd"/>
-      <w:r>
-        <w:rPr>
-          <w:rStyle w:val="Strong"/>
-          <w:rFonts w:ascii="Consolas" w:hAnsi="Consolas"/>
-          <w:b w:val="0"/>
-          <w:bCs w:val="0"/>
-          <w:color w:val="000000"/>
-        </w:rPr>
-        <w:t>()</w:t>
+        <w:t>library.dischargeLoan()</w:t>
       </w:r>
       <w:r>
         <w:rPr>
@@ -3982,29 +3818,7 @@
           <w:bCs w:val="0"/>
           <w:color w:val="000000"/>
         </w:rPr>
-        <w:t xml:space="preserve"> Correct! </w:t>
-      </w:r>
-      <w:proofErr w:type="spellStart"/>
-      <w:r>
-        <w:rPr>
-          <w:rStyle w:val="Strong"/>
-          <w:rFonts w:ascii="Source Sans Pro" w:hAnsi="Source Sans Pro"/>
-          <w:b w:val="0"/>
-          <w:bCs w:val="0"/>
-          <w:color w:val="000000"/>
-        </w:rPr>
-        <w:t>finesOwed</w:t>
-      </w:r>
-      <w:proofErr w:type="spellEnd"/>
-      <w:r>
-        <w:rPr>
-          <w:rStyle w:val="Strong"/>
-          <w:rFonts w:ascii="Source Sans Pro" w:hAnsi="Source Sans Pro"/>
-          <w:b w:val="0"/>
-          <w:bCs w:val="0"/>
-          <w:color w:val="000000"/>
-        </w:rPr>
-        <w:t xml:space="preserve"> changes from 2 to 4. Part of bug found.</w:t>
+        <w:t xml:space="preserve"> Correct! finesOwed changes from 2 to 4. Part of bug found.</w:t>
       </w:r>
     </w:p>
     <w:p>
@@ -4178,29 +3992,7 @@
           <w:bCs w:val="0"/>
           <w:color w:val="000000"/>
         </w:rPr>
-        <w:t xml:space="preserve">: </w:t>
-      </w:r>
-      <w:proofErr w:type="spellStart"/>
-      <w:r>
-        <w:rPr>
-          <w:rStyle w:val="Strong"/>
-          <w:rFonts w:ascii="Source Sans Pro" w:hAnsi="Source Sans Pro"/>
-          <w:b w:val="0"/>
-          <w:bCs w:val="0"/>
-          <w:color w:val="000000"/>
-        </w:rPr>
-        <w:t>isDamaged</w:t>
-      </w:r>
-      <w:proofErr w:type="spellEnd"/>
-      <w:r>
-        <w:rPr>
-          <w:rStyle w:val="Strong"/>
-          <w:rFonts w:ascii="Source Sans Pro" w:hAnsi="Source Sans Pro"/>
-          <w:b w:val="0"/>
-          <w:bCs w:val="0"/>
-          <w:color w:val="000000"/>
-        </w:rPr>
-        <w:t xml:space="preserve"> value is true, patron incurs extra fines.</w:t>
+        <w:t>: isDamaged value is true, patron incurs extra fines.</w:t>
       </w:r>
     </w:p>
     <w:p>
@@ -4242,29 +4034,7 @@
           <w:bCs w:val="0"/>
           <w:color w:val="000000"/>
         </w:rPr>
-        <w:t xml:space="preserve">R1: Incorrect, </w:t>
-      </w:r>
-      <w:proofErr w:type="spellStart"/>
-      <w:r>
-        <w:rPr>
-          <w:rStyle w:val="Strong"/>
-          <w:rFonts w:ascii="Source Sans Pro" w:hAnsi="Source Sans Pro"/>
-          <w:b w:val="0"/>
-          <w:bCs w:val="0"/>
-          <w:color w:val="000000"/>
-        </w:rPr>
-        <w:t>isDamaged</w:t>
-      </w:r>
-      <w:proofErr w:type="spellEnd"/>
-      <w:r>
-        <w:rPr>
-          <w:rStyle w:val="Strong"/>
-          <w:rFonts w:ascii="Source Sans Pro" w:hAnsi="Source Sans Pro"/>
-          <w:b w:val="0"/>
-          <w:bCs w:val="0"/>
-          <w:color w:val="000000"/>
-        </w:rPr>
-        <w:t xml:space="preserve"> is false.</w:t>
+        <w:t>R1: Incorrect, isDamaged is false.</w:t>
       </w:r>
     </w:p>
     <w:p>
@@ -4297,9 +4067,9 @@
           <w:color w:val="000000"/>
         </w:rPr>
         <w:drawing>
-          <wp:inline distT="0" distB="0" distL="0" distR="0" wp14:anchorId="0C8820A0" wp14:editId="5D585983">
-            <wp:extent cx="3829584" cy="2943636"/>
-            <wp:effectExtent l="0" t="0" r="0" b="9525"/>
+          <wp:inline distT="0" distB="0" distL="0" distR="0" wp14:anchorId="0C8820A0" wp14:editId="233B9B30">
+            <wp:extent cx="2943225" cy="2262330"/>
+            <wp:effectExtent l="0" t="0" r="0" b="5080"/>
             <wp:docPr id="25" name="Picture 25"/>
             <wp:cNvGraphicFramePr>
               <a:graphicFrameLocks xmlns:a="http://schemas.openxmlformats.org/drawingml/2006/main" noChangeAspect="1"/>
@@ -4320,7 +4090,7 @@
                   <pic:spPr>
                     <a:xfrm>
                       <a:off x="0" y="0"/>
-                      <a:ext cx="3829584" cy="2943636"/>
+                      <a:ext cx="2956788" cy="2272755"/>
                     </a:xfrm>
                     <a:prstGeom prst="rect">
                       <a:avLst/>
@@ -4352,9 +4122,9 @@
           <w:color w:val="000000"/>
         </w:rPr>
         <w:drawing>
-          <wp:inline distT="0" distB="0" distL="0" distR="0" wp14:anchorId="34E762D1" wp14:editId="24432836">
-            <wp:extent cx="5727700" cy="1480820"/>
-            <wp:effectExtent l="0" t="0" r="6350" b="5080"/>
+          <wp:inline distT="0" distB="0" distL="0" distR="0" wp14:anchorId="34E762D1" wp14:editId="5EC5E636">
+            <wp:extent cx="4857750" cy="1255906"/>
+            <wp:effectExtent l="0" t="0" r="0" b="1905"/>
             <wp:docPr id="26" name="Picture 26"/>
             <wp:cNvGraphicFramePr>
               <a:graphicFrameLocks xmlns:a="http://schemas.openxmlformats.org/drawingml/2006/main" noChangeAspect="1"/>
@@ -4375,7 +4145,7 @@
                   <pic:spPr>
                     <a:xfrm>
                       <a:off x="0" y="0"/>
-                      <a:ext cx="5727700" cy="1480820"/>
+                      <a:ext cx="4863082" cy="1257285"/>
                     </a:xfrm>
                     <a:prstGeom prst="rect">
                       <a:avLst/>
@@ -4409,6 +4179,425 @@
           <w:color w:val="000000"/>
         </w:rPr>
       </w:pPr>
+      <w:r>
+        <w:rPr>
+          <w:rStyle w:val="Strong"/>
+          <w:rFonts w:ascii="Source Sans Pro" w:hAnsi="Source Sans Pro"/>
+          <w:b w:val="0"/>
+          <w:bCs w:val="0"/>
+          <w:color w:val="000000"/>
+        </w:rPr>
+        <w:t>H2: Error lies in currentLoan.dischargeLoan().</w:t>
+      </w:r>
+    </w:p>
+    <w:p>
+      <w:pPr>
+        <w:rPr>
+          <w:rStyle w:val="Strong"/>
+          <w:rFonts w:ascii="Source Sans Pro" w:hAnsi="Source Sans Pro"/>
+          <w:b w:val="0"/>
+          <w:bCs w:val="0"/>
+          <w:color w:val="000000"/>
+        </w:rPr>
+      </w:pPr>
+      <w:r>
+        <w:rPr>
+          <w:rStyle w:val="Strong"/>
+          <w:rFonts w:ascii="Source Sans Pro" w:hAnsi="Source Sans Pro"/>
+          <w:b w:val="0"/>
+          <w:bCs w:val="0"/>
+          <w:color w:val="000000"/>
+        </w:rPr>
+        <w:t>T2: Set breakpoint after currentLoan.dischargeLoan to check value of finesOwed.</w:t>
+      </w:r>
+    </w:p>
+    <w:p>
+      <w:pPr>
+        <w:rPr>
+          <w:rStyle w:val="Strong"/>
+          <w:rFonts w:ascii="Source Sans Pro" w:hAnsi="Source Sans Pro"/>
+          <w:b w:val="0"/>
+          <w:bCs w:val="0"/>
+          <w:color w:val="000000"/>
+        </w:rPr>
+      </w:pPr>
+      <w:r>
+        <w:rPr>
+          <w:rStyle w:val="Strong"/>
+          <w:rFonts w:ascii="Source Sans Pro" w:hAnsi="Source Sans Pro"/>
+          <w:b w:val="0"/>
+          <w:bCs w:val="0"/>
+          <w:color w:val="000000"/>
+        </w:rPr>
+        <w:t>R2: Correct! finesOwed is now $6.</w:t>
+      </w:r>
+    </w:p>
+    <w:p>
+      <w:pPr>
+        <w:rPr>
+          <w:rStyle w:val="Strong"/>
+          <w:rFonts w:ascii="Source Sans Pro" w:hAnsi="Source Sans Pro"/>
+          <w:b w:val="0"/>
+          <w:bCs w:val="0"/>
+          <w:color w:val="000000"/>
+        </w:rPr>
+      </w:pPr>
+    </w:p>
+    <w:p>
+      <w:pPr>
+        <w:rPr>
+          <w:rStyle w:val="Strong"/>
+          <w:rFonts w:ascii="Source Sans Pro" w:hAnsi="Source Sans Pro"/>
+          <w:b w:val="0"/>
+          <w:bCs w:val="0"/>
+          <w:color w:val="000000"/>
+        </w:rPr>
+      </w:pPr>
+      <w:r>
+        <w:rPr>
+          <w:rStyle w:val="Strong"/>
+          <w:rFonts w:ascii="Source Sans Pro" w:hAnsi="Source Sans Pro"/>
+          <w:b w:val="0"/>
+          <w:bCs w:val="0"/>
+          <w:color w:val="000000"/>
+        </w:rPr>
+        <w:drawing>
+          <wp:inline distT="0" distB="0" distL="0" distR="0" wp14:anchorId="5585BF33" wp14:editId="44D484F5">
+            <wp:extent cx="3305175" cy="1498568"/>
+            <wp:effectExtent l="0" t="0" r="0" b="6985"/>
+            <wp:docPr id="28" name="Picture 28" descr="Text&#10;&#10;Description automatically generated"/>
+            <wp:cNvGraphicFramePr>
+              <a:graphicFrameLocks xmlns:a="http://schemas.openxmlformats.org/drawingml/2006/main" noChangeAspect="1"/>
+            </wp:cNvGraphicFramePr>
+            <a:graphic xmlns:a="http://schemas.openxmlformats.org/drawingml/2006/main">
+              <a:graphicData uri="http://schemas.openxmlformats.org/drawingml/2006/picture">
+                <pic:pic xmlns:pic="http://schemas.openxmlformats.org/drawingml/2006/picture">
+                  <pic:nvPicPr>
+                    <pic:cNvPr id="28" name="Picture 28" descr="Text&#10;&#10;Description automatically generated"/>
+                    <pic:cNvPicPr/>
+                  </pic:nvPicPr>
+                  <pic:blipFill>
+                    <a:blip r:embed="rId34"/>
+                    <a:stretch>
+                      <a:fillRect/>
+                    </a:stretch>
+                  </pic:blipFill>
+                  <pic:spPr>
+                    <a:xfrm>
+                      <a:off x="0" y="0"/>
+                      <a:ext cx="3315133" cy="1503083"/>
+                    </a:xfrm>
+                    <a:prstGeom prst="rect">
+                      <a:avLst/>
+                    </a:prstGeom>
+                  </pic:spPr>
+                </pic:pic>
+              </a:graphicData>
+            </a:graphic>
+          </wp:inline>
+        </w:drawing>
+      </w:r>
+    </w:p>
+    <w:p>
+      <w:pPr>
+        <w:rPr>
+          <w:rStyle w:val="Strong"/>
+          <w:rFonts w:ascii="Source Sans Pro" w:hAnsi="Source Sans Pro"/>
+          <w:b w:val="0"/>
+          <w:bCs w:val="0"/>
+          <w:color w:val="000000"/>
+        </w:rPr>
+      </w:pPr>
+      <w:r>
+        <w:rPr>
+          <w:rStyle w:val="Strong"/>
+          <w:rFonts w:ascii="Source Sans Pro" w:hAnsi="Source Sans Pro"/>
+          <w:b w:val="0"/>
+          <w:bCs w:val="0"/>
+          <w:color w:val="000000"/>
+        </w:rPr>
+        <w:drawing>
+          <wp:inline distT="0" distB="0" distL="0" distR="0" wp14:anchorId="421AD825" wp14:editId="7F060915">
+            <wp:extent cx="5727700" cy="1729105"/>
+            <wp:effectExtent l="0" t="0" r="6350" b="4445"/>
+            <wp:docPr id="27" name="Picture 27"/>
+            <wp:cNvGraphicFramePr>
+              <a:graphicFrameLocks xmlns:a="http://schemas.openxmlformats.org/drawingml/2006/main" noChangeAspect="1"/>
+            </wp:cNvGraphicFramePr>
+            <a:graphic xmlns:a="http://schemas.openxmlformats.org/drawingml/2006/main">
+              <a:graphicData uri="http://schemas.openxmlformats.org/drawingml/2006/picture">
+                <pic:pic xmlns:pic="http://schemas.openxmlformats.org/drawingml/2006/picture">
+                  <pic:nvPicPr>
+                    <pic:cNvPr id="1" name=""/>
+                    <pic:cNvPicPr/>
+                  </pic:nvPicPr>
+                  <pic:blipFill>
+                    <a:blip r:embed="rId35"/>
+                    <a:stretch>
+                      <a:fillRect/>
+                    </a:stretch>
+                  </pic:blipFill>
+                  <pic:spPr>
+                    <a:xfrm>
+                      <a:off x="0" y="0"/>
+                      <a:ext cx="5727700" cy="1729105"/>
+                    </a:xfrm>
+                    <a:prstGeom prst="rect">
+                      <a:avLst/>
+                    </a:prstGeom>
+                  </pic:spPr>
+                </pic:pic>
+              </a:graphicData>
+            </a:graphic>
+          </wp:inline>
+        </w:drawing>
+      </w:r>
+    </w:p>
+    <w:p>
+      <w:pPr>
+        <w:rPr>
+          <w:rStyle w:val="Strong"/>
+          <w:rFonts w:ascii="Source Sans Pro" w:hAnsi="Source Sans Pro"/>
+          <w:b w:val="0"/>
+          <w:bCs w:val="0"/>
+          <w:color w:val="000000"/>
+        </w:rPr>
+      </w:pPr>
+    </w:p>
+    <w:p>
+      <w:pPr>
+        <w:rPr>
+          <w:rStyle w:val="Strong"/>
+          <w:rFonts w:ascii="Source Sans Pro" w:hAnsi="Source Sans Pro"/>
+          <w:b w:val="0"/>
+          <w:bCs w:val="0"/>
+          <w:color w:val="000000"/>
+        </w:rPr>
+      </w:pPr>
+      <w:r>
+        <w:rPr>
+          <w:rStyle w:val="Strong"/>
+          <w:rFonts w:ascii="Source Sans Pro" w:hAnsi="Source Sans Pro"/>
+          <w:b w:val="0"/>
+          <w:bCs w:val="0"/>
+          <w:color w:val="000000"/>
+        </w:rPr>
+        <w:lastRenderedPageBreak/>
+        <w:t xml:space="preserve">H3: The problem lies in </w:t>
+      </w:r>
+      <w:r>
+        <w:rPr>
+          <w:rStyle w:val="Strong"/>
+          <w:rFonts w:ascii="Consolas" w:hAnsi="Consolas"/>
+          <w:b w:val="0"/>
+          <w:bCs w:val="0"/>
+          <w:color w:val="000000"/>
+        </w:rPr>
+        <w:t>patron.dischargeLoan()</w:t>
+      </w:r>
+      <w:r>
+        <w:rPr>
+          <w:rStyle w:val="Strong"/>
+          <w:rFonts w:ascii="Source Sans Pro" w:hAnsi="Source Sans Pro"/>
+          <w:b w:val="0"/>
+          <w:bCs w:val="0"/>
+          <w:color w:val="000000"/>
+        </w:rPr>
+        <w:t xml:space="preserve"> in the </w:t>
+      </w:r>
+      <w:r>
+        <w:rPr>
+          <w:rStyle w:val="Strong"/>
+          <w:rFonts w:ascii="Consolas" w:hAnsi="Consolas"/>
+          <w:b w:val="0"/>
+          <w:bCs w:val="0"/>
+          <w:color w:val="000000"/>
+        </w:rPr>
+        <w:t>discharge()</w:t>
+      </w:r>
+      <w:r>
+        <w:rPr>
+          <w:rStyle w:val="Strong"/>
+          <w:rFonts w:ascii="Source Sans Pro" w:hAnsi="Source Sans Pro"/>
+          <w:b w:val="0"/>
+          <w:bCs w:val="0"/>
+          <w:color w:val="000000"/>
+        </w:rPr>
+        <w:t xml:space="preserve"> method.</w:t>
+      </w:r>
+    </w:p>
+    <w:p>
+      <w:pPr>
+        <w:rPr>
+          <w:rStyle w:val="Strong"/>
+          <w:rFonts w:ascii="Source Sans Pro" w:hAnsi="Source Sans Pro"/>
+          <w:b w:val="0"/>
+          <w:bCs w:val="0"/>
+          <w:color w:val="000000"/>
+        </w:rPr>
+      </w:pPr>
+      <w:r>
+        <w:rPr>
+          <w:rStyle w:val="Strong"/>
+          <w:rFonts w:ascii="Source Sans Pro" w:hAnsi="Source Sans Pro"/>
+          <w:b w:val="0"/>
+          <w:bCs w:val="0"/>
+          <w:color w:val="000000"/>
+        </w:rPr>
+        <w:t xml:space="preserve">T3: Set a breakpoint to compare value of variable after </w:t>
+      </w:r>
+      <w:r>
+        <w:rPr>
+          <w:rStyle w:val="Strong"/>
+          <w:rFonts w:ascii="Consolas" w:hAnsi="Consolas"/>
+          <w:b w:val="0"/>
+          <w:bCs w:val="0"/>
+          <w:color w:val="000000"/>
+        </w:rPr>
+        <w:t>patron.dischargeLoan()</w:t>
+      </w:r>
+    </w:p>
+    <w:p>
+      <w:pPr>
+        <w:rPr>
+          <w:rStyle w:val="Strong"/>
+          <w:rFonts w:ascii="Source Sans Pro" w:hAnsi="Source Sans Pro"/>
+          <w:b w:val="0"/>
+          <w:bCs w:val="0"/>
+          <w:color w:val="000000"/>
+        </w:rPr>
+      </w:pPr>
+      <w:r>
+        <w:rPr>
+          <w:rStyle w:val="Strong"/>
+          <w:rFonts w:ascii="Source Sans Pro" w:hAnsi="Source Sans Pro"/>
+          <w:b w:val="0"/>
+          <w:bCs w:val="0"/>
+          <w:color w:val="000000"/>
+        </w:rPr>
+        <w:t>R3: Correct! Value of finesOwed is now 6.</w:t>
+      </w:r>
+    </w:p>
+    <w:p>
+      <w:pPr>
+        <w:rPr>
+          <w:rStyle w:val="Strong"/>
+          <w:rFonts w:ascii="Source Sans Pro" w:hAnsi="Source Sans Pro"/>
+          <w:b w:val="0"/>
+          <w:bCs w:val="0"/>
+          <w:color w:val="000000"/>
+        </w:rPr>
+      </w:pPr>
+    </w:p>
+    <w:p>
+      <w:pPr>
+        <w:rPr>
+          <w:rStyle w:val="Strong"/>
+          <w:rFonts w:ascii="Source Sans Pro" w:hAnsi="Source Sans Pro"/>
+          <w:b w:val="0"/>
+          <w:bCs w:val="0"/>
+          <w:color w:val="000000"/>
+        </w:rPr>
+      </w:pPr>
+      <w:r>
+        <w:rPr>
+          <w:rStyle w:val="Strong"/>
+          <w:rFonts w:ascii="Source Sans Pro" w:hAnsi="Source Sans Pro"/>
+          <w:b w:val="0"/>
+          <w:bCs w:val="0"/>
+          <w:color w:val="000000"/>
+        </w:rPr>
+        <w:drawing>
+          <wp:inline distT="0" distB="0" distL="0" distR="0" wp14:anchorId="3F36CA44" wp14:editId="33FA784F">
+            <wp:extent cx="3629532" cy="1705213"/>
+            <wp:effectExtent l="0" t="0" r="9525" b="9525"/>
+            <wp:docPr id="29" name="Picture 29" descr="Text&#10;&#10;Description automatically generated"/>
+            <wp:cNvGraphicFramePr>
+              <a:graphicFrameLocks xmlns:a="http://schemas.openxmlformats.org/drawingml/2006/main" noChangeAspect="1"/>
+            </wp:cNvGraphicFramePr>
+            <a:graphic xmlns:a="http://schemas.openxmlformats.org/drawingml/2006/main">
+              <a:graphicData uri="http://schemas.openxmlformats.org/drawingml/2006/picture">
+                <pic:pic xmlns:pic="http://schemas.openxmlformats.org/drawingml/2006/picture">
+                  <pic:nvPicPr>
+                    <pic:cNvPr id="29" name="Picture 29" descr="Text&#10;&#10;Description automatically generated"/>
+                    <pic:cNvPicPr/>
+                  </pic:nvPicPr>
+                  <pic:blipFill>
+                    <a:blip r:embed="rId36"/>
+                    <a:stretch>
+                      <a:fillRect/>
+                    </a:stretch>
+                  </pic:blipFill>
+                  <pic:spPr>
+                    <a:xfrm>
+                      <a:off x="0" y="0"/>
+                      <a:ext cx="3629532" cy="1705213"/>
+                    </a:xfrm>
+                    <a:prstGeom prst="rect">
+                      <a:avLst/>
+                    </a:prstGeom>
+                  </pic:spPr>
+                </pic:pic>
+              </a:graphicData>
+            </a:graphic>
+          </wp:inline>
+        </w:drawing>
+      </w:r>
+    </w:p>
+    <w:p>
+      <w:pPr>
+        <w:rPr>
+          <w:rStyle w:val="Strong"/>
+          <w:rFonts w:ascii="Source Sans Pro" w:hAnsi="Source Sans Pro"/>
+          <w:b w:val="0"/>
+          <w:bCs w:val="0"/>
+          <w:color w:val="000000"/>
+        </w:rPr>
+      </w:pPr>
+      <w:r>
+        <w:rPr>
+          <w:rStyle w:val="Strong"/>
+          <w:rFonts w:ascii="Source Sans Pro" w:hAnsi="Source Sans Pro"/>
+          <w:b w:val="0"/>
+          <w:bCs w:val="0"/>
+          <w:color w:val="000000"/>
+        </w:rPr>
+        <w:drawing>
+          <wp:inline distT="0" distB="0" distL="0" distR="0" wp14:anchorId="2DDEB1E4" wp14:editId="713BB90C">
+            <wp:extent cx="5727700" cy="878205"/>
+            <wp:effectExtent l="0" t="0" r="6350" b="0"/>
+            <wp:docPr id="30" name="Picture 30" descr="Text&#10;&#10;Description automatically generated"/>
+            <wp:cNvGraphicFramePr>
+              <a:graphicFrameLocks xmlns:a="http://schemas.openxmlformats.org/drawingml/2006/main" noChangeAspect="1"/>
+            </wp:cNvGraphicFramePr>
+            <a:graphic xmlns:a="http://schemas.openxmlformats.org/drawingml/2006/main">
+              <a:graphicData uri="http://schemas.openxmlformats.org/drawingml/2006/picture">
+                <pic:pic xmlns:pic="http://schemas.openxmlformats.org/drawingml/2006/picture">
+                  <pic:nvPicPr>
+                    <pic:cNvPr id="30" name="Picture 30" descr="Text&#10;&#10;Description automatically generated"/>
+                    <pic:cNvPicPr/>
+                  </pic:nvPicPr>
+                  <pic:blipFill>
+                    <a:blip r:embed="rId37"/>
+                    <a:stretch>
+                      <a:fillRect/>
+                    </a:stretch>
+                  </pic:blipFill>
+                  <pic:spPr>
+                    <a:xfrm>
+                      <a:off x="0" y="0"/>
+                      <a:ext cx="5727700" cy="878205"/>
+                    </a:xfrm>
+                    <a:prstGeom prst="rect">
+                      <a:avLst/>
+                    </a:prstGeom>
+                  </pic:spPr>
+                </pic:pic>
+              </a:graphicData>
+            </a:graphic>
+          </wp:inline>
+        </w:drawing>
+      </w:r>
     </w:p>
     <w:p>
       <w:pPr>
@@ -4689,15 +4878,7 @@
         <w:pStyle w:val="ListBullet"/>
       </w:pPr>
       <w:r>
-        <w:t xml:space="preserve">Test scenarios (aka test set or test suite) are a set of test scripts that cover a specific functional area, business process, use case, </w:t>
-      </w:r>
-      <w:proofErr w:type="spellStart"/>
-      <w:r>
-        <w:t>etc</w:t>
-      </w:r>
-      <w:proofErr w:type="spellEnd"/>
-      <w:r>
-        <w:t>…</w:t>
+        <w:t>Test scenarios (aka test set or test suite) are a set of test scripts that cover a specific functional area, business process, use case, etc…</w:t>
       </w:r>
     </w:p>
     <w:p>
@@ -4705,15 +4886,7 @@
         <w:pStyle w:val="ListBullet"/>
       </w:pPr>
       <w:r>
-        <w:t xml:space="preserve">For example, a given test scenario might cover an order placed on a web site by an existing customer (another scenario might cover orders placed by new customers) – test scripts within the scenario might cover a single item order, a multiple items order, quantity not on hand exception, </w:t>
-      </w:r>
-      <w:proofErr w:type="spellStart"/>
-      <w:r>
-        <w:t>etc</w:t>
-      </w:r>
-      <w:proofErr w:type="spellEnd"/>
-      <w:r>
-        <w:t>…</w:t>
+        <w:t>For example, a given test scenario might cover an order placed on a web site by an existing customer (another scenario might cover orders placed by new customers) – test scripts within the scenario might cover a single item order, a multiple items order, quantity not on hand exception, etc…</w:t>
       </w:r>
     </w:p>
     <w:p>

</xml_diff>

<commit_message>
tested my fifth and sixth trace hypotheses
</commit_message>
<xml_diff>
--- a/A4 Bug Solution.docx
+++ b/A4 Bug Solution.docx
@@ -2236,6 +2236,8 @@
         </w:rPr>
         <w:t xml:space="preserve"> Set breakpoint at </w:t>
       </w:r>
+      <w:proofErr w:type="spellStart"/>
+      <w:proofErr w:type="gramStart"/>
       <w:r>
         <w:rPr>
           <w:rStyle w:val="Strong"/>
@@ -2244,7 +2246,29 @@
           <w:bCs w:val="0"/>
           <w:color w:val="000000"/>
         </w:rPr>
-        <w:t>cardSwiped()</w:t>
+        <w:t>cardSwiped</w:t>
+      </w:r>
+      <w:proofErr w:type="spellEnd"/>
+      <w:r>
+        <w:rPr>
+          <w:rStyle w:val="Strong"/>
+          <w:rFonts w:ascii="Consolas" w:hAnsi="Consolas"/>
+          <w:b w:val="0"/>
+          <w:bCs w:val="0"/>
+          <w:color w:val="000000"/>
+        </w:rPr>
+        <w:t>(</w:t>
+      </w:r>
+      <w:proofErr w:type="gramEnd"/>
+      <w:r>
+        <w:rPr>
+          <w:rStyle w:val="Strong"/>
+          <w:rFonts w:ascii="Consolas" w:hAnsi="Consolas"/>
+          <w:b w:val="0"/>
+          <w:bCs w:val="0"/>
+          <w:color w:val="000000"/>
+        </w:rPr>
+        <w:t>)</w:t>
       </w:r>
       <w:r>
         <w:rPr>
@@ -2256,6 +2280,7 @@
         </w:rPr>
         <w:t xml:space="preserve"> in </w:t>
       </w:r>
+      <w:proofErr w:type="spellStart"/>
       <w:r>
         <w:rPr>
           <w:rStyle w:val="Strong"/>
@@ -2266,6 +2291,7 @@
         </w:rPr>
         <w:t>PayFineControl</w:t>
       </w:r>
+      <w:proofErr w:type="spellEnd"/>
       <w:r>
         <w:rPr>
           <w:rStyle w:val="Strong"/>
@@ -2703,6 +2729,7 @@
         </w:rPr>
         <w:t xml:space="preserve">at the start of the </w:t>
       </w:r>
+      <w:proofErr w:type="spellStart"/>
       <w:r>
         <w:rPr>
           <w:rStyle w:val="Strong"/>
@@ -2713,6 +2740,7 @@
         </w:rPr>
         <w:t>ReturnItemControl</w:t>
       </w:r>
+      <w:proofErr w:type="spellEnd"/>
       <w:r>
         <w:rPr>
           <w:rStyle w:val="Strong"/>
@@ -2754,6 +2782,7 @@
         </w:rPr>
         <w:t xml:space="preserve">Set breakpoint when </w:t>
       </w:r>
+      <w:proofErr w:type="spellStart"/>
       <w:r>
         <w:rPr>
           <w:rStyle w:val="Strong"/>
@@ -2764,6 +2793,7 @@
         </w:rPr>
         <w:t>currentLoan</w:t>
       </w:r>
+      <w:proofErr w:type="spellEnd"/>
       <w:r>
         <w:rPr>
           <w:rStyle w:val="Strong"/>
@@ -2943,11 +2973,35 @@
       <w:r>
         <w:t xml:space="preserve">H2: The </w:t>
       </w:r>
+      <w:proofErr w:type="spellStart"/>
+      <w:proofErr w:type="gramStart"/>
       <w:r>
         <w:rPr>
           <w:rFonts w:ascii="Consolas" w:hAnsi="Consolas"/>
         </w:rPr>
-        <w:t>library.calculateOverDueFine(itemId)</w:t>
+        <w:t>library.calculateOverDueFine</w:t>
+      </w:r>
+      <w:proofErr w:type="spellEnd"/>
+      <w:proofErr w:type="gramEnd"/>
+      <w:r>
+        <w:rPr>
+          <w:rFonts w:ascii="Consolas" w:hAnsi="Consolas"/>
+        </w:rPr>
+        <w:t>(</w:t>
+      </w:r>
+      <w:proofErr w:type="spellStart"/>
+      <w:r>
+        <w:rPr>
+          <w:rFonts w:ascii="Consolas" w:hAnsi="Consolas"/>
+        </w:rPr>
+        <w:t>itemId</w:t>
+      </w:r>
+      <w:proofErr w:type="spellEnd"/>
+      <w:r>
+        <w:rPr>
+          <w:rFonts w:ascii="Consolas" w:hAnsi="Consolas"/>
+        </w:rPr>
+        <w:t>)</w:t>
       </w:r>
       <w:r>
         <w:t xml:space="preserve"> method is inaccurate.</w:t>
@@ -2957,12 +3011,14 @@
       <w:r>
         <w:t xml:space="preserve">T2: Set a breakpoint to see the value of </w:t>
       </w:r>
+      <w:proofErr w:type="spellStart"/>
       <w:r>
         <w:rPr>
           <w:rFonts w:ascii="Consolas" w:hAnsi="Consolas"/>
         </w:rPr>
         <w:t>overDueFine</w:t>
       </w:r>
+      <w:proofErr w:type="spellEnd"/>
       <w:r>
         <w:t>.</w:t>
       </w:r>
@@ -2972,7 +3028,15 @@
         <w:t xml:space="preserve">R2: </w:t>
       </w:r>
       <w:r>
-        <w:t>Incorrect – the overDueFine was calculated correctly.</w:t>
+        <w:t xml:space="preserve">Incorrect – the </w:t>
+      </w:r>
+      <w:proofErr w:type="spellStart"/>
+      <w:r>
+        <w:t>overDueFine</w:t>
+      </w:r>
+      <w:proofErr w:type="spellEnd"/>
+      <w:r>
+        <w:t xml:space="preserve"> was calculated correctly.</w:t>
       </w:r>
     </w:p>
     <w:p/>
@@ -3064,12 +3128,14 @@
         <w:lastRenderedPageBreak/>
         <w:t xml:space="preserve">H3: </w:t>
       </w:r>
+      <w:proofErr w:type="spellStart"/>
       <w:r>
         <w:rPr>
           <w:rFonts w:ascii="Consolas" w:hAnsi="Consolas"/>
         </w:rPr>
         <w:t>isDamaged</w:t>
       </w:r>
+      <w:proofErr w:type="spellEnd"/>
       <w:r>
         <w:t xml:space="preserve"> is accidentally true, adding additional fines</w:t>
       </w:r>
@@ -3078,21 +3144,39 @@
       <w:r>
         <w:t xml:space="preserve">T3: Set a breakpoint in </w:t>
       </w:r>
+      <w:proofErr w:type="spellStart"/>
+      <w:proofErr w:type="gramStart"/>
       <w:r>
         <w:rPr>
           <w:rFonts w:ascii="Consolas" w:hAnsi="Consolas"/>
         </w:rPr>
-        <w:t>dischargeLoan()</w:t>
+        <w:t>dischargeLoan</w:t>
+      </w:r>
+      <w:proofErr w:type="spellEnd"/>
+      <w:r>
+        <w:rPr>
+          <w:rFonts w:ascii="Consolas" w:hAnsi="Consolas"/>
+        </w:rPr>
+        <w:t>(</w:t>
+      </w:r>
+      <w:proofErr w:type="gramEnd"/>
+      <w:r>
+        <w:rPr>
+          <w:rFonts w:ascii="Consolas" w:hAnsi="Consolas"/>
+        </w:rPr>
+        <w:t>)</w:t>
       </w:r>
       <w:r>
         <w:t xml:space="preserve"> to check the value of </w:t>
       </w:r>
+      <w:proofErr w:type="spellStart"/>
       <w:r>
         <w:rPr>
           <w:rFonts w:ascii="Consolas" w:hAnsi="Consolas"/>
         </w:rPr>
         <w:t>isDamaged</w:t>
       </w:r>
+      <w:proofErr w:type="spellEnd"/>
       <w:r>
         <w:t>.</w:t>
       </w:r>
@@ -3101,27 +3185,36 @@
       <w:r>
         <w:t xml:space="preserve">R3: </w:t>
       </w:r>
+      <w:proofErr w:type="gramStart"/>
       <w:r>
         <w:t xml:space="preserve">Incorrect </w:t>
       </w:r>
       <w:r>
-        <w:t xml:space="preserve"> – </w:t>
-      </w:r>
+        <w:t xml:space="preserve"> –</w:t>
+      </w:r>
+      <w:proofErr w:type="gramEnd"/>
+      <w:r>
+        <w:t xml:space="preserve"> </w:t>
+      </w:r>
+      <w:proofErr w:type="spellStart"/>
       <w:r>
         <w:rPr>
           <w:rFonts w:ascii="Consolas" w:hAnsi="Consolas"/>
         </w:rPr>
         <w:t>isDamaged</w:t>
       </w:r>
+      <w:proofErr w:type="spellEnd"/>
       <w:r>
         <w:t xml:space="preserve"> is false and if statement to add </w:t>
       </w:r>
+      <w:proofErr w:type="spellStart"/>
       <w:r>
         <w:rPr>
           <w:rFonts w:ascii="Consolas" w:hAnsi="Consolas"/>
         </w:rPr>
         <w:t>damagedFine</w:t>
       </w:r>
+      <w:proofErr w:type="spellEnd"/>
       <w:r>
         <w:t xml:space="preserve"> is not triggered.</w:t>
       </w:r>
@@ -3210,11 +3303,19 @@
       <w:r>
         <w:t xml:space="preserve">H4: </w:t>
       </w:r>
+      <w:proofErr w:type="spellStart"/>
       <w:r>
         <w:rPr>
           <w:rFonts w:ascii="Consolas" w:hAnsi="Consolas"/>
         </w:rPr>
-        <w:t>currentLoan.getFines()</w:t>
+        <w:t>currentLoan.getFines</w:t>
+      </w:r>
+      <w:proofErr w:type="spellEnd"/>
+      <w:r>
+        <w:rPr>
+          <w:rFonts w:ascii="Consolas" w:hAnsi="Consolas"/>
+        </w:rPr>
+        <w:t>()</w:t>
       </w:r>
       <w:r>
         <w:t xml:space="preserve"> calculates the fines incorrectly/</w:t>
@@ -3224,11 +3325,19 @@
       <w:r>
         <w:t xml:space="preserve">T4: Set a breakpoint to check value of </w:t>
       </w:r>
+      <w:proofErr w:type="spellStart"/>
       <w:r>
         <w:rPr>
           <w:rFonts w:ascii="Consolas" w:hAnsi="Consolas"/>
         </w:rPr>
-        <w:t>currentLoans.getFines()</w:t>
+        <w:t>currentLoans.getFines</w:t>
+      </w:r>
+      <w:proofErr w:type="spellEnd"/>
+      <w:r>
+        <w:rPr>
+          <w:rFonts w:ascii="Consolas" w:hAnsi="Consolas"/>
+        </w:rPr>
+        <w:t>()</w:t>
       </w:r>
       <w:r>
         <w:t>.</w:t>
@@ -3330,11 +3439,21 @@
         <w:lastRenderedPageBreak/>
         <w:t xml:space="preserve">H5: </w:t>
       </w:r>
+      <w:proofErr w:type="spellStart"/>
+      <w:proofErr w:type="gramStart"/>
       <w:r>
         <w:rPr>
           <w:rFonts w:ascii="Consolas" w:hAnsi="Consolas"/>
         </w:rPr>
-        <w:t>patron.incurFine()</w:t>
+        <w:t>patron.incurFine</w:t>
+      </w:r>
+      <w:proofErr w:type="spellEnd"/>
+      <w:proofErr w:type="gramEnd"/>
+      <w:r>
+        <w:rPr>
+          <w:rFonts w:ascii="Consolas" w:hAnsi="Consolas"/>
+        </w:rPr>
+        <w:t>()</w:t>
       </w:r>
       <w:r>
         <w:t xml:space="preserve"> has an error, and adds the wrong fine.</w:t>
@@ -3344,20 +3463,38 @@
       <w:r>
         <w:t xml:space="preserve">T5: Set a breakpoint to check the value of </w:t>
       </w:r>
+      <w:proofErr w:type="spellStart"/>
       <w:r>
         <w:rPr>
           <w:rFonts w:ascii="Consolas" w:hAnsi="Consolas"/>
         </w:rPr>
         <w:t>finesOwing</w:t>
       </w:r>
+      <w:proofErr w:type="spellEnd"/>
       <w:r>
         <w:t xml:space="preserve"> after </w:t>
       </w:r>
+      <w:proofErr w:type="spellStart"/>
+      <w:proofErr w:type="gramStart"/>
       <w:r>
         <w:rPr>
           <w:rFonts w:ascii="Consolas" w:hAnsi="Consolas"/>
         </w:rPr>
-        <w:t>incurFines()</w:t>
+        <w:t>incurFines</w:t>
+      </w:r>
+      <w:proofErr w:type="spellEnd"/>
+      <w:r>
+        <w:rPr>
+          <w:rFonts w:ascii="Consolas" w:hAnsi="Consolas"/>
+        </w:rPr>
+        <w:t>(</w:t>
+      </w:r>
+      <w:proofErr w:type="gramEnd"/>
+      <w:r>
+        <w:rPr>
+          <w:rFonts w:ascii="Consolas" w:hAnsi="Consolas"/>
+        </w:rPr>
+        <w:t>)</w:t>
       </w:r>
       <w:r>
         <w:t xml:space="preserve"> is called.</w:t>
@@ -3367,21 +3504,25 @@
       <w:r>
         <w:t xml:space="preserve">R5: Incorrect – </w:t>
       </w:r>
+      <w:proofErr w:type="spellStart"/>
       <w:r>
         <w:rPr>
           <w:rFonts w:ascii="Consolas" w:hAnsi="Consolas"/>
         </w:rPr>
         <w:t>finesOwing</w:t>
       </w:r>
+      <w:proofErr w:type="spellEnd"/>
       <w:r>
         <w:t xml:space="preserve"> is $2 after </w:t>
       </w:r>
+      <w:proofErr w:type="spellStart"/>
       <w:r>
         <w:rPr>
           <w:rFonts w:ascii="Consolas" w:hAnsi="Consolas"/>
         </w:rPr>
         <w:t>incurFines</w:t>
       </w:r>
+      <w:proofErr w:type="spellEnd"/>
       <w:r>
         <w:t xml:space="preserve"> is called.</w:t>
       </w:r>
@@ -3470,26 +3611,44 @@
       <w:r>
         <w:t xml:space="preserve">H6: </w:t>
       </w:r>
+      <w:proofErr w:type="spellStart"/>
+      <w:proofErr w:type="gramStart"/>
       <w:r>
         <w:rPr>
           <w:rFonts w:ascii="Consolas" w:hAnsi="Consolas"/>
         </w:rPr>
-        <w:t>library.dischargeLoan()</w:t>
-      </w:r>
+        <w:t>library.dischargeLoan</w:t>
+      </w:r>
+      <w:proofErr w:type="spellEnd"/>
+      <w:proofErr w:type="gramEnd"/>
       <w:r>
         <w:rPr>
           <w:rFonts w:ascii="Consolas" w:hAnsi="Consolas"/>
         </w:rPr>
+        <w:t>()</w:t>
+      </w:r>
+      <w:r>
+        <w:rPr>
+          <w:rFonts w:ascii="Consolas" w:hAnsi="Consolas"/>
+        </w:rPr>
         <w:t>a</w:t>
       </w:r>
       <w:r>
         <w:t xml:space="preserve">dds further fines on top of </w:t>
       </w:r>
+      <w:proofErr w:type="spellStart"/>
       <w:r>
         <w:rPr>
           <w:rFonts w:ascii="Consolas" w:hAnsi="Consolas"/>
         </w:rPr>
-        <w:t>incurFines()</w:t>
+        <w:t>incurFines</w:t>
+      </w:r>
+      <w:proofErr w:type="spellEnd"/>
+      <w:r>
+        <w:rPr>
+          <w:rFonts w:ascii="Consolas" w:hAnsi="Consolas"/>
+        </w:rPr>
+        <w:t>()</w:t>
       </w:r>
       <w:r>
         <w:t xml:space="preserve"> </w:t>
@@ -3499,32 +3658,52 @@
       <w:r>
         <w:t xml:space="preserve">T6: Set a breakpoint to check value of </w:t>
       </w:r>
+      <w:proofErr w:type="spellStart"/>
       <w:r>
         <w:rPr>
           <w:rFonts w:ascii="Consolas" w:hAnsi="Consolas"/>
         </w:rPr>
         <w:t>finesOwing</w:t>
       </w:r>
+      <w:proofErr w:type="spellEnd"/>
       <w:r>
         <w:t xml:space="preserve"> after </w:t>
       </w:r>
+      <w:proofErr w:type="spellStart"/>
+      <w:proofErr w:type="gramStart"/>
       <w:r>
         <w:rPr>
           <w:rFonts w:ascii="Consolas" w:hAnsi="Consolas"/>
         </w:rPr>
-        <w:t>dischargeLoan()</w:t>
+        <w:t>dischargeLoan</w:t>
+      </w:r>
+      <w:proofErr w:type="spellEnd"/>
+      <w:r>
+        <w:rPr>
+          <w:rFonts w:ascii="Consolas" w:hAnsi="Consolas"/>
+        </w:rPr>
+        <w:t>(</w:t>
+      </w:r>
+      <w:proofErr w:type="gramEnd"/>
+      <w:r>
+        <w:rPr>
+          <w:rFonts w:ascii="Consolas" w:hAnsi="Consolas"/>
+        </w:rPr>
+        <w:t>)</w:t>
       </w:r>
     </w:p>
     <w:p>
       <w:r>
         <w:t xml:space="preserve">R6: Correct! </w:t>
       </w:r>
+      <w:proofErr w:type="spellStart"/>
       <w:r>
         <w:rPr>
           <w:rFonts w:ascii="Consolas" w:hAnsi="Consolas"/>
         </w:rPr>
         <w:t>finesOwing</w:t>
       </w:r>
+      <w:proofErr w:type="spellEnd"/>
       <w:r>
         <w:t xml:space="preserve"> is now $6.</w:t>
       </w:r>
@@ -3612,7 +3791,17 @@
     <w:p>
       <w:r>
         <w:lastRenderedPageBreak/>
-        <w:t>Method call narrowed down to library.dischargeLoans()</w:t>
+        <w:t xml:space="preserve">Method call narrowed down to </w:t>
+      </w:r>
+      <w:proofErr w:type="spellStart"/>
+      <w:proofErr w:type="gramStart"/>
+      <w:r>
+        <w:t>library.dischargeLoans</w:t>
+      </w:r>
+      <w:proofErr w:type="spellEnd"/>
+      <w:proofErr w:type="gramEnd"/>
+      <w:r>
+        <w:t>()</w:t>
       </w:r>
     </w:p>
     <w:p/>
@@ -3718,6 +3907,8 @@
         </w:rPr>
         <w:t xml:space="preserve">H0: </w:t>
       </w:r>
+      <w:proofErr w:type="spellStart"/>
+      <w:proofErr w:type="gramStart"/>
       <w:r>
         <w:rPr>
           <w:rStyle w:val="Strong"/>
@@ -3726,7 +3917,19 @@
           <w:bCs w:val="0"/>
           <w:color w:val="000000"/>
         </w:rPr>
-        <w:t>patron.incurFine()</w:t>
+        <w:t>patron.incurFine</w:t>
+      </w:r>
+      <w:proofErr w:type="spellEnd"/>
+      <w:proofErr w:type="gramEnd"/>
+      <w:r>
+        <w:rPr>
+          <w:rStyle w:val="Strong"/>
+          <w:rFonts w:ascii="Consolas" w:hAnsi="Consolas"/>
+          <w:b w:val="0"/>
+          <w:bCs w:val="0"/>
+          <w:color w:val="000000"/>
+        </w:rPr>
+        <w:t>()</w:t>
       </w:r>
       <w:r>
         <w:rPr>
@@ -3738,6 +3941,7 @@
         </w:rPr>
         <w:t xml:space="preserve"> in the </w:t>
       </w:r>
+      <w:proofErr w:type="spellStart"/>
       <w:r>
         <w:rPr>
           <w:rStyle w:val="Strong"/>
@@ -3746,7 +3950,18 @@
           <w:bCs w:val="0"/>
           <w:color w:val="000000"/>
         </w:rPr>
-        <w:t>library.dischargeLoan()</w:t>
+        <w:t>library.dischargeLoan</w:t>
+      </w:r>
+      <w:proofErr w:type="spellEnd"/>
+      <w:r>
+        <w:rPr>
+          <w:rStyle w:val="Strong"/>
+          <w:rFonts w:ascii="Consolas" w:hAnsi="Consolas"/>
+          <w:b w:val="0"/>
+          <w:bCs w:val="0"/>
+          <w:color w:val="000000"/>
+        </w:rPr>
+        <w:t>()</w:t>
       </w:r>
       <w:r>
         <w:rPr>
@@ -3818,7 +4033,49 @@
           <w:bCs w:val="0"/>
           <w:color w:val="000000"/>
         </w:rPr>
-        <w:t xml:space="preserve"> Correct! finesOwed changes from 2 to 4. Part of bug found.</w:t>
+        <w:t xml:space="preserve"> Correct! </w:t>
+      </w:r>
+      <w:proofErr w:type="spellStart"/>
+      <w:r>
+        <w:rPr>
+          <w:rStyle w:val="Strong"/>
+          <w:rFonts w:ascii="Consolas" w:hAnsi="Consolas"/>
+          <w:b w:val="0"/>
+          <w:bCs w:val="0"/>
+          <w:color w:val="000000"/>
+        </w:rPr>
+        <w:t>finesOw</w:t>
+      </w:r>
+      <w:r>
+        <w:rPr>
+          <w:rStyle w:val="Strong"/>
+          <w:rFonts w:ascii="Consolas" w:hAnsi="Consolas"/>
+          <w:b w:val="0"/>
+          <w:bCs w:val="0"/>
+          <w:color w:val="000000"/>
+        </w:rPr>
+        <w:t>ing</w:t>
+      </w:r>
+      <w:proofErr w:type="spellEnd"/>
+      <w:r>
+        <w:rPr>
+          <w:rStyle w:val="Strong"/>
+          <w:rFonts w:ascii="Arial" w:hAnsi="Arial" w:cs="Arial"/>
+          <w:b w:val="0"/>
+          <w:bCs w:val="0"/>
+          <w:color w:val="000000"/>
+        </w:rPr>
+        <w:t xml:space="preserve"> </w:t>
+      </w:r>
+      <w:r>
+        <w:rPr>
+          <w:rStyle w:val="Strong"/>
+          <w:rFonts w:ascii="Source Sans Pro" w:hAnsi="Source Sans Pro"/>
+          <w:b w:val="0"/>
+          <w:bCs w:val="0"/>
+          <w:color w:val="000000"/>
+        </w:rPr>
+        <w:t>changes from 2 to 4. Part of bug found.</w:t>
       </w:r>
     </w:p>
     <w:p>
@@ -3992,7 +4249,29 @@
           <w:bCs w:val="0"/>
           <w:color w:val="000000"/>
         </w:rPr>
-        <w:t>: isDamaged value is true, patron incurs extra fines.</w:t>
+        <w:t xml:space="preserve">: </w:t>
+      </w:r>
+      <w:proofErr w:type="spellStart"/>
+      <w:r>
+        <w:rPr>
+          <w:rStyle w:val="Strong"/>
+          <w:rFonts w:ascii="Consolas" w:hAnsi="Consolas"/>
+          <w:b w:val="0"/>
+          <w:bCs w:val="0"/>
+          <w:color w:val="000000"/>
+        </w:rPr>
+        <w:t>isDamaged</w:t>
+      </w:r>
+      <w:proofErr w:type="spellEnd"/>
+      <w:r>
+        <w:rPr>
+          <w:rStyle w:val="Strong"/>
+          <w:rFonts w:ascii="Source Sans Pro" w:hAnsi="Source Sans Pro"/>
+          <w:b w:val="0"/>
+          <w:bCs w:val="0"/>
+          <w:color w:val="000000"/>
+        </w:rPr>
+        <w:t xml:space="preserve"> value is true, patron incurs extra fines.</w:t>
       </w:r>
     </w:p>
     <w:p>
@@ -4034,7 +4313,29 @@
           <w:bCs w:val="0"/>
           <w:color w:val="000000"/>
         </w:rPr>
-        <w:t>R1: Incorrect, isDamaged is false.</w:t>
+        <w:t xml:space="preserve">R1: Incorrect, </w:t>
+      </w:r>
+      <w:proofErr w:type="spellStart"/>
+      <w:r>
+        <w:rPr>
+          <w:rStyle w:val="Strong"/>
+          <w:rFonts w:ascii="Consolas" w:hAnsi="Consolas"/>
+          <w:b w:val="0"/>
+          <w:bCs w:val="0"/>
+          <w:color w:val="000000"/>
+        </w:rPr>
+        <w:t>isDamaged</w:t>
+      </w:r>
+      <w:proofErr w:type="spellEnd"/>
+      <w:r>
+        <w:rPr>
+          <w:rStyle w:val="Strong"/>
+          <w:rFonts w:ascii="Source Sans Pro" w:hAnsi="Source Sans Pro"/>
+          <w:b w:val="0"/>
+          <w:bCs w:val="0"/>
+          <w:color w:val="000000"/>
+        </w:rPr>
+        <w:t xml:space="preserve"> is false.</w:t>
       </w:r>
     </w:p>
     <w:p>
@@ -4173,63 +4474,171 @@
       <w:pPr>
         <w:rPr>
           <w:rStyle w:val="Strong"/>
-          <w:rFonts w:ascii="Source Sans Pro" w:hAnsi="Source Sans Pro"/>
-          <w:b w:val="0"/>
-          <w:bCs w:val="0"/>
-          <w:color w:val="000000"/>
-        </w:rPr>
-      </w:pPr>
-      <w:r>
-        <w:rPr>
-          <w:rStyle w:val="Strong"/>
-          <w:rFonts w:ascii="Source Sans Pro" w:hAnsi="Source Sans Pro"/>
-          <w:b w:val="0"/>
-          <w:bCs w:val="0"/>
-          <w:color w:val="000000"/>
-        </w:rPr>
-        <w:t>H2: Error lies in currentLoan.dischargeLoan().</w:t>
-      </w:r>
-    </w:p>
-    <w:p>
-      <w:pPr>
-        <w:rPr>
-          <w:rStyle w:val="Strong"/>
-          <w:rFonts w:ascii="Source Sans Pro" w:hAnsi="Source Sans Pro"/>
-          <w:b w:val="0"/>
-          <w:bCs w:val="0"/>
-          <w:color w:val="000000"/>
-        </w:rPr>
-      </w:pPr>
-      <w:r>
-        <w:rPr>
-          <w:rStyle w:val="Strong"/>
-          <w:rFonts w:ascii="Source Sans Pro" w:hAnsi="Source Sans Pro"/>
-          <w:b w:val="0"/>
-          <w:bCs w:val="0"/>
-          <w:color w:val="000000"/>
-        </w:rPr>
-        <w:t>T2: Set breakpoint after currentLoan.dischargeLoan to check value of finesOwed.</w:t>
-      </w:r>
-    </w:p>
-    <w:p>
-      <w:pPr>
-        <w:rPr>
-          <w:rStyle w:val="Strong"/>
-          <w:rFonts w:ascii="Source Sans Pro" w:hAnsi="Source Sans Pro"/>
-          <w:b w:val="0"/>
-          <w:bCs w:val="0"/>
-          <w:color w:val="000000"/>
-        </w:rPr>
-      </w:pPr>
-      <w:r>
-        <w:rPr>
-          <w:rStyle w:val="Strong"/>
-          <w:rFonts w:ascii="Source Sans Pro" w:hAnsi="Source Sans Pro"/>
-          <w:b w:val="0"/>
-          <w:bCs w:val="0"/>
-          <w:color w:val="000000"/>
-        </w:rPr>
-        <w:t>R2: Correct! finesOwed is now $6.</w:t>
+          <w:rFonts w:ascii="Consolas" w:hAnsi="Consolas"/>
+          <w:b w:val="0"/>
+          <w:bCs w:val="0"/>
+          <w:color w:val="000000"/>
+        </w:rPr>
+      </w:pPr>
+      <w:r>
+        <w:rPr>
+          <w:rStyle w:val="Strong"/>
+          <w:rFonts w:ascii="Source Sans Pro" w:hAnsi="Source Sans Pro"/>
+          <w:b w:val="0"/>
+          <w:bCs w:val="0"/>
+          <w:color w:val="000000"/>
+        </w:rPr>
+        <w:t xml:space="preserve">H2: Error lies in </w:t>
+      </w:r>
+      <w:proofErr w:type="spellStart"/>
+      <w:r>
+        <w:rPr>
+          <w:rStyle w:val="Strong"/>
+          <w:rFonts w:ascii="Consolas" w:hAnsi="Consolas"/>
+          <w:b w:val="0"/>
+          <w:bCs w:val="0"/>
+          <w:color w:val="000000"/>
+        </w:rPr>
+        <w:t>currentLoan.dischargeLoan</w:t>
+      </w:r>
+      <w:proofErr w:type="spellEnd"/>
+      <w:r>
+        <w:rPr>
+          <w:rStyle w:val="Strong"/>
+          <w:rFonts w:ascii="Consolas" w:hAnsi="Consolas"/>
+          <w:b w:val="0"/>
+          <w:bCs w:val="0"/>
+          <w:color w:val="000000"/>
+        </w:rPr>
+        <w:t>().</w:t>
+      </w:r>
+    </w:p>
+    <w:p>
+      <w:pPr>
+        <w:rPr>
+          <w:rStyle w:val="Strong"/>
+          <w:rFonts w:ascii="Source Sans Pro" w:hAnsi="Source Sans Pro"/>
+          <w:b w:val="0"/>
+          <w:bCs w:val="0"/>
+          <w:color w:val="000000"/>
+        </w:rPr>
+      </w:pPr>
+      <w:r>
+        <w:rPr>
+          <w:rStyle w:val="Strong"/>
+          <w:rFonts w:ascii="Source Sans Pro" w:hAnsi="Source Sans Pro"/>
+          <w:b w:val="0"/>
+          <w:bCs w:val="0"/>
+          <w:color w:val="000000"/>
+        </w:rPr>
+        <w:t xml:space="preserve">T2: Set breakpoint after </w:t>
+      </w:r>
+      <w:proofErr w:type="spellStart"/>
+      <w:r>
+        <w:rPr>
+          <w:rStyle w:val="Strong"/>
+          <w:rFonts w:ascii="Consolas" w:hAnsi="Consolas"/>
+          <w:b w:val="0"/>
+          <w:bCs w:val="0"/>
+          <w:color w:val="000000"/>
+        </w:rPr>
+        <w:t>currentLoan.dischargeLoan</w:t>
+      </w:r>
+      <w:proofErr w:type="spellEnd"/>
+      <w:r>
+        <w:rPr>
+          <w:rStyle w:val="Strong"/>
+          <w:rFonts w:ascii="Source Sans Pro" w:hAnsi="Source Sans Pro"/>
+          <w:b w:val="0"/>
+          <w:bCs w:val="0"/>
+          <w:color w:val="000000"/>
+        </w:rPr>
+        <w:t xml:space="preserve"> to check value of </w:t>
+      </w:r>
+      <w:proofErr w:type="spellStart"/>
+      <w:r>
+        <w:rPr>
+          <w:rStyle w:val="Strong"/>
+          <w:rFonts w:ascii="Consolas" w:hAnsi="Consolas"/>
+          <w:b w:val="0"/>
+          <w:bCs w:val="0"/>
+          <w:color w:val="000000"/>
+        </w:rPr>
+        <w:t>finesOw</w:t>
+      </w:r>
+      <w:r>
+        <w:rPr>
+          <w:rStyle w:val="Strong"/>
+          <w:rFonts w:ascii="Consolas" w:hAnsi="Consolas"/>
+          <w:b w:val="0"/>
+          <w:bCs w:val="0"/>
+          <w:color w:val="000000"/>
+        </w:rPr>
+        <w:t>ing</w:t>
+      </w:r>
+      <w:proofErr w:type="spellEnd"/>
+      <w:r>
+        <w:rPr>
+          <w:rStyle w:val="Strong"/>
+          <w:rFonts w:ascii="Consolas" w:hAnsi="Consolas"/>
+          <w:b w:val="0"/>
+          <w:bCs w:val="0"/>
+          <w:color w:val="000000"/>
+        </w:rPr>
+        <w:t>.</w:t>
+      </w:r>
+    </w:p>
+    <w:p>
+      <w:pPr>
+        <w:rPr>
+          <w:rStyle w:val="Strong"/>
+          <w:rFonts w:ascii="Source Sans Pro" w:hAnsi="Source Sans Pro"/>
+          <w:b w:val="0"/>
+          <w:bCs w:val="0"/>
+          <w:color w:val="000000"/>
+        </w:rPr>
+      </w:pPr>
+      <w:r>
+        <w:rPr>
+          <w:rStyle w:val="Strong"/>
+          <w:rFonts w:ascii="Source Sans Pro" w:hAnsi="Source Sans Pro"/>
+          <w:b w:val="0"/>
+          <w:bCs w:val="0"/>
+          <w:color w:val="000000"/>
+        </w:rPr>
+        <w:t xml:space="preserve">R2: Correct! </w:t>
+      </w:r>
+      <w:proofErr w:type="spellStart"/>
+      <w:r>
+        <w:rPr>
+          <w:rStyle w:val="Strong"/>
+          <w:rFonts w:ascii="Consolas" w:hAnsi="Consolas"/>
+          <w:b w:val="0"/>
+          <w:bCs w:val="0"/>
+          <w:color w:val="000000"/>
+        </w:rPr>
+        <w:t>finesOw</w:t>
+      </w:r>
+      <w:r>
+        <w:rPr>
+          <w:rStyle w:val="Strong"/>
+          <w:rFonts w:ascii="Consolas" w:hAnsi="Consolas"/>
+          <w:b w:val="0"/>
+          <w:bCs w:val="0"/>
+          <w:color w:val="000000"/>
+        </w:rPr>
+        <w:t>ing</w:t>
+      </w:r>
+      <w:proofErr w:type="spellEnd"/>
+      <w:r>
+        <w:rPr>
+          <w:rStyle w:val="Strong"/>
+          <w:rFonts w:ascii="Source Sans Pro" w:hAnsi="Source Sans Pro"/>
+          <w:b w:val="0"/>
+          <w:bCs w:val="0"/>
+          <w:color w:val="000000"/>
+        </w:rPr>
+        <w:t xml:space="preserve"> is now $6.</w:t>
       </w:r>
     </w:p>
     <w:p>
@@ -4385,6 +4794,8 @@
         <w:lastRenderedPageBreak/>
         <w:t xml:space="preserve">H3: The problem lies in </w:t>
       </w:r>
+      <w:proofErr w:type="spellStart"/>
+      <w:proofErr w:type="gramStart"/>
       <w:r>
         <w:rPr>
           <w:rStyle w:val="Strong"/>
@@ -4393,7 +4804,19 @@
           <w:bCs w:val="0"/>
           <w:color w:val="000000"/>
         </w:rPr>
-        <w:t>patron.dischargeLoan()</w:t>
+        <w:t>patron.dischargeLoan</w:t>
+      </w:r>
+      <w:proofErr w:type="spellEnd"/>
+      <w:proofErr w:type="gramEnd"/>
+      <w:r>
+        <w:rPr>
+          <w:rStyle w:val="Strong"/>
+          <w:rFonts w:ascii="Consolas" w:hAnsi="Consolas"/>
+          <w:b w:val="0"/>
+          <w:bCs w:val="0"/>
+          <w:color w:val="000000"/>
+        </w:rPr>
+        <w:t>()</w:t>
       </w:r>
       <w:r>
         <w:rPr>
@@ -4446,6 +4869,8 @@
         </w:rPr>
         <w:t xml:space="preserve">T3: Set a breakpoint to compare value of variable after </w:t>
       </w:r>
+      <w:proofErr w:type="spellStart"/>
+      <w:proofErr w:type="gramStart"/>
       <w:r>
         <w:rPr>
           <w:rStyle w:val="Strong"/>
@@ -4454,28 +4879,62 @@
           <w:bCs w:val="0"/>
           <w:color w:val="000000"/>
         </w:rPr>
-        <w:t>patron.dischargeLoan()</w:t>
-      </w:r>
-    </w:p>
-    <w:p>
-      <w:pPr>
-        <w:rPr>
-          <w:rStyle w:val="Strong"/>
-          <w:rFonts w:ascii="Source Sans Pro" w:hAnsi="Source Sans Pro"/>
-          <w:b w:val="0"/>
-          <w:bCs w:val="0"/>
-          <w:color w:val="000000"/>
-        </w:rPr>
-      </w:pPr>
-      <w:r>
-        <w:rPr>
-          <w:rStyle w:val="Strong"/>
-          <w:rFonts w:ascii="Source Sans Pro" w:hAnsi="Source Sans Pro"/>
-          <w:b w:val="0"/>
-          <w:bCs w:val="0"/>
-          <w:color w:val="000000"/>
-        </w:rPr>
-        <w:t>R3: Correct! Value of finesOwed is now 6.</w:t>
+        <w:t>patron.dischargeLoan</w:t>
+      </w:r>
+      <w:proofErr w:type="spellEnd"/>
+      <w:proofErr w:type="gramEnd"/>
+      <w:r>
+        <w:rPr>
+          <w:rStyle w:val="Strong"/>
+          <w:rFonts w:ascii="Consolas" w:hAnsi="Consolas"/>
+          <w:b w:val="0"/>
+          <w:bCs w:val="0"/>
+          <w:color w:val="000000"/>
+        </w:rPr>
+        <w:t>()</w:t>
+      </w:r>
+    </w:p>
+    <w:p>
+      <w:pPr>
+        <w:rPr>
+          <w:rStyle w:val="Strong"/>
+          <w:rFonts w:ascii="Source Sans Pro" w:hAnsi="Source Sans Pro"/>
+          <w:b w:val="0"/>
+          <w:bCs w:val="0"/>
+          <w:color w:val="000000"/>
+        </w:rPr>
+      </w:pPr>
+      <w:r>
+        <w:rPr>
+          <w:rStyle w:val="Strong"/>
+          <w:rFonts w:ascii="Source Sans Pro" w:hAnsi="Source Sans Pro"/>
+          <w:b w:val="0"/>
+          <w:bCs w:val="0"/>
+          <w:color w:val="000000"/>
+        </w:rPr>
+        <w:t xml:space="preserve">R3: Correct! Value of </w:t>
+      </w:r>
+      <w:proofErr w:type="spellStart"/>
+      <w:r>
+        <w:rPr>
+          <w:rStyle w:val="Strong"/>
+          <w:rFonts w:ascii="Source Sans Pro" w:hAnsi="Source Sans Pro"/>
+          <w:b w:val="0"/>
+          <w:bCs w:val="0"/>
+          <w:color w:val="000000"/>
+        </w:rPr>
+        <w:t>finesOwed</w:t>
+      </w:r>
+      <w:proofErr w:type="spellEnd"/>
+      <w:r>
+        <w:rPr>
+          <w:rStyle w:val="Strong"/>
+          <w:rFonts w:ascii="Source Sans Pro" w:hAnsi="Source Sans Pro"/>
+          <w:b w:val="0"/>
+          <w:bCs w:val="0"/>
+          <w:color w:val="000000"/>
+        </w:rPr>
+        <w:t xml:space="preserve"> is now 6.</w:t>
       </w:r>
     </w:p>
     <w:p>
@@ -4611,6 +5070,677 @@
       </w:pPr>
     </w:p>
     <w:p>
+      <w:pPr>
+        <w:rPr>
+          <w:rStyle w:val="Strong"/>
+          <w:rFonts w:ascii="Source Sans Pro" w:hAnsi="Source Sans Pro"/>
+          <w:b w:val="0"/>
+          <w:bCs w:val="0"/>
+          <w:color w:val="000000"/>
+        </w:rPr>
+      </w:pPr>
+    </w:p>
+    <w:p>
+      <w:pPr>
+        <w:rPr>
+          <w:rStyle w:val="Strong"/>
+          <w:rFonts w:ascii="Consolas" w:hAnsi="Consolas"/>
+          <w:b w:val="0"/>
+          <w:bCs w:val="0"/>
+          <w:color w:val="000000"/>
+        </w:rPr>
+      </w:pPr>
+      <w:r>
+        <w:rPr>
+          <w:rStyle w:val="Strong"/>
+          <w:rFonts w:ascii="Source Sans Pro" w:hAnsi="Source Sans Pro"/>
+          <w:b w:val="0"/>
+          <w:bCs w:val="0"/>
+          <w:color w:val="000000"/>
+        </w:rPr>
+        <w:t xml:space="preserve">H4: The problem lies in </w:t>
+      </w:r>
+      <w:proofErr w:type="spellStart"/>
+      <w:proofErr w:type="gramStart"/>
+      <w:r>
+        <w:rPr>
+          <w:rStyle w:val="Strong"/>
+          <w:rFonts w:ascii="Consolas" w:hAnsi="Consolas"/>
+          <w:b w:val="0"/>
+          <w:bCs w:val="0"/>
+          <w:color w:val="000000"/>
+        </w:rPr>
+        <w:t>loan.getID</w:t>
+      </w:r>
+      <w:proofErr w:type="spellEnd"/>
+      <w:proofErr w:type="gramEnd"/>
+      <w:r>
+        <w:rPr>
+          <w:rStyle w:val="Strong"/>
+          <w:rFonts w:ascii="Consolas" w:hAnsi="Consolas"/>
+          <w:b w:val="0"/>
+          <w:bCs w:val="0"/>
+          <w:color w:val="000000"/>
+        </w:rPr>
+        <w:t>()</w:t>
+      </w:r>
+    </w:p>
+    <w:p>
+      <w:pPr>
+        <w:rPr>
+          <w:rStyle w:val="Strong"/>
+          <w:rFonts w:ascii="Source Sans Pro" w:hAnsi="Source Sans Pro"/>
+          <w:b w:val="0"/>
+          <w:bCs w:val="0"/>
+          <w:color w:val="000000"/>
+        </w:rPr>
+      </w:pPr>
+      <w:r>
+        <w:rPr>
+          <w:rStyle w:val="Strong"/>
+          <w:rFonts w:ascii="Source Sans Pro" w:hAnsi="Source Sans Pro"/>
+          <w:b w:val="0"/>
+          <w:bCs w:val="0"/>
+          <w:color w:val="000000"/>
+        </w:rPr>
+        <w:t>T4: Set a breakpoint.</w:t>
+      </w:r>
+    </w:p>
+    <w:p>
+      <w:pPr>
+        <w:rPr>
+          <w:rStyle w:val="Strong"/>
+          <w:rFonts w:ascii="Source Sans Pro" w:hAnsi="Source Sans Pro"/>
+          <w:b w:val="0"/>
+          <w:bCs w:val="0"/>
+          <w:color w:val="000000"/>
+        </w:rPr>
+      </w:pPr>
+      <w:r>
+        <w:rPr>
+          <w:rStyle w:val="Strong"/>
+          <w:rFonts w:ascii="Source Sans Pro" w:hAnsi="Source Sans Pro"/>
+          <w:b w:val="0"/>
+          <w:bCs w:val="0"/>
+          <w:color w:val="000000"/>
+        </w:rPr>
+        <w:t xml:space="preserve">R4: No. </w:t>
+      </w:r>
+      <w:proofErr w:type="spellStart"/>
+      <w:r>
+        <w:rPr>
+          <w:rStyle w:val="Strong"/>
+          <w:rFonts w:ascii="Consolas" w:hAnsi="Consolas"/>
+          <w:b w:val="0"/>
+          <w:bCs w:val="0"/>
+          <w:color w:val="000000"/>
+        </w:rPr>
+        <w:t>finesOwing</w:t>
+      </w:r>
+      <w:proofErr w:type="spellEnd"/>
+      <w:r>
+        <w:rPr>
+          <w:rStyle w:val="Strong"/>
+          <w:rFonts w:ascii="Source Sans Pro" w:hAnsi="Source Sans Pro"/>
+          <w:b w:val="0"/>
+          <w:bCs w:val="0"/>
+          <w:color w:val="000000"/>
+        </w:rPr>
+        <w:t xml:space="preserve"> is still $4.</w:t>
+      </w:r>
+    </w:p>
+    <w:p>
+      <w:pPr>
+        <w:rPr>
+          <w:rStyle w:val="Strong"/>
+          <w:rFonts w:ascii="Source Sans Pro" w:hAnsi="Source Sans Pro"/>
+          <w:b w:val="0"/>
+          <w:bCs w:val="0"/>
+          <w:color w:val="000000"/>
+        </w:rPr>
+      </w:pPr>
+    </w:p>
+    <w:p>
+      <w:pPr>
+        <w:rPr>
+          <w:rStyle w:val="Strong"/>
+          <w:rFonts w:ascii="Source Sans Pro" w:hAnsi="Source Sans Pro"/>
+          <w:b w:val="0"/>
+          <w:bCs w:val="0"/>
+          <w:color w:val="000000"/>
+        </w:rPr>
+      </w:pPr>
+      <w:r>
+        <w:rPr>
+          <w:rStyle w:val="Strong"/>
+          <w:rFonts w:ascii="Source Sans Pro" w:hAnsi="Source Sans Pro"/>
+          <w:b w:val="0"/>
+          <w:bCs w:val="0"/>
+          <w:color w:val="000000"/>
+        </w:rPr>
+        <w:drawing>
+          <wp:inline distT="0" distB="0" distL="0" distR="0" wp14:anchorId="25C8CE88" wp14:editId="23A81020">
+            <wp:extent cx="3181794" cy="1724266"/>
+            <wp:effectExtent l="0" t="0" r="0" b="9525"/>
+            <wp:docPr id="31" name="Picture 31" descr="Text&#10;&#10;Description automatically generated"/>
+            <wp:cNvGraphicFramePr>
+              <a:graphicFrameLocks xmlns:a="http://schemas.openxmlformats.org/drawingml/2006/main" noChangeAspect="1"/>
+            </wp:cNvGraphicFramePr>
+            <a:graphic xmlns:a="http://schemas.openxmlformats.org/drawingml/2006/main">
+              <a:graphicData uri="http://schemas.openxmlformats.org/drawingml/2006/picture">
+                <pic:pic xmlns:pic="http://schemas.openxmlformats.org/drawingml/2006/picture">
+                  <pic:nvPicPr>
+                    <pic:cNvPr id="31" name="Picture 31" descr="Text&#10;&#10;Description automatically generated"/>
+                    <pic:cNvPicPr/>
+                  </pic:nvPicPr>
+                  <pic:blipFill>
+                    <a:blip r:embed="rId38"/>
+                    <a:stretch>
+                      <a:fillRect/>
+                    </a:stretch>
+                  </pic:blipFill>
+                  <pic:spPr>
+                    <a:xfrm>
+                      <a:off x="0" y="0"/>
+                      <a:ext cx="3181794" cy="1724266"/>
+                    </a:xfrm>
+                    <a:prstGeom prst="rect">
+                      <a:avLst/>
+                    </a:prstGeom>
+                  </pic:spPr>
+                </pic:pic>
+              </a:graphicData>
+            </a:graphic>
+          </wp:inline>
+        </w:drawing>
+      </w:r>
+      <w:r>
+        <w:rPr>
+          <w:noProof/>
+        </w:rPr>
+        <w:t xml:space="preserve"> </w:t>
+      </w:r>
+      <w:r>
+        <w:rPr>
+          <w:rStyle w:val="Strong"/>
+          <w:rFonts w:ascii="Source Sans Pro" w:hAnsi="Source Sans Pro"/>
+          <w:b w:val="0"/>
+          <w:bCs w:val="0"/>
+          <w:color w:val="000000"/>
+        </w:rPr>
+        <w:drawing>
+          <wp:inline distT="0" distB="0" distL="0" distR="0" wp14:anchorId="2817E9B6" wp14:editId="2B084407">
+            <wp:extent cx="5727700" cy="510540"/>
+            <wp:effectExtent l="0" t="0" r="6350" b="3810"/>
+            <wp:docPr id="32" name="Picture 32"/>
+            <wp:cNvGraphicFramePr>
+              <a:graphicFrameLocks xmlns:a="http://schemas.openxmlformats.org/drawingml/2006/main" noChangeAspect="1"/>
+            </wp:cNvGraphicFramePr>
+            <a:graphic xmlns:a="http://schemas.openxmlformats.org/drawingml/2006/main">
+              <a:graphicData uri="http://schemas.openxmlformats.org/drawingml/2006/picture">
+                <pic:pic xmlns:pic="http://schemas.openxmlformats.org/drawingml/2006/picture">
+                  <pic:nvPicPr>
+                    <pic:cNvPr id="1" name=""/>
+                    <pic:cNvPicPr/>
+                  </pic:nvPicPr>
+                  <pic:blipFill>
+                    <a:blip r:embed="rId39"/>
+                    <a:stretch>
+                      <a:fillRect/>
+                    </a:stretch>
+                  </pic:blipFill>
+                  <pic:spPr>
+                    <a:xfrm>
+                      <a:off x="0" y="0"/>
+                      <a:ext cx="5727700" cy="510540"/>
+                    </a:xfrm>
+                    <a:prstGeom prst="rect">
+                      <a:avLst/>
+                    </a:prstGeom>
+                  </pic:spPr>
+                </pic:pic>
+              </a:graphicData>
+            </a:graphic>
+          </wp:inline>
+        </w:drawing>
+      </w:r>
+    </w:p>
+    <w:p>
+      <w:pPr>
+        <w:rPr>
+          <w:rStyle w:val="Strong"/>
+          <w:rFonts w:ascii="Source Sans Pro" w:hAnsi="Source Sans Pro"/>
+          <w:b w:val="0"/>
+          <w:bCs w:val="0"/>
+          <w:color w:val="000000"/>
+        </w:rPr>
+      </w:pPr>
+    </w:p>
+    <w:p>
+      <w:pPr>
+        <w:rPr>
+          <w:rStyle w:val="Strong"/>
+          <w:rFonts w:ascii="Source Sans Pro" w:hAnsi="Source Sans Pro"/>
+          <w:b w:val="0"/>
+          <w:bCs w:val="0"/>
+          <w:color w:val="000000"/>
+        </w:rPr>
+      </w:pPr>
+    </w:p>
+    <w:p>
+      <w:pPr>
+        <w:rPr>
+          <w:rStyle w:val="Strong"/>
+          <w:rFonts w:ascii="Source Sans Pro" w:hAnsi="Source Sans Pro"/>
+          <w:b w:val="0"/>
+          <w:bCs w:val="0"/>
+          <w:color w:val="000000"/>
+        </w:rPr>
+      </w:pPr>
+    </w:p>
+    <w:p>
+      <w:pPr>
+        <w:rPr>
+          <w:rStyle w:val="Strong"/>
+          <w:rFonts w:ascii="Source Sans Pro" w:hAnsi="Source Sans Pro"/>
+          <w:b w:val="0"/>
+          <w:bCs w:val="0"/>
+          <w:color w:val="000000"/>
+        </w:rPr>
+      </w:pPr>
+    </w:p>
+    <w:p>
+      <w:pPr>
+        <w:rPr>
+          <w:rStyle w:val="Strong"/>
+          <w:rFonts w:ascii="Source Sans Pro" w:hAnsi="Source Sans Pro"/>
+          <w:b w:val="0"/>
+          <w:bCs w:val="0"/>
+          <w:color w:val="000000"/>
+        </w:rPr>
+      </w:pPr>
+    </w:p>
+    <w:p>
+      <w:pPr>
+        <w:rPr>
+          <w:rStyle w:val="Strong"/>
+          <w:rFonts w:ascii="Source Sans Pro" w:hAnsi="Source Sans Pro"/>
+          <w:b w:val="0"/>
+          <w:bCs w:val="0"/>
+          <w:color w:val="000000"/>
+        </w:rPr>
+      </w:pPr>
+    </w:p>
+    <w:p>
+      <w:pPr>
+        <w:rPr>
+          <w:rStyle w:val="Strong"/>
+          <w:rFonts w:ascii="Source Sans Pro" w:hAnsi="Source Sans Pro"/>
+          <w:b w:val="0"/>
+          <w:bCs w:val="0"/>
+          <w:color w:val="000000"/>
+        </w:rPr>
+      </w:pPr>
+    </w:p>
+    <w:p>
+      <w:pPr>
+        <w:rPr>
+          <w:rStyle w:val="Strong"/>
+          <w:rFonts w:ascii="Source Sans Pro" w:hAnsi="Source Sans Pro"/>
+          <w:b w:val="0"/>
+          <w:bCs w:val="0"/>
+          <w:color w:val="000000"/>
+        </w:rPr>
+      </w:pPr>
+    </w:p>
+    <w:p>
+      <w:pPr>
+        <w:rPr>
+          <w:rStyle w:val="Strong"/>
+          <w:rFonts w:ascii="Source Sans Pro" w:hAnsi="Source Sans Pro"/>
+          <w:b w:val="0"/>
+          <w:bCs w:val="0"/>
+          <w:color w:val="000000"/>
+        </w:rPr>
+      </w:pPr>
+    </w:p>
+    <w:p>
+      <w:pPr>
+        <w:rPr>
+          <w:rStyle w:val="Strong"/>
+          <w:rFonts w:ascii="Source Sans Pro" w:hAnsi="Source Sans Pro"/>
+          <w:b w:val="0"/>
+          <w:bCs w:val="0"/>
+          <w:color w:val="000000"/>
+        </w:rPr>
+      </w:pPr>
+    </w:p>
+    <w:p>
+      <w:pPr>
+        <w:rPr>
+          <w:rStyle w:val="Strong"/>
+          <w:rFonts w:ascii="Source Sans Pro" w:hAnsi="Source Sans Pro"/>
+          <w:b w:val="0"/>
+          <w:bCs w:val="0"/>
+          <w:color w:val="000000"/>
+        </w:rPr>
+      </w:pPr>
+    </w:p>
+    <w:p>
+      <w:pPr>
+        <w:rPr>
+          <w:rStyle w:val="Strong"/>
+          <w:rFonts w:ascii="Source Sans Pro" w:hAnsi="Source Sans Pro"/>
+          <w:b w:val="0"/>
+          <w:bCs w:val="0"/>
+          <w:color w:val="000000"/>
+        </w:rPr>
+      </w:pPr>
+      <w:r>
+        <w:rPr>
+          <w:rStyle w:val="Strong"/>
+          <w:rFonts w:ascii="Source Sans Pro" w:hAnsi="Source Sans Pro"/>
+          <w:b w:val="0"/>
+          <w:bCs w:val="0"/>
+          <w:color w:val="000000"/>
+        </w:rPr>
+        <w:lastRenderedPageBreak/>
+        <w:t>H5</w:t>
+      </w:r>
+      <w:r>
+        <w:rPr>
+          <w:rStyle w:val="Strong"/>
+          <w:rFonts w:ascii="Source Sans Pro" w:hAnsi="Source Sans Pro"/>
+          <w:b w:val="0"/>
+          <w:bCs w:val="0"/>
+          <w:color w:val="000000"/>
+        </w:rPr>
+        <w:t xml:space="preserve">: The problem lies in </w:t>
+      </w:r>
+      <w:proofErr w:type="spellStart"/>
+      <w:r>
+        <w:rPr>
+          <w:rStyle w:val="Strong"/>
+          <w:rFonts w:ascii="Consolas" w:hAnsi="Consolas"/>
+          <w:b w:val="0"/>
+          <w:bCs w:val="0"/>
+          <w:color w:val="000000"/>
+        </w:rPr>
+        <w:t>finesOwing</w:t>
+      </w:r>
+      <w:proofErr w:type="spellEnd"/>
+      <w:r>
+        <w:rPr>
+          <w:rStyle w:val="Strong"/>
+          <w:rFonts w:ascii="Consolas" w:hAnsi="Consolas"/>
+          <w:b w:val="0"/>
+          <w:bCs w:val="0"/>
+          <w:color w:val="000000"/>
+        </w:rPr>
+        <w:t xml:space="preserve"> += </w:t>
+      </w:r>
+      <w:proofErr w:type="spellStart"/>
+      <w:proofErr w:type="gramStart"/>
+      <w:r>
+        <w:rPr>
+          <w:rStyle w:val="Strong"/>
+          <w:rFonts w:ascii="Consolas" w:hAnsi="Consolas"/>
+          <w:b w:val="0"/>
+          <w:bCs w:val="0"/>
+          <w:color w:val="000000"/>
+        </w:rPr>
+        <w:t>loan.getFines</w:t>
+      </w:r>
+      <w:proofErr w:type="spellEnd"/>
+      <w:proofErr w:type="gramEnd"/>
+      <w:r>
+        <w:rPr>
+          <w:rStyle w:val="Strong"/>
+          <w:rFonts w:ascii="Consolas" w:hAnsi="Consolas"/>
+          <w:b w:val="0"/>
+          <w:bCs w:val="0"/>
+          <w:color w:val="000000"/>
+        </w:rPr>
+        <w:t>()</w:t>
+      </w:r>
+    </w:p>
+    <w:p>
+      <w:pPr>
+        <w:rPr>
+          <w:rStyle w:val="Strong"/>
+          <w:rFonts w:ascii="Source Sans Pro" w:hAnsi="Source Sans Pro"/>
+          <w:b w:val="0"/>
+          <w:bCs w:val="0"/>
+          <w:color w:val="000000"/>
+        </w:rPr>
+      </w:pPr>
+      <w:r>
+        <w:rPr>
+          <w:rStyle w:val="Strong"/>
+          <w:rFonts w:ascii="Source Sans Pro" w:hAnsi="Source Sans Pro"/>
+          <w:b w:val="0"/>
+          <w:bCs w:val="0"/>
+          <w:color w:val="000000"/>
+        </w:rPr>
+        <w:t>T</w:t>
+      </w:r>
+      <w:r>
+        <w:rPr>
+          <w:rStyle w:val="Strong"/>
+          <w:rFonts w:ascii="Source Sans Pro" w:hAnsi="Source Sans Pro"/>
+          <w:b w:val="0"/>
+          <w:bCs w:val="0"/>
+          <w:color w:val="000000"/>
+        </w:rPr>
+        <w:t>5</w:t>
+      </w:r>
+      <w:r>
+        <w:rPr>
+          <w:rStyle w:val="Strong"/>
+          <w:rFonts w:ascii="Source Sans Pro" w:hAnsi="Source Sans Pro"/>
+          <w:b w:val="0"/>
+          <w:bCs w:val="0"/>
+          <w:color w:val="000000"/>
+        </w:rPr>
+        <w:t>: Set a breakpoint.</w:t>
+      </w:r>
+    </w:p>
+    <w:p>
+      <w:pPr>
+        <w:rPr>
+          <w:rStyle w:val="Strong"/>
+          <w:rFonts w:ascii="Source Sans Pro" w:hAnsi="Source Sans Pro"/>
+          <w:b w:val="0"/>
+          <w:bCs w:val="0"/>
+          <w:color w:val="000000"/>
+        </w:rPr>
+      </w:pPr>
+      <w:r>
+        <w:rPr>
+          <w:rStyle w:val="Strong"/>
+          <w:rFonts w:ascii="Source Sans Pro" w:hAnsi="Source Sans Pro"/>
+          <w:b w:val="0"/>
+          <w:bCs w:val="0"/>
+          <w:color w:val="000000"/>
+        </w:rPr>
+        <w:t>R</w:t>
+      </w:r>
+      <w:r>
+        <w:rPr>
+          <w:rStyle w:val="Strong"/>
+          <w:rFonts w:ascii="Source Sans Pro" w:hAnsi="Source Sans Pro"/>
+          <w:b w:val="0"/>
+          <w:bCs w:val="0"/>
+          <w:color w:val="000000"/>
+        </w:rPr>
+        <w:t>5</w:t>
+      </w:r>
+      <w:r>
+        <w:rPr>
+          <w:rStyle w:val="Strong"/>
+          <w:rFonts w:ascii="Source Sans Pro" w:hAnsi="Source Sans Pro"/>
+          <w:b w:val="0"/>
+          <w:bCs w:val="0"/>
+          <w:color w:val="000000"/>
+        </w:rPr>
+        <w:t xml:space="preserve">: No. </w:t>
+      </w:r>
+      <w:proofErr w:type="spellStart"/>
+      <w:r>
+        <w:rPr>
+          <w:rStyle w:val="Strong"/>
+          <w:rFonts w:ascii="Consolas" w:hAnsi="Consolas"/>
+          <w:b w:val="0"/>
+          <w:bCs w:val="0"/>
+          <w:color w:val="000000"/>
+        </w:rPr>
+        <w:t>finesOwing</w:t>
+      </w:r>
+      <w:proofErr w:type="spellEnd"/>
+      <w:r>
+        <w:rPr>
+          <w:rStyle w:val="Strong"/>
+          <w:rFonts w:ascii="Source Sans Pro" w:hAnsi="Source Sans Pro"/>
+          <w:b w:val="0"/>
+          <w:bCs w:val="0"/>
+          <w:color w:val="000000"/>
+        </w:rPr>
+        <w:t xml:space="preserve"> is still $4.</w:t>
+      </w:r>
+    </w:p>
+    <w:p>
+      <w:pPr>
+        <w:rPr>
+          <w:rStyle w:val="Strong"/>
+          <w:rFonts w:ascii="Source Sans Pro" w:hAnsi="Source Sans Pro"/>
+          <w:b w:val="0"/>
+          <w:bCs w:val="0"/>
+          <w:color w:val="000000"/>
+        </w:rPr>
+      </w:pPr>
+    </w:p>
+    <w:p>
+      <w:pPr>
+        <w:rPr>
+          <w:rStyle w:val="Strong"/>
+          <w:rFonts w:ascii="Source Sans Pro" w:hAnsi="Source Sans Pro"/>
+          <w:b w:val="0"/>
+          <w:bCs w:val="0"/>
+          <w:color w:val="000000"/>
+        </w:rPr>
+      </w:pPr>
+      <w:r>
+        <w:rPr>
+          <w:rStyle w:val="Strong"/>
+          <w:rFonts w:ascii="Source Sans Pro" w:hAnsi="Source Sans Pro"/>
+          <w:b w:val="0"/>
+          <w:bCs w:val="0"/>
+          <w:color w:val="000000"/>
+        </w:rPr>
+        <w:drawing>
+          <wp:inline distT="0" distB="0" distL="0" distR="0" wp14:anchorId="749145DC" wp14:editId="0431EC95">
+            <wp:extent cx="3353268" cy="1724266"/>
+            <wp:effectExtent l="0" t="0" r="0" b="9525"/>
+            <wp:docPr id="33" name="Picture 33" descr="Text&#10;&#10;Description automatically generated"/>
+            <wp:cNvGraphicFramePr>
+              <a:graphicFrameLocks xmlns:a="http://schemas.openxmlformats.org/drawingml/2006/main" noChangeAspect="1"/>
+            </wp:cNvGraphicFramePr>
+            <a:graphic xmlns:a="http://schemas.openxmlformats.org/drawingml/2006/main">
+              <a:graphicData uri="http://schemas.openxmlformats.org/drawingml/2006/picture">
+                <pic:pic xmlns:pic="http://schemas.openxmlformats.org/drawingml/2006/picture">
+                  <pic:nvPicPr>
+                    <pic:cNvPr id="33" name="Picture 33" descr="Text&#10;&#10;Description automatically generated"/>
+                    <pic:cNvPicPr/>
+                  </pic:nvPicPr>
+                  <pic:blipFill>
+                    <a:blip r:embed="rId40"/>
+                    <a:stretch>
+                      <a:fillRect/>
+                    </a:stretch>
+                  </pic:blipFill>
+                  <pic:spPr>
+                    <a:xfrm>
+                      <a:off x="0" y="0"/>
+                      <a:ext cx="3353268" cy="1724266"/>
+                    </a:xfrm>
+                    <a:prstGeom prst="rect">
+                      <a:avLst/>
+                    </a:prstGeom>
+                  </pic:spPr>
+                </pic:pic>
+              </a:graphicData>
+            </a:graphic>
+          </wp:inline>
+        </w:drawing>
+      </w:r>
+    </w:p>
+    <w:p>
+      <w:pPr>
+        <w:rPr>
+          <w:rStyle w:val="Strong"/>
+          <w:rFonts w:ascii="Source Sans Pro" w:hAnsi="Source Sans Pro"/>
+          <w:b w:val="0"/>
+          <w:bCs w:val="0"/>
+          <w:color w:val="000000"/>
+        </w:rPr>
+      </w:pPr>
+      <w:r>
+        <w:rPr>
+          <w:rStyle w:val="Strong"/>
+          <w:rFonts w:ascii="Source Sans Pro" w:hAnsi="Source Sans Pro"/>
+          <w:b w:val="0"/>
+          <w:bCs w:val="0"/>
+          <w:color w:val="000000"/>
+        </w:rPr>
+        <w:drawing>
+          <wp:inline distT="0" distB="0" distL="0" distR="0" wp14:anchorId="08CA6EFB" wp14:editId="075286E0">
+            <wp:extent cx="5727700" cy="1306830"/>
+            <wp:effectExtent l="0" t="0" r="6350" b="7620"/>
+            <wp:docPr id="34" name="Picture 34" descr="Text&#10;&#10;Description automatically generated"/>
+            <wp:cNvGraphicFramePr>
+              <a:graphicFrameLocks xmlns:a="http://schemas.openxmlformats.org/drawingml/2006/main" noChangeAspect="1"/>
+            </wp:cNvGraphicFramePr>
+            <a:graphic xmlns:a="http://schemas.openxmlformats.org/drawingml/2006/main">
+              <a:graphicData uri="http://schemas.openxmlformats.org/drawingml/2006/picture">
+                <pic:pic xmlns:pic="http://schemas.openxmlformats.org/drawingml/2006/picture">
+                  <pic:nvPicPr>
+                    <pic:cNvPr id="34" name="Picture 34" descr="Text&#10;&#10;Description automatically generated"/>
+                    <pic:cNvPicPr/>
+                  </pic:nvPicPr>
+                  <pic:blipFill>
+                    <a:blip r:embed="rId41"/>
+                    <a:stretch>
+                      <a:fillRect/>
+                    </a:stretch>
+                  </pic:blipFill>
+                  <pic:spPr>
+                    <a:xfrm>
+                      <a:off x="0" y="0"/>
+                      <a:ext cx="5727700" cy="1306830"/>
+                    </a:xfrm>
+                    <a:prstGeom prst="rect">
+                      <a:avLst/>
+                    </a:prstGeom>
+                  </pic:spPr>
+                </pic:pic>
+              </a:graphicData>
+            </a:graphic>
+          </wp:inline>
+        </w:drawing>
+      </w:r>
+    </w:p>
+    <w:p>
+      <w:pPr>
+        <w:rPr>
+          <w:rStyle w:val="Strong"/>
+          <w:rFonts w:ascii="Source Sans Pro" w:hAnsi="Source Sans Pro"/>
+          <w:b w:val="0"/>
+          <w:bCs w:val="0"/>
+          <w:color w:val="000000"/>
+        </w:rPr>
+      </w:pPr>
+    </w:p>
+    <w:p>
       <w:r>
         <w:t>Version control: Provide screenshots of commits</w:t>
       </w:r>
@@ -4653,6 +5783,84 @@
         </w:rPr>
         <w:t xml:space="preserve">H0: </w:t>
       </w:r>
+      <w:r>
+        <w:rPr>
+          <w:rStyle w:val="Strong"/>
+          <w:rFonts w:ascii="Source Sans Pro" w:hAnsi="Source Sans Pro"/>
+          <w:b w:val="0"/>
+          <w:bCs w:val="0"/>
+          <w:color w:val="000000"/>
+        </w:rPr>
+        <w:t xml:space="preserve">Commenting out </w:t>
+      </w:r>
+      <w:proofErr w:type="spellStart"/>
+      <w:r>
+        <w:rPr>
+          <w:rStyle w:val="Strong"/>
+          <w:rFonts w:ascii="Source Sans Pro" w:hAnsi="Source Sans Pro"/>
+          <w:b w:val="0"/>
+          <w:bCs w:val="0"/>
+          <w:color w:val="000000"/>
+        </w:rPr>
+        <w:t>finesOwing</w:t>
+      </w:r>
+      <w:proofErr w:type="spellEnd"/>
+      <w:r>
+        <w:rPr>
+          <w:rStyle w:val="Strong"/>
+          <w:rFonts w:ascii="Source Sans Pro" w:hAnsi="Source Sans Pro"/>
+          <w:b w:val="0"/>
+          <w:bCs w:val="0"/>
+          <w:color w:val="000000"/>
+        </w:rPr>
+        <w:t xml:space="preserve"> += </w:t>
+      </w:r>
+      <w:proofErr w:type="spellStart"/>
+      <w:proofErr w:type="gramStart"/>
+      <w:r>
+        <w:rPr>
+          <w:rStyle w:val="Strong"/>
+          <w:rFonts w:ascii="Source Sans Pro" w:hAnsi="Source Sans Pro"/>
+          <w:b w:val="0"/>
+          <w:bCs w:val="0"/>
+          <w:color w:val="000000"/>
+        </w:rPr>
+        <w:t>loan.getFines</w:t>
+      </w:r>
+      <w:proofErr w:type="spellEnd"/>
+      <w:proofErr w:type="gramEnd"/>
+      <w:r>
+        <w:rPr>
+          <w:rStyle w:val="Strong"/>
+          <w:rFonts w:ascii="Source Sans Pro" w:hAnsi="Source Sans Pro"/>
+          <w:b w:val="0"/>
+          <w:bCs w:val="0"/>
+          <w:color w:val="000000"/>
+        </w:rPr>
+        <w:t xml:space="preserve">() and </w:t>
+      </w:r>
+      <w:proofErr w:type="spellStart"/>
+      <w:r>
+        <w:rPr>
+          <w:rStyle w:val="Strong"/>
+          <w:rFonts w:ascii="Source Sans Pro" w:hAnsi="Source Sans Pro"/>
+          <w:b w:val="0"/>
+          <w:bCs w:val="0"/>
+          <w:color w:val="000000"/>
+        </w:rPr>
+        <w:t>patron.incurFine</w:t>
+      </w:r>
+      <w:proofErr w:type="spellEnd"/>
+      <w:r>
+        <w:rPr>
+          <w:rStyle w:val="Strong"/>
+          <w:rFonts w:ascii="Source Sans Pro" w:hAnsi="Source Sans Pro"/>
+          <w:b w:val="0"/>
+          <w:bCs w:val="0"/>
+          <w:color w:val="000000"/>
+        </w:rPr>
+        <w:t>() will fix problem.</w:t>
+      </w:r>
     </w:p>
     <w:p>
       <w:pPr>
@@ -4674,6 +5882,16 @@
         </w:rPr>
         <w:t>T0:</w:t>
       </w:r>
+      <w:r>
+        <w:rPr>
+          <w:rStyle w:val="Strong"/>
+          <w:rFonts w:ascii="Source Sans Pro" w:hAnsi="Source Sans Pro"/>
+          <w:b w:val="0"/>
+          <w:bCs w:val="0"/>
+          <w:color w:val="000000"/>
+        </w:rPr>
+        <w:t xml:space="preserve"> Commented out said lines</w:t>
+      </w:r>
     </w:p>
     <w:p>
       <w:pPr>
@@ -4695,15 +5913,25 @@
         </w:rPr>
         <w:t>R0:</w:t>
       </w:r>
-    </w:p>
-    <w:p>
-      <w:pPr>
-        <w:rPr>
-          <w:rStyle w:val="Strong"/>
-          <w:rFonts w:ascii="Source Sans Pro" w:hAnsi="Source Sans Pro"/>
-          <w:b w:val="0"/>
-          <w:bCs w:val="0"/>
-          <w:color w:val="000000"/>
+      <w:r>
+        <w:rPr>
+          <w:rStyle w:val="Strong"/>
+          <w:rFonts w:ascii="Source Sans Pro" w:hAnsi="Source Sans Pro"/>
+          <w:b w:val="0"/>
+          <w:bCs w:val="0"/>
+          <w:color w:val="000000"/>
+        </w:rPr>
+        <w:t xml:space="preserve"> Yes! It fixes it.</w:t>
+      </w:r>
+    </w:p>
+    <w:p>
+      <w:pPr>
+        <w:rPr>
+          <w:rStyle w:val="Strong"/>
+          <w:rFonts w:ascii="Source Sans Pro" w:hAnsi="Source Sans Pro"/>
+          <w:b w:val="0"/>
+          <w:bCs w:val="0"/>
+          <w:color w:val="FF0000"/>
         </w:rPr>
       </w:pPr>
       <w:r>
@@ -4736,6 +5964,17 @@
         </w:rPr>
         <w:t>correct code</w:t>
       </w:r>
+    </w:p>
+    <w:p>
+      <w:pPr>
+        <w:rPr>
+          <w:rStyle w:val="Strong"/>
+          <w:rFonts w:ascii="Source Sans Pro" w:hAnsi="Source Sans Pro"/>
+          <w:b w:val="0"/>
+          <w:bCs w:val="0"/>
+          <w:color w:val="000000"/>
+        </w:rPr>
+      </w:pPr>
     </w:p>
     <w:p>
       <w:pPr>
@@ -4878,7 +6117,15 @@
         <w:pStyle w:val="ListBullet"/>
       </w:pPr>
       <w:r>
-        <w:t>Test scenarios (aka test set or test suite) are a set of test scripts that cover a specific functional area, business process, use case, etc…</w:t>
+        <w:t xml:space="preserve">Test scenarios (aka test set or test suite) are a set of test scripts that cover a specific functional area, business process, use case, </w:t>
+      </w:r>
+      <w:proofErr w:type="spellStart"/>
+      <w:r>
+        <w:t>etc</w:t>
+      </w:r>
+      <w:proofErr w:type="spellEnd"/>
+      <w:r>
+        <w:t>…</w:t>
       </w:r>
     </w:p>
     <w:p>
@@ -4886,7 +6133,15 @@
         <w:pStyle w:val="ListBullet"/>
       </w:pPr>
       <w:r>
-        <w:t>For example, a given test scenario might cover an order placed on a web site by an existing customer (another scenario might cover orders placed by new customers) – test scripts within the scenario might cover a single item order, a multiple items order, quantity not on hand exception, etc…</w:t>
+        <w:t xml:space="preserve">For example, a given test scenario might cover an order placed on a web site by an existing customer (another scenario might cover orders placed by new customers) – test scripts within the scenario might cover a single item order, a multiple items order, quantity not on hand exception, </w:t>
+      </w:r>
+      <w:proofErr w:type="spellStart"/>
+      <w:r>
+        <w:t>etc</w:t>
+      </w:r>
+      <w:proofErr w:type="spellEnd"/>
+      <w:r>
+        <w:t>…</w:t>
       </w:r>
     </w:p>
     <w:p>
@@ -5093,7 +6348,15 @@
         <w:spacing w:before="120"/>
       </w:pPr>
       <w:r>
-        <w:t>List the Use Case covered by this Test Scenario – limit the test scenario to just one Use Case</w:t>
+        <w:t xml:space="preserve">List the Use Case covered by this Test Scenario – limit the test scenario to just </w:t>
+      </w:r>
+      <w:proofErr w:type="gramStart"/>
+      <w:r>
+        <w:t>one Use</w:t>
+      </w:r>
+      <w:proofErr w:type="gramEnd"/>
+      <w:r>
+        <w:t xml:space="preserve"> Case</w:t>
       </w:r>
     </w:p>
     <w:p>
@@ -5405,8 +6668,13 @@
             <w:tcW w:w="3795" w:type="dxa"/>
           </w:tcPr>
           <w:p>
-            <w:r>
-              <w:t>Calculate  1 day fine</w:t>
+            <w:proofErr w:type="gramStart"/>
+            <w:r>
+              <w:t>Calculate  1</w:t>
+            </w:r>
+            <w:proofErr w:type="gramEnd"/>
+            <w:r>
+              <w:t xml:space="preserve"> day fine</w:t>
             </w:r>
           </w:p>
         </w:tc>

</xml_diff>

<commit_message>
added resolution for bug 1
</commit_message>
<xml_diff>
--- a/A4 Bug Solution.docx
+++ b/A4 Bug Solution.docx
@@ -2237,7 +2237,6 @@
         <w:t xml:space="preserve"> Set breakpoint at </w:t>
       </w:r>
       <w:proofErr w:type="spellStart"/>
-      <w:proofErr w:type="gramStart"/>
       <w:r>
         <w:rPr>
           <w:rStyle w:val="Strong"/>
@@ -2257,18 +2256,7 @@
           <w:bCs w:val="0"/>
           <w:color w:val="000000"/>
         </w:rPr>
-        <w:t>(</w:t>
-      </w:r>
-      <w:proofErr w:type="gramEnd"/>
-      <w:r>
-        <w:rPr>
-          <w:rStyle w:val="Strong"/>
-          <w:rFonts w:ascii="Consolas" w:hAnsi="Consolas"/>
-          <w:b w:val="0"/>
-          <w:bCs w:val="0"/>
-          <w:color w:val="000000"/>
-        </w:rPr>
-        <w:t>)</w:t>
+        <w:t>()</w:t>
       </w:r>
       <w:r>
         <w:rPr>
@@ -2974,7 +2962,6 @@
         <w:t xml:space="preserve">H2: The </w:t>
       </w:r>
       <w:proofErr w:type="spellStart"/>
-      <w:proofErr w:type="gramStart"/>
       <w:r>
         <w:rPr>
           <w:rFonts w:ascii="Consolas" w:hAnsi="Consolas"/>
@@ -2982,7 +2969,6 @@
         <w:t>library.calculateOverDueFine</w:t>
       </w:r>
       <w:proofErr w:type="spellEnd"/>
-      <w:proofErr w:type="gramEnd"/>
       <w:r>
         <w:rPr>
           <w:rFonts w:ascii="Consolas" w:hAnsi="Consolas"/>
@@ -3145,7 +3131,6 @@
         <w:t xml:space="preserve">T3: Set a breakpoint in </w:t>
       </w:r>
       <w:proofErr w:type="spellStart"/>
-      <w:proofErr w:type="gramStart"/>
       <w:r>
         <w:rPr>
           <w:rFonts w:ascii="Consolas" w:hAnsi="Consolas"/>
@@ -3157,23 +3142,16 @@
         <w:rPr>
           <w:rFonts w:ascii="Consolas" w:hAnsi="Consolas"/>
         </w:rPr>
-        <w:t>(</w:t>
-      </w:r>
-      <w:proofErr w:type="gramEnd"/>
+        <w:t>()</w:t>
+      </w:r>
+      <w:r>
+        <w:t xml:space="preserve"> to check the value of </w:t>
+      </w:r>
+      <w:proofErr w:type="spellStart"/>
       <w:r>
         <w:rPr>
           <w:rFonts w:ascii="Consolas" w:hAnsi="Consolas"/>
         </w:rPr>
-        <w:t>)</w:t>
-      </w:r>
-      <w:r>
-        <w:t xml:space="preserve"> to check the value of </w:t>
-      </w:r>
-      <w:proofErr w:type="spellStart"/>
-      <w:r>
-        <w:rPr>
-          <w:rFonts w:ascii="Consolas" w:hAnsi="Consolas"/>
-        </w:rPr>
         <w:t>isDamaged</w:t>
       </w:r>
       <w:proofErr w:type="spellEnd"/>
@@ -3185,16 +3163,11 @@
       <w:r>
         <w:t xml:space="preserve">R3: </w:t>
       </w:r>
-      <w:proofErr w:type="gramStart"/>
       <w:r>
         <w:t xml:space="preserve">Incorrect </w:t>
       </w:r>
       <w:r>
-        <w:t xml:space="preserve"> –</w:t>
-      </w:r>
-      <w:proofErr w:type="gramEnd"/>
-      <w:r>
-        <w:t xml:space="preserve"> </w:t>
+        <w:t xml:space="preserve"> – </w:t>
       </w:r>
       <w:proofErr w:type="spellStart"/>
       <w:r>
@@ -3440,7 +3413,6 @@
         <w:t xml:space="preserve">H5: </w:t>
       </w:r>
       <w:proofErr w:type="spellStart"/>
-      <w:proofErr w:type="gramStart"/>
       <w:r>
         <w:rPr>
           <w:rFonts w:ascii="Consolas" w:hAnsi="Consolas"/>
@@ -3448,7 +3420,6 @@
         <w:t>patron.incurFine</w:t>
       </w:r>
       <w:proofErr w:type="spellEnd"/>
-      <w:proofErr w:type="gramEnd"/>
       <w:r>
         <w:rPr>
           <w:rFonts w:ascii="Consolas" w:hAnsi="Consolas"/>
@@ -3475,7 +3446,6 @@
         <w:t xml:space="preserve"> after </w:t>
       </w:r>
       <w:proofErr w:type="spellStart"/>
-      <w:proofErr w:type="gramStart"/>
       <w:r>
         <w:rPr>
           <w:rFonts w:ascii="Consolas" w:hAnsi="Consolas"/>
@@ -3487,14 +3457,7 @@
         <w:rPr>
           <w:rFonts w:ascii="Consolas" w:hAnsi="Consolas"/>
         </w:rPr>
-        <w:t>(</w:t>
-      </w:r>
-      <w:proofErr w:type="gramEnd"/>
-      <w:r>
-        <w:rPr>
-          <w:rFonts w:ascii="Consolas" w:hAnsi="Consolas"/>
-        </w:rPr>
-        <w:t>)</w:t>
+        <w:t>()</w:t>
       </w:r>
       <w:r>
         <w:t xml:space="preserve"> is called.</w:t>
@@ -3612,7 +3575,6 @@
         <w:t xml:space="preserve">H6: </w:t>
       </w:r>
       <w:proofErr w:type="spellStart"/>
-      <w:proofErr w:type="gramStart"/>
       <w:r>
         <w:rPr>
           <w:rFonts w:ascii="Consolas" w:hAnsi="Consolas"/>
@@ -3620,7 +3582,6 @@
         <w:t>library.dischargeLoan</w:t>
       </w:r>
       <w:proofErr w:type="spellEnd"/>
-      <w:proofErr w:type="gramEnd"/>
       <w:r>
         <w:rPr>
           <w:rFonts w:ascii="Consolas" w:hAnsi="Consolas"/>
@@ -3670,7 +3631,6 @@
         <w:t xml:space="preserve"> after </w:t>
       </w:r>
       <w:proofErr w:type="spellStart"/>
-      <w:proofErr w:type="gramStart"/>
       <w:r>
         <w:rPr>
           <w:rFonts w:ascii="Consolas" w:hAnsi="Consolas"/>
@@ -3682,14 +3642,7 @@
         <w:rPr>
           <w:rFonts w:ascii="Consolas" w:hAnsi="Consolas"/>
         </w:rPr>
-        <w:t>(</w:t>
-      </w:r>
-      <w:proofErr w:type="gramEnd"/>
-      <w:r>
-        <w:rPr>
-          <w:rFonts w:ascii="Consolas" w:hAnsi="Consolas"/>
-        </w:rPr>
-        <w:t>)</w:t>
+        <w:t>()</w:t>
       </w:r>
     </w:p>
     <w:p>
@@ -3794,12 +3747,10 @@
         <w:t xml:space="preserve">Method call narrowed down to </w:t>
       </w:r>
       <w:proofErr w:type="spellStart"/>
-      <w:proofErr w:type="gramStart"/>
       <w:r>
         <w:t>library.dischargeLoans</w:t>
       </w:r>
       <w:proofErr w:type="spellEnd"/>
-      <w:proofErr w:type="gramEnd"/>
       <w:r>
         <w:t>()</w:t>
       </w:r>
@@ -3908,7 +3859,6 @@
         <w:t xml:space="preserve">H0: </w:t>
       </w:r>
       <w:proofErr w:type="spellStart"/>
-      <w:proofErr w:type="gramStart"/>
       <w:r>
         <w:rPr>
           <w:rStyle w:val="Strong"/>
@@ -3920,7 +3870,6 @@
         <w:t>patron.incurFine</w:t>
       </w:r>
       <w:proofErr w:type="spellEnd"/>
-      <w:proofErr w:type="gramEnd"/>
       <w:r>
         <w:rPr>
           <w:rStyle w:val="Strong"/>
@@ -4795,7 +4744,6 @@
         <w:t xml:space="preserve">H3: The problem lies in </w:t>
       </w:r>
       <w:proofErr w:type="spellStart"/>
-      <w:proofErr w:type="gramStart"/>
       <w:r>
         <w:rPr>
           <w:rStyle w:val="Strong"/>
@@ -4807,7 +4755,6 @@
         <w:t>patron.dischargeLoan</w:t>
       </w:r>
       <w:proofErr w:type="spellEnd"/>
-      <w:proofErr w:type="gramEnd"/>
       <w:r>
         <w:rPr>
           <w:rStyle w:val="Strong"/>
@@ -4870,7 +4817,6 @@
         <w:t xml:space="preserve">T3: Set a breakpoint to compare value of variable after </w:t>
       </w:r>
       <w:proofErr w:type="spellStart"/>
-      <w:proofErr w:type="gramStart"/>
       <w:r>
         <w:rPr>
           <w:rStyle w:val="Strong"/>
@@ -4882,7 +4828,6 @@
         <w:t>patron.dischargeLoan</w:t>
       </w:r>
       <w:proofErr w:type="spellEnd"/>
-      <w:proofErr w:type="gramEnd"/>
       <w:r>
         <w:rPr>
           <w:rStyle w:val="Strong"/>
@@ -5101,7 +5046,6 @@
         <w:t xml:space="preserve">H4: The problem lies in </w:t>
       </w:r>
       <w:proofErr w:type="spellStart"/>
-      <w:proofErr w:type="gramStart"/>
       <w:r>
         <w:rPr>
           <w:rStyle w:val="Strong"/>
@@ -5113,7 +5057,6 @@
         <w:t>loan.getID</w:t>
       </w:r>
       <w:proofErr w:type="spellEnd"/>
-      <w:proofErr w:type="gramEnd"/>
       <w:r>
         <w:rPr>
           <w:rStyle w:val="Strong"/>
@@ -5480,7 +5423,6 @@
         <w:t xml:space="preserve"> += </w:t>
       </w:r>
       <w:proofErr w:type="spellStart"/>
-      <w:proofErr w:type="gramStart"/>
       <w:r>
         <w:rPr>
           <w:rStyle w:val="Strong"/>
@@ -5492,7 +5434,6 @@
         <w:t>loan.getFines</w:t>
       </w:r>
       <w:proofErr w:type="spellEnd"/>
-      <w:proofErr w:type="gramEnd"/>
       <w:r>
         <w:rPr>
           <w:rStyle w:val="Strong"/>
@@ -5816,7 +5757,6 @@
         <w:t xml:space="preserve"> += </w:t>
       </w:r>
       <w:proofErr w:type="spellStart"/>
-      <w:proofErr w:type="gramStart"/>
       <w:r>
         <w:rPr>
           <w:rStyle w:val="Strong"/>
@@ -5828,7 +5768,6 @@
         <w:t>loan.getFines</w:t>
       </w:r>
       <w:proofErr w:type="spellEnd"/>
-      <w:proofErr w:type="gramEnd"/>
       <w:r>
         <w:rPr>
           <w:rStyle w:val="Strong"/>
@@ -5931,38 +5870,162 @@
           <w:rFonts w:ascii="Source Sans Pro" w:hAnsi="Source Sans Pro"/>
           <w:b w:val="0"/>
           <w:bCs w:val="0"/>
-          <w:color w:val="FF0000"/>
-        </w:rPr>
-      </w:pPr>
-      <w:r>
-        <w:rPr>
-          <w:rStyle w:val="Strong"/>
-          <w:rFonts w:ascii="Source Sans Pro" w:hAnsi="Source Sans Pro"/>
-          <w:b w:val="0"/>
-          <w:bCs w:val="0"/>
-          <w:color w:val="000000"/>
-        </w:rPr>
-        <w:t>Test screenshots</w:t>
-      </w:r>
-      <w:r>
-        <w:rPr>
-          <w:rStyle w:val="Strong"/>
-          <w:rFonts w:ascii="Source Sans Pro" w:hAnsi="Source Sans Pro"/>
-          <w:b w:val="0"/>
-          <w:bCs w:val="0"/>
-          <w:color w:val="000000"/>
-        </w:rPr>
-        <w:t xml:space="preserve"> with </w:t>
-      </w:r>
-      <w:r>
-        <w:rPr>
-          <w:rStyle w:val="Strong"/>
-          <w:rFonts w:ascii="Source Sans Pro" w:hAnsi="Source Sans Pro"/>
-          <w:b w:val="0"/>
-          <w:bCs w:val="0"/>
-          <w:color w:val="FF0000"/>
-        </w:rPr>
-        <w:t>correct code</w:t>
+          <w:color w:val="000000"/>
+        </w:rPr>
+      </w:pPr>
+      <w:r>
+        <w:rPr>
+          <w:rStyle w:val="Strong"/>
+          <w:rFonts w:ascii="Source Sans Pro" w:hAnsi="Source Sans Pro"/>
+          <w:b w:val="0"/>
+          <w:bCs w:val="0"/>
+          <w:color w:val="000000"/>
+        </w:rPr>
+        <w:drawing>
+          <wp:inline distT="0" distB="0" distL="0" distR="0" wp14:anchorId="027A9B88" wp14:editId="34AD6C93">
+            <wp:extent cx="3572374" cy="828791"/>
+            <wp:effectExtent l="0" t="0" r="0" b="9525"/>
+            <wp:docPr id="36" name="Picture 36" descr="Graphical user interface, text&#10;&#10;Description automatically generated"/>
+            <wp:cNvGraphicFramePr>
+              <a:graphicFrameLocks xmlns:a="http://schemas.openxmlformats.org/drawingml/2006/main" noChangeAspect="1"/>
+            </wp:cNvGraphicFramePr>
+            <a:graphic xmlns:a="http://schemas.openxmlformats.org/drawingml/2006/main">
+              <a:graphicData uri="http://schemas.openxmlformats.org/drawingml/2006/picture">
+                <pic:pic xmlns:pic="http://schemas.openxmlformats.org/drawingml/2006/picture">
+                  <pic:nvPicPr>
+                    <pic:cNvPr id="36" name="Picture 36" descr="Graphical user interface, text&#10;&#10;Description automatically generated"/>
+                    <pic:cNvPicPr/>
+                  </pic:nvPicPr>
+                  <pic:blipFill>
+                    <a:blip r:embed="rId42"/>
+                    <a:stretch>
+                      <a:fillRect/>
+                    </a:stretch>
+                  </pic:blipFill>
+                  <pic:spPr>
+                    <a:xfrm>
+                      <a:off x="0" y="0"/>
+                      <a:ext cx="3572374" cy="828791"/>
+                    </a:xfrm>
+                    <a:prstGeom prst="rect">
+                      <a:avLst/>
+                    </a:prstGeom>
+                  </pic:spPr>
+                </pic:pic>
+              </a:graphicData>
+            </a:graphic>
+          </wp:inline>
+        </w:drawing>
+      </w:r>
+    </w:p>
+    <w:p>
+      <w:pPr>
+        <w:rPr>
+          <w:rStyle w:val="Strong"/>
+          <w:rFonts w:ascii="Source Sans Pro" w:hAnsi="Source Sans Pro"/>
+          <w:b w:val="0"/>
+          <w:bCs w:val="0"/>
+          <w:color w:val="000000"/>
+        </w:rPr>
+      </w:pPr>
+      <w:r>
+        <w:rPr>
+          <w:rStyle w:val="Strong"/>
+          <w:rFonts w:ascii="Source Sans Pro" w:hAnsi="Source Sans Pro"/>
+          <w:b w:val="0"/>
+          <w:bCs w:val="0"/>
+          <w:color w:val="000000"/>
+        </w:rPr>
+        <w:drawing>
+          <wp:inline distT="0" distB="0" distL="0" distR="0" wp14:anchorId="646CB12D" wp14:editId="38D5F7C5">
+            <wp:extent cx="4401164" cy="781159"/>
+            <wp:effectExtent l="0" t="0" r="0" b="0"/>
+            <wp:docPr id="37" name="Picture 37" descr="Text&#10;&#10;Description automatically generated"/>
+            <wp:cNvGraphicFramePr>
+              <a:graphicFrameLocks xmlns:a="http://schemas.openxmlformats.org/drawingml/2006/main" noChangeAspect="1"/>
+            </wp:cNvGraphicFramePr>
+            <a:graphic xmlns:a="http://schemas.openxmlformats.org/drawingml/2006/main">
+              <a:graphicData uri="http://schemas.openxmlformats.org/drawingml/2006/picture">
+                <pic:pic xmlns:pic="http://schemas.openxmlformats.org/drawingml/2006/picture">
+                  <pic:nvPicPr>
+                    <pic:cNvPr id="37" name="Picture 37" descr="Text&#10;&#10;Description automatically generated"/>
+                    <pic:cNvPicPr/>
+                  </pic:nvPicPr>
+                  <pic:blipFill>
+                    <a:blip r:embed="rId43"/>
+                    <a:stretch>
+                      <a:fillRect/>
+                    </a:stretch>
+                  </pic:blipFill>
+                  <pic:spPr>
+                    <a:xfrm>
+                      <a:off x="0" y="0"/>
+                      <a:ext cx="4401164" cy="781159"/>
+                    </a:xfrm>
+                    <a:prstGeom prst="rect">
+                      <a:avLst/>
+                    </a:prstGeom>
+                  </pic:spPr>
+                </pic:pic>
+              </a:graphicData>
+            </a:graphic>
+          </wp:inline>
+        </w:drawing>
+      </w:r>
+    </w:p>
+    <w:p>
+      <w:pPr>
+        <w:rPr>
+          <w:rStyle w:val="Strong"/>
+          <w:rFonts w:ascii="Source Sans Pro" w:hAnsi="Source Sans Pro"/>
+          <w:b w:val="0"/>
+          <w:bCs w:val="0"/>
+          <w:color w:val="000000"/>
+        </w:rPr>
+      </w:pPr>
+      <w:r>
+        <w:rPr>
+          <w:rStyle w:val="Strong"/>
+          <w:rFonts w:ascii="Source Sans Pro" w:hAnsi="Source Sans Pro"/>
+          <w:b w:val="0"/>
+          <w:bCs w:val="0"/>
+          <w:color w:val="000000"/>
+        </w:rPr>
+        <w:drawing>
+          <wp:inline distT="0" distB="0" distL="0" distR="0" wp14:anchorId="25F86375" wp14:editId="450C43B0">
+            <wp:extent cx="3810532" cy="1114581"/>
+            <wp:effectExtent l="0" t="0" r="0" b="9525"/>
+            <wp:docPr id="35" name="Picture 35"/>
+            <wp:cNvGraphicFramePr>
+              <a:graphicFrameLocks xmlns:a="http://schemas.openxmlformats.org/drawingml/2006/main" noChangeAspect="1"/>
+            </wp:cNvGraphicFramePr>
+            <a:graphic xmlns:a="http://schemas.openxmlformats.org/drawingml/2006/main">
+              <a:graphicData uri="http://schemas.openxmlformats.org/drawingml/2006/picture">
+                <pic:pic xmlns:pic="http://schemas.openxmlformats.org/drawingml/2006/picture">
+                  <pic:nvPicPr>
+                    <pic:cNvPr id="1" name=""/>
+                    <pic:cNvPicPr/>
+                  </pic:nvPicPr>
+                  <pic:blipFill>
+                    <a:blip r:embed="rId44"/>
+                    <a:stretch>
+                      <a:fillRect/>
+                    </a:stretch>
+                  </pic:blipFill>
+                  <pic:spPr>
+                    <a:xfrm>
+                      <a:off x="0" y="0"/>
+                      <a:ext cx="3810532" cy="1114581"/>
+                    </a:xfrm>
+                    <a:prstGeom prst="rect">
+                      <a:avLst/>
+                    </a:prstGeom>
+                  </pic:spPr>
+                </pic:pic>
+              </a:graphicData>
+            </a:graphic>
+          </wp:inline>
+        </w:drawing>
       </w:r>
     </w:p>
     <w:p>
@@ -6348,15 +6411,7 @@
         <w:spacing w:before="120"/>
       </w:pPr>
       <w:r>
-        <w:t xml:space="preserve">List the Use Case covered by this Test Scenario – limit the test scenario to just </w:t>
-      </w:r>
-      <w:proofErr w:type="gramStart"/>
-      <w:r>
-        <w:t>one Use</w:t>
-      </w:r>
-      <w:proofErr w:type="gramEnd"/>
-      <w:r>
-        <w:t xml:space="preserve"> Case</w:t>
+        <w:t>List the Use Case covered by this Test Scenario – limit the test scenario to just one Use Case</w:t>
       </w:r>
     </w:p>
     <w:p>
@@ -6668,13 +6723,8 @@
             <w:tcW w:w="3795" w:type="dxa"/>
           </w:tcPr>
           <w:p>
-            <w:proofErr w:type="gramStart"/>
-            <w:r>
-              <w:t>Calculate  1</w:t>
-            </w:r>
-            <w:proofErr w:type="gramEnd"/>
-            <w:r>
-              <w:t xml:space="preserve"> day fine</w:t>
+            <w:r>
+              <w:t>Calculate  1 day fine</w:t>
             </w:r>
           </w:p>
         </w:tc>

</xml_diff>

<commit_message>
Wrote FAT test for the second bug
</commit_message>
<xml_diff>
--- a/A4 Bug Solution.docx
+++ b/A4 Bug Solution.docx
@@ -121,6 +121,12 @@
           <w:lang w:val="en-AU"/>
         </w:rPr>
         <w:t>Solution</w:t>
+      </w:r>
+      <w:r>
+        <w:rPr>
+          <w:lang w:val="en-AU"/>
+        </w:rPr>
+        <w:t xml:space="preserve"> (see end)</w:t>
       </w:r>
     </w:p>
     <w:p>
@@ -2237,6 +2243,7 @@
         <w:t xml:space="preserve"> Set breakpoint at </w:t>
       </w:r>
       <w:proofErr w:type="spellStart"/>
+      <w:proofErr w:type="gramStart"/>
       <w:r>
         <w:rPr>
           <w:rStyle w:val="Strong"/>
@@ -2256,7 +2263,18 @@
           <w:bCs w:val="0"/>
           <w:color w:val="000000"/>
         </w:rPr>
-        <w:t>()</w:t>
+        <w:t>(</w:t>
+      </w:r>
+      <w:proofErr w:type="gramEnd"/>
+      <w:r>
+        <w:rPr>
+          <w:rStyle w:val="Strong"/>
+          <w:rFonts w:ascii="Consolas" w:hAnsi="Consolas"/>
+          <w:b w:val="0"/>
+          <w:bCs w:val="0"/>
+          <w:color w:val="000000"/>
+        </w:rPr>
+        <w:t>)</w:t>
       </w:r>
       <w:r>
         <w:rPr>
@@ -2962,6 +2980,7 @@
         <w:t xml:space="preserve">H2: The </w:t>
       </w:r>
       <w:proofErr w:type="spellStart"/>
+      <w:proofErr w:type="gramStart"/>
       <w:r>
         <w:rPr>
           <w:rFonts w:ascii="Consolas" w:hAnsi="Consolas"/>
@@ -2969,6 +2988,7 @@
         <w:t>library.calculateOverDueFine</w:t>
       </w:r>
       <w:proofErr w:type="spellEnd"/>
+      <w:proofErr w:type="gramEnd"/>
       <w:r>
         <w:rPr>
           <w:rFonts w:ascii="Consolas" w:hAnsi="Consolas"/>
@@ -3131,6 +3151,7 @@
         <w:t xml:space="preserve">T3: Set a breakpoint in </w:t>
       </w:r>
       <w:proofErr w:type="spellStart"/>
+      <w:proofErr w:type="gramStart"/>
       <w:r>
         <w:rPr>
           <w:rFonts w:ascii="Consolas" w:hAnsi="Consolas"/>
@@ -3142,7 +3163,14 @@
         <w:rPr>
           <w:rFonts w:ascii="Consolas" w:hAnsi="Consolas"/>
         </w:rPr>
-        <w:t>()</w:t>
+        <w:t>(</w:t>
+      </w:r>
+      <w:proofErr w:type="gramEnd"/>
+      <w:r>
+        <w:rPr>
+          <w:rFonts w:ascii="Consolas" w:hAnsi="Consolas"/>
+        </w:rPr>
+        <w:t>)</w:t>
       </w:r>
       <w:r>
         <w:t xml:space="preserve"> to check the value of </w:t>
@@ -3163,11 +3191,16 @@
       <w:r>
         <w:t xml:space="preserve">R3: </w:t>
       </w:r>
+      <w:proofErr w:type="gramStart"/>
       <w:r>
         <w:t xml:space="preserve">Incorrect </w:t>
       </w:r>
       <w:r>
-        <w:t xml:space="preserve"> – </w:t>
+        <w:t xml:space="preserve"> –</w:t>
+      </w:r>
+      <w:proofErr w:type="gramEnd"/>
+      <w:r>
+        <w:t xml:space="preserve"> </w:t>
       </w:r>
       <w:proofErr w:type="spellStart"/>
       <w:r>
@@ -3413,6 +3446,7 @@
         <w:t xml:space="preserve">H5: </w:t>
       </w:r>
       <w:proofErr w:type="spellStart"/>
+      <w:proofErr w:type="gramStart"/>
       <w:r>
         <w:rPr>
           <w:rFonts w:ascii="Consolas" w:hAnsi="Consolas"/>
@@ -3420,6 +3454,7 @@
         <w:t>patron.incurFine</w:t>
       </w:r>
       <w:proofErr w:type="spellEnd"/>
+      <w:proofErr w:type="gramEnd"/>
       <w:r>
         <w:rPr>
           <w:rFonts w:ascii="Consolas" w:hAnsi="Consolas"/>
@@ -3446,6 +3481,7 @@
         <w:t xml:space="preserve"> after </w:t>
       </w:r>
       <w:proofErr w:type="spellStart"/>
+      <w:proofErr w:type="gramStart"/>
       <w:r>
         <w:rPr>
           <w:rFonts w:ascii="Consolas" w:hAnsi="Consolas"/>
@@ -3457,7 +3493,14 @@
         <w:rPr>
           <w:rFonts w:ascii="Consolas" w:hAnsi="Consolas"/>
         </w:rPr>
-        <w:t>()</w:t>
+        <w:t>(</w:t>
+      </w:r>
+      <w:proofErr w:type="gramEnd"/>
+      <w:r>
+        <w:rPr>
+          <w:rFonts w:ascii="Consolas" w:hAnsi="Consolas"/>
+        </w:rPr>
+        <w:t>)</w:t>
       </w:r>
       <w:r>
         <w:t xml:space="preserve"> is called.</w:t>
@@ -3575,6 +3618,7 @@
         <w:t xml:space="preserve">H6: </w:t>
       </w:r>
       <w:proofErr w:type="spellStart"/>
+      <w:proofErr w:type="gramStart"/>
       <w:r>
         <w:rPr>
           <w:rFonts w:ascii="Consolas" w:hAnsi="Consolas"/>
@@ -3582,6 +3626,7 @@
         <w:t>library.dischargeLoan</w:t>
       </w:r>
       <w:proofErr w:type="spellEnd"/>
+      <w:proofErr w:type="gramEnd"/>
       <w:r>
         <w:rPr>
           <w:rFonts w:ascii="Consolas" w:hAnsi="Consolas"/>
@@ -3631,6 +3676,7 @@
         <w:t xml:space="preserve"> after </w:t>
       </w:r>
       <w:proofErr w:type="spellStart"/>
+      <w:proofErr w:type="gramStart"/>
       <w:r>
         <w:rPr>
           <w:rFonts w:ascii="Consolas" w:hAnsi="Consolas"/>
@@ -3642,7 +3688,14 @@
         <w:rPr>
           <w:rFonts w:ascii="Consolas" w:hAnsi="Consolas"/>
         </w:rPr>
-        <w:t>()</w:t>
+        <w:t>(</w:t>
+      </w:r>
+      <w:proofErr w:type="gramEnd"/>
+      <w:r>
+        <w:rPr>
+          <w:rFonts w:ascii="Consolas" w:hAnsi="Consolas"/>
+        </w:rPr>
+        <w:t>)</w:t>
       </w:r>
     </w:p>
     <w:p>
@@ -3747,10 +3800,12 @@
         <w:t xml:space="preserve">Method call narrowed down to </w:t>
       </w:r>
       <w:proofErr w:type="spellStart"/>
+      <w:proofErr w:type="gramStart"/>
       <w:r>
         <w:t>library.dischargeLoans</w:t>
       </w:r>
       <w:proofErr w:type="spellEnd"/>
+      <w:proofErr w:type="gramEnd"/>
       <w:r>
         <w:t>()</w:t>
       </w:r>
@@ -3859,6 +3914,7 @@
         <w:t xml:space="preserve">H0: </w:t>
       </w:r>
       <w:proofErr w:type="spellStart"/>
+      <w:proofErr w:type="gramStart"/>
       <w:r>
         <w:rPr>
           <w:rStyle w:val="Strong"/>
@@ -3870,6 +3926,7 @@
         <w:t>patron.incurFine</w:t>
       </w:r>
       <w:proofErr w:type="spellEnd"/>
+      <w:proofErr w:type="gramEnd"/>
       <w:r>
         <w:rPr>
           <w:rStyle w:val="Strong"/>
@@ -4744,6 +4801,7 @@
         <w:t xml:space="preserve">H3: The problem lies in </w:t>
       </w:r>
       <w:proofErr w:type="spellStart"/>
+      <w:proofErr w:type="gramStart"/>
       <w:r>
         <w:rPr>
           <w:rStyle w:val="Strong"/>
@@ -4755,6 +4813,7 @@
         <w:t>patron.dischargeLoan</w:t>
       </w:r>
       <w:proofErr w:type="spellEnd"/>
+      <w:proofErr w:type="gramEnd"/>
       <w:r>
         <w:rPr>
           <w:rStyle w:val="Strong"/>
@@ -4817,6 +4876,7 @@
         <w:t xml:space="preserve">T3: Set a breakpoint to compare value of variable after </w:t>
       </w:r>
       <w:proofErr w:type="spellStart"/>
+      <w:proofErr w:type="gramStart"/>
       <w:r>
         <w:rPr>
           <w:rStyle w:val="Strong"/>
@@ -4828,6 +4888,7 @@
         <w:t>patron.dischargeLoan</w:t>
       </w:r>
       <w:proofErr w:type="spellEnd"/>
+      <w:proofErr w:type="gramEnd"/>
       <w:r>
         <w:rPr>
           <w:rStyle w:val="Strong"/>
@@ -5046,6 +5107,7 @@
         <w:t xml:space="preserve">H4: The problem lies in </w:t>
       </w:r>
       <w:proofErr w:type="spellStart"/>
+      <w:proofErr w:type="gramStart"/>
       <w:r>
         <w:rPr>
           <w:rStyle w:val="Strong"/>
@@ -5057,6 +5119,7 @@
         <w:t>loan.getID</w:t>
       </w:r>
       <w:proofErr w:type="spellEnd"/>
+      <w:proofErr w:type="gramEnd"/>
       <w:r>
         <w:rPr>
           <w:rStyle w:val="Strong"/>
@@ -5423,6 +5486,7 @@
         <w:t xml:space="preserve"> += </w:t>
       </w:r>
       <w:proofErr w:type="spellStart"/>
+      <w:proofErr w:type="gramStart"/>
       <w:r>
         <w:rPr>
           <w:rStyle w:val="Strong"/>
@@ -5434,6 +5498,7 @@
         <w:t>loan.getFines</w:t>
       </w:r>
       <w:proofErr w:type="spellEnd"/>
+      <w:proofErr w:type="gramEnd"/>
       <w:r>
         <w:rPr>
           <w:rStyle w:val="Strong"/>
@@ -5757,6 +5822,7 @@
         <w:t xml:space="preserve"> += </w:t>
       </w:r>
       <w:proofErr w:type="spellStart"/>
+      <w:proofErr w:type="gramStart"/>
       <w:r>
         <w:rPr>
           <w:rStyle w:val="Strong"/>
@@ -5768,6 +5834,7 @@
         <w:t>loan.getFines</w:t>
       </w:r>
       <w:proofErr w:type="spellEnd"/>
+      <w:proofErr w:type="gramEnd"/>
       <w:r>
         <w:rPr>
           <w:rStyle w:val="Strong"/>
@@ -6053,8 +6120,6 @@
         <w:t>Version control: Provide screenshots of commits</w:t>
       </w:r>
     </w:p>
-    <w:p/>
-    <w:p/>
     <w:p>
       <w:pPr>
         <w:rPr>
@@ -6065,12 +6130,6 @@
           <w:lang w:val="en-AU"/>
         </w:rPr>
       </w:pPr>
-      <w:r>
-        <w:rPr>
-          <w:lang w:val="en-AU"/>
-        </w:rPr>
-        <w:br w:type="page"/>
-      </w:r>
     </w:p>
     <w:p>
       <w:pPr>
@@ -6172,39 +6231,15 @@
         <w:pStyle w:val="ListBullet"/>
       </w:pPr>
       <w:r>
-        <w:t>Describe the intent of the test scenario</w:t>
-      </w:r>
-    </w:p>
-    <w:p>
-      <w:pPr>
-        <w:pStyle w:val="ListBullet"/>
-      </w:pPr>
-      <w:r>
-        <w:t xml:space="preserve">Test scenarios (aka test set or test suite) are a set of test scripts that cover a specific functional area, business process, use case, </w:t>
-      </w:r>
-      <w:proofErr w:type="spellStart"/>
-      <w:r>
-        <w:t>etc</w:t>
-      </w:r>
-      <w:proofErr w:type="spellEnd"/>
-      <w:r>
-        <w:t>…</w:t>
-      </w:r>
-    </w:p>
-    <w:p>
-      <w:pPr>
-        <w:pStyle w:val="ListBullet"/>
-      </w:pPr>
-      <w:r>
-        <w:t xml:space="preserve">For example, a given test scenario might cover an order placed on a web site by an existing customer (another scenario might cover orders placed by new customers) – test scripts within the scenario might cover a single item order, a multiple items order, quantity not on hand exception, </w:t>
-      </w:r>
-      <w:proofErr w:type="spellStart"/>
-      <w:r>
-        <w:t>etc</w:t>
-      </w:r>
-      <w:proofErr w:type="spellEnd"/>
-      <w:r>
-        <w:t>…</w:t>
+        <w:t xml:space="preserve">Borrowing more than the allowed </w:t>
+      </w:r>
+      <w:proofErr w:type="gramStart"/>
+      <w:r>
+        <w:t>amount</w:t>
+      </w:r>
+      <w:proofErr w:type="gramEnd"/>
+      <w:r>
+        <w:t xml:space="preserve"> of items.</w:t>
       </w:r>
     </w:p>
     <w:p>
@@ -6279,7 +6314,7 @@
           </w:tcPr>
           <w:p>
             <w:r>
-              <w:t>0.1</w:t>
+              <w:t>1.0</w:t>
             </w:r>
           </w:p>
         </w:tc>
@@ -6289,7 +6324,19 @@
           </w:tcPr>
           <w:p>
             <w:r>
-              <w:t>01/01/2006</w:t>
+              <w:t>22</w:t>
+            </w:r>
+            <w:r>
+              <w:t>/1</w:t>
+            </w:r>
+            <w:r>
+              <w:t>0</w:t>
+            </w:r>
+            <w:r>
+              <w:t>/20</w:t>
+            </w:r>
+            <w:r>
+              <w:t>22</w:t>
             </w:r>
           </w:p>
         </w:tc>
@@ -6299,7 +6346,7 @@
           </w:tcPr>
           <w:p>
             <w:r>
-              <w:t>Author Name</w:t>
+              <w:t>Rishabh Singh</w:t>
             </w:r>
           </w:p>
         </w:tc>
@@ -6309,49 +6356,10 @@
           </w:tcPr>
           <w:p>
             <w:r>
-              <w:t>Initial Draft</w:t>
-            </w:r>
-          </w:p>
-        </w:tc>
-      </w:tr>
-      <w:tr>
-        <w:tc>
-          <w:tcPr>
-            <w:tcW w:w="1440" w:type="dxa"/>
-          </w:tcPr>
-          <w:p>
-            <w:r>
-              <w:t>1.0</w:t>
-            </w:r>
-          </w:p>
-        </w:tc>
-        <w:tc>
-          <w:tcPr>
-            <w:tcW w:w="1440" w:type="dxa"/>
-          </w:tcPr>
-          <w:p>
-            <w:r>
-              <w:t>01/10/2006</w:t>
-            </w:r>
-          </w:p>
-        </w:tc>
-        <w:tc>
-          <w:tcPr>
-            <w:tcW w:w="2160" w:type="dxa"/>
-          </w:tcPr>
-          <w:p>
-            <w:r>
-              <w:t>Author Name</w:t>
-            </w:r>
-          </w:p>
-        </w:tc>
-        <w:tc>
-          <w:tcPr>
-            <w:tcW w:w="3798" w:type="dxa"/>
-          </w:tcPr>
-          <w:p>
-            <w:r>
-              <w:t>Initial Version</w:t>
+              <w:t xml:space="preserve">Initial </w:t>
+            </w:r>
+            <w:r>
+              <w:t>and Final Version</w:t>
             </w:r>
           </w:p>
         </w:tc>
@@ -6375,23 +6383,10 @@
         <w:pStyle w:val="ListBullet"/>
       </w:pPr>
       <w:r>
-        <w:t>1.1 Overdue Loan Case</w:t>
-      </w:r>
-    </w:p>
-    <w:p>
-      <w:pPr>
-        <w:pStyle w:val="ListBullet"/>
-      </w:pPr>
-      <w:r>
-        <w:t>1.2 Test Script Name</w:t>
-      </w:r>
-    </w:p>
-    <w:p>
-      <w:pPr>
-        <w:pStyle w:val="ListBullet"/>
-      </w:pPr>
-      <w:r>
-        <w:t>1.3 Test Script Name</w:t>
+        <w:t xml:space="preserve">1.1 </w:t>
+      </w:r>
+      <w:r>
+        <w:t>Borrowing more than 2 items.</w:t>
       </w:r>
     </w:p>
     <w:p>
@@ -6411,7 +6406,15 @@
         <w:spacing w:before="120"/>
       </w:pPr>
       <w:r>
-        <w:t>List the Use Case covered by this Test Scenario – limit the test scenario to just one Use Case</w:t>
+        <w:t xml:space="preserve">Borrowing an appropriate and legal </w:t>
+      </w:r>
+      <w:proofErr w:type="gramStart"/>
+      <w:r>
+        <w:t>amount</w:t>
+      </w:r>
+      <w:proofErr w:type="gramEnd"/>
+      <w:r>
+        <w:t xml:space="preserve"> of items.</w:t>
       </w:r>
     </w:p>
     <w:p>
@@ -6432,7 +6435,15 @@
         <w:pStyle w:val="ListBullet"/>
       </w:pPr>
       <w:r>
-        <w:t>Component 1</w:t>
+        <w:t>Functioning BRLS components</w:t>
+      </w:r>
+    </w:p>
+    <w:p>
+      <w:pPr>
+        <w:pStyle w:val="Heading2"/>
+      </w:pPr>
+      <w:r>
+        <w:t>User Groups</w:t>
       </w:r>
     </w:p>
     <w:p>
@@ -6440,39 +6451,7 @@
         <w:pStyle w:val="ListBullet"/>
       </w:pPr>
       <w:r>
-        <w:t>Component 2</w:t>
-      </w:r>
-    </w:p>
-    <w:p>
-      <w:pPr>
-        <w:pStyle w:val="ListBullet"/>
-      </w:pPr>
-      <w:r>
-        <w:t>Functional Requirements Group 1</w:t>
-      </w:r>
-    </w:p>
-    <w:p>
-      <w:pPr>
-        <w:pStyle w:val="Heading2"/>
-      </w:pPr>
-      <w:r>
-        <w:t>User Groups</w:t>
-      </w:r>
-    </w:p>
-    <w:p>
-      <w:pPr>
-        <w:pStyle w:val="ListBullet"/>
-      </w:pPr>
-      <w:r>
-        <w:t>User group/responsibility 1</w:t>
-      </w:r>
-    </w:p>
-    <w:p>
-      <w:pPr>
-        <w:pStyle w:val="ListBullet"/>
-      </w:pPr>
-      <w:r>
-        <w:t>User group/responsibility 2</w:t>
+        <w:t>The administrators and users of the BRLS.</w:t>
       </w:r>
     </w:p>
     <w:p>
@@ -6714,7 +6693,7 @@
           </w:tcPr>
           <w:p>
             <w:r>
-              <w:t>The patron chooses the option r</w:t>
+              <w:t>Add a new Patron</w:t>
             </w:r>
           </w:p>
         </w:tc>
@@ -6724,7 +6703,7 @@
           </w:tcPr>
           <w:p>
             <w:r>
-              <w:t>Calculate  1 day fine</w:t>
+              <w:t>New patron added</w:t>
             </w:r>
           </w:p>
         </w:tc>
@@ -6734,7 +6713,7 @@
           </w:tcPr>
           <w:p>
             <w:r>
-              <w:t>Pass/fail</w:t>
+              <w:t>Pass</w:t>
             </w:r>
           </w:p>
         </w:tc>
@@ -6754,19 +6733,49 @@
           <w:tcPr>
             <w:tcW w:w="3416" w:type="dxa"/>
           </w:tcPr>
-          <w:p/>
+          <w:p>
+            <w:r>
+              <w:t xml:space="preserve">Add </w:t>
+            </w:r>
+            <w:r>
+              <w:t>4</w:t>
+            </w:r>
+            <w:r>
+              <w:t xml:space="preserve"> new Item</w:t>
+            </w:r>
+            <w:r>
+              <w:t>s</w:t>
+            </w:r>
+          </w:p>
         </w:tc>
         <w:tc>
           <w:tcPr>
             <w:tcW w:w="3795" w:type="dxa"/>
           </w:tcPr>
-          <w:p/>
+          <w:p>
+            <w:r>
+              <w:t>4</w:t>
+            </w:r>
+            <w:r>
+              <w:t xml:space="preserve"> item</w:t>
+            </w:r>
+            <w:r>
+              <w:t>s</w:t>
+            </w:r>
+            <w:r>
+              <w:t xml:space="preserve"> added</w:t>
+            </w:r>
+          </w:p>
         </w:tc>
         <w:tc>
           <w:tcPr>
             <w:tcW w:w="759" w:type="dxa"/>
           </w:tcPr>
-          <w:p/>
+          <w:p>
+            <w:r>
+              <w:t>Pass</w:t>
+            </w:r>
+          </w:p>
         </w:tc>
       </w:tr>
       <w:tr>
@@ -6784,19 +6793,31 @@
           <w:tcPr>
             <w:tcW w:w="3416" w:type="dxa"/>
           </w:tcPr>
-          <w:p/>
+          <w:p>
+            <w:r>
+              <w:t>Borrow Item</w:t>
+            </w:r>
+          </w:p>
         </w:tc>
         <w:tc>
           <w:tcPr>
             <w:tcW w:w="3795" w:type="dxa"/>
           </w:tcPr>
-          <w:p/>
+          <w:p>
+            <w:r>
+              <w:t>Patron 1 borrows item 1</w:t>
+            </w:r>
+          </w:p>
         </w:tc>
         <w:tc>
           <w:tcPr>
             <w:tcW w:w="759" w:type="dxa"/>
           </w:tcPr>
-          <w:p/>
+          <w:p>
+            <w:r>
+              <w:t>Pass</w:t>
+            </w:r>
+          </w:p>
         </w:tc>
       </w:tr>
       <w:tr>
@@ -6821,20 +6842,44 @@
                 <w:tab w:val="clear" w:pos="4320"/>
                 <w:tab w:val="clear" w:pos="8640"/>
               </w:tabs>
+              <w:spacing w:before="0"/>
+              <w:rPr>
+                <w:rFonts w:asciiTheme="minorHAnsi" w:eastAsiaTheme="minorHAnsi" w:hAnsiTheme="minorHAnsi" w:cstheme="minorBidi"/>
+                <w:sz w:val="24"/>
+                <w:szCs w:val="24"/>
+                <w:lang w:val="en-GB"/>
+              </w:rPr>
             </w:pPr>
+            <w:r>
+              <w:rPr>
+                <w:rFonts w:asciiTheme="minorHAnsi" w:eastAsiaTheme="minorHAnsi" w:hAnsiTheme="minorHAnsi" w:cstheme="minorBidi"/>
+                <w:sz w:val="24"/>
+                <w:szCs w:val="24"/>
+                <w:lang w:val="en-GB"/>
+              </w:rPr>
+              <w:t>Borrow another item</w:t>
+            </w:r>
           </w:p>
         </w:tc>
         <w:tc>
           <w:tcPr>
             <w:tcW w:w="3795" w:type="dxa"/>
           </w:tcPr>
-          <w:p/>
+          <w:p>
+            <w:r>
+              <w:t>Patron 1 borrows item 2</w:t>
+            </w:r>
+          </w:p>
         </w:tc>
         <w:tc>
           <w:tcPr>
             <w:tcW w:w="759" w:type="dxa"/>
           </w:tcPr>
-          <w:p/>
+          <w:p>
+            <w:r>
+              <w:t>Pass</w:t>
+            </w:r>
+          </w:p>
         </w:tc>
       </w:tr>
       <w:tr>
@@ -6852,19 +6897,31 @@
           <w:tcPr>
             <w:tcW w:w="3416" w:type="dxa"/>
           </w:tcPr>
-          <w:p/>
+          <w:p>
+            <w:r>
+              <w:t>Borrow another item</w:t>
+            </w:r>
+          </w:p>
         </w:tc>
         <w:tc>
           <w:tcPr>
             <w:tcW w:w="3795" w:type="dxa"/>
           </w:tcPr>
-          <w:p/>
+          <w:p>
+            <w:r>
+              <w:t xml:space="preserve">Not allowed as loan limit reached </w:t>
+            </w:r>
+          </w:p>
         </w:tc>
         <w:tc>
           <w:tcPr>
             <w:tcW w:w="759" w:type="dxa"/>
           </w:tcPr>
-          <w:p/>
+          <w:p>
+            <w:r>
+              <w:t>Fail</w:t>
+            </w:r>
+          </w:p>
         </w:tc>
       </w:tr>
       <w:tr>
@@ -6882,112 +6939,35 @@
           <w:tcPr>
             <w:tcW w:w="3416" w:type="dxa"/>
           </w:tcPr>
-          <w:p/>
+          <w:p>
+            <w:r>
+              <w:t>Enter Borrow system again</w:t>
+            </w:r>
+          </w:p>
         </w:tc>
         <w:tc>
           <w:tcPr>
             <w:tcW w:w="3795" w:type="dxa"/>
           </w:tcPr>
-          <w:p/>
+          <w:p>
+            <w:r>
+              <w:t>Not allowed as Patron is not allowed</w:t>
+            </w:r>
+          </w:p>
         </w:tc>
         <w:tc>
           <w:tcPr>
             <w:tcW w:w="759" w:type="dxa"/>
           </w:tcPr>
-          <w:p/>
-        </w:tc>
-      </w:tr>
-      <w:tr>
-        <w:tc>
-          <w:tcPr>
-            <w:tcW w:w="738" w:type="dxa"/>
-          </w:tcPr>
-          <w:p>
-            <w:r>
-              <w:t>7</w:t>
-            </w:r>
-          </w:p>
-        </w:tc>
-        <w:tc>
-          <w:tcPr>
-            <w:tcW w:w="3416" w:type="dxa"/>
-          </w:tcPr>
-          <w:p/>
-        </w:tc>
-        <w:tc>
-          <w:tcPr>
-            <w:tcW w:w="3795" w:type="dxa"/>
-          </w:tcPr>
-          <w:p/>
-        </w:tc>
-        <w:tc>
-          <w:tcPr>
-            <w:tcW w:w="759" w:type="dxa"/>
-          </w:tcPr>
-          <w:p/>
-        </w:tc>
-      </w:tr>
-      <w:tr>
-        <w:tc>
-          <w:tcPr>
-            <w:tcW w:w="738" w:type="dxa"/>
-          </w:tcPr>
-          <w:p>
-            <w:r>
-              <w:t>8</w:t>
-            </w:r>
-          </w:p>
-        </w:tc>
-        <w:tc>
-          <w:tcPr>
-            <w:tcW w:w="3416" w:type="dxa"/>
-          </w:tcPr>
-          <w:p/>
-        </w:tc>
-        <w:tc>
-          <w:tcPr>
-            <w:tcW w:w="3795" w:type="dxa"/>
-          </w:tcPr>
-          <w:p/>
-        </w:tc>
-        <w:tc>
-          <w:tcPr>
-            <w:tcW w:w="759" w:type="dxa"/>
-          </w:tcPr>
-          <w:p/>
-        </w:tc>
-      </w:tr>
-      <w:tr>
-        <w:tc>
-          <w:tcPr>
-            <w:tcW w:w="738" w:type="dxa"/>
-          </w:tcPr>
-          <w:p>
-            <w:r>
-              <w:t>9</w:t>
-            </w:r>
-          </w:p>
-        </w:tc>
-        <w:tc>
-          <w:tcPr>
-            <w:tcW w:w="3416" w:type="dxa"/>
-          </w:tcPr>
-          <w:p/>
-        </w:tc>
-        <w:tc>
-          <w:tcPr>
-            <w:tcW w:w="3795" w:type="dxa"/>
-          </w:tcPr>
-          <w:p/>
-        </w:tc>
-        <w:tc>
-          <w:tcPr>
-            <w:tcW w:w="759" w:type="dxa"/>
-          </w:tcPr>
-          <w:p/>
+          <w:p>
+            <w:r>
+              <w:t>Fail.</w:t>
+            </w:r>
+          </w:p>
         </w:tc>
       </w:tr>
     </w:tbl>
+    <w:p/>
     <w:p>
       <w:pPr>
         <w:pStyle w:val="Heading3"/>
@@ -7004,7 +6984,7 @@
       </w:tblPr>
       <w:tblGrid>
         <w:gridCol w:w="1818"/>
-        <w:gridCol w:w="1530"/>
+        <w:gridCol w:w="4553"/>
       </w:tblGrid>
       <w:tr>
         <w:trPr>
@@ -7022,7 +7002,7 @@
         </w:tc>
         <w:tc>
           <w:tcPr>
-            <w:tcW w:w="1530" w:type="dxa"/>
+            <w:tcW w:w="4553" w:type="dxa"/>
           </w:tcPr>
           <w:p>
             <w:r>
@@ -7038,29 +7018,176 @@
           </w:tcPr>
           <w:p>
             <w:r>
+              <w:rPr>
+                <w:rFonts w:asciiTheme="minorHAnsi" w:hAnsiTheme="minorHAnsi" w:cstheme="minorHAnsi"/>
+                <w:sz w:val="24"/>
+                <w:szCs w:val="24"/>
+              </w:rPr>
               <w:t>1</w:t>
             </w:r>
           </w:p>
         </w:tc>
         <w:tc>
           <w:tcPr>
-            <w:tcW w:w="1530" w:type="dxa"/>
-          </w:tcPr>
-          <w:p>
-            <w:r>
-              <w:t>Member Id: 1</w:t>
+            <w:tcW w:w="4553" w:type="dxa"/>
+          </w:tcPr>
+          <w:p>
+            <w:pPr>
+              <w:spacing w:before="0"/>
+              <w:contextualSpacing/>
+              <w:rPr>
+                <w:rFonts w:asciiTheme="minorHAnsi" w:hAnsiTheme="minorHAnsi" w:cstheme="minorHAnsi"/>
+                <w:sz w:val="24"/>
+                <w:szCs w:val="24"/>
+              </w:rPr>
+            </w:pPr>
+            <w:r>
+              <w:rPr>
+                <w:rFonts w:asciiTheme="minorHAnsi" w:hAnsiTheme="minorHAnsi" w:cstheme="minorHAnsi"/>
+                <w:sz w:val="24"/>
+                <w:szCs w:val="24"/>
+              </w:rPr>
+              <w:t>Current date: 21/10/2022</w:t>
+            </w:r>
+            <w:r>
+              <w:rPr>
+                <w:rFonts w:asciiTheme="minorHAnsi" w:hAnsiTheme="minorHAnsi" w:cstheme="minorHAnsi"/>
+                <w:sz w:val="24"/>
+                <w:szCs w:val="24"/>
+              </w:rPr>
+              <w:br/>
+            </w:r>
+            <w:r>
+              <w:rPr>
+                <w:rFonts w:asciiTheme="minorHAnsi" w:hAnsiTheme="minorHAnsi" w:cstheme="minorHAnsi"/>
+                <w:sz w:val="24"/>
+                <w:szCs w:val="24"/>
+              </w:rPr>
+              <w:br/>
+              <w:t>Patron Id: 1</w:t>
+            </w:r>
+          </w:p>
+          <w:p>
+            <w:pPr>
+              <w:spacing w:before="0"/>
+              <w:contextualSpacing/>
+              <w:rPr>
+                <w:rFonts w:asciiTheme="minorHAnsi" w:hAnsiTheme="minorHAnsi" w:cstheme="minorHAnsi"/>
+                <w:sz w:val="24"/>
+                <w:szCs w:val="24"/>
+              </w:rPr>
+            </w:pPr>
+            <w:r>
+              <w:rPr>
+                <w:rFonts w:asciiTheme="minorHAnsi" w:hAnsiTheme="minorHAnsi" w:cstheme="minorHAnsi"/>
+                <w:sz w:val="24"/>
+                <w:szCs w:val="24"/>
+              </w:rPr>
+              <w:t>Patron Name: Test Person</w:t>
+            </w:r>
+          </w:p>
+          <w:p>
+            <w:pPr>
+              <w:spacing w:before="0"/>
+              <w:contextualSpacing/>
+              <w:rPr>
+                <w:rFonts w:asciiTheme="minorHAnsi" w:hAnsiTheme="minorHAnsi" w:cstheme="minorHAnsi"/>
+                <w:sz w:val="24"/>
+                <w:szCs w:val="24"/>
+              </w:rPr>
+            </w:pPr>
+            <w:r>
+              <w:rPr>
+                <w:rFonts w:asciiTheme="minorHAnsi" w:hAnsiTheme="minorHAnsi" w:cstheme="minorHAnsi"/>
+                <w:sz w:val="24"/>
+                <w:szCs w:val="24"/>
+              </w:rPr>
+              <w:t xml:space="preserve">Patron email: </w:t>
+            </w:r>
+            <w:hyperlink r:id="rId45" w:history="1">
+              <w:r>
+                <w:rPr>
+                  <w:rStyle w:val="Hyperlink"/>
+                  <w:rFonts w:asciiTheme="minorHAnsi" w:hAnsiTheme="minorHAnsi" w:cstheme="minorHAnsi"/>
+                  <w:sz w:val="24"/>
+                  <w:szCs w:val="24"/>
+                </w:rPr>
+                <w:t>test@example.com</w:t>
+              </w:r>
+            </w:hyperlink>
+          </w:p>
+          <w:p>
+            <w:r>
+              <w:rPr>
+                <w:rFonts w:asciiTheme="minorHAnsi" w:hAnsiTheme="minorHAnsi" w:cstheme="minorHAnsi"/>
+                <w:sz w:val="24"/>
+                <w:szCs w:val="24"/>
+              </w:rPr>
+              <w:t>Patron phone: 5551234</w:t>
+            </w:r>
+          </w:p>
+        </w:tc>
+      </w:tr>
+      <w:tr>
+        <w:tc>
+          <w:tcPr>
+            <w:tcW w:w="1818" w:type="dxa"/>
+          </w:tcPr>
+          <w:p>
+            <w:pPr>
+              <w:spacing w:before="0"/>
+              <w:contextualSpacing/>
+              <w:rPr>
+                <w:rFonts w:asciiTheme="minorHAnsi" w:hAnsiTheme="minorHAnsi" w:cstheme="minorHAnsi"/>
+                <w:sz w:val="24"/>
+                <w:szCs w:val="24"/>
+              </w:rPr>
+            </w:pPr>
+            <w:r>
+              <w:rPr>
+                <w:rFonts w:asciiTheme="minorHAnsi" w:hAnsiTheme="minorHAnsi" w:cstheme="minorHAnsi"/>
+                <w:sz w:val="24"/>
+                <w:szCs w:val="24"/>
+              </w:rPr>
+              <w:t>2</w:t>
+            </w:r>
+          </w:p>
+        </w:tc>
+        <w:tc>
+          <w:tcPr>
+            <w:tcW w:w="4553" w:type="dxa"/>
+          </w:tcPr>
+          <w:p>
+            <w:pPr>
+              <w:spacing w:before="0"/>
+              <w:contextualSpacing/>
+              <w:rPr>
+                <w:rFonts w:asciiTheme="minorHAnsi" w:hAnsiTheme="minorHAnsi" w:cstheme="minorHAnsi"/>
+                <w:sz w:val="24"/>
+                <w:szCs w:val="24"/>
+              </w:rPr>
+            </w:pPr>
+            <w:r>
+              <w:rPr>
+                <w:rFonts w:asciiTheme="minorHAnsi" w:hAnsiTheme="minorHAnsi" w:cstheme="minorHAnsi"/>
+                <w:sz w:val="24"/>
+                <w:szCs w:val="24"/>
+              </w:rPr>
+              <w:t>4</w:t>
+            </w:r>
+            <w:r>
+              <w:rPr>
+                <w:rFonts w:asciiTheme="minorHAnsi" w:hAnsiTheme="minorHAnsi" w:cstheme="minorHAnsi"/>
+                <w:sz w:val="24"/>
+                <w:szCs w:val="24"/>
+              </w:rPr>
+              <w:t xml:space="preserve"> new items.</w:t>
             </w:r>
           </w:p>
         </w:tc>
       </w:tr>
     </w:tbl>
     <w:p/>
-    <w:p/>
-    <w:p>
-      <w:pPr>
-        <w:pStyle w:val="Heading3"/>
-      </w:pPr>
-    </w:p>
     <w:p>
       <w:pPr>
         <w:pStyle w:val="Heading3"/>
@@ -7144,7 +7271,25 @@
           </w:tcPr>
           <w:p>
             <w:r>
-              <w:t>2/12/06 11:35 am</w:t>
+              <w:t>2</w:t>
+            </w:r>
+            <w:r>
+              <w:t>2</w:t>
+            </w:r>
+            <w:r>
+              <w:t>/1</w:t>
+            </w:r>
+            <w:r>
+              <w:t>0</w:t>
+            </w:r>
+            <w:r>
+              <w:t>/</w:t>
+            </w:r>
+            <w:r>
+              <w:t>22</w:t>
+            </w:r>
+            <w:r>
+              <w:t xml:space="preserve"> 11:35 am</w:t>
             </w:r>
           </w:p>
         </w:tc>
@@ -7154,7 +7299,7 @@
           </w:tcPr>
           <w:p>
             <w:r>
-              <w:t>Joseph Jones</w:t>
+              <w:t>Rishabh</w:t>
             </w:r>
           </w:p>
         </w:tc>
@@ -7164,7 +7309,7 @@
           </w:tcPr>
           <w:p>
             <w:r>
-              <w:t>Samsmith1</w:t>
+              <w:t>Rsing107</w:t>
             </w:r>
           </w:p>
         </w:tc>
@@ -7185,88 +7330,820 @@
           <w:p>
             <w:r>
               <w:t>Failed</w:t>
-            </w:r>
-          </w:p>
-        </w:tc>
-      </w:tr>
-      <w:tr>
-        <w:tc>
-          <w:tcPr>
-            <w:tcW w:w="1818" w:type="dxa"/>
-          </w:tcPr>
-          <w:p>
-            <w:r>
-              <w:t>2/16/06 3:45 pm</w:t>
-            </w:r>
-          </w:p>
-        </w:tc>
-        <w:tc>
-          <w:tcPr>
-            <w:tcW w:w="1530" w:type="dxa"/>
-          </w:tcPr>
-          <w:p>
-            <w:r>
-              <w:t>Joseph Jones</w:t>
-            </w:r>
-          </w:p>
-        </w:tc>
-        <w:tc>
-          <w:tcPr>
-            <w:tcW w:w="1303" w:type="dxa"/>
-          </w:tcPr>
-          <w:p>
-            <w:r>
-              <w:t>Samsmith1</w:t>
-            </w:r>
-          </w:p>
-        </w:tc>
-        <w:tc>
-          <w:tcPr>
-            <w:tcW w:w="1667" w:type="dxa"/>
-          </w:tcPr>
-          <w:p>
-            <w:r>
-              <w:t>System Cycle 2</w:t>
-            </w:r>
-          </w:p>
-        </w:tc>
-        <w:tc>
-          <w:tcPr>
-            <w:tcW w:w="2430" w:type="dxa"/>
-          </w:tcPr>
-          <w:p>
-            <w:r>
-              <w:t>Passed</w:t>
             </w:r>
           </w:p>
         </w:tc>
       </w:tr>
     </w:tbl>
     <w:p/>
-    <w:p>
-      <w:r>
-        <w:t>Step 1 Result: Pass</w:t>
-      </w:r>
-    </w:p>
-    <w:p>
-      <w:r>
-        <w:t>&lt;screenshots&gt;</w:t>
-      </w:r>
-    </w:p>
-    <w:p>
-      <w:pPr>
-        <w:rPr>
-          <w:lang w:val="en-AU"/>
-        </w:rPr>
-      </w:pPr>
-    </w:p>
-    <w:p>
-      <w:r>
-        <w:t>Version control: Provide screenshots of commits</w:t>
-      </w:r>
-    </w:p>
     <w:p/>
     <w:p/>
+    <w:p/>
+    <w:p/>
+    <w:p/>
+    <w:p/>
+    <w:p/>
+    <w:p/>
+    <w:p>
+      <w:r>
+        <w:lastRenderedPageBreak/>
+        <w:t>Step 1 Result: Pass</w:t>
+      </w:r>
+    </w:p>
+    <w:p/>
+    <w:p>
+      <w:r>
+        <w:t>Adding Patron functions normally.</w:t>
+      </w:r>
+    </w:p>
+    <w:p/>
+    <w:p>
+      <w:pPr>
+        <w:jc w:val="center"/>
+        <w:rPr>
+          <w:lang w:val="en-AU"/>
+        </w:rPr>
+      </w:pPr>
+      <w:r>
+        <w:drawing>
+          <wp:inline distT="0" distB="0" distL="0" distR="0" wp14:anchorId="72021796" wp14:editId="554FC522">
+            <wp:extent cx="3553321" cy="5163271"/>
+            <wp:effectExtent l="0" t="0" r="9525" b="0"/>
+            <wp:docPr id="38" name="Picture 38"/>
+            <wp:cNvGraphicFramePr>
+              <a:graphicFrameLocks xmlns:a="http://schemas.openxmlformats.org/drawingml/2006/main" noChangeAspect="1"/>
+            </wp:cNvGraphicFramePr>
+            <a:graphic xmlns:a="http://schemas.openxmlformats.org/drawingml/2006/main">
+              <a:graphicData uri="http://schemas.openxmlformats.org/drawingml/2006/picture">
+                <pic:pic xmlns:pic="http://schemas.openxmlformats.org/drawingml/2006/picture">
+                  <pic:nvPicPr>
+                    <pic:cNvPr id="1" name=""/>
+                    <pic:cNvPicPr/>
+                  </pic:nvPicPr>
+                  <pic:blipFill>
+                    <a:blip r:embed="rId46"/>
+                    <a:stretch>
+                      <a:fillRect/>
+                    </a:stretch>
+                  </pic:blipFill>
+                  <pic:spPr>
+                    <a:xfrm>
+                      <a:off x="0" y="0"/>
+                      <a:ext cx="3553321" cy="5163271"/>
+                    </a:xfrm>
+                    <a:prstGeom prst="rect">
+                      <a:avLst/>
+                    </a:prstGeom>
+                  </pic:spPr>
+                </pic:pic>
+              </a:graphicData>
+            </a:graphic>
+          </wp:inline>
+        </w:drawing>
+      </w:r>
+    </w:p>
+    <w:p>
+      <w:pPr>
+        <w:rPr>
+          <w:lang w:val="en-AU"/>
+        </w:rPr>
+      </w:pPr>
+    </w:p>
+    <w:p>
+      <w:pPr>
+        <w:rPr>
+          <w:lang w:val="en-AU"/>
+        </w:rPr>
+      </w:pPr>
+    </w:p>
+    <w:p>
+      <w:pPr>
+        <w:rPr>
+          <w:lang w:val="en-AU"/>
+        </w:rPr>
+      </w:pPr>
+    </w:p>
+    <w:p>
+      <w:pPr>
+        <w:rPr>
+          <w:lang w:val="en-AU"/>
+        </w:rPr>
+      </w:pPr>
+    </w:p>
+    <w:p>
+      <w:pPr>
+        <w:rPr>
+          <w:lang w:val="en-AU"/>
+        </w:rPr>
+      </w:pPr>
+    </w:p>
+    <w:p>
+      <w:pPr>
+        <w:rPr>
+          <w:lang w:val="en-AU"/>
+        </w:rPr>
+      </w:pPr>
+    </w:p>
+    <w:p>
+      <w:pPr>
+        <w:rPr>
+          <w:lang w:val="en-AU"/>
+        </w:rPr>
+      </w:pPr>
+    </w:p>
+    <w:p>
+      <w:pPr>
+        <w:rPr>
+          <w:lang w:val="en-AU"/>
+        </w:rPr>
+      </w:pPr>
+    </w:p>
+    <w:p>
+      <w:pPr>
+        <w:rPr>
+          <w:lang w:val="en-AU"/>
+        </w:rPr>
+      </w:pPr>
+    </w:p>
+    <w:p>
+      <w:pPr>
+        <w:rPr>
+          <w:lang w:val="en-AU"/>
+        </w:rPr>
+      </w:pPr>
+    </w:p>
+    <w:p>
+      <w:pPr>
+        <w:rPr>
+          <w:lang w:val="en-AU"/>
+        </w:rPr>
+      </w:pPr>
+    </w:p>
+    <w:p>
+      <w:pPr>
+        <w:rPr>
+          <w:lang w:val="en-AU"/>
+        </w:rPr>
+      </w:pPr>
+    </w:p>
+    <w:p>
+      <w:pPr>
+        <w:rPr>
+          <w:lang w:val="en-AU"/>
+        </w:rPr>
+      </w:pPr>
+    </w:p>
+    <w:p>
+      <w:pPr>
+        <w:rPr>
+          <w:lang w:val="en-AU"/>
+        </w:rPr>
+      </w:pPr>
+    </w:p>
+    <w:p>
+      <w:pPr>
+        <w:rPr>
+          <w:lang w:val="en-AU"/>
+        </w:rPr>
+      </w:pPr>
+    </w:p>
+    <w:p>
+      <w:pPr>
+        <w:rPr>
+          <w:lang w:val="en-AU"/>
+        </w:rPr>
+      </w:pPr>
+    </w:p>
+    <w:p>
+      <w:pPr>
+        <w:rPr>
+          <w:lang w:val="en-AU"/>
+        </w:rPr>
+      </w:pPr>
+      <w:r>
+        <w:rPr>
+          <w:lang w:val="en-AU"/>
+        </w:rPr>
+        <w:t>Step 2 Result: Pass</w:t>
+      </w:r>
+    </w:p>
+    <w:p>
+      <w:pPr>
+        <w:rPr>
+          <w:lang w:val="en-AU"/>
+        </w:rPr>
+      </w:pPr>
+      <w:r>
+        <w:rPr>
+          <w:lang w:val="en-AU"/>
+        </w:rPr>
+        <w:t>Adding 4 items functions normally.</w:t>
+      </w:r>
+    </w:p>
+    <w:p>
+      <w:pPr>
+        <w:rPr>
+          <w:lang w:val="en-AU"/>
+        </w:rPr>
+      </w:pPr>
+    </w:p>
+    <w:p>
+      <w:pPr>
+        <w:jc w:val="center"/>
+        <w:rPr>
+          <w:lang w:val="en-AU"/>
+        </w:rPr>
+      </w:pPr>
+      <w:r>
+        <w:rPr>
+          <w:lang w:val="en-AU"/>
+        </w:rPr>
+        <w:drawing>
+          <wp:inline distT="0" distB="0" distL="0" distR="0" wp14:anchorId="1281F061" wp14:editId="1DEF82E5">
+            <wp:extent cx="2619741" cy="6249272"/>
+            <wp:effectExtent l="0" t="0" r="9525" b="0"/>
+            <wp:docPr id="39" name="Picture 39"/>
+            <wp:cNvGraphicFramePr>
+              <a:graphicFrameLocks xmlns:a="http://schemas.openxmlformats.org/drawingml/2006/main" noChangeAspect="1"/>
+            </wp:cNvGraphicFramePr>
+            <a:graphic xmlns:a="http://schemas.openxmlformats.org/drawingml/2006/main">
+              <a:graphicData uri="http://schemas.openxmlformats.org/drawingml/2006/picture">
+                <pic:pic xmlns:pic="http://schemas.openxmlformats.org/drawingml/2006/picture">
+                  <pic:nvPicPr>
+                    <pic:cNvPr id="1" name=""/>
+                    <pic:cNvPicPr/>
+                  </pic:nvPicPr>
+                  <pic:blipFill>
+                    <a:blip r:embed="rId47"/>
+                    <a:stretch>
+                      <a:fillRect/>
+                    </a:stretch>
+                  </pic:blipFill>
+                  <pic:spPr>
+                    <a:xfrm>
+                      <a:off x="0" y="0"/>
+                      <a:ext cx="2619741" cy="6249272"/>
+                    </a:xfrm>
+                    <a:prstGeom prst="rect">
+                      <a:avLst/>
+                    </a:prstGeom>
+                  </pic:spPr>
+                </pic:pic>
+              </a:graphicData>
+            </a:graphic>
+          </wp:inline>
+        </w:drawing>
+      </w:r>
+    </w:p>
+    <w:p>
+      <w:pPr>
+        <w:jc w:val="center"/>
+        <w:rPr>
+          <w:lang w:val="en-AU"/>
+        </w:rPr>
+      </w:pPr>
+    </w:p>
+    <w:p>
+      <w:pPr>
+        <w:jc w:val="center"/>
+        <w:rPr>
+          <w:lang w:val="en-AU"/>
+        </w:rPr>
+      </w:pPr>
+      <w:r>
+        <w:rPr>
+          <w:lang w:val="en-AU"/>
+        </w:rPr>
+        <w:lastRenderedPageBreak/>
+        <w:drawing>
+          <wp:inline distT="0" distB="0" distL="0" distR="0" wp14:anchorId="78D45DAC" wp14:editId="061A7757">
+            <wp:extent cx="2791215" cy="6344535"/>
+            <wp:effectExtent l="0" t="0" r="9525" b="0"/>
+            <wp:docPr id="40" name="Picture 40" descr="A screenshot of a computer&#10;&#10;Description automatically generated with medium confidence"/>
+            <wp:cNvGraphicFramePr>
+              <a:graphicFrameLocks xmlns:a="http://schemas.openxmlformats.org/drawingml/2006/main" noChangeAspect="1"/>
+            </wp:cNvGraphicFramePr>
+            <a:graphic xmlns:a="http://schemas.openxmlformats.org/drawingml/2006/main">
+              <a:graphicData uri="http://schemas.openxmlformats.org/drawingml/2006/picture">
+                <pic:pic xmlns:pic="http://schemas.openxmlformats.org/drawingml/2006/picture">
+                  <pic:nvPicPr>
+                    <pic:cNvPr id="40" name="Picture 40" descr="A screenshot of a computer&#10;&#10;Description automatically generated with medium confidence"/>
+                    <pic:cNvPicPr/>
+                  </pic:nvPicPr>
+                  <pic:blipFill>
+                    <a:blip r:embed="rId48"/>
+                    <a:stretch>
+                      <a:fillRect/>
+                    </a:stretch>
+                  </pic:blipFill>
+                  <pic:spPr>
+                    <a:xfrm>
+                      <a:off x="0" y="0"/>
+                      <a:ext cx="2791215" cy="6344535"/>
+                    </a:xfrm>
+                    <a:prstGeom prst="rect">
+                      <a:avLst/>
+                    </a:prstGeom>
+                  </pic:spPr>
+                </pic:pic>
+              </a:graphicData>
+            </a:graphic>
+          </wp:inline>
+        </w:drawing>
+      </w:r>
+    </w:p>
+    <w:p>
+      <w:pPr>
+        <w:jc w:val="center"/>
+        <w:rPr>
+          <w:lang w:val="en-AU"/>
+        </w:rPr>
+      </w:pPr>
+    </w:p>
+    <w:p>
+      <w:pPr>
+        <w:jc w:val="center"/>
+        <w:rPr>
+          <w:lang w:val="en-AU"/>
+        </w:rPr>
+      </w:pPr>
+      <w:r>
+        <w:rPr>
+          <w:lang w:val="en-AU"/>
+        </w:rPr>
+        <w:lastRenderedPageBreak/>
+        <w:drawing>
+          <wp:inline distT="0" distB="0" distL="0" distR="0" wp14:anchorId="0294EDB4" wp14:editId="266FB4EF">
+            <wp:extent cx="2886478" cy="6477904"/>
+            <wp:effectExtent l="0" t="0" r="9525" b="0"/>
+            <wp:docPr id="41" name="Picture 41" descr="Text&#10;&#10;Description automatically generated"/>
+            <wp:cNvGraphicFramePr>
+              <a:graphicFrameLocks xmlns:a="http://schemas.openxmlformats.org/drawingml/2006/main" noChangeAspect="1"/>
+            </wp:cNvGraphicFramePr>
+            <a:graphic xmlns:a="http://schemas.openxmlformats.org/drawingml/2006/main">
+              <a:graphicData uri="http://schemas.openxmlformats.org/drawingml/2006/picture">
+                <pic:pic xmlns:pic="http://schemas.openxmlformats.org/drawingml/2006/picture">
+                  <pic:nvPicPr>
+                    <pic:cNvPr id="41" name="Picture 41" descr="Text&#10;&#10;Description automatically generated"/>
+                    <pic:cNvPicPr/>
+                  </pic:nvPicPr>
+                  <pic:blipFill>
+                    <a:blip r:embed="rId49"/>
+                    <a:stretch>
+                      <a:fillRect/>
+                    </a:stretch>
+                  </pic:blipFill>
+                  <pic:spPr>
+                    <a:xfrm>
+                      <a:off x="0" y="0"/>
+                      <a:ext cx="2886478" cy="6477904"/>
+                    </a:xfrm>
+                    <a:prstGeom prst="rect">
+                      <a:avLst/>
+                    </a:prstGeom>
+                  </pic:spPr>
+                </pic:pic>
+              </a:graphicData>
+            </a:graphic>
+          </wp:inline>
+        </w:drawing>
+      </w:r>
+    </w:p>
+    <w:p>
+      <w:pPr>
+        <w:jc w:val="center"/>
+        <w:rPr>
+          <w:lang w:val="en-AU"/>
+        </w:rPr>
+      </w:pPr>
+    </w:p>
+    <w:p>
+      <w:pPr>
+        <w:jc w:val="center"/>
+        <w:rPr>
+          <w:lang w:val="en-AU"/>
+        </w:rPr>
+      </w:pPr>
+      <w:r>
+        <w:rPr>
+          <w:lang w:val="en-AU"/>
+        </w:rPr>
+        <w:lastRenderedPageBreak/>
+        <w:drawing>
+          <wp:inline distT="0" distB="0" distL="0" distR="0" wp14:anchorId="33E9DF08" wp14:editId="2E1E1332">
+            <wp:extent cx="2734057" cy="6315956"/>
+            <wp:effectExtent l="0" t="0" r="9525" b="0"/>
+            <wp:docPr id="42" name="Picture 42" descr="A screenshot of a computer&#10;&#10;Description automatically generated with medium confidence"/>
+            <wp:cNvGraphicFramePr>
+              <a:graphicFrameLocks xmlns:a="http://schemas.openxmlformats.org/drawingml/2006/main" noChangeAspect="1"/>
+            </wp:cNvGraphicFramePr>
+            <a:graphic xmlns:a="http://schemas.openxmlformats.org/drawingml/2006/main">
+              <a:graphicData uri="http://schemas.openxmlformats.org/drawingml/2006/picture">
+                <pic:pic xmlns:pic="http://schemas.openxmlformats.org/drawingml/2006/picture">
+                  <pic:nvPicPr>
+                    <pic:cNvPr id="42" name="Picture 42" descr="A screenshot of a computer&#10;&#10;Description automatically generated with medium confidence"/>
+                    <pic:cNvPicPr/>
+                  </pic:nvPicPr>
+                  <pic:blipFill>
+                    <a:blip r:embed="rId50"/>
+                    <a:stretch>
+                      <a:fillRect/>
+                    </a:stretch>
+                  </pic:blipFill>
+                  <pic:spPr>
+                    <a:xfrm>
+                      <a:off x="0" y="0"/>
+                      <a:ext cx="2734057" cy="6315956"/>
+                    </a:xfrm>
+                    <a:prstGeom prst="rect">
+                      <a:avLst/>
+                    </a:prstGeom>
+                  </pic:spPr>
+                </pic:pic>
+              </a:graphicData>
+            </a:graphic>
+          </wp:inline>
+        </w:drawing>
+      </w:r>
+    </w:p>
+    <w:p>
+      <w:pPr>
+        <w:jc w:val="center"/>
+        <w:rPr>
+          <w:lang w:val="en-AU"/>
+        </w:rPr>
+      </w:pPr>
+    </w:p>
+    <w:p>
+      <w:pPr>
+        <w:rPr>
+          <w:lang w:val="en-AU"/>
+        </w:rPr>
+      </w:pPr>
+      <w:r>
+        <w:rPr>
+          <w:lang w:val="en-AU"/>
+        </w:rPr>
+        <w:t>Step 3 Result: Pass</w:t>
+      </w:r>
+    </w:p>
+    <w:p>
+      <w:pPr>
+        <w:rPr>
+          <w:lang w:val="en-AU"/>
+        </w:rPr>
+      </w:pPr>
+    </w:p>
+    <w:p>
+      <w:pPr>
+        <w:rPr>
+          <w:lang w:val="en-AU"/>
+        </w:rPr>
+      </w:pPr>
+      <w:r>
+        <w:rPr>
+          <w:lang w:val="en-AU"/>
+        </w:rPr>
+        <w:t>Borrowing first item functions as normal</w:t>
+      </w:r>
+    </w:p>
+    <w:p>
+      <w:pPr>
+        <w:jc w:val="center"/>
+        <w:rPr>
+          <w:lang w:val="en-AU"/>
+        </w:rPr>
+      </w:pPr>
+      <w:r>
+        <w:rPr>
+          <w:lang w:val="en-AU"/>
+        </w:rPr>
+        <w:drawing>
+          <wp:inline distT="0" distB="0" distL="0" distR="0" wp14:anchorId="3FF0DFD1" wp14:editId="46A39685">
+            <wp:extent cx="3362325" cy="1779053"/>
+            <wp:effectExtent l="0" t="0" r="0" b="0"/>
+            <wp:docPr id="43" name="Picture 43" descr="Text&#10;&#10;Description automatically generated"/>
+            <wp:cNvGraphicFramePr>
+              <a:graphicFrameLocks xmlns:a="http://schemas.openxmlformats.org/drawingml/2006/main" noChangeAspect="1"/>
+            </wp:cNvGraphicFramePr>
+            <a:graphic xmlns:a="http://schemas.openxmlformats.org/drawingml/2006/main">
+              <a:graphicData uri="http://schemas.openxmlformats.org/drawingml/2006/picture">
+                <pic:pic xmlns:pic="http://schemas.openxmlformats.org/drawingml/2006/picture">
+                  <pic:nvPicPr>
+                    <pic:cNvPr id="43" name="Picture 43" descr="Text&#10;&#10;Description automatically generated"/>
+                    <pic:cNvPicPr/>
+                  </pic:nvPicPr>
+                  <pic:blipFill>
+                    <a:blip r:embed="rId51"/>
+                    <a:stretch>
+                      <a:fillRect/>
+                    </a:stretch>
+                  </pic:blipFill>
+                  <pic:spPr>
+                    <a:xfrm>
+                      <a:off x="0" y="0"/>
+                      <a:ext cx="3365174" cy="1780560"/>
+                    </a:xfrm>
+                    <a:prstGeom prst="rect">
+                      <a:avLst/>
+                    </a:prstGeom>
+                  </pic:spPr>
+                </pic:pic>
+              </a:graphicData>
+            </a:graphic>
+          </wp:inline>
+        </w:drawing>
+      </w:r>
+    </w:p>
+    <w:p>
+      <w:pPr>
+        <w:rPr>
+          <w:lang w:val="en-AU"/>
+        </w:rPr>
+      </w:pPr>
+      <w:r>
+        <w:rPr>
+          <w:lang w:val="en-AU"/>
+        </w:rPr>
+        <w:lastRenderedPageBreak/>
+        <w:t>Step 4: Pass</w:t>
+      </w:r>
+    </w:p>
+    <w:p>
+      <w:pPr>
+        <w:rPr>
+          <w:lang w:val="en-AU"/>
+        </w:rPr>
+      </w:pPr>
+    </w:p>
+    <w:p>
+      <w:pPr>
+        <w:rPr>
+          <w:lang w:val="en-AU"/>
+        </w:rPr>
+      </w:pPr>
+      <w:r>
+        <w:rPr>
+          <w:lang w:val="en-AU"/>
+        </w:rPr>
+        <w:t>Borrowing second item also functions as normal</w:t>
+      </w:r>
+    </w:p>
+    <w:p>
+      <w:pPr>
+        <w:jc w:val="center"/>
+        <w:rPr>
+          <w:lang w:val="en-AU"/>
+        </w:rPr>
+      </w:pPr>
+      <w:r>
+        <w:rPr>
+          <w:lang w:val="en-AU"/>
+        </w:rPr>
+        <w:drawing>
+          <wp:inline distT="0" distB="0" distL="0" distR="0" wp14:anchorId="77B39C3C" wp14:editId="232CF91D">
+            <wp:extent cx="2609850" cy="1912322"/>
+            <wp:effectExtent l="0" t="0" r="0" b="0"/>
+            <wp:docPr id="44" name="Picture 44"/>
+            <wp:cNvGraphicFramePr>
+              <a:graphicFrameLocks xmlns:a="http://schemas.openxmlformats.org/drawingml/2006/main" noChangeAspect="1"/>
+            </wp:cNvGraphicFramePr>
+            <a:graphic xmlns:a="http://schemas.openxmlformats.org/drawingml/2006/main">
+              <a:graphicData uri="http://schemas.openxmlformats.org/drawingml/2006/picture">
+                <pic:pic xmlns:pic="http://schemas.openxmlformats.org/drawingml/2006/picture">
+                  <pic:nvPicPr>
+                    <pic:cNvPr id="1" name=""/>
+                    <pic:cNvPicPr/>
+                  </pic:nvPicPr>
+                  <pic:blipFill>
+                    <a:blip r:embed="rId52"/>
+                    <a:stretch>
+                      <a:fillRect/>
+                    </a:stretch>
+                  </pic:blipFill>
+                  <pic:spPr>
+                    <a:xfrm>
+                      <a:off x="0" y="0"/>
+                      <a:ext cx="2613649" cy="1915105"/>
+                    </a:xfrm>
+                    <a:prstGeom prst="rect">
+                      <a:avLst/>
+                    </a:prstGeom>
+                  </pic:spPr>
+                </pic:pic>
+              </a:graphicData>
+            </a:graphic>
+          </wp:inline>
+        </w:drawing>
+      </w:r>
+    </w:p>
+    <w:p>
+      <w:pPr>
+        <w:rPr>
+          <w:lang w:val="en-AU"/>
+        </w:rPr>
+      </w:pPr>
+    </w:p>
+    <w:p>
+      <w:pPr>
+        <w:rPr>
+          <w:lang w:val="en-AU"/>
+        </w:rPr>
+      </w:pPr>
+      <w:r>
+        <w:rPr>
+          <w:lang w:val="en-AU"/>
+        </w:rPr>
+        <w:t>Step 5: Fail</w:t>
+      </w:r>
+    </w:p>
+    <w:p>
+      <w:pPr>
+        <w:rPr>
+          <w:lang w:val="en-AU"/>
+        </w:rPr>
+      </w:pPr>
+    </w:p>
+    <w:p>
+      <w:pPr>
+        <w:rPr>
+          <w:lang w:val="en-AU"/>
+        </w:rPr>
+      </w:pPr>
+      <w:r>
+        <w:rPr>
+          <w:lang w:val="en-AU"/>
+        </w:rPr>
+        <w:t>Third item should not be able to be borrowed.</w:t>
+      </w:r>
+    </w:p>
+    <w:p>
+      <w:pPr>
+        <w:jc w:val="center"/>
+        <w:rPr>
+          <w:lang w:val="en-AU"/>
+        </w:rPr>
+      </w:pPr>
+      <w:r>
+        <w:rPr>
+          <w:lang w:val="en-AU"/>
+        </w:rPr>
+        <w:drawing>
+          <wp:inline distT="0" distB="0" distL="0" distR="0" wp14:anchorId="5EBDC84B" wp14:editId="0E683459">
+            <wp:extent cx="2133600" cy="5403073"/>
+            <wp:effectExtent l="0" t="0" r="0" b="7620"/>
+            <wp:docPr id="45" name="Picture 45"/>
+            <wp:cNvGraphicFramePr>
+              <a:graphicFrameLocks xmlns:a="http://schemas.openxmlformats.org/drawingml/2006/main" noChangeAspect="1"/>
+            </wp:cNvGraphicFramePr>
+            <a:graphic xmlns:a="http://schemas.openxmlformats.org/drawingml/2006/main">
+              <a:graphicData uri="http://schemas.openxmlformats.org/drawingml/2006/picture">
+                <pic:pic xmlns:pic="http://schemas.openxmlformats.org/drawingml/2006/picture">
+                  <pic:nvPicPr>
+                    <pic:cNvPr id="1" name=""/>
+                    <pic:cNvPicPr/>
+                  </pic:nvPicPr>
+                  <pic:blipFill>
+                    <a:blip r:embed="rId53"/>
+                    <a:stretch>
+                      <a:fillRect/>
+                    </a:stretch>
+                  </pic:blipFill>
+                  <pic:spPr>
+                    <a:xfrm>
+                      <a:off x="0" y="0"/>
+                      <a:ext cx="2134567" cy="5405522"/>
+                    </a:xfrm>
+                    <a:prstGeom prst="rect">
+                      <a:avLst/>
+                    </a:prstGeom>
+                  </pic:spPr>
+                </pic:pic>
+              </a:graphicData>
+            </a:graphic>
+          </wp:inline>
+        </w:drawing>
+      </w:r>
+    </w:p>
+    <w:p>
+      <w:pPr>
+        <w:rPr>
+          <w:lang w:val="en-AU"/>
+        </w:rPr>
+      </w:pPr>
+    </w:p>
+    <w:p>
+      <w:pPr>
+        <w:rPr>
+          <w:lang w:val="en-AU"/>
+        </w:rPr>
+      </w:pPr>
+      <w:r>
+        <w:rPr>
+          <w:lang w:val="en-AU"/>
+        </w:rPr>
+        <w:lastRenderedPageBreak/>
+        <w:t xml:space="preserve">Step 6: Fail </w:t>
+      </w:r>
+    </w:p>
+    <w:p>
+      <w:pPr>
+        <w:rPr>
+          <w:lang w:val="en-AU"/>
+        </w:rPr>
+      </w:pPr>
+    </w:p>
+    <w:p>
+      <w:pPr>
+        <w:rPr>
+          <w:lang w:val="en-AU"/>
+        </w:rPr>
+      </w:pPr>
+      <w:r>
+        <w:rPr>
+          <w:lang w:val="en-AU"/>
+        </w:rPr>
+        <w:t>Entering the Borrow Item Use Case to borrow a fourth item should not be allowed.</w:t>
+      </w:r>
+    </w:p>
+    <w:p>
+      <w:pPr>
+        <w:rPr>
+          <w:lang w:val="en-AU"/>
+        </w:rPr>
+      </w:pPr>
+    </w:p>
+    <w:p>
+      <w:pPr>
+        <w:jc w:val="center"/>
+        <w:rPr>
+          <w:lang w:val="en-AU"/>
+        </w:rPr>
+      </w:pPr>
+      <w:r>
+        <w:rPr>
+          <w:lang w:val="en-AU"/>
+        </w:rPr>
+        <w:drawing>
+          <wp:inline distT="0" distB="0" distL="0" distR="0" wp14:anchorId="66660CE9" wp14:editId="740A2966">
+            <wp:extent cx="3791479" cy="6677957"/>
+            <wp:effectExtent l="0" t="0" r="0" b="8890"/>
+            <wp:docPr id="46" name="Picture 46" descr="Text&#10;&#10;Description automatically generated"/>
+            <wp:cNvGraphicFramePr>
+              <a:graphicFrameLocks xmlns:a="http://schemas.openxmlformats.org/drawingml/2006/main" noChangeAspect="1"/>
+            </wp:cNvGraphicFramePr>
+            <a:graphic xmlns:a="http://schemas.openxmlformats.org/drawingml/2006/main">
+              <a:graphicData uri="http://schemas.openxmlformats.org/drawingml/2006/picture">
+                <pic:pic xmlns:pic="http://schemas.openxmlformats.org/drawingml/2006/picture">
+                  <pic:nvPicPr>
+                    <pic:cNvPr id="46" name="Picture 46" descr="Text&#10;&#10;Description automatically generated"/>
+                    <pic:cNvPicPr/>
+                  </pic:nvPicPr>
+                  <pic:blipFill>
+                    <a:blip r:embed="rId54"/>
+                    <a:stretch>
+                      <a:fillRect/>
+                    </a:stretch>
+                  </pic:blipFill>
+                  <pic:spPr>
+                    <a:xfrm>
+                      <a:off x="0" y="0"/>
+                      <a:ext cx="3791479" cy="6677957"/>
+                    </a:xfrm>
+                    <a:prstGeom prst="rect">
+                      <a:avLst/>
+                    </a:prstGeom>
+                  </pic:spPr>
+                </pic:pic>
+              </a:graphicData>
+            </a:graphic>
+          </wp:inline>
+        </w:drawing>
+      </w:r>
+    </w:p>
+    <w:p>
+      <w:pPr>
+        <w:rPr>
+          <w:lang w:val="en-AU"/>
+        </w:rPr>
+      </w:pPr>
+    </w:p>
+    <w:p>
+      <w:pPr>
+        <w:rPr>
+          <w:lang w:val="en-AU"/>
+        </w:rPr>
+      </w:pPr>
+    </w:p>
+    <w:p>
+      <w:r>
+        <w:t>Version control: Provide screenshots of commits</w:t>
+      </w:r>
+    </w:p>
+    <w:p/>
+    <w:p/>
+    <w:p/>
+    <w:p/>
     <w:p>
       <w:pPr>
         <w:rPr>
@@ -7281,6 +8158,7 @@
           <w:rFonts w:ascii="Source Sans Pro" w:hAnsi="Source Sans Pro"/>
           <w:color w:val="FF0000"/>
         </w:rPr>
+        <w:lastRenderedPageBreak/>
         <w:t>Simplification</w:t>
       </w:r>
     </w:p>
@@ -7302,7 +8180,6 @@
           <w:bCs w:val="0"/>
           <w:color w:val="000000"/>
         </w:rPr>
-        <w:lastRenderedPageBreak/>
         <w:t xml:space="preserve">H0: </w:t>
       </w:r>
     </w:p>

</xml_diff>

<commit_message>
First hypothesis for second bug
</commit_message>
<xml_diff>
--- a/A4 Bug Solution.docx
+++ b/A4 Bug Solution.docx
@@ -2243,7 +2243,6 @@
         <w:t xml:space="preserve"> Set breakpoint at </w:t>
       </w:r>
       <w:proofErr w:type="spellStart"/>
-      <w:proofErr w:type="gramStart"/>
       <w:r>
         <w:rPr>
           <w:rStyle w:val="Strong"/>
@@ -2263,18 +2262,7 @@
           <w:bCs w:val="0"/>
           <w:color w:val="000000"/>
         </w:rPr>
-        <w:t>(</w:t>
-      </w:r>
-      <w:proofErr w:type="gramEnd"/>
-      <w:r>
-        <w:rPr>
-          <w:rStyle w:val="Strong"/>
-          <w:rFonts w:ascii="Consolas" w:hAnsi="Consolas"/>
-          <w:b w:val="0"/>
-          <w:bCs w:val="0"/>
-          <w:color w:val="000000"/>
-        </w:rPr>
-        <w:t>)</w:t>
+        <w:t>()</w:t>
       </w:r>
       <w:r>
         <w:rPr>
@@ -2980,7 +2968,6 @@
         <w:t xml:space="preserve">H2: The </w:t>
       </w:r>
       <w:proofErr w:type="spellStart"/>
-      <w:proofErr w:type="gramStart"/>
       <w:r>
         <w:rPr>
           <w:rFonts w:ascii="Consolas" w:hAnsi="Consolas"/>
@@ -2988,7 +2975,6 @@
         <w:t>library.calculateOverDueFine</w:t>
       </w:r>
       <w:proofErr w:type="spellEnd"/>
-      <w:proofErr w:type="gramEnd"/>
       <w:r>
         <w:rPr>
           <w:rFonts w:ascii="Consolas" w:hAnsi="Consolas"/>
@@ -3151,7 +3137,6 @@
         <w:t xml:space="preserve">T3: Set a breakpoint in </w:t>
       </w:r>
       <w:proofErr w:type="spellStart"/>
-      <w:proofErr w:type="gramStart"/>
       <w:r>
         <w:rPr>
           <w:rFonts w:ascii="Consolas" w:hAnsi="Consolas"/>
@@ -3163,23 +3148,16 @@
         <w:rPr>
           <w:rFonts w:ascii="Consolas" w:hAnsi="Consolas"/>
         </w:rPr>
-        <w:t>(</w:t>
-      </w:r>
-      <w:proofErr w:type="gramEnd"/>
+        <w:t>()</w:t>
+      </w:r>
+      <w:r>
+        <w:t xml:space="preserve"> to check the value of </w:t>
+      </w:r>
+      <w:proofErr w:type="spellStart"/>
       <w:r>
         <w:rPr>
           <w:rFonts w:ascii="Consolas" w:hAnsi="Consolas"/>
         </w:rPr>
-        <w:t>)</w:t>
-      </w:r>
-      <w:r>
-        <w:t xml:space="preserve"> to check the value of </w:t>
-      </w:r>
-      <w:proofErr w:type="spellStart"/>
-      <w:r>
-        <w:rPr>
-          <w:rFonts w:ascii="Consolas" w:hAnsi="Consolas"/>
-        </w:rPr>
         <w:t>isDamaged</w:t>
       </w:r>
       <w:proofErr w:type="spellEnd"/>
@@ -3191,16 +3169,11 @@
       <w:r>
         <w:t xml:space="preserve">R3: </w:t>
       </w:r>
-      <w:proofErr w:type="gramStart"/>
       <w:r>
         <w:t xml:space="preserve">Incorrect </w:t>
       </w:r>
       <w:r>
-        <w:t xml:space="preserve"> –</w:t>
-      </w:r>
-      <w:proofErr w:type="gramEnd"/>
-      <w:r>
-        <w:t xml:space="preserve"> </w:t>
+        <w:t xml:space="preserve"> – </w:t>
       </w:r>
       <w:proofErr w:type="spellStart"/>
       <w:r>
@@ -3324,7 +3297,10 @@
         <w:t>()</w:t>
       </w:r>
       <w:r>
-        <w:t xml:space="preserve"> calculates the fines incorrectly/</w:t>
+        <w:t xml:space="preserve"> calculates the fines incorrectly</w:t>
+      </w:r>
+      <w:r>
+        <w:t>.</w:t>
       </w:r>
     </w:p>
     <w:p>
@@ -3446,7 +3422,6 @@
         <w:t xml:space="preserve">H5: </w:t>
       </w:r>
       <w:proofErr w:type="spellStart"/>
-      <w:proofErr w:type="gramStart"/>
       <w:r>
         <w:rPr>
           <w:rFonts w:ascii="Consolas" w:hAnsi="Consolas"/>
@@ -3454,7 +3429,6 @@
         <w:t>patron.incurFine</w:t>
       </w:r>
       <w:proofErr w:type="spellEnd"/>
-      <w:proofErr w:type="gramEnd"/>
       <w:r>
         <w:rPr>
           <w:rFonts w:ascii="Consolas" w:hAnsi="Consolas"/>
@@ -3481,7 +3455,6 @@
         <w:t xml:space="preserve"> after </w:t>
       </w:r>
       <w:proofErr w:type="spellStart"/>
-      <w:proofErr w:type="gramStart"/>
       <w:r>
         <w:rPr>
           <w:rFonts w:ascii="Consolas" w:hAnsi="Consolas"/>
@@ -3493,14 +3466,7 @@
         <w:rPr>
           <w:rFonts w:ascii="Consolas" w:hAnsi="Consolas"/>
         </w:rPr>
-        <w:t>(</w:t>
-      </w:r>
-      <w:proofErr w:type="gramEnd"/>
-      <w:r>
-        <w:rPr>
-          <w:rFonts w:ascii="Consolas" w:hAnsi="Consolas"/>
-        </w:rPr>
-        <w:t>)</w:t>
+        <w:t>()</w:t>
       </w:r>
       <w:r>
         <w:t xml:space="preserve"> is called.</w:t>
@@ -3618,7 +3584,6 @@
         <w:t xml:space="preserve">H6: </w:t>
       </w:r>
       <w:proofErr w:type="spellStart"/>
-      <w:proofErr w:type="gramStart"/>
       <w:r>
         <w:rPr>
           <w:rFonts w:ascii="Consolas" w:hAnsi="Consolas"/>
@@ -3626,7 +3591,6 @@
         <w:t>library.dischargeLoan</w:t>
       </w:r>
       <w:proofErr w:type="spellEnd"/>
-      <w:proofErr w:type="gramEnd"/>
       <w:r>
         <w:rPr>
           <w:rFonts w:ascii="Consolas" w:hAnsi="Consolas"/>
@@ -3676,7 +3640,6 @@
         <w:t xml:space="preserve"> after </w:t>
       </w:r>
       <w:proofErr w:type="spellStart"/>
-      <w:proofErr w:type="gramStart"/>
       <w:r>
         <w:rPr>
           <w:rFonts w:ascii="Consolas" w:hAnsi="Consolas"/>
@@ -3688,14 +3651,7 @@
         <w:rPr>
           <w:rFonts w:ascii="Consolas" w:hAnsi="Consolas"/>
         </w:rPr>
-        <w:t>(</w:t>
-      </w:r>
-      <w:proofErr w:type="gramEnd"/>
-      <w:r>
-        <w:rPr>
-          <w:rFonts w:ascii="Consolas" w:hAnsi="Consolas"/>
-        </w:rPr>
-        <w:t>)</w:t>
+        <w:t>()</w:t>
       </w:r>
     </w:p>
     <w:p>
@@ -3800,13 +3756,17 @@
         <w:t xml:space="preserve">Method call narrowed down to </w:t>
       </w:r>
       <w:proofErr w:type="spellStart"/>
-      <w:proofErr w:type="gramStart"/>
-      <w:r>
+      <w:r>
+        <w:rPr>
+          <w:rFonts w:ascii="Consolas" w:hAnsi="Consolas"/>
+        </w:rPr>
         <w:t>library.dischargeLoans</w:t>
       </w:r>
       <w:proofErr w:type="spellEnd"/>
-      <w:proofErr w:type="gramEnd"/>
-      <w:r>
+      <w:r>
+        <w:rPr>
+          <w:rFonts w:ascii="Consolas" w:hAnsi="Consolas"/>
+        </w:rPr>
         <w:t>()</w:t>
       </w:r>
     </w:p>
@@ -3914,7 +3874,6 @@
         <w:t xml:space="preserve">H0: </w:t>
       </w:r>
       <w:proofErr w:type="spellStart"/>
-      <w:proofErr w:type="gramStart"/>
       <w:r>
         <w:rPr>
           <w:rStyle w:val="Strong"/>
@@ -3926,7 +3885,6 @@
         <w:t>patron.incurFine</w:t>
       </w:r>
       <w:proofErr w:type="spellEnd"/>
-      <w:proofErr w:type="gramEnd"/>
       <w:r>
         <w:rPr>
           <w:rStyle w:val="Strong"/>
@@ -4801,7 +4759,6 @@
         <w:t xml:space="preserve">H3: The problem lies in </w:t>
       </w:r>
       <w:proofErr w:type="spellStart"/>
-      <w:proofErr w:type="gramStart"/>
       <w:r>
         <w:rPr>
           <w:rStyle w:val="Strong"/>
@@ -4813,7 +4770,6 @@
         <w:t>patron.dischargeLoan</w:t>
       </w:r>
       <w:proofErr w:type="spellEnd"/>
-      <w:proofErr w:type="gramEnd"/>
       <w:r>
         <w:rPr>
           <w:rStyle w:val="Strong"/>
@@ -4876,7 +4832,6 @@
         <w:t xml:space="preserve">T3: Set a breakpoint to compare value of variable after </w:t>
       </w:r>
       <w:proofErr w:type="spellStart"/>
-      <w:proofErr w:type="gramStart"/>
       <w:r>
         <w:rPr>
           <w:rStyle w:val="Strong"/>
@@ -4888,7 +4843,6 @@
         <w:t>patron.dischargeLoan</w:t>
       </w:r>
       <w:proofErr w:type="spellEnd"/>
-      <w:proofErr w:type="gramEnd"/>
       <w:r>
         <w:rPr>
           <w:rStyle w:val="Strong"/>
@@ -5107,7 +5061,6 @@
         <w:t xml:space="preserve">H4: The problem lies in </w:t>
       </w:r>
       <w:proofErr w:type="spellStart"/>
-      <w:proofErr w:type="gramStart"/>
       <w:r>
         <w:rPr>
           <w:rStyle w:val="Strong"/>
@@ -5119,7 +5072,6 @@
         <w:t>loan.getID</w:t>
       </w:r>
       <w:proofErr w:type="spellEnd"/>
-      <w:proofErr w:type="gramEnd"/>
       <w:r>
         <w:rPr>
           <w:rStyle w:val="Strong"/>
@@ -5486,7 +5438,6 @@
         <w:t xml:space="preserve"> += </w:t>
       </w:r>
       <w:proofErr w:type="spellStart"/>
-      <w:proofErr w:type="gramStart"/>
       <w:r>
         <w:rPr>
           <w:rStyle w:val="Strong"/>
@@ -5498,7 +5449,6 @@
         <w:t>loan.getFines</w:t>
       </w:r>
       <w:proofErr w:type="spellEnd"/>
-      <w:proofErr w:type="gramEnd"/>
       <w:r>
         <w:rPr>
           <w:rStyle w:val="Strong"/>
@@ -5589,7 +5539,27 @@
           <w:bCs w:val="0"/>
           <w:color w:val="000000"/>
         </w:rPr>
-        <w:t xml:space="preserve">: No. </w:t>
+        <w:t xml:space="preserve">: </w:t>
+      </w:r>
+      <w:r>
+        <w:rPr>
+          <w:rStyle w:val="Strong"/>
+          <w:rFonts w:ascii="Source Sans Pro" w:hAnsi="Source Sans Pro"/>
+          <w:b w:val="0"/>
+          <w:bCs w:val="0"/>
+          <w:color w:val="000000"/>
+        </w:rPr>
+        <w:t>Yes</w:t>
+      </w:r>
+      <w:r>
+        <w:rPr>
+          <w:rStyle w:val="Strong"/>
+          <w:rFonts w:ascii="Source Sans Pro" w:hAnsi="Source Sans Pro"/>
+          <w:b w:val="0"/>
+          <w:bCs w:val="0"/>
+          <w:color w:val="000000"/>
+        </w:rPr>
+        <w:t xml:space="preserve">. </w:t>
       </w:r>
       <w:proofErr w:type="spellStart"/>
       <w:r>
@@ -5611,7 +5581,47 @@
           <w:bCs w:val="0"/>
           <w:color w:val="000000"/>
         </w:rPr>
-        <w:t xml:space="preserve"> is still $4.</w:t>
+        <w:t xml:space="preserve"> is </w:t>
+      </w:r>
+      <w:r>
+        <w:rPr>
+          <w:rStyle w:val="Strong"/>
+          <w:rFonts w:ascii="Source Sans Pro" w:hAnsi="Source Sans Pro"/>
+          <w:b w:val="0"/>
+          <w:bCs w:val="0"/>
+          <w:color w:val="000000"/>
+        </w:rPr>
+        <w:t>now</w:t>
+      </w:r>
+      <w:r>
+        <w:rPr>
+          <w:rStyle w:val="Strong"/>
+          <w:rFonts w:ascii="Source Sans Pro" w:hAnsi="Source Sans Pro"/>
+          <w:b w:val="0"/>
+          <w:bCs w:val="0"/>
+          <w:color w:val="000000"/>
+        </w:rPr>
+        <w:t xml:space="preserve"> $</w:t>
+      </w:r>
+      <w:r>
+        <w:rPr>
+          <w:rStyle w:val="Strong"/>
+          <w:rFonts w:ascii="Source Sans Pro" w:hAnsi="Source Sans Pro"/>
+          <w:b w:val="0"/>
+          <w:bCs w:val="0"/>
+          <w:color w:val="000000"/>
+        </w:rPr>
+        <w:t>6</w:t>
+      </w:r>
+      <w:r>
+        <w:rPr>
+          <w:rStyle w:val="Strong"/>
+          <w:rFonts w:ascii="Source Sans Pro" w:hAnsi="Source Sans Pro"/>
+          <w:b w:val="0"/>
+          <w:bCs w:val="0"/>
+          <w:color w:val="000000"/>
+        </w:rPr>
+        <w:t>.</w:t>
       </w:r>
     </w:p>
     <w:p>
@@ -5822,7 +5832,6 @@
         <w:t xml:space="preserve"> += </w:t>
       </w:r>
       <w:proofErr w:type="spellStart"/>
-      <w:proofErr w:type="gramStart"/>
       <w:r>
         <w:rPr>
           <w:rStyle w:val="Strong"/>
@@ -5834,7 +5843,6 @@
         <w:t>loan.getFines</w:t>
       </w:r>
       <w:proofErr w:type="spellEnd"/>
-      <w:proofErr w:type="gramEnd"/>
       <w:r>
         <w:rPr>
           <w:rStyle w:val="Strong"/>
@@ -6231,15 +6239,7 @@
         <w:pStyle w:val="ListBullet"/>
       </w:pPr>
       <w:r>
-        <w:t xml:space="preserve">Borrowing more than the allowed </w:t>
-      </w:r>
-      <w:proofErr w:type="gramStart"/>
-      <w:r>
-        <w:t>amount</w:t>
-      </w:r>
-      <w:proofErr w:type="gramEnd"/>
-      <w:r>
-        <w:t xml:space="preserve"> of items.</w:t>
+        <w:t>Borrowing more than the allowed amount of items.</w:t>
       </w:r>
     </w:p>
     <w:p>
@@ -6406,15 +6406,7 @@
         <w:spacing w:before="120"/>
       </w:pPr>
       <w:r>
-        <w:t xml:space="preserve">Borrowing an appropriate and legal </w:t>
-      </w:r>
-      <w:proofErr w:type="gramStart"/>
-      <w:r>
-        <w:t>amount</w:t>
-      </w:r>
-      <w:proofErr w:type="gramEnd"/>
-      <w:r>
-        <w:t xml:space="preserve"> of items.</w:t>
+        <w:t>Borrowing an appropriate and legal amount of items.</w:t>
       </w:r>
     </w:p>
     <w:p>
@@ -8182,6 +8174,38 @@
         </w:rPr>
         <w:t xml:space="preserve">H0: </w:t>
       </w:r>
+      <w:r>
+        <w:rPr>
+          <w:rStyle w:val="Strong"/>
+          <w:rFonts w:ascii="Source Sans Pro" w:hAnsi="Source Sans Pro"/>
+          <w:b w:val="0"/>
+          <w:bCs w:val="0"/>
+          <w:color w:val="000000"/>
+        </w:rPr>
+        <w:t xml:space="preserve">Error lies in </w:t>
+      </w:r>
+      <w:proofErr w:type="spellStart"/>
+      <w:r>
+        <w:rPr>
+          <w:rStyle w:val="Strong"/>
+          <w:rFonts w:ascii="Consolas" w:hAnsi="Consolas"/>
+          <w:b w:val="0"/>
+          <w:bCs w:val="0"/>
+          <w:color w:val="000000"/>
+        </w:rPr>
+        <w:t>commitLoans</w:t>
+      </w:r>
+      <w:proofErr w:type="spellEnd"/>
+      <w:r>
+        <w:rPr>
+          <w:rStyle w:val="Strong"/>
+          <w:rFonts w:ascii="Consolas" w:hAnsi="Consolas"/>
+          <w:b w:val="0"/>
+          <w:bCs w:val="0"/>
+          <w:color w:val="000000"/>
+        </w:rPr>
+        <w:t xml:space="preserve">() </w:t>
+      </w:r>
     </w:p>
     <w:p>
       <w:pPr>
@@ -8203,6 +8227,16 @@
         </w:rPr>
         <w:t>T0:</w:t>
       </w:r>
+      <w:r>
+        <w:rPr>
+          <w:rStyle w:val="Strong"/>
+          <w:rFonts w:ascii="Source Sans Pro" w:hAnsi="Source Sans Pro"/>
+          <w:b w:val="0"/>
+          <w:bCs w:val="0"/>
+          <w:color w:val="000000"/>
+        </w:rPr>
+        <w:t xml:space="preserve"> Set a breakpoint.</w:t>
+      </w:r>
     </w:p>
     <w:p>
       <w:pPr>
@@ -8224,43 +8258,202 @@
         </w:rPr>
         <w:t>R0:</w:t>
       </w:r>
-    </w:p>
-    <w:p>
-      <w:pPr>
-        <w:rPr>
-          <w:rStyle w:val="Strong"/>
-          <w:rFonts w:ascii="Source Sans Pro" w:hAnsi="Source Sans Pro"/>
-          <w:b w:val="0"/>
-          <w:bCs w:val="0"/>
-          <w:color w:val="000000"/>
-        </w:rPr>
-      </w:pPr>
-      <w:r>
-        <w:rPr>
-          <w:rStyle w:val="Strong"/>
-          <w:rFonts w:ascii="Source Sans Pro" w:hAnsi="Source Sans Pro"/>
-          <w:b w:val="0"/>
-          <w:bCs w:val="0"/>
-          <w:color w:val="000000"/>
-        </w:rPr>
-        <w:t>Test screenshots</w:t>
-      </w:r>
-      <w:r>
-        <w:rPr>
-          <w:rStyle w:val="Strong"/>
-          <w:rFonts w:ascii="Source Sans Pro" w:hAnsi="Source Sans Pro"/>
-          <w:b w:val="0"/>
-          <w:bCs w:val="0"/>
-          <w:color w:val="000000"/>
-        </w:rPr>
-        <w:t xml:space="preserve"> of the buggy code</w:t>
-      </w:r>
-    </w:p>
-    <w:p>
-      <w:pPr>
-        <w:rPr>
-          <w:rStyle w:val="Strong"/>
-          <w:rFonts w:ascii="Source Sans Pro" w:hAnsi="Source Sans Pro"/>
+      <w:r>
+        <w:rPr>
+          <w:rStyle w:val="Strong"/>
+          <w:rFonts w:ascii="Source Sans Pro" w:hAnsi="Source Sans Pro"/>
+          <w:b w:val="0"/>
+          <w:bCs w:val="0"/>
+          <w:color w:val="000000"/>
+        </w:rPr>
+        <w:t xml:space="preserve"> No, </w:t>
+      </w:r>
+      <w:proofErr w:type="spellStart"/>
+      <w:r>
+        <w:rPr>
+          <w:rStyle w:val="Strong"/>
+          <w:rFonts w:ascii="Consolas" w:hAnsi="Consolas"/>
+          <w:b w:val="0"/>
+          <w:bCs w:val="0"/>
+          <w:color w:val="000000"/>
+        </w:rPr>
+        <w:t>commitLoans</w:t>
+      </w:r>
+      <w:proofErr w:type="spellEnd"/>
+      <w:r>
+        <w:rPr>
+          <w:rStyle w:val="Strong"/>
+          <w:rFonts w:ascii="Consolas" w:hAnsi="Consolas"/>
+          <w:b w:val="0"/>
+          <w:bCs w:val="0"/>
+          <w:color w:val="000000"/>
+        </w:rPr>
+        <w:t>()</w:t>
+      </w:r>
+      <w:r>
+        <w:rPr>
+          <w:rStyle w:val="Strong"/>
+          <w:rFonts w:ascii="Source Sans Pro" w:hAnsi="Source Sans Pro"/>
+          <w:b w:val="0"/>
+          <w:bCs w:val="0"/>
+          <w:color w:val="000000"/>
+        </w:rPr>
+        <w:t xml:space="preserve"> is not called when third item placed. Breakpoint not triggered.</w:t>
+      </w:r>
+    </w:p>
+    <w:p>
+      <w:pPr>
+        <w:rPr>
+          <w:rStyle w:val="Strong"/>
+          <w:rFonts w:ascii="Source Sans Pro" w:hAnsi="Source Sans Pro"/>
+          <w:color w:val="000000"/>
+        </w:rPr>
+      </w:pPr>
+    </w:p>
+    <w:p>
+      <w:pPr>
+        <w:rPr>
+          <w:rStyle w:val="Strong"/>
+          <w:rFonts w:ascii="Source Sans Pro" w:hAnsi="Source Sans Pro"/>
+          <w:b w:val="0"/>
+          <w:bCs w:val="0"/>
+          <w:color w:val="000000"/>
+        </w:rPr>
+      </w:pPr>
+      <w:r>
+        <w:rPr>
+          <w:rStyle w:val="Strong"/>
+          <w:rFonts w:ascii="Source Sans Pro" w:hAnsi="Source Sans Pro"/>
+          <w:b w:val="0"/>
+          <w:bCs w:val="0"/>
+          <w:color w:val="000000"/>
+        </w:rPr>
+        <w:t>H1</w:t>
+      </w:r>
+      <w:r>
+        <w:rPr>
+          <w:rStyle w:val="Strong"/>
+          <w:rFonts w:ascii="Source Sans Pro" w:hAnsi="Source Sans Pro"/>
+          <w:b w:val="0"/>
+          <w:bCs w:val="0"/>
+          <w:color w:val="000000"/>
+        </w:rPr>
+        <w:t xml:space="preserve">: </w:t>
+      </w:r>
+    </w:p>
+    <w:p>
+      <w:pPr>
+        <w:rPr>
+          <w:rStyle w:val="Strong"/>
+          <w:rFonts w:ascii="Source Sans Pro" w:hAnsi="Source Sans Pro"/>
+          <w:b w:val="0"/>
+          <w:bCs w:val="0"/>
+          <w:color w:val="000000"/>
+        </w:rPr>
+      </w:pPr>
+      <w:r>
+        <w:rPr>
+          <w:rStyle w:val="Strong"/>
+          <w:rFonts w:ascii="Source Sans Pro" w:hAnsi="Source Sans Pro"/>
+          <w:b w:val="0"/>
+          <w:bCs w:val="0"/>
+          <w:color w:val="000000"/>
+        </w:rPr>
+        <w:t>T</w:t>
+      </w:r>
+      <w:r>
+        <w:rPr>
+          <w:rStyle w:val="Strong"/>
+          <w:rFonts w:ascii="Source Sans Pro" w:hAnsi="Source Sans Pro"/>
+          <w:b w:val="0"/>
+          <w:bCs w:val="0"/>
+          <w:color w:val="000000"/>
+        </w:rPr>
+        <w:t>1:</w:t>
+      </w:r>
+    </w:p>
+    <w:p>
+      <w:pPr>
+        <w:rPr>
+          <w:rStyle w:val="Strong"/>
+          <w:rFonts w:ascii="Source Sans Pro" w:hAnsi="Source Sans Pro"/>
+          <w:b w:val="0"/>
+          <w:bCs w:val="0"/>
+          <w:color w:val="000000"/>
+        </w:rPr>
+      </w:pPr>
+      <w:r>
+        <w:rPr>
+          <w:rStyle w:val="Strong"/>
+          <w:rFonts w:ascii="Source Sans Pro" w:hAnsi="Source Sans Pro"/>
+          <w:b w:val="0"/>
+          <w:bCs w:val="0"/>
+          <w:color w:val="000000"/>
+        </w:rPr>
+        <w:t>R1:</w:t>
+      </w:r>
+    </w:p>
+    <w:p>
+      <w:pPr>
+        <w:rPr>
+          <w:rStyle w:val="Strong"/>
+          <w:rFonts w:ascii="Source Sans Pro" w:hAnsi="Source Sans Pro"/>
+          <w:b w:val="0"/>
+          <w:bCs w:val="0"/>
+          <w:color w:val="000000"/>
+        </w:rPr>
+      </w:pPr>
+    </w:p>
+    <w:p>
+      <w:pPr>
+        <w:rPr>
+          <w:rStyle w:val="Strong"/>
+          <w:rFonts w:ascii="Source Sans Pro" w:hAnsi="Source Sans Pro"/>
+          <w:b w:val="0"/>
+          <w:bCs w:val="0"/>
+          <w:color w:val="000000"/>
+        </w:rPr>
+      </w:pPr>
+      <w:r>
+        <w:rPr>
+          <w:rStyle w:val="Strong"/>
+          <w:rFonts w:ascii="Source Sans Pro" w:hAnsi="Source Sans Pro"/>
+          <w:b w:val="0"/>
+          <w:bCs w:val="0"/>
+          <w:color w:val="000000"/>
+        </w:rPr>
+        <w:t>H2:</w:t>
+      </w:r>
+      <w:r>
+        <w:rPr>
+          <w:rStyle w:val="Strong"/>
+          <w:rFonts w:ascii="Source Sans Pro" w:hAnsi="Source Sans Pro"/>
+          <w:b w:val="0"/>
+          <w:bCs w:val="0"/>
+          <w:color w:val="000000"/>
+        </w:rPr>
+        <w:br/>
+        <w:t>T2:</w:t>
+      </w:r>
+      <w:r>
+        <w:rPr>
+          <w:rStyle w:val="Strong"/>
+          <w:rFonts w:ascii="Source Sans Pro" w:hAnsi="Source Sans Pro"/>
+          <w:b w:val="0"/>
+          <w:bCs w:val="0"/>
+          <w:color w:val="000000"/>
+        </w:rPr>
+        <w:br/>
+        <w:t>R2:</w:t>
+      </w:r>
+    </w:p>
+    <w:p>
+      <w:pPr>
+        <w:rPr>
+          <w:rStyle w:val="Strong"/>
+          <w:rFonts w:ascii="Source Sans Pro" w:hAnsi="Source Sans Pro"/>
+          <w:b w:val="0"/>
+          <w:bCs w:val="0"/>
           <w:color w:val="000000"/>
         </w:rPr>
       </w:pPr>

</xml_diff>

<commit_message>
Second and third hypotheses for second bug
</commit_message>
<xml_diff>
--- a/A4 Bug Solution.docx
+++ b/A4 Bug Solution.docx
@@ -2243,6 +2243,7 @@
         <w:t xml:space="preserve"> Set breakpoint at </w:t>
       </w:r>
       <w:proofErr w:type="spellStart"/>
+      <w:proofErr w:type="gramStart"/>
       <w:r>
         <w:rPr>
           <w:rStyle w:val="Strong"/>
@@ -2262,7 +2263,18 @@
           <w:bCs w:val="0"/>
           <w:color w:val="000000"/>
         </w:rPr>
-        <w:t>()</w:t>
+        <w:t>(</w:t>
+      </w:r>
+      <w:proofErr w:type="gramEnd"/>
+      <w:r>
+        <w:rPr>
+          <w:rStyle w:val="Strong"/>
+          <w:rFonts w:ascii="Consolas" w:hAnsi="Consolas"/>
+          <w:b w:val="0"/>
+          <w:bCs w:val="0"/>
+          <w:color w:val="000000"/>
+        </w:rPr>
+        <w:t>)</w:t>
       </w:r>
       <w:r>
         <w:rPr>
@@ -2968,6 +2980,7 @@
         <w:t xml:space="preserve">H2: The </w:t>
       </w:r>
       <w:proofErr w:type="spellStart"/>
+      <w:proofErr w:type="gramStart"/>
       <w:r>
         <w:rPr>
           <w:rFonts w:ascii="Consolas" w:hAnsi="Consolas"/>
@@ -2975,6 +2988,7 @@
         <w:t>library.calculateOverDueFine</w:t>
       </w:r>
       <w:proofErr w:type="spellEnd"/>
+      <w:proofErr w:type="gramEnd"/>
       <w:r>
         <w:rPr>
           <w:rFonts w:ascii="Consolas" w:hAnsi="Consolas"/>
@@ -3137,6 +3151,7 @@
         <w:t xml:space="preserve">T3: Set a breakpoint in </w:t>
       </w:r>
       <w:proofErr w:type="spellStart"/>
+      <w:proofErr w:type="gramStart"/>
       <w:r>
         <w:rPr>
           <w:rFonts w:ascii="Consolas" w:hAnsi="Consolas"/>
@@ -3148,7 +3163,14 @@
         <w:rPr>
           <w:rFonts w:ascii="Consolas" w:hAnsi="Consolas"/>
         </w:rPr>
-        <w:t>()</w:t>
+        <w:t>(</w:t>
+      </w:r>
+      <w:proofErr w:type="gramEnd"/>
+      <w:r>
+        <w:rPr>
+          <w:rFonts w:ascii="Consolas" w:hAnsi="Consolas"/>
+        </w:rPr>
+        <w:t>)</w:t>
       </w:r>
       <w:r>
         <w:t xml:space="preserve"> to check the value of </w:t>
@@ -3169,11 +3191,16 @@
       <w:r>
         <w:t xml:space="preserve">R3: </w:t>
       </w:r>
+      <w:proofErr w:type="gramStart"/>
       <w:r>
         <w:t xml:space="preserve">Incorrect </w:t>
       </w:r>
       <w:r>
-        <w:t xml:space="preserve"> – </w:t>
+        <w:t xml:space="preserve"> –</w:t>
+      </w:r>
+      <w:proofErr w:type="gramEnd"/>
+      <w:r>
+        <w:t xml:space="preserve"> </w:t>
       </w:r>
       <w:proofErr w:type="spellStart"/>
       <w:r>
@@ -3422,6 +3449,7 @@
         <w:t xml:space="preserve">H5: </w:t>
       </w:r>
       <w:proofErr w:type="spellStart"/>
+      <w:proofErr w:type="gramStart"/>
       <w:r>
         <w:rPr>
           <w:rFonts w:ascii="Consolas" w:hAnsi="Consolas"/>
@@ -3429,6 +3457,7 @@
         <w:t>patron.incurFine</w:t>
       </w:r>
       <w:proofErr w:type="spellEnd"/>
+      <w:proofErr w:type="gramEnd"/>
       <w:r>
         <w:rPr>
           <w:rFonts w:ascii="Consolas" w:hAnsi="Consolas"/>
@@ -3455,6 +3484,7 @@
         <w:t xml:space="preserve"> after </w:t>
       </w:r>
       <w:proofErr w:type="spellStart"/>
+      <w:proofErr w:type="gramStart"/>
       <w:r>
         <w:rPr>
           <w:rFonts w:ascii="Consolas" w:hAnsi="Consolas"/>
@@ -3466,7 +3496,14 @@
         <w:rPr>
           <w:rFonts w:ascii="Consolas" w:hAnsi="Consolas"/>
         </w:rPr>
-        <w:t>()</w:t>
+        <w:t>(</w:t>
+      </w:r>
+      <w:proofErr w:type="gramEnd"/>
+      <w:r>
+        <w:rPr>
+          <w:rFonts w:ascii="Consolas" w:hAnsi="Consolas"/>
+        </w:rPr>
+        <w:t>)</w:t>
       </w:r>
       <w:r>
         <w:t xml:space="preserve"> is called.</w:t>
@@ -3584,6 +3621,7 @@
         <w:t xml:space="preserve">H6: </w:t>
       </w:r>
       <w:proofErr w:type="spellStart"/>
+      <w:proofErr w:type="gramStart"/>
       <w:r>
         <w:rPr>
           <w:rFonts w:ascii="Consolas" w:hAnsi="Consolas"/>
@@ -3591,6 +3629,7 @@
         <w:t>library.dischargeLoan</w:t>
       </w:r>
       <w:proofErr w:type="spellEnd"/>
+      <w:proofErr w:type="gramEnd"/>
       <w:r>
         <w:rPr>
           <w:rFonts w:ascii="Consolas" w:hAnsi="Consolas"/>
@@ -3640,6 +3679,7 @@
         <w:t xml:space="preserve"> after </w:t>
       </w:r>
       <w:proofErr w:type="spellStart"/>
+      <w:proofErr w:type="gramStart"/>
       <w:r>
         <w:rPr>
           <w:rFonts w:ascii="Consolas" w:hAnsi="Consolas"/>
@@ -3651,7 +3691,14 @@
         <w:rPr>
           <w:rFonts w:ascii="Consolas" w:hAnsi="Consolas"/>
         </w:rPr>
-        <w:t>()</w:t>
+        <w:t>(</w:t>
+      </w:r>
+      <w:proofErr w:type="gramEnd"/>
+      <w:r>
+        <w:rPr>
+          <w:rFonts w:ascii="Consolas" w:hAnsi="Consolas"/>
+        </w:rPr>
+        <w:t>)</w:t>
       </w:r>
     </w:p>
     <w:p>
@@ -3756,6 +3803,7 @@
         <w:t xml:space="preserve">Method call narrowed down to </w:t>
       </w:r>
       <w:proofErr w:type="spellStart"/>
+      <w:proofErr w:type="gramStart"/>
       <w:r>
         <w:rPr>
           <w:rFonts w:ascii="Consolas" w:hAnsi="Consolas"/>
@@ -3763,6 +3811,7 @@
         <w:t>library.dischargeLoans</w:t>
       </w:r>
       <w:proofErr w:type="spellEnd"/>
+      <w:proofErr w:type="gramEnd"/>
       <w:r>
         <w:rPr>
           <w:rFonts w:ascii="Consolas" w:hAnsi="Consolas"/>
@@ -3874,6 +3923,7 @@
         <w:t xml:space="preserve">H0: </w:t>
       </w:r>
       <w:proofErr w:type="spellStart"/>
+      <w:proofErr w:type="gramStart"/>
       <w:r>
         <w:rPr>
           <w:rStyle w:val="Strong"/>
@@ -3885,6 +3935,7 @@
         <w:t>patron.incurFine</w:t>
       </w:r>
       <w:proofErr w:type="spellEnd"/>
+      <w:proofErr w:type="gramEnd"/>
       <w:r>
         <w:rPr>
           <w:rStyle w:val="Strong"/>
@@ -4759,6 +4810,7 @@
         <w:t xml:space="preserve">H3: The problem lies in </w:t>
       </w:r>
       <w:proofErr w:type="spellStart"/>
+      <w:proofErr w:type="gramStart"/>
       <w:r>
         <w:rPr>
           <w:rStyle w:val="Strong"/>
@@ -4770,6 +4822,7 @@
         <w:t>patron.dischargeLoan</w:t>
       </w:r>
       <w:proofErr w:type="spellEnd"/>
+      <w:proofErr w:type="gramEnd"/>
       <w:r>
         <w:rPr>
           <w:rStyle w:val="Strong"/>
@@ -4832,6 +4885,7 @@
         <w:t xml:space="preserve">T3: Set a breakpoint to compare value of variable after </w:t>
       </w:r>
       <w:proofErr w:type="spellStart"/>
+      <w:proofErr w:type="gramStart"/>
       <w:r>
         <w:rPr>
           <w:rStyle w:val="Strong"/>
@@ -4843,6 +4897,7 @@
         <w:t>patron.dischargeLoan</w:t>
       </w:r>
       <w:proofErr w:type="spellEnd"/>
+      <w:proofErr w:type="gramEnd"/>
       <w:r>
         <w:rPr>
           <w:rStyle w:val="Strong"/>
@@ -5061,6 +5116,7 @@
         <w:t xml:space="preserve">H4: The problem lies in </w:t>
       </w:r>
       <w:proofErr w:type="spellStart"/>
+      <w:proofErr w:type="gramStart"/>
       <w:r>
         <w:rPr>
           <w:rStyle w:val="Strong"/>
@@ -5072,6 +5128,7 @@
         <w:t>loan.getID</w:t>
       </w:r>
       <w:proofErr w:type="spellEnd"/>
+      <w:proofErr w:type="gramEnd"/>
       <w:r>
         <w:rPr>
           <w:rStyle w:val="Strong"/>
@@ -5438,6 +5495,7 @@
         <w:t xml:space="preserve"> += </w:t>
       </w:r>
       <w:proofErr w:type="spellStart"/>
+      <w:proofErr w:type="gramStart"/>
       <w:r>
         <w:rPr>
           <w:rStyle w:val="Strong"/>
@@ -5449,6 +5507,7 @@
         <w:t>loan.getFines</w:t>
       </w:r>
       <w:proofErr w:type="spellEnd"/>
+      <w:proofErr w:type="gramEnd"/>
       <w:r>
         <w:rPr>
           <w:rStyle w:val="Strong"/>
@@ -5832,6 +5891,7 @@
         <w:t xml:space="preserve"> += </w:t>
       </w:r>
       <w:proofErr w:type="spellStart"/>
+      <w:proofErr w:type="gramStart"/>
       <w:r>
         <w:rPr>
           <w:rStyle w:val="Strong"/>
@@ -5843,6 +5903,7 @@
         <w:t>loan.getFines</w:t>
       </w:r>
       <w:proofErr w:type="spellEnd"/>
+      <w:proofErr w:type="gramEnd"/>
       <w:r>
         <w:rPr>
           <w:rStyle w:val="Strong"/>
@@ -6239,7 +6300,15 @@
         <w:pStyle w:val="ListBullet"/>
       </w:pPr>
       <w:r>
-        <w:t>Borrowing more than the allowed amount of items.</w:t>
+        <w:t xml:space="preserve">Borrowing more than the allowed </w:t>
+      </w:r>
+      <w:proofErr w:type="gramStart"/>
+      <w:r>
+        <w:t>amount</w:t>
+      </w:r>
+      <w:proofErr w:type="gramEnd"/>
+      <w:r>
+        <w:t xml:space="preserve"> of items.</w:t>
       </w:r>
     </w:p>
     <w:p>
@@ -6406,7 +6475,15 @@
         <w:spacing w:before="120"/>
       </w:pPr>
       <w:r>
-        <w:t>Borrowing an appropriate and legal amount of items.</w:t>
+        <w:t xml:space="preserve">Borrowing an appropriate and legal </w:t>
+      </w:r>
+      <w:proofErr w:type="gramStart"/>
+      <w:r>
+        <w:t>amount</w:t>
+      </w:r>
+      <w:proofErr w:type="gramEnd"/>
+      <w:r>
+        <w:t xml:space="preserve"> of items.</w:t>
       </w:r>
     </w:p>
     <w:p>
@@ -8185,6 +8262,7 @@
         <w:t xml:space="preserve">Error lies in </w:t>
       </w:r>
       <w:proofErr w:type="spellStart"/>
+      <w:proofErr w:type="gramStart"/>
       <w:r>
         <w:rPr>
           <w:rStyle w:val="Strong"/>
@@ -8204,7 +8282,18 @@
           <w:bCs w:val="0"/>
           <w:color w:val="000000"/>
         </w:rPr>
-        <w:t xml:space="preserve">() </w:t>
+        <w:t>(</w:t>
+      </w:r>
+      <w:proofErr w:type="gramEnd"/>
+      <w:r>
+        <w:rPr>
+          <w:rStyle w:val="Strong"/>
+          <w:rFonts w:ascii="Consolas" w:hAnsi="Consolas"/>
+          <w:b w:val="0"/>
+          <w:bCs w:val="0"/>
+          <w:color w:val="000000"/>
+        </w:rPr>
+        <w:t xml:space="preserve">) </w:t>
       </w:r>
     </w:p>
     <w:p>
@@ -8269,6 +8358,7 @@
         <w:t xml:space="preserve"> No, </w:t>
       </w:r>
       <w:proofErr w:type="spellStart"/>
+      <w:proofErr w:type="gramStart"/>
       <w:r>
         <w:rPr>
           <w:rStyle w:val="Strong"/>
@@ -8288,7 +8378,18 @@
           <w:bCs w:val="0"/>
           <w:color w:val="000000"/>
         </w:rPr>
-        <w:t>()</w:t>
+        <w:t>(</w:t>
+      </w:r>
+      <w:proofErr w:type="gramEnd"/>
+      <w:r>
+        <w:rPr>
+          <w:rStyle w:val="Strong"/>
+          <w:rFonts w:ascii="Consolas" w:hAnsi="Consolas"/>
+          <w:b w:val="0"/>
+          <w:bCs w:val="0"/>
+          <w:color w:val="000000"/>
+        </w:rPr>
+        <w:t>)</w:t>
       </w:r>
       <w:r>
         <w:rPr>
@@ -8340,6 +8441,50 @@
         </w:rPr>
         <w:t xml:space="preserve">: </w:t>
       </w:r>
+      <w:r>
+        <w:rPr>
+          <w:rStyle w:val="Strong"/>
+          <w:rFonts w:ascii="Source Sans Pro" w:hAnsi="Source Sans Pro"/>
+          <w:b w:val="0"/>
+          <w:bCs w:val="0"/>
+          <w:color w:val="000000"/>
+        </w:rPr>
+        <w:t xml:space="preserve">Error lies in </w:t>
+      </w:r>
+      <w:proofErr w:type="spellStart"/>
+      <w:proofErr w:type="gramStart"/>
+      <w:r>
+        <w:rPr>
+          <w:rStyle w:val="Strong"/>
+          <w:rFonts w:ascii="Consolas" w:hAnsi="Consolas"/>
+          <w:b w:val="0"/>
+          <w:bCs w:val="0"/>
+          <w:color w:val="000000"/>
+        </w:rPr>
+        <w:t>borrowingComplete</w:t>
+      </w:r>
+      <w:proofErr w:type="spellEnd"/>
+      <w:r>
+        <w:rPr>
+          <w:rStyle w:val="Strong"/>
+          <w:rFonts w:ascii="Consolas" w:hAnsi="Consolas"/>
+          <w:b w:val="0"/>
+          <w:bCs w:val="0"/>
+          <w:color w:val="000000"/>
+        </w:rPr>
+        <w:t>(</w:t>
+      </w:r>
+      <w:proofErr w:type="gramEnd"/>
+      <w:r>
+        <w:rPr>
+          <w:rStyle w:val="Strong"/>
+          <w:rFonts w:ascii="Consolas" w:hAnsi="Consolas"/>
+          <w:b w:val="0"/>
+          <w:bCs w:val="0"/>
+          <w:color w:val="000000"/>
+        </w:rPr>
+        <w:t>)</w:t>
+      </w:r>
     </w:p>
     <w:p>
       <w:pPr>
@@ -8371,6 +8516,16 @@
         </w:rPr>
         <w:t>1:</w:t>
       </w:r>
+      <w:r>
+        <w:rPr>
+          <w:rStyle w:val="Strong"/>
+          <w:rFonts w:ascii="Source Sans Pro" w:hAnsi="Source Sans Pro"/>
+          <w:b w:val="0"/>
+          <w:bCs w:val="0"/>
+          <w:color w:val="000000"/>
+        </w:rPr>
+        <w:t xml:space="preserve"> Set a breakpoint.</w:t>
+      </w:r>
     </w:p>
     <w:p>
       <w:pPr>
@@ -8392,6 +8547,60 @@
         </w:rPr>
         <w:t>R1:</w:t>
       </w:r>
+      <w:r>
+        <w:rPr>
+          <w:rStyle w:val="Strong"/>
+          <w:rFonts w:ascii="Source Sans Pro" w:hAnsi="Source Sans Pro"/>
+          <w:b w:val="0"/>
+          <w:bCs w:val="0"/>
+          <w:color w:val="000000"/>
+        </w:rPr>
+        <w:t xml:space="preserve"> No, </w:t>
+      </w:r>
+      <w:proofErr w:type="spellStart"/>
+      <w:proofErr w:type="gramStart"/>
+      <w:r>
+        <w:rPr>
+          <w:rStyle w:val="Strong"/>
+          <w:rFonts w:ascii="Consolas" w:hAnsi="Consolas"/>
+          <w:b w:val="0"/>
+          <w:bCs w:val="0"/>
+          <w:color w:val="000000"/>
+        </w:rPr>
+        <w:t>borrowingComplete</w:t>
+      </w:r>
+      <w:proofErr w:type="spellEnd"/>
+      <w:r>
+        <w:rPr>
+          <w:rStyle w:val="Strong"/>
+          <w:rFonts w:ascii="Consolas" w:hAnsi="Consolas"/>
+          <w:b w:val="0"/>
+          <w:bCs w:val="0"/>
+          <w:color w:val="000000"/>
+        </w:rPr>
+        <w:t>(</w:t>
+      </w:r>
+      <w:proofErr w:type="gramEnd"/>
+      <w:r>
+        <w:rPr>
+          <w:rStyle w:val="Strong"/>
+          <w:rFonts w:ascii="Consolas" w:hAnsi="Consolas"/>
+          <w:b w:val="0"/>
+          <w:bCs w:val="0"/>
+          <w:color w:val="000000"/>
+        </w:rPr>
+        <w:t>)</w:t>
+      </w:r>
+      <w:r>
+        <w:rPr>
+          <w:rStyle w:val="Strong"/>
+          <w:rFonts w:ascii="Source Sans Pro" w:hAnsi="Source Sans Pro"/>
+          <w:b w:val="0"/>
+          <w:bCs w:val="0"/>
+          <w:color w:val="000000"/>
+        </w:rPr>
+        <w:t xml:space="preserve"> not called until after third item. Breakpoint not triggered</w:t>
+      </w:r>
     </w:p>
     <w:p>
       <w:pPr>
@@ -8423,6 +8632,50 @@
           <w:color w:val="000000"/>
         </w:rPr>
         <w:t>H2:</w:t>
+      </w:r>
+      <w:r>
+        <w:rPr>
+          <w:rStyle w:val="Strong"/>
+          <w:rFonts w:ascii="Source Sans Pro" w:hAnsi="Source Sans Pro"/>
+          <w:b w:val="0"/>
+          <w:bCs w:val="0"/>
+          <w:color w:val="000000"/>
+        </w:rPr>
+        <w:t xml:space="preserve"> Error lies in </w:t>
+      </w:r>
+      <w:proofErr w:type="spellStart"/>
+      <w:proofErr w:type="gramStart"/>
+      <w:r>
+        <w:rPr>
+          <w:rStyle w:val="Strong"/>
+          <w:rFonts w:ascii="Source Sans Pro" w:hAnsi="Source Sans Pro"/>
+          <w:b w:val="0"/>
+          <w:bCs w:val="0"/>
+          <w:color w:val="000000"/>
+        </w:rPr>
+        <w:t>itemScanned</w:t>
+      </w:r>
+      <w:proofErr w:type="spellEnd"/>
+      <w:r>
+        <w:rPr>
+          <w:rStyle w:val="Strong"/>
+          <w:rFonts w:ascii="Source Sans Pro" w:hAnsi="Source Sans Pro"/>
+          <w:b w:val="0"/>
+          <w:bCs w:val="0"/>
+          <w:color w:val="000000"/>
+        </w:rPr>
+        <w:t>(</w:t>
+      </w:r>
+      <w:proofErr w:type="gramEnd"/>
+      <w:r>
+        <w:rPr>
+          <w:rStyle w:val="Strong"/>
+          <w:rFonts w:ascii="Source Sans Pro" w:hAnsi="Source Sans Pro"/>
+          <w:b w:val="0"/>
+          <w:bCs w:val="0"/>
+          <w:color w:val="000000"/>
+        </w:rPr>
+        <w:t>)</w:t>
       </w:r>
       <w:r>
         <w:rPr>
@@ -8443,8 +8696,64 @@
           <w:bCs w:val="0"/>
           <w:color w:val="000000"/>
         </w:rPr>
+        <w:t xml:space="preserve"> Set a breakpoint.</w:t>
+      </w:r>
+      <w:r>
+        <w:rPr>
+          <w:rStyle w:val="Strong"/>
+          <w:rFonts w:ascii="Source Sans Pro" w:hAnsi="Source Sans Pro"/>
+          <w:b w:val="0"/>
+          <w:bCs w:val="0"/>
+          <w:color w:val="000000"/>
+        </w:rPr>
         <w:br/>
         <w:t>R2:</w:t>
+      </w:r>
+      <w:r>
+        <w:rPr>
+          <w:rStyle w:val="Strong"/>
+          <w:rFonts w:ascii="Source Sans Pro" w:hAnsi="Source Sans Pro"/>
+          <w:b w:val="0"/>
+          <w:bCs w:val="0"/>
+          <w:color w:val="000000"/>
+        </w:rPr>
+        <w:t xml:space="preserve"> Yes. Breakpoint triggered on all items. Doesn’t stop at second one.</w:t>
+      </w:r>
+    </w:p>
+    <w:p>
+      <w:pPr>
+        <w:rPr>
+          <w:rStyle w:val="Strong"/>
+          <w:rFonts w:ascii="Source Sans Pro" w:hAnsi="Source Sans Pro"/>
+          <w:b w:val="0"/>
+          <w:bCs w:val="0"/>
+          <w:color w:val="000000"/>
+        </w:rPr>
+      </w:pPr>
+    </w:p>
+    <w:p>
+      <w:pPr>
+        <w:rPr>
+          <w:rStyle w:val="Strong"/>
+          <w:rFonts w:ascii="Source Sans Pro" w:hAnsi="Source Sans Pro"/>
+          <w:b w:val="0"/>
+          <w:bCs w:val="0"/>
+          <w:i/>
+          <w:iCs/>
+          <w:color w:val="000000"/>
+        </w:rPr>
+      </w:pPr>
+      <w:r>
+        <w:rPr>
+          <w:rStyle w:val="Strong"/>
+          <w:rFonts w:ascii="Source Sans Pro" w:hAnsi="Source Sans Pro"/>
+          <w:b w:val="0"/>
+          <w:bCs w:val="0"/>
+          <w:i/>
+          <w:iCs/>
+          <w:color w:val="000000"/>
+        </w:rPr>
+        <w:t>Difficult to show screenshots for these.</w:t>
       </w:r>
     </w:p>
     <w:p>

</xml_diff>

<commit_message>
Wrote unit tests for second bug
</commit_message>
<xml_diff>
--- a/A4 Bug Solution.docx
+++ b/A4 Bug Solution.docx
@@ -2243,7 +2243,6 @@
         <w:t xml:space="preserve"> Set breakpoint at </w:t>
       </w:r>
       <w:proofErr w:type="spellStart"/>
-      <w:proofErr w:type="gramStart"/>
       <w:r>
         <w:rPr>
           <w:rStyle w:val="Strong"/>
@@ -2263,18 +2262,7 @@
           <w:bCs w:val="0"/>
           <w:color w:val="000000"/>
         </w:rPr>
-        <w:t>(</w:t>
-      </w:r>
-      <w:proofErr w:type="gramEnd"/>
-      <w:r>
-        <w:rPr>
-          <w:rStyle w:val="Strong"/>
-          <w:rFonts w:ascii="Consolas" w:hAnsi="Consolas"/>
-          <w:b w:val="0"/>
-          <w:bCs w:val="0"/>
-          <w:color w:val="000000"/>
-        </w:rPr>
-        <w:t>)</w:t>
+        <w:t>()</w:t>
       </w:r>
       <w:r>
         <w:rPr>
@@ -2980,7 +2968,6 @@
         <w:t xml:space="preserve">H2: The </w:t>
       </w:r>
       <w:proofErr w:type="spellStart"/>
-      <w:proofErr w:type="gramStart"/>
       <w:r>
         <w:rPr>
           <w:rFonts w:ascii="Consolas" w:hAnsi="Consolas"/>
@@ -2988,7 +2975,6 @@
         <w:t>library.calculateOverDueFine</w:t>
       </w:r>
       <w:proofErr w:type="spellEnd"/>
-      <w:proofErr w:type="gramEnd"/>
       <w:r>
         <w:rPr>
           <w:rFonts w:ascii="Consolas" w:hAnsi="Consolas"/>
@@ -3151,7 +3137,6 @@
         <w:t xml:space="preserve">T3: Set a breakpoint in </w:t>
       </w:r>
       <w:proofErr w:type="spellStart"/>
-      <w:proofErr w:type="gramStart"/>
       <w:r>
         <w:rPr>
           <w:rFonts w:ascii="Consolas" w:hAnsi="Consolas"/>
@@ -3163,23 +3148,16 @@
         <w:rPr>
           <w:rFonts w:ascii="Consolas" w:hAnsi="Consolas"/>
         </w:rPr>
-        <w:t>(</w:t>
-      </w:r>
-      <w:proofErr w:type="gramEnd"/>
+        <w:t>()</w:t>
+      </w:r>
+      <w:r>
+        <w:t xml:space="preserve"> to check the value of </w:t>
+      </w:r>
+      <w:proofErr w:type="spellStart"/>
       <w:r>
         <w:rPr>
           <w:rFonts w:ascii="Consolas" w:hAnsi="Consolas"/>
         </w:rPr>
-        <w:t>)</w:t>
-      </w:r>
-      <w:r>
-        <w:t xml:space="preserve"> to check the value of </w:t>
-      </w:r>
-      <w:proofErr w:type="spellStart"/>
-      <w:r>
-        <w:rPr>
-          <w:rFonts w:ascii="Consolas" w:hAnsi="Consolas"/>
-        </w:rPr>
         <w:t>isDamaged</w:t>
       </w:r>
       <w:proofErr w:type="spellEnd"/>
@@ -3191,16 +3169,11 @@
       <w:r>
         <w:t xml:space="preserve">R3: </w:t>
       </w:r>
-      <w:proofErr w:type="gramStart"/>
       <w:r>
         <w:t xml:space="preserve">Incorrect </w:t>
       </w:r>
       <w:r>
-        <w:t xml:space="preserve"> –</w:t>
-      </w:r>
-      <w:proofErr w:type="gramEnd"/>
-      <w:r>
-        <w:t xml:space="preserve"> </w:t>
+        <w:t xml:space="preserve"> – </w:t>
       </w:r>
       <w:proofErr w:type="spellStart"/>
       <w:r>
@@ -3449,7 +3422,6 @@
         <w:t xml:space="preserve">H5: </w:t>
       </w:r>
       <w:proofErr w:type="spellStart"/>
-      <w:proofErr w:type="gramStart"/>
       <w:r>
         <w:rPr>
           <w:rFonts w:ascii="Consolas" w:hAnsi="Consolas"/>
@@ -3457,7 +3429,6 @@
         <w:t>patron.incurFine</w:t>
       </w:r>
       <w:proofErr w:type="spellEnd"/>
-      <w:proofErr w:type="gramEnd"/>
       <w:r>
         <w:rPr>
           <w:rFonts w:ascii="Consolas" w:hAnsi="Consolas"/>
@@ -3484,7 +3455,6 @@
         <w:t xml:space="preserve"> after </w:t>
       </w:r>
       <w:proofErr w:type="spellStart"/>
-      <w:proofErr w:type="gramStart"/>
       <w:r>
         <w:rPr>
           <w:rFonts w:ascii="Consolas" w:hAnsi="Consolas"/>
@@ -3496,14 +3466,7 @@
         <w:rPr>
           <w:rFonts w:ascii="Consolas" w:hAnsi="Consolas"/>
         </w:rPr>
-        <w:t>(</w:t>
-      </w:r>
-      <w:proofErr w:type="gramEnd"/>
-      <w:r>
-        <w:rPr>
-          <w:rFonts w:ascii="Consolas" w:hAnsi="Consolas"/>
-        </w:rPr>
-        <w:t>)</w:t>
+        <w:t>()</w:t>
       </w:r>
       <w:r>
         <w:t xml:space="preserve"> is called.</w:t>
@@ -3621,7 +3584,6 @@
         <w:t xml:space="preserve">H6: </w:t>
       </w:r>
       <w:proofErr w:type="spellStart"/>
-      <w:proofErr w:type="gramStart"/>
       <w:r>
         <w:rPr>
           <w:rFonts w:ascii="Consolas" w:hAnsi="Consolas"/>
@@ -3629,7 +3591,6 @@
         <w:t>library.dischargeLoan</w:t>
       </w:r>
       <w:proofErr w:type="spellEnd"/>
-      <w:proofErr w:type="gramEnd"/>
       <w:r>
         <w:rPr>
           <w:rFonts w:ascii="Consolas" w:hAnsi="Consolas"/>
@@ -3679,7 +3640,6 @@
         <w:t xml:space="preserve"> after </w:t>
       </w:r>
       <w:proofErr w:type="spellStart"/>
-      <w:proofErr w:type="gramStart"/>
       <w:r>
         <w:rPr>
           <w:rFonts w:ascii="Consolas" w:hAnsi="Consolas"/>
@@ -3691,14 +3651,7 @@
         <w:rPr>
           <w:rFonts w:ascii="Consolas" w:hAnsi="Consolas"/>
         </w:rPr>
-        <w:t>(</w:t>
-      </w:r>
-      <w:proofErr w:type="gramEnd"/>
-      <w:r>
-        <w:rPr>
-          <w:rFonts w:ascii="Consolas" w:hAnsi="Consolas"/>
-        </w:rPr>
-        <w:t>)</w:t>
+        <w:t>()</w:t>
       </w:r>
     </w:p>
     <w:p>
@@ -3803,7 +3756,6 @@
         <w:t xml:space="preserve">Method call narrowed down to </w:t>
       </w:r>
       <w:proofErr w:type="spellStart"/>
-      <w:proofErr w:type="gramStart"/>
       <w:r>
         <w:rPr>
           <w:rFonts w:ascii="Consolas" w:hAnsi="Consolas"/>
@@ -3811,7 +3763,6 @@
         <w:t>library.dischargeLoans</w:t>
       </w:r>
       <w:proofErr w:type="spellEnd"/>
-      <w:proofErr w:type="gramEnd"/>
       <w:r>
         <w:rPr>
           <w:rFonts w:ascii="Consolas" w:hAnsi="Consolas"/>
@@ -3923,7 +3874,6 @@
         <w:t xml:space="preserve">H0: </w:t>
       </w:r>
       <w:proofErr w:type="spellStart"/>
-      <w:proofErr w:type="gramStart"/>
       <w:r>
         <w:rPr>
           <w:rStyle w:val="Strong"/>
@@ -3935,7 +3885,6 @@
         <w:t>patron.incurFine</w:t>
       </w:r>
       <w:proofErr w:type="spellEnd"/>
-      <w:proofErr w:type="gramEnd"/>
       <w:r>
         <w:rPr>
           <w:rStyle w:val="Strong"/>
@@ -4810,7 +4759,6 @@
         <w:t xml:space="preserve">H3: The problem lies in </w:t>
       </w:r>
       <w:proofErr w:type="spellStart"/>
-      <w:proofErr w:type="gramStart"/>
       <w:r>
         <w:rPr>
           <w:rStyle w:val="Strong"/>
@@ -4822,7 +4770,6 @@
         <w:t>patron.dischargeLoan</w:t>
       </w:r>
       <w:proofErr w:type="spellEnd"/>
-      <w:proofErr w:type="gramEnd"/>
       <w:r>
         <w:rPr>
           <w:rStyle w:val="Strong"/>
@@ -4885,7 +4832,6 @@
         <w:t xml:space="preserve">T3: Set a breakpoint to compare value of variable after </w:t>
       </w:r>
       <w:proofErr w:type="spellStart"/>
-      <w:proofErr w:type="gramStart"/>
       <w:r>
         <w:rPr>
           <w:rStyle w:val="Strong"/>
@@ -4897,7 +4843,6 @@
         <w:t>patron.dischargeLoan</w:t>
       </w:r>
       <w:proofErr w:type="spellEnd"/>
-      <w:proofErr w:type="gramEnd"/>
       <w:r>
         <w:rPr>
           <w:rStyle w:val="Strong"/>
@@ -5116,7 +5061,6 @@
         <w:t xml:space="preserve">H4: The problem lies in </w:t>
       </w:r>
       <w:proofErr w:type="spellStart"/>
-      <w:proofErr w:type="gramStart"/>
       <w:r>
         <w:rPr>
           <w:rStyle w:val="Strong"/>
@@ -5128,7 +5072,6 @@
         <w:t>loan.getID</w:t>
       </w:r>
       <w:proofErr w:type="spellEnd"/>
-      <w:proofErr w:type="gramEnd"/>
       <w:r>
         <w:rPr>
           <w:rStyle w:val="Strong"/>
@@ -5495,7 +5438,6 @@
         <w:t xml:space="preserve"> += </w:t>
       </w:r>
       <w:proofErr w:type="spellStart"/>
-      <w:proofErr w:type="gramStart"/>
       <w:r>
         <w:rPr>
           <w:rStyle w:val="Strong"/>
@@ -5507,7 +5449,6 @@
         <w:t>loan.getFines</w:t>
       </w:r>
       <w:proofErr w:type="spellEnd"/>
-      <w:proofErr w:type="gramEnd"/>
       <w:r>
         <w:rPr>
           <w:rStyle w:val="Strong"/>
@@ -5891,7 +5832,6 @@
         <w:t xml:space="preserve"> += </w:t>
       </w:r>
       <w:proofErr w:type="spellStart"/>
-      <w:proofErr w:type="gramStart"/>
       <w:r>
         <w:rPr>
           <w:rStyle w:val="Strong"/>
@@ -5903,7 +5843,6 @@
         <w:t>loan.getFines</w:t>
       </w:r>
       <w:proofErr w:type="spellEnd"/>
-      <w:proofErr w:type="gramEnd"/>
       <w:r>
         <w:rPr>
           <w:rStyle w:val="Strong"/>
@@ -6300,15 +6239,7 @@
         <w:pStyle w:val="ListBullet"/>
       </w:pPr>
       <w:r>
-        <w:t xml:space="preserve">Borrowing more than the allowed </w:t>
-      </w:r>
-      <w:proofErr w:type="gramStart"/>
-      <w:r>
-        <w:t>amount</w:t>
-      </w:r>
-      <w:proofErr w:type="gramEnd"/>
-      <w:r>
-        <w:t xml:space="preserve"> of items.</w:t>
+        <w:t>Borrowing more than the allowed amount of items.</w:t>
       </w:r>
     </w:p>
     <w:p>
@@ -6475,15 +6406,7 @@
         <w:spacing w:before="120"/>
       </w:pPr>
       <w:r>
-        <w:t xml:space="preserve">Borrowing an appropriate and legal </w:t>
-      </w:r>
-      <w:proofErr w:type="gramStart"/>
-      <w:r>
-        <w:t>amount</w:t>
-      </w:r>
-      <w:proofErr w:type="gramEnd"/>
-      <w:r>
-        <w:t xml:space="preserve"> of items.</w:t>
+        <w:t>Borrowing an appropriate and legal amount of items.</w:t>
       </w:r>
     </w:p>
     <w:p>
@@ -8262,7 +8185,6 @@
         <w:t xml:space="preserve">Error lies in </w:t>
       </w:r>
       <w:proofErr w:type="spellStart"/>
-      <w:proofErr w:type="gramStart"/>
       <w:r>
         <w:rPr>
           <w:rStyle w:val="Strong"/>
@@ -8282,9 +8204,71 @@
           <w:bCs w:val="0"/>
           <w:color w:val="000000"/>
         </w:rPr>
-        <w:t>(</w:t>
-      </w:r>
-      <w:proofErr w:type="gramEnd"/>
+        <w:t xml:space="preserve">() </w:t>
+      </w:r>
+    </w:p>
+    <w:p>
+      <w:pPr>
+        <w:rPr>
+          <w:rStyle w:val="Strong"/>
+          <w:rFonts w:ascii="Source Sans Pro" w:hAnsi="Source Sans Pro"/>
+          <w:b w:val="0"/>
+          <w:bCs w:val="0"/>
+          <w:color w:val="000000"/>
+        </w:rPr>
+      </w:pPr>
+      <w:r>
+        <w:rPr>
+          <w:rStyle w:val="Strong"/>
+          <w:rFonts w:ascii="Source Sans Pro" w:hAnsi="Source Sans Pro"/>
+          <w:b w:val="0"/>
+          <w:bCs w:val="0"/>
+          <w:color w:val="000000"/>
+        </w:rPr>
+        <w:t>T0:</w:t>
+      </w:r>
+      <w:r>
+        <w:rPr>
+          <w:rStyle w:val="Strong"/>
+          <w:rFonts w:ascii="Source Sans Pro" w:hAnsi="Source Sans Pro"/>
+          <w:b w:val="0"/>
+          <w:bCs w:val="0"/>
+          <w:color w:val="000000"/>
+        </w:rPr>
+        <w:t xml:space="preserve"> Set a breakpoint.</w:t>
+      </w:r>
+    </w:p>
+    <w:p>
+      <w:pPr>
+        <w:rPr>
+          <w:rStyle w:val="Strong"/>
+          <w:rFonts w:ascii="Source Sans Pro" w:hAnsi="Source Sans Pro"/>
+          <w:b w:val="0"/>
+          <w:bCs w:val="0"/>
+          <w:color w:val="000000"/>
+        </w:rPr>
+      </w:pPr>
+      <w:r>
+        <w:rPr>
+          <w:rStyle w:val="Strong"/>
+          <w:rFonts w:ascii="Source Sans Pro" w:hAnsi="Source Sans Pro"/>
+          <w:b w:val="0"/>
+          <w:bCs w:val="0"/>
+          <w:color w:val="000000"/>
+        </w:rPr>
+        <w:t>R0:</w:t>
+      </w:r>
+      <w:r>
+        <w:rPr>
+          <w:rStyle w:val="Strong"/>
+          <w:rFonts w:ascii="Source Sans Pro" w:hAnsi="Source Sans Pro"/>
+          <w:b w:val="0"/>
+          <w:bCs w:val="0"/>
+          <w:color w:val="000000"/>
+        </w:rPr>
+        <w:t xml:space="preserve"> No, </w:t>
+      </w:r>
+      <w:proofErr w:type="spellStart"/>
       <w:r>
         <w:rPr>
           <w:rStyle w:val="Strong"/>
@@ -8293,28 +8277,131 @@
           <w:bCs w:val="0"/>
           <w:color w:val="000000"/>
         </w:rPr>
-        <w:t xml:space="preserve">) </w:t>
-      </w:r>
-    </w:p>
-    <w:p>
-      <w:pPr>
-        <w:rPr>
-          <w:rStyle w:val="Strong"/>
-          <w:rFonts w:ascii="Source Sans Pro" w:hAnsi="Source Sans Pro"/>
-          <w:b w:val="0"/>
-          <w:bCs w:val="0"/>
-          <w:color w:val="000000"/>
-        </w:rPr>
-      </w:pPr>
-      <w:r>
-        <w:rPr>
-          <w:rStyle w:val="Strong"/>
-          <w:rFonts w:ascii="Source Sans Pro" w:hAnsi="Source Sans Pro"/>
-          <w:b w:val="0"/>
-          <w:bCs w:val="0"/>
-          <w:color w:val="000000"/>
-        </w:rPr>
-        <w:t>T0:</w:t>
+        <w:t>commitLoans</w:t>
+      </w:r>
+      <w:proofErr w:type="spellEnd"/>
+      <w:r>
+        <w:rPr>
+          <w:rStyle w:val="Strong"/>
+          <w:rFonts w:ascii="Consolas" w:hAnsi="Consolas"/>
+          <w:b w:val="0"/>
+          <w:bCs w:val="0"/>
+          <w:color w:val="000000"/>
+        </w:rPr>
+        <w:t>()</w:t>
+      </w:r>
+      <w:r>
+        <w:rPr>
+          <w:rStyle w:val="Strong"/>
+          <w:rFonts w:ascii="Source Sans Pro" w:hAnsi="Source Sans Pro"/>
+          <w:b w:val="0"/>
+          <w:bCs w:val="0"/>
+          <w:color w:val="000000"/>
+        </w:rPr>
+        <w:t xml:space="preserve"> is not called when third item placed. Breakpoint not triggered.</w:t>
+      </w:r>
+    </w:p>
+    <w:p>
+      <w:pPr>
+        <w:rPr>
+          <w:rStyle w:val="Strong"/>
+          <w:rFonts w:ascii="Source Sans Pro" w:hAnsi="Source Sans Pro"/>
+          <w:color w:val="000000"/>
+        </w:rPr>
+      </w:pPr>
+    </w:p>
+    <w:p>
+      <w:pPr>
+        <w:rPr>
+          <w:rStyle w:val="Strong"/>
+          <w:rFonts w:ascii="Source Sans Pro" w:hAnsi="Source Sans Pro"/>
+          <w:b w:val="0"/>
+          <w:bCs w:val="0"/>
+          <w:color w:val="000000"/>
+        </w:rPr>
+      </w:pPr>
+      <w:r>
+        <w:rPr>
+          <w:rStyle w:val="Strong"/>
+          <w:rFonts w:ascii="Source Sans Pro" w:hAnsi="Source Sans Pro"/>
+          <w:b w:val="0"/>
+          <w:bCs w:val="0"/>
+          <w:color w:val="000000"/>
+        </w:rPr>
+        <w:t>H1</w:t>
+      </w:r>
+      <w:r>
+        <w:rPr>
+          <w:rStyle w:val="Strong"/>
+          <w:rFonts w:ascii="Source Sans Pro" w:hAnsi="Source Sans Pro"/>
+          <w:b w:val="0"/>
+          <w:bCs w:val="0"/>
+          <w:color w:val="000000"/>
+        </w:rPr>
+        <w:t xml:space="preserve">: </w:t>
+      </w:r>
+      <w:r>
+        <w:rPr>
+          <w:rStyle w:val="Strong"/>
+          <w:rFonts w:ascii="Source Sans Pro" w:hAnsi="Source Sans Pro"/>
+          <w:b w:val="0"/>
+          <w:bCs w:val="0"/>
+          <w:color w:val="000000"/>
+        </w:rPr>
+        <w:t xml:space="preserve">Error lies in </w:t>
+      </w:r>
+      <w:proofErr w:type="spellStart"/>
+      <w:r>
+        <w:rPr>
+          <w:rStyle w:val="Strong"/>
+          <w:rFonts w:ascii="Consolas" w:hAnsi="Consolas"/>
+          <w:b w:val="0"/>
+          <w:bCs w:val="0"/>
+          <w:color w:val="000000"/>
+        </w:rPr>
+        <w:t>borrowingComplete</w:t>
+      </w:r>
+      <w:proofErr w:type="spellEnd"/>
+      <w:r>
+        <w:rPr>
+          <w:rStyle w:val="Strong"/>
+          <w:rFonts w:ascii="Consolas" w:hAnsi="Consolas"/>
+          <w:b w:val="0"/>
+          <w:bCs w:val="0"/>
+          <w:color w:val="000000"/>
+        </w:rPr>
+        <w:t>()</w:t>
+      </w:r>
+    </w:p>
+    <w:p>
+      <w:pPr>
+        <w:rPr>
+          <w:rStyle w:val="Strong"/>
+          <w:rFonts w:ascii="Source Sans Pro" w:hAnsi="Source Sans Pro"/>
+          <w:b w:val="0"/>
+          <w:bCs w:val="0"/>
+          <w:color w:val="000000"/>
+        </w:rPr>
+      </w:pPr>
+      <w:r>
+        <w:rPr>
+          <w:rStyle w:val="Strong"/>
+          <w:rFonts w:ascii="Source Sans Pro" w:hAnsi="Source Sans Pro"/>
+          <w:b w:val="0"/>
+          <w:bCs w:val="0"/>
+          <w:color w:val="000000"/>
+        </w:rPr>
+        <w:t>T</w:t>
+      </w:r>
+      <w:r>
+        <w:rPr>
+          <w:rStyle w:val="Strong"/>
+          <w:rFonts w:ascii="Source Sans Pro" w:hAnsi="Source Sans Pro"/>
+          <w:b w:val="0"/>
+          <w:bCs w:val="0"/>
+          <w:color w:val="000000"/>
+        </w:rPr>
+        <w:t>1:</w:t>
       </w:r>
       <w:r>
         <w:rPr>
@@ -8345,7 +8432,7 @@
           <w:bCs w:val="0"/>
           <w:color w:val="000000"/>
         </w:rPr>
-        <w:t>R0:</w:t>
+        <w:t>R1:</w:t>
       </w:r>
       <w:r>
         <w:rPr>
@@ -8358,7 +8445,6 @@
         <w:t xml:space="preserve"> No, </w:t>
       </w:r>
       <w:proofErr w:type="spellStart"/>
-      <w:proofErr w:type="gramStart"/>
       <w:r>
         <w:rPr>
           <w:rStyle w:val="Strong"/>
@@ -8367,7 +8453,7 @@
           <w:bCs w:val="0"/>
           <w:color w:val="000000"/>
         </w:rPr>
-        <w:t>commitLoans</w:t>
+        <w:t>borrowingComplete</w:t>
       </w:r>
       <w:proofErr w:type="spellEnd"/>
       <w:r>
@@ -8378,304 +8464,81 @@
           <w:bCs w:val="0"/>
           <w:color w:val="000000"/>
         </w:rPr>
-        <w:t>(</w:t>
-      </w:r>
-      <w:proofErr w:type="gramEnd"/>
-      <w:r>
-        <w:rPr>
-          <w:rStyle w:val="Strong"/>
-          <w:rFonts w:ascii="Consolas" w:hAnsi="Consolas"/>
-          <w:b w:val="0"/>
-          <w:bCs w:val="0"/>
-          <w:color w:val="000000"/>
-        </w:rPr>
-        <w:t>)</w:t>
-      </w:r>
-      <w:r>
-        <w:rPr>
-          <w:rStyle w:val="Strong"/>
-          <w:rFonts w:ascii="Source Sans Pro" w:hAnsi="Source Sans Pro"/>
-          <w:b w:val="0"/>
-          <w:bCs w:val="0"/>
-          <w:color w:val="000000"/>
-        </w:rPr>
-        <w:t xml:space="preserve"> is not called when third item placed. Breakpoint not triggered.</w:t>
-      </w:r>
-    </w:p>
-    <w:p>
-      <w:pPr>
-        <w:rPr>
-          <w:rStyle w:val="Strong"/>
-          <w:rFonts w:ascii="Source Sans Pro" w:hAnsi="Source Sans Pro"/>
-          <w:color w:val="000000"/>
-        </w:rPr>
-      </w:pPr>
-    </w:p>
-    <w:p>
-      <w:pPr>
-        <w:rPr>
-          <w:rStyle w:val="Strong"/>
-          <w:rFonts w:ascii="Source Sans Pro" w:hAnsi="Source Sans Pro"/>
-          <w:b w:val="0"/>
-          <w:bCs w:val="0"/>
-          <w:color w:val="000000"/>
-        </w:rPr>
-      </w:pPr>
-      <w:r>
-        <w:rPr>
-          <w:rStyle w:val="Strong"/>
-          <w:rFonts w:ascii="Source Sans Pro" w:hAnsi="Source Sans Pro"/>
-          <w:b w:val="0"/>
-          <w:bCs w:val="0"/>
-          <w:color w:val="000000"/>
-        </w:rPr>
-        <w:t>H1</w:t>
-      </w:r>
-      <w:r>
-        <w:rPr>
-          <w:rStyle w:val="Strong"/>
-          <w:rFonts w:ascii="Source Sans Pro" w:hAnsi="Source Sans Pro"/>
-          <w:b w:val="0"/>
-          <w:bCs w:val="0"/>
-          <w:color w:val="000000"/>
-        </w:rPr>
-        <w:t xml:space="preserve">: </w:t>
-      </w:r>
-      <w:r>
-        <w:rPr>
-          <w:rStyle w:val="Strong"/>
-          <w:rFonts w:ascii="Source Sans Pro" w:hAnsi="Source Sans Pro"/>
-          <w:b w:val="0"/>
-          <w:bCs w:val="0"/>
-          <w:color w:val="000000"/>
-        </w:rPr>
-        <w:t xml:space="preserve">Error lies in </w:t>
+        <w:t>()</w:t>
+      </w:r>
+      <w:r>
+        <w:rPr>
+          <w:rStyle w:val="Strong"/>
+          <w:rFonts w:ascii="Source Sans Pro" w:hAnsi="Source Sans Pro"/>
+          <w:b w:val="0"/>
+          <w:bCs w:val="0"/>
+          <w:color w:val="000000"/>
+        </w:rPr>
+        <w:t xml:space="preserve"> not called until after third item. Breakpoint not triggered</w:t>
+      </w:r>
+    </w:p>
+    <w:p>
+      <w:pPr>
+        <w:rPr>
+          <w:rStyle w:val="Strong"/>
+          <w:rFonts w:ascii="Source Sans Pro" w:hAnsi="Source Sans Pro"/>
+          <w:b w:val="0"/>
+          <w:bCs w:val="0"/>
+          <w:color w:val="000000"/>
+        </w:rPr>
+      </w:pPr>
+    </w:p>
+    <w:p>
+      <w:pPr>
+        <w:rPr>
+          <w:rStyle w:val="Strong"/>
+          <w:rFonts w:ascii="Source Sans Pro" w:hAnsi="Source Sans Pro"/>
+          <w:b w:val="0"/>
+          <w:bCs w:val="0"/>
+          <w:color w:val="000000"/>
+        </w:rPr>
+      </w:pPr>
+      <w:r>
+        <w:rPr>
+          <w:rStyle w:val="Strong"/>
+          <w:rFonts w:ascii="Source Sans Pro" w:hAnsi="Source Sans Pro"/>
+          <w:b w:val="0"/>
+          <w:bCs w:val="0"/>
+          <w:color w:val="000000"/>
+        </w:rPr>
+        <w:t>H2:</w:t>
+      </w:r>
+      <w:r>
+        <w:rPr>
+          <w:rStyle w:val="Strong"/>
+          <w:rFonts w:ascii="Source Sans Pro" w:hAnsi="Source Sans Pro"/>
+          <w:b w:val="0"/>
+          <w:bCs w:val="0"/>
+          <w:color w:val="000000"/>
+        </w:rPr>
+        <w:t xml:space="preserve"> Error lies in </w:t>
       </w:r>
       <w:proofErr w:type="spellStart"/>
-      <w:proofErr w:type="gramStart"/>
-      <w:r>
-        <w:rPr>
-          <w:rStyle w:val="Strong"/>
-          <w:rFonts w:ascii="Consolas" w:hAnsi="Consolas"/>
-          <w:b w:val="0"/>
-          <w:bCs w:val="0"/>
-          <w:color w:val="000000"/>
-        </w:rPr>
-        <w:t>borrowingComplete</w:t>
+      <w:r>
+        <w:rPr>
+          <w:rStyle w:val="Strong"/>
+          <w:rFonts w:ascii="Source Sans Pro" w:hAnsi="Source Sans Pro"/>
+          <w:b w:val="0"/>
+          <w:bCs w:val="0"/>
+          <w:color w:val="000000"/>
+        </w:rPr>
+        <w:t>itemScanned</w:t>
       </w:r>
       <w:proofErr w:type="spellEnd"/>
       <w:r>
         <w:rPr>
           <w:rStyle w:val="Strong"/>
-          <w:rFonts w:ascii="Consolas" w:hAnsi="Consolas"/>
-          <w:b w:val="0"/>
-          <w:bCs w:val="0"/>
-          <w:color w:val="000000"/>
-        </w:rPr>
-        <w:t>(</w:t>
-      </w:r>
-      <w:proofErr w:type="gramEnd"/>
-      <w:r>
-        <w:rPr>
-          <w:rStyle w:val="Strong"/>
-          <w:rFonts w:ascii="Consolas" w:hAnsi="Consolas"/>
-          <w:b w:val="0"/>
-          <w:bCs w:val="0"/>
-          <w:color w:val="000000"/>
-        </w:rPr>
-        <w:t>)</w:t>
-      </w:r>
-    </w:p>
-    <w:p>
-      <w:pPr>
-        <w:rPr>
-          <w:rStyle w:val="Strong"/>
-          <w:rFonts w:ascii="Source Sans Pro" w:hAnsi="Source Sans Pro"/>
-          <w:b w:val="0"/>
-          <w:bCs w:val="0"/>
-          <w:color w:val="000000"/>
-        </w:rPr>
-      </w:pPr>
-      <w:r>
-        <w:rPr>
-          <w:rStyle w:val="Strong"/>
-          <w:rFonts w:ascii="Source Sans Pro" w:hAnsi="Source Sans Pro"/>
-          <w:b w:val="0"/>
-          <w:bCs w:val="0"/>
-          <w:color w:val="000000"/>
-        </w:rPr>
-        <w:t>T</w:t>
-      </w:r>
-      <w:r>
-        <w:rPr>
-          <w:rStyle w:val="Strong"/>
-          <w:rFonts w:ascii="Source Sans Pro" w:hAnsi="Source Sans Pro"/>
-          <w:b w:val="0"/>
-          <w:bCs w:val="0"/>
-          <w:color w:val="000000"/>
-        </w:rPr>
-        <w:t>1:</w:t>
-      </w:r>
-      <w:r>
-        <w:rPr>
-          <w:rStyle w:val="Strong"/>
-          <w:rFonts w:ascii="Source Sans Pro" w:hAnsi="Source Sans Pro"/>
-          <w:b w:val="0"/>
-          <w:bCs w:val="0"/>
-          <w:color w:val="000000"/>
-        </w:rPr>
-        <w:t xml:space="preserve"> Set a breakpoint.</w:t>
-      </w:r>
-    </w:p>
-    <w:p>
-      <w:pPr>
-        <w:rPr>
-          <w:rStyle w:val="Strong"/>
-          <w:rFonts w:ascii="Source Sans Pro" w:hAnsi="Source Sans Pro"/>
-          <w:b w:val="0"/>
-          <w:bCs w:val="0"/>
-          <w:color w:val="000000"/>
-        </w:rPr>
-      </w:pPr>
-      <w:r>
-        <w:rPr>
-          <w:rStyle w:val="Strong"/>
-          <w:rFonts w:ascii="Source Sans Pro" w:hAnsi="Source Sans Pro"/>
-          <w:b w:val="0"/>
-          <w:bCs w:val="0"/>
-          <w:color w:val="000000"/>
-        </w:rPr>
-        <w:t>R1:</w:t>
-      </w:r>
-      <w:r>
-        <w:rPr>
-          <w:rStyle w:val="Strong"/>
-          <w:rFonts w:ascii="Source Sans Pro" w:hAnsi="Source Sans Pro"/>
-          <w:b w:val="0"/>
-          <w:bCs w:val="0"/>
-          <w:color w:val="000000"/>
-        </w:rPr>
-        <w:t xml:space="preserve"> No, </w:t>
-      </w:r>
-      <w:proofErr w:type="spellStart"/>
-      <w:proofErr w:type="gramStart"/>
-      <w:r>
-        <w:rPr>
-          <w:rStyle w:val="Strong"/>
-          <w:rFonts w:ascii="Consolas" w:hAnsi="Consolas"/>
-          <w:b w:val="0"/>
-          <w:bCs w:val="0"/>
-          <w:color w:val="000000"/>
-        </w:rPr>
-        <w:t>borrowingComplete</w:t>
-      </w:r>
-      <w:proofErr w:type="spellEnd"/>
-      <w:r>
-        <w:rPr>
-          <w:rStyle w:val="Strong"/>
-          <w:rFonts w:ascii="Consolas" w:hAnsi="Consolas"/>
-          <w:b w:val="0"/>
-          <w:bCs w:val="0"/>
-          <w:color w:val="000000"/>
-        </w:rPr>
-        <w:t>(</w:t>
-      </w:r>
-      <w:proofErr w:type="gramEnd"/>
-      <w:r>
-        <w:rPr>
-          <w:rStyle w:val="Strong"/>
-          <w:rFonts w:ascii="Consolas" w:hAnsi="Consolas"/>
-          <w:b w:val="0"/>
-          <w:bCs w:val="0"/>
-          <w:color w:val="000000"/>
-        </w:rPr>
-        <w:t>)</w:t>
-      </w:r>
-      <w:r>
-        <w:rPr>
-          <w:rStyle w:val="Strong"/>
-          <w:rFonts w:ascii="Source Sans Pro" w:hAnsi="Source Sans Pro"/>
-          <w:b w:val="0"/>
-          <w:bCs w:val="0"/>
-          <w:color w:val="000000"/>
-        </w:rPr>
-        <w:t xml:space="preserve"> not called until after third item. Breakpoint not triggered</w:t>
-      </w:r>
-    </w:p>
-    <w:p>
-      <w:pPr>
-        <w:rPr>
-          <w:rStyle w:val="Strong"/>
-          <w:rFonts w:ascii="Source Sans Pro" w:hAnsi="Source Sans Pro"/>
-          <w:b w:val="0"/>
-          <w:bCs w:val="0"/>
-          <w:color w:val="000000"/>
-        </w:rPr>
-      </w:pPr>
-    </w:p>
-    <w:p>
-      <w:pPr>
-        <w:rPr>
-          <w:rStyle w:val="Strong"/>
-          <w:rFonts w:ascii="Source Sans Pro" w:hAnsi="Source Sans Pro"/>
-          <w:b w:val="0"/>
-          <w:bCs w:val="0"/>
-          <w:color w:val="000000"/>
-        </w:rPr>
-      </w:pPr>
-      <w:r>
-        <w:rPr>
-          <w:rStyle w:val="Strong"/>
-          <w:rFonts w:ascii="Source Sans Pro" w:hAnsi="Source Sans Pro"/>
-          <w:b w:val="0"/>
-          <w:bCs w:val="0"/>
-          <w:color w:val="000000"/>
-        </w:rPr>
-        <w:t>H2:</w:t>
-      </w:r>
-      <w:r>
-        <w:rPr>
-          <w:rStyle w:val="Strong"/>
-          <w:rFonts w:ascii="Source Sans Pro" w:hAnsi="Source Sans Pro"/>
-          <w:b w:val="0"/>
-          <w:bCs w:val="0"/>
-          <w:color w:val="000000"/>
-        </w:rPr>
-        <w:t xml:space="preserve"> Error lies in </w:t>
-      </w:r>
-      <w:proofErr w:type="spellStart"/>
-      <w:proofErr w:type="gramStart"/>
-      <w:r>
-        <w:rPr>
-          <w:rStyle w:val="Strong"/>
-          <w:rFonts w:ascii="Source Sans Pro" w:hAnsi="Source Sans Pro"/>
-          <w:b w:val="0"/>
-          <w:bCs w:val="0"/>
-          <w:color w:val="000000"/>
-        </w:rPr>
-        <w:t>itemScanned</w:t>
-      </w:r>
-      <w:proofErr w:type="spellEnd"/>
-      <w:r>
-        <w:rPr>
-          <w:rStyle w:val="Strong"/>
-          <w:rFonts w:ascii="Source Sans Pro" w:hAnsi="Source Sans Pro"/>
-          <w:b w:val="0"/>
-          <w:bCs w:val="0"/>
-          <w:color w:val="000000"/>
-        </w:rPr>
-        <w:t>(</w:t>
-      </w:r>
-      <w:proofErr w:type="gramEnd"/>
-      <w:r>
-        <w:rPr>
-          <w:rStyle w:val="Strong"/>
-          <w:rFonts w:ascii="Source Sans Pro" w:hAnsi="Source Sans Pro"/>
-          <w:b w:val="0"/>
-          <w:bCs w:val="0"/>
-          <w:color w:val="000000"/>
-        </w:rPr>
-        <w:t>)</w:t>
+          <w:rFonts w:ascii="Source Sans Pro" w:hAnsi="Source Sans Pro"/>
+          <w:b w:val="0"/>
+          <w:bCs w:val="0"/>
+          <w:color w:val="000000"/>
+        </w:rPr>
+        <w:t>()</w:t>
       </w:r>
       <w:r>
         <w:rPr>
@@ -8768,6 +8631,203 @@
       </w:pPr>
     </w:p>
     <w:p>
+      <w:pPr>
+        <w:rPr>
+          <w:rStyle w:val="Strong"/>
+          <w:rFonts w:ascii="Source Sans Pro" w:hAnsi="Source Sans Pro"/>
+          <w:b w:val="0"/>
+          <w:bCs w:val="0"/>
+          <w:color w:val="000000"/>
+        </w:rPr>
+      </w:pPr>
+      <w:r>
+        <w:rPr>
+          <w:rStyle w:val="Strong"/>
+          <w:rFonts w:ascii="Source Sans Pro" w:hAnsi="Source Sans Pro"/>
+          <w:b w:val="0"/>
+          <w:bCs w:val="0"/>
+          <w:color w:val="000000"/>
+        </w:rPr>
+        <w:t>Wrote unit tests – these failed.</w:t>
+      </w:r>
+    </w:p>
+    <w:p>
+      <w:pPr>
+        <w:rPr>
+          <w:rStyle w:val="Strong"/>
+          <w:rFonts w:ascii="Source Sans Pro" w:hAnsi="Source Sans Pro"/>
+          <w:b w:val="0"/>
+          <w:bCs w:val="0"/>
+          <w:color w:val="000000"/>
+        </w:rPr>
+      </w:pPr>
+      <w:r>
+        <w:rPr>
+          <w:rStyle w:val="Strong"/>
+          <w:rFonts w:ascii="Source Sans Pro" w:hAnsi="Source Sans Pro"/>
+          <w:b w:val="0"/>
+          <w:bCs w:val="0"/>
+          <w:color w:val="000000"/>
+        </w:rPr>
+        <w:drawing>
+          <wp:inline distT="0" distB="0" distL="0" distR="0" wp14:anchorId="7A59D8E1" wp14:editId="63E2230D">
+            <wp:extent cx="3343742" cy="838317"/>
+            <wp:effectExtent l="0" t="0" r="9525" b="0"/>
+            <wp:docPr id="47" name="Picture 47"/>
+            <wp:cNvGraphicFramePr>
+              <a:graphicFrameLocks xmlns:a="http://schemas.openxmlformats.org/drawingml/2006/main" noChangeAspect="1"/>
+            </wp:cNvGraphicFramePr>
+            <a:graphic xmlns:a="http://schemas.openxmlformats.org/drawingml/2006/main">
+              <a:graphicData uri="http://schemas.openxmlformats.org/drawingml/2006/picture">
+                <pic:pic xmlns:pic="http://schemas.openxmlformats.org/drawingml/2006/picture">
+                  <pic:nvPicPr>
+                    <pic:cNvPr id="1" name=""/>
+                    <pic:cNvPicPr/>
+                  </pic:nvPicPr>
+                  <pic:blipFill>
+                    <a:blip r:embed="rId55"/>
+                    <a:stretch>
+                      <a:fillRect/>
+                    </a:stretch>
+                  </pic:blipFill>
+                  <pic:spPr>
+                    <a:xfrm>
+                      <a:off x="0" y="0"/>
+                      <a:ext cx="3343742" cy="838317"/>
+                    </a:xfrm>
+                    <a:prstGeom prst="rect">
+                      <a:avLst/>
+                    </a:prstGeom>
+                  </pic:spPr>
+                </pic:pic>
+              </a:graphicData>
+            </a:graphic>
+          </wp:inline>
+        </w:drawing>
+      </w:r>
+    </w:p>
+    <w:p>
+      <w:pPr>
+        <w:rPr>
+          <w:rStyle w:val="Strong"/>
+          <w:rFonts w:ascii="Source Sans Pro" w:hAnsi="Source Sans Pro"/>
+          <w:b w:val="0"/>
+          <w:bCs w:val="0"/>
+          <w:color w:val="000000"/>
+        </w:rPr>
+      </w:pPr>
+      <w:r>
+        <w:rPr>
+          <w:rStyle w:val="Strong"/>
+          <w:rFonts w:ascii="Source Sans Pro" w:hAnsi="Source Sans Pro"/>
+          <w:b w:val="0"/>
+          <w:bCs w:val="0"/>
+          <w:color w:val="000000"/>
+        </w:rPr>
+        <w:drawing>
+          <wp:inline distT="0" distB="0" distL="0" distR="0" wp14:anchorId="5D30861E" wp14:editId="418343C3">
+            <wp:extent cx="5727700" cy="1327150"/>
+            <wp:effectExtent l="0" t="0" r="6350" b="6350"/>
+            <wp:docPr id="48" name="Picture 48" descr="Text&#10;&#10;Description automatically generated with medium confidence"/>
+            <wp:cNvGraphicFramePr>
+              <a:graphicFrameLocks xmlns:a="http://schemas.openxmlformats.org/drawingml/2006/main" noChangeAspect="1"/>
+            </wp:cNvGraphicFramePr>
+            <a:graphic xmlns:a="http://schemas.openxmlformats.org/drawingml/2006/main">
+              <a:graphicData uri="http://schemas.openxmlformats.org/drawingml/2006/picture">
+                <pic:pic xmlns:pic="http://schemas.openxmlformats.org/drawingml/2006/picture">
+                  <pic:nvPicPr>
+                    <pic:cNvPr id="48" name="Picture 48" descr="Text&#10;&#10;Description automatically generated with medium confidence"/>
+                    <pic:cNvPicPr/>
+                  </pic:nvPicPr>
+                  <pic:blipFill>
+                    <a:blip r:embed="rId56"/>
+                    <a:stretch>
+                      <a:fillRect/>
+                    </a:stretch>
+                  </pic:blipFill>
+                  <pic:spPr>
+                    <a:xfrm>
+                      <a:off x="0" y="0"/>
+                      <a:ext cx="5727700" cy="1327150"/>
+                    </a:xfrm>
+                    <a:prstGeom prst="rect">
+                      <a:avLst/>
+                    </a:prstGeom>
+                  </pic:spPr>
+                </pic:pic>
+              </a:graphicData>
+            </a:graphic>
+          </wp:inline>
+        </w:drawing>
+      </w:r>
+    </w:p>
+    <w:p>
+      <w:pPr>
+        <w:rPr>
+          <w:rStyle w:val="Strong"/>
+          <w:rFonts w:ascii="Source Sans Pro" w:hAnsi="Source Sans Pro"/>
+          <w:b w:val="0"/>
+          <w:bCs w:val="0"/>
+          <w:color w:val="000000"/>
+        </w:rPr>
+      </w:pPr>
+      <w:r>
+        <w:rPr>
+          <w:rStyle w:val="Strong"/>
+          <w:rFonts w:ascii="Source Sans Pro" w:hAnsi="Source Sans Pro"/>
+          <w:b w:val="0"/>
+          <w:bCs w:val="0"/>
+          <w:color w:val="000000"/>
+        </w:rPr>
+        <w:drawing>
+          <wp:inline distT="0" distB="0" distL="0" distR="0" wp14:anchorId="10B45BF4" wp14:editId="6AD84214">
+            <wp:extent cx="5727700" cy="1663065"/>
+            <wp:effectExtent l="0" t="0" r="6350" b="0"/>
+            <wp:docPr id="49" name="Picture 49" descr="Text&#10;&#10;Description automatically generated"/>
+            <wp:cNvGraphicFramePr>
+              <a:graphicFrameLocks xmlns:a="http://schemas.openxmlformats.org/drawingml/2006/main" noChangeAspect="1"/>
+            </wp:cNvGraphicFramePr>
+            <a:graphic xmlns:a="http://schemas.openxmlformats.org/drawingml/2006/main">
+              <a:graphicData uri="http://schemas.openxmlformats.org/drawingml/2006/picture">
+                <pic:pic xmlns:pic="http://schemas.openxmlformats.org/drawingml/2006/picture">
+                  <pic:nvPicPr>
+                    <pic:cNvPr id="49" name="Picture 49" descr="Text&#10;&#10;Description automatically generated"/>
+                    <pic:cNvPicPr/>
+                  </pic:nvPicPr>
+                  <pic:blipFill>
+                    <a:blip r:embed="rId57"/>
+                    <a:stretch>
+                      <a:fillRect/>
+                    </a:stretch>
+                  </pic:blipFill>
+                  <pic:spPr>
+                    <a:xfrm>
+                      <a:off x="0" y="0"/>
+                      <a:ext cx="5727700" cy="1663065"/>
+                    </a:xfrm>
+                    <a:prstGeom prst="rect">
+                      <a:avLst/>
+                    </a:prstGeom>
+                  </pic:spPr>
+                </pic:pic>
+              </a:graphicData>
+            </a:graphic>
+          </wp:inline>
+        </w:drawing>
+      </w:r>
+    </w:p>
+    <w:p>
+      <w:pPr>
+        <w:rPr>
+          <w:rStyle w:val="Strong"/>
+          <w:rFonts w:ascii="Source Sans Pro" w:hAnsi="Source Sans Pro"/>
+          <w:b w:val="0"/>
+          <w:bCs w:val="0"/>
+          <w:color w:val="000000"/>
+        </w:rPr>
+      </w:pPr>
+    </w:p>
+    <w:p>
       <w:r>
         <w:t>Version control: Provide screenshots of commits</w:t>
       </w:r>
@@ -8808,58 +8868,17 @@
           <w:color w:val="000000"/>
         </w:rPr>
       </w:pPr>
-      <w:r>
-        <w:rPr>
-          <w:rStyle w:val="Strong"/>
-          <w:rFonts w:ascii="Source Sans Pro" w:hAnsi="Source Sans Pro"/>
-          <w:b w:val="0"/>
-          <w:bCs w:val="0"/>
-          <w:color w:val="000000"/>
-        </w:rPr>
-        <w:t xml:space="preserve">H0: </w:t>
-      </w:r>
-    </w:p>
-    <w:p>
-      <w:pPr>
-        <w:rPr>
-          <w:rStyle w:val="Strong"/>
-          <w:rFonts w:ascii="Source Sans Pro" w:hAnsi="Source Sans Pro"/>
-          <w:b w:val="0"/>
-          <w:bCs w:val="0"/>
-          <w:color w:val="000000"/>
-        </w:rPr>
-      </w:pPr>
-      <w:r>
-        <w:rPr>
-          <w:rStyle w:val="Strong"/>
-          <w:rFonts w:ascii="Source Sans Pro" w:hAnsi="Source Sans Pro"/>
-          <w:b w:val="0"/>
-          <w:bCs w:val="0"/>
-          <w:color w:val="000000"/>
-        </w:rPr>
-        <w:t>T0:</w:t>
-      </w:r>
-    </w:p>
-    <w:p>
-      <w:pPr>
-        <w:rPr>
-          <w:rStyle w:val="Strong"/>
-          <w:rFonts w:ascii="Source Sans Pro" w:hAnsi="Source Sans Pro"/>
-          <w:b w:val="0"/>
-          <w:bCs w:val="0"/>
-          <w:color w:val="000000"/>
-        </w:rPr>
-      </w:pPr>
-      <w:r>
-        <w:rPr>
-          <w:rStyle w:val="Strong"/>
-          <w:rFonts w:ascii="Source Sans Pro" w:hAnsi="Source Sans Pro"/>
-          <w:b w:val="0"/>
-          <w:bCs w:val="0"/>
-          <w:color w:val="000000"/>
-        </w:rPr>
-        <w:t>R0:</w:t>
-      </w:r>
+    </w:p>
+    <w:p>
+      <w:pPr>
+        <w:rPr>
+          <w:rStyle w:val="Strong"/>
+          <w:rFonts w:ascii="Source Sans Pro" w:hAnsi="Source Sans Pro"/>
+          <w:b w:val="0"/>
+          <w:bCs w:val="0"/>
+          <w:color w:val="000000"/>
+        </w:rPr>
+      </w:pPr>
     </w:p>
     <w:p>
       <w:pPr>

</xml_diff>

<commit_message>
Wrote first tracing hypothesis for second  bug
</commit_message>
<xml_diff>
--- a/A4 Bug Solution.docx
+++ b/A4 Bug Solution.docx
@@ -2243,6 +2243,7 @@
         <w:t xml:space="preserve"> Set breakpoint at </w:t>
       </w:r>
       <w:proofErr w:type="spellStart"/>
+      <w:proofErr w:type="gramStart"/>
       <w:r>
         <w:rPr>
           <w:rStyle w:val="Strong"/>
@@ -2262,7 +2263,18 @@
           <w:bCs w:val="0"/>
           <w:color w:val="000000"/>
         </w:rPr>
-        <w:t>()</w:t>
+        <w:t>(</w:t>
+      </w:r>
+      <w:proofErr w:type="gramEnd"/>
+      <w:r>
+        <w:rPr>
+          <w:rStyle w:val="Strong"/>
+          <w:rFonts w:ascii="Consolas" w:hAnsi="Consolas"/>
+          <w:b w:val="0"/>
+          <w:bCs w:val="0"/>
+          <w:color w:val="000000"/>
+        </w:rPr>
+        <w:t>)</w:t>
       </w:r>
       <w:r>
         <w:rPr>
@@ -2968,6 +2980,7 @@
         <w:t xml:space="preserve">H2: The </w:t>
       </w:r>
       <w:proofErr w:type="spellStart"/>
+      <w:proofErr w:type="gramStart"/>
       <w:r>
         <w:rPr>
           <w:rFonts w:ascii="Consolas" w:hAnsi="Consolas"/>
@@ -2975,6 +2988,7 @@
         <w:t>library.calculateOverDueFine</w:t>
       </w:r>
       <w:proofErr w:type="spellEnd"/>
+      <w:proofErr w:type="gramEnd"/>
       <w:r>
         <w:rPr>
           <w:rFonts w:ascii="Consolas" w:hAnsi="Consolas"/>
@@ -3137,6 +3151,7 @@
         <w:t xml:space="preserve">T3: Set a breakpoint in </w:t>
       </w:r>
       <w:proofErr w:type="spellStart"/>
+      <w:proofErr w:type="gramStart"/>
       <w:r>
         <w:rPr>
           <w:rFonts w:ascii="Consolas" w:hAnsi="Consolas"/>
@@ -3148,7 +3163,14 @@
         <w:rPr>
           <w:rFonts w:ascii="Consolas" w:hAnsi="Consolas"/>
         </w:rPr>
-        <w:t>()</w:t>
+        <w:t>(</w:t>
+      </w:r>
+      <w:proofErr w:type="gramEnd"/>
+      <w:r>
+        <w:rPr>
+          <w:rFonts w:ascii="Consolas" w:hAnsi="Consolas"/>
+        </w:rPr>
+        <w:t>)</w:t>
       </w:r>
       <w:r>
         <w:t xml:space="preserve"> to check the value of </w:t>
@@ -3169,11 +3191,16 @@
       <w:r>
         <w:t xml:space="preserve">R3: </w:t>
       </w:r>
+      <w:proofErr w:type="gramStart"/>
       <w:r>
         <w:t xml:space="preserve">Incorrect </w:t>
       </w:r>
       <w:r>
-        <w:t xml:space="preserve"> – </w:t>
+        <w:t xml:space="preserve"> –</w:t>
+      </w:r>
+      <w:proofErr w:type="gramEnd"/>
+      <w:r>
+        <w:t xml:space="preserve"> </w:t>
       </w:r>
       <w:proofErr w:type="spellStart"/>
       <w:r>
@@ -3422,6 +3449,7 @@
         <w:t xml:space="preserve">H5: </w:t>
       </w:r>
       <w:proofErr w:type="spellStart"/>
+      <w:proofErr w:type="gramStart"/>
       <w:r>
         <w:rPr>
           <w:rFonts w:ascii="Consolas" w:hAnsi="Consolas"/>
@@ -3429,6 +3457,7 @@
         <w:t>patron.incurFine</w:t>
       </w:r>
       <w:proofErr w:type="spellEnd"/>
+      <w:proofErr w:type="gramEnd"/>
       <w:r>
         <w:rPr>
           <w:rFonts w:ascii="Consolas" w:hAnsi="Consolas"/>
@@ -3455,6 +3484,7 @@
         <w:t xml:space="preserve"> after </w:t>
       </w:r>
       <w:proofErr w:type="spellStart"/>
+      <w:proofErr w:type="gramStart"/>
       <w:r>
         <w:rPr>
           <w:rFonts w:ascii="Consolas" w:hAnsi="Consolas"/>
@@ -3466,7 +3496,14 @@
         <w:rPr>
           <w:rFonts w:ascii="Consolas" w:hAnsi="Consolas"/>
         </w:rPr>
-        <w:t>()</w:t>
+        <w:t>(</w:t>
+      </w:r>
+      <w:proofErr w:type="gramEnd"/>
+      <w:r>
+        <w:rPr>
+          <w:rFonts w:ascii="Consolas" w:hAnsi="Consolas"/>
+        </w:rPr>
+        <w:t>)</w:t>
       </w:r>
       <w:r>
         <w:t xml:space="preserve"> is called.</w:t>
@@ -3584,6 +3621,7 @@
         <w:t xml:space="preserve">H6: </w:t>
       </w:r>
       <w:proofErr w:type="spellStart"/>
+      <w:proofErr w:type="gramStart"/>
       <w:r>
         <w:rPr>
           <w:rFonts w:ascii="Consolas" w:hAnsi="Consolas"/>
@@ -3591,6 +3629,7 @@
         <w:t>library.dischargeLoan</w:t>
       </w:r>
       <w:proofErr w:type="spellEnd"/>
+      <w:proofErr w:type="gramEnd"/>
       <w:r>
         <w:rPr>
           <w:rFonts w:ascii="Consolas" w:hAnsi="Consolas"/>
@@ -3640,6 +3679,7 @@
         <w:t xml:space="preserve"> after </w:t>
       </w:r>
       <w:proofErr w:type="spellStart"/>
+      <w:proofErr w:type="gramStart"/>
       <w:r>
         <w:rPr>
           <w:rFonts w:ascii="Consolas" w:hAnsi="Consolas"/>
@@ -3651,7 +3691,14 @@
         <w:rPr>
           <w:rFonts w:ascii="Consolas" w:hAnsi="Consolas"/>
         </w:rPr>
-        <w:t>()</w:t>
+        <w:t>(</w:t>
+      </w:r>
+      <w:proofErr w:type="gramEnd"/>
+      <w:r>
+        <w:rPr>
+          <w:rFonts w:ascii="Consolas" w:hAnsi="Consolas"/>
+        </w:rPr>
+        <w:t>)</w:t>
       </w:r>
     </w:p>
     <w:p>
@@ -3756,6 +3803,7 @@
         <w:t xml:space="preserve">Method call narrowed down to </w:t>
       </w:r>
       <w:proofErr w:type="spellStart"/>
+      <w:proofErr w:type="gramStart"/>
       <w:r>
         <w:rPr>
           <w:rFonts w:ascii="Consolas" w:hAnsi="Consolas"/>
@@ -3763,6 +3811,7 @@
         <w:t>library.dischargeLoans</w:t>
       </w:r>
       <w:proofErr w:type="spellEnd"/>
+      <w:proofErr w:type="gramEnd"/>
       <w:r>
         <w:rPr>
           <w:rFonts w:ascii="Consolas" w:hAnsi="Consolas"/>
@@ -3874,6 +3923,7 @@
         <w:t xml:space="preserve">H0: </w:t>
       </w:r>
       <w:proofErr w:type="spellStart"/>
+      <w:proofErr w:type="gramStart"/>
       <w:r>
         <w:rPr>
           <w:rStyle w:val="Strong"/>
@@ -3885,6 +3935,7 @@
         <w:t>patron.incurFine</w:t>
       </w:r>
       <w:proofErr w:type="spellEnd"/>
+      <w:proofErr w:type="gramEnd"/>
       <w:r>
         <w:rPr>
           <w:rStyle w:val="Strong"/>
@@ -4759,6 +4810,7 @@
         <w:t xml:space="preserve">H3: The problem lies in </w:t>
       </w:r>
       <w:proofErr w:type="spellStart"/>
+      <w:proofErr w:type="gramStart"/>
       <w:r>
         <w:rPr>
           <w:rStyle w:val="Strong"/>
@@ -4770,6 +4822,7 @@
         <w:t>patron.dischargeLoan</w:t>
       </w:r>
       <w:proofErr w:type="spellEnd"/>
+      <w:proofErr w:type="gramEnd"/>
       <w:r>
         <w:rPr>
           <w:rStyle w:val="Strong"/>
@@ -4832,6 +4885,7 @@
         <w:t xml:space="preserve">T3: Set a breakpoint to compare value of variable after </w:t>
       </w:r>
       <w:proofErr w:type="spellStart"/>
+      <w:proofErr w:type="gramStart"/>
       <w:r>
         <w:rPr>
           <w:rStyle w:val="Strong"/>
@@ -4843,6 +4897,7 @@
         <w:t>patron.dischargeLoan</w:t>
       </w:r>
       <w:proofErr w:type="spellEnd"/>
+      <w:proofErr w:type="gramEnd"/>
       <w:r>
         <w:rPr>
           <w:rStyle w:val="Strong"/>
@@ -5061,6 +5116,7 @@
         <w:t xml:space="preserve">H4: The problem lies in </w:t>
       </w:r>
       <w:proofErr w:type="spellStart"/>
+      <w:proofErr w:type="gramStart"/>
       <w:r>
         <w:rPr>
           <w:rStyle w:val="Strong"/>
@@ -5072,6 +5128,7 @@
         <w:t>loan.getID</w:t>
       </w:r>
       <w:proofErr w:type="spellEnd"/>
+      <w:proofErr w:type="gramEnd"/>
       <w:r>
         <w:rPr>
           <w:rStyle w:val="Strong"/>
@@ -5438,6 +5495,7 @@
         <w:t xml:space="preserve"> += </w:t>
       </w:r>
       <w:proofErr w:type="spellStart"/>
+      <w:proofErr w:type="gramStart"/>
       <w:r>
         <w:rPr>
           <w:rStyle w:val="Strong"/>
@@ -5449,6 +5507,7 @@
         <w:t>loan.getFines</w:t>
       </w:r>
       <w:proofErr w:type="spellEnd"/>
+      <w:proofErr w:type="gramEnd"/>
       <w:r>
         <w:rPr>
           <w:rStyle w:val="Strong"/>
@@ -5832,6 +5891,7 @@
         <w:t xml:space="preserve"> += </w:t>
       </w:r>
       <w:proofErr w:type="spellStart"/>
+      <w:proofErr w:type="gramStart"/>
       <w:r>
         <w:rPr>
           <w:rStyle w:val="Strong"/>
@@ -5843,6 +5903,7 @@
         <w:t>loan.getFines</w:t>
       </w:r>
       <w:proofErr w:type="spellEnd"/>
+      <w:proofErr w:type="gramEnd"/>
       <w:r>
         <w:rPr>
           <w:rStyle w:val="Strong"/>
@@ -6239,7 +6300,15 @@
         <w:pStyle w:val="ListBullet"/>
       </w:pPr>
       <w:r>
-        <w:t>Borrowing more than the allowed amount of items.</w:t>
+        <w:t xml:space="preserve">Borrowing more than the allowed </w:t>
+      </w:r>
+      <w:proofErr w:type="gramStart"/>
+      <w:r>
+        <w:t>amount</w:t>
+      </w:r>
+      <w:proofErr w:type="gramEnd"/>
+      <w:r>
+        <w:t xml:space="preserve"> of items.</w:t>
       </w:r>
     </w:p>
     <w:p>
@@ -6406,7 +6475,15 @@
         <w:spacing w:before="120"/>
       </w:pPr>
       <w:r>
-        <w:t>Borrowing an appropriate and legal amount of items.</w:t>
+        <w:t xml:space="preserve">Borrowing an appropriate and legal </w:t>
+      </w:r>
+      <w:proofErr w:type="gramStart"/>
+      <w:r>
+        <w:t>amount</w:t>
+      </w:r>
+      <w:proofErr w:type="gramEnd"/>
+      <w:r>
+        <w:t xml:space="preserve"> of items.</w:t>
       </w:r>
     </w:p>
     <w:p>
@@ -8185,6 +8262,7 @@
         <w:t xml:space="preserve">Error lies in </w:t>
       </w:r>
       <w:proofErr w:type="spellStart"/>
+      <w:proofErr w:type="gramStart"/>
       <w:r>
         <w:rPr>
           <w:rStyle w:val="Strong"/>
@@ -8204,7 +8282,18 @@
           <w:bCs w:val="0"/>
           <w:color w:val="000000"/>
         </w:rPr>
-        <w:t xml:space="preserve">() </w:t>
+        <w:t>(</w:t>
+      </w:r>
+      <w:proofErr w:type="gramEnd"/>
+      <w:r>
+        <w:rPr>
+          <w:rStyle w:val="Strong"/>
+          <w:rFonts w:ascii="Consolas" w:hAnsi="Consolas"/>
+          <w:b w:val="0"/>
+          <w:bCs w:val="0"/>
+          <w:color w:val="000000"/>
+        </w:rPr>
+        <w:t xml:space="preserve">) </w:t>
       </w:r>
     </w:p>
     <w:p>
@@ -8269,6 +8358,7 @@
         <w:t xml:space="preserve"> No, </w:t>
       </w:r>
       <w:proofErr w:type="spellStart"/>
+      <w:proofErr w:type="gramStart"/>
       <w:r>
         <w:rPr>
           <w:rStyle w:val="Strong"/>
@@ -8288,7 +8378,18 @@
           <w:bCs w:val="0"/>
           <w:color w:val="000000"/>
         </w:rPr>
-        <w:t>()</w:t>
+        <w:t>(</w:t>
+      </w:r>
+      <w:proofErr w:type="gramEnd"/>
+      <w:r>
+        <w:rPr>
+          <w:rStyle w:val="Strong"/>
+          <w:rFonts w:ascii="Consolas" w:hAnsi="Consolas"/>
+          <w:b w:val="0"/>
+          <w:bCs w:val="0"/>
+          <w:color w:val="000000"/>
+        </w:rPr>
+        <w:t>)</w:t>
       </w:r>
       <w:r>
         <w:rPr>
@@ -8351,6 +8452,7 @@
         <w:t xml:space="preserve">Error lies in </w:t>
       </w:r>
       <w:proofErr w:type="spellStart"/>
+      <w:proofErr w:type="gramStart"/>
       <w:r>
         <w:rPr>
           <w:rStyle w:val="Strong"/>
@@ -8370,7 +8472,18 @@
           <w:bCs w:val="0"/>
           <w:color w:val="000000"/>
         </w:rPr>
-        <w:t>()</w:t>
+        <w:t>(</w:t>
+      </w:r>
+      <w:proofErr w:type="gramEnd"/>
+      <w:r>
+        <w:rPr>
+          <w:rStyle w:val="Strong"/>
+          <w:rFonts w:ascii="Consolas" w:hAnsi="Consolas"/>
+          <w:b w:val="0"/>
+          <w:bCs w:val="0"/>
+          <w:color w:val="000000"/>
+        </w:rPr>
+        <w:t>)</w:t>
       </w:r>
     </w:p>
     <w:p>
@@ -8445,6 +8558,7 @@
         <w:t xml:space="preserve"> No, </w:t>
       </w:r>
       <w:proofErr w:type="spellStart"/>
+      <w:proofErr w:type="gramStart"/>
       <w:r>
         <w:rPr>
           <w:rStyle w:val="Strong"/>
@@ -8464,7 +8578,18 @@
           <w:bCs w:val="0"/>
           <w:color w:val="000000"/>
         </w:rPr>
-        <w:t>()</w:t>
+        <w:t>(</w:t>
+      </w:r>
+      <w:proofErr w:type="gramEnd"/>
+      <w:r>
+        <w:rPr>
+          <w:rStyle w:val="Strong"/>
+          <w:rFonts w:ascii="Consolas" w:hAnsi="Consolas"/>
+          <w:b w:val="0"/>
+          <w:bCs w:val="0"/>
+          <w:color w:val="000000"/>
+        </w:rPr>
+        <w:t>)</w:t>
       </w:r>
       <w:r>
         <w:rPr>
@@ -8519,6 +8644,7 @@
         <w:t xml:space="preserve"> Error lies in </w:t>
       </w:r>
       <w:proofErr w:type="spellStart"/>
+      <w:proofErr w:type="gramStart"/>
       <w:r>
         <w:rPr>
           <w:rStyle w:val="Strong"/>
@@ -8538,7 +8664,18 @@
           <w:bCs w:val="0"/>
           <w:color w:val="000000"/>
         </w:rPr>
-        <w:t>()</w:t>
+        <w:t>(</w:t>
+      </w:r>
+      <w:proofErr w:type="gramEnd"/>
+      <w:r>
+        <w:rPr>
+          <w:rStyle w:val="Strong"/>
+          <w:rFonts w:ascii="Source Sans Pro" w:hAnsi="Source Sans Pro"/>
+          <w:b w:val="0"/>
+          <w:bCs w:val="0"/>
+          <w:color w:val="000000"/>
+        </w:rPr>
+        <w:t>)</w:t>
       </w:r>
       <w:r>
         <w:rPr>
@@ -8846,6 +8983,69 @@
         <w:rPr>
           <w:rStyle w:val="Strong"/>
           <w:rFonts w:ascii="Source Sans Pro" w:hAnsi="Source Sans Pro"/>
+          <w:color w:val="000000"/>
+        </w:rPr>
+      </w:pPr>
+    </w:p>
+    <w:p>
+      <w:pPr>
+        <w:rPr>
+          <w:rStyle w:val="Strong"/>
+          <w:rFonts w:ascii="Source Sans Pro" w:hAnsi="Source Sans Pro"/>
+          <w:color w:val="000000"/>
+        </w:rPr>
+      </w:pPr>
+    </w:p>
+    <w:p>
+      <w:pPr>
+        <w:rPr>
+          <w:rStyle w:val="Strong"/>
+          <w:rFonts w:ascii="Source Sans Pro" w:hAnsi="Source Sans Pro"/>
+          <w:color w:val="000000"/>
+        </w:rPr>
+      </w:pPr>
+    </w:p>
+    <w:p>
+      <w:pPr>
+        <w:rPr>
+          <w:rStyle w:val="Strong"/>
+          <w:rFonts w:ascii="Source Sans Pro" w:hAnsi="Source Sans Pro"/>
+          <w:color w:val="000000"/>
+        </w:rPr>
+      </w:pPr>
+    </w:p>
+    <w:p>
+      <w:pPr>
+        <w:rPr>
+          <w:rStyle w:val="Strong"/>
+          <w:rFonts w:ascii="Source Sans Pro" w:hAnsi="Source Sans Pro"/>
+          <w:color w:val="000000"/>
+        </w:rPr>
+      </w:pPr>
+    </w:p>
+    <w:p>
+      <w:pPr>
+        <w:rPr>
+          <w:rStyle w:val="Strong"/>
+          <w:rFonts w:ascii="Source Sans Pro" w:hAnsi="Source Sans Pro"/>
+          <w:color w:val="000000"/>
+        </w:rPr>
+      </w:pPr>
+    </w:p>
+    <w:p>
+      <w:pPr>
+        <w:rPr>
+          <w:rStyle w:val="Strong"/>
+          <w:rFonts w:ascii="Source Sans Pro" w:hAnsi="Source Sans Pro"/>
+          <w:color w:val="000000"/>
+        </w:rPr>
+      </w:pPr>
+    </w:p>
+    <w:p>
+      <w:pPr>
+        <w:rPr>
+          <w:rStyle w:val="Strong"/>
+          <w:rFonts w:ascii="Source Sans Pro" w:hAnsi="Source Sans Pro"/>
           <w:color w:val="FF0000"/>
         </w:rPr>
       </w:pPr>
@@ -8855,6 +9055,7 @@
           <w:rFonts w:ascii="Source Sans Pro" w:hAnsi="Source Sans Pro"/>
           <w:color w:val="FF0000"/>
         </w:rPr>
+        <w:lastRenderedPageBreak/>
         <w:t>Tracing</w:t>
       </w:r>
     </w:p>
@@ -8868,69 +9069,337 @@
           <w:color w:val="000000"/>
         </w:rPr>
       </w:pPr>
-    </w:p>
-    <w:p>
-      <w:pPr>
-        <w:rPr>
-          <w:rStyle w:val="Strong"/>
-          <w:rFonts w:ascii="Source Sans Pro" w:hAnsi="Source Sans Pro"/>
-          <w:b w:val="0"/>
-          <w:bCs w:val="0"/>
-          <w:color w:val="000000"/>
-        </w:rPr>
-      </w:pPr>
-    </w:p>
-    <w:p>
-      <w:pPr>
-        <w:rPr>
-          <w:rStyle w:val="Strong"/>
-          <w:rFonts w:ascii="Source Sans Pro" w:hAnsi="Source Sans Pro"/>
-          <w:b w:val="0"/>
-          <w:bCs w:val="0"/>
-          <w:color w:val="000000"/>
-        </w:rPr>
-      </w:pPr>
-      <w:r>
-        <w:rPr>
-          <w:rStyle w:val="Strong"/>
-          <w:rFonts w:ascii="Source Sans Pro" w:hAnsi="Source Sans Pro"/>
-          <w:b w:val="0"/>
-          <w:bCs w:val="0"/>
-          <w:color w:val="000000"/>
-        </w:rPr>
-        <w:t>Test screenshots</w:t>
-      </w:r>
-      <w:r>
-        <w:rPr>
-          <w:rStyle w:val="Strong"/>
-          <w:rFonts w:ascii="Source Sans Pro" w:hAnsi="Source Sans Pro"/>
-          <w:b w:val="0"/>
-          <w:bCs w:val="0"/>
-          <w:color w:val="000000"/>
-        </w:rPr>
-        <w:t xml:space="preserve"> of the buggy code</w:t>
-      </w:r>
-    </w:p>
-    <w:p>
-      <w:pPr>
-        <w:rPr>
-          <w:rStyle w:val="Strong"/>
-          <w:rFonts w:ascii="Source Sans Pro" w:hAnsi="Source Sans Pro"/>
-          <w:b w:val="0"/>
-          <w:bCs w:val="0"/>
-          <w:color w:val="000000"/>
-        </w:rPr>
-      </w:pPr>
-      <w:r>
-        <w:rPr>
-          <w:rStyle w:val="Strong"/>
-          <w:rFonts w:ascii="Source Sans Pro" w:hAnsi="Source Sans Pro"/>
-          <w:b w:val="0"/>
-          <w:bCs w:val="0"/>
-          <w:color w:val="000000"/>
-        </w:rPr>
-        <w:t>Description of the screenshots</w:t>
-      </w:r>
+      <w:r>
+        <w:rPr>
+          <w:rStyle w:val="Strong"/>
+          <w:rFonts w:ascii="Source Sans Pro" w:hAnsi="Source Sans Pro"/>
+          <w:b w:val="0"/>
+          <w:bCs w:val="0"/>
+          <w:color w:val="000000"/>
+        </w:rPr>
+        <w:t xml:space="preserve">H0: </w:t>
+      </w:r>
+      <w:proofErr w:type="spellStart"/>
+      <w:r>
+        <w:rPr>
+          <w:rStyle w:val="Strong"/>
+          <w:rFonts w:ascii="Consolas" w:hAnsi="Consolas"/>
+          <w:b w:val="0"/>
+          <w:bCs w:val="0"/>
+          <w:color w:val="000000"/>
+        </w:rPr>
+        <w:t>pendingList.size</w:t>
+      </w:r>
+      <w:proofErr w:type="spellEnd"/>
+      <w:r>
+        <w:rPr>
+          <w:rStyle w:val="Strong"/>
+          <w:rFonts w:ascii="Consolas" w:hAnsi="Consolas"/>
+          <w:b w:val="0"/>
+          <w:bCs w:val="0"/>
+          <w:color w:val="000000"/>
+        </w:rPr>
+        <w:t>()</w:t>
+      </w:r>
+      <w:r>
+        <w:rPr>
+          <w:rStyle w:val="Strong"/>
+          <w:rFonts w:ascii="Source Sans Pro" w:hAnsi="Source Sans Pro"/>
+          <w:b w:val="0"/>
+          <w:bCs w:val="0"/>
+          <w:color w:val="000000"/>
+        </w:rPr>
+        <w:t xml:space="preserve"> </w:t>
+      </w:r>
+      <w:r>
+        <w:rPr>
+          <w:rStyle w:val="Strong"/>
+          <w:rFonts w:ascii="Source Sans Pro" w:hAnsi="Source Sans Pro"/>
+          <w:b w:val="0"/>
+          <w:bCs w:val="0"/>
+          <w:color w:val="000000"/>
+        </w:rPr>
+        <w:t xml:space="preserve">or </w:t>
+      </w:r>
+      <w:proofErr w:type="spellStart"/>
+      <w:proofErr w:type="gramStart"/>
+      <w:r>
+        <w:rPr>
+          <w:rStyle w:val="Strong"/>
+          <w:rFonts w:ascii="Consolas" w:hAnsi="Consolas"/>
+          <w:b w:val="0"/>
+          <w:bCs w:val="0"/>
+          <w:color w:val="000000"/>
+        </w:rPr>
+        <w:t>getNumberOfLoansRemainingForPatron</w:t>
+      </w:r>
+      <w:proofErr w:type="spellEnd"/>
+      <w:r>
+        <w:rPr>
+          <w:rStyle w:val="Strong"/>
+          <w:rFonts w:ascii="Consolas" w:hAnsi="Consolas"/>
+          <w:b w:val="0"/>
+          <w:bCs w:val="0"/>
+          <w:color w:val="000000"/>
+        </w:rPr>
+        <w:t>(</w:t>
+      </w:r>
+      <w:proofErr w:type="gramEnd"/>
+      <w:r>
+        <w:rPr>
+          <w:rStyle w:val="Strong"/>
+          <w:rFonts w:ascii="Consolas" w:hAnsi="Consolas"/>
+          <w:b w:val="0"/>
+          <w:bCs w:val="0"/>
+          <w:color w:val="000000"/>
+        </w:rPr>
+        <w:t>)</w:t>
+      </w:r>
+      <w:r>
+        <w:rPr>
+          <w:rStyle w:val="Strong"/>
+          <w:rFonts w:ascii="Source Sans Pro" w:hAnsi="Source Sans Pro"/>
+          <w:b w:val="0"/>
+          <w:bCs w:val="0"/>
+          <w:color w:val="000000"/>
+        </w:rPr>
+        <w:t xml:space="preserve"> are</w:t>
+      </w:r>
+      <w:r>
+        <w:rPr>
+          <w:rStyle w:val="Strong"/>
+          <w:rFonts w:ascii="Source Sans Pro" w:hAnsi="Source Sans Pro"/>
+          <w:b w:val="0"/>
+          <w:bCs w:val="0"/>
+          <w:color w:val="000000"/>
+        </w:rPr>
+        <w:t xml:space="preserve"> wrong.</w:t>
+      </w:r>
+    </w:p>
+    <w:p>
+      <w:pPr>
+        <w:rPr>
+          <w:rStyle w:val="Strong"/>
+          <w:rFonts w:ascii="Source Sans Pro" w:hAnsi="Source Sans Pro"/>
+          <w:b w:val="0"/>
+          <w:bCs w:val="0"/>
+          <w:color w:val="000000"/>
+        </w:rPr>
+      </w:pPr>
+      <w:r>
+        <w:rPr>
+          <w:rStyle w:val="Strong"/>
+          <w:rFonts w:ascii="Source Sans Pro" w:hAnsi="Source Sans Pro"/>
+          <w:b w:val="0"/>
+          <w:bCs w:val="0"/>
+          <w:color w:val="000000"/>
+        </w:rPr>
+        <w:t>T0:</w:t>
+      </w:r>
+      <w:r>
+        <w:rPr>
+          <w:rStyle w:val="Strong"/>
+          <w:rFonts w:ascii="Source Sans Pro" w:hAnsi="Source Sans Pro"/>
+          <w:b w:val="0"/>
+          <w:bCs w:val="0"/>
+          <w:color w:val="000000"/>
+        </w:rPr>
+        <w:t xml:space="preserve"> Breakpoint to test.</w:t>
+      </w:r>
+    </w:p>
+    <w:p>
+      <w:pPr>
+        <w:rPr>
+          <w:rStyle w:val="Strong"/>
+          <w:rFonts w:ascii="Source Sans Pro" w:hAnsi="Source Sans Pro"/>
+          <w:b w:val="0"/>
+          <w:bCs w:val="0"/>
+          <w:color w:val="000000"/>
+        </w:rPr>
+      </w:pPr>
+      <w:r>
+        <w:rPr>
+          <w:rStyle w:val="Strong"/>
+          <w:rFonts w:ascii="Source Sans Pro" w:hAnsi="Source Sans Pro"/>
+          <w:b w:val="0"/>
+          <w:bCs w:val="0"/>
+          <w:color w:val="000000"/>
+        </w:rPr>
+        <w:t>R0:</w:t>
+      </w:r>
+      <w:r>
+        <w:rPr>
+          <w:rStyle w:val="Strong"/>
+          <w:rFonts w:ascii="Source Sans Pro" w:hAnsi="Source Sans Pro"/>
+          <w:b w:val="0"/>
+          <w:bCs w:val="0"/>
+          <w:color w:val="000000"/>
+        </w:rPr>
+        <w:t xml:space="preserve"> No, </w:t>
+      </w:r>
+      <w:r>
+        <w:rPr>
+          <w:rStyle w:val="Strong"/>
+          <w:rFonts w:ascii="Source Sans Pro" w:hAnsi="Source Sans Pro"/>
+          <w:b w:val="0"/>
+          <w:bCs w:val="0"/>
+          <w:color w:val="000000"/>
+        </w:rPr>
+        <w:t xml:space="preserve">they are </w:t>
+      </w:r>
+      <w:r>
+        <w:rPr>
+          <w:rStyle w:val="Strong"/>
+          <w:rFonts w:ascii="Source Sans Pro" w:hAnsi="Source Sans Pro"/>
+          <w:b w:val="0"/>
+          <w:bCs w:val="0"/>
+          <w:color w:val="000000"/>
+        </w:rPr>
+        <w:t>accurate.</w:t>
+      </w:r>
+    </w:p>
+    <w:p>
+      <w:pPr>
+        <w:rPr>
+          <w:rStyle w:val="Strong"/>
+          <w:rFonts w:ascii="Source Sans Pro" w:hAnsi="Source Sans Pro"/>
+          <w:b w:val="0"/>
+          <w:bCs w:val="0"/>
+          <w:color w:val="000000"/>
+        </w:rPr>
+      </w:pPr>
+    </w:p>
+    <w:p>
+      <w:pPr>
+        <w:rPr>
+          <w:rStyle w:val="Strong"/>
+          <w:rFonts w:ascii="Source Sans Pro" w:hAnsi="Source Sans Pro"/>
+          <w:b w:val="0"/>
+          <w:bCs w:val="0"/>
+          <w:color w:val="000000"/>
+        </w:rPr>
+      </w:pPr>
+      <w:r>
+        <w:rPr>
+          <w:rStyle w:val="Strong"/>
+          <w:rFonts w:ascii="Source Sans Pro" w:hAnsi="Source Sans Pro"/>
+          <w:b w:val="0"/>
+          <w:bCs w:val="0"/>
+          <w:color w:val="000000"/>
+        </w:rPr>
+        <w:drawing>
+          <wp:inline distT="0" distB="0" distL="0" distR="0" wp14:anchorId="6CDC3920" wp14:editId="578875D0">
+            <wp:extent cx="2476846" cy="895475"/>
+            <wp:effectExtent l="0" t="0" r="0" b="0"/>
+            <wp:docPr id="50" name="Picture 50"/>
+            <wp:cNvGraphicFramePr>
+              <a:graphicFrameLocks xmlns:a="http://schemas.openxmlformats.org/drawingml/2006/main" noChangeAspect="1"/>
+            </wp:cNvGraphicFramePr>
+            <a:graphic xmlns:a="http://schemas.openxmlformats.org/drawingml/2006/main">
+              <a:graphicData uri="http://schemas.openxmlformats.org/drawingml/2006/picture">
+                <pic:pic xmlns:pic="http://schemas.openxmlformats.org/drawingml/2006/picture">
+                  <pic:nvPicPr>
+                    <pic:cNvPr id="1" name=""/>
+                    <pic:cNvPicPr/>
+                  </pic:nvPicPr>
+                  <pic:blipFill>
+                    <a:blip r:embed="rId58"/>
+                    <a:stretch>
+                      <a:fillRect/>
+                    </a:stretch>
+                  </pic:blipFill>
+                  <pic:spPr>
+                    <a:xfrm>
+                      <a:off x="0" y="0"/>
+                      <a:ext cx="2476846" cy="895475"/>
+                    </a:xfrm>
+                    <a:prstGeom prst="rect">
+                      <a:avLst/>
+                    </a:prstGeom>
+                  </pic:spPr>
+                </pic:pic>
+              </a:graphicData>
+            </a:graphic>
+          </wp:inline>
+        </w:drawing>
+      </w:r>
+    </w:p>
+    <w:p>
+      <w:pPr>
+        <w:rPr>
+          <w:rStyle w:val="Strong"/>
+          <w:rFonts w:ascii="Source Sans Pro" w:hAnsi="Source Sans Pro"/>
+          <w:b w:val="0"/>
+          <w:bCs w:val="0"/>
+          <w:color w:val="000000"/>
+        </w:rPr>
+      </w:pPr>
+      <w:r>
+        <w:rPr>
+          <w:rStyle w:val="Strong"/>
+          <w:rFonts w:ascii="Source Sans Pro" w:hAnsi="Source Sans Pro"/>
+          <w:b w:val="0"/>
+          <w:bCs w:val="0"/>
+          <w:color w:val="000000"/>
+        </w:rPr>
+        <w:drawing>
+          <wp:inline distT="0" distB="0" distL="0" distR="0" wp14:anchorId="270158E4" wp14:editId="27B9EFC5">
+            <wp:extent cx="5727700" cy="649605"/>
+            <wp:effectExtent l="0" t="0" r="6350" b="0"/>
+            <wp:docPr id="51" name="Picture 51"/>
+            <wp:cNvGraphicFramePr>
+              <a:graphicFrameLocks xmlns:a="http://schemas.openxmlformats.org/drawingml/2006/main" noChangeAspect="1"/>
+            </wp:cNvGraphicFramePr>
+            <a:graphic xmlns:a="http://schemas.openxmlformats.org/drawingml/2006/main">
+              <a:graphicData uri="http://schemas.openxmlformats.org/drawingml/2006/picture">
+                <pic:pic xmlns:pic="http://schemas.openxmlformats.org/drawingml/2006/picture">
+                  <pic:nvPicPr>
+                    <pic:cNvPr id="1" name=""/>
+                    <pic:cNvPicPr/>
+                  </pic:nvPicPr>
+                  <pic:blipFill>
+                    <a:blip r:embed="rId59"/>
+                    <a:stretch>
+                      <a:fillRect/>
+                    </a:stretch>
+                  </pic:blipFill>
+                  <pic:spPr>
+                    <a:xfrm>
+                      <a:off x="0" y="0"/>
+                      <a:ext cx="5727700" cy="649605"/>
+                    </a:xfrm>
+                    <a:prstGeom prst="rect">
+                      <a:avLst/>
+                    </a:prstGeom>
+                  </pic:spPr>
+                </pic:pic>
+              </a:graphicData>
+            </a:graphic>
+          </wp:inline>
+        </w:drawing>
+      </w:r>
+    </w:p>
+    <w:p>
+      <w:pPr>
+        <w:rPr>
+          <w:rStyle w:val="Strong"/>
+          <w:rFonts w:ascii="Source Sans Pro" w:hAnsi="Source Sans Pro"/>
+          <w:b w:val="0"/>
+          <w:bCs w:val="0"/>
+          <w:color w:val="000000"/>
+        </w:rPr>
+      </w:pPr>
+    </w:p>
+    <w:p>
+      <w:pPr>
+        <w:rPr>
+          <w:rStyle w:val="Strong"/>
+          <w:rFonts w:ascii="Source Sans Pro" w:hAnsi="Source Sans Pro"/>
+          <w:b w:val="0"/>
+          <w:bCs w:val="0"/>
+          <w:color w:val="000000"/>
+        </w:rPr>
+      </w:pPr>
     </w:p>
     <w:p>
       <w:pPr>

</xml_diff>

<commit_message>
Wrote second tracing hypothesis for second  bug
</commit_message>
<xml_diff>
--- a/A4 Bug Solution.docx
+++ b/A4 Bug Solution.docx
@@ -2243,7 +2243,6 @@
         <w:t xml:space="preserve"> Set breakpoint at </w:t>
       </w:r>
       <w:proofErr w:type="spellStart"/>
-      <w:proofErr w:type="gramStart"/>
       <w:r>
         <w:rPr>
           <w:rStyle w:val="Strong"/>
@@ -2263,18 +2262,7 @@
           <w:bCs w:val="0"/>
           <w:color w:val="000000"/>
         </w:rPr>
-        <w:t>(</w:t>
-      </w:r>
-      <w:proofErr w:type="gramEnd"/>
-      <w:r>
-        <w:rPr>
-          <w:rStyle w:val="Strong"/>
-          <w:rFonts w:ascii="Consolas" w:hAnsi="Consolas"/>
-          <w:b w:val="0"/>
-          <w:bCs w:val="0"/>
-          <w:color w:val="000000"/>
-        </w:rPr>
-        <w:t>)</w:t>
+        <w:t>()</w:t>
       </w:r>
       <w:r>
         <w:rPr>
@@ -2980,7 +2968,6 @@
         <w:t xml:space="preserve">H2: The </w:t>
       </w:r>
       <w:proofErr w:type="spellStart"/>
-      <w:proofErr w:type="gramStart"/>
       <w:r>
         <w:rPr>
           <w:rFonts w:ascii="Consolas" w:hAnsi="Consolas"/>
@@ -2988,7 +2975,6 @@
         <w:t>library.calculateOverDueFine</w:t>
       </w:r>
       <w:proofErr w:type="spellEnd"/>
-      <w:proofErr w:type="gramEnd"/>
       <w:r>
         <w:rPr>
           <w:rFonts w:ascii="Consolas" w:hAnsi="Consolas"/>
@@ -3151,7 +3137,6 @@
         <w:t xml:space="preserve">T3: Set a breakpoint in </w:t>
       </w:r>
       <w:proofErr w:type="spellStart"/>
-      <w:proofErr w:type="gramStart"/>
       <w:r>
         <w:rPr>
           <w:rFonts w:ascii="Consolas" w:hAnsi="Consolas"/>
@@ -3163,23 +3148,16 @@
         <w:rPr>
           <w:rFonts w:ascii="Consolas" w:hAnsi="Consolas"/>
         </w:rPr>
-        <w:t>(</w:t>
-      </w:r>
-      <w:proofErr w:type="gramEnd"/>
+        <w:t>()</w:t>
+      </w:r>
+      <w:r>
+        <w:t xml:space="preserve"> to check the value of </w:t>
+      </w:r>
+      <w:proofErr w:type="spellStart"/>
       <w:r>
         <w:rPr>
           <w:rFonts w:ascii="Consolas" w:hAnsi="Consolas"/>
         </w:rPr>
-        <w:t>)</w:t>
-      </w:r>
-      <w:r>
-        <w:t xml:space="preserve"> to check the value of </w:t>
-      </w:r>
-      <w:proofErr w:type="spellStart"/>
-      <w:r>
-        <w:rPr>
-          <w:rFonts w:ascii="Consolas" w:hAnsi="Consolas"/>
-        </w:rPr>
         <w:t>isDamaged</w:t>
       </w:r>
       <w:proofErr w:type="spellEnd"/>
@@ -3191,16 +3169,11 @@
       <w:r>
         <w:t xml:space="preserve">R3: </w:t>
       </w:r>
-      <w:proofErr w:type="gramStart"/>
       <w:r>
         <w:t xml:space="preserve">Incorrect </w:t>
       </w:r>
       <w:r>
-        <w:t xml:space="preserve"> –</w:t>
-      </w:r>
-      <w:proofErr w:type="gramEnd"/>
-      <w:r>
-        <w:t xml:space="preserve"> </w:t>
+        <w:t xml:space="preserve"> – </w:t>
       </w:r>
       <w:proofErr w:type="spellStart"/>
       <w:r>
@@ -3449,7 +3422,6 @@
         <w:t xml:space="preserve">H5: </w:t>
       </w:r>
       <w:proofErr w:type="spellStart"/>
-      <w:proofErr w:type="gramStart"/>
       <w:r>
         <w:rPr>
           <w:rFonts w:ascii="Consolas" w:hAnsi="Consolas"/>
@@ -3457,7 +3429,6 @@
         <w:t>patron.incurFine</w:t>
       </w:r>
       <w:proofErr w:type="spellEnd"/>
-      <w:proofErr w:type="gramEnd"/>
       <w:r>
         <w:rPr>
           <w:rFonts w:ascii="Consolas" w:hAnsi="Consolas"/>
@@ -3484,7 +3455,6 @@
         <w:t xml:space="preserve"> after </w:t>
       </w:r>
       <w:proofErr w:type="spellStart"/>
-      <w:proofErr w:type="gramStart"/>
       <w:r>
         <w:rPr>
           <w:rFonts w:ascii="Consolas" w:hAnsi="Consolas"/>
@@ -3496,14 +3466,7 @@
         <w:rPr>
           <w:rFonts w:ascii="Consolas" w:hAnsi="Consolas"/>
         </w:rPr>
-        <w:t>(</w:t>
-      </w:r>
-      <w:proofErr w:type="gramEnd"/>
-      <w:r>
-        <w:rPr>
-          <w:rFonts w:ascii="Consolas" w:hAnsi="Consolas"/>
-        </w:rPr>
-        <w:t>)</w:t>
+        <w:t>()</w:t>
       </w:r>
       <w:r>
         <w:t xml:space="preserve"> is called.</w:t>
@@ -3621,7 +3584,6 @@
         <w:t xml:space="preserve">H6: </w:t>
       </w:r>
       <w:proofErr w:type="spellStart"/>
-      <w:proofErr w:type="gramStart"/>
       <w:r>
         <w:rPr>
           <w:rFonts w:ascii="Consolas" w:hAnsi="Consolas"/>
@@ -3629,7 +3591,6 @@
         <w:t>library.dischargeLoan</w:t>
       </w:r>
       <w:proofErr w:type="spellEnd"/>
-      <w:proofErr w:type="gramEnd"/>
       <w:r>
         <w:rPr>
           <w:rFonts w:ascii="Consolas" w:hAnsi="Consolas"/>
@@ -3679,7 +3640,6 @@
         <w:t xml:space="preserve"> after </w:t>
       </w:r>
       <w:proofErr w:type="spellStart"/>
-      <w:proofErr w:type="gramStart"/>
       <w:r>
         <w:rPr>
           <w:rFonts w:ascii="Consolas" w:hAnsi="Consolas"/>
@@ -3691,14 +3651,7 @@
         <w:rPr>
           <w:rFonts w:ascii="Consolas" w:hAnsi="Consolas"/>
         </w:rPr>
-        <w:t>(</w:t>
-      </w:r>
-      <w:proofErr w:type="gramEnd"/>
-      <w:r>
-        <w:rPr>
-          <w:rFonts w:ascii="Consolas" w:hAnsi="Consolas"/>
-        </w:rPr>
-        <w:t>)</w:t>
+        <w:t>()</w:t>
       </w:r>
     </w:p>
     <w:p>
@@ -3803,7 +3756,6 @@
         <w:t xml:space="preserve">Method call narrowed down to </w:t>
       </w:r>
       <w:proofErr w:type="spellStart"/>
-      <w:proofErr w:type="gramStart"/>
       <w:r>
         <w:rPr>
           <w:rFonts w:ascii="Consolas" w:hAnsi="Consolas"/>
@@ -3811,7 +3763,6 @@
         <w:t>library.dischargeLoans</w:t>
       </w:r>
       <w:proofErr w:type="spellEnd"/>
-      <w:proofErr w:type="gramEnd"/>
       <w:r>
         <w:rPr>
           <w:rFonts w:ascii="Consolas" w:hAnsi="Consolas"/>
@@ -3923,7 +3874,6 @@
         <w:t xml:space="preserve">H0: </w:t>
       </w:r>
       <w:proofErr w:type="spellStart"/>
-      <w:proofErr w:type="gramStart"/>
       <w:r>
         <w:rPr>
           <w:rStyle w:val="Strong"/>
@@ -3935,7 +3885,6 @@
         <w:t>patron.incurFine</w:t>
       </w:r>
       <w:proofErr w:type="spellEnd"/>
-      <w:proofErr w:type="gramEnd"/>
       <w:r>
         <w:rPr>
           <w:rStyle w:val="Strong"/>
@@ -4810,7 +4759,6 @@
         <w:t xml:space="preserve">H3: The problem lies in </w:t>
       </w:r>
       <w:proofErr w:type="spellStart"/>
-      <w:proofErr w:type="gramStart"/>
       <w:r>
         <w:rPr>
           <w:rStyle w:val="Strong"/>
@@ -4822,7 +4770,6 @@
         <w:t>patron.dischargeLoan</w:t>
       </w:r>
       <w:proofErr w:type="spellEnd"/>
-      <w:proofErr w:type="gramEnd"/>
       <w:r>
         <w:rPr>
           <w:rStyle w:val="Strong"/>
@@ -4885,7 +4832,6 @@
         <w:t xml:space="preserve">T3: Set a breakpoint to compare value of variable after </w:t>
       </w:r>
       <w:proofErr w:type="spellStart"/>
-      <w:proofErr w:type="gramStart"/>
       <w:r>
         <w:rPr>
           <w:rStyle w:val="Strong"/>
@@ -4897,7 +4843,6 @@
         <w:t>patron.dischargeLoan</w:t>
       </w:r>
       <w:proofErr w:type="spellEnd"/>
-      <w:proofErr w:type="gramEnd"/>
       <w:r>
         <w:rPr>
           <w:rStyle w:val="Strong"/>
@@ -5116,7 +5061,6 @@
         <w:t xml:space="preserve">H4: The problem lies in </w:t>
       </w:r>
       <w:proofErr w:type="spellStart"/>
-      <w:proofErr w:type="gramStart"/>
       <w:r>
         <w:rPr>
           <w:rStyle w:val="Strong"/>
@@ -5128,7 +5072,6 @@
         <w:t>loan.getID</w:t>
       </w:r>
       <w:proofErr w:type="spellEnd"/>
-      <w:proofErr w:type="gramEnd"/>
       <w:r>
         <w:rPr>
           <w:rStyle w:val="Strong"/>
@@ -5495,7 +5438,6 @@
         <w:t xml:space="preserve"> += </w:t>
       </w:r>
       <w:proofErr w:type="spellStart"/>
-      <w:proofErr w:type="gramStart"/>
       <w:r>
         <w:rPr>
           <w:rStyle w:val="Strong"/>
@@ -5507,7 +5449,6 @@
         <w:t>loan.getFines</w:t>
       </w:r>
       <w:proofErr w:type="spellEnd"/>
-      <w:proofErr w:type="gramEnd"/>
       <w:r>
         <w:rPr>
           <w:rStyle w:val="Strong"/>
@@ -5891,7 +5832,6 @@
         <w:t xml:space="preserve"> += </w:t>
       </w:r>
       <w:proofErr w:type="spellStart"/>
-      <w:proofErr w:type="gramStart"/>
       <w:r>
         <w:rPr>
           <w:rStyle w:val="Strong"/>
@@ -5903,7 +5843,6 @@
         <w:t>loan.getFines</w:t>
       </w:r>
       <w:proofErr w:type="spellEnd"/>
-      <w:proofErr w:type="gramEnd"/>
       <w:r>
         <w:rPr>
           <w:rStyle w:val="Strong"/>
@@ -6300,15 +6239,7 @@
         <w:pStyle w:val="ListBullet"/>
       </w:pPr>
       <w:r>
-        <w:t xml:space="preserve">Borrowing more than the allowed </w:t>
-      </w:r>
-      <w:proofErr w:type="gramStart"/>
-      <w:r>
-        <w:t>amount</w:t>
-      </w:r>
-      <w:proofErr w:type="gramEnd"/>
-      <w:r>
-        <w:t xml:space="preserve"> of items.</w:t>
+        <w:t>Borrowing more than the allowed amount of items.</w:t>
       </w:r>
     </w:p>
     <w:p>
@@ -6475,15 +6406,7 @@
         <w:spacing w:before="120"/>
       </w:pPr>
       <w:r>
-        <w:t xml:space="preserve">Borrowing an appropriate and legal </w:t>
-      </w:r>
-      <w:proofErr w:type="gramStart"/>
-      <w:r>
-        <w:t>amount</w:t>
-      </w:r>
-      <w:proofErr w:type="gramEnd"/>
-      <w:r>
-        <w:t xml:space="preserve"> of items.</w:t>
+        <w:t>Borrowing an appropriate and legal amount of items.</w:t>
       </w:r>
     </w:p>
     <w:p>
@@ -8262,7 +8185,6 @@
         <w:t xml:space="preserve">Error lies in </w:t>
       </w:r>
       <w:proofErr w:type="spellStart"/>
-      <w:proofErr w:type="gramStart"/>
       <w:r>
         <w:rPr>
           <w:rStyle w:val="Strong"/>
@@ -8282,9 +8204,71 @@
           <w:bCs w:val="0"/>
           <w:color w:val="000000"/>
         </w:rPr>
-        <w:t>(</w:t>
-      </w:r>
-      <w:proofErr w:type="gramEnd"/>
+        <w:t xml:space="preserve">() </w:t>
+      </w:r>
+    </w:p>
+    <w:p>
+      <w:pPr>
+        <w:rPr>
+          <w:rStyle w:val="Strong"/>
+          <w:rFonts w:ascii="Source Sans Pro" w:hAnsi="Source Sans Pro"/>
+          <w:b w:val="0"/>
+          <w:bCs w:val="0"/>
+          <w:color w:val="000000"/>
+        </w:rPr>
+      </w:pPr>
+      <w:r>
+        <w:rPr>
+          <w:rStyle w:val="Strong"/>
+          <w:rFonts w:ascii="Source Sans Pro" w:hAnsi="Source Sans Pro"/>
+          <w:b w:val="0"/>
+          <w:bCs w:val="0"/>
+          <w:color w:val="000000"/>
+        </w:rPr>
+        <w:t>T0:</w:t>
+      </w:r>
+      <w:r>
+        <w:rPr>
+          <w:rStyle w:val="Strong"/>
+          <w:rFonts w:ascii="Source Sans Pro" w:hAnsi="Source Sans Pro"/>
+          <w:b w:val="0"/>
+          <w:bCs w:val="0"/>
+          <w:color w:val="000000"/>
+        </w:rPr>
+        <w:t xml:space="preserve"> Set a breakpoint.</w:t>
+      </w:r>
+    </w:p>
+    <w:p>
+      <w:pPr>
+        <w:rPr>
+          <w:rStyle w:val="Strong"/>
+          <w:rFonts w:ascii="Source Sans Pro" w:hAnsi="Source Sans Pro"/>
+          <w:b w:val="0"/>
+          <w:bCs w:val="0"/>
+          <w:color w:val="000000"/>
+        </w:rPr>
+      </w:pPr>
+      <w:r>
+        <w:rPr>
+          <w:rStyle w:val="Strong"/>
+          <w:rFonts w:ascii="Source Sans Pro" w:hAnsi="Source Sans Pro"/>
+          <w:b w:val="0"/>
+          <w:bCs w:val="0"/>
+          <w:color w:val="000000"/>
+        </w:rPr>
+        <w:t>R0:</w:t>
+      </w:r>
+      <w:r>
+        <w:rPr>
+          <w:rStyle w:val="Strong"/>
+          <w:rFonts w:ascii="Source Sans Pro" w:hAnsi="Source Sans Pro"/>
+          <w:b w:val="0"/>
+          <w:bCs w:val="0"/>
+          <w:color w:val="000000"/>
+        </w:rPr>
+        <w:t xml:space="preserve"> No, </w:t>
+      </w:r>
+      <w:proofErr w:type="spellStart"/>
       <w:r>
         <w:rPr>
           <w:rStyle w:val="Strong"/>
@@ -8293,28 +8277,131 @@
           <w:bCs w:val="0"/>
           <w:color w:val="000000"/>
         </w:rPr>
-        <w:t xml:space="preserve">) </w:t>
-      </w:r>
-    </w:p>
-    <w:p>
-      <w:pPr>
-        <w:rPr>
-          <w:rStyle w:val="Strong"/>
-          <w:rFonts w:ascii="Source Sans Pro" w:hAnsi="Source Sans Pro"/>
-          <w:b w:val="0"/>
-          <w:bCs w:val="0"/>
-          <w:color w:val="000000"/>
-        </w:rPr>
-      </w:pPr>
-      <w:r>
-        <w:rPr>
-          <w:rStyle w:val="Strong"/>
-          <w:rFonts w:ascii="Source Sans Pro" w:hAnsi="Source Sans Pro"/>
-          <w:b w:val="0"/>
-          <w:bCs w:val="0"/>
-          <w:color w:val="000000"/>
-        </w:rPr>
-        <w:t>T0:</w:t>
+        <w:t>commitLoans</w:t>
+      </w:r>
+      <w:proofErr w:type="spellEnd"/>
+      <w:r>
+        <w:rPr>
+          <w:rStyle w:val="Strong"/>
+          <w:rFonts w:ascii="Consolas" w:hAnsi="Consolas"/>
+          <w:b w:val="0"/>
+          <w:bCs w:val="0"/>
+          <w:color w:val="000000"/>
+        </w:rPr>
+        <w:t>()</w:t>
+      </w:r>
+      <w:r>
+        <w:rPr>
+          <w:rStyle w:val="Strong"/>
+          <w:rFonts w:ascii="Source Sans Pro" w:hAnsi="Source Sans Pro"/>
+          <w:b w:val="0"/>
+          <w:bCs w:val="0"/>
+          <w:color w:val="000000"/>
+        </w:rPr>
+        <w:t xml:space="preserve"> is not called when third item placed. Breakpoint not triggered.</w:t>
+      </w:r>
+    </w:p>
+    <w:p>
+      <w:pPr>
+        <w:rPr>
+          <w:rStyle w:val="Strong"/>
+          <w:rFonts w:ascii="Source Sans Pro" w:hAnsi="Source Sans Pro"/>
+          <w:color w:val="000000"/>
+        </w:rPr>
+      </w:pPr>
+    </w:p>
+    <w:p>
+      <w:pPr>
+        <w:rPr>
+          <w:rStyle w:val="Strong"/>
+          <w:rFonts w:ascii="Source Sans Pro" w:hAnsi="Source Sans Pro"/>
+          <w:b w:val="0"/>
+          <w:bCs w:val="0"/>
+          <w:color w:val="000000"/>
+        </w:rPr>
+      </w:pPr>
+      <w:r>
+        <w:rPr>
+          <w:rStyle w:val="Strong"/>
+          <w:rFonts w:ascii="Source Sans Pro" w:hAnsi="Source Sans Pro"/>
+          <w:b w:val="0"/>
+          <w:bCs w:val="0"/>
+          <w:color w:val="000000"/>
+        </w:rPr>
+        <w:t>H1</w:t>
+      </w:r>
+      <w:r>
+        <w:rPr>
+          <w:rStyle w:val="Strong"/>
+          <w:rFonts w:ascii="Source Sans Pro" w:hAnsi="Source Sans Pro"/>
+          <w:b w:val="0"/>
+          <w:bCs w:val="0"/>
+          <w:color w:val="000000"/>
+        </w:rPr>
+        <w:t xml:space="preserve">: </w:t>
+      </w:r>
+      <w:r>
+        <w:rPr>
+          <w:rStyle w:val="Strong"/>
+          <w:rFonts w:ascii="Source Sans Pro" w:hAnsi="Source Sans Pro"/>
+          <w:b w:val="0"/>
+          <w:bCs w:val="0"/>
+          <w:color w:val="000000"/>
+        </w:rPr>
+        <w:t xml:space="preserve">Error lies in </w:t>
+      </w:r>
+      <w:proofErr w:type="spellStart"/>
+      <w:r>
+        <w:rPr>
+          <w:rStyle w:val="Strong"/>
+          <w:rFonts w:ascii="Consolas" w:hAnsi="Consolas"/>
+          <w:b w:val="0"/>
+          <w:bCs w:val="0"/>
+          <w:color w:val="000000"/>
+        </w:rPr>
+        <w:t>borrowingComplete</w:t>
+      </w:r>
+      <w:proofErr w:type="spellEnd"/>
+      <w:r>
+        <w:rPr>
+          <w:rStyle w:val="Strong"/>
+          <w:rFonts w:ascii="Consolas" w:hAnsi="Consolas"/>
+          <w:b w:val="0"/>
+          <w:bCs w:val="0"/>
+          <w:color w:val="000000"/>
+        </w:rPr>
+        <w:t>()</w:t>
+      </w:r>
+    </w:p>
+    <w:p>
+      <w:pPr>
+        <w:rPr>
+          <w:rStyle w:val="Strong"/>
+          <w:rFonts w:ascii="Source Sans Pro" w:hAnsi="Source Sans Pro"/>
+          <w:b w:val="0"/>
+          <w:bCs w:val="0"/>
+          <w:color w:val="000000"/>
+        </w:rPr>
+      </w:pPr>
+      <w:r>
+        <w:rPr>
+          <w:rStyle w:val="Strong"/>
+          <w:rFonts w:ascii="Source Sans Pro" w:hAnsi="Source Sans Pro"/>
+          <w:b w:val="0"/>
+          <w:bCs w:val="0"/>
+          <w:color w:val="000000"/>
+        </w:rPr>
+        <w:t>T</w:t>
+      </w:r>
+      <w:r>
+        <w:rPr>
+          <w:rStyle w:val="Strong"/>
+          <w:rFonts w:ascii="Source Sans Pro" w:hAnsi="Source Sans Pro"/>
+          <w:b w:val="0"/>
+          <w:bCs w:val="0"/>
+          <w:color w:val="000000"/>
+        </w:rPr>
+        <w:t>1:</w:t>
       </w:r>
       <w:r>
         <w:rPr>
@@ -8345,7 +8432,7 @@
           <w:bCs w:val="0"/>
           <w:color w:val="000000"/>
         </w:rPr>
-        <w:t>R0:</w:t>
+        <w:t>R1:</w:t>
       </w:r>
       <w:r>
         <w:rPr>
@@ -8358,7 +8445,6 @@
         <w:t xml:space="preserve"> No, </w:t>
       </w:r>
       <w:proofErr w:type="spellStart"/>
-      <w:proofErr w:type="gramStart"/>
       <w:r>
         <w:rPr>
           <w:rStyle w:val="Strong"/>
@@ -8367,7 +8453,7 @@
           <w:bCs w:val="0"/>
           <w:color w:val="000000"/>
         </w:rPr>
-        <w:t>commitLoans</w:t>
+        <w:t>borrowingComplete</w:t>
       </w:r>
       <w:proofErr w:type="spellEnd"/>
       <w:r>
@@ -8378,304 +8464,81 @@
           <w:bCs w:val="0"/>
           <w:color w:val="000000"/>
         </w:rPr>
-        <w:t>(</w:t>
-      </w:r>
-      <w:proofErr w:type="gramEnd"/>
-      <w:r>
-        <w:rPr>
-          <w:rStyle w:val="Strong"/>
-          <w:rFonts w:ascii="Consolas" w:hAnsi="Consolas"/>
-          <w:b w:val="0"/>
-          <w:bCs w:val="0"/>
-          <w:color w:val="000000"/>
-        </w:rPr>
-        <w:t>)</w:t>
-      </w:r>
-      <w:r>
-        <w:rPr>
-          <w:rStyle w:val="Strong"/>
-          <w:rFonts w:ascii="Source Sans Pro" w:hAnsi="Source Sans Pro"/>
-          <w:b w:val="0"/>
-          <w:bCs w:val="0"/>
-          <w:color w:val="000000"/>
-        </w:rPr>
-        <w:t xml:space="preserve"> is not called when third item placed. Breakpoint not triggered.</w:t>
-      </w:r>
-    </w:p>
-    <w:p>
-      <w:pPr>
-        <w:rPr>
-          <w:rStyle w:val="Strong"/>
-          <w:rFonts w:ascii="Source Sans Pro" w:hAnsi="Source Sans Pro"/>
-          <w:color w:val="000000"/>
-        </w:rPr>
-      </w:pPr>
-    </w:p>
-    <w:p>
-      <w:pPr>
-        <w:rPr>
-          <w:rStyle w:val="Strong"/>
-          <w:rFonts w:ascii="Source Sans Pro" w:hAnsi="Source Sans Pro"/>
-          <w:b w:val="0"/>
-          <w:bCs w:val="0"/>
-          <w:color w:val="000000"/>
-        </w:rPr>
-      </w:pPr>
-      <w:r>
-        <w:rPr>
-          <w:rStyle w:val="Strong"/>
-          <w:rFonts w:ascii="Source Sans Pro" w:hAnsi="Source Sans Pro"/>
-          <w:b w:val="0"/>
-          <w:bCs w:val="0"/>
-          <w:color w:val="000000"/>
-        </w:rPr>
-        <w:t>H1</w:t>
-      </w:r>
-      <w:r>
-        <w:rPr>
-          <w:rStyle w:val="Strong"/>
-          <w:rFonts w:ascii="Source Sans Pro" w:hAnsi="Source Sans Pro"/>
-          <w:b w:val="0"/>
-          <w:bCs w:val="0"/>
-          <w:color w:val="000000"/>
-        </w:rPr>
-        <w:t xml:space="preserve">: </w:t>
-      </w:r>
-      <w:r>
-        <w:rPr>
-          <w:rStyle w:val="Strong"/>
-          <w:rFonts w:ascii="Source Sans Pro" w:hAnsi="Source Sans Pro"/>
-          <w:b w:val="0"/>
-          <w:bCs w:val="0"/>
-          <w:color w:val="000000"/>
-        </w:rPr>
-        <w:t xml:space="preserve">Error lies in </w:t>
+        <w:t>()</w:t>
+      </w:r>
+      <w:r>
+        <w:rPr>
+          <w:rStyle w:val="Strong"/>
+          <w:rFonts w:ascii="Source Sans Pro" w:hAnsi="Source Sans Pro"/>
+          <w:b w:val="0"/>
+          <w:bCs w:val="0"/>
+          <w:color w:val="000000"/>
+        </w:rPr>
+        <w:t xml:space="preserve"> not called until after third item. Breakpoint not triggered</w:t>
+      </w:r>
+    </w:p>
+    <w:p>
+      <w:pPr>
+        <w:rPr>
+          <w:rStyle w:val="Strong"/>
+          <w:rFonts w:ascii="Source Sans Pro" w:hAnsi="Source Sans Pro"/>
+          <w:b w:val="0"/>
+          <w:bCs w:val="0"/>
+          <w:color w:val="000000"/>
+        </w:rPr>
+      </w:pPr>
+    </w:p>
+    <w:p>
+      <w:pPr>
+        <w:rPr>
+          <w:rStyle w:val="Strong"/>
+          <w:rFonts w:ascii="Source Sans Pro" w:hAnsi="Source Sans Pro"/>
+          <w:b w:val="0"/>
+          <w:bCs w:val="0"/>
+          <w:color w:val="000000"/>
+        </w:rPr>
+      </w:pPr>
+      <w:r>
+        <w:rPr>
+          <w:rStyle w:val="Strong"/>
+          <w:rFonts w:ascii="Source Sans Pro" w:hAnsi="Source Sans Pro"/>
+          <w:b w:val="0"/>
+          <w:bCs w:val="0"/>
+          <w:color w:val="000000"/>
+        </w:rPr>
+        <w:t>H2:</w:t>
+      </w:r>
+      <w:r>
+        <w:rPr>
+          <w:rStyle w:val="Strong"/>
+          <w:rFonts w:ascii="Source Sans Pro" w:hAnsi="Source Sans Pro"/>
+          <w:b w:val="0"/>
+          <w:bCs w:val="0"/>
+          <w:color w:val="000000"/>
+        </w:rPr>
+        <w:t xml:space="preserve"> Error lies in </w:t>
       </w:r>
       <w:proofErr w:type="spellStart"/>
-      <w:proofErr w:type="gramStart"/>
-      <w:r>
-        <w:rPr>
-          <w:rStyle w:val="Strong"/>
-          <w:rFonts w:ascii="Consolas" w:hAnsi="Consolas"/>
-          <w:b w:val="0"/>
-          <w:bCs w:val="0"/>
-          <w:color w:val="000000"/>
-        </w:rPr>
-        <w:t>borrowingComplete</w:t>
+      <w:r>
+        <w:rPr>
+          <w:rStyle w:val="Strong"/>
+          <w:rFonts w:ascii="Source Sans Pro" w:hAnsi="Source Sans Pro"/>
+          <w:b w:val="0"/>
+          <w:bCs w:val="0"/>
+          <w:color w:val="000000"/>
+        </w:rPr>
+        <w:t>itemScanned</w:t>
       </w:r>
       <w:proofErr w:type="spellEnd"/>
       <w:r>
         <w:rPr>
           <w:rStyle w:val="Strong"/>
-          <w:rFonts w:ascii="Consolas" w:hAnsi="Consolas"/>
-          <w:b w:val="0"/>
-          <w:bCs w:val="0"/>
-          <w:color w:val="000000"/>
-        </w:rPr>
-        <w:t>(</w:t>
-      </w:r>
-      <w:proofErr w:type="gramEnd"/>
-      <w:r>
-        <w:rPr>
-          <w:rStyle w:val="Strong"/>
-          <w:rFonts w:ascii="Consolas" w:hAnsi="Consolas"/>
-          <w:b w:val="0"/>
-          <w:bCs w:val="0"/>
-          <w:color w:val="000000"/>
-        </w:rPr>
-        <w:t>)</w:t>
-      </w:r>
-    </w:p>
-    <w:p>
-      <w:pPr>
-        <w:rPr>
-          <w:rStyle w:val="Strong"/>
-          <w:rFonts w:ascii="Source Sans Pro" w:hAnsi="Source Sans Pro"/>
-          <w:b w:val="0"/>
-          <w:bCs w:val="0"/>
-          <w:color w:val="000000"/>
-        </w:rPr>
-      </w:pPr>
-      <w:r>
-        <w:rPr>
-          <w:rStyle w:val="Strong"/>
-          <w:rFonts w:ascii="Source Sans Pro" w:hAnsi="Source Sans Pro"/>
-          <w:b w:val="0"/>
-          <w:bCs w:val="0"/>
-          <w:color w:val="000000"/>
-        </w:rPr>
-        <w:t>T</w:t>
-      </w:r>
-      <w:r>
-        <w:rPr>
-          <w:rStyle w:val="Strong"/>
-          <w:rFonts w:ascii="Source Sans Pro" w:hAnsi="Source Sans Pro"/>
-          <w:b w:val="0"/>
-          <w:bCs w:val="0"/>
-          <w:color w:val="000000"/>
-        </w:rPr>
-        <w:t>1:</w:t>
-      </w:r>
-      <w:r>
-        <w:rPr>
-          <w:rStyle w:val="Strong"/>
-          <w:rFonts w:ascii="Source Sans Pro" w:hAnsi="Source Sans Pro"/>
-          <w:b w:val="0"/>
-          <w:bCs w:val="0"/>
-          <w:color w:val="000000"/>
-        </w:rPr>
-        <w:t xml:space="preserve"> Set a breakpoint.</w:t>
-      </w:r>
-    </w:p>
-    <w:p>
-      <w:pPr>
-        <w:rPr>
-          <w:rStyle w:val="Strong"/>
-          <w:rFonts w:ascii="Source Sans Pro" w:hAnsi="Source Sans Pro"/>
-          <w:b w:val="0"/>
-          <w:bCs w:val="0"/>
-          <w:color w:val="000000"/>
-        </w:rPr>
-      </w:pPr>
-      <w:r>
-        <w:rPr>
-          <w:rStyle w:val="Strong"/>
-          <w:rFonts w:ascii="Source Sans Pro" w:hAnsi="Source Sans Pro"/>
-          <w:b w:val="0"/>
-          <w:bCs w:val="0"/>
-          <w:color w:val="000000"/>
-        </w:rPr>
-        <w:t>R1:</w:t>
-      </w:r>
-      <w:r>
-        <w:rPr>
-          <w:rStyle w:val="Strong"/>
-          <w:rFonts w:ascii="Source Sans Pro" w:hAnsi="Source Sans Pro"/>
-          <w:b w:val="0"/>
-          <w:bCs w:val="0"/>
-          <w:color w:val="000000"/>
-        </w:rPr>
-        <w:t xml:space="preserve"> No, </w:t>
-      </w:r>
-      <w:proofErr w:type="spellStart"/>
-      <w:proofErr w:type="gramStart"/>
-      <w:r>
-        <w:rPr>
-          <w:rStyle w:val="Strong"/>
-          <w:rFonts w:ascii="Consolas" w:hAnsi="Consolas"/>
-          <w:b w:val="0"/>
-          <w:bCs w:val="0"/>
-          <w:color w:val="000000"/>
-        </w:rPr>
-        <w:t>borrowingComplete</w:t>
-      </w:r>
-      <w:proofErr w:type="spellEnd"/>
-      <w:r>
-        <w:rPr>
-          <w:rStyle w:val="Strong"/>
-          <w:rFonts w:ascii="Consolas" w:hAnsi="Consolas"/>
-          <w:b w:val="0"/>
-          <w:bCs w:val="0"/>
-          <w:color w:val="000000"/>
-        </w:rPr>
-        <w:t>(</w:t>
-      </w:r>
-      <w:proofErr w:type="gramEnd"/>
-      <w:r>
-        <w:rPr>
-          <w:rStyle w:val="Strong"/>
-          <w:rFonts w:ascii="Consolas" w:hAnsi="Consolas"/>
-          <w:b w:val="0"/>
-          <w:bCs w:val="0"/>
-          <w:color w:val="000000"/>
-        </w:rPr>
-        <w:t>)</w:t>
-      </w:r>
-      <w:r>
-        <w:rPr>
-          <w:rStyle w:val="Strong"/>
-          <w:rFonts w:ascii="Source Sans Pro" w:hAnsi="Source Sans Pro"/>
-          <w:b w:val="0"/>
-          <w:bCs w:val="0"/>
-          <w:color w:val="000000"/>
-        </w:rPr>
-        <w:t xml:space="preserve"> not called until after third item. Breakpoint not triggered</w:t>
-      </w:r>
-    </w:p>
-    <w:p>
-      <w:pPr>
-        <w:rPr>
-          <w:rStyle w:val="Strong"/>
-          <w:rFonts w:ascii="Source Sans Pro" w:hAnsi="Source Sans Pro"/>
-          <w:b w:val="0"/>
-          <w:bCs w:val="0"/>
-          <w:color w:val="000000"/>
-        </w:rPr>
-      </w:pPr>
-    </w:p>
-    <w:p>
-      <w:pPr>
-        <w:rPr>
-          <w:rStyle w:val="Strong"/>
-          <w:rFonts w:ascii="Source Sans Pro" w:hAnsi="Source Sans Pro"/>
-          <w:b w:val="0"/>
-          <w:bCs w:val="0"/>
-          <w:color w:val="000000"/>
-        </w:rPr>
-      </w:pPr>
-      <w:r>
-        <w:rPr>
-          <w:rStyle w:val="Strong"/>
-          <w:rFonts w:ascii="Source Sans Pro" w:hAnsi="Source Sans Pro"/>
-          <w:b w:val="0"/>
-          <w:bCs w:val="0"/>
-          <w:color w:val="000000"/>
-        </w:rPr>
-        <w:t>H2:</w:t>
-      </w:r>
-      <w:r>
-        <w:rPr>
-          <w:rStyle w:val="Strong"/>
-          <w:rFonts w:ascii="Source Sans Pro" w:hAnsi="Source Sans Pro"/>
-          <w:b w:val="0"/>
-          <w:bCs w:val="0"/>
-          <w:color w:val="000000"/>
-        </w:rPr>
-        <w:t xml:space="preserve"> Error lies in </w:t>
-      </w:r>
-      <w:proofErr w:type="spellStart"/>
-      <w:proofErr w:type="gramStart"/>
-      <w:r>
-        <w:rPr>
-          <w:rStyle w:val="Strong"/>
-          <w:rFonts w:ascii="Source Sans Pro" w:hAnsi="Source Sans Pro"/>
-          <w:b w:val="0"/>
-          <w:bCs w:val="0"/>
-          <w:color w:val="000000"/>
-        </w:rPr>
-        <w:t>itemScanned</w:t>
-      </w:r>
-      <w:proofErr w:type="spellEnd"/>
-      <w:r>
-        <w:rPr>
-          <w:rStyle w:val="Strong"/>
-          <w:rFonts w:ascii="Source Sans Pro" w:hAnsi="Source Sans Pro"/>
-          <w:b w:val="0"/>
-          <w:bCs w:val="0"/>
-          <w:color w:val="000000"/>
-        </w:rPr>
-        <w:t>(</w:t>
-      </w:r>
-      <w:proofErr w:type="gramEnd"/>
-      <w:r>
-        <w:rPr>
-          <w:rStyle w:val="Strong"/>
-          <w:rFonts w:ascii="Source Sans Pro" w:hAnsi="Source Sans Pro"/>
-          <w:b w:val="0"/>
-          <w:bCs w:val="0"/>
-          <w:color w:val="000000"/>
-        </w:rPr>
-        <w:t>)</w:t>
+          <w:rFonts w:ascii="Source Sans Pro" w:hAnsi="Source Sans Pro"/>
+          <w:b w:val="0"/>
+          <w:bCs w:val="0"/>
+          <w:color w:val="000000"/>
+        </w:rPr>
+        <w:t>()</w:t>
       </w:r>
       <w:r>
         <w:rPr>
@@ -9122,7 +8985,6 @@
         <w:t xml:space="preserve">or </w:t>
       </w:r>
       <w:proofErr w:type="spellStart"/>
-      <w:proofErr w:type="gramStart"/>
       <w:r>
         <w:rPr>
           <w:rStyle w:val="Strong"/>
@@ -9142,18 +9004,7 @@
           <w:bCs w:val="0"/>
           <w:color w:val="000000"/>
         </w:rPr>
-        <w:t>(</w:t>
-      </w:r>
-      <w:proofErr w:type="gramEnd"/>
-      <w:r>
-        <w:rPr>
-          <w:rStyle w:val="Strong"/>
-          <w:rFonts w:ascii="Consolas" w:hAnsi="Consolas"/>
-          <w:b w:val="0"/>
-          <w:bCs w:val="0"/>
-          <w:color w:val="000000"/>
-        </w:rPr>
-        <w:t>)</w:t>
+        <w:t>()</w:t>
       </w:r>
       <w:r>
         <w:rPr>
@@ -9400,6 +9251,208 @@
           <w:color w:val="000000"/>
         </w:rPr>
       </w:pPr>
+      <w:r>
+        <w:rPr>
+          <w:rStyle w:val="Strong"/>
+          <w:rFonts w:ascii="Source Sans Pro" w:hAnsi="Source Sans Pro"/>
+          <w:b w:val="0"/>
+          <w:bCs w:val="0"/>
+          <w:color w:val="000000"/>
+        </w:rPr>
+        <w:t>H1: Comparison is working correctly.</w:t>
+      </w:r>
+    </w:p>
+    <w:p>
+      <w:pPr>
+        <w:rPr>
+          <w:rStyle w:val="Strong"/>
+          <w:rFonts w:ascii="Source Sans Pro" w:hAnsi="Source Sans Pro"/>
+          <w:b w:val="0"/>
+          <w:bCs w:val="0"/>
+          <w:color w:val="000000"/>
+        </w:rPr>
+      </w:pPr>
+      <w:r>
+        <w:rPr>
+          <w:rStyle w:val="Strong"/>
+          <w:rFonts w:ascii="Source Sans Pro" w:hAnsi="Source Sans Pro"/>
+          <w:b w:val="0"/>
+          <w:bCs w:val="0"/>
+          <w:color w:val="000000"/>
+        </w:rPr>
+        <w:t>T1: Compare values at breakpoint</w:t>
+      </w:r>
+    </w:p>
+    <w:p>
+      <w:pPr>
+        <w:rPr>
+          <w:rStyle w:val="Strong"/>
+          <w:rFonts w:ascii="Source Sans Pro" w:hAnsi="Source Sans Pro"/>
+          <w:b w:val="0"/>
+          <w:bCs w:val="0"/>
+          <w:color w:val="000000"/>
+        </w:rPr>
+      </w:pPr>
+      <w:r>
+        <w:rPr>
+          <w:rStyle w:val="Strong"/>
+          <w:rFonts w:ascii="Source Sans Pro" w:hAnsi="Source Sans Pro"/>
+          <w:b w:val="0"/>
+          <w:bCs w:val="0"/>
+          <w:color w:val="000000"/>
+        </w:rPr>
+        <w:t xml:space="preserve">R1: Yes, doesn’t activate when </w:t>
+      </w:r>
+      <w:proofErr w:type="spellStart"/>
+      <w:r>
+        <w:rPr>
+          <w:rStyle w:val="Strong"/>
+          <w:rFonts w:ascii="Source Sans Pro" w:hAnsi="Source Sans Pro"/>
+          <w:b w:val="0"/>
+          <w:bCs w:val="0"/>
+          <w:color w:val="000000"/>
+        </w:rPr>
+        <w:t>pendingList.size</w:t>
+      </w:r>
+      <w:proofErr w:type="spellEnd"/>
+      <w:r>
+        <w:rPr>
+          <w:rStyle w:val="Strong"/>
+          <w:rFonts w:ascii="Source Sans Pro" w:hAnsi="Source Sans Pro"/>
+          <w:b w:val="0"/>
+          <w:bCs w:val="0"/>
+          <w:color w:val="000000"/>
+        </w:rPr>
+        <w:t xml:space="preserve">() is 2, when it should. </w:t>
+      </w:r>
+    </w:p>
+    <w:p>
+      <w:pPr>
+        <w:rPr>
+          <w:rStyle w:val="Strong"/>
+          <w:rFonts w:ascii="Source Sans Pro" w:hAnsi="Source Sans Pro"/>
+          <w:color w:val="000000"/>
+        </w:rPr>
+      </w:pPr>
+    </w:p>
+    <w:p>
+      <w:pPr>
+        <w:rPr>
+          <w:rStyle w:val="Strong"/>
+          <w:rFonts w:ascii="Source Sans Pro" w:hAnsi="Source Sans Pro"/>
+          <w:b w:val="0"/>
+          <w:bCs w:val="0"/>
+          <w:color w:val="000000"/>
+        </w:rPr>
+      </w:pPr>
+      <w:r>
+        <w:rPr>
+          <w:rStyle w:val="Strong"/>
+          <w:rFonts w:ascii="Source Sans Pro" w:hAnsi="Source Sans Pro"/>
+          <w:b w:val="0"/>
+          <w:bCs w:val="0"/>
+          <w:color w:val="000000"/>
+        </w:rPr>
+        <w:drawing>
+          <wp:inline distT="0" distB="0" distL="0" distR="0" wp14:anchorId="750FC405" wp14:editId="78DFEC13">
+            <wp:extent cx="2476846" cy="895475"/>
+            <wp:effectExtent l="0" t="0" r="0" b="0"/>
+            <wp:docPr id="52" name="Picture 52" descr="Graphical user interface, text, application&#10;&#10;Description automatically generated"/>
+            <wp:cNvGraphicFramePr>
+              <a:graphicFrameLocks xmlns:a="http://schemas.openxmlformats.org/drawingml/2006/main" noChangeAspect="1"/>
+            </wp:cNvGraphicFramePr>
+            <a:graphic xmlns:a="http://schemas.openxmlformats.org/drawingml/2006/main">
+              <a:graphicData uri="http://schemas.openxmlformats.org/drawingml/2006/picture">
+                <pic:pic xmlns:pic="http://schemas.openxmlformats.org/drawingml/2006/picture">
+                  <pic:nvPicPr>
+                    <pic:cNvPr id="52" name="Picture 52" descr="Graphical user interface, text, application&#10;&#10;Description automatically generated"/>
+                    <pic:cNvPicPr/>
+                  </pic:nvPicPr>
+                  <pic:blipFill>
+                    <a:blip r:embed="rId58"/>
+                    <a:stretch>
+                      <a:fillRect/>
+                    </a:stretch>
+                  </pic:blipFill>
+                  <pic:spPr>
+                    <a:xfrm>
+                      <a:off x="0" y="0"/>
+                      <a:ext cx="2476846" cy="895475"/>
+                    </a:xfrm>
+                    <a:prstGeom prst="rect">
+                      <a:avLst/>
+                    </a:prstGeom>
+                  </pic:spPr>
+                </pic:pic>
+              </a:graphicData>
+            </a:graphic>
+          </wp:inline>
+        </w:drawing>
+      </w:r>
+    </w:p>
+    <w:p>
+      <w:pPr>
+        <w:rPr>
+          <w:rStyle w:val="Strong"/>
+          <w:rFonts w:ascii="Source Sans Pro" w:hAnsi="Source Sans Pro"/>
+          <w:b w:val="0"/>
+          <w:bCs w:val="0"/>
+          <w:color w:val="000000"/>
+        </w:rPr>
+      </w:pPr>
+      <w:r>
+        <w:rPr>
+          <w:rStyle w:val="Strong"/>
+          <w:rFonts w:ascii="Source Sans Pro" w:hAnsi="Source Sans Pro"/>
+          <w:b w:val="0"/>
+          <w:bCs w:val="0"/>
+          <w:color w:val="000000"/>
+        </w:rPr>
+        <w:drawing>
+          <wp:inline distT="0" distB="0" distL="0" distR="0" wp14:anchorId="41708346" wp14:editId="1468DD57">
+            <wp:extent cx="5727700" cy="649605"/>
+            <wp:effectExtent l="0" t="0" r="6350" b="0"/>
+            <wp:docPr id="53" name="Picture 53"/>
+            <wp:cNvGraphicFramePr>
+              <a:graphicFrameLocks xmlns:a="http://schemas.openxmlformats.org/drawingml/2006/main" noChangeAspect="1"/>
+            </wp:cNvGraphicFramePr>
+            <a:graphic xmlns:a="http://schemas.openxmlformats.org/drawingml/2006/main">
+              <a:graphicData uri="http://schemas.openxmlformats.org/drawingml/2006/picture">
+                <pic:pic xmlns:pic="http://schemas.openxmlformats.org/drawingml/2006/picture">
+                  <pic:nvPicPr>
+                    <pic:cNvPr id="1" name=""/>
+                    <pic:cNvPicPr/>
+                  </pic:nvPicPr>
+                  <pic:blipFill>
+                    <a:blip r:embed="rId59"/>
+                    <a:stretch>
+                      <a:fillRect/>
+                    </a:stretch>
+                  </pic:blipFill>
+                  <pic:spPr>
+                    <a:xfrm>
+                      <a:off x="0" y="0"/>
+                      <a:ext cx="5727700" cy="649605"/>
+                    </a:xfrm>
+                    <a:prstGeom prst="rect">
+                      <a:avLst/>
+                    </a:prstGeom>
+                  </pic:spPr>
+                </pic:pic>
+              </a:graphicData>
+            </a:graphic>
+          </wp:inline>
+        </w:drawing>
+      </w:r>
+    </w:p>
+    <w:p>
+      <w:pPr>
+        <w:rPr>
+          <w:rStyle w:val="Strong"/>
+          <w:rFonts w:ascii="Source Sans Pro" w:hAnsi="Source Sans Pro"/>
+          <w:color w:val="000000"/>
+        </w:rPr>
+      </w:pPr>
     </w:p>
     <w:p>
       <w:pPr>
@@ -9443,99 +9496,17 @@
           <w:color w:val="000000"/>
         </w:rPr>
       </w:pPr>
-      <w:r>
-        <w:rPr>
-          <w:rStyle w:val="Strong"/>
-          <w:rFonts w:ascii="Source Sans Pro" w:hAnsi="Source Sans Pro"/>
-          <w:b w:val="0"/>
-          <w:bCs w:val="0"/>
-          <w:color w:val="000000"/>
-        </w:rPr>
-        <w:t xml:space="preserve">H0: </w:t>
-      </w:r>
-    </w:p>
-    <w:p>
-      <w:pPr>
-        <w:rPr>
-          <w:rStyle w:val="Strong"/>
-          <w:rFonts w:ascii="Source Sans Pro" w:hAnsi="Source Sans Pro"/>
-          <w:b w:val="0"/>
-          <w:bCs w:val="0"/>
-          <w:color w:val="000000"/>
-        </w:rPr>
-      </w:pPr>
-      <w:r>
-        <w:rPr>
-          <w:rStyle w:val="Strong"/>
-          <w:rFonts w:ascii="Source Sans Pro" w:hAnsi="Source Sans Pro"/>
-          <w:b w:val="0"/>
-          <w:bCs w:val="0"/>
-          <w:color w:val="000000"/>
-        </w:rPr>
-        <w:t>T0:</w:t>
-      </w:r>
-    </w:p>
-    <w:p>
-      <w:pPr>
-        <w:rPr>
-          <w:rStyle w:val="Strong"/>
-          <w:rFonts w:ascii="Source Sans Pro" w:hAnsi="Source Sans Pro"/>
-          <w:b w:val="0"/>
-          <w:bCs w:val="0"/>
-          <w:color w:val="000000"/>
-        </w:rPr>
-      </w:pPr>
-      <w:r>
-        <w:rPr>
-          <w:rStyle w:val="Strong"/>
-          <w:rFonts w:ascii="Source Sans Pro" w:hAnsi="Source Sans Pro"/>
-          <w:b w:val="0"/>
-          <w:bCs w:val="0"/>
-          <w:color w:val="000000"/>
-        </w:rPr>
-        <w:t>R0:</w:t>
-      </w:r>
-    </w:p>
-    <w:p>
-      <w:pPr>
-        <w:rPr>
-          <w:rStyle w:val="Strong"/>
-          <w:rFonts w:ascii="Source Sans Pro" w:hAnsi="Source Sans Pro"/>
-          <w:b w:val="0"/>
-          <w:bCs w:val="0"/>
-          <w:color w:val="000000"/>
-        </w:rPr>
-      </w:pPr>
-      <w:r>
-        <w:rPr>
-          <w:rStyle w:val="Strong"/>
-          <w:rFonts w:ascii="Source Sans Pro" w:hAnsi="Source Sans Pro"/>
-          <w:b w:val="0"/>
-          <w:bCs w:val="0"/>
-          <w:color w:val="000000"/>
-        </w:rPr>
-        <w:t>Test screenshots</w:t>
-      </w:r>
-      <w:r>
-        <w:rPr>
-          <w:rStyle w:val="Strong"/>
-          <w:rFonts w:ascii="Source Sans Pro" w:hAnsi="Source Sans Pro"/>
-          <w:b w:val="0"/>
-          <w:bCs w:val="0"/>
-          <w:color w:val="000000"/>
-        </w:rPr>
-        <w:t xml:space="preserve"> with </w:t>
-      </w:r>
-      <w:r>
-        <w:rPr>
-          <w:rStyle w:val="Strong"/>
-          <w:rFonts w:ascii="Source Sans Pro" w:hAnsi="Source Sans Pro"/>
-          <w:b w:val="0"/>
-          <w:bCs w:val="0"/>
-          <w:color w:val="FF0000"/>
-        </w:rPr>
-        <w:t>correct code</w:t>
-      </w:r>
+    </w:p>
+    <w:p>
+      <w:pPr>
+        <w:rPr>
+          <w:rStyle w:val="Strong"/>
+          <w:rFonts w:ascii="Source Sans Pro" w:hAnsi="Source Sans Pro"/>
+          <w:b w:val="0"/>
+          <w:bCs w:val="0"/>
+          <w:color w:val="000000"/>
+        </w:rPr>
+      </w:pPr>
     </w:p>
     <w:p>
       <w:pPr>

</xml_diff>

<commit_message>
final commit, assessment finished
</commit_message>
<xml_diff>
--- a/A4 Bug Solution.docx
+++ b/A4 Bug Solution.docx
@@ -2243,6 +2243,7 @@
         <w:t xml:space="preserve"> Set breakpoint at </w:t>
       </w:r>
       <w:proofErr w:type="spellStart"/>
+      <w:proofErr w:type="gramStart"/>
       <w:r>
         <w:rPr>
           <w:rStyle w:val="Strong"/>
@@ -2262,7 +2263,18 @@
           <w:bCs w:val="0"/>
           <w:color w:val="000000"/>
         </w:rPr>
-        <w:t>()</w:t>
+        <w:t>(</w:t>
+      </w:r>
+      <w:proofErr w:type="gramEnd"/>
+      <w:r>
+        <w:rPr>
+          <w:rStyle w:val="Strong"/>
+          <w:rFonts w:ascii="Consolas" w:hAnsi="Consolas"/>
+          <w:b w:val="0"/>
+          <w:bCs w:val="0"/>
+          <w:color w:val="000000"/>
+        </w:rPr>
+        <w:t>)</w:t>
       </w:r>
       <w:r>
         <w:rPr>
@@ -2968,6 +2980,7 @@
         <w:t xml:space="preserve">H2: The </w:t>
       </w:r>
       <w:proofErr w:type="spellStart"/>
+      <w:proofErr w:type="gramStart"/>
       <w:r>
         <w:rPr>
           <w:rFonts w:ascii="Consolas" w:hAnsi="Consolas"/>
@@ -2975,6 +2988,7 @@
         <w:t>library.calculateOverDueFine</w:t>
       </w:r>
       <w:proofErr w:type="spellEnd"/>
+      <w:proofErr w:type="gramEnd"/>
       <w:r>
         <w:rPr>
           <w:rFonts w:ascii="Consolas" w:hAnsi="Consolas"/>
@@ -3137,6 +3151,7 @@
         <w:t xml:space="preserve">T3: Set a breakpoint in </w:t>
       </w:r>
       <w:proofErr w:type="spellStart"/>
+      <w:proofErr w:type="gramStart"/>
       <w:r>
         <w:rPr>
           <w:rFonts w:ascii="Consolas" w:hAnsi="Consolas"/>
@@ -3148,7 +3163,14 @@
         <w:rPr>
           <w:rFonts w:ascii="Consolas" w:hAnsi="Consolas"/>
         </w:rPr>
-        <w:t>()</w:t>
+        <w:t>(</w:t>
+      </w:r>
+      <w:proofErr w:type="gramEnd"/>
+      <w:r>
+        <w:rPr>
+          <w:rFonts w:ascii="Consolas" w:hAnsi="Consolas"/>
+        </w:rPr>
+        <w:t>)</w:t>
       </w:r>
       <w:r>
         <w:t xml:space="preserve"> to check the value of </w:t>
@@ -3169,11 +3191,16 @@
       <w:r>
         <w:t xml:space="preserve">R3: </w:t>
       </w:r>
+      <w:proofErr w:type="gramStart"/>
       <w:r>
         <w:t xml:space="preserve">Incorrect </w:t>
       </w:r>
       <w:r>
-        <w:t xml:space="preserve"> – </w:t>
+        <w:t xml:space="preserve"> –</w:t>
+      </w:r>
+      <w:proofErr w:type="gramEnd"/>
+      <w:r>
+        <w:t xml:space="preserve"> </w:t>
       </w:r>
       <w:proofErr w:type="spellStart"/>
       <w:r>
@@ -3422,6 +3449,7 @@
         <w:t xml:space="preserve">H5: </w:t>
       </w:r>
       <w:proofErr w:type="spellStart"/>
+      <w:proofErr w:type="gramStart"/>
       <w:r>
         <w:rPr>
           <w:rFonts w:ascii="Consolas" w:hAnsi="Consolas"/>
@@ -3429,6 +3457,7 @@
         <w:t>patron.incurFine</w:t>
       </w:r>
       <w:proofErr w:type="spellEnd"/>
+      <w:proofErr w:type="gramEnd"/>
       <w:r>
         <w:rPr>
           <w:rFonts w:ascii="Consolas" w:hAnsi="Consolas"/>
@@ -3455,6 +3484,7 @@
         <w:t xml:space="preserve"> after </w:t>
       </w:r>
       <w:proofErr w:type="spellStart"/>
+      <w:proofErr w:type="gramStart"/>
       <w:r>
         <w:rPr>
           <w:rFonts w:ascii="Consolas" w:hAnsi="Consolas"/>
@@ -3466,7 +3496,14 @@
         <w:rPr>
           <w:rFonts w:ascii="Consolas" w:hAnsi="Consolas"/>
         </w:rPr>
-        <w:t>()</w:t>
+        <w:t>(</w:t>
+      </w:r>
+      <w:proofErr w:type="gramEnd"/>
+      <w:r>
+        <w:rPr>
+          <w:rFonts w:ascii="Consolas" w:hAnsi="Consolas"/>
+        </w:rPr>
+        <w:t>)</w:t>
       </w:r>
       <w:r>
         <w:t xml:space="preserve"> is called.</w:t>
@@ -3584,6 +3621,7 @@
         <w:t xml:space="preserve">H6: </w:t>
       </w:r>
       <w:proofErr w:type="spellStart"/>
+      <w:proofErr w:type="gramStart"/>
       <w:r>
         <w:rPr>
           <w:rFonts w:ascii="Consolas" w:hAnsi="Consolas"/>
@@ -3591,6 +3629,7 @@
         <w:t>library.dischargeLoan</w:t>
       </w:r>
       <w:proofErr w:type="spellEnd"/>
+      <w:proofErr w:type="gramEnd"/>
       <w:r>
         <w:rPr>
           <w:rFonts w:ascii="Consolas" w:hAnsi="Consolas"/>
@@ -3640,6 +3679,7 @@
         <w:t xml:space="preserve"> after </w:t>
       </w:r>
       <w:proofErr w:type="spellStart"/>
+      <w:proofErr w:type="gramStart"/>
       <w:r>
         <w:rPr>
           <w:rFonts w:ascii="Consolas" w:hAnsi="Consolas"/>
@@ -3651,7 +3691,14 @@
         <w:rPr>
           <w:rFonts w:ascii="Consolas" w:hAnsi="Consolas"/>
         </w:rPr>
-        <w:t>()</w:t>
+        <w:t>(</w:t>
+      </w:r>
+      <w:proofErr w:type="gramEnd"/>
+      <w:r>
+        <w:rPr>
+          <w:rFonts w:ascii="Consolas" w:hAnsi="Consolas"/>
+        </w:rPr>
+        <w:t>)</w:t>
       </w:r>
     </w:p>
     <w:p>
@@ -3756,6 +3803,7 @@
         <w:t xml:space="preserve">Method call narrowed down to </w:t>
       </w:r>
       <w:proofErr w:type="spellStart"/>
+      <w:proofErr w:type="gramStart"/>
       <w:r>
         <w:rPr>
           <w:rFonts w:ascii="Consolas" w:hAnsi="Consolas"/>
@@ -3763,6 +3811,7 @@
         <w:t>library.dischargeLoans</w:t>
       </w:r>
       <w:proofErr w:type="spellEnd"/>
+      <w:proofErr w:type="gramEnd"/>
       <w:r>
         <w:rPr>
           <w:rFonts w:ascii="Consolas" w:hAnsi="Consolas"/>
@@ -3874,6 +3923,7 @@
         <w:t xml:space="preserve">H0: </w:t>
       </w:r>
       <w:proofErr w:type="spellStart"/>
+      <w:proofErr w:type="gramStart"/>
       <w:r>
         <w:rPr>
           <w:rStyle w:val="Strong"/>
@@ -3885,6 +3935,7 @@
         <w:t>patron.incurFine</w:t>
       </w:r>
       <w:proofErr w:type="spellEnd"/>
+      <w:proofErr w:type="gramEnd"/>
       <w:r>
         <w:rPr>
           <w:rStyle w:val="Strong"/>
@@ -4759,6 +4810,7 @@
         <w:t xml:space="preserve">H3: The problem lies in </w:t>
       </w:r>
       <w:proofErr w:type="spellStart"/>
+      <w:proofErr w:type="gramStart"/>
       <w:r>
         <w:rPr>
           <w:rStyle w:val="Strong"/>
@@ -4770,6 +4822,7 @@
         <w:t>patron.dischargeLoan</w:t>
       </w:r>
       <w:proofErr w:type="spellEnd"/>
+      <w:proofErr w:type="gramEnd"/>
       <w:r>
         <w:rPr>
           <w:rStyle w:val="Strong"/>
@@ -4832,6 +4885,7 @@
         <w:t xml:space="preserve">T3: Set a breakpoint to compare value of variable after </w:t>
       </w:r>
       <w:proofErr w:type="spellStart"/>
+      <w:proofErr w:type="gramStart"/>
       <w:r>
         <w:rPr>
           <w:rStyle w:val="Strong"/>
@@ -4843,6 +4897,7 @@
         <w:t>patron.dischargeLoan</w:t>
       </w:r>
       <w:proofErr w:type="spellEnd"/>
+      <w:proofErr w:type="gramEnd"/>
       <w:r>
         <w:rPr>
           <w:rStyle w:val="Strong"/>
@@ -5061,6 +5116,7 @@
         <w:t xml:space="preserve">H4: The problem lies in </w:t>
       </w:r>
       <w:proofErr w:type="spellStart"/>
+      <w:proofErr w:type="gramStart"/>
       <w:r>
         <w:rPr>
           <w:rStyle w:val="Strong"/>
@@ -5072,6 +5128,7 @@
         <w:t>loan.getID</w:t>
       </w:r>
       <w:proofErr w:type="spellEnd"/>
+      <w:proofErr w:type="gramEnd"/>
       <w:r>
         <w:rPr>
           <w:rStyle w:val="Strong"/>
@@ -5438,6 +5495,7 @@
         <w:t xml:space="preserve"> += </w:t>
       </w:r>
       <w:proofErr w:type="spellStart"/>
+      <w:proofErr w:type="gramStart"/>
       <w:r>
         <w:rPr>
           <w:rStyle w:val="Strong"/>
@@ -5449,6 +5507,7 @@
         <w:t>loan.getFines</w:t>
       </w:r>
       <w:proofErr w:type="spellEnd"/>
+      <w:proofErr w:type="gramEnd"/>
       <w:r>
         <w:rPr>
           <w:rStyle w:val="Strong"/>
@@ -5832,6 +5891,7 @@
         <w:t xml:space="preserve"> += </w:t>
       </w:r>
       <w:proofErr w:type="spellStart"/>
+      <w:proofErr w:type="gramStart"/>
       <w:r>
         <w:rPr>
           <w:rStyle w:val="Strong"/>
@@ -5843,6 +5903,7 @@
         <w:t>loan.getFines</w:t>
       </w:r>
       <w:proofErr w:type="spellEnd"/>
+      <w:proofErr w:type="gramEnd"/>
       <w:r>
         <w:rPr>
           <w:rStyle w:val="Strong"/>
@@ -5936,6 +5997,48 @@
           <w:color w:val="000000"/>
         </w:rPr>
         <w:t xml:space="preserve"> Yes! It fixes it.</w:t>
+      </w:r>
+      <w:r>
+        <w:rPr>
+          <w:rStyle w:val="Strong"/>
+          <w:rFonts w:ascii="Source Sans Pro" w:hAnsi="Source Sans Pro"/>
+          <w:b w:val="0"/>
+          <w:bCs w:val="0"/>
+          <w:color w:val="000000"/>
+        </w:rPr>
+        <w:t xml:space="preserve"> </w:t>
+      </w:r>
+      <w:r>
+        <w:rPr>
+          <w:rStyle w:val="Strong"/>
+          <w:rFonts w:ascii="Source Sans Pro" w:hAnsi="Source Sans Pro"/>
+          <w:b w:val="0"/>
+          <w:bCs w:val="0"/>
+          <w:color w:val="000000"/>
+        </w:rPr>
+        <w:t>(</w:t>
+      </w:r>
+      <w:proofErr w:type="gramStart"/>
+      <w:r>
+        <w:rPr>
+          <w:rStyle w:val="Strong"/>
+          <w:rFonts w:ascii="Source Sans Pro" w:hAnsi="Source Sans Pro"/>
+          <w:b w:val="0"/>
+          <w:bCs w:val="0"/>
+          <w:color w:val="000000"/>
+        </w:rPr>
+        <w:t>when</w:t>
+      </w:r>
+      <w:proofErr w:type="gramEnd"/>
+      <w:r>
+        <w:rPr>
+          <w:rStyle w:val="Strong"/>
+          <w:rFonts w:ascii="Source Sans Pro" w:hAnsi="Source Sans Pro"/>
+          <w:b w:val="0"/>
+          <w:bCs w:val="0"/>
+          <w:color w:val="000000"/>
+        </w:rPr>
+        <w:t xml:space="preserve"> ran individually and without library.obj)</w:t>
       </w:r>
     </w:p>
     <w:p>
@@ -6239,7 +6342,15 @@
         <w:pStyle w:val="ListBullet"/>
       </w:pPr>
       <w:r>
-        <w:t>Borrowing more than the allowed amount of items.</w:t>
+        <w:t xml:space="preserve">Borrowing more than the allowed </w:t>
+      </w:r>
+      <w:proofErr w:type="gramStart"/>
+      <w:r>
+        <w:t>amount</w:t>
+      </w:r>
+      <w:proofErr w:type="gramEnd"/>
+      <w:r>
+        <w:t xml:space="preserve"> of items.</w:t>
       </w:r>
     </w:p>
     <w:p>
@@ -6406,7 +6517,15 @@
         <w:spacing w:before="120"/>
       </w:pPr>
       <w:r>
-        <w:t>Borrowing an appropriate and legal amount of items.</w:t>
+        <w:t xml:space="preserve">Borrowing an appropriate and legal </w:t>
+      </w:r>
+      <w:proofErr w:type="gramStart"/>
+      <w:r>
+        <w:t>amount</w:t>
+      </w:r>
+      <w:proofErr w:type="gramEnd"/>
+      <w:r>
+        <w:t xml:space="preserve"> of items.</w:t>
       </w:r>
     </w:p>
     <w:p>
@@ -8185,6 +8304,7 @@
         <w:t xml:space="preserve">Error lies in </w:t>
       </w:r>
       <w:proofErr w:type="spellStart"/>
+      <w:proofErr w:type="gramStart"/>
       <w:r>
         <w:rPr>
           <w:rStyle w:val="Strong"/>
@@ -8204,7 +8324,18 @@
           <w:bCs w:val="0"/>
           <w:color w:val="000000"/>
         </w:rPr>
-        <w:t xml:space="preserve">() </w:t>
+        <w:t>(</w:t>
+      </w:r>
+      <w:proofErr w:type="gramEnd"/>
+      <w:r>
+        <w:rPr>
+          <w:rStyle w:val="Strong"/>
+          <w:rFonts w:ascii="Consolas" w:hAnsi="Consolas"/>
+          <w:b w:val="0"/>
+          <w:bCs w:val="0"/>
+          <w:color w:val="000000"/>
+        </w:rPr>
+        <w:t xml:space="preserve">) </w:t>
       </w:r>
     </w:p>
     <w:p>
@@ -8269,6 +8400,7 @@
         <w:t xml:space="preserve"> No, </w:t>
       </w:r>
       <w:proofErr w:type="spellStart"/>
+      <w:proofErr w:type="gramStart"/>
       <w:r>
         <w:rPr>
           <w:rStyle w:val="Strong"/>
@@ -8288,7 +8420,18 @@
           <w:bCs w:val="0"/>
           <w:color w:val="000000"/>
         </w:rPr>
-        <w:t>()</w:t>
+        <w:t>(</w:t>
+      </w:r>
+      <w:proofErr w:type="gramEnd"/>
+      <w:r>
+        <w:rPr>
+          <w:rStyle w:val="Strong"/>
+          <w:rFonts w:ascii="Consolas" w:hAnsi="Consolas"/>
+          <w:b w:val="0"/>
+          <w:bCs w:val="0"/>
+          <w:color w:val="000000"/>
+        </w:rPr>
+        <w:t>)</w:t>
       </w:r>
       <w:r>
         <w:rPr>
@@ -8351,6 +8494,7 @@
         <w:t xml:space="preserve">Error lies in </w:t>
       </w:r>
       <w:proofErr w:type="spellStart"/>
+      <w:proofErr w:type="gramStart"/>
       <w:r>
         <w:rPr>
           <w:rStyle w:val="Strong"/>
@@ -8370,7 +8514,18 @@
           <w:bCs w:val="0"/>
           <w:color w:val="000000"/>
         </w:rPr>
-        <w:t>()</w:t>
+        <w:t>(</w:t>
+      </w:r>
+      <w:proofErr w:type="gramEnd"/>
+      <w:r>
+        <w:rPr>
+          <w:rStyle w:val="Strong"/>
+          <w:rFonts w:ascii="Consolas" w:hAnsi="Consolas"/>
+          <w:b w:val="0"/>
+          <w:bCs w:val="0"/>
+          <w:color w:val="000000"/>
+        </w:rPr>
+        <w:t>)</w:t>
       </w:r>
     </w:p>
     <w:p>
@@ -8445,6 +8600,7 @@
         <w:t xml:space="preserve"> No, </w:t>
       </w:r>
       <w:proofErr w:type="spellStart"/>
+      <w:proofErr w:type="gramStart"/>
       <w:r>
         <w:rPr>
           <w:rStyle w:val="Strong"/>
@@ -8464,7 +8620,18 @@
           <w:bCs w:val="0"/>
           <w:color w:val="000000"/>
         </w:rPr>
-        <w:t>()</w:t>
+        <w:t>(</w:t>
+      </w:r>
+      <w:proofErr w:type="gramEnd"/>
+      <w:r>
+        <w:rPr>
+          <w:rStyle w:val="Strong"/>
+          <w:rFonts w:ascii="Consolas" w:hAnsi="Consolas"/>
+          <w:b w:val="0"/>
+          <w:bCs w:val="0"/>
+          <w:color w:val="000000"/>
+        </w:rPr>
+        <w:t>)</w:t>
       </w:r>
       <w:r>
         <w:rPr>
@@ -8519,6 +8686,7 @@
         <w:t xml:space="preserve"> Error lies in </w:t>
       </w:r>
       <w:proofErr w:type="spellStart"/>
+      <w:proofErr w:type="gramStart"/>
       <w:r>
         <w:rPr>
           <w:rStyle w:val="Strong"/>
@@ -8538,7 +8706,18 @@
           <w:bCs w:val="0"/>
           <w:color w:val="000000"/>
         </w:rPr>
-        <w:t>()</w:t>
+        <w:t>(</w:t>
+      </w:r>
+      <w:proofErr w:type="gramEnd"/>
+      <w:r>
+        <w:rPr>
+          <w:rStyle w:val="Strong"/>
+          <w:rFonts w:ascii="Source Sans Pro" w:hAnsi="Source Sans Pro"/>
+          <w:b w:val="0"/>
+          <w:bCs w:val="0"/>
+          <w:color w:val="000000"/>
+        </w:rPr>
+        <w:t>)</w:t>
       </w:r>
       <w:r>
         <w:rPr>
@@ -8985,6 +9164,7 @@
         <w:t xml:space="preserve">or </w:t>
       </w:r>
       <w:proofErr w:type="spellStart"/>
+      <w:proofErr w:type="gramStart"/>
       <w:r>
         <w:rPr>
           <w:rStyle w:val="Strong"/>
@@ -9004,7 +9184,18 @@
           <w:bCs w:val="0"/>
           <w:color w:val="000000"/>
         </w:rPr>
-        <w:t>()</w:t>
+        <w:t>(</w:t>
+      </w:r>
+      <w:proofErr w:type="gramEnd"/>
+      <w:r>
+        <w:rPr>
+          <w:rStyle w:val="Strong"/>
+          <w:rFonts w:ascii="Consolas" w:hAnsi="Consolas"/>
+          <w:b w:val="0"/>
+          <w:bCs w:val="0"/>
+          <w:color w:val="000000"/>
+        </w:rPr>
+        <w:t>)</w:t>
       </w:r>
       <w:r>
         <w:rPr>
@@ -9496,38 +9687,241 @@
           <w:color w:val="000000"/>
         </w:rPr>
       </w:pPr>
-    </w:p>
-    <w:p>
-      <w:pPr>
-        <w:rPr>
-          <w:rStyle w:val="Strong"/>
-          <w:rFonts w:ascii="Source Sans Pro" w:hAnsi="Source Sans Pro"/>
-          <w:b w:val="0"/>
-          <w:bCs w:val="0"/>
-          <w:color w:val="000000"/>
-        </w:rPr>
-      </w:pPr>
-    </w:p>
-    <w:p>
-      <w:pPr>
-        <w:rPr>
-          <w:rStyle w:val="Strong"/>
-          <w:rFonts w:ascii="Source Sans Pro" w:hAnsi="Source Sans Pro"/>
-          <w:color w:val="000000"/>
-        </w:rPr>
-      </w:pPr>
-    </w:p>
-    <w:p>
-      <w:r>
-        <w:t>Version control: Provide screenshots of commits</w:t>
-      </w:r>
-    </w:p>
-    <w:p>
-      <w:pPr>
-        <w:rPr>
-          <w:lang w:val="en-AU"/>
-        </w:rPr>
-      </w:pPr>
+      <w:r>
+        <w:rPr>
+          <w:rStyle w:val="Strong"/>
+          <w:rFonts w:ascii="Source Sans Pro" w:hAnsi="Source Sans Pro"/>
+          <w:b w:val="0"/>
+          <w:bCs w:val="0"/>
+          <w:color w:val="000000"/>
+        </w:rPr>
+        <w:t xml:space="preserve">H0: </w:t>
+      </w:r>
+      <w:r>
+        <w:rPr>
+          <w:rStyle w:val="Strong"/>
+          <w:rFonts w:ascii="Source Sans Pro" w:hAnsi="Source Sans Pro"/>
+          <w:b w:val="0"/>
+          <w:bCs w:val="0"/>
+          <w:color w:val="000000"/>
+        </w:rPr>
+        <w:t>Changing comparison to &lt;= will solve the problem.</w:t>
+      </w:r>
+    </w:p>
+    <w:p>
+      <w:pPr>
+        <w:rPr>
+          <w:rStyle w:val="Strong"/>
+          <w:rFonts w:ascii="Source Sans Pro" w:hAnsi="Source Sans Pro"/>
+          <w:b w:val="0"/>
+          <w:bCs w:val="0"/>
+          <w:color w:val="000000"/>
+        </w:rPr>
+      </w:pPr>
+      <w:r>
+        <w:rPr>
+          <w:rStyle w:val="Strong"/>
+          <w:rFonts w:ascii="Source Sans Pro" w:hAnsi="Source Sans Pro"/>
+          <w:b w:val="0"/>
+          <w:bCs w:val="0"/>
+          <w:color w:val="000000"/>
+        </w:rPr>
+        <w:t>T0:</w:t>
+      </w:r>
+      <w:r>
+        <w:rPr>
+          <w:rStyle w:val="Strong"/>
+          <w:rFonts w:ascii="Source Sans Pro" w:hAnsi="Source Sans Pro"/>
+          <w:b w:val="0"/>
+          <w:bCs w:val="0"/>
+          <w:color w:val="000000"/>
+        </w:rPr>
+        <w:t xml:space="preserve"> Changed </w:t>
+      </w:r>
+    </w:p>
+    <w:p>
+      <w:pPr>
+        <w:rPr>
+          <w:rStyle w:val="Strong"/>
+          <w:rFonts w:ascii="Source Sans Pro" w:hAnsi="Source Sans Pro"/>
+          <w:b w:val="0"/>
+          <w:bCs w:val="0"/>
+          <w:color w:val="000000"/>
+        </w:rPr>
+      </w:pPr>
+      <w:r>
+        <w:rPr>
+          <w:rStyle w:val="Strong"/>
+          <w:rFonts w:ascii="Source Sans Pro" w:hAnsi="Source Sans Pro"/>
+          <w:b w:val="0"/>
+          <w:bCs w:val="0"/>
+          <w:color w:val="000000"/>
+        </w:rPr>
+        <w:t>R0:</w:t>
+      </w:r>
+      <w:r>
+        <w:rPr>
+          <w:rStyle w:val="Strong"/>
+          <w:rFonts w:ascii="Source Sans Pro" w:hAnsi="Source Sans Pro"/>
+          <w:b w:val="0"/>
+          <w:bCs w:val="0"/>
+          <w:color w:val="000000"/>
+        </w:rPr>
+        <w:t xml:space="preserve"> Tests now pass!!</w:t>
+      </w:r>
+      <w:r>
+        <w:rPr>
+          <w:rStyle w:val="Strong"/>
+          <w:rFonts w:ascii="Source Sans Pro" w:hAnsi="Source Sans Pro"/>
+          <w:b w:val="0"/>
+          <w:bCs w:val="0"/>
+          <w:color w:val="000000"/>
+        </w:rPr>
+        <w:t xml:space="preserve"> (</w:t>
+      </w:r>
+      <w:proofErr w:type="gramStart"/>
+      <w:r>
+        <w:rPr>
+          <w:rStyle w:val="Strong"/>
+          <w:rFonts w:ascii="Source Sans Pro" w:hAnsi="Source Sans Pro"/>
+          <w:b w:val="0"/>
+          <w:bCs w:val="0"/>
+          <w:color w:val="000000"/>
+        </w:rPr>
+        <w:t>when</w:t>
+      </w:r>
+      <w:proofErr w:type="gramEnd"/>
+      <w:r>
+        <w:rPr>
+          <w:rStyle w:val="Strong"/>
+          <w:rFonts w:ascii="Source Sans Pro" w:hAnsi="Source Sans Pro"/>
+          <w:b w:val="0"/>
+          <w:bCs w:val="0"/>
+          <w:color w:val="000000"/>
+        </w:rPr>
+        <w:t xml:space="preserve"> ran individually and without library.obj)</w:t>
+      </w:r>
+    </w:p>
+    <w:p>
+      <w:pPr>
+        <w:rPr>
+          <w:rStyle w:val="Strong"/>
+          <w:rFonts w:ascii="Source Sans Pro" w:hAnsi="Source Sans Pro"/>
+          <w:b w:val="0"/>
+          <w:bCs w:val="0"/>
+          <w:color w:val="000000"/>
+        </w:rPr>
+      </w:pPr>
+    </w:p>
+    <w:p>
+      <w:pPr>
+        <w:rPr>
+          <w:rStyle w:val="Strong"/>
+          <w:rFonts w:ascii="Source Sans Pro" w:hAnsi="Source Sans Pro"/>
+          <w:b w:val="0"/>
+          <w:bCs w:val="0"/>
+          <w:color w:val="000000"/>
+        </w:rPr>
+      </w:pPr>
+      <w:r>
+        <w:rPr>
+          <w:rStyle w:val="Strong"/>
+          <w:rFonts w:ascii="Source Sans Pro" w:hAnsi="Source Sans Pro"/>
+          <w:b w:val="0"/>
+          <w:bCs w:val="0"/>
+          <w:color w:val="000000"/>
+        </w:rPr>
+        <w:drawing>
+          <wp:inline distT="0" distB="0" distL="0" distR="0" wp14:anchorId="70AC6BA4" wp14:editId="40B48B55">
+            <wp:extent cx="5727700" cy="737235"/>
+            <wp:effectExtent l="0" t="0" r="6350" b="5715"/>
+            <wp:docPr id="54" name="Picture 54"/>
+            <wp:cNvGraphicFramePr>
+              <a:graphicFrameLocks xmlns:a="http://schemas.openxmlformats.org/drawingml/2006/main" noChangeAspect="1"/>
+            </wp:cNvGraphicFramePr>
+            <a:graphic xmlns:a="http://schemas.openxmlformats.org/drawingml/2006/main">
+              <a:graphicData uri="http://schemas.openxmlformats.org/drawingml/2006/picture">
+                <pic:pic xmlns:pic="http://schemas.openxmlformats.org/drawingml/2006/picture">
+                  <pic:nvPicPr>
+                    <pic:cNvPr id="1" name=""/>
+                    <pic:cNvPicPr/>
+                  </pic:nvPicPr>
+                  <pic:blipFill>
+                    <a:blip r:embed="rId60"/>
+                    <a:stretch>
+                      <a:fillRect/>
+                    </a:stretch>
+                  </pic:blipFill>
+                  <pic:spPr>
+                    <a:xfrm>
+                      <a:off x="0" y="0"/>
+                      <a:ext cx="5727700" cy="737235"/>
+                    </a:xfrm>
+                    <a:prstGeom prst="rect">
+                      <a:avLst/>
+                    </a:prstGeom>
+                  </pic:spPr>
+                </pic:pic>
+              </a:graphicData>
+            </a:graphic>
+          </wp:inline>
+        </w:drawing>
+      </w:r>
+    </w:p>
+    <w:p>
+      <w:pPr>
+        <w:rPr>
+          <w:rStyle w:val="Strong"/>
+          <w:rFonts w:ascii="Source Sans Pro" w:hAnsi="Source Sans Pro"/>
+          <w:b w:val="0"/>
+          <w:bCs w:val="0"/>
+          <w:color w:val="000000"/>
+        </w:rPr>
+      </w:pPr>
+      <w:r>
+        <w:rPr>
+          <w:rStyle w:val="Strong"/>
+          <w:rFonts w:ascii="Source Sans Pro" w:hAnsi="Source Sans Pro"/>
+          <w:b w:val="0"/>
+          <w:bCs w:val="0"/>
+          <w:color w:val="000000"/>
+        </w:rPr>
+        <w:drawing>
+          <wp:inline distT="0" distB="0" distL="0" distR="0" wp14:anchorId="2C96D997" wp14:editId="32263CBD">
+            <wp:extent cx="3820058" cy="1038370"/>
+            <wp:effectExtent l="0" t="0" r="9525" b="9525"/>
+            <wp:docPr id="55" name="Picture 55"/>
+            <wp:cNvGraphicFramePr>
+              <a:graphicFrameLocks xmlns:a="http://schemas.openxmlformats.org/drawingml/2006/main" noChangeAspect="1"/>
+            </wp:cNvGraphicFramePr>
+            <a:graphic xmlns:a="http://schemas.openxmlformats.org/drawingml/2006/main">
+              <a:graphicData uri="http://schemas.openxmlformats.org/drawingml/2006/picture">
+                <pic:pic xmlns:pic="http://schemas.openxmlformats.org/drawingml/2006/picture">
+                  <pic:nvPicPr>
+                    <pic:cNvPr id="1" name=""/>
+                    <pic:cNvPicPr/>
+                  </pic:nvPicPr>
+                  <pic:blipFill>
+                    <a:blip r:embed="rId61"/>
+                    <a:stretch>
+                      <a:fillRect/>
+                    </a:stretch>
+                  </pic:blipFill>
+                  <pic:spPr>
+                    <a:xfrm>
+                      <a:off x="0" y="0"/>
+                      <a:ext cx="3820058" cy="1038370"/>
+                    </a:xfrm>
+                    <a:prstGeom prst="rect">
+                      <a:avLst/>
+                    </a:prstGeom>
+                  </pic:spPr>
+                </pic:pic>
+              </a:graphicData>
+            </a:graphic>
+          </wp:inline>
+        </w:drawing>
+      </w:r>
     </w:p>
     <w:sectPr>
       <w:pgSz w:w="11900" w:h="16840"/>

</xml_diff>

<commit_message>
i lied this is the final one
</commit_message>
<xml_diff>
--- a/A4 Bug Solution.docx
+++ b/A4 Bug Solution.docx
@@ -2097,22 +2097,24 @@
       </w:pPr>
     </w:p>
     <w:p>
+      <w:pPr>
+        <w:rPr>
+          <w:rStyle w:val="Strong"/>
+          <w:rFonts w:ascii="Source Sans Pro" w:hAnsi="Source Sans Pro"/>
+          <w:color w:val="000000"/>
+        </w:rPr>
+      </w:pPr>
       <w:r>
         <w:t>Version control: Provide screenshots of commits</w:t>
       </w:r>
     </w:p>
     <w:p>
       <w:r>
-        <w:rPr>
-          <w:rStyle w:val="Strong"/>
-          <w:rFonts w:ascii="Source Sans Pro" w:hAnsi="Source Sans Pro"/>
-          <w:color w:val="000000"/>
-        </w:rPr>
         <w:drawing>
-          <wp:inline distT="0" distB="0" distL="0" distR="0" wp14:anchorId="0699F799" wp14:editId="04B78255">
-            <wp:extent cx="5727700" cy="602615"/>
-            <wp:effectExtent l="0" t="0" r="6350" b="6985"/>
-            <wp:docPr id="7" name="Picture 7"/>
+          <wp:inline distT="0" distB="0" distL="0" distR="0" wp14:anchorId="25EFD165" wp14:editId="7C40D9F1">
+            <wp:extent cx="4363059" cy="647790"/>
+            <wp:effectExtent l="0" t="0" r="0" b="0"/>
+            <wp:docPr id="56" name="Picture 56" descr="Text&#10;&#10;Description automatically generated with medium confidence"/>
             <wp:cNvGraphicFramePr>
               <a:graphicFrameLocks xmlns:a="http://schemas.openxmlformats.org/drawingml/2006/main" noChangeAspect="1"/>
             </wp:cNvGraphicFramePr>
@@ -2120,7 +2122,7 @@
               <a:graphicData uri="http://schemas.openxmlformats.org/drawingml/2006/picture">
                 <pic:pic xmlns:pic="http://schemas.openxmlformats.org/drawingml/2006/picture">
                   <pic:nvPicPr>
-                    <pic:cNvPr id="1" name=""/>
+                    <pic:cNvPr id="56" name="Picture 56" descr="Text&#10;&#10;Description automatically generated with medium confidence"/>
                     <pic:cNvPicPr/>
                   </pic:nvPicPr>
                   <pic:blipFill>
@@ -2132,7 +2134,7 @@
                   <pic:spPr>
                     <a:xfrm>
                       <a:off x="0" y="0"/>
-                      <a:ext cx="5727700" cy="602615"/>
+                      <a:ext cx="4363059" cy="647790"/>
                     </a:xfrm>
                     <a:prstGeom prst="rect">
                       <a:avLst/>
@@ -3872,9 +3874,113 @@
     </w:p>
     <w:p/>
     <w:p>
-      <w:r>
-        <w:t>Version control: Provide screenshots of commits</w:t>
-      </w:r>
+      <w:pPr>
+        <w:rPr>
+          <w:rStyle w:val="Strong"/>
+          <w:rFonts w:ascii="Source Sans Pro" w:hAnsi="Source Sans Pro"/>
+          <w:color w:val="000000"/>
+        </w:rPr>
+      </w:pPr>
+      <w:r>
+        <w:drawing>
+          <wp:inline distT="0" distB="0" distL="0" distR="0" wp14:anchorId="2ADF2D51" wp14:editId="4EDA530B">
+            <wp:extent cx="3905795" cy="4706007"/>
+            <wp:effectExtent l="0" t="0" r="0" b="0"/>
+            <wp:docPr id="57" name="Picture 57" descr="Text&#10;&#10;Description automatically generated with medium confidence"/>
+            <wp:cNvGraphicFramePr>
+              <a:graphicFrameLocks xmlns:a="http://schemas.openxmlformats.org/drawingml/2006/main" noChangeAspect="1"/>
+            </wp:cNvGraphicFramePr>
+            <a:graphic xmlns:a="http://schemas.openxmlformats.org/drawingml/2006/main">
+              <a:graphicData uri="http://schemas.openxmlformats.org/drawingml/2006/picture">
+                <pic:pic xmlns:pic="http://schemas.openxmlformats.org/drawingml/2006/picture">
+                  <pic:nvPicPr>
+                    <pic:cNvPr id="57" name="Picture 57" descr="Text&#10;&#10;Description automatically generated with medium confidence"/>
+                    <pic:cNvPicPr/>
+                  </pic:nvPicPr>
+                  <pic:blipFill>
+                    <a:blip r:embed="rId30"/>
+                    <a:stretch>
+                      <a:fillRect/>
+                    </a:stretch>
+                  </pic:blipFill>
+                  <pic:spPr>
+                    <a:xfrm>
+                      <a:off x="0" y="0"/>
+                      <a:ext cx="3905795" cy="4706007"/>
+                    </a:xfrm>
+                    <a:prstGeom prst="rect">
+                      <a:avLst/>
+                    </a:prstGeom>
+                  </pic:spPr>
+                </pic:pic>
+              </a:graphicData>
+            </a:graphic>
+          </wp:inline>
+        </w:drawing>
+      </w:r>
+    </w:p>
+    <w:p>
+      <w:pPr>
+        <w:rPr>
+          <w:rStyle w:val="Strong"/>
+          <w:rFonts w:ascii="Source Sans Pro" w:hAnsi="Source Sans Pro"/>
+          <w:color w:val="000000"/>
+        </w:rPr>
+      </w:pPr>
+    </w:p>
+    <w:p>
+      <w:pPr>
+        <w:rPr>
+          <w:rStyle w:val="Strong"/>
+          <w:rFonts w:ascii="Source Sans Pro" w:hAnsi="Source Sans Pro"/>
+          <w:color w:val="000000"/>
+        </w:rPr>
+      </w:pPr>
+    </w:p>
+    <w:p>
+      <w:pPr>
+        <w:rPr>
+          <w:rStyle w:val="Strong"/>
+          <w:rFonts w:ascii="Source Sans Pro" w:hAnsi="Source Sans Pro"/>
+          <w:color w:val="000000"/>
+        </w:rPr>
+      </w:pPr>
+    </w:p>
+    <w:p>
+      <w:pPr>
+        <w:rPr>
+          <w:rStyle w:val="Strong"/>
+          <w:rFonts w:ascii="Source Sans Pro" w:hAnsi="Source Sans Pro"/>
+          <w:color w:val="000000"/>
+        </w:rPr>
+      </w:pPr>
+    </w:p>
+    <w:p>
+      <w:pPr>
+        <w:rPr>
+          <w:rStyle w:val="Strong"/>
+          <w:rFonts w:ascii="Source Sans Pro" w:hAnsi="Source Sans Pro"/>
+          <w:color w:val="000000"/>
+        </w:rPr>
+      </w:pPr>
+    </w:p>
+    <w:p>
+      <w:pPr>
+        <w:rPr>
+          <w:rStyle w:val="Strong"/>
+          <w:rFonts w:ascii="Source Sans Pro" w:hAnsi="Source Sans Pro"/>
+          <w:color w:val="000000"/>
+        </w:rPr>
+      </w:pPr>
+    </w:p>
+    <w:p>
+      <w:pPr>
+        <w:rPr>
+          <w:rStyle w:val="Strong"/>
+          <w:rFonts w:ascii="Source Sans Pro" w:hAnsi="Source Sans Pro"/>
+          <w:color w:val="000000"/>
+        </w:rPr>
+      </w:pPr>
     </w:p>
     <w:p>
       <w:pPr>
@@ -3899,6 +4005,7 @@
           <w:rFonts w:ascii="Source Sans Pro" w:hAnsi="Source Sans Pro"/>
           <w:color w:val="FF0000"/>
         </w:rPr>
+        <w:lastRenderedPageBreak/>
         <w:t>Tracing</w:t>
       </w:r>
     </w:p>
@@ -4136,7 +4243,7 @@
                     <pic:cNvPicPr/>
                   </pic:nvPicPr>
                   <pic:blipFill>
-                    <a:blip r:embed="rId30"/>
+                    <a:blip r:embed="rId31"/>
                     <a:stretch>
                       <a:fillRect/>
                     </a:stretch>
@@ -4187,7 +4294,7 @@
                     <pic:cNvPicPr/>
                   </pic:nvPicPr>
                   <pic:blipFill>
-                    <a:blip r:embed="rId31"/>
+                    <a:blip r:embed="rId32"/>
                     <a:stretch>
                       <a:fillRect/>
                     </a:stretch>
@@ -4222,38 +4329,19 @@
         <w:rPr>
           <w:rStyle w:val="Strong"/>
           <w:rFonts w:ascii="Source Sans Pro" w:hAnsi="Source Sans Pro"/>
-          <w:color w:val="000000"/>
-        </w:rPr>
-      </w:pPr>
-    </w:p>
-    <w:p>
-      <w:pPr>
-        <w:rPr>
-          <w:rStyle w:val="Strong"/>
-          <w:rFonts w:ascii="Source Sans Pro" w:hAnsi="Source Sans Pro"/>
-          <w:color w:val="000000"/>
-        </w:rPr>
-      </w:pPr>
-    </w:p>
-    <w:p>
-      <w:pPr>
-        <w:rPr>
-          <w:rStyle w:val="Strong"/>
-          <w:rFonts w:ascii="Source Sans Pro" w:hAnsi="Source Sans Pro"/>
-          <w:b w:val="0"/>
-          <w:bCs w:val="0"/>
-          <w:color w:val="000000"/>
-        </w:rPr>
-      </w:pPr>
-      <w:r>
-        <w:rPr>
-          <w:rStyle w:val="Strong"/>
-          <w:rFonts w:ascii="Source Sans Pro" w:hAnsi="Source Sans Pro"/>
-          <w:b w:val="0"/>
-          <w:bCs w:val="0"/>
-          <w:color w:val="000000"/>
-        </w:rPr>
-        <w:lastRenderedPageBreak/>
+          <w:b w:val="0"/>
+          <w:bCs w:val="0"/>
+          <w:color w:val="000000"/>
+        </w:rPr>
+      </w:pPr>
+      <w:r>
+        <w:rPr>
+          <w:rStyle w:val="Strong"/>
+          <w:rFonts w:ascii="Source Sans Pro" w:hAnsi="Source Sans Pro"/>
+          <w:b w:val="0"/>
+          <w:bCs w:val="0"/>
+          <w:color w:val="000000"/>
+        </w:rPr>
         <w:t>H1</w:t>
       </w:r>
       <w:r>
@@ -4387,61 +4475,6 @@
             <wp:extent cx="2943225" cy="2262330"/>
             <wp:effectExtent l="0" t="0" r="0" b="5080"/>
             <wp:docPr id="25" name="Picture 25"/>
-            <wp:cNvGraphicFramePr>
-              <a:graphicFrameLocks xmlns:a="http://schemas.openxmlformats.org/drawingml/2006/main" noChangeAspect="1"/>
-            </wp:cNvGraphicFramePr>
-            <a:graphic xmlns:a="http://schemas.openxmlformats.org/drawingml/2006/main">
-              <a:graphicData uri="http://schemas.openxmlformats.org/drawingml/2006/picture">
-                <pic:pic xmlns:pic="http://schemas.openxmlformats.org/drawingml/2006/picture">
-                  <pic:nvPicPr>
-                    <pic:cNvPr id="1" name=""/>
-                    <pic:cNvPicPr/>
-                  </pic:nvPicPr>
-                  <pic:blipFill>
-                    <a:blip r:embed="rId32"/>
-                    <a:stretch>
-                      <a:fillRect/>
-                    </a:stretch>
-                  </pic:blipFill>
-                  <pic:spPr>
-                    <a:xfrm>
-                      <a:off x="0" y="0"/>
-                      <a:ext cx="2956788" cy="2272755"/>
-                    </a:xfrm>
-                    <a:prstGeom prst="rect">
-                      <a:avLst/>
-                    </a:prstGeom>
-                  </pic:spPr>
-                </pic:pic>
-              </a:graphicData>
-            </a:graphic>
-          </wp:inline>
-        </w:drawing>
-      </w:r>
-    </w:p>
-    <w:p>
-      <w:pPr>
-        <w:rPr>
-          <w:rStyle w:val="Strong"/>
-          <w:rFonts w:ascii="Source Sans Pro" w:hAnsi="Source Sans Pro"/>
-          <w:b w:val="0"/>
-          <w:bCs w:val="0"/>
-          <w:color w:val="000000"/>
-        </w:rPr>
-      </w:pPr>
-      <w:r>
-        <w:rPr>
-          <w:rStyle w:val="Strong"/>
-          <w:rFonts w:ascii="Source Sans Pro" w:hAnsi="Source Sans Pro"/>
-          <w:b w:val="0"/>
-          <w:bCs w:val="0"/>
-          <w:color w:val="000000"/>
-        </w:rPr>
-        <w:drawing>
-          <wp:inline distT="0" distB="0" distL="0" distR="0" wp14:anchorId="34E762D1" wp14:editId="5EC5E636">
-            <wp:extent cx="4857750" cy="1255906"/>
-            <wp:effectExtent l="0" t="0" r="0" b="1905"/>
-            <wp:docPr id="26" name="Picture 26"/>
             <wp:cNvGraphicFramePr>
               <a:graphicFrameLocks xmlns:a="http://schemas.openxmlformats.org/drawingml/2006/main" noChangeAspect="1"/>
             </wp:cNvGraphicFramePr>
@@ -4461,6 +4494,62 @@
                   <pic:spPr>
                     <a:xfrm>
                       <a:off x="0" y="0"/>
+                      <a:ext cx="2956788" cy="2272755"/>
+                    </a:xfrm>
+                    <a:prstGeom prst="rect">
+                      <a:avLst/>
+                    </a:prstGeom>
+                  </pic:spPr>
+                </pic:pic>
+              </a:graphicData>
+            </a:graphic>
+          </wp:inline>
+        </w:drawing>
+      </w:r>
+    </w:p>
+    <w:p>
+      <w:pPr>
+        <w:rPr>
+          <w:rStyle w:val="Strong"/>
+          <w:rFonts w:ascii="Source Sans Pro" w:hAnsi="Source Sans Pro"/>
+          <w:b w:val="0"/>
+          <w:bCs w:val="0"/>
+          <w:color w:val="000000"/>
+        </w:rPr>
+      </w:pPr>
+      <w:r>
+        <w:rPr>
+          <w:rStyle w:val="Strong"/>
+          <w:rFonts w:ascii="Source Sans Pro" w:hAnsi="Source Sans Pro"/>
+          <w:b w:val="0"/>
+          <w:bCs w:val="0"/>
+          <w:color w:val="000000"/>
+        </w:rPr>
+        <w:lastRenderedPageBreak/>
+        <w:drawing>
+          <wp:inline distT="0" distB="0" distL="0" distR="0" wp14:anchorId="34E762D1" wp14:editId="5EC5E636">
+            <wp:extent cx="4857750" cy="1255906"/>
+            <wp:effectExtent l="0" t="0" r="0" b="1905"/>
+            <wp:docPr id="26" name="Picture 26"/>
+            <wp:cNvGraphicFramePr>
+              <a:graphicFrameLocks xmlns:a="http://schemas.openxmlformats.org/drawingml/2006/main" noChangeAspect="1"/>
+            </wp:cNvGraphicFramePr>
+            <a:graphic xmlns:a="http://schemas.openxmlformats.org/drawingml/2006/main">
+              <a:graphicData uri="http://schemas.openxmlformats.org/drawingml/2006/picture">
+                <pic:pic xmlns:pic="http://schemas.openxmlformats.org/drawingml/2006/picture">
+                  <pic:nvPicPr>
+                    <pic:cNvPr id="1" name=""/>
+                    <pic:cNvPicPr/>
+                  </pic:nvPicPr>
+                  <pic:blipFill>
+                    <a:blip r:embed="rId34"/>
+                    <a:stretch>
+                      <a:fillRect/>
+                    </a:stretch>
+                  </pic:blipFill>
+                  <pic:spPr>
+                    <a:xfrm>
+                      <a:off x="0" y="0"/>
                       <a:ext cx="4863082" cy="1257285"/>
                     </a:xfrm>
                     <a:prstGeom prst="rect">
@@ -4701,7 +4790,7 @@
                     <pic:cNvPicPr/>
                   </pic:nvPicPr>
                   <pic:blipFill>
-                    <a:blip r:embed="rId34"/>
+                    <a:blip r:embed="rId35"/>
                     <a:stretch>
                       <a:fillRect/>
                     </a:stretch>
@@ -4756,7 +4845,7 @@
                     <pic:cNvPicPr/>
                   </pic:nvPicPr>
                   <pic:blipFill>
-                    <a:blip r:embed="rId35"/>
+                    <a:blip r:embed="rId36"/>
                     <a:stretch>
                       <a:fillRect/>
                     </a:stretch>
@@ -4806,7 +4895,6 @@
           <w:bCs w:val="0"/>
           <w:color w:val="000000"/>
         </w:rPr>
-        <w:lastRenderedPageBreak/>
         <w:t xml:space="preserve">H3: The problem lies in </w:t>
       </w:r>
       <w:proofErr w:type="spellStart"/>
@@ -4997,7 +5085,7 @@
                     <pic:cNvPicPr/>
                   </pic:nvPicPr>
                   <pic:blipFill>
-                    <a:blip r:embed="rId36"/>
+                    <a:blip r:embed="rId37"/>
                     <a:stretch>
                       <a:fillRect/>
                     </a:stretch>
@@ -5036,6 +5124,7 @@
           <w:bCs w:val="0"/>
           <w:color w:val="000000"/>
         </w:rPr>
+        <w:lastRenderedPageBreak/>
         <w:drawing>
           <wp:inline distT="0" distB="0" distL="0" distR="0" wp14:anchorId="2DDEB1E4" wp14:editId="713BB90C">
             <wp:extent cx="5727700" cy="878205"/>
@@ -5052,7 +5141,7 @@
                     <pic:cNvPicPr/>
                   </pic:nvPicPr>
                   <pic:blipFill>
-                    <a:blip r:embed="rId37"/>
+                    <a:blip r:embed="rId38"/>
                     <a:stretch>
                       <a:fillRect/>
                     </a:stretch>
@@ -5249,7 +5338,7 @@
                     <pic:cNvPicPr/>
                   </pic:nvPicPr>
                   <pic:blipFill>
-                    <a:blip r:embed="rId38"/>
+                    <a:blip r:embed="rId39"/>
                     <a:stretch>
                       <a:fillRect/>
                     </a:stretch>
@@ -5299,7 +5388,7 @@
                     <pic:cNvPicPr/>
                   </pic:nvPicPr>
                   <pic:blipFill>
-                    <a:blip r:embed="rId39"/>
+                    <a:blip r:embed="rId40"/>
                     <a:stretch>
                       <a:fillRect/>
                     </a:stretch>
@@ -5341,125 +5430,14 @@
           <w:color w:val="000000"/>
         </w:rPr>
       </w:pPr>
-    </w:p>
-    <w:p>
-      <w:pPr>
-        <w:rPr>
-          <w:rStyle w:val="Strong"/>
-          <w:rFonts w:ascii="Source Sans Pro" w:hAnsi="Source Sans Pro"/>
-          <w:b w:val="0"/>
-          <w:bCs w:val="0"/>
-          <w:color w:val="000000"/>
-        </w:rPr>
-      </w:pPr>
-    </w:p>
-    <w:p>
-      <w:pPr>
-        <w:rPr>
-          <w:rStyle w:val="Strong"/>
-          <w:rFonts w:ascii="Source Sans Pro" w:hAnsi="Source Sans Pro"/>
-          <w:b w:val="0"/>
-          <w:bCs w:val="0"/>
-          <w:color w:val="000000"/>
-        </w:rPr>
-      </w:pPr>
-    </w:p>
-    <w:p>
-      <w:pPr>
-        <w:rPr>
-          <w:rStyle w:val="Strong"/>
-          <w:rFonts w:ascii="Source Sans Pro" w:hAnsi="Source Sans Pro"/>
-          <w:b w:val="0"/>
-          <w:bCs w:val="0"/>
-          <w:color w:val="000000"/>
-        </w:rPr>
-      </w:pPr>
-    </w:p>
-    <w:p>
-      <w:pPr>
-        <w:rPr>
-          <w:rStyle w:val="Strong"/>
-          <w:rFonts w:ascii="Source Sans Pro" w:hAnsi="Source Sans Pro"/>
-          <w:b w:val="0"/>
-          <w:bCs w:val="0"/>
-          <w:color w:val="000000"/>
-        </w:rPr>
-      </w:pPr>
-    </w:p>
-    <w:p>
-      <w:pPr>
-        <w:rPr>
-          <w:rStyle w:val="Strong"/>
-          <w:rFonts w:ascii="Source Sans Pro" w:hAnsi="Source Sans Pro"/>
-          <w:b w:val="0"/>
-          <w:bCs w:val="0"/>
-          <w:color w:val="000000"/>
-        </w:rPr>
-      </w:pPr>
-    </w:p>
-    <w:p>
-      <w:pPr>
-        <w:rPr>
-          <w:rStyle w:val="Strong"/>
-          <w:rFonts w:ascii="Source Sans Pro" w:hAnsi="Source Sans Pro"/>
-          <w:b w:val="0"/>
-          <w:bCs w:val="0"/>
-          <w:color w:val="000000"/>
-        </w:rPr>
-      </w:pPr>
-    </w:p>
-    <w:p>
-      <w:pPr>
-        <w:rPr>
-          <w:rStyle w:val="Strong"/>
-          <w:rFonts w:ascii="Source Sans Pro" w:hAnsi="Source Sans Pro"/>
-          <w:b w:val="0"/>
-          <w:bCs w:val="0"/>
-          <w:color w:val="000000"/>
-        </w:rPr>
-      </w:pPr>
-    </w:p>
-    <w:p>
-      <w:pPr>
-        <w:rPr>
-          <w:rStyle w:val="Strong"/>
-          <w:rFonts w:ascii="Source Sans Pro" w:hAnsi="Source Sans Pro"/>
-          <w:b w:val="0"/>
-          <w:bCs w:val="0"/>
-          <w:color w:val="000000"/>
-        </w:rPr>
-      </w:pPr>
-    </w:p>
-    <w:p>
-      <w:pPr>
-        <w:rPr>
-          <w:rStyle w:val="Strong"/>
-          <w:rFonts w:ascii="Source Sans Pro" w:hAnsi="Source Sans Pro"/>
-          <w:b w:val="0"/>
-          <w:bCs w:val="0"/>
-          <w:color w:val="000000"/>
-        </w:rPr>
-      </w:pPr>
-    </w:p>
-    <w:p>
-      <w:pPr>
-        <w:rPr>
-          <w:rStyle w:val="Strong"/>
-          <w:rFonts w:ascii="Source Sans Pro" w:hAnsi="Source Sans Pro"/>
-          <w:b w:val="0"/>
-          <w:bCs w:val="0"/>
-          <w:color w:val="000000"/>
-        </w:rPr>
-      </w:pPr>
-      <w:r>
-        <w:rPr>
-          <w:rStyle w:val="Strong"/>
-          <w:rFonts w:ascii="Source Sans Pro" w:hAnsi="Source Sans Pro"/>
-          <w:b w:val="0"/>
-          <w:bCs w:val="0"/>
-          <w:color w:val="000000"/>
-        </w:rPr>
-        <w:lastRenderedPageBreak/>
+      <w:r>
+        <w:rPr>
+          <w:rStyle w:val="Strong"/>
+          <w:rFonts w:ascii="Source Sans Pro" w:hAnsi="Source Sans Pro"/>
+          <w:b w:val="0"/>
+          <w:bCs w:val="0"/>
+          <w:color w:val="000000"/>
+        </w:rPr>
         <w:t>H5</w:t>
       </w:r>
       <w:r>
@@ -5728,7 +5706,7 @@
                     <pic:cNvPicPr/>
                   </pic:nvPicPr>
                   <pic:blipFill>
-                    <a:blip r:embed="rId40"/>
+                    <a:blip r:embed="rId41"/>
                     <a:stretch>
                       <a:fillRect/>
                     </a:stretch>
@@ -5783,7 +5761,7 @@
                     <pic:cNvPicPr/>
                   </pic:nvPicPr>
                   <pic:blipFill>
-                    <a:blip r:embed="rId41"/>
+                    <a:blip r:embed="rId42"/>
                     <a:stretch>
                       <a:fillRect/>
                     </a:stretch>
@@ -5817,7 +5795,42 @@
     </w:p>
     <w:p>
       <w:r>
-        <w:t>Version control: Provide screenshots of commits</w:t>
+        <w:lastRenderedPageBreak/>
+        <w:drawing>
+          <wp:inline distT="0" distB="0" distL="0" distR="0" wp14:anchorId="4E1A0075" wp14:editId="56906052">
+            <wp:extent cx="4382112" cy="2295845"/>
+            <wp:effectExtent l="0" t="0" r="0" b="0"/>
+            <wp:docPr id="58" name="Picture 58" descr="Graphical user interface, text&#10;&#10;Description automatically generated"/>
+            <wp:cNvGraphicFramePr>
+              <a:graphicFrameLocks xmlns:a="http://schemas.openxmlformats.org/drawingml/2006/main" noChangeAspect="1"/>
+            </wp:cNvGraphicFramePr>
+            <a:graphic xmlns:a="http://schemas.openxmlformats.org/drawingml/2006/main">
+              <a:graphicData uri="http://schemas.openxmlformats.org/drawingml/2006/picture">
+                <pic:pic xmlns:pic="http://schemas.openxmlformats.org/drawingml/2006/picture">
+                  <pic:nvPicPr>
+                    <pic:cNvPr id="58" name="Picture 58" descr="Graphical user interface, text&#10;&#10;Description automatically generated"/>
+                    <pic:cNvPicPr/>
+                  </pic:nvPicPr>
+                  <pic:blipFill>
+                    <a:blip r:embed="rId43"/>
+                    <a:stretch>
+                      <a:fillRect/>
+                    </a:stretch>
+                  </pic:blipFill>
+                  <pic:spPr>
+                    <a:xfrm>
+                      <a:off x="0" y="0"/>
+                      <a:ext cx="4382112" cy="2295845"/>
+                    </a:xfrm>
+                    <a:prstGeom prst="rect">
+                      <a:avLst/>
+                    </a:prstGeom>
+                  </pic:spPr>
+                </pic:pic>
+              </a:graphicData>
+            </a:graphic>
+          </wp:inline>
+        </w:drawing>
       </w:r>
     </w:p>
     <w:p/>
@@ -6075,7 +6088,7 @@
                     <pic:cNvPicPr/>
                   </pic:nvPicPr>
                   <pic:blipFill>
-                    <a:blip r:embed="rId42"/>
+                    <a:blip r:embed="rId44"/>
                     <a:stretch>
                       <a:fillRect/>
                     </a:stretch>
@@ -6130,7 +6143,7 @@
                     <pic:cNvPicPr/>
                   </pic:nvPicPr>
                   <pic:blipFill>
-                    <a:blip r:embed="rId43"/>
+                    <a:blip r:embed="rId45"/>
                     <a:stretch>
                       <a:fillRect/>
                     </a:stretch>
@@ -6185,7 +6198,7 @@
                     <pic:cNvPicPr/>
                   </pic:nvPicPr>
                   <pic:blipFill>
-                    <a:blip r:embed="rId44"/>
+                    <a:blip r:embed="rId46"/>
                     <a:stretch>
                       <a:fillRect/>
                     </a:stretch>
@@ -6211,25 +6224,123 @@
         <w:rPr>
           <w:rStyle w:val="Strong"/>
           <w:rFonts w:ascii="Source Sans Pro" w:hAnsi="Source Sans Pro"/>
-          <w:b w:val="0"/>
-          <w:bCs w:val="0"/>
-          <w:color w:val="000000"/>
-        </w:rPr>
-      </w:pPr>
-    </w:p>
-    <w:p>
-      <w:pPr>
-        <w:rPr>
-          <w:rStyle w:val="Strong"/>
-          <w:rFonts w:ascii="Source Sans Pro" w:hAnsi="Source Sans Pro"/>
-          <w:color w:val="000000"/>
-        </w:rPr>
-      </w:pPr>
-    </w:p>
-    <w:p>
-      <w:r>
-        <w:t>Version control: Provide screenshots of commits</w:t>
-      </w:r>
+          <w:color w:val="000000"/>
+        </w:rPr>
+      </w:pPr>
+    </w:p>
+    <w:p>
+      <w:pPr>
+        <w:rPr>
+          <w:rFonts w:asciiTheme="majorHAnsi" w:eastAsiaTheme="majorEastAsia" w:hAnsiTheme="majorHAnsi" w:cstheme="majorBidi"/>
+          <w:color w:val="2F5496" w:themeColor="accent1" w:themeShade="BF"/>
+          <w:sz w:val="26"/>
+          <w:szCs w:val="26"/>
+          <w:lang w:val="en-AU"/>
+        </w:rPr>
+      </w:pPr>
+      <w:r>
+        <w:drawing>
+          <wp:inline distT="0" distB="0" distL="0" distR="0" wp14:anchorId="0A0B8A1A" wp14:editId="77BDC688">
+            <wp:extent cx="4105848" cy="733527"/>
+            <wp:effectExtent l="0" t="0" r="9525" b="9525"/>
+            <wp:docPr id="59" name="Picture 59" descr="Text&#10;&#10;Description automatically generated with low confidence"/>
+            <wp:cNvGraphicFramePr>
+              <a:graphicFrameLocks xmlns:a="http://schemas.openxmlformats.org/drawingml/2006/main" noChangeAspect="1"/>
+            </wp:cNvGraphicFramePr>
+            <a:graphic xmlns:a="http://schemas.openxmlformats.org/drawingml/2006/main">
+              <a:graphicData uri="http://schemas.openxmlformats.org/drawingml/2006/picture">
+                <pic:pic xmlns:pic="http://schemas.openxmlformats.org/drawingml/2006/picture">
+                  <pic:nvPicPr>
+                    <pic:cNvPr id="59" name="Picture 59" descr="Text&#10;&#10;Description automatically generated with low confidence"/>
+                    <pic:cNvPicPr/>
+                  </pic:nvPicPr>
+                  <pic:blipFill>
+                    <a:blip r:embed="rId47"/>
+                    <a:stretch>
+                      <a:fillRect/>
+                    </a:stretch>
+                  </pic:blipFill>
+                  <pic:spPr>
+                    <a:xfrm>
+                      <a:off x="0" y="0"/>
+                      <a:ext cx="4105848" cy="733527"/>
+                    </a:xfrm>
+                    <a:prstGeom prst="rect">
+                      <a:avLst/>
+                    </a:prstGeom>
+                  </pic:spPr>
+                </pic:pic>
+              </a:graphicData>
+            </a:graphic>
+          </wp:inline>
+        </w:drawing>
+      </w:r>
+    </w:p>
+    <w:p>
+      <w:pPr>
+        <w:rPr>
+          <w:rFonts w:asciiTheme="majorHAnsi" w:eastAsiaTheme="majorEastAsia" w:hAnsiTheme="majorHAnsi" w:cstheme="majorBidi"/>
+          <w:color w:val="2F5496" w:themeColor="accent1" w:themeShade="BF"/>
+          <w:sz w:val="26"/>
+          <w:szCs w:val="26"/>
+          <w:lang w:val="en-AU"/>
+        </w:rPr>
+      </w:pPr>
+    </w:p>
+    <w:p>
+      <w:pPr>
+        <w:rPr>
+          <w:rFonts w:asciiTheme="majorHAnsi" w:eastAsiaTheme="majorEastAsia" w:hAnsiTheme="majorHAnsi" w:cstheme="majorBidi"/>
+          <w:color w:val="2F5496" w:themeColor="accent1" w:themeShade="BF"/>
+          <w:sz w:val="26"/>
+          <w:szCs w:val="26"/>
+          <w:lang w:val="en-AU"/>
+        </w:rPr>
+      </w:pPr>
+    </w:p>
+    <w:p>
+      <w:pPr>
+        <w:rPr>
+          <w:rFonts w:asciiTheme="majorHAnsi" w:eastAsiaTheme="majorEastAsia" w:hAnsiTheme="majorHAnsi" w:cstheme="majorBidi"/>
+          <w:color w:val="2F5496" w:themeColor="accent1" w:themeShade="BF"/>
+          <w:sz w:val="26"/>
+          <w:szCs w:val="26"/>
+          <w:lang w:val="en-AU"/>
+        </w:rPr>
+      </w:pPr>
+    </w:p>
+    <w:p>
+      <w:pPr>
+        <w:rPr>
+          <w:rFonts w:asciiTheme="majorHAnsi" w:eastAsiaTheme="majorEastAsia" w:hAnsiTheme="majorHAnsi" w:cstheme="majorBidi"/>
+          <w:color w:val="2F5496" w:themeColor="accent1" w:themeShade="BF"/>
+          <w:sz w:val="26"/>
+          <w:szCs w:val="26"/>
+          <w:lang w:val="en-AU"/>
+        </w:rPr>
+      </w:pPr>
+    </w:p>
+    <w:p>
+      <w:pPr>
+        <w:rPr>
+          <w:rFonts w:asciiTheme="majorHAnsi" w:eastAsiaTheme="majorEastAsia" w:hAnsiTheme="majorHAnsi" w:cstheme="majorBidi"/>
+          <w:color w:val="2F5496" w:themeColor="accent1" w:themeShade="BF"/>
+          <w:sz w:val="26"/>
+          <w:szCs w:val="26"/>
+          <w:lang w:val="en-AU"/>
+        </w:rPr>
+      </w:pPr>
+    </w:p>
+    <w:p>
+      <w:pPr>
+        <w:rPr>
+          <w:rFonts w:asciiTheme="majorHAnsi" w:eastAsiaTheme="majorEastAsia" w:hAnsiTheme="majorHAnsi" w:cstheme="majorBidi"/>
+          <w:color w:val="2F5496" w:themeColor="accent1" w:themeShade="BF"/>
+          <w:sz w:val="26"/>
+          <w:szCs w:val="26"/>
+          <w:lang w:val="en-AU"/>
+        </w:rPr>
+      </w:pPr>
     </w:p>
     <w:p>
       <w:pPr>
@@ -7215,7 +7326,7 @@
               </w:rPr>
               <w:t xml:space="preserve">Patron email: </w:t>
             </w:r>
-            <w:hyperlink r:id="rId45" w:history="1">
+            <w:hyperlink r:id="rId48" w:history="1">
               <w:r>
                 <w:rPr>
                   <w:rStyle w:val="Hyperlink"/>
@@ -7492,7 +7603,7 @@
                     <pic:cNvPicPr/>
                   </pic:nvPicPr>
                   <pic:blipFill>
-                    <a:blip r:embed="rId46"/>
+                    <a:blip r:embed="rId49"/>
                     <a:stretch>
                       <a:fillRect/>
                     </a:stretch>
@@ -7685,7 +7796,7 @@
                     <pic:cNvPicPr/>
                   </pic:nvPicPr>
                   <pic:blipFill>
-                    <a:blip r:embed="rId47"/>
+                    <a:blip r:embed="rId50"/>
                     <a:stretch>
                       <a:fillRect/>
                     </a:stretch>
@@ -7742,7 +7853,7 @@
                     <pic:cNvPicPr/>
                   </pic:nvPicPr>
                   <pic:blipFill>
-                    <a:blip r:embed="rId48"/>
+                    <a:blip r:embed="rId51"/>
                     <a:stretch>
                       <a:fillRect/>
                     </a:stretch>
@@ -7799,7 +7910,7 @@
                     <pic:cNvPicPr/>
                   </pic:nvPicPr>
                   <pic:blipFill>
-                    <a:blip r:embed="rId49"/>
+                    <a:blip r:embed="rId52"/>
                     <a:stretch>
                       <a:fillRect/>
                     </a:stretch>
@@ -7856,7 +7967,7 @@
                     <pic:cNvPicPr/>
                   </pic:nvPicPr>
                   <pic:blipFill>
-                    <a:blip r:embed="rId50"/>
+                    <a:blip r:embed="rId53"/>
                     <a:stretch>
                       <a:fillRect/>
                     </a:stretch>
@@ -7945,7 +8056,7 @@
                     <pic:cNvPicPr/>
                   </pic:nvPicPr>
                   <pic:blipFill>
-                    <a:blip r:embed="rId51"/>
+                    <a:blip r:embed="rId54"/>
                     <a:stretch>
                       <a:fillRect/>
                     </a:stretch>
@@ -8016,843 +8127,6 @@
             <wp:extent cx="2609850" cy="1912322"/>
             <wp:effectExtent l="0" t="0" r="0" b="0"/>
             <wp:docPr id="44" name="Picture 44"/>
-            <wp:cNvGraphicFramePr>
-              <a:graphicFrameLocks xmlns:a="http://schemas.openxmlformats.org/drawingml/2006/main" noChangeAspect="1"/>
-            </wp:cNvGraphicFramePr>
-            <a:graphic xmlns:a="http://schemas.openxmlformats.org/drawingml/2006/main">
-              <a:graphicData uri="http://schemas.openxmlformats.org/drawingml/2006/picture">
-                <pic:pic xmlns:pic="http://schemas.openxmlformats.org/drawingml/2006/picture">
-                  <pic:nvPicPr>
-                    <pic:cNvPr id="1" name=""/>
-                    <pic:cNvPicPr/>
-                  </pic:nvPicPr>
-                  <pic:blipFill>
-                    <a:blip r:embed="rId52"/>
-                    <a:stretch>
-                      <a:fillRect/>
-                    </a:stretch>
-                  </pic:blipFill>
-                  <pic:spPr>
-                    <a:xfrm>
-                      <a:off x="0" y="0"/>
-                      <a:ext cx="2613649" cy="1915105"/>
-                    </a:xfrm>
-                    <a:prstGeom prst="rect">
-                      <a:avLst/>
-                    </a:prstGeom>
-                  </pic:spPr>
-                </pic:pic>
-              </a:graphicData>
-            </a:graphic>
-          </wp:inline>
-        </w:drawing>
-      </w:r>
-    </w:p>
-    <w:p>
-      <w:pPr>
-        <w:rPr>
-          <w:lang w:val="en-AU"/>
-        </w:rPr>
-      </w:pPr>
-    </w:p>
-    <w:p>
-      <w:pPr>
-        <w:rPr>
-          <w:lang w:val="en-AU"/>
-        </w:rPr>
-      </w:pPr>
-      <w:r>
-        <w:rPr>
-          <w:lang w:val="en-AU"/>
-        </w:rPr>
-        <w:t>Step 5: Fail</w:t>
-      </w:r>
-    </w:p>
-    <w:p>
-      <w:pPr>
-        <w:rPr>
-          <w:lang w:val="en-AU"/>
-        </w:rPr>
-      </w:pPr>
-    </w:p>
-    <w:p>
-      <w:pPr>
-        <w:rPr>
-          <w:lang w:val="en-AU"/>
-        </w:rPr>
-      </w:pPr>
-      <w:r>
-        <w:rPr>
-          <w:lang w:val="en-AU"/>
-        </w:rPr>
-        <w:t>Third item should not be able to be borrowed.</w:t>
-      </w:r>
-    </w:p>
-    <w:p>
-      <w:pPr>
-        <w:jc w:val="center"/>
-        <w:rPr>
-          <w:lang w:val="en-AU"/>
-        </w:rPr>
-      </w:pPr>
-      <w:r>
-        <w:rPr>
-          <w:lang w:val="en-AU"/>
-        </w:rPr>
-        <w:drawing>
-          <wp:inline distT="0" distB="0" distL="0" distR="0" wp14:anchorId="5EBDC84B" wp14:editId="0E683459">
-            <wp:extent cx="2133600" cy="5403073"/>
-            <wp:effectExtent l="0" t="0" r="0" b="7620"/>
-            <wp:docPr id="45" name="Picture 45"/>
-            <wp:cNvGraphicFramePr>
-              <a:graphicFrameLocks xmlns:a="http://schemas.openxmlformats.org/drawingml/2006/main" noChangeAspect="1"/>
-            </wp:cNvGraphicFramePr>
-            <a:graphic xmlns:a="http://schemas.openxmlformats.org/drawingml/2006/main">
-              <a:graphicData uri="http://schemas.openxmlformats.org/drawingml/2006/picture">
-                <pic:pic xmlns:pic="http://schemas.openxmlformats.org/drawingml/2006/picture">
-                  <pic:nvPicPr>
-                    <pic:cNvPr id="1" name=""/>
-                    <pic:cNvPicPr/>
-                  </pic:nvPicPr>
-                  <pic:blipFill>
-                    <a:blip r:embed="rId53"/>
-                    <a:stretch>
-                      <a:fillRect/>
-                    </a:stretch>
-                  </pic:blipFill>
-                  <pic:spPr>
-                    <a:xfrm>
-                      <a:off x="0" y="0"/>
-                      <a:ext cx="2134567" cy="5405522"/>
-                    </a:xfrm>
-                    <a:prstGeom prst="rect">
-                      <a:avLst/>
-                    </a:prstGeom>
-                  </pic:spPr>
-                </pic:pic>
-              </a:graphicData>
-            </a:graphic>
-          </wp:inline>
-        </w:drawing>
-      </w:r>
-    </w:p>
-    <w:p>
-      <w:pPr>
-        <w:rPr>
-          <w:lang w:val="en-AU"/>
-        </w:rPr>
-      </w:pPr>
-    </w:p>
-    <w:p>
-      <w:pPr>
-        <w:rPr>
-          <w:lang w:val="en-AU"/>
-        </w:rPr>
-      </w:pPr>
-      <w:r>
-        <w:rPr>
-          <w:lang w:val="en-AU"/>
-        </w:rPr>
-        <w:lastRenderedPageBreak/>
-        <w:t xml:space="preserve">Step 6: Fail </w:t>
-      </w:r>
-    </w:p>
-    <w:p>
-      <w:pPr>
-        <w:rPr>
-          <w:lang w:val="en-AU"/>
-        </w:rPr>
-      </w:pPr>
-    </w:p>
-    <w:p>
-      <w:pPr>
-        <w:rPr>
-          <w:lang w:val="en-AU"/>
-        </w:rPr>
-      </w:pPr>
-      <w:r>
-        <w:rPr>
-          <w:lang w:val="en-AU"/>
-        </w:rPr>
-        <w:t>Entering the Borrow Item Use Case to borrow a fourth item should not be allowed.</w:t>
-      </w:r>
-    </w:p>
-    <w:p>
-      <w:pPr>
-        <w:rPr>
-          <w:lang w:val="en-AU"/>
-        </w:rPr>
-      </w:pPr>
-    </w:p>
-    <w:p>
-      <w:pPr>
-        <w:jc w:val="center"/>
-        <w:rPr>
-          <w:lang w:val="en-AU"/>
-        </w:rPr>
-      </w:pPr>
-      <w:r>
-        <w:rPr>
-          <w:lang w:val="en-AU"/>
-        </w:rPr>
-        <w:drawing>
-          <wp:inline distT="0" distB="0" distL="0" distR="0" wp14:anchorId="66660CE9" wp14:editId="740A2966">
-            <wp:extent cx="3791479" cy="6677957"/>
-            <wp:effectExtent l="0" t="0" r="0" b="8890"/>
-            <wp:docPr id="46" name="Picture 46" descr="Text&#10;&#10;Description automatically generated"/>
-            <wp:cNvGraphicFramePr>
-              <a:graphicFrameLocks xmlns:a="http://schemas.openxmlformats.org/drawingml/2006/main" noChangeAspect="1"/>
-            </wp:cNvGraphicFramePr>
-            <a:graphic xmlns:a="http://schemas.openxmlformats.org/drawingml/2006/main">
-              <a:graphicData uri="http://schemas.openxmlformats.org/drawingml/2006/picture">
-                <pic:pic xmlns:pic="http://schemas.openxmlformats.org/drawingml/2006/picture">
-                  <pic:nvPicPr>
-                    <pic:cNvPr id="46" name="Picture 46" descr="Text&#10;&#10;Description automatically generated"/>
-                    <pic:cNvPicPr/>
-                  </pic:nvPicPr>
-                  <pic:blipFill>
-                    <a:blip r:embed="rId54"/>
-                    <a:stretch>
-                      <a:fillRect/>
-                    </a:stretch>
-                  </pic:blipFill>
-                  <pic:spPr>
-                    <a:xfrm>
-                      <a:off x="0" y="0"/>
-                      <a:ext cx="3791479" cy="6677957"/>
-                    </a:xfrm>
-                    <a:prstGeom prst="rect">
-                      <a:avLst/>
-                    </a:prstGeom>
-                  </pic:spPr>
-                </pic:pic>
-              </a:graphicData>
-            </a:graphic>
-          </wp:inline>
-        </w:drawing>
-      </w:r>
-    </w:p>
-    <w:p>
-      <w:pPr>
-        <w:rPr>
-          <w:lang w:val="en-AU"/>
-        </w:rPr>
-      </w:pPr>
-    </w:p>
-    <w:p>
-      <w:pPr>
-        <w:rPr>
-          <w:lang w:val="en-AU"/>
-        </w:rPr>
-      </w:pPr>
-    </w:p>
-    <w:p>
-      <w:r>
-        <w:t>Version control: Provide screenshots of commits</w:t>
-      </w:r>
-    </w:p>
-    <w:p/>
-    <w:p/>
-    <w:p/>
-    <w:p/>
-    <w:p>
-      <w:pPr>
-        <w:rPr>
-          <w:rStyle w:val="Strong"/>
-          <w:rFonts w:ascii="Source Sans Pro" w:hAnsi="Source Sans Pro"/>
-          <w:color w:val="FF0000"/>
-        </w:rPr>
-      </w:pPr>
-      <w:r>
-        <w:rPr>
-          <w:rStyle w:val="Strong"/>
-          <w:rFonts w:ascii="Source Sans Pro" w:hAnsi="Source Sans Pro"/>
-          <w:color w:val="FF0000"/>
-        </w:rPr>
-        <w:lastRenderedPageBreak/>
-        <w:t>Simplification</w:t>
-      </w:r>
-    </w:p>
-    <w:p>
-      <w:pPr>
-        <w:rPr>
-          <w:rStyle w:val="Strong"/>
-          <w:rFonts w:ascii="Source Sans Pro" w:hAnsi="Source Sans Pro"/>
-          <w:b w:val="0"/>
-          <w:bCs w:val="0"/>
-          <w:color w:val="000000"/>
-        </w:rPr>
-      </w:pPr>
-      <w:r>
-        <w:rPr>
-          <w:rStyle w:val="Strong"/>
-          <w:rFonts w:ascii="Source Sans Pro" w:hAnsi="Source Sans Pro"/>
-          <w:b w:val="0"/>
-          <w:bCs w:val="0"/>
-          <w:color w:val="000000"/>
-        </w:rPr>
-        <w:t xml:space="preserve">H0: </w:t>
-      </w:r>
-      <w:r>
-        <w:rPr>
-          <w:rStyle w:val="Strong"/>
-          <w:rFonts w:ascii="Source Sans Pro" w:hAnsi="Source Sans Pro"/>
-          <w:b w:val="0"/>
-          <w:bCs w:val="0"/>
-          <w:color w:val="000000"/>
-        </w:rPr>
-        <w:t xml:space="preserve">Error lies in </w:t>
-      </w:r>
-      <w:proofErr w:type="spellStart"/>
-      <w:proofErr w:type="gramStart"/>
-      <w:r>
-        <w:rPr>
-          <w:rStyle w:val="Strong"/>
-          <w:rFonts w:ascii="Consolas" w:hAnsi="Consolas"/>
-          <w:b w:val="0"/>
-          <w:bCs w:val="0"/>
-          <w:color w:val="000000"/>
-        </w:rPr>
-        <w:t>commitLoans</w:t>
-      </w:r>
-      <w:proofErr w:type="spellEnd"/>
-      <w:r>
-        <w:rPr>
-          <w:rStyle w:val="Strong"/>
-          <w:rFonts w:ascii="Consolas" w:hAnsi="Consolas"/>
-          <w:b w:val="0"/>
-          <w:bCs w:val="0"/>
-          <w:color w:val="000000"/>
-        </w:rPr>
-        <w:t>(</w:t>
-      </w:r>
-      <w:proofErr w:type="gramEnd"/>
-      <w:r>
-        <w:rPr>
-          <w:rStyle w:val="Strong"/>
-          <w:rFonts w:ascii="Consolas" w:hAnsi="Consolas"/>
-          <w:b w:val="0"/>
-          <w:bCs w:val="0"/>
-          <w:color w:val="000000"/>
-        </w:rPr>
-        <w:t xml:space="preserve">) </w:t>
-      </w:r>
-    </w:p>
-    <w:p>
-      <w:pPr>
-        <w:rPr>
-          <w:rStyle w:val="Strong"/>
-          <w:rFonts w:ascii="Source Sans Pro" w:hAnsi="Source Sans Pro"/>
-          <w:b w:val="0"/>
-          <w:bCs w:val="0"/>
-          <w:color w:val="000000"/>
-        </w:rPr>
-      </w:pPr>
-      <w:r>
-        <w:rPr>
-          <w:rStyle w:val="Strong"/>
-          <w:rFonts w:ascii="Source Sans Pro" w:hAnsi="Source Sans Pro"/>
-          <w:b w:val="0"/>
-          <w:bCs w:val="0"/>
-          <w:color w:val="000000"/>
-        </w:rPr>
-        <w:t>T0:</w:t>
-      </w:r>
-      <w:r>
-        <w:rPr>
-          <w:rStyle w:val="Strong"/>
-          <w:rFonts w:ascii="Source Sans Pro" w:hAnsi="Source Sans Pro"/>
-          <w:b w:val="0"/>
-          <w:bCs w:val="0"/>
-          <w:color w:val="000000"/>
-        </w:rPr>
-        <w:t xml:space="preserve"> Set a breakpoint.</w:t>
-      </w:r>
-    </w:p>
-    <w:p>
-      <w:pPr>
-        <w:rPr>
-          <w:rStyle w:val="Strong"/>
-          <w:rFonts w:ascii="Source Sans Pro" w:hAnsi="Source Sans Pro"/>
-          <w:b w:val="0"/>
-          <w:bCs w:val="0"/>
-          <w:color w:val="000000"/>
-        </w:rPr>
-      </w:pPr>
-      <w:r>
-        <w:rPr>
-          <w:rStyle w:val="Strong"/>
-          <w:rFonts w:ascii="Source Sans Pro" w:hAnsi="Source Sans Pro"/>
-          <w:b w:val="0"/>
-          <w:bCs w:val="0"/>
-          <w:color w:val="000000"/>
-        </w:rPr>
-        <w:t>R0:</w:t>
-      </w:r>
-      <w:r>
-        <w:rPr>
-          <w:rStyle w:val="Strong"/>
-          <w:rFonts w:ascii="Source Sans Pro" w:hAnsi="Source Sans Pro"/>
-          <w:b w:val="0"/>
-          <w:bCs w:val="0"/>
-          <w:color w:val="000000"/>
-        </w:rPr>
-        <w:t xml:space="preserve"> No, </w:t>
-      </w:r>
-      <w:proofErr w:type="spellStart"/>
-      <w:proofErr w:type="gramStart"/>
-      <w:r>
-        <w:rPr>
-          <w:rStyle w:val="Strong"/>
-          <w:rFonts w:ascii="Consolas" w:hAnsi="Consolas"/>
-          <w:b w:val="0"/>
-          <w:bCs w:val="0"/>
-          <w:color w:val="000000"/>
-        </w:rPr>
-        <w:t>commitLoans</w:t>
-      </w:r>
-      <w:proofErr w:type="spellEnd"/>
-      <w:r>
-        <w:rPr>
-          <w:rStyle w:val="Strong"/>
-          <w:rFonts w:ascii="Consolas" w:hAnsi="Consolas"/>
-          <w:b w:val="0"/>
-          <w:bCs w:val="0"/>
-          <w:color w:val="000000"/>
-        </w:rPr>
-        <w:t>(</w:t>
-      </w:r>
-      <w:proofErr w:type="gramEnd"/>
-      <w:r>
-        <w:rPr>
-          <w:rStyle w:val="Strong"/>
-          <w:rFonts w:ascii="Consolas" w:hAnsi="Consolas"/>
-          <w:b w:val="0"/>
-          <w:bCs w:val="0"/>
-          <w:color w:val="000000"/>
-        </w:rPr>
-        <w:t>)</w:t>
-      </w:r>
-      <w:r>
-        <w:rPr>
-          <w:rStyle w:val="Strong"/>
-          <w:rFonts w:ascii="Source Sans Pro" w:hAnsi="Source Sans Pro"/>
-          <w:b w:val="0"/>
-          <w:bCs w:val="0"/>
-          <w:color w:val="000000"/>
-        </w:rPr>
-        <w:t xml:space="preserve"> is not called when third item placed. Breakpoint not triggered.</w:t>
-      </w:r>
-    </w:p>
-    <w:p>
-      <w:pPr>
-        <w:rPr>
-          <w:rStyle w:val="Strong"/>
-          <w:rFonts w:ascii="Source Sans Pro" w:hAnsi="Source Sans Pro"/>
-          <w:color w:val="000000"/>
-        </w:rPr>
-      </w:pPr>
-    </w:p>
-    <w:p>
-      <w:pPr>
-        <w:rPr>
-          <w:rStyle w:val="Strong"/>
-          <w:rFonts w:ascii="Source Sans Pro" w:hAnsi="Source Sans Pro"/>
-          <w:b w:val="0"/>
-          <w:bCs w:val="0"/>
-          <w:color w:val="000000"/>
-        </w:rPr>
-      </w:pPr>
-      <w:r>
-        <w:rPr>
-          <w:rStyle w:val="Strong"/>
-          <w:rFonts w:ascii="Source Sans Pro" w:hAnsi="Source Sans Pro"/>
-          <w:b w:val="0"/>
-          <w:bCs w:val="0"/>
-          <w:color w:val="000000"/>
-        </w:rPr>
-        <w:t>H1</w:t>
-      </w:r>
-      <w:r>
-        <w:rPr>
-          <w:rStyle w:val="Strong"/>
-          <w:rFonts w:ascii="Source Sans Pro" w:hAnsi="Source Sans Pro"/>
-          <w:b w:val="0"/>
-          <w:bCs w:val="0"/>
-          <w:color w:val="000000"/>
-        </w:rPr>
-        <w:t xml:space="preserve">: </w:t>
-      </w:r>
-      <w:r>
-        <w:rPr>
-          <w:rStyle w:val="Strong"/>
-          <w:rFonts w:ascii="Source Sans Pro" w:hAnsi="Source Sans Pro"/>
-          <w:b w:val="0"/>
-          <w:bCs w:val="0"/>
-          <w:color w:val="000000"/>
-        </w:rPr>
-        <w:t xml:space="preserve">Error lies in </w:t>
-      </w:r>
-      <w:proofErr w:type="spellStart"/>
-      <w:proofErr w:type="gramStart"/>
-      <w:r>
-        <w:rPr>
-          <w:rStyle w:val="Strong"/>
-          <w:rFonts w:ascii="Consolas" w:hAnsi="Consolas"/>
-          <w:b w:val="0"/>
-          <w:bCs w:val="0"/>
-          <w:color w:val="000000"/>
-        </w:rPr>
-        <w:t>borrowingComplete</w:t>
-      </w:r>
-      <w:proofErr w:type="spellEnd"/>
-      <w:r>
-        <w:rPr>
-          <w:rStyle w:val="Strong"/>
-          <w:rFonts w:ascii="Consolas" w:hAnsi="Consolas"/>
-          <w:b w:val="0"/>
-          <w:bCs w:val="0"/>
-          <w:color w:val="000000"/>
-        </w:rPr>
-        <w:t>(</w:t>
-      </w:r>
-      <w:proofErr w:type="gramEnd"/>
-      <w:r>
-        <w:rPr>
-          <w:rStyle w:val="Strong"/>
-          <w:rFonts w:ascii="Consolas" w:hAnsi="Consolas"/>
-          <w:b w:val="0"/>
-          <w:bCs w:val="0"/>
-          <w:color w:val="000000"/>
-        </w:rPr>
-        <w:t>)</w:t>
-      </w:r>
-    </w:p>
-    <w:p>
-      <w:pPr>
-        <w:rPr>
-          <w:rStyle w:val="Strong"/>
-          <w:rFonts w:ascii="Source Sans Pro" w:hAnsi="Source Sans Pro"/>
-          <w:b w:val="0"/>
-          <w:bCs w:val="0"/>
-          <w:color w:val="000000"/>
-        </w:rPr>
-      </w:pPr>
-      <w:r>
-        <w:rPr>
-          <w:rStyle w:val="Strong"/>
-          <w:rFonts w:ascii="Source Sans Pro" w:hAnsi="Source Sans Pro"/>
-          <w:b w:val="0"/>
-          <w:bCs w:val="0"/>
-          <w:color w:val="000000"/>
-        </w:rPr>
-        <w:t>T</w:t>
-      </w:r>
-      <w:r>
-        <w:rPr>
-          <w:rStyle w:val="Strong"/>
-          <w:rFonts w:ascii="Source Sans Pro" w:hAnsi="Source Sans Pro"/>
-          <w:b w:val="0"/>
-          <w:bCs w:val="0"/>
-          <w:color w:val="000000"/>
-        </w:rPr>
-        <w:t>1:</w:t>
-      </w:r>
-      <w:r>
-        <w:rPr>
-          <w:rStyle w:val="Strong"/>
-          <w:rFonts w:ascii="Source Sans Pro" w:hAnsi="Source Sans Pro"/>
-          <w:b w:val="0"/>
-          <w:bCs w:val="0"/>
-          <w:color w:val="000000"/>
-        </w:rPr>
-        <w:t xml:space="preserve"> Set a breakpoint.</w:t>
-      </w:r>
-    </w:p>
-    <w:p>
-      <w:pPr>
-        <w:rPr>
-          <w:rStyle w:val="Strong"/>
-          <w:rFonts w:ascii="Source Sans Pro" w:hAnsi="Source Sans Pro"/>
-          <w:b w:val="0"/>
-          <w:bCs w:val="0"/>
-          <w:color w:val="000000"/>
-        </w:rPr>
-      </w:pPr>
-      <w:r>
-        <w:rPr>
-          <w:rStyle w:val="Strong"/>
-          <w:rFonts w:ascii="Source Sans Pro" w:hAnsi="Source Sans Pro"/>
-          <w:b w:val="0"/>
-          <w:bCs w:val="0"/>
-          <w:color w:val="000000"/>
-        </w:rPr>
-        <w:t>R1:</w:t>
-      </w:r>
-      <w:r>
-        <w:rPr>
-          <w:rStyle w:val="Strong"/>
-          <w:rFonts w:ascii="Source Sans Pro" w:hAnsi="Source Sans Pro"/>
-          <w:b w:val="0"/>
-          <w:bCs w:val="0"/>
-          <w:color w:val="000000"/>
-        </w:rPr>
-        <w:t xml:space="preserve"> No, </w:t>
-      </w:r>
-      <w:proofErr w:type="spellStart"/>
-      <w:proofErr w:type="gramStart"/>
-      <w:r>
-        <w:rPr>
-          <w:rStyle w:val="Strong"/>
-          <w:rFonts w:ascii="Consolas" w:hAnsi="Consolas"/>
-          <w:b w:val="0"/>
-          <w:bCs w:val="0"/>
-          <w:color w:val="000000"/>
-        </w:rPr>
-        <w:t>borrowingComplete</w:t>
-      </w:r>
-      <w:proofErr w:type="spellEnd"/>
-      <w:r>
-        <w:rPr>
-          <w:rStyle w:val="Strong"/>
-          <w:rFonts w:ascii="Consolas" w:hAnsi="Consolas"/>
-          <w:b w:val="0"/>
-          <w:bCs w:val="0"/>
-          <w:color w:val="000000"/>
-        </w:rPr>
-        <w:t>(</w:t>
-      </w:r>
-      <w:proofErr w:type="gramEnd"/>
-      <w:r>
-        <w:rPr>
-          <w:rStyle w:val="Strong"/>
-          <w:rFonts w:ascii="Consolas" w:hAnsi="Consolas"/>
-          <w:b w:val="0"/>
-          <w:bCs w:val="0"/>
-          <w:color w:val="000000"/>
-        </w:rPr>
-        <w:t>)</w:t>
-      </w:r>
-      <w:r>
-        <w:rPr>
-          <w:rStyle w:val="Strong"/>
-          <w:rFonts w:ascii="Source Sans Pro" w:hAnsi="Source Sans Pro"/>
-          <w:b w:val="0"/>
-          <w:bCs w:val="0"/>
-          <w:color w:val="000000"/>
-        </w:rPr>
-        <w:t xml:space="preserve"> not called until after third item. Breakpoint not triggered</w:t>
-      </w:r>
-    </w:p>
-    <w:p>
-      <w:pPr>
-        <w:rPr>
-          <w:rStyle w:val="Strong"/>
-          <w:rFonts w:ascii="Source Sans Pro" w:hAnsi="Source Sans Pro"/>
-          <w:b w:val="0"/>
-          <w:bCs w:val="0"/>
-          <w:color w:val="000000"/>
-        </w:rPr>
-      </w:pPr>
-    </w:p>
-    <w:p>
-      <w:pPr>
-        <w:rPr>
-          <w:rStyle w:val="Strong"/>
-          <w:rFonts w:ascii="Source Sans Pro" w:hAnsi="Source Sans Pro"/>
-          <w:b w:val="0"/>
-          <w:bCs w:val="0"/>
-          <w:color w:val="000000"/>
-        </w:rPr>
-      </w:pPr>
-      <w:r>
-        <w:rPr>
-          <w:rStyle w:val="Strong"/>
-          <w:rFonts w:ascii="Source Sans Pro" w:hAnsi="Source Sans Pro"/>
-          <w:b w:val="0"/>
-          <w:bCs w:val="0"/>
-          <w:color w:val="000000"/>
-        </w:rPr>
-        <w:t>H2:</w:t>
-      </w:r>
-      <w:r>
-        <w:rPr>
-          <w:rStyle w:val="Strong"/>
-          <w:rFonts w:ascii="Source Sans Pro" w:hAnsi="Source Sans Pro"/>
-          <w:b w:val="0"/>
-          <w:bCs w:val="0"/>
-          <w:color w:val="000000"/>
-        </w:rPr>
-        <w:t xml:space="preserve"> Error lies in </w:t>
-      </w:r>
-      <w:proofErr w:type="spellStart"/>
-      <w:proofErr w:type="gramStart"/>
-      <w:r>
-        <w:rPr>
-          <w:rStyle w:val="Strong"/>
-          <w:rFonts w:ascii="Source Sans Pro" w:hAnsi="Source Sans Pro"/>
-          <w:b w:val="0"/>
-          <w:bCs w:val="0"/>
-          <w:color w:val="000000"/>
-        </w:rPr>
-        <w:t>itemScanned</w:t>
-      </w:r>
-      <w:proofErr w:type="spellEnd"/>
-      <w:r>
-        <w:rPr>
-          <w:rStyle w:val="Strong"/>
-          <w:rFonts w:ascii="Source Sans Pro" w:hAnsi="Source Sans Pro"/>
-          <w:b w:val="0"/>
-          <w:bCs w:val="0"/>
-          <w:color w:val="000000"/>
-        </w:rPr>
-        <w:t>(</w:t>
-      </w:r>
-      <w:proofErr w:type="gramEnd"/>
-      <w:r>
-        <w:rPr>
-          <w:rStyle w:val="Strong"/>
-          <w:rFonts w:ascii="Source Sans Pro" w:hAnsi="Source Sans Pro"/>
-          <w:b w:val="0"/>
-          <w:bCs w:val="0"/>
-          <w:color w:val="000000"/>
-        </w:rPr>
-        <w:t>)</w:t>
-      </w:r>
-      <w:r>
-        <w:rPr>
-          <w:rStyle w:val="Strong"/>
-          <w:rFonts w:ascii="Source Sans Pro" w:hAnsi="Source Sans Pro"/>
-          <w:b w:val="0"/>
-          <w:bCs w:val="0"/>
-          <w:color w:val="000000"/>
-        </w:rPr>
-        <w:br/>
-        <w:t>T2:</w:t>
-      </w:r>
-      <w:r>
-        <w:rPr>
-          <w:rStyle w:val="Strong"/>
-          <w:rFonts w:ascii="Source Sans Pro" w:hAnsi="Source Sans Pro"/>
-          <w:b w:val="0"/>
-          <w:bCs w:val="0"/>
-          <w:color w:val="000000"/>
-        </w:rPr>
-        <w:t xml:space="preserve"> Set a breakpoint.</w:t>
-      </w:r>
-      <w:r>
-        <w:rPr>
-          <w:rStyle w:val="Strong"/>
-          <w:rFonts w:ascii="Source Sans Pro" w:hAnsi="Source Sans Pro"/>
-          <w:b w:val="0"/>
-          <w:bCs w:val="0"/>
-          <w:color w:val="000000"/>
-        </w:rPr>
-        <w:br/>
-        <w:t>R2:</w:t>
-      </w:r>
-      <w:r>
-        <w:rPr>
-          <w:rStyle w:val="Strong"/>
-          <w:rFonts w:ascii="Source Sans Pro" w:hAnsi="Source Sans Pro"/>
-          <w:b w:val="0"/>
-          <w:bCs w:val="0"/>
-          <w:color w:val="000000"/>
-        </w:rPr>
-        <w:t xml:space="preserve"> Yes. Breakpoint triggered on all items. Doesn’t stop at second one.</w:t>
-      </w:r>
-    </w:p>
-    <w:p>
-      <w:pPr>
-        <w:rPr>
-          <w:rStyle w:val="Strong"/>
-          <w:rFonts w:ascii="Source Sans Pro" w:hAnsi="Source Sans Pro"/>
-          <w:b w:val="0"/>
-          <w:bCs w:val="0"/>
-          <w:color w:val="000000"/>
-        </w:rPr>
-      </w:pPr>
-    </w:p>
-    <w:p>
-      <w:pPr>
-        <w:rPr>
-          <w:rStyle w:val="Strong"/>
-          <w:rFonts w:ascii="Source Sans Pro" w:hAnsi="Source Sans Pro"/>
-          <w:b w:val="0"/>
-          <w:bCs w:val="0"/>
-          <w:i/>
-          <w:iCs/>
-          <w:color w:val="000000"/>
-        </w:rPr>
-      </w:pPr>
-      <w:r>
-        <w:rPr>
-          <w:rStyle w:val="Strong"/>
-          <w:rFonts w:ascii="Source Sans Pro" w:hAnsi="Source Sans Pro"/>
-          <w:b w:val="0"/>
-          <w:bCs w:val="0"/>
-          <w:i/>
-          <w:iCs/>
-          <w:color w:val="000000"/>
-        </w:rPr>
-        <w:t>Difficult to show screenshots for these.</w:t>
-      </w:r>
-    </w:p>
-    <w:p>
-      <w:pPr>
-        <w:rPr>
-          <w:rStyle w:val="Strong"/>
-          <w:rFonts w:ascii="Source Sans Pro" w:hAnsi="Source Sans Pro"/>
-          <w:b w:val="0"/>
-          <w:bCs w:val="0"/>
-          <w:color w:val="000000"/>
-        </w:rPr>
-      </w:pPr>
-    </w:p>
-    <w:p>
-      <w:pPr>
-        <w:rPr>
-          <w:rStyle w:val="Strong"/>
-          <w:rFonts w:ascii="Source Sans Pro" w:hAnsi="Source Sans Pro"/>
-          <w:b w:val="0"/>
-          <w:bCs w:val="0"/>
-          <w:color w:val="000000"/>
-        </w:rPr>
-      </w:pPr>
-      <w:r>
-        <w:rPr>
-          <w:rStyle w:val="Strong"/>
-          <w:rFonts w:ascii="Source Sans Pro" w:hAnsi="Source Sans Pro"/>
-          <w:b w:val="0"/>
-          <w:bCs w:val="0"/>
-          <w:color w:val="000000"/>
-        </w:rPr>
-        <w:t>Wrote unit tests – these failed.</w:t>
-      </w:r>
-    </w:p>
-    <w:p>
-      <w:pPr>
-        <w:rPr>
-          <w:rStyle w:val="Strong"/>
-          <w:rFonts w:ascii="Source Sans Pro" w:hAnsi="Source Sans Pro"/>
-          <w:b w:val="0"/>
-          <w:bCs w:val="0"/>
-          <w:color w:val="000000"/>
-        </w:rPr>
-      </w:pPr>
-      <w:r>
-        <w:rPr>
-          <w:rStyle w:val="Strong"/>
-          <w:rFonts w:ascii="Source Sans Pro" w:hAnsi="Source Sans Pro"/>
-          <w:b w:val="0"/>
-          <w:bCs w:val="0"/>
-          <w:color w:val="000000"/>
-        </w:rPr>
-        <w:drawing>
-          <wp:inline distT="0" distB="0" distL="0" distR="0" wp14:anchorId="7A59D8E1" wp14:editId="63E2230D">
-            <wp:extent cx="3343742" cy="838317"/>
-            <wp:effectExtent l="0" t="0" r="9525" b="0"/>
-            <wp:docPr id="47" name="Picture 47"/>
             <wp:cNvGraphicFramePr>
               <a:graphicFrameLocks xmlns:a="http://schemas.openxmlformats.org/drawingml/2006/main" noChangeAspect="1"/>
             </wp:cNvGraphicFramePr>
@@ -8872,7 +8146,7 @@
                   <pic:spPr>
                     <a:xfrm>
                       <a:off x="0" y="0"/>
-                      <a:ext cx="3343742" cy="838317"/>
+                      <a:ext cx="2613649" cy="1915105"/>
                     </a:xfrm>
                     <a:prstGeom prst="rect">
                       <a:avLst/>
@@ -8888,26 +8162,59 @@
     <w:p>
       <w:pPr>
         <w:rPr>
-          <w:rStyle w:val="Strong"/>
-          <w:rFonts w:ascii="Source Sans Pro" w:hAnsi="Source Sans Pro"/>
-          <w:b w:val="0"/>
-          <w:bCs w:val="0"/>
-          <w:color w:val="000000"/>
-        </w:rPr>
-      </w:pPr>
-      <w:r>
-        <w:rPr>
-          <w:rStyle w:val="Strong"/>
-          <w:rFonts w:ascii="Source Sans Pro" w:hAnsi="Source Sans Pro"/>
-          <w:b w:val="0"/>
-          <w:bCs w:val="0"/>
-          <w:color w:val="000000"/>
+          <w:lang w:val="en-AU"/>
+        </w:rPr>
+      </w:pPr>
+    </w:p>
+    <w:p>
+      <w:pPr>
+        <w:rPr>
+          <w:lang w:val="en-AU"/>
+        </w:rPr>
+      </w:pPr>
+      <w:r>
+        <w:rPr>
+          <w:lang w:val="en-AU"/>
+        </w:rPr>
+        <w:t>Step 5: Fail</w:t>
+      </w:r>
+    </w:p>
+    <w:p>
+      <w:pPr>
+        <w:rPr>
+          <w:lang w:val="en-AU"/>
+        </w:rPr>
+      </w:pPr>
+    </w:p>
+    <w:p>
+      <w:pPr>
+        <w:rPr>
+          <w:lang w:val="en-AU"/>
+        </w:rPr>
+      </w:pPr>
+      <w:r>
+        <w:rPr>
+          <w:lang w:val="en-AU"/>
+        </w:rPr>
+        <w:t>Third item should not be able to be borrowed.</w:t>
+      </w:r>
+    </w:p>
+    <w:p>
+      <w:pPr>
+        <w:jc w:val="center"/>
+        <w:rPr>
+          <w:lang w:val="en-AU"/>
+        </w:rPr>
+      </w:pPr>
+      <w:r>
+        <w:rPr>
+          <w:lang w:val="en-AU"/>
         </w:rPr>
         <w:drawing>
-          <wp:inline distT="0" distB="0" distL="0" distR="0" wp14:anchorId="5D30861E" wp14:editId="418343C3">
-            <wp:extent cx="5727700" cy="1327150"/>
-            <wp:effectExtent l="0" t="0" r="6350" b="6350"/>
-            <wp:docPr id="48" name="Picture 48" descr="Text&#10;&#10;Description automatically generated with medium confidence"/>
+          <wp:inline distT="0" distB="0" distL="0" distR="0" wp14:anchorId="5EBDC84B" wp14:editId="0E683459">
+            <wp:extent cx="2133600" cy="5403073"/>
+            <wp:effectExtent l="0" t="0" r="0" b="7620"/>
+            <wp:docPr id="45" name="Picture 45"/>
             <wp:cNvGraphicFramePr>
               <a:graphicFrameLocks xmlns:a="http://schemas.openxmlformats.org/drawingml/2006/main" noChangeAspect="1"/>
             </wp:cNvGraphicFramePr>
@@ -8915,7 +8222,7 @@
               <a:graphicData uri="http://schemas.openxmlformats.org/drawingml/2006/picture">
                 <pic:pic xmlns:pic="http://schemas.openxmlformats.org/drawingml/2006/picture">
                   <pic:nvPicPr>
-                    <pic:cNvPr id="48" name="Picture 48" descr="Text&#10;&#10;Description automatically generated with medium confidence"/>
+                    <pic:cNvPr id="1" name=""/>
                     <pic:cNvPicPr/>
                   </pic:nvPicPr>
                   <pic:blipFill>
@@ -8927,7 +8234,7 @@
                   <pic:spPr>
                     <a:xfrm>
                       <a:off x="0" y="0"/>
-                      <a:ext cx="5727700" cy="1327150"/>
+                      <a:ext cx="2134567" cy="5405522"/>
                     </a:xfrm>
                     <a:prstGeom prst="rect">
                       <a:avLst/>
@@ -8943,26 +8250,67 @@
     <w:p>
       <w:pPr>
         <w:rPr>
-          <w:rStyle w:val="Strong"/>
-          <w:rFonts w:ascii="Source Sans Pro" w:hAnsi="Source Sans Pro"/>
-          <w:b w:val="0"/>
-          <w:bCs w:val="0"/>
-          <w:color w:val="000000"/>
-        </w:rPr>
-      </w:pPr>
-      <w:r>
-        <w:rPr>
-          <w:rStyle w:val="Strong"/>
-          <w:rFonts w:ascii="Source Sans Pro" w:hAnsi="Source Sans Pro"/>
-          <w:b w:val="0"/>
-          <w:bCs w:val="0"/>
-          <w:color w:val="000000"/>
+          <w:lang w:val="en-AU"/>
+        </w:rPr>
+      </w:pPr>
+    </w:p>
+    <w:p>
+      <w:pPr>
+        <w:rPr>
+          <w:lang w:val="en-AU"/>
+        </w:rPr>
+      </w:pPr>
+      <w:r>
+        <w:rPr>
+          <w:lang w:val="en-AU"/>
+        </w:rPr>
+        <w:lastRenderedPageBreak/>
+        <w:t xml:space="preserve">Step 6: Fail </w:t>
+      </w:r>
+    </w:p>
+    <w:p>
+      <w:pPr>
+        <w:rPr>
+          <w:lang w:val="en-AU"/>
+        </w:rPr>
+      </w:pPr>
+    </w:p>
+    <w:p>
+      <w:pPr>
+        <w:rPr>
+          <w:lang w:val="en-AU"/>
+        </w:rPr>
+      </w:pPr>
+      <w:r>
+        <w:rPr>
+          <w:lang w:val="en-AU"/>
+        </w:rPr>
+        <w:t>Entering the Borrow Item Use Case to borrow a fourth item should not be allowed.</w:t>
+      </w:r>
+    </w:p>
+    <w:p>
+      <w:pPr>
+        <w:rPr>
+          <w:lang w:val="en-AU"/>
+        </w:rPr>
+      </w:pPr>
+    </w:p>
+    <w:p>
+      <w:pPr>
+        <w:jc w:val="center"/>
+        <w:rPr>
+          <w:lang w:val="en-AU"/>
+        </w:rPr>
+      </w:pPr>
+      <w:r>
+        <w:rPr>
+          <w:lang w:val="en-AU"/>
         </w:rPr>
         <w:drawing>
-          <wp:inline distT="0" distB="0" distL="0" distR="0" wp14:anchorId="10B45BF4" wp14:editId="6AD84214">
-            <wp:extent cx="5727700" cy="1663065"/>
-            <wp:effectExtent l="0" t="0" r="6350" b="0"/>
-            <wp:docPr id="49" name="Picture 49" descr="Text&#10;&#10;Description automatically generated"/>
+          <wp:inline distT="0" distB="0" distL="0" distR="0" wp14:anchorId="66660CE9" wp14:editId="740A2966">
+            <wp:extent cx="3791479" cy="6677957"/>
+            <wp:effectExtent l="0" t="0" r="0" b="8890"/>
+            <wp:docPr id="46" name="Picture 46" descr="Text&#10;&#10;Description automatically generated"/>
             <wp:cNvGraphicFramePr>
               <a:graphicFrameLocks xmlns:a="http://schemas.openxmlformats.org/drawingml/2006/main" noChangeAspect="1"/>
             </wp:cNvGraphicFramePr>
@@ -8970,7 +8318,7 @@
               <a:graphicData uri="http://schemas.openxmlformats.org/drawingml/2006/picture">
                 <pic:pic xmlns:pic="http://schemas.openxmlformats.org/drawingml/2006/picture">
                   <pic:nvPicPr>
-                    <pic:cNvPr id="49" name="Picture 49" descr="Text&#10;&#10;Description automatically generated"/>
+                    <pic:cNvPr id="46" name="Picture 46" descr="Text&#10;&#10;Description automatically generated"/>
                     <pic:cNvPicPr/>
                   </pic:nvPicPr>
                   <pic:blipFill>
@@ -8982,7 +8330,7 @@
                   <pic:spPr>
                     <a:xfrm>
                       <a:off x="0" y="0"/>
-                      <a:ext cx="5727700" cy="1663065"/>
+                      <a:ext cx="3791479" cy="6677957"/>
                     </a:xfrm>
                     <a:prstGeom prst="rect">
                       <a:avLst/>
@@ -8998,342 +8346,24 @@
     <w:p>
       <w:pPr>
         <w:rPr>
-          <w:rStyle w:val="Strong"/>
-          <w:rFonts w:ascii="Source Sans Pro" w:hAnsi="Source Sans Pro"/>
-          <w:b w:val="0"/>
-          <w:bCs w:val="0"/>
-          <w:color w:val="000000"/>
-        </w:rPr>
-      </w:pPr>
-    </w:p>
-    <w:p>
-      <w:r>
-        <w:t>Version control: Provide screenshots of commits</w:t>
-      </w:r>
-    </w:p>
-    <w:p>
-      <w:pPr>
-        <w:rPr>
-          <w:rStyle w:val="Strong"/>
-          <w:rFonts w:ascii="Source Sans Pro" w:hAnsi="Source Sans Pro"/>
-          <w:color w:val="000000"/>
-        </w:rPr>
-      </w:pPr>
-    </w:p>
-    <w:p>
-      <w:pPr>
-        <w:rPr>
-          <w:rStyle w:val="Strong"/>
-          <w:rFonts w:ascii="Source Sans Pro" w:hAnsi="Source Sans Pro"/>
-          <w:color w:val="000000"/>
-        </w:rPr>
-      </w:pPr>
-    </w:p>
-    <w:p>
-      <w:pPr>
-        <w:rPr>
-          <w:rStyle w:val="Strong"/>
-          <w:rFonts w:ascii="Source Sans Pro" w:hAnsi="Source Sans Pro"/>
-          <w:color w:val="000000"/>
-        </w:rPr>
-      </w:pPr>
-    </w:p>
-    <w:p>
-      <w:pPr>
-        <w:rPr>
-          <w:rStyle w:val="Strong"/>
-          <w:rFonts w:ascii="Source Sans Pro" w:hAnsi="Source Sans Pro"/>
-          <w:color w:val="000000"/>
-        </w:rPr>
-      </w:pPr>
-    </w:p>
-    <w:p>
-      <w:pPr>
-        <w:rPr>
-          <w:rStyle w:val="Strong"/>
-          <w:rFonts w:ascii="Source Sans Pro" w:hAnsi="Source Sans Pro"/>
-          <w:color w:val="000000"/>
-        </w:rPr>
-      </w:pPr>
-    </w:p>
-    <w:p>
-      <w:pPr>
-        <w:rPr>
-          <w:rStyle w:val="Strong"/>
-          <w:rFonts w:ascii="Source Sans Pro" w:hAnsi="Source Sans Pro"/>
-          <w:color w:val="000000"/>
-        </w:rPr>
-      </w:pPr>
-    </w:p>
-    <w:p>
-      <w:pPr>
-        <w:rPr>
-          <w:rStyle w:val="Strong"/>
-          <w:rFonts w:ascii="Source Sans Pro" w:hAnsi="Source Sans Pro"/>
-          <w:color w:val="000000"/>
-        </w:rPr>
-      </w:pPr>
-    </w:p>
-    <w:p>
-      <w:pPr>
-        <w:rPr>
-          <w:rStyle w:val="Strong"/>
-          <w:rFonts w:ascii="Source Sans Pro" w:hAnsi="Source Sans Pro"/>
-          <w:color w:val="000000"/>
-        </w:rPr>
-      </w:pPr>
-    </w:p>
-    <w:p>
-      <w:pPr>
-        <w:rPr>
-          <w:rStyle w:val="Strong"/>
-          <w:rFonts w:ascii="Source Sans Pro" w:hAnsi="Source Sans Pro"/>
-          <w:color w:val="FF0000"/>
-        </w:rPr>
-      </w:pPr>
-      <w:r>
-        <w:rPr>
-          <w:rStyle w:val="Strong"/>
-          <w:rFonts w:ascii="Source Sans Pro" w:hAnsi="Source Sans Pro"/>
-          <w:color w:val="FF0000"/>
-        </w:rPr>
-        <w:lastRenderedPageBreak/>
-        <w:t>Tracing</w:t>
-      </w:r>
-    </w:p>
-    <w:p>
-      <w:pPr>
-        <w:rPr>
-          <w:rStyle w:val="Strong"/>
-          <w:rFonts w:ascii="Source Sans Pro" w:hAnsi="Source Sans Pro"/>
-          <w:b w:val="0"/>
-          <w:bCs w:val="0"/>
-          <w:color w:val="000000"/>
-        </w:rPr>
-      </w:pPr>
-      <w:r>
-        <w:rPr>
-          <w:rStyle w:val="Strong"/>
-          <w:rFonts w:ascii="Source Sans Pro" w:hAnsi="Source Sans Pro"/>
-          <w:b w:val="0"/>
-          <w:bCs w:val="0"/>
-          <w:color w:val="000000"/>
-        </w:rPr>
-        <w:t xml:space="preserve">H0: </w:t>
-      </w:r>
-      <w:proofErr w:type="spellStart"/>
-      <w:r>
-        <w:rPr>
-          <w:rStyle w:val="Strong"/>
-          <w:rFonts w:ascii="Consolas" w:hAnsi="Consolas"/>
-          <w:b w:val="0"/>
-          <w:bCs w:val="0"/>
-          <w:color w:val="000000"/>
-        </w:rPr>
-        <w:t>pendingList.size</w:t>
-      </w:r>
-      <w:proofErr w:type="spellEnd"/>
-      <w:r>
-        <w:rPr>
-          <w:rStyle w:val="Strong"/>
-          <w:rFonts w:ascii="Consolas" w:hAnsi="Consolas"/>
-          <w:b w:val="0"/>
-          <w:bCs w:val="0"/>
-          <w:color w:val="000000"/>
-        </w:rPr>
-        <w:t>()</w:t>
-      </w:r>
-      <w:r>
-        <w:rPr>
-          <w:rStyle w:val="Strong"/>
-          <w:rFonts w:ascii="Source Sans Pro" w:hAnsi="Source Sans Pro"/>
-          <w:b w:val="0"/>
-          <w:bCs w:val="0"/>
-          <w:color w:val="000000"/>
-        </w:rPr>
-        <w:t xml:space="preserve"> </w:t>
-      </w:r>
-      <w:r>
-        <w:rPr>
-          <w:rStyle w:val="Strong"/>
-          <w:rFonts w:ascii="Source Sans Pro" w:hAnsi="Source Sans Pro"/>
-          <w:b w:val="0"/>
-          <w:bCs w:val="0"/>
-          <w:color w:val="000000"/>
-        </w:rPr>
-        <w:t xml:space="preserve">or </w:t>
-      </w:r>
-      <w:proofErr w:type="spellStart"/>
-      <w:proofErr w:type="gramStart"/>
-      <w:r>
-        <w:rPr>
-          <w:rStyle w:val="Strong"/>
-          <w:rFonts w:ascii="Consolas" w:hAnsi="Consolas"/>
-          <w:b w:val="0"/>
-          <w:bCs w:val="0"/>
-          <w:color w:val="000000"/>
-        </w:rPr>
-        <w:t>getNumberOfLoansRemainingForPatron</w:t>
-      </w:r>
-      <w:proofErr w:type="spellEnd"/>
-      <w:r>
-        <w:rPr>
-          <w:rStyle w:val="Strong"/>
-          <w:rFonts w:ascii="Consolas" w:hAnsi="Consolas"/>
-          <w:b w:val="0"/>
-          <w:bCs w:val="0"/>
-          <w:color w:val="000000"/>
-        </w:rPr>
-        <w:t>(</w:t>
-      </w:r>
-      <w:proofErr w:type="gramEnd"/>
-      <w:r>
-        <w:rPr>
-          <w:rStyle w:val="Strong"/>
-          <w:rFonts w:ascii="Consolas" w:hAnsi="Consolas"/>
-          <w:b w:val="0"/>
-          <w:bCs w:val="0"/>
-          <w:color w:val="000000"/>
-        </w:rPr>
-        <w:t>)</w:t>
-      </w:r>
-      <w:r>
-        <w:rPr>
-          <w:rStyle w:val="Strong"/>
-          <w:rFonts w:ascii="Source Sans Pro" w:hAnsi="Source Sans Pro"/>
-          <w:b w:val="0"/>
-          <w:bCs w:val="0"/>
-          <w:color w:val="000000"/>
-        </w:rPr>
-        <w:t xml:space="preserve"> are</w:t>
-      </w:r>
-      <w:r>
-        <w:rPr>
-          <w:rStyle w:val="Strong"/>
-          <w:rFonts w:ascii="Source Sans Pro" w:hAnsi="Source Sans Pro"/>
-          <w:b w:val="0"/>
-          <w:bCs w:val="0"/>
-          <w:color w:val="000000"/>
-        </w:rPr>
-        <w:t xml:space="preserve"> wrong.</w:t>
-      </w:r>
-    </w:p>
-    <w:p>
-      <w:pPr>
-        <w:rPr>
-          <w:rStyle w:val="Strong"/>
-          <w:rFonts w:ascii="Source Sans Pro" w:hAnsi="Source Sans Pro"/>
-          <w:b w:val="0"/>
-          <w:bCs w:val="0"/>
-          <w:color w:val="000000"/>
-        </w:rPr>
-      </w:pPr>
-      <w:r>
-        <w:rPr>
-          <w:rStyle w:val="Strong"/>
-          <w:rFonts w:ascii="Source Sans Pro" w:hAnsi="Source Sans Pro"/>
-          <w:b w:val="0"/>
-          <w:bCs w:val="0"/>
-          <w:color w:val="000000"/>
-        </w:rPr>
-        <w:t>T0:</w:t>
-      </w:r>
-      <w:r>
-        <w:rPr>
-          <w:rStyle w:val="Strong"/>
-          <w:rFonts w:ascii="Source Sans Pro" w:hAnsi="Source Sans Pro"/>
-          <w:b w:val="0"/>
-          <w:bCs w:val="0"/>
-          <w:color w:val="000000"/>
-        </w:rPr>
-        <w:t xml:space="preserve"> Breakpoint to test.</w:t>
-      </w:r>
-    </w:p>
-    <w:p>
-      <w:pPr>
-        <w:rPr>
-          <w:rStyle w:val="Strong"/>
-          <w:rFonts w:ascii="Source Sans Pro" w:hAnsi="Source Sans Pro"/>
-          <w:b w:val="0"/>
-          <w:bCs w:val="0"/>
-          <w:color w:val="000000"/>
-        </w:rPr>
-      </w:pPr>
-      <w:r>
-        <w:rPr>
-          <w:rStyle w:val="Strong"/>
-          <w:rFonts w:ascii="Source Sans Pro" w:hAnsi="Source Sans Pro"/>
-          <w:b w:val="0"/>
-          <w:bCs w:val="0"/>
-          <w:color w:val="000000"/>
-        </w:rPr>
-        <w:t>R0:</w:t>
-      </w:r>
-      <w:r>
-        <w:rPr>
-          <w:rStyle w:val="Strong"/>
-          <w:rFonts w:ascii="Source Sans Pro" w:hAnsi="Source Sans Pro"/>
-          <w:b w:val="0"/>
-          <w:bCs w:val="0"/>
-          <w:color w:val="000000"/>
-        </w:rPr>
-        <w:t xml:space="preserve"> No, </w:t>
-      </w:r>
-      <w:r>
-        <w:rPr>
-          <w:rStyle w:val="Strong"/>
-          <w:rFonts w:ascii="Source Sans Pro" w:hAnsi="Source Sans Pro"/>
-          <w:b w:val="0"/>
-          <w:bCs w:val="0"/>
-          <w:color w:val="000000"/>
-        </w:rPr>
-        <w:t xml:space="preserve">they are </w:t>
-      </w:r>
-      <w:r>
-        <w:rPr>
-          <w:rStyle w:val="Strong"/>
-          <w:rFonts w:ascii="Source Sans Pro" w:hAnsi="Source Sans Pro"/>
-          <w:b w:val="0"/>
-          <w:bCs w:val="0"/>
-          <w:color w:val="000000"/>
-        </w:rPr>
-        <w:t>accurate.</w:t>
-      </w:r>
-    </w:p>
-    <w:p>
-      <w:pPr>
-        <w:rPr>
-          <w:rStyle w:val="Strong"/>
-          <w:rFonts w:ascii="Source Sans Pro" w:hAnsi="Source Sans Pro"/>
-          <w:b w:val="0"/>
-          <w:bCs w:val="0"/>
-          <w:color w:val="000000"/>
-        </w:rPr>
-      </w:pPr>
-    </w:p>
-    <w:p>
-      <w:pPr>
-        <w:rPr>
-          <w:rStyle w:val="Strong"/>
-          <w:rFonts w:ascii="Source Sans Pro" w:hAnsi="Source Sans Pro"/>
-          <w:b w:val="0"/>
-          <w:bCs w:val="0"/>
-          <w:color w:val="000000"/>
-        </w:rPr>
-      </w:pPr>
-      <w:r>
-        <w:rPr>
-          <w:rStyle w:val="Strong"/>
-          <w:rFonts w:ascii="Source Sans Pro" w:hAnsi="Source Sans Pro"/>
-          <w:b w:val="0"/>
-          <w:bCs w:val="0"/>
-          <w:color w:val="000000"/>
-        </w:rPr>
+          <w:lang w:val="en-AU"/>
+        </w:rPr>
+      </w:pPr>
+    </w:p>
+    <w:p>
+      <w:pPr>
+        <w:rPr>
+          <w:lang w:val="en-AU"/>
+        </w:rPr>
+      </w:pPr>
+    </w:p>
+    <w:p>
+      <w:r>
         <w:drawing>
-          <wp:inline distT="0" distB="0" distL="0" distR="0" wp14:anchorId="6CDC3920" wp14:editId="578875D0">
-            <wp:extent cx="2476846" cy="895475"/>
-            <wp:effectExtent l="0" t="0" r="0" b="0"/>
-            <wp:docPr id="50" name="Picture 50"/>
+          <wp:inline distT="0" distB="0" distL="0" distR="0" wp14:anchorId="1DA001D2" wp14:editId="1E7292CF">
+            <wp:extent cx="4877481" cy="638264"/>
+            <wp:effectExtent l="0" t="0" r="0" b="9525"/>
+            <wp:docPr id="60" name="Picture 60" descr="A screenshot of a computer&#10;&#10;Description automatically generated with low confidence"/>
             <wp:cNvGraphicFramePr>
               <a:graphicFrameLocks xmlns:a="http://schemas.openxmlformats.org/drawingml/2006/main" noChangeAspect="1"/>
             </wp:cNvGraphicFramePr>
@@ -9341,7 +8371,7 @@
               <a:graphicData uri="http://schemas.openxmlformats.org/drawingml/2006/picture">
                 <pic:pic xmlns:pic="http://schemas.openxmlformats.org/drawingml/2006/picture">
                   <pic:nvPicPr>
-                    <pic:cNvPr id="1" name=""/>
+                    <pic:cNvPr id="60" name="Picture 60" descr="A screenshot of a computer&#10;&#10;Description automatically generated with low confidence"/>
                     <pic:cNvPicPr/>
                   </pic:nvPicPr>
                   <pic:blipFill>
@@ -9353,7 +8383,7 @@
                   <pic:spPr>
                     <a:xfrm>
                       <a:off x="0" y="0"/>
-                      <a:ext cx="2476846" cy="895475"/>
+                      <a:ext cx="4877481" cy="638264"/>
                     </a:xfrm>
                     <a:prstGeom prst="rect">
                       <a:avLst/>
@@ -9367,28 +8397,584 @@
       </w:r>
     </w:p>
     <w:p>
-      <w:pPr>
-        <w:rPr>
-          <w:rStyle w:val="Strong"/>
-          <w:rFonts w:ascii="Source Sans Pro" w:hAnsi="Source Sans Pro"/>
-          <w:b w:val="0"/>
-          <w:bCs w:val="0"/>
-          <w:color w:val="000000"/>
-        </w:rPr>
-      </w:pPr>
-      <w:r>
-        <w:rPr>
-          <w:rStyle w:val="Strong"/>
-          <w:rFonts w:ascii="Source Sans Pro" w:hAnsi="Source Sans Pro"/>
-          <w:b w:val="0"/>
-          <w:bCs w:val="0"/>
-          <w:color w:val="000000"/>
-        </w:rPr>
+      <w:r>
+        <w:t>and performed</w:t>
+      </w:r>
+    </w:p>
+    <w:p/>
+    <w:p/>
+    <w:p/>
+    <w:p>
+      <w:pPr>
+        <w:rPr>
+          <w:rStyle w:val="Strong"/>
+          <w:rFonts w:ascii="Source Sans Pro" w:hAnsi="Source Sans Pro"/>
+          <w:color w:val="FF0000"/>
+        </w:rPr>
+      </w:pPr>
+      <w:r>
+        <w:rPr>
+          <w:rStyle w:val="Strong"/>
+          <w:rFonts w:ascii="Source Sans Pro" w:hAnsi="Source Sans Pro"/>
+          <w:color w:val="FF0000"/>
+        </w:rPr>
+        <w:t>Simplification</w:t>
+      </w:r>
+    </w:p>
+    <w:p>
+      <w:pPr>
+        <w:rPr>
+          <w:rStyle w:val="Strong"/>
+          <w:rFonts w:ascii="Source Sans Pro" w:hAnsi="Source Sans Pro"/>
+          <w:b w:val="0"/>
+          <w:bCs w:val="0"/>
+          <w:color w:val="000000"/>
+        </w:rPr>
+      </w:pPr>
+      <w:r>
+        <w:rPr>
+          <w:rStyle w:val="Strong"/>
+          <w:rFonts w:ascii="Source Sans Pro" w:hAnsi="Source Sans Pro"/>
+          <w:b w:val="0"/>
+          <w:bCs w:val="0"/>
+          <w:color w:val="000000"/>
+        </w:rPr>
+        <w:t xml:space="preserve">H0: </w:t>
+      </w:r>
+      <w:r>
+        <w:rPr>
+          <w:rStyle w:val="Strong"/>
+          <w:rFonts w:ascii="Source Sans Pro" w:hAnsi="Source Sans Pro"/>
+          <w:b w:val="0"/>
+          <w:bCs w:val="0"/>
+          <w:color w:val="000000"/>
+        </w:rPr>
+        <w:t xml:space="preserve">Error lies in </w:t>
+      </w:r>
+      <w:proofErr w:type="spellStart"/>
+      <w:proofErr w:type="gramStart"/>
+      <w:r>
+        <w:rPr>
+          <w:rStyle w:val="Strong"/>
+          <w:rFonts w:ascii="Consolas" w:hAnsi="Consolas"/>
+          <w:b w:val="0"/>
+          <w:bCs w:val="0"/>
+          <w:color w:val="000000"/>
+        </w:rPr>
+        <w:t>commitLoans</w:t>
+      </w:r>
+      <w:proofErr w:type="spellEnd"/>
+      <w:r>
+        <w:rPr>
+          <w:rStyle w:val="Strong"/>
+          <w:rFonts w:ascii="Consolas" w:hAnsi="Consolas"/>
+          <w:b w:val="0"/>
+          <w:bCs w:val="0"/>
+          <w:color w:val="000000"/>
+        </w:rPr>
+        <w:t>(</w:t>
+      </w:r>
+      <w:proofErr w:type="gramEnd"/>
+      <w:r>
+        <w:rPr>
+          <w:rStyle w:val="Strong"/>
+          <w:rFonts w:ascii="Consolas" w:hAnsi="Consolas"/>
+          <w:b w:val="0"/>
+          <w:bCs w:val="0"/>
+          <w:color w:val="000000"/>
+        </w:rPr>
+        <w:t xml:space="preserve">) </w:t>
+      </w:r>
+    </w:p>
+    <w:p>
+      <w:pPr>
+        <w:rPr>
+          <w:rStyle w:val="Strong"/>
+          <w:rFonts w:ascii="Source Sans Pro" w:hAnsi="Source Sans Pro"/>
+          <w:b w:val="0"/>
+          <w:bCs w:val="0"/>
+          <w:color w:val="000000"/>
+        </w:rPr>
+      </w:pPr>
+      <w:r>
+        <w:rPr>
+          <w:rStyle w:val="Strong"/>
+          <w:rFonts w:ascii="Source Sans Pro" w:hAnsi="Source Sans Pro"/>
+          <w:b w:val="0"/>
+          <w:bCs w:val="0"/>
+          <w:color w:val="000000"/>
+        </w:rPr>
+        <w:t>T0:</w:t>
+      </w:r>
+      <w:r>
+        <w:rPr>
+          <w:rStyle w:val="Strong"/>
+          <w:rFonts w:ascii="Source Sans Pro" w:hAnsi="Source Sans Pro"/>
+          <w:b w:val="0"/>
+          <w:bCs w:val="0"/>
+          <w:color w:val="000000"/>
+        </w:rPr>
+        <w:t xml:space="preserve"> Set a breakpoint.</w:t>
+      </w:r>
+    </w:p>
+    <w:p>
+      <w:pPr>
+        <w:rPr>
+          <w:rStyle w:val="Strong"/>
+          <w:rFonts w:ascii="Source Sans Pro" w:hAnsi="Source Sans Pro"/>
+          <w:b w:val="0"/>
+          <w:bCs w:val="0"/>
+          <w:color w:val="000000"/>
+        </w:rPr>
+      </w:pPr>
+      <w:r>
+        <w:rPr>
+          <w:rStyle w:val="Strong"/>
+          <w:rFonts w:ascii="Source Sans Pro" w:hAnsi="Source Sans Pro"/>
+          <w:b w:val="0"/>
+          <w:bCs w:val="0"/>
+          <w:color w:val="000000"/>
+        </w:rPr>
+        <w:t>R0:</w:t>
+      </w:r>
+      <w:r>
+        <w:rPr>
+          <w:rStyle w:val="Strong"/>
+          <w:rFonts w:ascii="Source Sans Pro" w:hAnsi="Source Sans Pro"/>
+          <w:b w:val="0"/>
+          <w:bCs w:val="0"/>
+          <w:color w:val="000000"/>
+        </w:rPr>
+        <w:t xml:space="preserve"> No, </w:t>
+      </w:r>
+      <w:proofErr w:type="spellStart"/>
+      <w:proofErr w:type="gramStart"/>
+      <w:r>
+        <w:rPr>
+          <w:rStyle w:val="Strong"/>
+          <w:rFonts w:ascii="Consolas" w:hAnsi="Consolas"/>
+          <w:b w:val="0"/>
+          <w:bCs w:val="0"/>
+          <w:color w:val="000000"/>
+        </w:rPr>
+        <w:t>commitLoans</w:t>
+      </w:r>
+      <w:proofErr w:type="spellEnd"/>
+      <w:r>
+        <w:rPr>
+          <w:rStyle w:val="Strong"/>
+          <w:rFonts w:ascii="Consolas" w:hAnsi="Consolas"/>
+          <w:b w:val="0"/>
+          <w:bCs w:val="0"/>
+          <w:color w:val="000000"/>
+        </w:rPr>
+        <w:t>(</w:t>
+      </w:r>
+      <w:proofErr w:type="gramEnd"/>
+      <w:r>
+        <w:rPr>
+          <w:rStyle w:val="Strong"/>
+          <w:rFonts w:ascii="Consolas" w:hAnsi="Consolas"/>
+          <w:b w:val="0"/>
+          <w:bCs w:val="0"/>
+          <w:color w:val="000000"/>
+        </w:rPr>
+        <w:t>)</w:t>
+      </w:r>
+      <w:r>
+        <w:rPr>
+          <w:rStyle w:val="Strong"/>
+          <w:rFonts w:ascii="Source Sans Pro" w:hAnsi="Source Sans Pro"/>
+          <w:b w:val="0"/>
+          <w:bCs w:val="0"/>
+          <w:color w:val="000000"/>
+        </w:rPr>
+        <w:t xml:space="preserve"> is not called when third item placed. Breakpoint not triggered.</w:t>
+      </w:r>
+    </w:p>
+    <w:p>
+      <w:pPr>
+        <w:rPr>
+          <w:rStyle w:val="Strong"/>
+          <w:rFonts w:ascii="Source Sans Pro" w:hAnsi="Source Sans Pro"/>
+          <w:color w:val="000000"/>
+        </w:rPr>
+      </w:pPr>
+    </w:p>
+    <w:p>
+      <w:pPr>
+        <w:rPr>
+          <w:rStyle w:val="Strong"/>
+          <w:rFonts w:ascii="Source Sans Pro" w:hAnsi="Source Sans Pro"/>
+          <w:b w:val="0"/>
+          <w:bCs w:val="0"/>
+          <w:color w:val="000000"/>
+        </w:rPr>
+      </w:pPr>
+      <w:r>
+        <w:rPr>
+          <w:rStyle w:val="Strong"/>
+          <w:rFonts w:ascii="Source Sans Pro" w:hAnsi="Source Sans Pro"/>
+          <w:b w:val="0"/>
+          <w:bCs w:val="0"/>
+          <w:color w:val="000000"/>
+        </w:rPr>
+        <w:t>H1</w:t>
+      </w:r>
+      <w:r>
+        <w:rPr>
+          <w:rStyle w:val="Strong"/>
+          <w:rFonts w:ascii="Source Sans Pro" w:hAnsi="Source Sans Pro"/>
+          <w:b w:val="0"/>
+          <w:bCs w:val="0"/>
+          <w:color w:val="000000"/>
+        </w:rPr>
+        <w:t xml:space="preserve">: </w:t>
+      </w:r>
+      <w:r>
+        <w:rPr>
+          <w:rStyle w:val="Strong"/>
+          <w:rFonts w:ascii="Source Sans Pro" w:hAnsi="Source Sans Pro"/>
+          <w:b w:val="0"/>
+          <w:bCs w:val="0"/>
+          <w:color w:val="000000"/>
+        </w:rPr>
+        <w:t xml:space="preserve">Error lies in </w:t>
+      </w:r>
+      <w:proofErr w:type="spellStart"/>
+      <w:proofErr w:type="gramStart"/>
+      <w:r>
+        <w:rPr>
+          <w:rStyle w:val="Strong"/>
+          <w:rFonts w:ascii="Consolas" w:hAnsi="Consolas"/>
+          <w:b w:val="0"/>
+          <w:bCs w:val="0"/>
+          <w:color w:val="000000"/>
+        </w:rPr>
+        <w:t>borrowingComplete</w:t>
+      </w:r>
+      <w:proofErr w:type="spellEnd"/>
+      <w:r>
+        <w:rPr>
+          <w:rStyle w:val="Strong"/>
+          <w:rFonts w:ascii="Consolas" w:hAnsi="Consolas"/>
+          <w:b w:val="0"/>
+          <w:bCs w:val="0"/>
+          <w:color w:val="000000"/>
+        </w:rPr>
+        <w:t>(</w:t>
+      </w:r>
+      <w:proofErr w:type="gramEnd"/>
+      <w:r>
+        <w:rPr>
+          <w:rStyle w:val="Strong"/>
+          <w:rFonts w:ascii="Consolas" w:hAnsi="Consolas"/>
+          <w:b w:val="0"/>
+          <w:bCs w:val="0"/>
+          <w:color w:val="000000"/>
+        </w:rPr>
+        <w:t>)</w:t>
+      </w:r>
+    </w:p>
+    <w:p>
+      <w:pPr>
+        <w:rPr>
+          <w:rStyle w:val="Strong"/>
+          <w:rFonts w:ascii="Source Sans Pro" w:hAnsi="Source Sans Pro"/>
+          <w:b w:val="0"/>
+          <w:bCs w:val="0"/>
+          <w:color w:val="000000"/>
+        </w:rPr>
+      </w:pPr>
+      <w:r>
+        <w:rPr>
+          <w:rStyle w:val="Strong"/>
+          <w:rFonts w:ascii="Source Sans Pro" w:hAnsi="Source Sans Pro"/>
+          <w:b w:val="0"/>
+          <w:bCs w:val="0"/>
+          <w:color w:val="000000"/>
+        </w:rPr>
+        <w:t>T</w:t>
+      </w:r>
+      <w:r>
+        <w:rPr>
+          <w:rStyle w:val="Strong"/>
+          <w:rFonts w:ascii="Source Sans Pro" w:hAnsi="Source Sans Pro"/>
+          <w:b w:val="0"/>
+          <w:bCs w:val="0"/>
+          <w:color w:val="000000"/>
+        </w:rPr>
+        <w:t>1:</w:t>
+      </w:r>
+      <w:r>
+        <w:rPr>
+          <w:rStyle w:val="Strong"/>
+          <w:rFonts w:ascii="Source Sans Pro" w:hAnsi="Source Sans Pro"/>
+          <w:b w:val="0"/>
+          <w:bCs w:val="0"/>
+          <w:color w:val="000000"/>
+        </w:rPr>
+        <w:t xml:space="preserve"> Set a breakpoint.</w:t>
+      </w:r>
+    </w:p>
+    <w:p>
+      <w:pPr>
+        <w:rPr>
+          <w:rStyle w:val="Strong"/>
+          <w:rFonts w:ascii="Source Sans Pro" w:hAnsi="Source Sans Pro"/>
+          <w:b w:val="0"/>
+          <w:bCs w:val="0"/>
+          <w:color w:val="000000"/>
+        </w:rPr>
+      </w:pPr>
+      <w:r>
+        <w:rPr>
+          <w:rStyle w:val="Strong"/>
+          <w:rFonts w:ascii="Source Sans Pro" w:hAnsi="Source Sans Pro"/>
+          <w:b w:val="0"/>
+          <w:bCs w:val="0"/>
+          <w:color w:val="000000"/>
+        </w:rPr>
+        <w:t>R1:</w:t>
+      </w:r>
+      <w:r>
+        <w:rPr>
+          <w:rStyle w:val="Strong"/>
+          <w:rFonts w:ascii="Source Sans Pro" w:hAnsi="Source Sans Pro"/>
+          <w:b w:val="0"/>
+          <w:bCs w:val="0"/>
+          <w:color w:val="000000"/>
+        </w:rPr>
+        <w:t xml:space="preserve"> No, </w:t>
+      </w:r>
+      <w:proofErr w:type="spellStart"/>
+      <w:proofErr w:type="gramStart"/>
+      <w:r>
+        <w:rPr>
+          <w:rStyle w:val="Strong"/>
+          <w:rFonts w:ascii="Consolas" w:hAnsi="Consolas"/>
+          <w:b w:val="0"/>
+          <w:bCs w:val="0"/>
+          <w:color w:val="000000"/>
+        </w:rPr>
+        <w:t>borrowingComplete</w:t>
+      </w:r>
+      <w:proofErr w:type="spellEnd"/>
+      <w:r>
+        <w:rPr>
+          <w:rStyle w:val="Strong"/>
+          <w:rFonts w:ascii="Consolas" w:hAnsi="Consolas"/>
+          <w:b w:val="0"/>
+          <w:bCs w:val="0"/>
+          <w:color w:val="000000"/>
+        </w:rPr>
+        <w:t>(</w:t>
+      </w:r>
+      <w:proofErr w:type="gramEnd"/>
+      <w:r>
+        <w:rPr>
+          <w:rStyle w:val="Strong"/>
+          <w:rFonts w:ascii="Consolas" w:hAnsi="Consolas"/>
+          <w:b w:val="0"/>
+          <w:bCs w:val="0"/>
+          <w:color w:val="000000"/>
+        </w:rPr>
+        <w:t>)</w:t>
+      </w:r>
+      <w:r>
+        <w:rPr>
+          <w:rStyle w:val="Strong"/>
+          <w:rFonts w:ascii="Source Sans Pro" w:hAnsi="Source Sans Pro"/>
+          <w:b w:val="0"/>
+          <w:bCs w:val="0"/>
+          <w:color w:val="000000"/>
+        </w:rPr>
+        <w:t xml:space="preserve"> not called until after third item. Breakpoint not triggered</w:t>
+      </w:r>
+    </w:p>
+    <w:p>
+      <w:pPr>
+        <w:rPr>
+          <w:rStyle w:val="Strong"/>
+          <w:rFonts w:ascii="Source Sans Pro" w:hAnsi="Source Sans Pro"/>
+          <w:b w:val="0"/>
+          <w:bCs w:val="0"/>
+          <w:color w:val="000000"/>
+        </w:rPr>
+      </w:pPr>
+    </w:p>
+    <w:p>
+      <w:pPr>
+        <w:rPr>
+          <w:rStyle w:val="Strong"/>
+          <w:rFonts w:ascii="Source Sans Pro" w:hAnsi="Source Sans Pro"/>
+          <w:b w:val="0"/>
+          <w:bCs w:val="0"/>
+          <w:color w:val="000000"/>
+        </w:rPr>
+      </w:pPr>
+      <w:r>
+        <w:rPr>
+          <w:rStyle w:val="Strong"/>
+          <w:rFonts w:ascii="Source Sans Pro" w:hAnsi="Source Sans Pro"/>
+          <w:b w:val="0"/>
+          <w:bCs w:val="0"/>
+          <w:color w:val="000000"/>
+        </w:rPr>
+        <w:t>H2:</w:t>
+      </w:r>
+      <w:r>
+        <w:rPr>
+          <w:rStyle w:val="Strong"/>
+          <w:rFonts w:ascii="Source Sans Pro" w:hAnsi="Source Sans Pro"/>
+          <w:b w:val="0"/>
+          <w:bCs w:val="0"/>
+          <w:color w:val="000000"/>
+        </w:rPr>
+        <w:t xml:space="preserve"> Error lies in </w:t>
+      </w:r>
+      <w:proofErr w:type="spellStart"/>
+      <w:proofErr w:type="gramStart"/>
+      <w:r>
+        <w:rPr>
+          <w:rStyle w:val="Strong"/>
+          <w:rFonts w:ascii="Source Sans Pro" w:hAnsi="Source Sans Pro"/>
+          <w:b w:val="0"/>
+          <w:bCs w:val="0"/>
+          <w:color w:val="000000"/>
+        </w:rPr>
+        <w:t>itemScanned</w:t>
+      </w:r>
+      <w:proofErr w:type="spellEnd"/>
+      <w:r>
+        <w:rPr>
+          <w:rStyle w:val="Strong"/>
+          <w:rFonts w:ascii="Source Sans Pro" w:hAnsi="Source Sans Pro"/>
+          <w:b w:val="0"/>
+          <w:bCs w:val="0"/>
+          <w:color w:val="000000"/>
+        </w:rPr>
+        <w:t>(</w:t>
+      </w:r>
+      <w:proofErr w:type="gramEnd"/>
+      <w:r>
+        <w:rPr>
+          <w:rStyle w:val="Strong"/>
+          <w:rFonts w:ascii="Source Sans Pro" w:hAnsi="Source Sans Pro"/>
+          <w:b w:val="0"/>
+          <w:bCs w:val="0"/>
+          <w:color w:val="000000"/>
+        </w:rPr>
+        <w:t>)</w:t>
+      </w:r>
+      <w:r>
+        <w:rPr>
+          <w:rStyle w:val="Strong"/>
+          <w:rFonts w:ascii="Source Sans Pro" w:hAnsi="Source Sans Pro"/>
+          <w:b w:val="0"/>
+          <w:bCs w:val="0"/>
+          <w:color w:val="000000"/>
+        </w:rPr>
+        <w:br/>
+        <w:t>T2:</w:t>
+      </w:r>
+      <w:r>
+        <w:rPr>
+          <w:rStyle w:val="Strong"/>
+          <w:rFonts w:ascii="Source Sans Pro" w:hAnsi="Source Sans Pro"/>
+          <w:b w:val="0"/>
+          <w:bCs w:val="0"/>
+          <w:color w:val="000000"/>
+        </w:rPr>
+        <w:t xml:space="preserve"> Set a breakpoint.</w:t>
+      </w:r>
+      <w:r>
+        <w:rPr>
+          <w:rStyle w:val="Strong"/>
+          <w:rFonts w:ascii="Source Sans Pro" w:hAnsi="Source Sans Pro"/>
+          <w:b w:val="0"/>
+          <w:bCs w:val="0"/>
+          <w:color w:val="000000"/>
+        </w:rPr>
+        <w:br/>
+        <w:t>R2:</w:t>
+      </w:r>
+      <w:r>
+        <w:rPr>
+          <w:rStyle w:val="Strong"/>
+          <w:rFonts w:ascii="Source Sans Pro" w:hAnsi="Source Sans Pro"/>
+          <w:b w:val="0"/>
+          <w:bCs w:val="0"/>
+          <w:color w:val="000000"/>
+        </w:rPr>
+        <w:t xml:space="preserve"> Yes. Breakpoint triggered on all items. Doesn’t stop at second one.</w:t>
+      </w:r>
+    </w:p>
+    <w:p>
+      <w:pPr>
+        <w:rPr>
+          <w:rStyle w:val="Strong"/>
+          <w:rFonts w:ascii="Source Sans Pro" w:hAnsi="Source Sans Pro"/>
+          <w:b w:val="0"/>
+          <w:bCs w:val="0"/>
+          <w:color w:val="000000"/>
+        </w:rPr>
+      </w:pPr>
+    </w:p>
+    <w:p>
+      <w:pPr>
+        <w:rPr>
+          <w:rStyle w:val="Strong"/>
+          <w:rFonts w:ascii="Source Sans Pro" w:hAnsi="Source Sans Pro"/>
+          <w:b w:val="0"/>
+          <w:bCs w:val="0"/>
+          <w:i/>
+          <w:iCs/>
+          <w:color w:val="000000"/>
+        </w:rPr>
+      </w:pPr>
+      <w:r>
+        <w:rPr>
+          <w:rStyle w:val="Strong"/>
+          <w:rFonts w:ascii="Source Sans Pro" w:hAnsi="Source Sans Pro"/>
+          <w:b w:val="0"/>
+          <w:bCs w:val="0"/>
+          <w:i/>
+          <w:iCs/>
+          <w:color w:val="000000"/>
+        </w:rPr>
+        <w:t>Difficult to show screenshots for these.</w:t>
+      </w:r>
+    </w:p>
+    <w:p>
+      <w:pPr>
+        <w:rPr>
+          <w:rStyle w:val="Strong"/>
+          <w:rFonts w:ascii="Source Sans Pro" w:hAnsi="Source Sans Pro"/>
+          <w:b w:val="0"/>
+          <w:bCs w:val="0"/>
+          <w:i/>
+          <w:iCs/>
+          <w:color w:val="000000"/>
+        </w:rPr>
+      </w:pPr>
+    </w:p>
+    <w:p>
+      <w:pPr>
+        <w:rPr>
+          <w:rStyle w:val="Strong"/>
+          <w:rFonts w:ascii="Source Sans Pro" w:hAnsi="Source Sans Pro"/>
+          <w:b w:val="0"/>
+          <w:bCs w:val="0"/>
+          <w:color w:val="000000"/>
+        </w:rPr>
+      </w:pPr>
+      <w:r>
         <w:drawing>
-          <wp:inline distT="0" distB="0" distL="0" distR="0" wp14:anchorId="270158E4" wp14:editId="27B9EFC5">
-            <wp:extent cx="5727700" cy="649605"/>
-            <wp:effectExtent l="0" t="0" r="6350" b="0"/>
-            <wp:docPr id="51" name="Picture 51"/>
+          <wp:inline distT="0" distB="0" distL="0" distR="0" wp14:anchorId="3B54EF03" wp14:editId="44620E8C">
+            <wp:extent cx="4238625" cy="1279739"/>
+            <wp:effectExtent l="0" t="0" r="0" b="0"/>
+            <wp:docPr id="61" name="Picture 61" descr="Graphical user interface, text, application&#10;&#10;Description automatically generated"/>
             <wp:cNvGraphicFramePr>
               <a:graphicFrameLocks xmlns:a="http://schemas.openxmlformats.org/drawingml/2006/main" noChangeAspect="1"/>
             </wp:cNvGraphicFramePr>
@@ -9396,7 +8982,7 @@
               <a:graphicData uri="http://schemas.openxmlformats.org/drawingml/2006/picture">
                 <pic:pic xmlns:pic="http://schemas.openxmlformats.org/drawingml/2006/picture">
                   <pic:nvPicPr>
-                    <pic:cNvPr id="1" name=""/>
+                    <pic:cNvPr id="61" name="Picture 61" descr="Graphical user interface, text, application&#10;&#10;Description automatically generated"/>
                     <pic:cNvPicPr/>
                   </pic:nvPicPr>
                   <pic:blipFill>
@@ -9408,7 +8994,7 @@
                   <pic:spPr>
                     <a:xfrm>
                       <a:off x="0" y="0"/>
-                      <a:ext cx="5727700" cy="649605"/>
+                      <a:ext cx="4244028" cy="1281370"/>
                     </a:xfrm>
                     <a:prstGeom prst="rect">
                       <a:avLst/>
@@ -9450,81 +9036,8 @@
           <w:bCs w:val="0"/>
           <w:color w:val="000000"/>
         </w:rPr>
-        <w:t>H1: Comparison is working correctly.</w:t>
-      </w:r>
-    </w:p>
-    <w:p>
-      <w:pPr>
-        <w:rPr>
-          <w:rStyle w:val="Strong"/>
-          <w:rFonts w:ascii="Source Sans Pro" w:hAnsi="Source Sans Pro"/>
-          <w:b w:val="0"/>
-          <w:bCs w:val="0"/>
-          <w:color w:val="000000"/>
-        </w:rPr>
-      </w:pPr>
-      <w:r>
-        <w:rPr>
-          <w:rStyle w:val="Strong"/>
-          <w:rFonts w:ascii="Source Sans Pro" w:hAnsi="Source Sans Pro"/>
-          <w:b w:val="0"/>
-          <w:bCs w:val="0"/>
-          <w:color w:val="000000"/>
-        </w:rPr>
-        <w:t>T1: Compare values at breakpoint</w:t>
-      </w:r>
-    </w:p>
-    <w:p>
-      <w:pPr>
-        <w:rPr>
-          <w:rStyle w:val="Strong"/>
-          <w:rFonts w:ascii="Source Sans Pro" w:hAnsi="Source Sans Pro"/>
-          <w:b w:val="0"/>
-          <w:bCs w:val="0"/>
-          <w:color w:val="000000"/>
-        </w:rPr>
-      </w:pPr>
-      <w:r>
-        <w:rPr>
-          <w:rStyle w:val="Strong"/>
-          <w:rFonts w:ascii="Source Sans Pro" w:hAnsi="Source Sans Pro"/>
-          <w:b w:val="0"/>
-          <w:bCs w:val="0"/>
-          <w:color w:val="000000"/>
-        </w:rPr>
-        <w:t xml:space="preserve">R1: Yes, doesn’t activate when </w:t>
-      </w:r>
-      <w:proofErr w:type="spellStart"/>
-      <w:r>
-        <w:rPr>
-          <w:rStyle w:val="Strong"/>
-          <w:rFonts w:ascii="Source Sans Pro" w:hAnsi="Source Sans Pro"/>
-          <w:b w:val="0"/>
-          <w:bCs w:val="0"/>
-          <w:color w:val="000000"/>
-        </w:rPr>
-        <w:t>pendingList.size</w:t>
-      </w:r>
-      <w:proofErr w:type="spellEnd"/>
-      <w:r>
-        <w:rPr>
-          <w:rStyle w:val="Strong"/>
-          <w:rFonts w:ascii="Source Sans Pro" w:hAnsi="Source Sans Pro"/>
-          <w:b w:val="0"/>
-          <w:bCs w:val="0"/>
-          <w:color w:val="000000"/>
-        </w:rPr>
-        <w:t xml:space="preserve">() is 2, when it should. </w:t>
-      </w:r>
-    </w:p>
-    <w:p>
-      <w:pPr>
-        <w:rPr>
-          <w:rStyle w:val="Strong"/>
-          <w:rFonts w:ascii="Source Sans Pro" w:hAnsi="Source Sans Pro"/>
-          <w:color w:val="000000"/>
-        </w:rPr>
-      </w:pPr>
+        <w:t>Wrote unit tests – these failed.</w:t>
+      </w:r>
     </w:p>
     <w:p>
       <w:pPr>
@@ -9545,297 +9058,10 @@
           <w:color w:val="000000"/>
         </w:rPr>
         <w:drawing>
-          <wp:inline distT="0" distB="0" distL="0" distR="0" wp14:anchorId="750FC405" wp14:editId="78DFEC13">
-            <wp:extent cx="2476846" cy="895475"/>
-            <wp:effectExtent l="0" t="0" r="0" b="0"/>
-            <wp:docPr id="52" name="Picture 52" descr="Graphical user interface, text, application&#10;&#10;Description automatically generated"/>
-            <wp:cNvGraphicFramePr>
-              <a:graphicFrameLocks xmlns:a="http://schemas.openxmlformats.org/drawingml/2006/main" noChangeAspect="1"/>
-            </wp:cNvGraphicFramePr>
-            <a:graphic xmlns:a="http://schemas.openxmlformats.org/drawingml/2006/main">
-              <a:graphicData uri="http://schemas.openxmlformats.org/drawingml/2006/picture">
-                <pic:pic xmlns:pic="http://schemas.openxmlformats.org/drawingml/2006/picture">
-                  <pic:nvPicPr>
-                    <pic:cNvPr id="52" name="Picture 52" descr="Graphical user interface, text, application&#10;&#10;Description automatically generated"/>
-                    <pic:cNvPicPr/>
-                  </pic:nvPicPr>
-                  <pic:blipFill>
-                    <a:blip r:embed="rId58"/>
-                    <a:stretch>
-                      <a:fillRect/>
-                    </a:stretch>
-                  </pic:blipFill>
-                  <pic:spPr>
-                    <a:xfrm>
-                      <a:off x="0" y="0"/>
-                      <a:ext cx="2476846" cy="895475"/>
-                    </a:xfrm>
-                    <a:prstGeom prst="rect">
-                      <a:avLst/>
-                    </a:prstGeom>
-                  </pic:spPr>
-                </pic:pic>
-              </a:graphicData>
-            </a:graphic>
-          </wp:inline>
-        </w:drawing>
-      </w:r>
-    </w:p>
-    <w:p>
-      <w:pPr>
-        <w:rPr>
-          <w:rStyle w:val="Strong"/>
-          <w:rFonts w:ascii="Source Sans Pro" w:hAnsi="Source Sans Pro"/>
-          <w:b w:val="0"/>
-          <w:bCs w:val="0"/>
-          <w:color w:val="000000"/>
-        </w:rPr>
-      </w:pPr>
-      <w:r>
-        <w:rPr>
-          <w:rStyle w:val="Strong"/>
-          <w:rFonts w:ascii="Source Sans Pro" w:hAnsi="Source Sans Pro"/>
-          <w:b w:val="0"/>
-          <w:bCs w:val="0"/>
-          <w:color w:val="000000"/>
-        </w:rPr>
-        <w:drawing>
-          <wp:inline distT="0" distB="0" distL="0" distR="0" wp14:anchorId="41708346" wp14:editId="1468DD57">
-            <wp:extent cx="5727700" cy="649605"/>
-            <wp:effectExtent l="0" t="0" r="6350" b="0"/>
-            <wp:docPr id="53" name="Picture 53"/>
-            <wp:cNvGraphicFramePr>
-              <a:graphicFrameLocks xmlns:a="http://schemas.openxmlformats.org/drawingml/2006/main" noChangeAspect="1"/>
-            </wp:cNvGraphicFramePr>
-            <a:graphic xmlns:a="http://schemas.openxmlformats.org/drawingml/2006/main">
-              <a:graphicData uri="http://schemas.openxmlformats.org/drawingml/2006/picture">
-                <pic:pic xmlns:pic="http://schemas.openxmlformats.org/drawingml/2006/picture">
-                  <pic:nvPicPr>
-                    <pic:cNvPr id="1" name=""/>
-                    <pic:cNvPicPr/>
-                  </pic:nvPicPr>
-                  <pic:blipFill>
-                    <a:blip r:embed="rId59"/>
-                    <a:stretch>
-                      <a:fillRect/>
-                    </a:stretch>
-                  </pic:blipFill>
-                  <pic:spPr>
-                    <a:xfrm>
-                      <a:off x="0" y="0"/>
-                      <a:ext cx="5727700" cy="649605"/>
-                    </a:xfrm>
-                    <a:prstGeom prst="rect">
-                      <a:avLst/>
-                    </a:prstGeom>
-                  </pic:spPr>
-                </pic:pic>
-              </a:graphicData>
-            </a:graphic>
-          </wp:inline>
-        </w:drawing>
-      </w:r>
-    </w:p>
-    <w:p>
-      <w:pPr>
-        <w:rPr>
-          <w:rStyle w:val="Strong"/>
-          <w:rFonts w:ascii="Source Sans Pro" w:hAnsi="Source Sans Pro"/>
-          <w:color w:val="000000"/>
-        </w:rPr>
-      </w:pPr>
-    </w:p>
-    <w:p>
-      <w:pPr>
-        <w:rPr>
-          <w:rStyle w:val="Strong"/>
-          <w:rFonts w:ascii="Source Sans Pro" w:hAnsi="Source Sans Pro"/>
-          <w:color w:val="000000"/>
-        </w:rPr>
-      </w:pPr>
-    </w:p>
-    <w:p>
-      <w:r>
-        <w:t>Version control: Provide screenshots of commits</w:t>
-      </w:r>
-    </w:p>
-    <w:p/>
-    <w:p>
-      <w:pPr>
-        <w:rPr>
-          <w:rStyle w:val="Strong"/>
-          <w:rFonts w:ascii="Source Sans Pro" w:hAnsi="Source Sans Pro"/>
-          <w:color w:val="FF0000"/>
-        </w:rPr>
-      </w:pPr>
-      <w:r>
-        <w:rPr>
-          <w:rStyle w:val="Strong"/>
-          <w:rFonts w:ascii="Source Sans Pro" w:hAnsi="Source Sans Pro"/>
-          <w:color w:val="FF0000"/>
-        </w:rPr>
-        <w:t>Resolution</w:t>
-      </w:r>
-    </w:p>
-    <w:p>
-      <w:pPr>
-        <w:rPr>
-          <w:rStyle w:val="Strong"/>
-          <w:rFonts w:ascii="Source Sans Pro" w:hAnsi="Source Sans Pro"/>
-          <w:b w:val="0"/>
-          <w:bCs w:val="0"/>
-          <w:color w:val="000000"/>
-        </w:rPr>
-      </w:pPr>
-      <w:r>
-        <w:rPr>
-          <w:rStyle w:val="Strong"/>
-          <w:rFonts w:ascii="Source Sans Pro" w:hAnsi="Source Sans Pro"/>
-          <w:b w:val="0"/>
-          <w:bCs w:val="0"/>
-          <w:color w:val="000000"/>
-        </w:rPr>
-        <w:t xml:space="preserve">H0: </w:t>
-      </w:r>
-      <w:r>
-        <w:rPr>
-          <w:rStyle w:val="Strong"/>
-          <w:rFonts w:ascii="Source Sans Pro" w:hAnsi="Source Sans Pro"/>
-          <w:b w:val="0"/>
-          <w:bCs w:val="0"/>
-          <w:color w:val="000000"/>
-        </w:rPr>
-        <w:t>Changing comparison to &lt;= will solve the problem.</w:t>
-      </w:r>
-    </w:p>
-    <w:p>
-      <w:pPr>
-        <w:rPr>
-          <w:rStyle w:val="Strong"/>
-          <w:rFonts w:ascii="Source Sans Pro" w:hAnsi="Source Sans Pro"/>
-          <w:b w:val="0"/>
-          <w:bCs w:val="0"/>
-          <w:color w:val="000000"/>
-        </w:rPr>
-      </w:pPr>
-      <w:r>
-        <w:rPr>
-          <w:rStyle w:val="Strong"/>
-          <w:rFonts w:ascii="Source Sans Pro" w:hAnsi="Source Sans Pro"/>
-          <w:b w:val="0"/>
-          <w:bCs w:val="0"/>
-          <w:color w:val="000000"/>
-        </w:rPr>
-        <w:t>T0:</w:t>
-      </w:r>
-      <w:r>
-        <w:rPr>
-          <w:rStyle w:val="Strong"/>
-          <w:rFonts w:ascii="Source Sans Pro" w:hAnsi="Source Sans Pro"/>
-          <w:b w:val="0"/>
-          <w:bCs w:val="0"/>
-          <w:color w:val="000000"/>
-        </w:rPr>
-        <w:t xml:space="preserve"> Changed </w:t>
-      </w:r>
-    </w:p>
-    <w:p>
-      <w:pPr>
-        <w:rPr>
-          <w:rStyle w:val="Strong"/>
-          <w:rFonts w:ascii="Source Sans Pro" w:hAnsi="Source Sans Pro"/>
-          <w:b w:val="0"/>
-          <w:bCs w:val="0"/>
-          <w:color w:val="000000"/>
-        </w:rPr>
-      </w:pPr>
-      <w:r>
-        <w:rPr>
-          <w:rStyle w:val="Strong"/>
-          <w:rFonts w:ascii="Source Sans Pro" w:hAnsi="Source Sans Pro"/>
-          <w:b w:val="0"/>
-          <w:bCs w:val="0"/>
-          <w:color w:val="000000"/>
-        </w:rPr>
-        <w:t>R0:</w:t>
-      </w:r>
-      <w:r>
-        <w:rPr>
-          <w:rStyle w:val="Strong"/>
-          <w:rFonts w:ascii="Source Sans Pro" w:hAnsi="Source Sans Pro"/>
-          <w:b w:val="0"/>
-          <w:bCs w:val="0"/>
-          <w:color w:val="000000"/>
-        </w:rPr>
-        <w:t xml:space="preserve"> Tests now pass!!</w:t>
-      </w:r>
-      <w:r>
-        <w:rPr>
-          <w:rStyle w:val="Strong"/>
-          <w:rFonts w:ascii="Source Sans Pro" w:hAnsi="Source Sans Pro"/>
-          <w:b w:val="0"/>
-          <w:bCs w:val="0"/>
-          <w:color w:val="000000"/>
-        </w:rPr>
-        <w:t xml:space="preserve"> (</w:t>
-      </w:r>
-      <w:proofErr w:type="gramStart"/>
-      <w:r>
-        <w:rPr>
-          <w:rStyle w:val="Strong"/>
-          <w:rFonts w:ascii="Source Sans Pro" w:hAnsi="Source Sans Pro"/>
-          <w:b w:val="0"/>
-          <w:bCs w:val="0"/>
-          <w:color w:val="000000"/>
-        </w:rPr>
-        <w:t>when</w:t>
-      </w:r>
-      <w:proofErr w:type="gramEnd"/>
-      <w:r>
-        <w:rPr>
-          <w:rStyle w:val="Strong"/>
-          <w:rFonts w:ascii="Source Sans Pro" w:hAnsi="Source Sans Pro"/>
-          <w:b w:val="0"/>
-          <w:bCs w:val="0"/>
-          <w:color w:val="000000"/>
-        </w:rPr>
-        <w:t xml:space="preserve"> ran individually and without library.obj)</w:t>
-      </w:r>
-    </w:p>
-    <w:p>
-      <w:pPr>
-        <w:rPr>
-          <w:rStyle w:val="Strong"/>
-          <w:rFonts w:ascii="Source Sans Pro" w:hAnsi="Source Sans Pro"/>
-          <w:b w:val="0"/>
-          <w:bCs w:val="0"/>
-          <w:color w:val="000000"/>
-        </w:rPr>
-      </w:pPr>
-    </w:p>
-    <w:p>
-      <w:pPr>
-        <w:rPr>
-          <w:rStyle w:val="Strong"/>
-          <w:rFonts w:ascii="Source Sans Pro" w:hAnsi="Source Sans Pro"/>
-          <w:b w:val="0"/>
-          <w:bCs w:val="0"/>
-          <w:color w:val="000000"/>
-        </w:rPr>
-      </w:pPr>
-      <w:r>
-        <w:rPr>
-          <w:rStyle w:val="Strong"/>
-          <w:rFonts w:ascii="Source Sans Pro" w:hAnsi="Source Sans Pro"/>
-          <w:b w:val="0"/>
-          <w:bCs w:val="0"/>
-          <w:color w:val="000000"/>
-        </w:rPr>
-        <w:drawing>
-          <wp:inline distT="0" distB="0" distL="0" distR="0" wp14:anchorId="70AC6BA4" wp14:editId="40B48B55">
-            <wp:extent cx="5727700" cy="737235"/>
-            <wp:effectExtent l="0" t="0" r="6350" b="5715"/>
-            <wp:docPr id="54" name="Picture 54"/>
+          <wp:inline distT="0" distB="0" distL="0" distR="0" wp14:anchorId="7A59D8E1" wp14:editId="63E2230D">
+            <wp:extent cx="3343742" cy="838317"/>
+            <wp:effectExtent l="0" t="0" r="9525" b="0"/>
+            <wp:docPr id="47" name="Picture 47"/>
             <wp:cNvGraphicFramePr>
               <a:graphicFrameLocks xmlns:a="http://schemas.openxmlformats.org/drawingml/2006/main" noChangeAspect="1"/>
             </wp:cNvGraphicFramePr>
@@ -9855,6 +9081,1009 @@
                   <pic:spPr>
                     <a:xfrm>
                       <a:off x="0" y="0"/>
+                      <a:ext cx="3343742" cy="838317"/>
+                    </a:xfrm>
+                    <a:prstGeom prst="rect">
+                      <a:avLst/>
+                    </a:prstGeom>
+                  </pic:spPr>
+                </pic:pic>
+              </a:graphicData>
+            </a:graphic>
+          </wp:inline>
+        </w:drawing>
+      </w:r>
+    </w:p>
+    <w:p>
+      <w:pPr>
+        <w:rPr>
+          <w:rStyle w:val="Strong"/>
+          <w:rFonts w:ascii="Source Sans Pro" w:hAnsi="Source Sans Pro"/>
+          <w:b w:val="0"/>
+          <w:bCs w:val="0"/>
+          <w:color w:val="000000"/>
+        </w:rPr>
+      </w:pPr>
+      <w:r>
+        <w:rPr>
+          <w:rStyle w:val="Strong"/>
+          <w:rFonts w:ascii="Source Sans Pro" w:hAnsi="Source Sans Pro"/>
+          <w:b w:val="0"/>
+          <w:bCs w:val="0"/>
+          <w:color w:val="000000"/>
+        </w:rPr>
+        <w:drawing>
+          <wp:inline distT="0" distB="0" distL="0" distR="0" wp14:anchorId="5D30861E" wp14:editId="418343C3">
+            <wp:extent cx="5727700" cy="1327150"/>
+            <wp:effectExtent l="0" t="0" r="6350" b="6350"/>
+            <wp:docPr id="48" name="Picture 48" descr="Text&#10;&#10;Description automatically generated with medium confidence"/>
+            <wp:cNvGraphicFramePr>
+              <a:graphicFrameLocks xmlns:a="http://schemas.openxmlformats.org/drawingml/2006/main" noChangeAspect="1"/>
+            </wp:cNvGraphicFramePr>
+            <a:graphic xmlns:a="http://schemas.openxmlformats.org/drawingml/2006/main">
+              <a:graphicData uri="http://schemas.openxmlformats.org/drawingml/2006/picture">
+                <pic:pic xmlns:pic="http://schemas.openxmlformats.org/drawingml/2006/picture">
+                  <pic:nvPicPr>
+                    <pic:cNvPr id="48" name="Picture 48" descr="Text&#10;&#10;Description automatically generated with medium confidence"/>
+                    <pic:cNvPicPr/>
+                  </pic:nvPicPr>
+                  <pic:blipFill>
+                    <a:blip r:embed="rId61"/>
+                    <a:stretch>
+                      <a:fillRect/>
+                    </a:stretch>
+                  </pic:blipFill>
+                  <pic:spPr>
+                    <a:xfrm>
+                      <a:off x="0" y="0"/>
+                      <a:ext cx="5727700" cy="1327150"/>
+                    </a:xfrm>
+                    <a:prstGeom prst="rect">
+                      <a:avLst/>
+                    </a:prstGeom>
+                  </pic:spPr>
+                </pic:pic>
+              </a:graphicData>
+            </a:graphic>
+          </wp:inline>
+        </w:drawing>
+      </w:r>
+    </w:p>
+    <w:p>
+      <w:pPr>
+        <w:rPr>
+          <w:rStyle w:val="Strong"/>
+          <w:rFonts w:ascii="Source Sans Pro" w:hAnsi="Source Sans Pro"/>
+          <w:b w:val="0"/>
+          <w:bCs w:val="0"/>
+          <w:color w:val="000000"/>
+        </w:rPr>
+      </w:pPr>
+      <w:r>
+        <w:rPr>
+          <w:rStyle w:val="Strong"/>
+          <w:rFonts w:ascii="Source Sans Pro" w:hAnsi="Source Sans Pro"/>
+          <w:b w:val="0"/>
+          <w:bCs w:val="0"/>
+          <w:color w:val="000000"/>
+        </w:rPr>
+        <w:drawing>
+          <wp:inline distT="0" distB="0" distL="0" distR="0" wp14:anchorId="10B45BF4" wp14:editId="6AD84214">
+            <wp:extent cx="5727700" cy="1663065"/>
+            <wp:effectExtent l="0" t="0" r="6350" b="0"/>
+            <wp:docPr id="49" name="Picture 49" descr="Text&#10;&#10;Description automatically generated"/>
+            <wp:cNvGraphicFramePr>
+              <a:graphicFrameLocks xmlns:a="http://schemas.openxmlformats.org/drawingml/2006/main" noChangeAspect="1"/>
+            </wp:cNvGraphicFramePr>
+            <a:graphic xmlns:a="http://schemas.openxmlformats.org/drawingml/2006/main">
+              <a:graphicData uri="http://schemas.openxmlformats.org/drawingml/2006/picture">
+                <pic:pic xmlns:pic="http://schemas.openxmlformats.org/drawingml/2006/picture">
+                  <pic:nvPicPr>
+                    <pic:cNvPr id="49" name="Picture 49" descr="Text&#10;&#10;Description automatically generated"/>
+                    <pic:cNvPicPr/>
+                  </pic:nvPicPr>
+                  <pic:blipFill>
+                    <a:blip r:embed="rId62"/>
+                    <a:stretch>
+                      <a:fillRect/>
+                    </a:stretch>
+                  </pic:blipFill>
+                  <pic:spPr>
+                    <a:xfrm>
+                      <a:off x="0" y="0"/>
+                      <a:ext cx="5727700" cy="1663065"/>
+                    </a:xfrm>
+                    <a:prstGeom prst="rect">
+                      <a:avLst/>
+                    </a:prstGeom>
+                  </pic:spPr>
+                </pic:pic>
+              </a:graphicData>
+            </a:graphic>
+          </wp:inline>
+        </w:drawing>
+      </w:r>
+    </w:p>
+    <w:p>
+      <w:pPr>
+        <w:rPr>
+          <w:rStyle w:val="Strong"/>
+          <w:rFonts w:ascii="Source Sans Pro" w:hAnsi="Source Sans Pro"/>
+          <w:b w:val="0"/>
+          <w:bCs w:val="0"/>
+          <w:color w:val="000000"/>
+        </w:rPr>
+      </w:pPr>
+    </w:p>
+    <w:p>
+      <w:pPr>
+        <w:rPr>
+          <w:rStyle w:val="Strong"/>
+          <w:rFonts w:ascii="Source Sans Pro" w:hAnsi="Source Sans Pro"/>
+          <w:color w:val="000000"/>
+        </w:rPr>
+      </w:pPr>
+      <w:r>
+        <w:rPr>
+          <w:rStyle w:val="Strong"/>
+          <w:rFonts w:ascii="Source Sans Pro" w:hAnsi="Source Sans Pro"/>
+          <w:color w:val="000000"/>
+        </w:rPr>
+        <w:drawing>
+          <wp:inline distT="0" distB="0" distL="0" distR="0" wp14:anchorId="64E7D416" wp14:editId="2CC0317A">
+            <wp:extent cx="4258269" cy="695422"/>
+            <wp:effectExtent l="0" t="0" r="9525" b="9525"/>
+            <wp:docPr id="62" name="Picture 62" descr="Text&#10;&#10;Description automatically generated"/>
+            <wp:cNvGraphicFramePr>
+              <a:graphicFrameLocks xmlns:a="http://schemas.openxmlformats.org/drawingml/2006/main" noChangeAspect="1"/>
+            </wp:cNvGraphicFramePr>
+            <a:graphic xmlns:a="http://schemas.openxmlformats.org/drawingml/2006/main">
+              <a:graphicData uri="http://schemas.openxmlformats.org/drawingml/2006/picture">
+                <pic:pic xmlns:pic="http://schemas.openxmlformats.org/drawingml/2006/picture">
+                  <pic:nvPicPr>
+                    <pic:cNvPr id="62" name="Picture 62" descr="Text&#10;&#10;Description automatically generated"/>
+                    <pic:cNvPicPr/>
+                  </pic:nvPicPr>
+                  <pic:blipFill>
+                    <a:blip r:embed="rId63"/>
+                    <a:stretch>
+                      <a:fillRect/>
+                    </a:stretch>
+                  </pic:blipFill>
+                  <pic:spPr>
+                    <a:xfrm>
+                      <a:off x="0" y="0"/>
+                      <a:ext cx="4258269" cy="695422"/>
+                    </a:xfrm>
+                    <a:prstGeom prst="rect">
+                      <a:avLst/>
+                    </a:prstGeom>
+                  </pic:spPr>
+                </pic:pic>
+              </a:graphicData>
+            </a:graphic>
+          </wp:inline>
+        </w:drawing>
+      </w:r>
+    </w:p>
+    <w:p>
+      <w:pPr>
+        <w:rPr>
+          <w:rStyle w:val="Strong"/>
+          <w:rFonts w:ascii="Source Sans Pro" w:hAnsi="Source Sans Pro"/>
+          <w:color w:val="000000"/>
+        </w:rPr>
+      </w:pPr>
+    </w:p>
+    <w:p>
+      <w:pPr>
+        <w:rPr>
+          <w:rStyle w:val="Strong"/>
+          <w:rFonts w:ascii="Source Sans Pro" w:hAnsi="Source Sans Pro"/>
+          <w:color w:val="FF0000"/>
+        </w:rPr>
+      </w:pPr>
+      <w:r>
+        <w:rPr>
+          <w:rStyle w:val="Strong"/>
+          <w:rFonts w:ascii="Source Sans Pro" w:hAnsi="Source Sans Pro"/>
+          <w:color w:val="FF0000"/>
+        </w:rPr>
+        <w:t>Tracing</w:t>
+      </w:r>
+    </w:p>
+    <w:p>
+      <w:pPr>
+        <w:rPr>
+          <w:rStyle w:val="Strong"/>
+          <w:rFonts w:ascii="Source Sans Pro" w:hAnsi="Source Sans Pro"/>
+          <w:b w:val="0"/>
+          <w:bCs w:val="0"/>
+          <w:color w:val="000000"/>
+        </w:rPr>
+      </w:pPr>
+      <w:r>
+        <w:rPr>
+          <w:rStyle w:val="Strong"/>
+          <w:rFonts w:ascii="Source Sans Pro" w:hAnsi="Source Sans Pro"/>
+          <w:b w:val="0"/>
+          <w:bCs w:val="0"/>
+          <w:color w:val="000000"/>
+        </w:rPr>
+        <w:t xml:space="preserve">H0: </w:t>
+      </w:r>
+      <w:proofErr w:type="spellStart"/>
+      <w:r>
+        <w:rPr>
+          <w:rStyle w:val="Strong"/>
+          <w:rFonts w:ascii="Consolas" w:hAnsi="Consolas"/>
+          <w:b w:val="0"/>
+          <w:bCs w:val="0"/>
+          <w:color w:val="000000"/>
+        </w:rPr>
+        <w:t>pendingList.size</w:t>
+      </w:r>
+      <w:proofErr w:type="spellEnd"/>
+      <w:r>
+        <w:rPr>
+          <w:rStyle w:val="Strong"/>
+          <w:rFonts w:ascii="Consolas" w:hAnsi="Consolas"/>
+          <w:b w:val="0"/>
+          <w:bCs w:val="0"/>
+          <w:color w:val="000000"/>
+        </w:rPr>
+        <w:t>()</w:t>
+      </w:r>
+      <w:r>
+        <w:rPr>
+          <w:rStyle w:val="Strong"/>
+          <w:rFonts w:ascii="Source Sans Pro" w:hAnsi="Source Sans Pro"/>
+          <w:b w:val="0"/>
+          <w:bCs w:val="0"/>
+          <w:color w:val="000000"/>
+        </w:rPr>
+        <w:t xml:space="preserve"> </w:t>
+      </w:r>
+      <w:r>
+        <w:rPr>
+          <w:rStyle w:val="Strong"/>
+          <w:rFonts w:ascii="Source Sans Pro" w:hAnsi="Source Sans Pro"/>
+          <w:b w:val="0"/>
+          <w:bCs w:val="0"/>
+          <w:color w:val="000000"/>
+        </w:rPr>
+        <w:t xml:space="preserve">or </w:t>
+      </w:r>
+      <w:proofErr w:type="spellStart"/>
+      <w:proofErr w:type="gramStart"/>
+      <w:r>
+        <w:rPr>
+          <w:rStyle w:val="Strong"/>
+          <w:rFonts w:ascii="Consolas" w:hAnsi="Consolas"/>
+          <w:b w:val="0"/>
+          <w:bCs w:val="0"/>
+          <w:color w:val="000000"/>
+        </w:rPr>
+        <w:t>getNumberOfLoansRemainingForPatron</w:t>
+      </w:r>
+      <w:proofErr w:type="spellEnd"/>
+      <w:r>
+        <w:rPr>
+          <w:rStyle w:val="Strong"/>
+          <w:rFonts w:ascii="Consolas" w:hAnsi="Consolas"/>
+          <w:b w:val="0"/>
+          <w:bCs w:val="0"/>
+          <w:color w:val="000000"/>
+        </w:rPr>
+        <w:t>(</w:t>
+      </w:r>
+      <w:proofErr w:type="gramEnd"/>
+      <w:r>
+        <w:rPr>
+          <w:rStyle w:val="Strong"/>
+          <w:rFonts w:ascii="Consolas" w:hAnsi="Consolas"/>
+          <w:b w:val="0"/>
+          <w:bCs w:val="0"/>
+          <w:color w:val="000000"/>
+        </w:rPr>
+        <w:t>)</w:t>
+      </w:r>
+      <w:r>
+        <w:rPr>
+          <w:rStyle w:val="Strong"/>
+          <w:rFonts w:ascii="Source Sans Pro" w:hAnsi="Source Sans Pro"/>
+          <w:b w:val="0"/>
+          <w:bCs w:val="0"/>
+          <w:color w:val="000000"/>
+        </w:rPr>
+        <w:t xml:space="preserve"> are</w:t>
+      </w:r>
+      <w:r>
+        <w:rPr>
+          <w:rStyle w:val="Strong"/>
+          <w:rFonts w:ascii="Source Sans Pro" w:hAnsi="Source Sans Pro"/>
+          <w:b w:val="0"/>
+          <w:bCs w:val="0"/>
+          <w:color w:val="000000"/>
+        </w:rPr>
+        <w:t xml:space="preserve"> wrong.</w:t>
+      </w:r>
+    </w:p>
+    <w:p>
+      <w:pPr>
+        <w:rPr>
+          <w:rStyle w:val="Strong"/>
+          <w:rFonts w:ascii="Source Sans Pro" w:hAnsi="Source Sans Pro"/>
+          <w:b w:val="0"/>
+          <w:bCs w:val="0"/>
+          <w:color w:val="000000"/>
+        </w:rPr>
+      </w:pPr>
+      <w:r>
+        <w:rPr>
+          <w:rStyle w:val="Strong"/>
+          <w:rFonts w:ascii="Source Sans Pro" w:hAnsi="Source Sans Pro"/>
+          <w:b w:val="0"/>
+          <w:bCs w:val="0"/>
+          <w:color w:val="000000"/>
+        </w:rPr>
+        <w:t>T0:</w:t>
+      </w:r>
+      <w:r>
+        <w:rPr>
+          <w:rStyle w:val="Strong"/>
+          <w:rFonts w:ascii="Source Sans Pro" w:hAnsi="Source Sans Pro"/>
+          <w:b w:val="0"/>
+          <w:bCs w:val="0"/>
+          <w:color w:val="000000"/>
+        </w:rPr>
+        <w:t xml:space="preserve"> Breakpoint to test.</w:t>
+      </w:r>
+    </w:p>
+    <w:p>
+      <w:pPr>
+        <w:rPr>
+          <w:rStyle w:val="Strong"/>
+          <w:rFonts w:ascii="Source Sans Pro" w:hAnsi="Source Sans Pro"/>
+          <w:b w:val="0"/>
+          <w:bCs w:val="0"/>
+          <w:color w:val="000000"/>
+        </w:rPr>
+      </w:pPr>
+      <w:r>
+        <w:rPr>
+          <w:rStyle w:val="Strong"/>
+          <w:rFonts w:ascii="Source Sans Pro" w:hAnsi="Source Sans Pro"/>
+          <w:b w:val="0"/>
+          <w:bCs w:val="0"/>
+          <w:color w:val="000000"/>
+        </w:rPr>
+        <w:t>R0:</w:t>
+      </w:r>
+      <w:r>
+        <w:rPr>
+          <w:rStyle w:val="Strong"/>
+          <w:rFonts w:ascii="Source Sans Pro" w:hAnsi="Source Sans Pro"/>
+          <w:b w:val="0"/>
+          <w:bCs w:val="0"/>
+          <w:color w:val="000000"/>
+        </w:rPr>
+        <w:t xml:space="preserve"> No, </w:t>
+      </w:r>
+      <w:r>
+        <w:rPr>
+          <w:rStyle w:val="Strong"/>
+          <w:rFonts w:ascii="Source Sans Pro" w:hAnsi="Source Sans Pro"/>
+          <w:b w:val="0"/>
+          <w:bCs w:val="0"/>
+          <w:color w:val="000000"/>
+        </w:rPr>
+        <w:t xml:space="preserve">they are </w:t>
+      </w:r>
+      <w:r>
+        <w:rPr>
+          <w:rStyle w:val="Strong"/>
+          <w:rFonts w:ascii="Source Sans Pro" w:hAnsi="Source Sans Pro"/>
+          <w:b w:val="0"/>
+          <w:bCs w:val="0"/>
+          <w:color w:val="000000"/>
+        </w:rPr>
+        <w:t>accurate.</w:t>
+      </w:r>
+    </w:p>
+    <w:p>
+      <w:pPr>
+        <w:rPr>
+          <w:rStyle w:val="Strong"/>
+          <w:rFonts w:ascii="Source Sans Pro" w:hAnsi="Source Sans Pro"/>
+          <w:b w:val="0"/>
+          <w:bCs w:val="0"/>
+          <w:color w:val="000000"/>
+        </w:rPr>
+      </w:pPr>
+    </w:p>
+    <w:p>
+      <w:pPr>
+        <w:rPr>
+          <w:rStyle w:val="Strong"/>
+          <w:rFonts w:ascii="Source Sans Pro" w:hAnsi="Source Sans Pro"/>
+          <w:b w:val="0"/>
+          <w:bCs w:val="0"/>
+          <w:color w:val="000000"/>
+        </w:rPr>
+      </w:pPr>
+      <w:r>
+        <w:rPr>
+          <w:rStyle w:val="Strong"/>
+          <w:rFonts w:ascii="Source Sans Pro" w:hAnsi="Source Sans Pro"/>
+          <w:b w:val="0"/>
+          <w:bCs w:val="0"/>
+          <w:color w:val="000000"/>
+        </w:rPr>
+        <w:drawing>
+          <wp:inline distT="0" distB="0" distL="0" distR="0" wp14:anchorId="6CDC3920" wp14:editId="578875D0">
+            <wp:extent cx="2476846" cy="895475"/>
+            <wp:effectExtent l="0" t="0" r="0" b="0"/>
+            <wp:docPr id="50" name="Picture 50"/>
+            <wp:cNvGraphicFramePr>
+              <a:graphicFrameLocks xmlns:a="http://schemas.openxmlformats.org/drawingml/2006/main" noChangeAspect="1"/>
+            </wp:cNvGraphicFramePr>
+            <a:graphic xmlns:a="http://schemas.openxmlformats.org/drawingml/2006/main">
+              <a:graphicData uri="http://schemas.openxmlformats.org/drawingml/2006/picture">
+                <pic:pic xmlns:pic="http://schemas.openxmlformats.org/drawingml/2006/picture">
+                  <pic:nvPicPr>
+                    <pic:cNvPr id="1" name=""/>
+                    <pic:cNvPicPr/>
+                  </pic:nvPicPr>
+                  <pic:blipFill>
+                    <a:blip r:embed="rId64"/>
+                    <a:stretch>
+                      <a:fillRect/>
+                    </a:stretch>
+                  </pic:blipFill>
+                  <pic:spPr>
+                    <a:xfrm>
+                      <a:off x="0" y="0"/>
+                      <a:ext cx="2476846" cy="895475"/>
+                    </a:xfrm>
+                    <a:prstGeom prst="rect">
+                      <a:avLst/>
+                    </a:prstGeom>
+                  </pic:spPr>
+                </pic:pic>
+              </a:graphicData>
+            </a:graphic>
+          </wp:inline>
+        </w:drawing>
+      </w:r>
+    </w:p>
+    <w:p>
+      <w:pPr>
+        <w:rPr>
+          <w:rStyle w:val="Strong"/>
+          <w:rFonts w:ascii="Source Sans Pro" w:hAnsi="Source Sans Pro"/>
+          <w:b w:val="0"/>
+          <w:bCs w:val="0"/>
+          <w:color w:val="000000"/>
+        </w:rPr>
+      </w:pPr>
+      <w:r>
+        <w:rPr>
+          <w:rStyle w:val="Strong"/>
+          <w:rFonts w:ascii="Source Sans Pro" w:hAnsi="Source Sans Pro"/>
+          <w:b w:val="0"/>
+          <w:bCs w:val="0"/>
+          <w:color w:val="000000"/>
+        </w:rPr>
+        <w:drawing>
+          <wp:inline distT="0" distB="0" distL="0" distR="0" wp14:anchorId="270158E4" wp14:editId="27B9EFC5">
+            <wp:extent cx="5727700" cy="649605"/>
+            <wp:effectExtent l="0" t="0" r="6350" b="0"/>
+            <wp:docPr id="51" name="Picture 51"/>
+            <wp:cNvGraphicFramePr>
+              <a:graphicFrameLocks xmlns:a="http://schemas.openxmlformats.org/drawingml/2006/main" noChangeAspect="1"/>
+            </wp:cNvGraphicFramePr>
+            <a:graphic xmlns:a="http://schemas.openxmlformats.org/drawingml/2006/main">
+              <a:graphicData uri="http://schemas.openxmlformats.org/drawingml/2006/picture">
+                <pic:pic xmlns:pic="http://schemas.openxmlformats.org/drawingml/2006/picture">
+                  <pic:nvPicPr>
+                    <pic:cNvPr id="1" name=""/>
+                    <pic:cNvPicPr/>
+                  </pic:nvPicPr>
+                  <pic:blipFill>
+                    <a:blip r:embed="rId65"/>
+                    <a:stretch>
+                      <a:fillRect/>
+                    </a:stretch>
+                  </pic:blipFill>
+                  <pic:spPr>
+                    <a:xfrm>
+                      <a:off x="0" y="0"/>
+                      <a:ext cx="5727700" cy="649605"/>
+                    </a:xfrm>
+                    <a:prstGeom prst="rect">
+                      <a:avLst/>
+                    </a:prstGeom>
+                  </pic:spPr>
+                </pic:pic>
+              </a:graphicData>
+            </a:graphic>
+          </wp:inline>
+        </w:drawing>
+      </w:r>
+    </w:p>
+    <w:p>
+      <w:pPr>
+        <w:rPr>
+          <w:rStyle w:val="Strong"/>
+          <w:rFonts w:ascii="Source Sans Pro" w:hAnsi="Source Sans Pro"/>
+          <w:b w:val="0"/>
+          <w:bCs w:val="0"/>
+          <w:color w:val="000000"/>
+        </w:rPr>
+      </w:pPr>
+    </w:p>
+    <w:p>
+      <w:pPr>
+        <w:rPr>
+          <w:rStyle w:val="Strong"/>
+          <w:rFonts w:ascii="Source Sans Pro" w:hAnsi="Source Sans Pro"/>
+          <w:b w:val="0"/>
+          <w:bCs w:val="0"/>
+          <w:color w:val="000000"/>
+        </w:rPr>
+      </w:pPr>
+      <w:r>
+        <w:rPr>
+          <w:rStyle w:val="Strong"/>
+          <w:rFonts w:ascii="Source Sans Pro" w:hAnsi="Source Sans Pro"/>
+          <w:b w:val="0"/>
+          <w:bCs w:val="0"/>
+          <w:color w:val="000000"/>
+        </w:rPr>
+        <w:t>H1: Comparison is working correctly.</w:t>
+      </w:r>
+    </w:p>
+    <w:p>
+      <w:pPr>
+        <w:rPr>
+          <w:rStyle w:val="Strong"/>
+          <w:rFonts w:ascii="Source Sans Pro" w:hAnsi="Source Sans Pro"/>
+          <w:b w:val="0"/>
+          <w:bCs w:val="0"/>
+          <w:color w:val="000000"/>
+        </w:rPr>
+      </w:pPr>
+      <w:r>
+        <w:rPr>
+          <w:rStyle w:val="Strong"/>
+          <w:rFonts w:ascii="Source Sans Pro" w:hAnsi="Source Sans Pro"/>
+          <w:b w:val="0"/>
+          <w:bCs w:val="0"/>
+          <w:color w:val="000000"/>
+        </w:rPr>
+        <w:t>T1: Compare values at breakpoint</w:t>
+      </w:r>
+    </w:p>
+    <w:p>
+      <w:pPr>
+        <w:rPr>
+          <w:rStyle w:val="Strong"/>
+          <w:rFonts w:ascii="Source Sans Pro" w:hAnsi="Source Sans Pro"/>
+          <w:b w:val="0"/>
+          <w:bCs w:val="0"/>
+          <w:color w:val="000000"/>
+        </w:rPr>
+      </w:pPr>
+      <w:r>
+        <w:rPr>
+          <w:rStyle w:val="Strong"/>
+          <w:rFonts w:ascii="Source Sans Pro" w:hAnsi="Source Sans Pro"/>
+          <w:b w:val="0"/>
+          <w:bCs w:val="0"/>
+          <w:color w:val="000000"/>
+        </w:rPr>
+        <w:t xml:space="preserve">R1: Yes, doesn’t activate when </w:t>
+      </w:r>
+      <w:proofErr w:type="spellStart"/>
+      <w:r>
+        <w:rPr>
+          <w:rStyle w:val="Strong"/>
+          <w:rFonts w:ascii="Source Sans Pro" w:hAnsi="Source Sans Pro"/>
+          <w:b w:val="0"/>
+          <w:bCs w:val="0"/>
+          <w:color w:val="000000"/>
+        </w:rPr>
+        <w:t>pendingList.size</w:t>
+      </w:r>
+      <w:proofErr w:type="spellEnd"/>
+      <w:r>
+        <w:rPr>
+          <w:rStyle w:val="Strong"/>
+          <w:rFonts w:ascii="Source Sans Pro" w:hAnsi="Source Sans Pro"/>
+          <w:b w:val="0"/>
+          <w:bCs w:val="0"/>
+          <w:color w:val="000000"/>
+        </w:rPr>
+        <w:t xml:space="preserve">() is 2, when it should. </w:t>
+      </w:r>
+    </w:p>
+    <w:p>
+      <w:pPr>
+        <w:rPr>
+          <w:rStyle w:val="Strong"/>
+          <w:rFonts w:ascii="Source Sans Pro" w:hAnsi="Source Sans Pro"/>
+          <w:color w:val="000000"/>
+        </w:rPr>
+      </w:pPr>
+    </w:p>
+    <w:p>
+      <w:pPr>
+        <w:rPr>
+          <w:rStyle w:val="Strong"/>
+          <w:rFonts w:ascii="Source Sans Pro" w:hAnsi="Source Sans Pro"/>
+          <w:b w:val="0"/>
+          <w:bCs w:val="0"/>
+          <w:color w:val="000000"/>
+        </w:rPr>
+      </w:pPr>
+      <w:r>
+        <w:rPr>
+          <w:rStyle w:val="Strong"/>
+          <w:rFonts w:ascii="Source Sans Pro" w:hAnsi="Source Sans Pro"/>
+          <w:b w:val="0"/>
+          <w:bCs w:val="0"/>
+          <w:color w:val="000000"/>
+        </w:rPr>
+        <w:drawing>
+          <wp:inline distT="0" distB="0" distL="0" distR="0" wp14:anchorId="750FC405" wp14:editId="78DFEC13">
+            <wp:extent cx="2476846" cy="895475"/>
+            <wp:effectExtent l="0" t="0" r="0" b="0"/>
+            <wp:docPr id="52" name="Picture 52" descr="Graphical user interface, text, application&#10;&#10;Description automatically generated"/>
+            <wp:cNvGraphicFramePr>
+              <a:graphicFrameLocks xmlns:a="http://schemas.openxmlformats.org/drawingml/2006/main" noChangeAspect="1"/>
+            </wp:cNvGraphicFramePr>
+            <a:graphic xmlns:a="http://schemas.openxmlformats.org/drawingml/2006/main">
+              <a:graphicData uri="http://schemas.openxmlformats.org/drawingml/2006/picture">
+                <pic:pic xmlns:pic="http://schemas.openxmlformats.org/drawingml/2006/picture">
+                  <pic:nvPicPr>
+                    <pic:cNvPr id="52" name="Picture 52" descr="Graphical user interface, text, application&#10;&#10;Description automatically generated"/>
+                    <pic:cNvPicPr/>
+                  </pic:nvPicPr>
+                  <pic:blipFill>
+                    <a:blip r:embed="rId64"/>
+                    <a:stretch>
+                      <a:fillRect/>
+                    </a:stretch>
+                  </pic:blipFill>
+                  <pic:spPr>
+                    <a:xfrm>
+                      <a:off x="0" y="0"/>
+                      <a:ext cx="2476846" cy="895475"/>
+                    </a:xfrm>
+                    <a:prstGeom prst="rect">
+                      <a:avLst/>
+                    </a:prstGeom>
+                  </pic:spPr>
+                </pic:pic>
+              </a:graphicData>
+            </a:graphic>
+          </wp:inline>
+        </w:drawing>
+      </w:r>
+    </w:p>
+    <w:p>
+      <w:pPr>
+        <w:rPr>
+          <w:rStyle w:val="Strong"/>
+          <w:rFonts w:ascii="Source Sans Pro" w:hAnsi="Source Sans Pro"/>
+          <w:b w:val="0"/>
+          <w:bCs w:val="0"/>
+          <w:color w:val="000000"/>
+        </w:rPr>
+      </w:pPr>
+      <w:r>
+        <w:rPr>
+          <w:rStyle w:val="Strong"/>
+          <w:rFonts w:ascii="Source Sans Pro" w:hAnsi="Source Sans Pro"/>
+          <w:b w:val="0"/>
+          <w:bCs w:val="0"/>
+          <w:color w:val="000000"/>
+        </w:rPr>
+        <w:drawing>
+          <wp:inline distT="0" distB="0" distL="0" distR="0" wp14:anchorId="41708346" wp14:editId="1468DD57">
+            <wp:extent cx="5727700" cy="649605"/>
+            <wp:effectExtent l="0" t="0" r="6350" b="0"/>
+            <wp:docPr id="53" name="Picture 53"/>
+            <wp:cNvGraphicFramePr>
+              <a:graphicFrameLocks xmlns:a="http://schemas.openxmlformats.org/drawingml/2006/main" noChangeAspect="1"/>
+            </wp:cNvGraphicFramePr>
+            <a:graphic xmlns:a="http://schemas.openxmlformats.org/drawingml/2006/main">
+              <a:graphicData uri="http://schemas.openxmlformats.org/drawingml/2006/picture">
+                <pic:pic xmlns:pic="http://schemas.openxmlformats.org/drawingml/2006/picture">
+                  <pic:nvPicPr>
+                    <pic:cNvPr id="1" name=""/>
+                    <pic:cNvPicPr/>
+                  </pic:nvPicPr>
+                  <pic:blipFill>
+                    <a:blip r:embed="rId65"/>
+                    <a:stretch>
+                      <a:fillRect/>
+                    </a:stretch>
+                  </pic:blipFill>
+                  <pic:spPr>
+                    <a:xfrm>
+                      <a:off x="0" y="0"/>
+                      <a:ext cx="5727700" cy="649605"/>
+                    </a:xfrm>
+                    <a:prstGeom prst="rect">
+                      <a:avLst/>
+                    </a:prstGeom>
+                  </pic:spPr>
+                </pic:pic>
+              </a:graphicData>
+            </a:graphic>
+          </wp:inline>
+        </w:drawing>
+      </w:r>
+    </w:p>
+    <w:p>
+      <w:pPr>
+        <w:rPr>
+          <w:rStyle w:val="Strong"/>
+          <w:rFonts w:ascii="Source Sans Pro" w:hAnsi="Source Sans Pro"/>
+          <w:color w:val="000000"/>
+        </w:rPr>
+      </w:pPr>
+    </w:p>
+    <w:p>
+      <w:pPr>
+        <w:rPr>
+          <w:rStyle w:val="Strong"/>
+          <w:rFonts w:ascii="Source Sans Pro" w:hAnsi="Source Sans Pro"/>
+          <w:color w:val="000000"/>
+        </w:rPr>
+      </w:pPr>
+    </w:p>
+    <w:p>
+      <w:r>
+        <w:drawing>
+          <wp:inline distT="0" distB="0" distL="0" distR="0" wp14:anchorId="679340B5" wp14:editId="17264536">
+            <wp:extent cx="5182323" cy="1505160"/>
+            <wp:effectExtent l="0" t="0" r="0" b="0"/>
+            <wp:docPr id="63" name="Picture 63" descr="Graphical user interface, text&#10;&#10;Description automatically generated"/>
+            <wp:cNvGraphicFramePr>
+              <a:graphicFrameLocks xmlns:a="http://schemas.openxmlformats.org/drawingml/2006/main" noChangeAspect="1"/>
+            </wp:cNvGraphicFramePr>
+            <a:graphic xmlns:a="http://schemas.openxmlformats.org/drawingml/2006/main">
+              <a:graphicData uri="http://schemas.openxmlformats.org/drawingml/2006/picture">
+                <pic:pic xmlns:pic="http://schemas.openxmlformats.org/drawingml/2006/picture">
+                  <pic:nvPicPr>
+                    <pic:cNvPr id="63" name="Picture 63" descr="Graphical user interface, text&#10;&#10;Description automatically generated"/>
+                    <pic:cNvPicPr/>
+                  </pic:nvPicPr>
+                  <pic:blipFill>
+                    <a:blip r:embed="rId66"/>
+                    <a:stretch>
+                      <a:fillRect/>
+                    </a:stretch>
+                  </pic:blipFill>
+                  <pic:spPr>
+                    <a:xfrm>
+                      <a:off x="0" y="0"/>
+                      <a:ext cx="5182323" cy="1505160"/>
+                    </a:xfrm>
+                    <a:prstGeom prst="rect">
+                      <a:avLst/>
+                    </a:prstGeom>
+                  </pic:spPr>
+                </pic:pic>
+              </a:graphicData>
+            </a:graphic>
+          </wp:inline>
+        </w:drawing>
+      </w:r>
+    </w:p>
+    <w:p/>
+    <w:p/>
+    <w:p/>
+    <w:p/>
+    <w:p>
+      <w:pPr>
+        <w:rPr>
+          <w:rStyle w:val="Strong"/>
+          <w:rFonts w:ascii="Source Sans Pro" w:hAnsi="Source Sans Pro"/>
+          <w:color w:val="FF0000"/>
+        </w:rPr>
+      </w:pPr>
+      <w:r>
+        <w:rPr>
+          <w:rStyle w:val="Strong"/>
+          <w:rFonts w:ascii="Source Sans Pro" w:hAnsi="Source Sans Pro"/>
+          <w:color w:val="FF0000"/>
+        </w:rPr>
+        <w:lastRenderedPageBreak/>
+        <w:t>Resolution</w:t>
+      </w:r>
+    </w:p>
+    <w:p>
+      <w:pPr>
+        <w:rPr>
+          <w:rStyle w:val="Strong"/>
+          <w:rFonts w:ascii="Source Sans Pro" w:hAnsi="Source Sans Pro"/>
+          <w:b w:val="0"/>
+          <w:bCs w:val="0"/>
+          <w:color w:val="000000"/>
+        </w:rPr>
+      </w:pPr>
+      <w:r>
+        <w:rPr>
+          <w:rStyle w:val="Strong"/>
+          <w:rFonts w:ascii="Source Sans Pro" w:hAnsi="Source Sans Pro"/>
+          <w:b w:val="0"/>
+          <w:bCs w:val="0"/>
+          <w:color w:val="000000"/>
+        </w:rPr>
+        <w:t xml:space="preserve">H0: </w:t>
+      </w:r>
+      <w:r>
+        <w:rPr>
+          <w:rStyle w:val="Strong"/>
+          <w:rFonts w:ascii="Source Sans Pro" w:hAnsi="Source Sans Pro"/>
+          <w:b w:val="0"/>
+          <w:bCs w:val="0"/>
+          <w:color w:val="000000"/>
+        </w:rPr>
+        <w:t>Changing comparison to &lt;= will solve the problem.</w:t>
+      </w:r>
+    </w:p>
+    <w:p>
+      <w:pPr>
+        <w:rPr>
+          <w:rStyle w:val="Strong"/>
+          <w:rFonts w:ascii="Source Sans Pro" w:hAnsi="Source Sans Pro"/>
+          <w:b w:val="0"/>
+          <w:bCs w:val="0"/>
+          <w:color w:val="000000"/>
+        </w:rPr>
+      </w:pPr>
+      <w:r>
+        <w:rPr>
+          <w:rStyle w:val="Strong"/>
+          <w:rFonts w:ascii="Source Sans Pro" w:hAnsi="Source Sans Pro"/>
+          <w:b w:val="0"/>
+          <w:bCs w:val="0"/>
+          <w:color w:val="000000"/>
+        </w:rPr>
+        <w:t>T0:</w:t>
+      </w:r>
+      <w:r>
+        <w:rPr>
+          <w:rStyle w:val="Strong"/>
+          <w:rFonts w:ascii="Source Sans Pro" w:hAnsi="Source Sans Pro"/>
+          <w:b w:val="0"/>
+          <w:bCs w:val="0"/>
+          <w:color w:val="000000"/>
+        </w:rPr>
+        <w:t xml:space="preserve"> Changed </w:t>
+      </w:r>
+    </w:p>
+    <w:p>
+      <w:pPr>
+        <w:rPr>
+          <w:rStyle w:val="Strong"/>
+          <w:rFonts w:ascii="Source Sans Pro" w:hAnsi="Source Sans Pro"/>
+          <w:b w:val="0"/>
+          <w:bCs w:val="0"/>
+          <w:color w:val="000000"/>
+        </w:rPr>
+      </w:pPr>
+      <w:r>
+        <w:rPr>
+          <w:rStyle w:val="Strong"/>
+          <w:rFonts w:ascii="Source Sans Pro" w:hAnsi="Source Sans Pro"/>
+          <w:b w:val="0"/>
+          <w:bCs w:val="0"/>
+          <w:color w:val="000000"/>
+        </w:rPr>
+        <w:t>R0:</w:t>
+      </w:r>
+      <w:r>
+        <w:rPr>
+          <w:rStyle w:val="Strong"/>
+          <w:rFonts w:ascii="Source Sans Pro" w:hAnsi="Source Sans Pro"/>
+          <w:b w:val="0"/>
+          <w:bCs w:val="0"/>
+          <w:color w:val="000000"/>
+        </w:rPr>
+        <w:t xml:space="preserve"> Tests now pass!!</w:t>
+      </w:r>
+      <w:r>
+        <w:rPr>
+          <w:rStyle w:val="Strong"/>
+          <w:rFonts w:ascii="Source Sans Pro" w:hAnsi="Source Sans Pro"/>
+          <w:b w:val="0"/>
+          <w:bCs w:val="0"/>
+          <w:color w:val="000000"/>
+        </w:rPr>
+        <w:t xml:space="preserve"> (</w:t>
+      </w:r>
+      <w:proofErr w:type="gramStart"/>
+      <w:r>
+        <w:rPr>
+          <w:rStyle w:val="Strong"/>
+          <w:rFonts w:ascii="Source Sans Pro" w:hAnsi="Source Sans Pro"/>
+          <w:b w:val="0"/>
+          <w:bCs w:val="0"/>
+          <w:color w:val="000000"/>
+        </w:rPr>
+        <w:t>when</w:t>
+      </w:r>
+      <w:proofErr w:type="gramEnd"/>
+      <w:r>
+        <w:rPr>
+          <w:rStyle w:val="Strong"/>
+          <w:rFonts w:ascii="Source Sans Pro" w:hAnsi="Source Sans Pro"/>
+          <w:b w:val="0"/>
+          <w:bCs w:val="0"/>
+          <w:color w:val="000000"/>
+        </w:rPr>
+        <w:t xml:space="preserve"> ran individually and without library.obj)</w:t>
+      </w:r>
+    </w:p>
+    <w:p>
+      <w:pPr>
+        <w:rPr>
+          <w:rStyle w:val="Strong"/>
+          <w:rFonts w:ascii="Source Sans Pro" w:hAnsi="Source Sans Pro"/>
+          <w:b w:val="0"/>
+          <w:bCs w:val="0"/>
+          <w:color w:val="000000"/>
+        </w:rPr>
+      </w:pPr>
+    </w:p>
+    <w:p>
+      <w:pPr>
+        <w:rPr>
+          <w:rStyle w:val="Strong"/>
+          <w:rFonts w:ascii="Source Sans Pro" w:hAnsi="Source Sans Pro"/>
+          <w:b w:val="0"/>
+          <w:bCs w:val="0"/>
+          <w:color w:val="000000"/>
+        </w:rPr>
+      </w:pPr>
+      <w:r>
+        <w:rPr>
+          <w:rStyle w:val="Strong"/>
+          <w:rFonts w:ascii="Source Sans Pro" w:hAnsi="Source Sans Pro"/>
+          <w:b w:val="0"/>
+          <w:bCs w:val="0"/>
+          <w:color w:val="000000"/>
+        </w:rPr>
+        <w:drawing>
+          <wp:inline distT="0" distB="0" distL="0" distR="0" wp14:anchorId="70AC6BA4" wp14:editId="40B48B55">
+            <wp:extent cx="5727700" cy="737235"/>
+            <wp:effectExtent l="0" t="0" r="6350" b="5715"/>
+            <wp:docPr id="54" name="Picture 54"/>
+            <wp:cNvGraphicFramePr>
+              <a:graphicFrameLocks xmlns:a="http://schemas.openxmlformats.org/drawingml/2006/main" noChangeAspect="1"/>
+            </wp:cNvGraphicFramePr>
+            <a:graphic xmlns:a="http://schemas.openxmlformats.org/drawingml/2006/main">
+              <a:graphicData uri="http://schemas.openxmlformats.org/drawingml/2006/picture">
+                <pic:pic xmlns:pic="http://schemas.openxmlformats.org/drawingml/2006/picture">
+                  <pic:nvPicPr>
+                    <pic:cNvPr id="1" name=""/>
+                    <pic:cNvPicPr/>
+                  </pic:nvPicPr>
+                  <pic:blipFill>
+                    <a:blip r:embed="rId67"/>
+                    <a:stretch>
+                      <a:fillRect/>
+                    </a:stretch>
+                  </pic:blipFill>
+                  <pic:spPr>
+                    <a:xfrm>
+                      <a:off x="0" y="0"/>
                       <a:ext cx="5727700" cy="737235"/>
                     </a:xfrm>
                     <a:prstGeom prst="rect">
@@ -9902,7 +10131,7 @@
                     <pic:cNvPicPr/>
                   </pic:nvPicPr>
                   <pic:blipFill>
-                    <a:blip r:embed="rId61"/>
+                    <a:blip r:embed="rId68"/>
                     <a:stretch>
                       <a:fillRect/>
                     </a:stretch>
@@ -9911,6 +10140,72 @@
                     <a:xfrm>
                       <a:off x="0" y="0"/>
                       <a:ext cx="3820058" cy="1038370"/>
+                    </a:xfrm>
+                    <a:prstGeom prst="rect">
+                      <a:avLst/>
+                    </a:prstGeom>
+                  </pic:spPr>
+                </pic:pic>
+              </a:graphicData>
+            </a:graphic>
+          </wp:inline>
+        </w:drawing>
+      </w:r>
+    </w:p>
+    <w:p>
+      <w:pPr>
+        <w:rPr>
+          <w:rStyle w:val="Strong"/>
+          <w:rFonts w:ascii="Source Sans Pro" w:hAnsi="Source Sans Pro"/>
+          <w:b w:val="0"/>
+          <w:bCs w:val="0"/>
+          <w:color w:val="000000"/>
+        </w:rPr>
+      </w:pPr>
+    </w:p>
+    <w:p>
+      <w:pPr>
+        <w:rPr>
+          <w:rStyle w:val="Strong"/>
+          <w:rFonts w:ascii="Source Sans Pro" w:hAnsi="Source Sans Pro"/>
+          <w:b w:val="0"/>
+          <w:bCs w:val="0"/>
+          <w:color w:val="000000"/>
+        </w:rPr>
+      </w:pPr>
+      <w:r>
+        <w:rPr>
+          <w:rStyle w:val="Strong"/>
+          <w:rFonts w:ascii="Source Sans Pro" w:hAnsi="Source Sans Pro"/>
+          <w:b w:val="0"/>
+          <w:bCs w:val="0"/>
+          <w:color w:val="000000"/>
+        </w:rPr>
+        <w:drawing>
+          <wp:inline distT="0" distB="0" distL="0" distR="0" wp14:anchorId="3CF2E7D1" wp14:editId="4DB3FF29">
+            <wp:extent cx="5134692" cy="809738"/>
+            <wp:effectExtent l="0" t="0" r="8890" b="9525"/>
+            <wp:docPr id="64" name="Picture 64" descr="Graphical user interface, text&#10;&#10;Description automatically generated"/>
+            <wp:cNvGraphicFramePr>
+              <a:graphicFrameLocks xmlns:a="http://schemas.openxmlformats.org/drawingml/2006/main" noChangeAspect="1"/>
+            </wp:cNvGraphicFramePr>
+            <a:graphic xmlns:a="http://schemas.openxmlformats.org/drawingml/2006/main">
+              <a:graphicData uri="http://schemas.openxmlformats.org/drawingml/2006/picture">
+                <pic:pic xmlns:pic="http://schemas.openxmlformats.org/drawingml/2006/picture">
+                  <pic:nvPicPr>
+                    <pic:cNvPr id="64" name="Picture 64" descr="Graphical user interface, text&#10;&#10;Description automatically generated"/>
+                    <pic:cNvPicPr/>
+                  </pic:nvPicPr>
+                  <pic:blipFill>
+                    <a:blip r:embed="rId69"/>
+                    <a:stretch>
+                      <a:fillRect/>
+                    </a:stretch>
+                  </pic:blipFill>
+                  <pic:spPr>
+                    <a:xfrm>
+                      <a:off x="0" y="0"/>
+                      <a:ext cx="5134692" cy="809738"/>
                     </a:xfrm>
                     <a:prstGeom prst="rect">
                       <a:avLst/>

</xml_diff>

<commit_message>
i swear this is the last one
</commit_message>
<xml_diff>
--- a/A4 Bug Solution.docx
+++ b/A4 Bug Solution.docx
@@ -88,6 +88,24 @@
           <w:lang w:val="en-AU"/>
         </w:rPr>
         <w:t>A4 Bug Report</w:t>
+      </w:r>
+      <w:r>
+        <w:rPr>
+          <w:lang w:val="en-AU"/>
+        </w:rPr>
+        <w:t xml:space="preserve"> (</w:t>
+      </w:r>
+      <w:r>
+        <w:rPr>
+          <w:lang w:val="en-AU"/>
+        </w:rPr>
+        <w:t>https://github.com/RishCSU/ITC205_Assessment4</w:t>
+      </w:r>
+      <w:r>
+        <w:rPr>
+          <w:lang w:val="en-AU"/>
+        </w:rPr>
+        <w:t>)</w:t>
       </w:r>
     </w:p>
     <w:p>
@@ -1573,6 +1591,7 @@
       </w:pPr>
       <w:r>
         <w:rPr>
+          <w:noProof/>
           <w:lang w:val="en-AU"/>
         </w:rPr>
         <w:drawing>
@@ -1760,6 +1779,7 @@
       </w:pPr>
       <w:r>
         <w:rPr>
+          <w:noProof/>
           <w:lang w:val="en-AU"/>
         </w:rPr>
         <w:drawing>
@@ -1852,25 +1872,7 @@
           <w:lang w:val="en-AU"/>
         </w:rPr>
         <w:lastRenderedPageBreak/>
-        <w:t xml:space="preserve">Step 3 Result: Pass – </w:t>
-      </w:r>
-      <w:r>
-        <w:rPr>
-          <w:lang w:val="en-AU"/>
-        </w:rPr>
-        <w:t>Borrowing</w:t>
-      </w:r>
-      <w:r>
-        <w:rPr>
-          <w:lang w:val="en-AU"/>
-        </w:rPr>
-        <w:t xml:space="preserve"> </w:t>
-      </w:r>
-      <w:r>
-        <w:rPr>
-          <w:lang w:val="en-AU"/>
-        </w:rPr>
-        <w:t>one item functions normally</w:t>
+        <w:t>Step 3 Result: Pass – Borrowing one item functions normally</w:t>
       </w:r>
     </w:p>
     <w:p>
@@ -1882,6 +1884,7 @@
       </w:pPr>
       <w:r>
         <w:rPr>
+          <w:noProof/>
           <w:lang w:val="en-AU"/>
         </w:rPr>
         <w:drawing>
@@ -1938,25 +1941,7 @@
         <w:rPr>
           <w:lang w:val="en-AU"/>
         </w:rPr>
-        <w:t xml:space="preserve">Step 5 Result: Pass – </w:t>
-      </w:r>
-      <w:r>
-        <w:rPr>
-          <w:lang w:val="en-AU"/>
-        </w:rPr>
-        <w:t>When</w:t>
-      </w:r>
-      <w:r>
-        <w:rPr>
-          <w:lang w:val="en-AU"/>
-        </w:rPr>
-        <w:t xml:space="preserve"> </w:t>
-      </w:r>
-      <w:r>
-        <w:rPr>
-          <w:lang w:val="en-AU"/>
-        </w:rPr>
-        <w:t>returning overdue book, fines are imposed as per normal.</w:t>
+        <w:t>Step 5 Result: Pass – When returning overdue book, fines are imposed as per normal.</w:t>
       </w:r>
     </w:p>
     <w:p>
@@ -1968,6 +1953,7 @@
       </w:pPr>
       <w:r>
         <w:rPr>
+          <w:noProof/>
           <w:lang w:val="en-AU"/>
         </w:rPr>
         <w:drawing>
@@ -2050,6 +2036,7 @@
       </w:pPr>
       <w:r>
         <w:rPr>
+          <w:noProof/>
           <w:lang w:val="en-AU"/>
         </w:rPr>
         <w:drawing>
@@ -2110,6 +2097,9 @@
     </w:p>
     <w:p>
       <w:r>
+        <w:rPr>
+          <w:noProof/>
+        </w:rPr>
         <w:drawing>
           <wp:inline distT="0" distB="0" distL="0" distR="0" wp14:anchorId="25EFD165" wp14:editId="7C40D9F1">
             <wp:extent cx="4363059" cy="647790"/>
@@ -2244,8 +2234,6 @@
         </w:rPr>
         <w:t xml:space="preserve"> Set breakpoint at </w:t>
       </w:r>
-      <w:proofErr w:type="spellStart"/>
-      <w:proofErr w:type="gramStart"/>
       <w:r>
         <w:rPr>
           <w:rStyle w:val="Strong"/>
@@ -2254,9 +2242,18 @@
           <w:bCs w:val="0"/>
           <w:color w:val="000000"/>
         </w:rPr>
-        <w:t>cardSwiped</w:t>
-      </w:r>
-      <w:proofErr w:type="spellEnd"/>
+        <w:t>cardSwiped()</w:t>
+      </w:r>
+      <w:r>
+        <w:rPr>
+          <w:rStyle w:val="Strong"/>
+          <w:rFonts w:ascii="Source Sans Pro" w:hAnsi="Source Sans Pro"/>
+          <w:b w:val="0"/>
+          <w:bCs w:val="0"/>
+          <w:color w:val="000000"/>
+        </w:rPr>
+        <w:t xml:space="preserve"> in </w:t>
+      </w:r>
       <w:r>
         <w:rPr>
           <w:rStyle w:val="Strong"/>
@@ -2265,41 +2262,8 @@
           <w:bCs w:val="0"/>
           <w:color w:val="000000"/>
         </w:rPr>
-        <w:t>(</w:t>
-      </w:r>
-      <w:proofErr w:type="gramEnd"/>
-      <w:r>
-        <w:rPr>
-          <w:rStyle w:val="Strong"/>
-          <w:rFonts w:ascii="Consolas" w:hAnsi="Consolas"/>
-          <w:b w:val="0"/>
-          <w:bCs w:val="0"/>
-          <w:color w:val="000000"/>
-        </w:rPr>
-        <w:t>)</w:t>
-      </w:r>
-      <w:r>
-        <w:rPr>
-          <w:rStyle w:val="Strong"/>
-          <w:rFonts w:ascii="Source Sans Pro" w:hAnsi="Source Sans Pro"/>
-          <w:b w:val="0"/>
-          <w:bCs w:val="0"/>
-          <w:color w:val="000000"/>
-        </w:rPr>
-        <w:t xml:space="preserve"> in </w:t>
-      </w:r>
-      <w:proofErr w:type="spellStart"/>
-      <w:r>
-        <w:rPr>
-          <w:rStyle w:val="Strong"/>
-          <w:rFonts w:ascii="Consolas" w:hAnsi="Consolas"/>
-          <w:b w:val="0"/>
-          <w:bCs w:val="0"/>
-          <w:color w:val="000000"/>
-        </w:rPr>
         <w:t>PayFineControl</w:t>
       </w:r>
-      <w:proofErr w:type="spellEnd"/>
       <w:r>
         <w:rPr>
           <w:rStyle w:val="Strong"/>
@@ -2399,6 +2363,7 @@
           <w:rFonts w:ascii="Source Sans Pro" w:hAnsi="Source Sans Pro"/>
           <w:b w:val="0"/>
           <w:bCs w:val="0"/>
+          <w:noProof/>
           <w:color w:val="000000"/>
         </w:rPr>
         <w:drawing>
@@ -2454,6 +2419,7 @@
           <w:rFonts w:ascii="Source Sans Pro" w:hAnsi="Source Sans Pro"/>
           <w:b w:val="0"/>
           <w:bCs w:val="0"/>
+          <w:noProof/>
           <w:color w:val="000000"/>
         </w:rPr>
         <w:drawing>
@@ -2737,7 +2703,6 @@
         </w:rPr>
         <w:t xml:space="preserve">at the start of the </w:t>
       </w:r>
-      <w:proofErr w:type="spellStart"/>
       <w:r>
         <w:rPr>
           <w:rStyle w:val="Strong"/>
@@ -2748,7 +2713,6 @@
         </w:rPr>
         <w:t>ReturnItemControl</w:t>
       </w:r>
-      <w:proofErr w:type="spellEnd"/>
       <w:r>
         <w:rPr>
           <w:rStyle w:val="Strong"/>
@@ -2790,7 +2754,6 @@
         </w:rPr>
         <w:t xml:space="preserve">Set breakpoint when </w:t>
       </w:r>
-      <w:proofErr w:type="spellStart"/>
       <w:r>
         <w:rPr>
           <w:rStyle w:val="Strong"/>
@@ -2801,7 +2764,6 @@
         </w:rPr>
         <w:t>currentLoan</w:t>
       </w:r>
-      <w:proofErr w:type="spellEnd"/>
       <w:r>
         <w:rPr>
           <w:rStyle w:val="Strong"/>
@@ -2897,6 +2859,7 @@
         <w:rPr>
           <w:rStyle w:val="Strong"/>
           <w:rFonts w:ascii="Source Sans Pro" w:hAnsi="Source Sans Pro"/>
+          <w:noProof/>
           <w:color w:val="000000"/>
         </w:rPr>
         <w:drawing>
@@ -2938,6 +2901,9 @@
     </w:p>
     <w:p>
       <w:r>
+        <w:rPr>
+          <w:noProof/>
+        </w:rPr>
         <w:drawing>
           <wp:inline distT="0" distB="0" distL="0" distR="0" wp14:anchorId="76CE8836" wp14:editId="6C4C8284">
             <wp:extent cx="3181794" cy="1676634"/>
@@ -2981,52 +2947,26 @@
       <w:r>
         <w:t xml:space="preserve">H2: The </w:t>
       </w:r>
-      <w:proofErr w:type="spellStart"/>
-      <w:proofErr w:type="gramStart"/>
       <w:r>
         <w:rPr>
           <w:rFonts w:ascii="Consolas" w:hAnsi="Consolas"/>
         </w:rPr>
-        <w:t>library.calculateOverDueFine</w:t>
-      </w:r>
-      <w:proofErr w:type="spellEnd"/>
-      <w:proofErr w:type="gramEnd"/>
+        <w:t>library.calculateOverDueFine(itemId)</w:t>
+      </w:r>
+      <w:r>
+        <w:t xml:space="preserve"> method is inaccurate.</w:t>
+      </w:r>
+    </w:p>
+    <w:p>
+      <w:r>
+        <w:t xml:space="preserve">T2: Set a breakpoint to see the value of </w:t>
+      </w:r>
       <w:r>
         <w:rPr>
           <w:rFonts w:ascii="Consolas" w:hAnsi="Consolas"/>
         </w:rPr>
-        <w:t>(</w:t>
-      </w:r>
-      <w:proofErr w:type="spellStart"/>
-      <w:r>
-        <w:rPr>
-          <w:rFonts w:ascii="Consolas" w:hAnsi="Consolas"/>
-        </w:rPr>
-        <w:t>itemId</w:t>
-      </w:r>
-      <w:proofErr w:type="spellEnd"/>
-      <w:r>
-        <w:rPr>
-          <w:rFonts w:ascii="Consolas" w:hAnsi="Consolas"/>
-        </w:rPr>
-        <w:t>)</w:t>
-      </w:r>
-      <w:r>
-        <w:t xml:space="preserve"> method is inaccurate.</w:t>
-      </w:r>
-    </w:p>
-    <w:p>
-      <w:r>
-        <w:t xml:space="preserve">T2: Set a breakpoint to see the value of </w:t>
-      </w:r>
-      <w:proofErr w:type="spellStart"/>
-      <w:r>
-        <w:rPr>
-          <w:rFonts w:ascii="Consolas" w:hAnsi="Consolas"/>
-        </w:rPr>
         <w:t>overDueFine</w:t>
       </w:r>
-      <w:proofErr w:type="spellEnd"/>
       <w:r>
         <w:t>.</w:t>
       </w:r>
@@ -3036,20 +2976,15 @@
         <w:t xml:space="preserve">R2: </w:t>
       </w:r>
       <w:r>
-        <w:t xml:space="preserve">Incorrect – the </w:t>
-      </w:r>
-      <w:proofErr w:type="spellStart"/>
-      <w:r>
-        <w:t>overDueFine</w:t>
-      </w:r>
-      <w:proofErr w:type="spellEnd"/>
-      <w:r>
-        <w:t xml:space="preserve"> was calculated correctly.</w:t>
+        <w:t>Incorrect – the overDueFine was calculated correctly.</w:t>
       </w:r>
     </w:p>
     <w:p/>
     <w:p>
       <w:r>
+        <w:rPr>
+          <w:noProof/>
+        </w:rPr>
         <w:drawing>
           <wp:inline distT="0" distB="0" distL="0" distR="0" wp14:anchorId="0DAF70E0" wp14:editId="68172E95">
             <wp:extent cx="5727700" cy="1582420"/>
@@ -3089,6 +3024,9 @@
     </w:p>
     <w:p>
       <w:r>
+        <w:rPr>
+          <w:noProof/>
+        </w:rPr>
         <w:drawing>
           <wp:inline distT="0" distB="0" distL="0" distR="0" wp14:anchorId="318AB0C3" wp14:editId="30ABFDCF">
             <wp:extent cx="2791215" cy="1038370"/>
@@ -3136,14 +3074,12 @@
         <w:lastRenderedPageBreak/>
         <w:t xml:space="preserve">H3: </w:t>
       </w:r>
-      <w:proofErr w:type="spellStart"/>
       <w:r>
         <w:rPr>
           <w:rFonts w:ascii="Consolas" w:hAnsi="Consolas"/>
         </w:rPr>
         <w:t>isDamaged</w:t>
       </w:r>
-      <w:proofErr w:type="spellEnd"/>
       <w:r>
         <w:t xml:space="preserve"> is accidentally true, adding additional fines</w:t>
       </w:r>
@@ -3152,77 +3088,50 @@
       <w:r>
         <w:t xml:space="preserve">T3: Set a breakpoint in </w:t>
       </w:r>
-      <w:proofErr w:type="spellStart"/>
-      <w:proofErr w:type="gramStart"/>
       <w:r>
         <w:rPr>
           <w:rFonts w:ascii="Consolas" w:hAnsi="Consolas"/>
         </w:rPr>
-        <w:t>dischargeLoan</w:t>
-      </w:r>
-      <w:proofErr w:type="spellEnd"/>
+        <w:t>dischargeLoan()</w:t>
+      </w:r>
+      <w:r>
+        <w:t xml:space="preserve"> to check the value of </w:t>
+      </w:r>
       <w:r>
         <w:rPr>
           <w:rFonts w:ascii="Consolas" w:hAnsi="Consolas"/>
         </w:rPr>
-        <w:t>(</w:t>
-      </w:r>
-      <w:proofErr w:type="gramEnd"/>
+        <w:t>isDamaged</w:t>
+      </w:r>
+      <w:r>
+        <w:t>.</w:t>
+      </w:r>
+    </w:p>
+    <w:p>
+      <w:r>
+        <w:t xml:space="preserve">R3: </w:t>
+      </w:r>
+      <w:r>
+        <w:t xml:space="preserve">Incorrect </w:t>
+      </w:r>
+      <w:r>
+        <w:t xml:space="preserve"> – </w:t>
+      </w:r>
       <w:r>
         <w:rPr>
           <w:rFonts w:ascii="Consolas" w:hAnsi="Consolas"/>
         </w:rPr>
-        <w:t>)</w:t>
-      </w:r>
-      <w:r>
-        <w:t xml:space="preserve"> to check the value of </w:t>
-      </w:r>
-      <w:proofErr w:type="spellStart"/>
+        <w:t>isDamaged</w:t>
+      </w:r>
+      <w:r>
+        <w:t xml:space="preserve"> is false and if statement to add </w:t>
+      </w:r>
       <w:r>
         <w:rPr>
           <w:rFonts w:ascii="Consolas" w:hAnsi="Consolas"/>
         </w:rPr>
-        <w:t>isDamaged</w:t>
-      </w:r>
-      <w:proofErr w:type="spellEnd"/>
-      <w:r>
-        <w:t>.</w:t>
-      </w:r>
-    </w:p>
-    <w:p>
-      <w:r>
-        <w:t xml:space="preserve">R3: </w:t>
-      </w:r>
-      <w:proofErr w:type="gramStart"/>
-      <w:r>
-        <w:t xml:space="preserve">Incorrect </w:t>
-      </w:r>
-      <w:r>
-        <w:t xml:space="preserve"> –</w:t>
-      </w:r>
-      <w:proofErr w:type="gramEnd"/>
-      <w:r>
-        <w:t xml:space="preserve"> </w:t>
-      </w:r>
-      <w:proofErr w:type="spellStart"/>
-      <w:r>
-        <w:rPr>
-          <w:rFonts w:ascii="Consolas" w:hAnsi="Consolas"/>
-        </w:rPr>
-        <w:t>isDamaged</w:t>
-      </w:r>
-      <w:proofErr w:type="spellEnd"/>
-      <w:r>
-        <w:t xml:space="preserve"> is false and if statement to add </w:t>
-      </w:r>
-      <w:proofErr w:type="spellStart"/>
-      <w:r>
-        <w:rPr>
-          <w:rFonts w:ascii="Consolas" w:hAnsi="Consolas"/>
-        </w:rPr>
         <w:t>damagedFine</w:t>
       </w:r>
-      <w:proofErr w:type="spellEnd"/>
       <w:r>
         <w:t xml:space="preserve"> is not triggered.</w:t>
       </w:r>
@@ -3230,6 +3139,9 @@
     <w:p/>
     <w:p>
       <w:r>
+        <w:rPr>
+          <w:noProof/>
+        </w:rPr>
         <w:drawing>
           <wp:inline distT="0" distB="0" distL="0" distR="0" wp14:anchorId="27E28A4C" wp14:editId="2AAE5F01">
             <wp:extent cx="5727700" cy="1430655"/>
@@ -3269,6 +3181,9 @@
     </w:p>
     <w:p>
       <w:r>
+        <w:rPr>
+          <w:noProof/>
+        </w:rPr>
         <w:drawing>
           <wp:inline distT="0" distB="0" distL="0" distR="0" wp14:anchorId="17B8C6F8" wp14:editId="26B5CD98">
             <wp:extent cx="3343742" cy="1324160"/>
@@ -3311,22 +3226,28 @@
       <w:r>
         <w:t xml:space="preserve">H4: </w:t>
       </w:r>
-      <w:proofErr w:type="spellStart"/>
       <w:r>
         <w:rPr>
           <w:rFonts w:ascii="Consolas" w:hAnsi="Consolas"/>
         </w:rPr>
-        <w:t>currentLoan.getFines</w:t>
-      </w:r>
-      <w:proofErr w:type="spellEnd"/>
+        <w:t>currentLoan.getFines()</w:t>
+      </w:r>
+      <w:r>
+        <w:t xml:space="preserve"> calculates the fines incorrectly</w:t>
+      </w:r>
+      <w:r>
+        <w:t>.</w:t>
+      </w:r>
+    </w:p>
+    <w:p>
+      <w:r>
+        <w:t xml:space="preserve">T4: Set a breakpoint to check value of </w:t>
+      </w:r>
       <w:r>
         <w:rPr>
           <w:rFonts w:ascii="Consolas" w:hAnsi="Consolas"/>
         </w:rPr>
-        <w:t>()</w:t>
-      </w:r>
-      <w:r>
-        <w:t xml:space="preserve"> calculates the fines incorrectly</w:t>
+        <w:t>currentLoans.getFines()</w:t>
       </w:r>
       <w:r>
         <w:t>.</w:t>
@@ -3334,34 +3255,15 @@
     </w:p>
     <w:p>
       <w:r>
-        <w:t xml:space="preserve">T4: Set a breakpoint to check value of </w:t>
-      </w:r>
-      <w:proofErr w:type="spellStart"/>
-      <w:r>
-        <w:rPr>
-          <w:rFonts w:ascii="Consolas" w:hAnsi="Consolas"/>
-        </w:rPr>
-        <w:t>currentLoans.getFines</w:t>
-      </w:r>
-      <w:proofErr w:type="spellEnd"/>
-      <w:r>
-        <w:rPr>
-          <w:rFonts w:ascii="Consolas" w:hAnsi="Consolas"/>
-        </w:rPr>
-        <w:t>()</w:t>
-      </w:r>
-      <w:r>
-        <w:t>.</w:t>
-      </w:r>
-    </w:p>
-    <w:p>
-      <w:r>
         <w:t>R4: Incorrect – the calculated fine is $2 as expected.</w:t>
       </w:r>
     </w:p>
     <w:p/>
     <w:p>
       <w:r>
+        <w:rPr>
+          <w:noProof/>
+        </w:rPr>
         <w:drawing>
           <wp:inline distT="0" distB="0" distL="0" distR="0" wp14:anchorId="376A8083" wp14:editId="1C76B37F">
             <wp:extent cx="5727700" cy="1703705"/>
@@ -3401,6 +3303,9 @@
     </w:p>
     <w:p>
       <w:r>
+        <w:rPr>
+          <w:noProof/>
+        </w:rPr>
         <w:drawing>
           <wp:inline distT="0" distB="0" distL="0" distR="0" wp14:anchorId="5B992492" wp14:editId="1D1CD699">
             <wp:extent cx="3715268" cy="1295581"/>
@@ -3450,97 +3355,68 @@
         <w:lastRenderedPageBreak/>
         <w:t xml:space="preserve">H5: </w:t>
       </w:r>
-      <w:proofErr w:type="spellStart"/>
-      <w:proofErr w:type="gramStart"/>
       <w:r>
         <w:rPr>
           <w:rFonts w:ascii="Consolas" w:hAnsi="Consolas"/>
         </w:rPr>
-        <w:t>patron.incurFine</w:t>
-      </w:r>
-      <w:proofErr w:type="spellEnd"/>
-      <w:proofErr w:type="gramEnd"/>
+        <w:t>patron.incurFine()</w:t>
+      </w:r>
+      <w:r>
+        <w:t xml:space="preserve"> has an error, and adds the wrong fine.</w:t>
+      </w:r>
+    </w:p>
+    <w:p>
+      <w:r>
+        <w:t xml:space="preserve">T5: Set a breakpoint to check the value of </w:t>
+      </w:r>
       <w:r>
         <w:rPr>
           <w:rFonts w:ascii="Consolas" w:hAnsi="Consolas"/>
         </w:rPr>
-        <w:t>()</w:t>
-      </w:r>
-      <w:r>
-        <w:t xml:space="preserve"> has an error, and adds the wrong fine.</w:t>
-      </w:r>
-    </w:p>
-    <w:p>
-      <w:r>
-        <w:t xml:space="preserve">T5: Set a breakpoint to check the value of </w:t>
-      </w:r>
-      <w:proofErr w:type="spellStart"/>
+        <w:t>finesOwing</w:t>
+      </w:r>
+      <w:r>
+        <w:t xml:space="preserve"> after </w:t>
+      </w:r>
       <w:r>
         <w:rPr>
           <w:rFonts w:ascii="Consolas" w:hAnsi="Consolas"/>
         </w:rPr>
+        <w:t>incurFines()</w:t>
+      </w:r>
+      <w:r>
+        <w:t xml:space="preserve"> is called.</w:t>
+      </w:r>
+    </w:p>
+    <w:p>
+      <w:r>
+        <w:t xml:space="preserve">R5: Incorrect – </w:t>
+      </w:r>
+      <w:r>
+        <w:rPr>
+          <w:rFonts w:ascii="Consolas" w:hAnsi="Consolas"/>
+        </w:rPr>
         <w:t>finesOwing</w:t>
       </w:r>
-      <w:proofErr w:type="spellEnd"/>
-      <w:r>
-        <w:t xml:space="preserve"> after </w:t>
-      </w:r>
-      <w:proofErr w:type="spellStart"/>
-      <w:proofErr w:type="gramStart"/>
+      <w:r>
+        <w:t xml:space="preserve"> is $2 after </w:t>
+      </w:r>
       <w:r>
         <w:rPr>
           <w:rFonts w:ascii="Consolas" w:hAnsi="Consolas"/>
         </w:rPr>
         <w:t>incurFines</w:t>
       </w:r>
-      <w:proofErr w:type="spellEnd"/>
-      <w:r>
-        <w:rPr>
-          <w:rFonts w:ascii="Consolas" w:hAnsi="Consolas"/>
-        </w:rPr>
-        <w:t>(</w:t>
-      </w:r>
-      <w:proofErr w:type="gramEnd"/>
-      <w:r>
-        <w:rPr>
-          <w:rFonts w:ascii="Consolas" w:hAnsi="Consolas"/>
-        </w:rPr>
-        <w:t>)</w:t>
-      </w:r>
       <w:r>
         <w:t xml:space="preserve"> is called.</w:t>
       </w:r>
     </w:p>
-    <w:p>
-      <w:r>
-        <w:t xml:space="preserve">R5: Incorrect – </w:t>
-      </w:r>
-      <w:proofErr w:type="spellStart"/>
-      <w:r>
-        <w:rPr>
-          <w:rFonts w:ascii="Consolas" w:hAnsi="Consolas"/>
-        </w:rPr>
-        <w:t>finesOwing</w:t>
-      </w:r>
-      <w:proofErr w:type="spellEnd"/>
-      <w:r>
-        <w:t xml:space="preserve"> is $2 after </w:t>
-      </w:r>
-      <w:proofErr w:type="spellStart"/>
-      <w:r>
-        <w:rPr>
-          <w:rFonts w:ascii="Consolas" w:hAnsi="Consolas"/>
-        </w:rPr>
-        <w:t>incurFines</w:t>
-      </w:r>
-      <w:proofErr w:type="spellEnd"/>
-      <w:r>
-        <w:t xml:space="preserve"> is called.</w:t>
-      </w:r>
-    </w:p>
     <w:p/>
     <w:p>
       <w:r>
+        <w:rPr>
+          <w:noProof/>
+        </w:rPr>
         <w:drawing>
           <wp:inline distT="0" distB="0" distL="0" distR="0" wp14:anchorId="408BC7E1" wp14:editId="5006E0B4">
             <wp:extent cx="5727700" cy="1373505"/>
@@ -3580,6 +3456,9 @@
     </w:p>
     <w:p>
       <w:r>
+        <w:rPr>
+          <w:noProof/>
+        </w:rPr>
         <w:drawing>
           <wp:inline distT="0" distB="0" distL="0" distR="0" wp14:anchorId="5DDFD238" wp14:editId="6E909D63">
             <wp:extent cx="3419952" cy="1705213"/>
@@ -3622,99 +3501,61 @@
       <w:r>
         <w:t xml:space="preserve">H6: </w:t>
       </w:r>
-      <w:proofErr w:type="spellStart"/>
-      <w:proofErr w:type="gramStart"/>
       <w:r>
         <w:rPr>
           <w:rFonts w:ascii="Consolas" w:hAnsi="Consolas"/>
         </w:rPr>
-        <w:t>library.dischargeLoan</w:t>
-      </w:r>
-      <w:proofErr w:type="spellEnd"/>
-      <w:proofErr w:type="gramEnd"/>
+        <w:t>library.dischargeLoan()</w:t>
+      </w:r>
       <w:r>
         <w:rPr>
           <w:rFonts w:ascii="Consolas" w:hAnsi="Consolas"/>
         </w:rPr>
-        <w:t>()</w:t>
+        <w:t>a</w:t>
+      </w:r>
+      <w:r>
+        <w:t xml:space="preserve">dds further fines on top of </w:t>
       </w:r>
       <w:r>
         <w:rPr>
           <w:rFonts w:ascii="Consolas" w:hAnsi="Consolas"/>
         </w:rPr>
-        <w:t>a</w:t>
-      </w:r>
-      <w:r>
-        <w:t xml:space="preserve">dds further fines on top of </w:t>
-      </w:r>
-      <w:proofErr w:type="spellStart"/>
+        <w:t>incurFines()</w:t>
+      </w:r>
+      <w:r>
+        <w:t xml:space="preserve"> </w:t>
+      </w:r>
+    </w:p>
+    <w:p>
+      <w:r>
+        <w:t xml:space="preserve">T6: Set a breakpoint to check value of </w:t>
+      </w:r>
       <w:r>
         <w:rPr>
           <w:rFonts w:ascii="Consolas" w:hAnsi="Consolas"/>
         </w:rPr>
-        <w:t>incurFines</w:t>
-      </w:r>
-      <w:proofErr w:type="spellEnd"/>
+        <w:t>finesOwing</w:t>
+      </w:r>
+      <w:r>
+        <w:t xml:space="preserve"> after </w:t>
+      </w:r>
       <w:r>
         <w:rPr>
           <w:rFonts w:ascii="Consolas" w:hAnsi="Consolas"/>
         </w:rPr>
-        <w:t>()</w:t>
-      </w:r>
-      <w:r>
-        <w:t xml:space="preserve"> </w:t>
-      </w:r>
-    </w:p>
-    <w:p>
-      <w:r>
-        <w:t xml:space="preserve">T6: Set a breakpoint to check value of </w:t>
-      </w:r>
-      <w:proofErr w:type="spellStart"/>
+        <w:t>dischargeLoan()</w:t>
+      </w:r>
+    </w:p>
+    <w:p>
+      <w:r>
+        <w:t xml:space="preserve">R6: Correct! </w:t>
+      </w:r>
       <w:r>
         <w:rPr>
           <w:rFonts w:ascii="Consolas" w:hAnsi="Consolas"/>
         </w:rPr>
         <w:t>finesOwing</w:t>
       </w:r>
-      <w:proofErr w:type="spellEnd"/>
-      <w:r>
-        <w:t xml:space="preserve"> after </w:t>
-      </w:r>
-      <w:proofErr w:type="spellStart"/>
-      <w:proofErr w:type="gramStart"/>
-      <w:r>
-        <w:rPr>
-          <w:rFonts w:ascii="Consolas" w:hAnsi="Consolas"/>
-        </w:rPr>
-        <w:t>dischargeLoan</w:t>
-      </w:r>
-      <w:proofErr w:type="spellEnd"/>
-      <w:r>
-        <w:rPr>
-          <w:rFonts w:ascii="Consolas" w:hAnsi="Consolas"/>
-        </w:rPr>
-        <w:t>(</w:t>
-      </w:r>
-      <w:proofErr w:type="gramEnd"/>
-      <w:r>
-        <w:rPr>
-          <w:rFonts w:ascii="Consolas" w:hAnsi="Consolas"/>
-        </w:rPr>
-        <w:t>)</w:t>
-      </w:r>
-    </w:p>
-    <w:p>
-      <w:r>
-        <w:t xml:space="preserve">R6: Correct! </w:t>
-      </w:r>
-      <w:proofErr w:type="spellStart"/>
-      <w:r>
-        <w:rPr>
-          <w:rFonts w:ascii="Consolas" w:hAnsi="Consolas"/>
-        </w:rPr>
-        <w:t>finesOwing</w:t>
-      </w:r>
-      <w:proofErr w:type="spellEnd"/>
       <w:r>
         <w:t xml:space="preserve"> is now $6.</w:t>
       </w:r>
@@ -3722,6 +3563,9 @@
     <w:p/>
     <w:p>
       <w:r>
+        <w:rPr>
+          <w:noProof/>
+        </w:rPr>
         <w:drawing>
           <wp:inline distT="0" distB="0" distL="0" distR="0" wp14:anchorId="5C71A695" wp14:editId="22353C84">
             <wp:extent cx="5727700" cy="2035810"/>
@@ -3761,6 +3605,9 @@
     </w:p>
     <w:p>
       <w:r>
+        <w:rPr>
+          <w:noProof/>
+        </w:rPr>
         <w:drawing>
           <wp:inline distT="0" distB="0" distL="0" distR="0" wp14:anchorId="2BBB8006" wp14:editId="532B3574">
             <wp:extent cx="3324689" cy="1714739"/>
@@ -3804,26 +3651,19 @@
         <w:lastRenderedPageBreak/>
         <w:t xml:space="preserve">Method call narrowed down to </w:t>
       </w:r>
-      <w:proofErr w:type="spellStart"/>
-      <w:proofErr w:type="gramStart"/>
       <w:r>
         <w:rPr>
           <w:rFonts w:ascii="Consolas" w:hAnsi="Consolas"/>
         </w:rPr>
-        <w:t>library.dischargeLoans</w:t>
-      </w:r>
-      <w:proofErr w:type="spellEnd"/>
-      <w:proofErr w:type="gramEnd"/>
-      <w:r>
-        <w:rPr>
-          <w:rFonts w:ascii="Consolas" w:hAnsi="Consolas"/>
-        </w:rPr>
-        <w:t>()</w:t>
+        <w:t>library.dischargeLoans()</w:t>
       </w:r>
     </w:p>
     <w:p/>
     <w:p>
       <w:r>
+        <w:rPr>
+          <w:noProof/>
+        </w:rPr>
         <w:drawing>
           <wp:inline distT="0" distB="0" distL="0" distR="0" wp14:anchorId="292D84BD" wp14:editId="524A16C2">
             <wp:extent cx="4858428" cy="1695687"/>
@@ -3882,6 +3722,9 @@
         </w:rPr>
       </w:pPr>
       <w:r>
+        <w:rPr>
+          <w:noProof/>
+        </w:rPr>
         <w:drawing>
           <wp:inline distT="0" distB="0" distL="0" distR="0" wp14:anchorId="2ADF2D51" wp14:editId="4EDA530B">
             <wp:extent cx="3905795" cy="4706007"/>
@@ -4029,8 +3872,6 @@
         </w:rPr>
         <w:t xml:space="preserve">H0: </w:t>
       </w:r>
-      <w:proofErr w:type="spellStart"/>
-      <w:proofErr w:type="gramStart"/>
       <w:r>
         <w:rPr>
           <w:rStyle w:val="Strong"/>
@@ -4039,10 +3880,18 @@
           <w:bCs w:val="0"/>
           <w:color w:val="000000"/>
         </w:rPr>
-        <w:t>patron.incurFine</w:t>
-      </w:r>
-      <w:proofErr w:type="spellEnd"/>
-      <w:proofErr w:type="gramEnd"/>
+        <w:t>patron.incurFine()</w:t>
+      </w:r>
+      <w:r>
+        <w:rPr>
+          <w:rStyle w:val="Strong"/>
+          <w:rFonts w:ascii="Source Sans Pro" w:hAnsi="Source Sans Pro"/>
+          <w:b w:val="0"/>
+          <w:bCs w:val="0"/>
+          <w:color w:val="000000"/>
+        </w:rPr>
+        <w:t xml:space="preserve"> in the </w:t>
+      </w:r>
       <w:r>
         <w:rPr>
           <w:rStyle w:val="Strong"/>
@@ -4051,19 +3900,80 @@
           <w:bCs w:val="0"/>
           <w:color w:val="000000"/>
         </w:rPr>
-        <w:t>()</w:t>
-      </w:r>
-      <w:r>
-        <w:rPr>
-          <w:rStyle w:val="Strong"/>
-          <w:rFonts w:ascii="Source Sans Pro" w:hAnsi="Source Sans Pro"/>
-          <w:b w:val="0"/>
-          <w:bCs w:val="0"/>
-          <w:color w:val="000000"/>
-        </w:rPr>
-        <w:t xml:space="preserve"> in the </w:t>
-      </w:r>
-      <w:proofErr w:type="spellStart"/>
+        <w:t>library.dischargeLoan()</w:t>
+      </w:r>
+      <w:r>
+        <w:rPr>
+          <w:rStyle w:val="Strong"/>
+          <w:rFonts w:ascii="Source Sans Pro" w:hAnsi="Source Sans Pro"/>
+          <w:b w:val="0"/>
+          <w:bCs w:val="0"/>
+          <w:color w:val="000000"/>
+        </w:rPr>
+        <w:t xml:space="preserve"> method adds extra fine.</w:t>
+      </w:r>
+    </w:p>
+    <w:p>
+      <w:pPr>
+        <w:rPr>
+          <w:rStyle w:val="Strong"/>
+          <w:rFonts w:ascii="Source Sans Pro" w:hAnsi="Source Sans Pro"/>
+          <w:b w:val="0"/>
+          <w:bCs w:val="0"/>
+          <w:color w:val="000000"/>
+        </w:rPr>
+      </w:pPr>
+      <w:r>
+        <w:rPr>
+          <w:rStyle w:val="Strong"/>
+          <w:rFonts w:ascii="Source Sans Pro" w:hAnsi="Source Sans Pro"/>
+          <w:b w:val="0"/>
+          <w:bCs w:val="0"/>
+          <w:color w:val="000000"/>
+        </w:rPr>
+        <w:t>T0:</w:t>
+      </w:r>
+      <w:r>
+        <w:rPr>
+          <w:rStyle w:val="Strong"/>
+          <w:rFonts w:ascii="Source Sans Pro" w:hAnsi="Source Sans Pro"/>
+          <w:b w:val="0"/>
+          <w:bCs w:val="0"/>
+          <w:color w:val="000000"/>
+        </w:rPr>
+        <w:t xml:space="preserve"> Set a breakpoint immediately after the line of code, to see the value.</w:t>
+      </w:r>
+    </w:p>
+    <w:p>
+      <w:pPr>
+        <w:rPr>
+          <w:rStyle w:val="Strong"/>
+          <w:rFonts w:ascii="Source Sans Pro" w:hAnsi="Source Sans Pro"/>
+          <w:b w:val="0"/>
+          <w:bCs w:val="0"/>
+          <w:color w:val="000000"/>
+        </w:rPr>
+      </w:pPr>
+      <w:r>
+        <w:rPr>
+          <w:rStyle w:val="Strong"/>
+          <w:rFonts w:ascii="Source Sans Pro" w:hAnsi="Source Sans Pro"/>
+          <w:b w:val="0"/>
+          <w:bCs w:val="0"/>
+          <w:color w:val="000000"/>
+        </w:rPr>
+        <w:t>R0:</w:t>
+      </w:r>
+      <w:r>
+        <w:rPr>
+          <w:rStyle w:val="Strong"/>
+          <w:rFonts w:ascii="Source Sans Pro" w:hAnsi="Source Sans Pro"/>
+          <w:b w:val="0"/>
+          <w:bCs w:val="0"/>
+          <w:color w:val="000000"/>
+        </w:rPr>
+        <w:t xml:space="preserve"> Correct! </w:t>
+      </w:r>
       <w:r>
         <w:rPr>
           <w:rStyle w:val="Strong"/>
@@ -4072,9 +3982,8 @@
           <w:bCs w:val="0"/>
           <w:color w:val="000000"/>
         </w:rPr>
-        <w:t>library.dischargeLoan</w:t>
-      </w:r>
-      <w:proofErr w:type="spellEnd"/>
+        <w:t>finesOw</w:t>
+      </w:r>
       <w:r>
         <w:rPr>
           <w:rStyle w:val="Strong"/>
@@ -4083,102 +3992,8 @@
           <w:bCs w:val="0"/>
           <w:color w:val="000000"/>
         </w:rPr>
-        <w:t>()</w:t>
-      </w:r>
-      <w:r>
-        <w:rPr>
-          <w:rStyle w:val="Strong"/>
-          <w:rFonts w:ascii="Source Sans Pro" w:hAnsi="Source Sans Pro"/>
-          <w:b w:val="0"/>
-          <w:bCs w:val="0"/>
-          <w:color w:val="000000"/>
-        </w:rPr>
-        <w:t xml:space="preserve"> method adds extra fine.</w:t>
-      </w:r>
-    </w:p>
-    <w:p>
-      <w:pPr>
-        <w:rPr>
-          <w:rStyle w:val="Strong"/>
-          <w:rFonts w:ascii="Source Sans Pro" w:hAnsi="Source Sans Pro"/>
-          <w:b w:val="0"/>
-          <w:bCs w:val="0"/>
-          <w:color w:val="000000"/>
-        </w:rPr>
-      </w:pPr>
-      <w:r>
-        <w:rPr>
-          <w:rStyle w:val="Strong"/>
-          <w:rFonts w:ascii="Source Sans Pro" w:hAnsi="Source Sans Pro"/>
-          <w:b w:val="0"/>
-          <w:bCs w:val="0"/>
-          <w:color w:val="000000"/>
-        </w:rPr>
-        <w:t>T0:</w:t>
-      </w:r>
-      <w:r>
-        <w:rPr>
-          <w:rStyle w:val="Strong"/>
-          <w:rFonts w:ascii="Source Sans Pro" w:hAnsi="Source Sans Pro"/>
-          <w:b w:val="0"/>
-          <w:bCs w:val="0"/>
-          <w:color w:val="000000"/>
-        </w:rPr>
-        <w:t xml:space="preserve"> Set a breakpoint immediately after the line of code, to see the value.</w:t>
-      </w:r>
-    </w:p>
-    <w:p>
-      <w:pPr>
-        <w:rPr>
-          <w:rStyle w:val="Strong"/>
-          <w:rFonts w:ascii="Source Sans Pro" w:hAnsi="Source Sans Pro"/>
-          <w:b w:val="0"/>
-          <w:bCs w:val="0"/>
-          <w:color w:val="000000"/>
-        </w:rPr>
-      </w:pPr>
-      <w:r>
-        <w:rPr>
-          <w:rStyle w:val="Strong"/>
-          <w:rFonts w:ascii="Source Sans Pro" w:hAnsi="Source Sans Pro"/>
-          <w:b w:val="0"/>
-          <w:bCs w:val="0"/>
-          <w:color w:val="000000"/>
-        </w:rPr>
-        <w:t>R0:</w:t>
-      </w:r>
-      <w:r>
-        <w:rPr>
-          <w:rStyle w:val="Strong"/>
-          <w:rFonts w:ascii="Source Sans Pro" w:hAnsi="Source Sans Pro"/>
-          <w:b w:val="0"/>
-          <w:bCs w:val="0"/>
-          <w:color w:val="000000"/>
-        </w:rPr>
-        <w:t xml:space="preserve"> Correct! </w:t>
-      </w:r>
-      <w:proofErr w:type="spellStart"/>
-      <w:r>
-        <w:rPr>
-          <w:rStyle w:val="Strong"/>
-          <w:rFonts w:ascii="Consolas" w:hAnsi="Consolas"/>
-          <w:b w:val="0"/>
-          <w:bCs w:val="0"/>
-          <w:color w:val="000000"/>
-        </w:rPr>
-        <w:t>finesOw</w:t>
-      </w:r>
-      <w:r>
-        <w:rPr>
-          <w:rStyle w:val="Strong"/>
-          <w:rFonts w:ascii="Consolas" w:hAnsi="Consolas"/>
-          <w:b w:val="0"/>
-          <w:bCs w:val="0"/>
-          <w:color w:val="000000"/>
-        </w:rPr>
         <w:t>ing</w:t>
       </w:r>
-      <w:proofErr w:type="spellEnd"/>
       <w:r>
         <w:rPr>
           <w:rStyle w:val="Strong"/>
@@ -4225,6 +4040,7 @@
           <w:rFonts w:ascii="Source Sans Pro" w:hAnsi="Source Sans Pro"/>
           <w:b w:val="0"/>
           <w:bCs w:val="0"/>
+          <w:noProof/>
           <w:color w:val="000000"/>
         </w:rPr>
         <w:drawing>
@@ -4276,6 +4092,7 @@
         <w:rPr>
           <w:rStyle w:val="Strong"/>
           <w:rFonts w:ascii="Source Sans Pro" w:hAnsi="Source Sans Pro"/>
+          <w:noProof/>
           <w:color w:val="000000"/>
         </w:rPr>
         <w:drawing>
@@ -4354,7 +4171,6 @@
         </w:rPr>
         <w:t xml:space="preserve">: </w:t>
       </w:r>
-      <w:proofErr w:type="spellStart"/>
       <w:r>
         <w:rPr>
           <w:rStyle w:val="Strong"/>
@@ -4365,7 +4181,6 @@
         </w:rPr>
         <w:t>isDamaged</w:t>
       </w:r>
-      <w:proofErr w:type="spellEnd"/>
       <w:r>
         <w:rPr>
           <w:rStyle w:val="Strong"/>
@@ -4418,7 +4233,6 @@
         </w:rPr>
         <w:t xml:space="preserve">R1: Incorrect, </w:t>
       </w:r>
-      <w:proofErr w:type="spellStart"/>
       <w:r>
         <w:rPr>
           <w:rStyle w:val="Strong"/>
@@ -4429,7 +4243,6 @@
         </w:rPr>
         <w:t>isDamaged</w:t>
       </w:r>
-      <w:proofErr w:type="spellEnd"/>
       <w:r>
         <w:rPr>
           <w:rStyle w:val="Strong"/>
@@ -4468,6 +4281,7 @@
           <w:rFonts w:ascii="Source Sans Pro" w:hAnsi="Source Sans Pro"/>
           <w:b w:val="0"/>
           <w:bCs w:val="0"/>
+          <w:noProof/>
           <w:color w:val="000000"/>
         </w:rPr>
         <w:drawing>
@@ -4523,6 +4337,7 @@
           <w:rFonts w:ascii="Source Sans Pro" w:hAnsi="Source Sans Pro"/>
           <w:b w:val="0"/>
           <w:bCs w:val="0"/>
+          <w:noProof/>
           <w:color w:val="000000"/>
         </w:rPr>
         <w:lastRenderedPageBreak/>
@@ -4594,7 +4409,6 @@
         </w:rPr>
         <w:t xml:space="preserve">H2: Error lies in </w:t>
       </w:r>
-      <w:proofErr w:type="spellStart"/>
       <w:r>
         <w:rPr>
           <w:rStyle w:val="Strong"/>
@@ -4603,9 +4417,49 @@
           <w:bCs w:val="0"/>
           <w:color w:val="000000"/>
         </w:rPr>
+        <w:t>currentLoan.dischargeLoan().</w:t>
+      </w:r>
+    </w:p>
+    <w:p>
+      <w:pPr>
+        <w:rPr>
+          <w:rStyle w:val="Strong"/>
+          <w:rFonts w:ascii="Source Sans Pro" w:hAnsi="Source Sans Pro"/>
+          <w:b w:val="0"/>
+          <w:bCs w:val="0"/>
+          <w:color w:val="000000"/>
+        </w:rPr>
+      </w:pPr>
+      <w:r>
+        <w:rPr>
+          <w:rStyle w:val="Strong"/>
+          <w:rFonts w:ascii="Source Sans Pro" w:hAnsi="Source Sans Pro"/>
+          <w:b w:val="0"/>
+          <w:bCs w:val="0"/>
+          <w:color w:val="000000"/>
+        </w:rPr>
+        <w:t xml:space="preserve">T2: Set breakpoint after </w:t>
+      </w:r>
+      <w:r>
+        <w:rPr>
+          <w:rStyle w:val="Strong"/>
+          <w:rFonts w:ascii="Consolas" w:hAnsi="Consolas"/>
+          <w:b w:val="0"/>
+          <w:bCs w:val="0"/>
+          <w:color w:val="000000"/>
+        </w:rPr>
         <w:t>currentLoan.dischargeLoan</w:t>
       </w:r>
-      <w:proofErr w:type="spellEnd"/>
+      <w:r>
+        <w:rPr>
+          <w:rStyle w:val="Strong"/>
+          <w:rFonts w:ascii="Source Sans Pro" w:hAnsi="Source Sans Pro"/>
+          <w:b w:val="0"/>
+          <w:bCs w:val="0"/>
+          <w:color w:val="000000"/>
+        </w:rPr>
+        <w:t xml:space="preserve"> to check value of </w:t>
+      </w:r>
       <w:r>
         <w:rPr>
           <w:rStyle w:val="Strong"/>
@@ -4614,30 +4468,8 @@
           <w:bCs w:val="0"/>
           <w:color w:val="000000"/>
         </w:rPr>
-        <w:t>().</w:t>
-      </w:r>
-    </w:p>
-    <w:p>
-      <w:pPr>
-        <w:rPr>
-          <w:rStyle w:val="Strong"/>
-          <w:rFonts w:ascii="Source Sans Pro" w:hAnsi="Source Sans Pro"/>
-          <w:b w:val="0"/>
-          <w:bCs w:val="0"/>
-          <w:color w:val="000000"/>
-        </w:rPr>
-      </w:pPr>
-      <w:r>
-        <w:rPr>
-          <w:rStyle w:val="Strong"/>
-          <w:rFonts w:ascii="Source Sans Pro" w:hAnsi="Source Sans Pro"/>
-          <w:b w:val="0"/>
-          <w:bCs w:val="0"/>
-          <w:color w:val="000000"/>
-        </w:rPr>
-        <w:t xml:space="preserve">T2: Set breakpoint after </w:t>
-      </w:r>
-      <w:proofErr w:type="spellStart"/>
+        <w:t>finesOw</w:t>
+      </w:r>
       <w:r>
         <w:rPr>
           <w:rStyle w:val="Strong"/>
@@ -4646,20 +4478,8 @@
           <w:bCs w:val="0"/>
           <w:color w:val="000000"/>
         </w:rPr>
-        <w:t>currentLoan.dischargeLoan</w:t>
-      </w:r>
-      <w:proofErr w:type="spellEnd"/>
-      <w:r>
-        <w:rPr>
-          <w:rStyle w:val="Strong"/>
-          <w:rFonts w:ascii="Source Sans Pro" w:hAnsi="Source Sans Pro"/>
-          <w:b w:val="0"/>
-          <w:bCs w:val="0"/>
-          <w:color w:val="000000"/>
-        </w:rPr>
-        <w:t xml:space="preserve"> to check value of </w:t>
-      </w:r>
-      <w:proofErr w:type="spellStart"/>
+        <w:t>ing</w:t>
+      </w:r>
       <w:r>
         <w:rPr>
           <w:rStyle w:val="Strong"/>
@@ -4668,6 +4488,37 @@
           <w:bCs w:val="0"/>
           <w:color w:val="000000"/>
         </w:rPr>
+        <w:t>.</w:t>
+      </w:r>
+    </w:p>
+    <w:p>
+      <w:pPr>
+        <w:rPr>
+          <w:rStyle w:val="Strong"/>
+          <w:rFonts w:ascii="Source Sans Pro" w:hAnsi="Source Sans Pro"/>
+          <w:b w:val="0"/>
+          <w:bCs w:val="0"/>
+          <w:color w:val="000000"/>
+        </w:rPr>
+      </w:pPr>
+      <w:r>
+        <w:rPr>
+          <w:rStyle w:val="Strong"/>
+          <w:rFonts w:ascii="Source Sans Pro" w:hAnsi="Source Sans Pro"/>
+          <w:b w:val="0"/>
+          <w:bCs w:val="0"/>
+          <w:color w:val="000000"/>
+        </w:rPr>
+        <w:t xml:space="preserve">R2: Correct! </w:t>
+      </w:r>
+      <w:r>
+        <w:rPr>
+          <w:rStyle w:val="Strong"/>
+          <w:rFonts w:ascii="Consolas" w:hAnsi="Consolas"/>
+          <w:b w:val="0"/>
+          <w:bCs w:val="0"/>
+          <w:color w:val="000000"/>
+        </w:rPr>
         <w:t>finesOw</w:t>
       </w:r>
       <w:r>
@@ -4680,60 +4531,6 @@
         </w:rPr>
         <w:t>ing</w:t>
       </w:r>
-      <w:proofErr w:type="spellEnd"/>
-      <w:r>
-        <w:rPr>
-          <w:rStyle w:val="Strong"/>
-          <w:rFonts w:ascii="Consolas" w:hAnsi="Consolas"/>
-          <w:b w:val="0"/>
-          <w:bCs w:val="0"/>
-          <w:color w:val="000000"/>
-        </w:rPr>
-        <w:t>.</w:t>
-      </w:r>
-    </w:p>
-    <w:p>
-      <w:pPr>
-        <w:rPr>
-          <w:rStyle w:val="Strong"/>
-          <w:rFonts w:ascii="Source Sans Pro" w:hAnsi="Source Sans Pro"/>
-          <w:b w:val="0"/>
-          <w:bCs w:val="0"/>
-          <w:color w:val="000000"/>
-        </w:rPr>
-      </w:pPr>
-      <w:r>
-        <w:rPr>
-          <w:rStyle w:val="Strong"/>
-          <w:rFonts w:ascii="Source Sans Pro" w:hAnsi="Source Sans Pro"/>
-          <w:b w:val="0"/>
-          <w:bCs w:val="0"/>
-          <w:color w:val="000000"/>
-        </w:rPr>
-        <w:t xml:space="preserve">R2: Correct! </w:t>
-      </w:r>
-      <w:proofErr w:type="spellStart"/>
-      <w:r>
-        <w:rPr>
-          <w:rStyle w:val="Strong"/>
-          <w:rFonts w:ascii="Consolas" w:hAnsi="Consolas"/>
-          <w:b w:val="0"/>
-          <w:bCs w:val="0"/>
-          <w:color w:val="000000"/>
-        </w:rPr>
-        <w:t>finesOw</w:t>
-      </w:r>
-      <w:r>
-        <w:rPr>
-          <w:rStyle w:val="Strong"/>
-          <w:rFonts w:ascii="Consolas" w:hAnsi="Consolas"/>
-          <w:b w:val="0"/>
-          <w:bCs w:val="0"/>
-          <w:color w:val="000000"/>
-        </w:rPr>
-        <w:t>ing</w:t>
-      </w:r>
-      <w:proofErr w:type="spellEnd"/>
       <w:r>
         <w:rPr>
           <w:rStyle w:val="Strong"/>
@@ -4772,6 +4569,7 @@
           <w:rFonts w:ascii="Source Sans Pro" w:hAnsi="Source Sans Pro"/>
           <w:b w:val="0"/>
           <w:bCs w:val="0"/>
+          <w:noProof/>
           <w:color w:val="000000"/>
         </w:rPr>
         <w:drawing>
@@ -4827,6 +4625,7 @@
           <w:rFonts w:ascii="Source Sans Pro" w:hAnsi="Source Sans Pro"/>
           <w:b w:val="0"/>
           <w:bCs w:val="0"/>
+          <w:noProof/>
           <w:color w:val="000000"/>
         </w:rPr>
         <w:drawing>
@@ -4897,8 +4696,6 @@
         </w:rPr>
         <w:t xml:space="preserve">H3: The problem lies in </w:t>
       </w:r>
-      <w:proofErr w:type="spellStart"/>
-      <w:proofErr w:type="gramStart"/>
       <w:r>
         <w:rPr>
           <w:rStyle w:val="Strong"/>
@@ -4907,10 +4704,18 @@
           <w:bCs w:val="0"/>
           <w:color w:val="000000"/>
         </w:rPr>
-        <w:t>patron.dischargeLoan</w:t>
-      </w:r>
-      <w:proofErr w:type="spellEnd"/>
-      <w:proofErr w:type="gramEnd"/>
+        <w:t>patron.dischargeLoan()</w:t>
+      </w:r>
+      <w:r>
+        <w:rPr>
+          <w:rStyle w:val="Strong"/>
+          <w:rFonts w:ascii="Source Sans Pro" w:hAnsi="Source Sans Pro"/>
+          <w:b w:val="0"/>
+          <w:bCs w:val="0"/>
+          <w:color w:val="000000"/>
+        </w:rPr>
+        <w:t xml:space="preserve"> in the </w:t>
+      </w:r>
       <w:r>
         <w:rPr>
           <w:rStyle w:val="Strong"/>
@@ -4919,17 +4724,38 @@
           <w:bCs w:val="0"/>
           <w:color w:val="000000"/>
         </w:rPr>
-        <w:t>()</w:t>
-      </w:r>
-      <w:r>
-        <w:rPr>
-          <w:rStyle w:val="Strong"/>
-          <w:rFonts w:ascii="Source Sans Pro" w:hAnsi="Source Sans Pro"/>
-          <w:b w:val="0"/>
-          <w:bCs w:val="0"/>
-          <w:color w:val="000000"/>
-        </w:rPr>
-        <w:t xml:space="preserve"> in the </w:t>
+        <w:t>discharge()</w:t>
+      </w:r>
+      <w:r>
+        <w:rPr>
+          <w:rStyle w:val="Strong"/>
+          <w:rFonts w:ascii="Source Sans Pro" w:hAnsi="Source Sans Pro"/>
+          <w:b w:val="0"/>
+          <w:bCs w:val="0"/>
+          <w:color w:val="000000"/>
+        </w:rPr>
+        <w:t xml:space="preserve"> method.</w:t>
+      </w:r>
+    </w:p>
+    <w:p>
+      <w:pPr>
+        <w:rPr>
+          <w:rStyle w:val="Strong"/>
+          <w:rFonts w:ascii="Source Sans Pro" w:hAnsi="Source Sans Pro"/>
+          <w:b w:val="0"/>
+          <w:bCs w:val="0"/>
+          <w:color w:val="000000"/>
+        </w:rPr>
+      </w:pPr>
+      <w:r>
+        <w:rPr>
+          <w:rStyle w:val="Strong"/>
+          <w:rFonts w:ascii="Source Sans Pro" w:hAnsi="Source Sans Pro"/>
+          <w:b w:val="0"/>
+          <w:bCs w:val="0"/>
+          <w:color w:val="000000"/>
+        </w:rPr>
+        <w:t xml:space="preserve">T3: Set a breakpoint to compare value of variable after </w:t>
       </w:r>
       <w:r>
         <w:rPr>
@@ -4939,134 +4765,58 @@
           <w:bCs w:val="0"/>
           <w:color w:val="000000"/>
         </w:rPr>
-        <w:t>discharge()</w:t>
-      </w:r>
-      <w:r>
-        <w:rPr>
-          <w:rStyle w:val="Strong"/>
-          <w:rFonts w:ascii="Source Sans Pro" w:hAnsi="Source Sans Pro"/>
-          <w:b w:val="0"/>
-          <w:bCs w:val="0"/>
-          <w:color w:val="000000"/>
-        </w:rPr>
-        <w:t xml:space="preserve"> method.</w:t>
-      </w:r>
-    </w:p>
-    <w:p>
-      <w:pPr>
-        <w:rPr>
-          <w:rStyle w:val="Strong"/>
-          <w:rFonts w:ascii="Source Sans Pro" w:hAnsi="Source Sans Pro"/>
-          <w:b w:val="0"/>
-          <w:bCs w:val="0"/>
-          <w:color w:val="000000"/>
-        </w:rPr>
-      </w:pPr>
-      <w:r>
-        <w:rPr>
-          <w:rStyle w:val="Strong"/>
-          <w:rFonts w:ascii="Source Sans Pro" w:hAnsi="Source Sans Pro"/>
-          <w:b w:val="0"/>
-          <w:bCs w:val="0"/>
-          <w:color w:val="000000"/>
-        </w:rPr>
-        <w:t xml:space="preserve">T3: Set a breakpoint to compare value of variable after </w:t>
-      </w:r>
-      <w:proofErr w:type="spellStart"/>
-      <w:proofErr w:type="gramStart"/>
-      <w:r>
-        <w:rPr>
-          <w:rStyle w:val="Strong"/>
-          <w:rFonts w:ascii="Consolas" w:hAnsi="Consolas"/>
-          <w:b w:val="0"/>
-          <w:bCs w:val="0"/>
-          <w:color w:val="000000"/>
-        </w:rPr>
-        <w:t>patron.dischargeLoan</w:t>
-      </w:r>
-      <w:proofErr w:type="spellEnd"/>
-      <w:proofErr w:type="gramEnd"/>
-      <w:r>
-        <w:rPr>
-          <w:rStyle w:val="Strong"/>
-          <w:rFonts w:ascii="Consolas" w:hAnsi="Consolas"/>
-          <w:b w:val="0"/>
-          <w:bCs w:val="0"/>
-          <w:color w:val="000000"/>
-        </w:rPr>
-        <w:t>()</w:t>
-      </w:r>
-    </w:p>
-    <w:p>
-      <w:pPr>
-        <w:rPr>
-          <w:rStyle w:val="Strong"/>
-          <w:rFonts w:ascii="Source Sans Pro" w:hAnsi="Source Sans Pro"/>
-          <w:b w:val="0"/>
-          <w:bCs w:val="0"/>
-          <w:color w:val="000000"/>
-        </w:rPr>
-      </w:pPr>
-      <w:r>
-        <w:rPr>
-          <w:rStyle w:val="Strong"/>
-          <w:rFonts w:ascii="Source Sans Pro" w:hAnsi="Source Sans Pro"/>
-          <w:b w:val="0"/>
-          <w:bCs w:val="0"/>
-          <w:color w:val="000000"/>
-        </w:rPr>
-        <w:t xml:space="preserve">R3: Correct! Value of </w:t>
-      </w:r>
-      <w:proofErr w:type="spellStart"/>
-      <w:r>
-        <w:rPr>
-          <w:rStyle w:val="Strong"/>
-          <w:rFonts w:ascii="Source Sans Pro" w:hAnsi="Source Sans Pro"/>
-          <w:b w:val="0"/>
-          <w:bCs w:val="0"/>
-          <w:color w:val="000000"/>
-        </w:rPr>
-        <w:t>finesOwed</w:t>
-      </w:r>
-      <w:proofErr w:type="spellEnd"/>
-      <w:r>
-        <w:rPr>
-          <w:rStyle w:val="Strong"/>
-          <w:rFonts w:ascii="Source Sans Pro" w:hAnsi="Source Sans Pro"/>
-          <w:b w:val="0"/>
-          <w:bCs w:val="0"/>
-          <w:color w:val="000000"/>
-        </w:rPr>
-        <w:t xml:space="preserve"> is now 6.</w:t>
-      </w:r>
-    </w:p>
-    <w:p>
-      <w:pPr>
-        <w:rPr>
-          <w:rStyle w:val="Strong"/>
-          <w:rFonts w:ascii="Source Sans Pro" w:hAnsi="Source Sans Pro"/>
-          <w:b w:val="0"/>
-          <w:bCs w:val="0"/>
-          <w:color w:val="000000"/>
-        </w:rPr>
-      </w:pPr>
-    </w:p>
-    <w:p>
-      <w:pPr>
-        <w:rPr>
-          <w:rStyle w:val="Strong"/>
-          <w:rFonts w:ascii="Source Sans Pro" w:hAnsi="Source Sans Pro"/>
-          <w:b w:val="0"/>
-          <w:bCs w:val="0"/>
-          <w:color w:val="000000"/>
-        </w:rPr>
-      </w:pPr>
-      <w:r>
-        <w:rPr>
-          <w:rStyle w:val="Strong"/>
-          <w:rFonts w:ascii="Source Sans Pro" w:hAnsi="Source Sans Pro"/>
-          <w:b w:val="0"/>
-          <w:bCs w:val="0"/>
+        <w:t>patron.dischargeLoan()</w:t>
+      </w:r>
+    </w:p>
+    <w:p>
+      <w:pPr>
+        <w:rPr>
+          <w:rStyle w:val="Strong"/>
+          <w:rFonts w:ascii="Source Sans Pro" w:hAnsi="Source Sans Pro"/>
+          <w:b w:val="0"/>
+          <w:bCs w:val="0"/>
+          <w:color w:val="000000"/>
+        </w:rPr>
+      </w:pPr>
+      <w:r>
+        <w:rPr>
+          <w:rStyle w:val="Strong"/>
+          <w:rFonts w:ascii="Source Sans Pro" w:hAnsi="Source Sans Pro"/>
+          <w:b w:val="0"/>
+          <w:bCs w:val="0"/>
+          <w:color w:val="000000"/>
+        </w:rPr>
+        <w:t>R3: Correct! Value of finesOwed is now 6.</w:t>
+      </w:r>
+    </w:p>
+    <w:p>
+      <w:pPr>
+        <w:rPr>
+          <w:rStyle w:val="Strong"/>
+          <w:rFonts w:ascii="Source Sans Pro" w:hAnsi="Source Sans Pro"/>
+          <w:b w:val="0"/>
+          <w:bCs w:val="0"/>
+          <w:color w:val="000000"/>
+        </w:rPr>
+      </w:pPr>
+    </w:p>
+    <w:p>
+      <w:pPr>
+        <w:rPr>
+          <w:rStyle w:val="Strong"/>
+          <w:rFonts w:ascii="Source Sans Pro" w:hAnsi="Source Sans Pro"/>
+          <w:b w:val="0"/>
+          <w:bCs w:val="0"/>
+          <w:color w:val="000000"/>
+        </w:rPr>
+      </w:pPr>
+      <w:r>
+        <w:rPr>
+          <w:rStyle w:val="Strong"/>
+          <w:rFonts w:ascii="Source Sans Pro" w:hAnsi="Source Sans Pro"/>
+          <w:b w:val="0"/>
+          <w:bCs w:val="0"/>
+          <w:noProof/>
           <w:color w:val="000000"/>
         </w:rPr>
         <w:drawing>
@@ -5122,6 +4872,7 @@
           <w:rFonts w:ascii="Source Sans Pro" w:hAnsi="Source Sans Pro"/>
           <w:b w:val="0"/>
           <w:bCs w:val="0"/>
+          <w:noProof/>
           <w:color w:val="000000"/>
         </w:rPr>
         <w:lastRenderedPageBreak/>
@@ -5204,8 +4955,6 @@
         </w:rPr>
         <w:t xml:space="preserve">H4: The problem lies in </w:t>
       </w:r>
-      <w:proofErr w:type="spellStart"/>
-      <w:proofErr w:type="gramStart"/>
       <w:r>
         <w:rPr>
           <w:rStyle w:val="Strong"/>
@@ -5214,10 +4963,50 @@
           <w:bCs w:val="0"/>
           <w:color w:val="000000"/>
         </w:rPr>
-        <w:t>loan.getID</w:t>
-      </w:r>
-      <w:proofErr w:type="spellEnd"/>
-      <w:proofErr w:type="gramEnd"/>
+        <w:t>loan.getID()</w:t>
+      </w:r>
+    </w:p>
+    <w:p>
+      <w:pPr>
+        <w:rPr>
+          <w:rStyle w:val="Strong"/>
+          <w:rFonts w:ascii="Source Sans Pro" w:hAnsi="Source Sans Pro"/>
+          <w:b w:val="0"/>
+          <w:bCs w:val="0"/>
+          <w:color w:val="000000"/>
+        </w:rPr>
+      </w:pPr>
+      <w:r>
+        <w:rPr>
+          <w:rStyle w:val="Strong"/>
+          <w:rFonts w:ascii="Source Sans Pro" w:hAnsi="Source Sans Pro"/>
+          <w:b w:val="0"/>
+          <w:bCs w:val="0"/>
+          <w:color w:val="000000"/>
+        </w:rPr>
+        <w:t>T4: Set a breakpoint.</w:t>
+      </w:r>
+    </w:p>
+    <w:p>
+      <w:pPr>
+        <w:rPr>
+          <w:rStyle w:val="Strong"/>
+          <w:rFonts w:ascii="Source Sans Pro" w:hAnsi="Source Sans Pro"/>
+          <w:b w:val="0"/>
+          <w:bCs w:val="0"/>
+          <w:color w:val="000000"/>
+        </w:rPr>
+      </w:pPr>
+      <w:r>
+        <w:rPr>
+          <w:rStyle w:val="Strong"/>
+          <w:rFonts w:ascii="Source Sans Pro" w:hAnsi="Source Sans Pro"/>
+          <w:b w:val="0"/>
+          <w:bCs w:val="0"/>
+          <w:color w:val="000000"/>
+        </w:rPr>
+        <w:t xml:space="preserve">R4: No. </w:t>
+      </w:r>
       <w:r>
         <w:rPr>
           <w:rStyle w:val="Strong"/>
@@ -5226,62 +5015,8 @@
           <w:bCs w:val="0"/>
           <w:color w:val="000000"/>
         </w:rPr>
-        <w:t>()</w:t>
-      </w:r>
-    </w:p>
-    <w:p>
-      <w:pPr>
-        <w:rPr>
-          <w:rStyle w:val="Strong"/>
-          <w:rFonts w:ascii="Source Sans Pro" w:hAnsi="Source Sans Pro"/>
-          <w:b w:val="0"/>
-          <w:bCs w:val="0"/>
-          <w:color w:val="000000"/>
-        </w:rPr>
-      </w:pPr>
-      <w:r>
-        <w:rPr>
-          <w:rStyle w:val="Strong"/>
-          <w:rFonts w:ascii="Source Sans Pro" w:hAnsi="Source Sans Pro"/>
-          <w:b w:val="0"/>
-          <w:bCs w:val="0"/>
-          <w:color w:val="000000"/>
-        </w:rPr>
-        <w:t>T4: Set a breakpoint.</w:t>
-      </w:r>
-    </w:p>
-    <w:p>
-      <w:pPr>
-        <w:rPr>
-          <w:rStyle w:val="Strong"/>
-          <w:rFonts w:ascii="Source Sans Pro" w:hAnsi="Source Sans Pro"/>
-          <w:b w:val="0"/>
-          <w:bCs w:val="0"/>
-          <w:color w:val="000000"/>
-        </w:rPr>
-      </w:pPr>
-      <w:r>
-        <w:rPr>
-          <w:rStyle w:val="Strong"/>
-          <w:rFonts w:ascii="Source Sans Pro" w:hAnsi="Source Sans Pro"/>
-          <w:b w:val="0"/>
-          <w:bCs w:val="0"/>
-          <w:color w:val="000000"/>
-        </w:rPr>
-        <w:t xml:space="preserve">R4: No. </w:t>
-      </w:r>
-      <w:proofErr w:type="spellStart"/>
-      <w:r>
-        <w:rPr>
-          <w:rStyle w:val="Strong"/>
-          <w:rFonts w:ascii="Consolas" w:hAnsi="Consolas"/>
-          <w:b w:val="0"/>
-          <w:bCs w:val="0"/>
-          <w:color w:val="000000"/>
-        </w:rPr>
         <w:t>finesOwing</w:t>
       </w:r>
-      <w:proofErr w:type="spellEnd"/>
       <w:r>
         <w:rPr>
           <w:rStyle w:val="Strong"/>
@@ -5320,6 +5055,7 @@
           <w:rFonts w:ascii="Source Sans Pro" w:hAnsi="Source Sans Pro"/>
           <w:b w:val="0"/>
           <w:bCs w:val="0"/>
+          <w:noProof/>
           <w:color w:val="000000"/>
         </w:rPr>
         <w:drawing>
@@ -5370,6 +5106,7 @@
           <w:rFonts w:ascii="Source Sans Pro" w:hAnsi="Source Sans Pro"/>
           <w:b w:val="0"/>
           <w:bCs w:val="0"/>
+          <w:noProof/>
           <w:color w:val="000000"/>
         </w:rPr>
         <w:drawing>
@@ -5438,19 +5175,8 @@
           <w:bCs w:val="0"/>
           <w:color w:val="000000"/>
         </w:rPr>
-        <w:t>H5</w:t>
-      </w:r>
-      <w:r>
-        <w:rPr>
-          <w:rStyle w:val="Strong"/>
-          <w:rFonts w:ascii="Source Sans Pro" w:hAnsi="Source Sans Pro"/>
-          <w:b w:val="0"/>
-          <w:bCs w:val="0"/>
-          <w:color w:val="000000"/>
-        </w:rPr>
-        <w:t xml:space="preserve">: The problem lies in </w:t>
-      </w:r>
-      <w:proofErr w:type="spellStart"/>
+        <w:t xml:space="preserve">H5: The problem lies in </w:t>
+      </w:r>
       <w:r>
         <w:rPr>
           <w:rStyle w:val="Strong"/>
@@ -5459,157 +5185,80 @@
           <w:bCs w:val="0"/>
           <w:color w:val="000000"/>
         </w:rPr>
+        <w:t>finesOwing += loan.getFines()</w:t>
+      </w:r>
+    </w:p>
+    <w:p>
+      <w:pPr>
+        <w:rPr>
+          <w:rStyle w:val="Strong"/>
+          <w:rFonts w:ascii="Source Sans Pro" w:hAnsi="Source Sans Pro"/>
+          <w:b w:val="0"/>
+          <w:bCs w:val="0"/>
+          <w:color w:val="000000"/>
+        </w:rPr>
+      </w:pPr>
+      <w:r>
+        <w:rPr>
+          <w:rStyle w:val="Strong"/>
+          <w:rFonts w:ascii="Source Sans Pro" w:hAnsi="Source Sans Pro"/>
+          <w:b w:val="0"/>
+          <w:bCs w:val="0"/>
+          <w:color w:val="000000"/>
+        </w:rPr>
+        <w:t>T5: Set a breakpoint.</w:t>
+      </w:r>
+    </w:p>
+    <w:p>
+      <w:pPr>
+        <w:rPr>
+          <w:rStyle w:val="Strong"/>
+          <w:rFonts w:ascii="Source Sans Pro" w:hAnsi="Source Sans Pro"/>
+          <w:b w:val="0"/>
+          <w:bCs w:val="0"/>
+          <w:color w:val="000000"/>
+        </w:rPr>
+      </w:pPr>
+      <w:r>
+        <w:rPr>
+          <w:rStyle w:val="Strong"/>
+          <w:rFonts w:ascii="Source Sans Pro" w:hAnsi="Source Sans Pro"/>
+          <w:b w:val="0"/>
+          <w:bCs w:val="0"/>
+          <w:color w:val="000000"/>
+        </w:rPr>
+        <w:t xml:space="preserve">R5: </w:t>
+      </w:r>
+      <w:r>
+        <w:rPr>
+          <w:rStyle w:val="Strong"/>
+          <w:rFonts w:ascii="Source Sans Pro" w:hAnsi="Source Sans Pro"/>
+          <w:b w:val="0"/>
+          <w:bCs w:val="0"/>
+          <w:color w:val="000000"/>
+        </w:rPr>
+        <w:t>Yes</w:t>
+      </w:r>
+      <w:r>
+        <w:rPr>
+          <w:rStyle w:val="Strong"/>
+          <w:rFonts w:ascii="Source Sans Pro" w:hAnsi="Source Sans Pro"/>
+          <w:b w:val="0"/>
+          <w:bCs w:val="0"/>
+          <w:color w:val="000000"/>
+        </w:rPr>
+        <w:t xml:space="preserve">. </w:t>
+      </w:r>
+      <w:r>
+        <w:rPr>
+          <w:rStyle w:val="Strong"/>
+          <w:rFonts w:ascii="Consolas" w:hAnsi="Consolas"/>
+          <w:b w:val="0"/>
+          <w:bCs w:val="0"/>
+          <w:color w:val="000000"/>
+        </w:rPr>
         <w:t>finesOwing</w:t>
       </w:r>
-      <w:proofErr w:type="spellEnd"/>
-      <w:r>
-        <w:rPr>
-          <w:rStyle w:val="Strong"/>
-          <w:rFonts w:ascii="Consolas" w:hAnsi="Consolas"/>
-          <w:b w:val="0"/>
-          <w:bCs w:val="0"/>
-          <w:color w:val="000000"/>
-        </w:rPr>
-        <w:t xml:space="preserve"> += </w:t>
-      </w:r>
-      <w:proofErr w:type="spellStart"/>
-      <w:proofErr w:type="gramStart"/>
-      <w:r>
-        <w:rPr>
-          <w:rStyle w:val="Strong"/>
-          <w:rFonts w:ascii="Consolas" w:hAnsi="Consolas"/>
-          <w:b w:val="0"/>
-          <w:bCs w:val="0"/>
-          <w:color w:val="000000"/>
-        </w:rPr>
-        <w:t>loan.getFines</w:t>
-      </w:r>
-      <w:proofErr w:type="spellEnd"/>
-      <w:proofErr w:type="gramEnd"/>
-      <w:r>
-        <w:rPr>
-          <w:rStyle w:val="Strong"/>
-          <w:rFonts w:ascii="Consolas" w:hAnsi="Consolas"/>
-          <w:b w:val="0"/>
-          <w:bCs w:val="0"/>
-          <w:color w:val="000000"/>
-        </w:rPr>
-        <w:t>()</w:t>
-      </w:r>
-    </w:p>
-    <w:p>
-      <w:pPr>
-        <w:rPr>
-          <w:rStyle w:val="Strong"/>
-          <w:rFonts w:ascii="Source Sans Pro" w:hAnsi="Source Sans Pro"/>
-          <w:b w:val="0"/>
-          <w:bCs w:val="0"/>
-          <w:color w:val="000000"/>
-        </w:rPr>
-      </w:pPr>
-      <w:r>
-        <w:rPr>
-          <w:rStyle w:val="Strong"/>
-          <w:rFonts w:ascii="Source Sans Pro" w:hAnsi="Source Sans Pro"/>
-          <w:b w:val="0"/>
-          <w:bCs w:val="0"/>
-          <w:color w:val="000000"/>
-        </w:rPr>
-        <w:t>T</w:t>
-      </w:r>
-      <w:r>
-        <w:rPr>
-          <w:rStyle w:val="Strong"/>
-          <w:rFonts w:ascii="Source Sans Pro" w:hAnsi="Source Sans Pro"/>
-          <w:b w:val="0"/>
-          <w:bCs w:val="0"/>
-          <w:color w:val="000000"/>
-        </w:rPr>
-        <w:t>5</w:t>
-      </w:r>
-      <w:r>
-        <w:rPr>
-          <w:rStyle w:val="Strong"/>
-          <w:rFonts w:ascii="Source Sans Pro" w:hAnsi="Source Sans Pro"/>
-          <w:b w:val="0"/>
-          <w:bCs w:val="0"/>
-          <w:color w:val="000000"/>
-        </w:rPr>
-        <w:t>: Set a breakpoint.</w:t>
-      </w:r>
-    </w:p>
-    <w:p>
-      <w:pPr>
-        <w:rPr>
-          <w:rStyle w:val="Strong"/>
-          <w:rFonts w:ascii="Source Sans Pro" w:hAnsi="Source Sans Pro"/>
-          <w:b w:val="0"/>
-          <w:bCs w:val="0"/>
-          <w:color w:val="000000"/>
-        </w:rPr>
-      </w:pPr>
-      <w:r>
-        <w:rPr>
-          <w:rStyle w:val="Strong"/>
-          <w:rFonts w:ascii="Source Sans Pro" w:hAnsi="Source Sans Pro"/>
-          <w:b w:val="0"/>
-          <w:bCs w:val="0"/>
-          <w:color w:val="000000"/>
-        </w:rPr>
-        <w:t>R</w:t>
-      </w:r>
-      <w:r>
-        <w:rPr>
-          <w:rStyle w:val="Strong"/>
-          <w:rFonts w:ascii="Source Sans Pro" w:hAnsi="Source Sans Pro"/>
-          <w:b w:val="0"/>
-          <w:bCs w:val="0"/>
-          <w:color w:val="000000"/>
-        </w:rPr>
-        <w:t>5</w:t>
-      </w:r>
-      <w:r>
-        <w:rPr>
-          <w:rStyle w:val="Strong"/>
-          <w:rFonts w:ascii="Source Sans Pro" w:hAnsi="Source Sans Pro"/>
-          <w:b w:val="0"/>
-          <w:bCs w:val="0"/>
-          <w:color w:val="000000"/>
-        </w:rPr>
-        <w:t xml:space="preserve">: </w:t>
-      </w:r>
-      <w:r>
-        <w:rPr>
-          <w:rStyle w:val="Strong"/>
-          <w:rFonts w:ascii="Source Sans Pro" w:hAnsi="Source Sans Pro"/>
-          <w:b w:val="0"/>
-          <w:bCs w:val="0"/>
-          <w:color w:val="000000"/>
-        </w:rPr>
-        <w:t>Yes</w:t>
-      </w:r>
-      <w:r>
-        <w:rPr>
-          <w:rStyle w:val="Strong"/>
-          <w:rFonts w:ascii="Source Sans Pro" w:hAnsi="Source Sans Pro"/>
-          <w:b w:val="0"/>
-          <w:bCs w:val="0"/>
-          <w:color w:val="000000"/>
-        </w:rPr>
-        <w:t xml:space="preserve">. </w:t>
-      </w:r>
-      <w:proofErr w:type="spellStart"/>
-      <w:r>
-        <w:rPr>
-          <w:rStyle w:val="Strong"/>
-          <w:rFonts w:ascii="Consolas" w:hAnsi="Consolas"/>
-          <w:b w:val="0"/>
-          <w:bCs w:val="0"/>
-          <w:color w:val="000000"/>
-        </w:rPr>
-        <w:t>finesOwing</w:t>
-      </w:r>
-      <w:proofErr w:type="spellEnd"/>
       <w:r>
         <w:rPr>
           <w:rStyle w:val="Strong"/>
@@ -5688,6 +5337,7 @@
           <w:rFonts w:ascii="Source Sans Pro" w:hAnsi="Source Sans Pro"/>
           <w:b w:val="0"/>
           <w:bCs w:val="0"/>
+          <w:noProof/>
           <w:color w:val="000000"/>
         </w:rPr>
         <w:drawing>
@@ -5743,6 +5393,7 @@
           <w:rFonts w:ascii="Source Sans Pro" w:hAnsi="Source Sans Pro"/>
           <w:b w:val="0"/>
           <w:bCs w:val="0"/>
+          <w:noProof/>
           <w:color w:val="000000"/>
         </w:rPr>
         <w:drawing>
@@ -5795,6 +5446,9 @@
     </w:p>
     <w:p>
       <w:r>
+        <w:rPr>
+          <w:noProof/>
+        </w:rPr>
         <w:lastRenderedPageBreak/>
         <w:drawing>
           <wp:inline distT="0" distB="0" distL="0" distR="0" wp14:anchorId="4E1A0075" wp14:editId="56906052">
@@ -5879,75 +5533,7 @@
           <w:bCs w:val="0"/>
           <w:color w:val="000000"/>
         </w:rPr>
-        <w:t xml:space="preserve">Commenting out </w:t>
-      </w:r>
-      <w:proofErr w:type="spellStart"/>
-      <w:r>
-        <w:rPr>
-          <w:rStyle w:val="Strong"/>
-          <w:rFonts w:ascii="Source Sans Pro" w:hAnsi="Source Sans Pro"/>
-          <w:b w:val="0"/>
-          <w:bCs w:val="0"/>
-          <w:color w:val="000000"/>
-        </w:rPr>
-        <w:t>finesOwing</w:t>
-      </w:r>
-      <w:proofErr w:type="spellEnd"/>
-      <w:r>
-        <w:rPr>
-          <w:rStyle w:val="Strong"/>
-          <w:rFonts w:ascii="Source Sans Pro" w:hAnsi="Source Sans Pro"/>
-          <w:b w:val="0"/>
-          <w:bCs w:val="0"/>
-          <w:color w:val="000000"/>
-        </w:rPr>
-        <w:t xml:space="preserve"> += </w:t>
-      </w:r>
-      <w:proofErr w:type="spellStart"/>
-      <w:proofErr w:type="gramStart"/>
-      <w:r>
-        <w:rPr>
-          <w:rStyle w:val="Strong"/>
-          <w:rFonts w:ascii="Source Sans Pro" w:hAnsi="Source Sans Pro"/>
-          <w:b w:val="0"/>
-          <w:bCs w:val="0"/>
-          <w:color w:val="000000"/>
-        </w:rPr>
-        <w:t>loan.getFines</w:t>
-      </w:r>
-      <w:proofErr w:type="spellEnd"/>
-      <w:proofErr w:type="gramEnd"/>
-      <w:r>
-        <w:rPr>
-          <w:rStyle w:val="Strong"/>
-          <w:rFonts w:ascii="Source Sans Pro" w:hAnsi="Source Sans Pro"/>
-          <w:b w:val="0"/>
-          <w:bCs w:val="0"/>
-          <w:color w:val="000000"/>
-        </w:rPr>
-        <w:t xml:space="preserve">() and </w:t>
-      </w:r>
-      <w:proofErr w:type="spellStart"/>
-      <w:r>
-        <w:rPr>
-          <w:rStyle w:val="Strong"/>
-          <w:rFonts w:ascii="Source Sans Pro" w:hAnsi="Source Sans Pro"/>
-          <w:b w:val="0"/>
-          <w:bCs w:val="0"/>
-          <w:color w:val="000000"/>
-        </w:rPr>
-        <w:t>patron.incurFine</w:t>
-      </w:r>
-      <w:proofErr w:type="spellEnd"/>
-      <w:r>
-        <w:rPr>
-          <w:rStyle w:val="Strong"/>
-          <w:rFonts w:ascii="Source Sans Pro" w:hAnsi="Source Sans Pro"/>
-          <w:b w:val="0"/>
-          <w:bCs w:val="0"/>
-          <w:color w:val="000000"/>
-        </w:rPr>
-        <w:t>() will fix problem.</w:t>
+        <w:t>Commenting out finesOwing += loan.getFines() and patron.incurFine() will fix problem.</w:t>
       </w:r>
     </w:p>
     <w:p>
@@ -6019,57 +5605,26 @@
           <w:bCs w:val="0"/>
           <w:color w:val="000000"/>
         </w:rPr>
-        <w:t xml:space="preserve"> </w:t>
-      </w:r>
-      <w:r>
-        <w:rPr>
-          <w:rStyle w:val="Strong"/>
-          <w:rFonts w:ascii="Source Sans Pro" w:hAnsi="Source Sans Pro"/>
-          <w:b w:val="0"/>
-          <w:bCs w:val="0"/>
-          <w:color w:val="000000"/>
-        </w:rPr>
-        <w:t>(</w:t>
-      </w:r>
-      <w:proofErr w:type="gramStart"/>
-      <w:r>
-        <w:rPr>
-          <w:rStyle w:val="Strong"/>
-          <w:rFonts w:ascii="Source Sans Pro" w:hAnsi="Source Sans Pro"/>
-          <w:b w:val="0"/>
-          <w:bCs w:val="0"/>
-          <w:color w:val="000000"/>
-        </w:rPr>
-        <w:t>when</w:t>
-      </w:r>
-      <w:proofErr w:type="gramEnd"/>
-      <w:r>
-        <w:rPr>
-          <w:rStyle w:val="Strong"/>
-          <w:rFonts w:ascii="Source Sans Pro" w:hAnsi="Source Sans Pro"/>
-          <w:b w:val="0"/>
-          <w:bCs w:val="0"/>
-          <w:color w:val="000000"/>
-        </w:rPr>
-        <w:t xml:space="preserve"> ran individually and without library.obj)</w:t>
-      </w:r>
-    </w:p>
-    <w:p>
-      <w:pPr>
-        <w:rPr>
-          <w:rStyle w:val="Strong"/>
-          <w:rFonts w:ascii="Source Sans Pro" w:hAnsi="Source Sans Pro"/>
-          <w:b w:val="0"/>
-          <w:bCs w:val="0"/>
-          <w:color w:val="000000"/>
-        </w:rPr>
-      </w:pPr>
-      <w:r>
-        <w:rPr>
-          <w:rStyle w:val="Strong"/>
-          <w:rFonts w:ascii="Source Sans Pro" w:hAnsi="Source Sans Pro"/>
-          <w:b w:val="0"/>
-          <w:bCs w:val="0"/>
+        <w:t xml:space="preserve"> (when ran individually and without library.obj)</w:t>
+      </w:r>
+    </w:p>
+    <w:p>
+      <w:pPr>
+        <w:rPr>
+          <w:rStyle w:val="Strong"/>
+          <w:rFonts w:ascii="Source Sans Pro" w:hAnsi="Source Sans Pro"/>
+          <w:b w:val="0"/>
+          <w:bCs w:val="0"/>
+          <w:color w:val="000000"/>
+        </w:rPr>
+      </w:pPr>
+      <w:r>
+        <w:rPr>
+          <w:rStyle w:val="Strong"/>
+          <w:rFonts w:ascii="Source Sans Pro" w:hAnsi="Source Sans Pro"/>
+          <w:b w:val="0"/>
+          <w:bCs w:val="0"/>
+          <w:noProof/>
           <w:color w:val="000000"/>
         </w:rPr>
         <w:drawing>
@@ -6125,6 +5680,7 @@
           <w:rFonts w:ascii="Source Sans Pro" w:hAnsi="Source Sans Pro"/>
           <w:b w:val="0"/>
           <w:bCs w:val="0"/>
+          <w:noProof/>
           <w:color w:val="000000"/>
         </w:rPr>
         <w:drawing>
@@ -6180,6 +5736,7 @@
           <w:rFonts w:ascii="Source Sans Pro" w:hAnsi="Source Sans Pro"/>
           <w:b w:val="0"/>
           <w:bCs w:val="0"/>
+          <w:noProof/>
           <w:color w:val="000000"/>
         </w:rPr>
         <w:drawing>
@@ -6239,6 +5796,9 @@
         </w:rPr>
       </w:pPr>
       <w:r>
+        <w:rPr>
+          <w:noProof/>
+        </w:rPr>
         <w:drawing>
           <wp:inline distT="0" distB="0" distL="0" distR="0" wp14:anchorId="0A0B8A1A" wp14:editId="77BDC688">
             <wp:extent cx="4105848" cy="733527"/>
@@ -6453,15 +6013,7 @@
         <w:pStyle w:val="ListBullet"/>
       </w:pPr>
       <w:r>
-        <w:t xml:space="preserve">Borrowing more than the allowed </w:t>
-      </w:r>
-      <w:proofErr w:type="gramStart"/>
-      <w:r>
-        <w:t>amount</w:t>
-      </w:r>
-      <w:proofErr w:type="gramEnd"/>
-      <w:r>
-        <w:t xml:space="preserve"> of items.</w:t>
+        <w:t>Borrowing more than the allowed amount of items.</w:t>
       </w:r>
     </w:p>
     <w:p>
@@ -6628,15 +6180,7 @@
         <w:spacing w:before="120"/>
       </w:pPr>
       <w:r>
-        <w:t xml:space="preserve">Borrowing an appropriate and legal </w:t>
-      </w:r>
-      <w:proofErr w:type="gramStart"/>
-      <w:r>
-        <w:t>amount</w:t>
-      </w:r>
-      <w:proofErr w:type="gramEnd"/>
-      <w:r>
-        <w:t xml:space="preserve"> of items.</w:t>
+        <w:t>Borrowing an appropriate and legal amount of items.</w:t>
       </w:r>
     </w:p>
     <w:p>
@@ -6701,7 +6245,7 @@
         <w:pStyle w:val="ListBullet"/>
       </w:pPr>
       <w:r>
-        <w:t>Overdue fine is calculated correctly</w:t>
+        <w:t>An attempt is made is to borrow more than the allowed amount of items</w:t>
       </w:r>
     </w:p>
     <w:p>
@@ -6722,7 +6266,7 @@
         <w:pStyle w:val="ListBullet"/>
       </w:pPr>
       <w:r>
-        <w:t>A member cannot borrow when they have an overdue loan.</w:t>
+        <w:t xml:space="preserve">Patrons cannot borrow </w:t>
       </w:r>
     </w:p>
     <w:p>
@@ -6738,7 +6282,7 @@
         <w:pStyle w:val="ListBullet"/>
       </w:pPr>
       <w:r>
-        <w:t>Member has an overdue loan</w:t>
+        <w:t xml:space="preserve">Patrons and items are added </w:t>
       </w:r>
     </w:p>
     <w:p>
@@ -6746,7 +6290,7 @@
         <w:pStyle w:val="ListBullet"/>
       </w:pPr>
       <w:r>
-        <w:t>The book returned after the due date</w:t>
+        <w:t>Loan is taken out</w:t>
       </w:r>
     </w:p>
     <w:p>
@@ -6766,7 +6310,10 @@
         <w:spacing w:before="120"/>
       </w:pPr>
       <w:r>
-        <w:t xml:space="preserve">List all steps that should be taken after the test case is executed </w:t>
+        <w:t xml:space="preserve"> </w:t>
+      </w:r>
+      <w:r>
+        <w:t>Program is quit</w:t>
       </w:r>
     </w:p>
     <w:p>
@@ -6963,10 +6510,7 @@
               <w:t>4</w:t>
             </w:r>
             <w:r>
-              <w:t xml:space="preserve"> new Item</w:t>
-            </w:r>
-            <w:r>
-              <w:t>s</w:t>
+              <w:t xml:space="preserve"> new Items</w:t>
             </w:r>
           </w:p>
         </w:tc>
@@ -6979,13 +6523,7 @@
               <w:t>4</w:t>
             </w:r>
             <w:r>
-              <w:t xml:space="preserve"> item</w:t>
-            </w:r>
-            <w:r>
-              <w:t>s</w:t>
-            </w:r>
-            <w:r>
-              <w:t xml:space="preserve"> added</w:t>
+              <w:t xml:space="preserve"> items added</w:t>
             </w:r>
           </w:p>
         </w:tc>
@@ -7587,6 +7125,9 @@
         </w:rPr>
       </w:pPr>
       <w:r>
+        <w:rPr>
+          <w:noProof/>
+        </w:rPr>
         <w:drawing>
           <wp:inline distT="0" distB="0" distL="0" distR="0" wp14:anchorId="72021796" wp14:editId="554FC522">
             <wp:extent cx="3553321" cy="5163271"/>
@@ -7778,6 +7319,7 @@
       </w:pPr>
       <w:r>
         <w:rPr>
+          <w:noProof/>
           <w:lang w:val="en-AU"/>
         </w:rPr>
         <w:drawing>
@@ -7834,6 +7376,7 @@
       </w:pPr>
       <w:r>
         <w:rPr>
+          <w:noProof/>
           <w:lang w:val="en-AU"/>
         </w:rPr>
         <w:lastRenderedPageBreak/>
@@ -7891,6 +7434,7 @@
       </w:pPr>
       <w:r>
         <w:rPr>
+          <w:noProof/>
           <w:lang w:val="en-AU"/>
         </w:rPr>
         <w:lastRenderedPageBreak/>
@@ -7948,6 +7492,7 @@
       </w:pPr>
       <w:r>
         <w:rPr>
+          <w:noProof/>
           <w:lang w:val="en-AU"/>
         </w:rPr>
         <w:lastRenderedPageBreak/>
@@ -8038,6 +7583,7 @@
       </w:pPr>
       <w:r>
         <w:rPr>
+          <w:noProof/>
           <w:lang w:val="en-AU"/>
         </w:rPr>
         <w:drawing>
@@ -8120,6 +7666,7 @@
       </w:pPr>
       <w:r>
         <w:rPr>
+          <w:noProof/>
           <w:lang w:val="en-AU"/>
         </w:rPr>
         <w:drawing>
@@ -8208,6 +7755,7 @@
       </w:pPr>
       <w:r>
         <w:rPr>
+          <w:noProof/>
           <w:lang w:val="en-AU"/>
         </w:rPr>
         <w:drawing>
@@ -8304,6 +7852,7 @@
       </w:pPr>
       <w:r>
         <w:rPr>
+          <w:noProof/>
           <w:lang w:val="en-AU"/>
         </w:rPr>
         <w:drawing>
@@ -8359,6 +7908,9 @@
     </w:p>
     <w:p>
       <w:r>
+        <w:rPr>
+          <w:noProof/>
+        </w:rPr>
         <w:drawing>
           <wp:inline distT="0" distB="0" distL="0" distR="0" wp14:anchorId="1DA001D2" wp14:editId="1E7292CF">
             <wp:extent cx="4877481" cy="638264"/>
@@ -8451,8 +8003,6 @@
         </w:rPr>
         <w:t xml:space="preserve">Error lies in </w:t>
       </w:r>
-      <w:proofErr w:type="spellStart"/>
-      <w:proofErr w:type="gramStart"/>
       <w:r>
         <w:rPr>
           <w:rStyle w:val="Strong"/>
@@ -8461,9 +8011,70 @@
           <w:bCs w:val="0"/>
           <w:color w:val="000000"/>
         </w:rPr>
-        <w:t>commitLoans</w:t>
-      </w:r>
-      <w:proofErr w:type="spellEnd"/>
+        <w:t xml:space="preserve">commitLoans() </w:t>
+      </w:r>
+    </w:p>
+    <w:p>
+      <w:pPr>
+        <w:rPr>
+          <w:rStyle w:val="Strong"/>
+          <w:rFonts w:ascii="Source Sans Pro" w:hAnsi="Source Sans Pro"/>
+          <w:b w:val="0"/>
+          <w:bCs w:val="0"/>
+          <w:color w:val="000000"/>
+        </w:rPr>
+      </w:pPr>
+      <w:r>
+        <w:rPr>
+          <w:rStyle w:val="Strong"/>
+          <w:rFonts w:ascii="Source Sans Pro" w:hAnsi="Source Sans Pro"/>
+          <w:b w:val="0"/>
+          <w:bCs w:val="0"/>
+          <w:color w:val="000000"/>
+        </w:rPr>
+        <w:t>T0:</w:t>
+      </w:r>
+      <w:r>
+        <w:rPr>
+          <w:rStyle w:val="Strong"/>
+          <w:rFonts w:ascii="Source Sans Pro" w:hAnsi="Source Sans Pro"/>
+          <w:b w:val="0"/>
+          <w:bCs w:val="0"/>
+          <w:color w:val="000000"/>
+        </w:rPr>
+        <w:t xml:space="preserve"> Set a breakpoint.</w:t>
+      </w:r>
+    </w:p>
+    <w:p>
+      <w:pPr>
+        <w:rPr>
+          <w:rStyle w:val="Strong"/>
+          <w:rFonts w:ascii="Source Sans Pro" w:hAnsi="Source Sans Pro"/>
+          <w:b w:val="0"/>
+          <w:bCs w:val="0"/>
+          <w:color w:val="000000"/>
+        </w:rPr>
+      </w:pPr>
+      <w:r>
+        <w:rPr>
+          <w:rStyle w:val="Strong"/>
+          <w:rFonts w:ascii="Source Sans Pro" w:hAnsi="Source Sans Pro"/>
+          <w:b w:val="0"/>
+          <w:bCs w:val="0"/>
+          <w:color w:val="000000"/>
+        </w:rPr>
+        <w:t>R0:</w:t>
+      </w:r>
+      <w:r>
+        <w:rPr>
+          <w:rStyle w:val="Strong"/>
+          <w:rFonts w:ascii="Source Sans Pro" w:hAnsi="Source Sans Pro"/>
+          <w:b w:val="0"/>
+          <w:bCs w:val="0"/>
+          <w:color w:val="000000"/>
+        </w:rPr>
+        <w:t xml:space="preserve"> No, </w:t>
+      </w:r>
       <w:r>
         <w:rPr>
           <w:rStyle w:val="Strong"/>
@@ -8472,9 +8083,68 @@
           <w:bCs w:val="0"/>
           <w:color w:val="000000"/>
         </w:rPr>
-        <w:t>(</w:t>
-      </w:r>
-      <w:proofErr w:type="gramEnd"/>
+        <w:t>commitLoans()</w:t>
+      </w:r>
+      <w:r>
+        <w:rPr>
+          <w:rStyle w:val="Strong"/>
+          <w:rFonts w:ascii="Source Sans Pro" w:hAnsi="Source Sans Pro"/>
+          <w:b w:val="0"/>
+          <w:bCs w:val="0"/>
+          <w:color w:val="000000"/>
+        </w:rPr>
+        <w:t xml:space="preserve"> is not called when third item placed. Breakpoint not triggered.</w:t>
+      </w:r>
+    </w:p>
+    <w:p>
+      <w:pPr>
+        <w:rPr>
+          <w:rStyle w:val="Strong"/>
+          <w:rFonts w:ascii="Source Sans Pro" w:hAnsi="Source Sans Pro"/>
+          <w:color w:val="000000"/>
+        </w:rPr>
+      </w:pPr>
+    </w:p>
+    <w:p>
+      <w:pPr>
+        <w:rPr>
+          <w:rStyle w:val="Strong"/>
+          <w:rFonts w:ascii="Source Sans Pro" w:hAnsi="Source Sans Pro"/>
+          <w:b w:val="0"/>
+          <w:bCs w:val="0"/>
+          <w:color w:val="000000"/>
+        </w:rPr>
+      </w:pPr>
+      <w:r>
+        <w:rPr>
+          <w:rStyle w:val="Strong"/>
+          <w:rFonts w:ascii="Source Sans Pro" w:hAnsi="Source Sans Pro"/>
+          <w:b w:val="0"/>
+          <w:bCs w:val="0"/>
+          <w:color w:val="000000"/>
+        </w:rPr>
+        <w:t>H1</w:t>
+      </w:r>
+      <w:r>
+        <w:rPr>
+          <w:rStyle w:val="Strong"/>
+          <w:rFonts w:ascii="Source Sans Pro" w:hAnsi="Source Sans Pro"/>
+          <w:b w:val="0"/>
+          <w:bCs w:val="0"/>
+          <w:color w:val="000000"/>
+        </w:rPr>
+        <w:t xml:space="preserve">: </w:t>
+      </w:r>
+      <w:r>
+        <w:rPr>
+          <w:rStyle w:val="Strong"/>
+          <w:rFonts w:ascii="Source Sans Pro" w:hAnsi="Source Sans Pro"/>
+          <w:b w:val="0"/>
+          <w:bCs w:val="0"/>
+          <w:color w:val="000000"/>
+        </w:rPr>
+        <w:t xml:space="preserve">Error lies in </w:t>
+      </w:r>
       <w:r>
         <w:rPr>
           <w:rStyle w:val="Strong"/>
@@ -8483,28 +8153,38 @@
           <w:bCs w:val="0"/>
           <w:color w:val="000000"/>
         </w:rPr>
-        <w:t xml:space="preserve">) </w:t>
-      </w:r>
-    </w:p>
-    <w:p>
-      <w:pPr>
-        <w:rPr>
-          <w:rStyle w:val="Strong"/>
-          <w:rFonts w:ascii="Source Sans Pro" w:hAnsi="Source Sans Pro"/>
-          <w:b w:val="0"/>
-          <w:bCs w:val="0"/>
-          <w:color w:val="000000"/>
-        </w:rPr>
-      </w:pPr>
-      <w:r>
-        <w:rPr>
-          <w:rStyle w:val="Strong"/>
-          <w:rFonts w:ascii="Source Sans Pro" w:hAnsi="Source Sans Pro"/>
-          <w:b w:val="0"/>
-          <w:bCs w:val="0"/>
-          <w:color w:val="000000"/>
-        </w:rPr>
-        <w:t>T0:</w:t>
+        <w:t>borrowingComplete()</w:t>
+      </w:r>
+    </w:p>
+    <w:p>
+      <w:pPr>
+        <w:rPr>
+          <w:rStyle w:val="Strong"/>
+          <w:rFonts w:ascii="Source Sans Pro" w:hAnsi="Source Sans Pro"/>
+          <w:b w:val="0"/>
+          <w:bCs w:val="0"/>
+          <w:color w:val="000000"/>
+        </w:rPr>
+      </w:pPr>
+      <w:r>
+        <w:rPr>
+          <w:rStyle w:val="Strong"/>
+          <w:rFonts w:ascii="Source Sans Pro" w:hAnsi="Source Sans Pro"/>
+          <w:b w:val="0"/>
+          <w:bCs w:val="0"/>
+          <w:color w:val="000000"/>
+        </w:rPr>
+        <w:t>T</w:t>
+      </w:r>
+      <w:r>
+        <w:rPr>
+          <w:rStyle w:val="Strong"/>
+          <w:rFonts w:ascii="Source Sans Pro" w:hAnsi="Source Sans Pro"/>
+          <w:b w:val="0"/>
+          <w:bCs w:val="0"/>
+          <w:color w:val="000000"/>
+        </w:rPr>
+        <w:t>1:</w:t>
       </w:r>
       <w:r>
         <w:rPr>
@@ -8535,7 +8215,7 @@
           <w:bCs w:val="0"/>
           <w:color w:val="000000"/>
         </w:rPr>
-        <w:t>R0:</w:t>
+        <w:t>R1:</w:t>
       </w:r>
       <w:r>
         <w:rPr>
@@ -8547,8 +8227,6 @@
         </w:rPr>
         <w:t xml:space="preserve"> No, </w:t>
       </w:r>
-      <w:proofErr w:type="spellStart"/>
-      <w:proofErr w:type="gramStart"/>
       <w:r>
         <w:rPr>
           <w:rStyle w:val="Strong"/>
@@ -8557,229 +8235,7 @@
           <w:bCs w:val="0"/>
           <w:color w:val="000000"/>
         </w:rPr>
-        <w:t>commitLoans</w:t>
-      </w:r>
-      <w:proofErr w:type="spellEnd"/>
-      <w:r>
-        <w:rPr>
-          <w:rStyle w:val="Strong"/>
-          <w:rFonts w:ascii="Consolas" w:hAnsi="Consolas"/>
-          <w:b w:val="0"/>
-          <w:bCs w:val="0"/>
-          <w:color w:val="000000"/>
-        </w:rPr>
-        <w:t>(</w:t>
-      </w:r>
-      <w:proofErr w:type="gramEnd"/>
-      <w:r>
-        <w:rPr>
-          <w:rStyle w:val="Strong"/>
-          <w:rFonts w:ascii="Consolas" w:hAnsi="Consolas"/>
-          <w:b w:val="0"/>
-          <w:bCs w:val="0"/>
-          <w:color w:val="000000"/>
-        </w:rPr>
-        <w:t>)</w:t>
-      </w:r>
-      <w:r>
-        <w:rPr>
-          <w:rStyle w:val="Strong"/>
-          <w:rFonts w:ascii="Source Sans Pro" w:hAnsi="Source Sans Pro"/>
-          <w:b w:val="0"/>
-          <w:bCs w:val="0"/>
-          <w:color w:val="000000"/>
-        </w:rPr>
-        <w:t xml:space="preserve"> is not called when third item placed. Breakpoint not triggered.</w:t>
-      </w:r>
-    </w:p>
-    <w:p>
-      <w:pPr>
-        <w:rPr>
-          <w:rStyle w:val="Strong"/>
-          <w:rFonts w:ascii="Source Sans Pro" w:hAnsi="Source Sans Pro"/>
-          <w:color w:val="000000"/>
-        </w:rPr>
-      </w:pPr>
-    </w:p>
-    <w:p>
-      <w:pPr>
-        <w:rPr>
-          <w:rStyle w:val="Strong"/>
-          <w:rFonts w:ascii="Source Sans Pro" w:hAnsi="Source Sans Pro"/>
-          <w:b w:val="0"/>
-          <w:bCs w:val="0"/>
-          <w:color w:val="000000"/>
-        </w:rPr>
-      </w:pPr>
-      <w:r>
-        <w:rPr>
-          <w:rStyle w:val="Strong"/>
-          <w:rFonts w:ascii="Source Sans Pro" w:hAnsi="Source Sans Pro"/>
-          <w:b w:val="0"/>
-          <w:bCs w:val="0"/>
-          <w:color w:val="000000"/>
-        </w:rPr>
-        <w:t>H1</w:t>
-      </w:r>
-      <w:r>
-        <w:rPr>
-          <w:rStyle w:val="Strong"/>
-          <w:rFonts w:ascii="Source Sans Pro" w:hAnsi="Source Sans Pro"/>
-          <w:b w:val="0"/>
-          <w:bCs w:val="0"/>
-          <w:color w:val="000000"/>
-        </w:rPr>
-        <w:t xml:space="preserve">: </w:t>
-      </w:r>
-      <w:r>
-        <w:rPr>
-          <w:rStyle w:val="Strong"/>
-          <w:rFonts w:ascii="Source Sans Pro" w:hAnsi="Source Sans Pro"/>
-          <w:b w:val="0"/>
-          <w:bCs w:val="0"/>
-          <w:color w:val="000000"/>
-        </w:rPr>
-        <w:t xml:space="preserve">Error lies in </w:t>
-      </w:r>
-      <w:proofErr w:type="spellStart"/>
-      <w:proofErr w:type="gramStart"/>
-      <w:r>
-        <w:rPr>
-          <w:rStyle w:val="Strong"/>
-          <w:rFonts w:ascii="Consolas" w:hAnsi="Consolas"/>
-          <w:b w:val="0"/>
-          <w:bCs w:val="0"/>
-          <w:color w:val="000000"/>
-        </w:rPr>
-        <w:t>borrowingComplete</w:t>
-      </w:r>
-      <w:proofErr w:type="spellEnd"/>
-      <w:r>
-        <w:rPr>
-          <w:rStyle w:val="Strong"/>
-          <w:rFonts w:ascii="Consolas" w:hAnsi="Consolas"/>
-          <w:b w:val="0"/>
-          <w:bCs w:val="0"/>
-          <w:color w:val="000000"/>
-        </w:rPr>
-        <w:t>(</w:t>
-      </w:r>
-      <w:proofErr w:type="gramEnd"/>
-      <w:r>
-        <w:rPr>
-          <w:rStyle w:val="Strong"/>
-          <w:rFonts w:ascii="Consolas" w:hAnsi="Consolas"/>
-          <w:b w:val="0"/>
-          <w:bCs w:val="0"/>
-          <w:color w:val="000000"/>
-        </w:rPr>
-        <w:t>)</w:t>
-      </w:r>
-    </w:p>
-    <w:p>
-      <w:pPr>
-        <w:rPr>
-          <w:rStyle w:val="Strong"/>
-          <w:rFonts w:ascii="Source Sans Pro" w:hAnsi="Source Sans Pro"/>
-          <w:b w:val="0"/>
-          <w:bCs w:val="0"/>
-          <w:color w:val="000000"/>
-        </w:rPr>
-      </w:pPr>
-      <w:r>
-        <w:rPr>
-          <w:rStyle w:val="Strong"/>
-          <w:rFonts w:ascii="Source Sans Pro" w:hAnsi="Source Sans Pro"/>
-          <w:b w:val="0"/>
-          <w:bCs w:val="0"/>
-          <w:color w:val="000000"/>
-        </w:rPr>
-        <w:t>T</w:t>
-      </w:r>
-      <w:r>
-        <w:rPr>
-          <w:rStyle w:val="Strong"/>
-          <w:rFonts w:ascii="Source Sans Pro" w:hAnsi="Source Sans Pro"/>
-          <w:b w:val="0"/>
-          <w:bCs w:val="0"/>
-          <w:color w:val="000000"/>
-        </w:rPr>
-        <w:t>1:</w:t>
-      </w:r>
-      <w:r>
-        <w:rPr>
-          <w:rStyle w:val="Strong"/>
-          <w:rFonts w:ascii="Source Sans Pro" w:hAnsi="Source Sans Pro"/>
-          <w:b w:val="0"/>
-          <w:bCs w:val="0"/>
-          <w:color w:val="000000"/>
-        </w:rPr>
-        <w:t xml:space="preserve"> Set a breakpoint.</w:t>
-      </w:r>
-    </w:p>
-    <w:p>
-      <w:pPr>
-        <w:rPr>
-          <w:rStyle w:val="Strong"/>
-          <w:rFonts w:ascii="Source Sans Pro" w:hAnsi="Source Sans Pro"/>
-          <w:b w:val="0"/>
-          <w:bCs w:val="0"/>
-          <w:color w:val="000000"/>
-        </w:rPr>
-      </w:pPr>
-      <w:r>
-        <w:rPr>
-          <w:rStyle w:val="Strong"/>
-          <w:rFonts w:ascii="Source Sans Pro" w:hAnsi="Source Sans Pro"/>
-          <w:b w:val="0"/>
-          <w:bCs w:val="0"/>
-          <w:color w:val="000000"/>
-        </w:rPr>
-        <w:t>R1:</w:t>
-      </w:r>
-      <w:r>
-        <w:rPr>
-          <w:rStyle w:val="Strong"/>
-          <w:rFonts w:ascii="Source Sans Pro" w:hAnsi="Source Sans Pro"/>
-          <w:b w:val="0"/>
-          <w:bCs w:val="0"/>
-          <w:color w:val="000000"/>
-        </w:rPr>
-        <w:t xml:space="preserve"> No, </w:t>
-      </w:r>
-      <w:proofErr w:type="spellStart"/>
-      <w:proofErr w:type="gramStart"/>
-      <w:r>
-        <w:rPr>
-          <w:rStyle w:val="Strong"/>
-          <w:rFonts w:ascii="Consolas" w:hAnsi="Consolas"/>
-          <w:b w:val="0"/>
-          <w:bCs w:val="0"/>
-          <w:color w:val="000000"/>
-        </w:rPr>
-        <w:t>borrowingComplete</w:t>
-      </w:r>
-      <w:proofErr w:type="spellEnd"/>
-      <w:r>
-        <w:rPr>
-          <w:rStyle w:val="Strong"/>
-          <w:rFonts w:ascii="Consolas" w:hAnsi="Consolas"/>
-          <w:b w:val="0"/>
-          <w:bCs w:val="0"/>
-          <w:color w:val="000000"/>
-        </w:rPr>
-        <w:t>(</w:t>
-      </w:r>
-      <w:proofErr w:type="gramEnd"/>
-      <w:r>
-        <w:rPr>
-          <w:rStyle w:val="Strong"/>
-          <w:rFonts w:ascii="Consolas" w:hAnsi="Consolas"/>
-          <w:b w:val="0"/>
-          <w:bCs w:val="0"/>
-          <w:color w:val="000000"/>
-        </w:rPr>
-        <w:t>)</w:t>
+        <w:t>borrowingComplete()</w:t>
       </w:r>
       <w:r>
         <w:rPr>
@@ -8831,41 +8287,7 @@
           <w:bCs w:val="0"/>
           <w:color w:val="000000"/>
         </w:rPr>
-        <w:t xml:space="preserve"> Error lies in </w:t>
-      </w:r>
-      <w:proofErr w:type="spellStart"/>
-      <w:proofErr w:type="gramStart"/>
-      <w:r>
-        <w:rPr>
-          <w:rStyle w:val="Strong"/>
-          <w:rFonts w:ascii="Source Sans Pro" w:hAnsi="Source Sans Pro"/>
-          <w:b w:val="0"/>
-          <w:bCs w:val="0"/>
-          <w:color w:val="000000"/>
-        </w:rPr>
-        <w:t>itemScanned</w:t>
-      </w:r>
-      <w:proofErr w:type="spellEnd"/>
-      <w:r>
-        <w:rPr>
-          <w:rStyle w:val="Strong"/>
-          <w:rFonts w:ascii="Source Sans Pro" w:hAnsi="Source Sans Pro"/>
-          <w:b w:val="0"/>
-          <w:bCs w:val="0"/>
-          <w:color w:val="000000"/>
-        </w:rPr>
-        <w:t>(</w:t>
-      </w:r>
-      <w:proofErr w:type="gramEnd"/>
-      <w:r>
-        <w:rPr>
-          <w:rStyle w:val="Strong"/>
-          <w:rFonts w:ascii="Source Sans Pro" w:hAnsi="Source Sans Pro"/>
-          <w:b w:val="0"/>
-          <w:bCs w:val="0"/>
-          <w:color w:val="000000"/>
-        </w:rPr>
-        <w:t>)</w:t>
+        <w:t xml:space="preserve"> Error lies in itemScanned()</w:t>
       </w:r>
       <w:r>
         <w:rPr>
@@ -8970,6 +8392,9 @@
         </w:rPr>
       </w:pPr>
       <w:r>
+        <w:rPr>
+          <w:noProof/>
+        </w:rPr>
         <w:drawing>
           <wp:inline distT="0" distB="0" distL="0" distR="0" wp14:anchorId="3B54EF03" wp14:editId="44620E8C">
             <wp:extent cx="4238625" cy="1279739"/>
@@ -9055,6 +8480,7 @@
           <w:rFonts w:ascii="Source Sans Pro" w:hAnsi="Source Sans Pro"/>
           <w:b w:val="0"/>
           <w:bCs w:val="0"/>
+          <w:noProof/>
           <w:color w:val="000000"/>
         </w:rPr>
         <w:drawing>
@@ -9110,6 +8536,7 @@
           <w:rFonts w:ascii="Source Sans Pro" w:hAnsi="Source Sans Pro"/>
           <w:b w:val="0"/>
           <w:bCs w:val="0"/>
+          <w:noProof/>
           <w:color w:val="000000"/>
         </w:rPr>
         <w:drawing>
@@ -9165,6 +8592,7 @@
           <w:rFonts w:ascii="Source Sans Pro" w:hAnsi="Source Sans Pro"/>
           <w:b w:val="0"/>
           <w:bCs w:val="0"/>
+          <w:noProof/>
           <w:color w:val="000000"/>
         </w:rPr>
         <w:drawing>
@@ -9227,6 +8655,7 @@
         <w:rPr>
           <w:rStyle w:val="Strong"/>
           <w:rFonts w:ascii="Source Sans Pro" w:hAnsi="Source Sans Pro"/>
+          <w:noProof/>
           <w:color w:val="000000"/>
         </w:rPr>
         <w:drawing>
@@ -9312,7 +8741,6 @@
         </w:rPr>
         <w:t xml:space="preserve">H0: </w:t>
       </w:r>
-      <w:proofErr w:type="spellStart"/>
       <w:r>
         <w:rPr>
           <w:rStyle w:val="Strong"/>
@@ -9321,9 +8749,28 @@
           <w:bCs w:val="0"/>
           <w:color w:val="000000"/>
         </w:rPr>
-        <w:t>pendingList.size</w:t>
-      </w:r>
-      <w:proofErr w:type="spellEnd"/>
+        <w:t>pendingList.size()</w:t>
+      </w:r>
+      <w:r>
+        <w:rPr>
+          <w:rStyle w:val="Strong"/>
+          <w:rFonts w:ascii="Source Sans Pro" w:hAnsi="Source Sans Pro"/>
+          <w:b w:val="0"/>
+          <w:bCs w:val="0"/>
+          <w:color w:val="000000"/>
+        </w:rPr>
+        <w:t xml:space="preserve"> </w:t>
+      </w:r>
+      <w:r>
+        <w:rPr>
+          <w:rStyle w:val="Strong"/>
+          <w:rFonts w:ascii="Source Sans Pro" w:hAnsi="Source Sans Pro"/>
+          <w:b w:val="0"/>
+          <w:bCs w:val="0"/>
+          <w:color w:val="000000"/>
+        </w:rPr>
+        <w:t xml:space="preserve">or </w:t>
+      </w:r>
       <w:r>
         <w:rPr>
           <w:rStyle w:val="Strong"/>
@@ -9332,61 +8779,7 @@
           <w:bCs w:val="0"/>
           <w:color w:val="000000"/>
         </w:rPr>
-        <w:t>()</w:t>
-      </w:r>
-      <w:r>
-        <w:rPr>
-          <w:rStyle w:val="Strong"/>
-          <w:rFonts w:ascii="Source Sans Pro" w:hAnsi="Source Sans Pro"/>
-          <w:b w:val="0"/>
-          <w:bCs w:val="0"/>
-          <w:color w:val="000000"/>
-        </w:rPr>
-        <w:t xml:space="preserve"> </w:t>
-      </w:r>
-      <w:r>
-        <w:rPr>
-          <w:rStyle w:val="Strong"/>
-          <w:rFonts w:ascii="Source Sans Pro" w:hAnsi="Source Sans Pro"/>
-          <w:b w:val="0"/>
-          <w:bCs w:val="0"/>
-          <w:color w:val="000000"/>
-        </w:rPr>
-        <w:t xml:space="preserve">or </w:t>
-      </w:r>
-      <w:proofErr w:type="spellStart"/>
-      <w:proofErr w:type="gramStart"/>
-      <w:r>
-        <w:rPr>
-          <w:rStyle w:val="Strong"/>
-          <w:rFonts w:ascii="Consolas" w:hAnsi="Consolas"/>
-          <w:b w:val="0"/>
-          <w:bCs w:val="0"/>
-          <w:color w:val="000000"/>
-        </w:rPr>
-        <w:t>getNumberOfLoansRemainingForPatron</w:t>
-      </w:r>
-      <w:proofErr w:type="spellEnd"/>
-      <w:r>
-        <w:rPr>
-          <w:rStyle w:val="Strong"/>
-          <w:rFonts w:ascii="Consolas" w:hAnsi="Consolas"/>
-          <w:b w:val="0"/>
-          <w:bCs w:val="0"/>
-          <w:color w:val="000000"/>
-        </w:rPr>
-        <w:t>(</w:t>
-      </w:r>
-      <w:proofErr w:type="gramEnd"/>
-      <w:r>
-        <w:rPr>
-          <w:rStyle w:val="Strong"/>
-          <w:rFonts w:ascii="Consolas" w:hAnsi="Consolas"/>
-          <w:b w:val="0"/>
-          <w:bCs w:val="0"/>
-          <w:color w:val="000000"/>
-        </w:rPr>
-        <w:t>)</w:t>
+        <w:t>getNumberOfLoansRemainingForPatron()</w:t>
       </w:r>
       <w:r>
         <w:rPr>
@@ -9518,6 +8911,7 @@
           <w:rFonts w:ascii="Source Sans Pro" w:hAnsi="Source Sans Pro"/>
           <w:b w:val="0"/>
           <w:bCs w:val="0"/>
+          <w:noProof/>
           <w:color w:val="000000"/>
         </w:rPr>
         <w:drawing>
@@ -9573,6 +8967,7 @@
           <w:rFonts w:ascii="Source Sans Pro" w:hAnsi="Source Sans Pro"/>
           <w:b w:val="0"/>
           <w:bCs w:val="0"/>
+          <w:noProof/>
           <w:color w:val="000000"/>
         </w:rPr>
         <w:drawing>
@@ -9683,56 +9078,35 @@
           <w:bCs w:val="0"/>
           <w:color w:val="000000"/>
         </w:rPr>
-        <w:t xml:space="preserve">R1: Yes, doesn’t activate when </w:t>
-      </w:r>
-      <w:proofErr w:type="spellStart"/>
-      <w:r>
-        <w:rPr>
-          <w:rStyle w:val="Strong"/>
-          <w:rFonts w:ascii="Source Sans Pro" w:hAnsi="Source Sans Pro"/>
-          <w:b w:val="0"/>
-          <w:bCs w:val="0"/>
-          <w:color w:val="000000"/>
-        </w:rPr>
-        <w:t>pendingList.size</w:t>
-      </w:r>
-      <w:proofErr w:type="spellEnd"/>
-      <w:r>
-        <w:rPr>
-          <w:rStyle w:val="Strong"/>
-          <w:rFonts w:ascii="Source Sans Pro" w:hAnsi="Source Sans Pro"/>
-          <w:b w:val="0"/>
-          <w:bCs w:val="0"/>
-          <w:color w:val="000000"/>
-        </w:rPr>
-        <w:t xml:space="preserve">() is 2, when it should. </w:t>
-      </w:r>
-    </w:p>
-    <w:p>
-      <w:pPr>
-        <w:rPr>
-          <w:rStyle w:val="Strong"/>
-          <w:rFonts w:ascii="Source Sans Pro" w:hAnsi="Source Sans Pro"/>
-          <w:color w:val="000000"/>
-        </w:rPr>
-      </w:pPr>
-    </w:p>
-    <w:p>
-      <w:pPr>
-        <w:rPr>
-          <w:rStyle w:val="Strong"/>
-          <w:rFonts w:ascii="Source Sans Pro" w:hAnsi="Source Sans Pro"/>
-          <w:b w:val="0"/>
-          <w:bCs w:val="0"/>
-          <w:color w:val="000000"/>
-        </w:rPr>
-      </w:pPr>
-      <w:r>
-        <w:rPr>
-          <w:rStyle w:val="Strong"/>
-          <w:rFonts w:ascii="Source Sans Pro" w:hAnsi="Source Sans Pro"/>
-          <w:b w:val="0"/>
-          <w:bCs w:val="0"/>
+        <w:t xml:space="preserve">R1: Yes, doesn’t activate when pendingList.size() is 2, when it should. </w:t>
+      </w:r>
+    </w:p>
+    <w:p>
+      <w:pPr>
+        <w:rPr>
+          <w:rStyle w:val="Strong"/>
+          <w:rFonts w:ascii="Source Sans Pro" w:hAnsi="Source Sans Pro"/>
+          <w:color w:val="000000"/>
+        </w:rPr>
+      </w:pPr>
+    </w:p>
+    <w:p>
+      <w:pPr>
+        <w:rPr>
+          <w:rStyle w:val="Strong"/>
+          <w:rFonts w:ascii="Source Sans Pro" w:hAnsi="Source Sans Pro"/>
+          <w:b w:val="0"/>
+          <w:bCs w:val="0"/>
+          <w:color w:val="000000"/>
+        </w:rPr>
+      </w:pPr>
+      <w:r>
+        <w:rPr>
+          <w:rStyle w:val="Strong"/>
+          <w:rFonts w:ascii="Source Sans Pro" w:hAnsi="Source Sans Pro"/>
+          <w:b w:val="0"/>
+          <w:bCs w:val="0"/>
+          <w:noProof/>
           <w:color w:val="000000"/>
         </w:rPr>
         <w:drawing>
@@ -9788,6 +9162,7 @@
           <w:rFonts w:ascii="Source Sans Pro" w:hAnsi="Source Sans Pro"/>
           <w:b w:val="0"/>
           <w:bCs w:val="0"/>
+          <w:noProof/>
           <w:color w:val="000000"/>
         </w:rPr>
         <w:drawing>
@@ -9847,6 +9222,9 @@
     </w:p>
     <w:p>
       <w:r>
+        <w:rPr>
+          <w:noProof/>
+        </w:rPr>
         <w:drawing>
           <wp:inline distT="0" distB="0" distL="0" distR="0" wp14:anchorId="679340B5" wp14:editId="17264536">
             <wp:extent cx="5182323" cy="1505160"/>
@@ -9996,68 +9374,37 @@
           <w:bCs w:val="0"/>
           <w:color w:val="000000"/>
         </w:rPr>
-        <w:t xml:space="preserve"> Tests now pass!!</w:t>
-      </w:r>
-      <w:r>
-        <w:rPr>
-          <w:rStyle w:val="Strong"/>
-          <w:rFonts w:ascii="Source Sans Pro" w:hAnsi="Source Sans Pro"/>
-          <w:b w:val="0"/>
-          <w:bCs w:val="0"/>
-          <w:color w:val="000000"/>
-        </w:rPr>
-        <w:t xml:space="preserve"> (</w:t>
-      </w:r>
-      <w:proofErr w:type="gramStart"/>
-      <w:r>
-        <w:rPr>
-          <w:rStyle w:val="Strong"/>
-          <w:rFonts w:ascii="Source Sans Pro" w:hAnsi="Source Sans Pro"/>
-          <w:b w:val="0"/>
-          <w:bCs w:val="0"/>
-          <w:color w:val="000000"/>
-        </w:rPr>
-        <w:t>when</w:t>
-      </w:r>
-      <w:proofErr w:type="gramEnd"/>
-      <w:r>
-        <w:rPr>
-          <w:rStyle w:val="Strong"/>
-          <w:rFonts w:ascii="Source Sans Pro" w:hAnsi="Source Sans Pro"/>
-          <w:b w:val="0"/>
-          <w:bCs w:val="0"/>
-          <w:color w:val="000000"/>
-        </w:rPr>
-        <w:t xml:space="preserve"> ran individually and without library.obj)</w:t>
-      </w:r>
-    </w:p>
-    <w:p>
-      <w:pPr>
-        <w:rPr>
-          <w:rStyle w:val="Strong"/>
-          <w:rFonts w:ascii="Source Sans Pro" w:hAnsi="Source Sans Pro"/>
-          <w:b w:val="0"/>
-          <w:bCs w:val="0"/>
-          <w:color w:val="000000"/>
-        </w:rPr>
-      </w:pPr>
-    </w:p>
-    <w:p>
-      <w:pPr>
-        <w:rPr>
-          <w:rStyle w:val="Strong"/>
-          <w:rFonts w:ascii="Source Sans Pro" w:hAnsi="Source Sans Pro"/>
-          <w:b w:val="0"/>
-          <w:bCs w:val="0"/>
-          <w:color w:val="000000"/>
-        </w:rPr>
-      </w:pPr>
-      <w:r>
-        <w:rPr>
-          <w:rStyle w:val="Strong"/>
-          <w:rFonts w:ascii="Source Sans Pro" w:hAnsi="Source Sans Pro"/>
-          <w:b w:val="0"/>
-          <w:bCs w:val="0"/>
+        <w:t xml:space="preserve"> Tests now pass!! (when ran individually and without library.obj)</w:t>
+      </w:r>
+    </w:p>
+    <w:p>
+      <w:pPr>
+        <w:rPr>
+          <w:rStyle w:val="Strong"/>
+          <w:rFonts w:ascii="Source Sans Pro" w:hAnsi="Source Sans Pro"/>
+          <w:b w:val="0"/>
+          <w:bCs w:val="0"/>
+          <w:color w:val="000000"/>
+        </w:rPr>
+      </w:pPr>
+    </w:p>
+    <w:p>
+      <w:pPr>
+        <w:rPr>
+          <w:rStyle w:val="Strong"/>
+          <w:rFonts w:ascii="Source Sans Pro" w:hAnsi="Source Sans Pro"/>
+          <w:b w:val="0"/>
+          <w:bCs w:val="0"/>
+          <w:color w:val="000000"/>
+        </w:rPr>
+      </w:pPr>
+      <w:r>
+        <w:rPr>
+          <w:rStyle w:val="Strong"/>
+          <w:rFonts w:ascii="Source Sans Pro" w:hAnsi="Source Sans Pro"/>
+          <w:b w:val="0"/>
+          <w:bCs w:val="0"/>
+          <w:noProof/>
           <w:color w:val="000000"/>
         </w:rPr>
         <w:drawing>
@@ -10113,6 +9460,7 @@
           <w:rFonts w:ascii="Source Sans Pro" w:hAnsi="Source Sans Pro"/>
           <w:b w:val="0"/>
           <w:bCs w:val="0"/>
+          <w:noProof/>
           <w:color w:val="000000"/>
         </w:rPr>
         <w:drawing>
@@ -10179,6 +9527,7 @@
           <w:rFonts w:ascii="Source Sans Pro" w:hAnsi="Source Sans Pro"/>
           <w:b w:val="0"/>
           <w:bCs w:val="0"/>
+          <w:noProof/>
           <w:color w:val="000000"/>
         </w:rPr>
         <w:drawing>

</xml_diff>